<commit_message>
probando commit a archivo de word
</commit_message>
<xml_diff>
--- a/Readme.docx
+++ b/Readme.docx
@@ -13,6 +13,12 @@
           <w:lang w:val="en-US"/>
         </w:rPr>
         <w:t>Hola</w:t>
+      </w:r>
+      <w:r>
+        <w:rPr>
+          <w:lang w:val="en-US"/>
+        </w:rPr>
+        <w:t xml:space="preserve">  que tal</w:t>
       </w:r>
       <w:bookmarkStart w:id="0" w:name="_GoBack"/>
       <w:bookmarkEnd w:id="0"/>

</xml_diff>

<commit_message>
Probando otra vez cambiar el word
</commit_message>
<xml_diff>
--- a/Readme.docx
+++ b/Readme.docx
@@ -19,6 +19,12 @@
           <w:lang w:val="en-US"/>
         </w:rPr>
         <w:t xml:space="preserve">  que tal</w:t>
+      </w:r>
+      <w:r>
+        <w:rPr>
+          <w:lang w:val="en-US"/>
+        </w:rPr>
+        <w:t xml:space="preserve"> como estas</w:t>
       </w:r>
       <w:bookmarkStart w:id="0" w:name="_GoBack"/>
       <w:bookmarkEnd w:id="0"/>

</xml_diff>

<commit_message>
Ahora funciona el bus. Falta que trasmita no más lo que ocurre. Un controlador con Angular y Bootstrap sencillo. Para administrar el bus.
</commit_message>
<xml_diff>
--- a/Readme.docx
+++ b/Readme.docx
@@ -12,19 +12,7 @@
         <w:rPr>
           <w:lang w:val="en-US"/>
         </w:rPr>
-        <w:t>Hola</w:t>
-      </w:r>
-      <w:r>
-        <w:rPr>
-          <w:lang w:val="en-US"/>
-        </w:rPr>
-        <w:t xml:space="preserve">  que tal</w:t>
-      </w:r>
-      <w:r>
-        <w:rPr>
-          <w:lang w:val="en-US"/>
-        </w:rPr>
-        <w:t xml:space="preserve"> como estas</w:t>
+        <w:t>Coming soon</w:t>
       </w:r>
       <w:bookmarkStart w:id="0" w:name="_GoBack"/>
       <w:bookmarkEnd w:id="0"/>

</xml_diff>

<commit_message>
agregado el readme el detalle de un punto de entrada para la implementación de un dominio propio
</commit_message>
<xml_diff>
--- a/Readme.docx
+++ b/Readme.docx
@@ -3,19 +3,92 @@
 <w:document xmlns:wpc="http://schemas.microsoft.com/office/word/2010/wordprocessingCanvas" xmlns:mc="http://schemas.openxmlformats.org/markup-compatibility/2006" xmlns:o="urn:schemas-microsoft-com:office:office" xmlns:r="http://schemas.openxmlformats.org/officeDocument/2006/relationships" xmlns:m="http://schemas.openxmlformats.org/officeDocument/2006/math" xmlns:v="urn:schemas-microsoft-com:vml" xmlns:wp14="http://schemas.microsoft.com/office/word/2010/wordprocessingDrawing" xmlns:wp="http://schemas.openxmlformats.org/drawingml/2006/wordprocessingDrawing" xmlns:w10="urn:schemas-microsoft-com:office:word" xmlns:w="http://schemas.openxmlformats.org/wordprocessingml/2006/main" xmlns:w14="http://schemas.microsoft.com/office/word/2010/wordml" xmlns:w15="http://schemas.microsoft.com/office/word/2012/wordml" xmlns:wpg="http://schemas.microsoft.com/office/word/2010/wordprocessingGroup" xmlns:wpi="http://schemas.microsoft.com/office/word/2010/wordprocessingInk" xmlns:wne="http://schemas.microsoft.com/office/word/2006/wordml" xmlns:wps="http://schemas.microsoft.com/office/word/2010/wordprocessingShape" mc:Ignorable="w14 w15 wp14">
   <w:body>
     <w:p>
-      <w:pPr>
-        <w:rPr>
-          <w:lang w:val="en-US"/>
-        </w:rPr>
-      </w:pPr>
       <w:r>
-        <w:rPr>
-          <w:lang w:val="en-US"/>
-        </w:rPr>
-        <w:t>Coming soon</w:t>
+        <w:t xml:space="preserve">Puntos de entrada para implementar un dominio con el </w:t>
+      </w:r>
+      <w:proofErr w:type="spellStart"/>
+      <w:r>
+        <w:t>Journey</w:t>
+      </w:r>
+      <w:proofErr w:type="spellEnd"/>
+      <w:r>
+        <w:t xml:space="preserve"> Framework:</w:t>
+      </w:r>
+    </w:p>
+    <w:p>
+      <w:pPr>
+        <w:pStyle w:val="ListParagraph"/>
+        <w:numPr>
+          <w:ilvl w:val="0"/>
+          <w:numId w:val="1"/>
+        </w:numPr>
+      </w:pPr>
+      <w:r>
+        <w:t>Insertar el domain</w:t>
       </w:r>
       <w:bookmarkStart w:id="0" w:name="_GoBack"/>
       <w:bookmarkEnd w:id="0"/>
+      <w:r>
+        <w:t xml:space="preserve"> </w:t>
+      </w:r>
+      <w:proofErr w:type="spellStart"/>
+      <w:r>
+        <w:t>container</w:t>
+      </w:r>
+      <w:proofErr w:type="spellEnd"/>
+      <w:r>
+        <w:t xml:space="preserve"> en esta sección:</w:t>
+      </w:r>
+    </w:p>
+    <w:p>
+      <w:pPr>
+        <w:pStyle w:val="ListParagraph"/>
+        <w:numPr>
+          <w:ilvl w:val="0"/>
+          <w:numId w:val="1"/>
+        </w:numPr>
+      </w:pPr>
+      <w:r>
+        <w:rPr>
+          <w:noProof/>
+          <w:lang w:eastAsia="es-ES"/>
+        </w:rPr>
+        <w:drawing>
+          <wp:inline distT="0" distB="0" distL="0" distR="0" wp14:anchorId="27C32B3B" wp14:editId="341363AE">
+            <wp:extent cx="5400040" cy="3583305"/>
+            <wp:effectExtent l="0" t="0" r="0" b="0"/>
+            <wp:docPr id="1" name="Picture 1"/>
+            <wp:cNvGraphicFramePr>
+              <a:graphicFrameLocks xmlns:a="http://schemas.openxmlformats.org/drawingml/2006/main" noChangeAspect="1"/>
+            </wp:cNvGraphicFramePr>
+            <a:graphic xmlns:a="http://schemas.openxmlformats.org/drawingml/2006/main">
+              <a:graphicData uri="http://schemas.openxmlformats.org/drawingml/2006/picture">
+                <pic:pic xmlns:pic="http://schemas.openxmlformats.org/drawingml/2006/picture">
+                  <pic:nvPicPr>
+                    <pic:cNvPr id="1" name=""/>
+                    <pic:cNvPicPr/>
+                  </pic:nvPicPr>
+                  <pic:blipFill>
+                    <a:blip r:embed="rId5"/>
+                    <a:stretch>
+                      <a:fillRect/>
+                    </a:stretch>
+                  </pic:blipFill>
+                  <pic:spPr>
+                    <a:xfrm>
+                      <a:off x="0" y="0"/>
+                      <a:ext cx="5400040" cy="3583305"/>
+                    </a:xfrm>
+                    <a:prstGeom prst="rect">
+                      <a:avLst/>
+                    </a:prstGeom>
+                  </pic:spPr>
+                </pic:pic>
+              </a:graphicData>
+            </a:graphic>
+          </wp:inline>
+        </w:drawing>
+      </w:r>
     </w:p>
     <w:sectPr>
       <w:pgSz w:w="11906" w:h="16838"/>
@@ -25,6 +98,103 @@
     </w:sectPr>
   </w:body>
 </w:document>
+</file>
+
+<file path=word/numbering.xml><?xml version="1.0" encoding="utf-8"?>
+<w:numbering xmlns:wpc="http://schemas.microsoft.com/office/word/2010/wordprocessingCanvas" xmlns:mc="http://schemas.openxmlformats.org/markup-compatibility/2006" xmlns:o="urn:schemas-microsoft-com:office:office" xmlns:r="http://schemas.openxmlformats.org/officeDocument/2006/relationships" xmlns:m="http://schemas.openxmlformats.org/officeDocument/2006/math" xmlns:v="urn:schemas-microsoft-com:vml" xmlns:wp14="http://schemas.microsoft.com/office/word/2010/wordprocessingDrawing" xmlns:wp="http://schemas.openxmlformats.org/drawingml/2006/wordprocessingDrawing" xmlns:w10="urn:schemas-microsoft-com:office:word" xmlns:w="http://schemas.openxmlformats.org/wordprocessingml/2006/main" xmlns:w14="http://schemas.microsoft.com/office/word/2010/wordml" xmlns:w15="http://schemas.microsoft.com/office/word/2012/wordml" xmlns:wpg="http://schemas.microsoft.com/office/word/2010/wordprocessingGroup" xmlns:wpi="http://schemas.microsoft.com/office/word/2010/wordprocessingInk" xmlns:wne="http://schemas.microsoft.com/office/word/2006/wordml" xmlns:wps="http://schemas.microsoft.com/office/word/2010/wordprocessingShape" mc:Ignorable="w14 w15 wp14">
+  <w:abstractNum w:abstractNumId="0">
+    <w:nsid w:val="75064004"/>
+    <w:multiLevelType w:val="hybridMultilevel"/>
+    <w:tmpl w:val="59C2C1C8"/>
+    <w:lvl w:ilvl="0" w:tplc="0C0A000F">
+      <w:start w:val="1"/>
+      <w:numFmt w:val="decimal"/>
+      <w:lvlText w:val="%1."/>
+      <w:lvlJc w:val="left"/>
+      <w:pPr>
+        <w:ind w:left="720" w:hanging="360"/>
+      </w:pPr>
+      <w:rPr>
+        <w:rFonts w:hint="default"/>
+      </w:rPr>
+    </w:lvl>
+    <w:lvl w:ilvl="1" w:tplc="0C0A0019" w:tentative="1">
+      <w:start w:val="1"/>
+      <w:numFmt w:val="lowerLetter"/>
+      <w:lvlText w:val="%2."/>
+      <w:lvlJc w:val="left"/>
+      <w:pPr>
+        <w:ind w:left="1440" w:hanging="360"/>
+      </w:pPr>
+    </w:lvl>
+    <w:lvl w:ilvl="2" w:tplc="0C0A001B" w:tentative="1">
+      <w:start w:val="1"/>
+      <w:numFmt w:val="lowerRoman"/>
+      <w:lvlText w:val="%3."/>
+      <w:lvlJc w:val="right"/>
+      <w:pPr>
+        <w:ind w:left="2160" w:hanging="180"/>
+      </w:pPr>
+    </w:lvl>
+    <w:lvl w:ilvl="3" w:tplc="0C0A000F" w:tentative="1">
+      <w:start w:val="1"/>
+      <w:numFmt w:val="decimal"/>
+      <w:lvlText w:val="%4."/>
+      <w:lvlJc w:val="left"/>
+      <w:pPr>
+        <w:ind w:left="2880" w:hanging="360"/>
+      </w:pPr>
+    </w:lvl>
+    <w:lvl w:ilvl="4" w:tplc="0C0A0019" w:tentative="1">
+      <w:start w:val="1"/>
+      <w:numFmt w:val="lowerLetter"/>
+      <w:lvlText w:val="%5."/>
+      <w:lvlJc w:val="left"/>
+      <w:pPr>
+        <w:ind w:left="3600" w:hanging="360"/>
+      </w:pPr>
+    </w:lvl>
+    <w:lvl w:ilvl="5" w:tplc="0C0A001B" w:tentative="1">
+      <w:start w:val="1"/>
+      <w:numFmt w:val="lowerRoman"/>
+      <w:lvlText w:val="%6."/>
+      <w:lvlJc w:val="right"/>
+      <w:pPr>
+        <w:ind w:left="4320" w:hanging="180"/>
+      </w:pPr>
+    </w:lvl>
+    <w:lvl w:ilvl="6" w:tplc="0C0A000F" w:tentative="1">
+      <w:start w:val="1"/>
+      <w:numFmt w:val="decimal"/>
+      <w:lvlText w:val="%7."/>
+      <w:lvlJc w:val="left"/>
+      <w:pPr>
+        <w:ind w:left="5040" w:hanging="360"/>
+      </w:pPr>
+    </w:lvl>
+    <w:lvl w:ilvl="7" w:tplc="0C0A0019" w:tentative="1">
+      <w:start w:val="1"/>
+      <w:numFmt w:val="lowerLetter"/>
+      <w:lvlText w:val="%8."/>
+      <w:lvlJc w:val="left"/>
+      <w:pPr>
+        <w:ind w:left="5760" w:hanging="360"/>
+      </w:pPr>
+    </w:lvl>
+    <w:lvl w:ilvl="8" w:tplc="0C0A001B" w:tentative="1">
+      <w:start w:val="1"/>
+      <w:numFmt w:val="lowerRoman"/>
+      <w:lvlText w:val="%9."/>
+      <w:lvlJc w:val="right"/>
+      <w:pPr>
+        <w:ind w:left="6480" w:hanging="180"/>
+      </w:pPr>
+    </w:lvl>
+  </w:abstractNum>
+  <w:num w:numId="1">
+    <w:abstractNumId w:val="0"/>
+  </w:num>
+</w:numbering>
 </file>
 
 <file path=word/styles.xml><?xml version="1.0" encoding="utf-8"?>
@@ -448,6 +618,17 @@
     <w:semiHidden/>
     <w:unhideWhenUsed/>
   </w:style>
+  <w:style w:type="paragraph" w:styleId="ListParagraph">
+    <w:name w:val="List Paragraph"/>
+    <w:basedOn w:val="Normal"/>
+    <w:uiPriority w:val="34"/>
+    <w:qFormat/>
+    <w:rsid w:val="00535D45"/>
+    <w:pPr>
+      <w:ind w:left="720"/>
+      <w:contextualSpacing/>
+    </w:pPr>
+  </w:style>
 </w:styles>
 </file>
 

</xml_diff>

<commit_message>
Funciona sencillamente espectacular el ReadModel Generator.
</commit_message>
<xml_diff>
--- a/Readme.docx
+++ b/Readme.docx
@@ -24,10 +24,13 @@
         </w:numPr>
       </w:pPr>
       <w:r>
-        <w:t>Insertar el domain</w:t>
-      </w:r>
-      <w:bookmarkStart w:id="0" w:name="_GoBack"/>
-      <w:bookmarkEnd w:id="0"/>
+        <w:t xml:space="preserve">Insertar el </w:t>
+      </w:r>
+      <w:proofErr w:type="spellStart"/>
+      <w:r>
+        <w:t>domain</w:t>
+      </w:r>
+      <w:proofErr w:type="spellEnd"/>
       <w:r>
         <w:t xml:space="preserve"> </w:t>
       </w:r>
@@ -90,6 +93,82 @@
         </w:drawing>
       </w:r>
     </w:p>
+    <w:p/>
+    <w:p>
+      <w:r>
+        <w:t xml:space="preserve">Arquitectura de un dominio. </w:t>
+      </w:r>
+      <w:proofErr w:type="spellStart"/>
+      <w:r>
+        <w:t>Assemblies</w:t>
+      </w:r>
+      <w:proofErr w:type="spellEnd"/>
+      <w:r>
+        <w:t xml:space="preserve"> = </w:t>
+      </w:r>
+      <w:proofErr w:type="spellStart"/>
+      <w:r>
+        <w:t>Layers</w:t>
+      </w:r>
+      <w:proofErr w:type="spellEnd"/>
+    </w:p>
+    <w:p>
+      <w:pPr>
+        <w:pStyle w:val="ListParagraph"/>
+        <w:numPr>
+          <w:ilvl w:val="0"/>
+          <w:numId w:val="2"/>
+        </w:numPr>
+      </w:pPr>
+      <w:proofErr w:type="spellStart"/>
+      <w:r>
+        <w:t>Domain</w:t>
+      </w:r>
+      <w:proofErr w:type="spellEnd"/>
+      <w:r>
+        <w:t xml:space="preserve">: Aquí se encuentran los </w:t>
+      </w:r>
+      <w:proofErr w:type="spellStart"/>
+      <w:r>
+        <w:t>handlers</w:t>
+      </w:r>
+      <w:proofErr w:type="spellEnd"/>
+      <w:r>
+        <w:t xml:space="preserve"> y los </w:t>
+      </w:r>
+      <w:proofErr w:type="spellStart"/>
+      <w:r>
+        <w:t>aggregates</w:t>
+      </w:r>
+      <w:proofErr w:type="spellEnd"/>
+    </w:p>
+    <w:p>
+      <w:pPr>
+        <w:pStyle w:val="ListParagraph"/>
+        <w:numPr>
+          <w:ilvl w:val="0"/>
+          <w:numId w:val="2"/>
+        </w:numPr>
+      </w:pPr>
+      <w:proofErr w:type="spellStart"/>
+      <w:r>
+        <w:t>Domain.Commands</w:t>
+      </w:r>
+      <w:proofErr w:type="spellEnd"/>
+      <w:r>
+        <w:t xml:space="preserve">: Aquí se encuentran los </w:t>
+      </w:r>
+      <w:proofErr w:type="spellStart"/>
+      <w:r>
+        <w:t>commands</w:t>
+      </w:r>
+      <w:proofErr w:type="spellEnd"/>
+      <w:r>
+        <w:t>. Es el único lugar donde debería conectarse con la capa de aplicación.</w:t>
+      </w:r>
+      <w:bookmarkStart w:id="0" w:name="_GoBack"/>
+      <w:bookmarkEnd w:id="0"/>
+    </w:p>
     <w:sectPr>
       <w:pgSz w:w="11906" w:h="16838"/>
       <w:pgMar w:top="1417" w:right="1701" w:bottom="1417" w:left="1701" w:header="708" w:footer="708" w:gutter="0"/>
@@ -103,6 +182,95 @@
 <file path=word/numbering.xml><?xml version="1.0" encoding="utf-8"?>
 <w:numbering xmlns:wpc="http://schemas.microsoft.com/office/word/2010/wordprocessingCanvas" xmlns:mc="http://schemas.openxmlformats.org/markup-compatibility/2006" xmlns:o="urn:schemas-microsoft-com:office:office" xmlns:r="http://schemas.openxmlformats.org/officeDocument/2006/relationships" xmlns:m="http://schemas.openxmlformats.org/officeDocument/2006/math" xmlns:v="urn:schemas-microsoft-com:vml" xmlns:wp14="http://schemas.microsoft.com/office/word/2010/wordprocessingDrawing" xmlns:wp="http://schemas.openxmlformats.org/drawingml/2006/wordprocessingDrawing" xmlns:w10="urn:schemas-microsoft-com:office:word" xmlns:w="http://schemas.openxmlformats.org/wordprocessingml/2006/main" xmlns:w14="http://schemas.microsoft.com/office/word/2010/wordml" xmlns:w15="http://schemas.microsoft.com/office/word/2012/wordml" xmlns:wpg="http://schemas.microsoft.com/office/word/2010/wordprocessingGroup" xmlns:wpi="http://schemas.microsoft.com/office/word/2010/wordprocessingInk" xmlns:wne="http://schemas.microsoft.com/office/word/2006/wordml" xmlns:wps="http://schemas.microsoft.com/office/word/2010/wordprocessingShape" mc:Ignorable="w14 w15 wp14">
   <w:abstractNum w:abstractNumId="0">
+    <w:nsid w:val="0A8073A2"/>
+    <w:multiLevelType w:val="hybridMultilevel"/>
+    <w:tmpl w:val="C2086802"/>
+    <w:lvl w:ilvl="0" w:tplc="0C0A000F">
+      <w:start w:val="1"/>
+      <w:numFmt w:val="decimal"/>
+      <w:lvlText w:val="%1."/>
+      <w:lvlJc w:val="left"/>
+      <w:pPr>
+        <w:ind w:left="720" w:hanging="360"/>
+      </w:pPr>
+      <w:rPr>
+        <w:rFonts w:hint="default"/>
+      </w:rPr>
+    </w:lvl>
+    <w:lvl w:ilvl="1" w:tplc="0C0A0019" w:tentative="1">
+      <w:start w:val="1"/>
+      <w:numFmt w:val="lowerLetter"/>
+      <w:lvlText w:val="%2."/>
+      <w:lvlJc w:val="left"/>
+      <w:pPr>
+        <w:ind w:left="1440" w:hanging="360"/>
+      </w:pPr>
+    </w:lvl>
+    <w:lvl w:ilvl="2" w:tplc="0C0A001B" w:tentative="1">
+      <w:start w:val="1"/>
+      <w:numFmt w:val="lowerRoman"/>
+      <w:lvlText w:val="%3."/>
+      <w:lvlJc w:val="right"/>
+      <w:pPr>
+        <w:ind w:left="2160" w:hanging="180"/>
+      </w:pPr>
+    </w:lvl>
+    <w:lvl w:ilvl="3" w:tplc="0C0A000F" w:tentative="1">
+      <w:start w:val="1"/>
+      <w:numFmt w:val="decimal"/>
+      <w:lvlText w:val="%4."/>
+      <w:lvlJc w:val="left"/>
+      <w:pPr>
+        <w:ind w:left="2880" w:hanging="360"/>
+      </w:pPr>
+    </w:lvl>
+    <w:lvl w:ilvl="4" w:tplc="0C0A0019" w:tentative="1">
+      <w:start w:val="1"/>
+      <w:numFmt w:val="lowerLetter"/>
+      <w:lvlText w:val="%5."/>
+      <w:lvlJc w:val="left"/>
+      <w:pPr>
+        <w:ind w:left="3600" w:hanging="360"/>
+      </w:pPr>
+    </w:lvl>
+    <w:lvl w:ilvl="5" w:tplc="0C0A001B" w:tentative="1">
+      <w:start w:val="1"/>
+      <w:numFmt w:val="lowerRoman"/>
+      <w:lvlText w:val="%6."/>
+      <w:lvlJc w:val="right"/>
+      <w:pPr>
+        <w:ind w:left="4320" w:hanging="180"/>
+      </w:pPr>
+    </w:lvl>
+    <w:lvl w:ilvl="6" w:tplc="0C0A000F" w:tentative="1">
+      <w:start w:val="1"/>
+      <w:numFmt w:val="decimal"/>
+      <w:lvlText w:val="%7."/>
+      <w:lvlJc w:val="left"/>
+      <w:pPr>
+        <w:ind w:left="5040" w:hanging="360"/>
+      </w:pPr>
+    </w:lvl>
+    <w:lvl w:ilvl="7" w:tplc="0C0A0019" w:tentative="1">
+      <w:start w:val="1"/>
+      <w:numFmt w:val="lowerLetter"/>
+      <w:lvlText w:val="%8."/>
+      <w:lvlJc w:val="left"/>
+      <w:pPr>
+        <w:ind w:left="5760" w:hanging="360"/>
+      </w:pPr>
+    </w:lvl>
+    <w:lvl w:ilvl="8" w:tplc="0C0A001B" w:tentative="1">
+      <w:start w:val="1"/>
+      <w:numFmt w:val="lowerRoman"/>
+      <w:lvlText w:val="%9."/>
+      <w:lvlJc w:val="right"/>
+      <w:pPr>
+        <w:ind w:left="6480" w:hanging="180"/>
+      </w:pPr>
+    </w:lvl>
+  </w:abstractNum>
+  <w:abstractNum w:abstractNumId="1">
     <w:nsid w:val="75064004"/>
     <w:multiLevelType w:val="hybridMultilevel"/>
     <w:tmpl w:val="59C2C1C8"/>
@@ -192,6 +360,9 @@
     </w:lvl>
   </w:abstractNum>
   <w:num w:numId="1">
+    <w:abstractNumId w:val="1"/>
+  </w:num>
+  <w:num w:numId="2">
     <w:abstractNumId w:val="0"/>
   </w:num>
 </w:numbering>

</xml_diff>

<commit_message>
Funciona mejor todo ahora
</commit_message>
<xml_diff>
--- a/Readme.docx
+++ b/Readme.docx
@@ -2,6 +2,500 @@
 <file path=word/document.xml><?xml version="1.0" encoding="utf-8"?>
 <w:document xmlns:wpc="http://schemas.microsoft.com/office/word/2010/wordprocessingCanvas" xmlns:mc="http://schemas.openxmlformats.org/markup-compatibility/2006" xmlns:o="urn:schemas-microsoft-com:office:office" xmlns:r="http://schemas.openxmlformats.org/officeDocument/2006/relationships" xmlns:m="http://schemas.openxmlformats.org/officeDocument/2006/math" xmlns:v="urn:schemas-microsoft-com:vml" xmlns:wp14="http://schemas.microsoft.com/office/word/2010/wordprocessingDrawing" xmlns:wp="http://schemas.openxmlformats.org/drawingml/2006/wordprocessingDrawing" xmlns:w10="urn:schemas-microsoft-com:office:word" xmlns:w="http://schemas.openxmlformats.org/wordprocessingml/2006/main" xmlns:w14="http://schemas.microsoft.com/office/word/2010/wordml" xmlns:w15="http://schemas.microsoft.com/office/word/2012/wordml" xmlns:wpg="http://schemas.microsoft.com/office/word/2010/wordprocessingGroup" xmlns:wpi="http://schemas.microsoft.com/office/word/2010/wordprocessingInk" xmlns:wne="http://schemas.microsoft.com/office/word/2006/wordml" xmlns:wps="http://schemas.microsoft.com/office/word/2010/wordprocessingShape" mc:Ignorable="w14 w15 wp14">
   <w:body>
+    <w:p>
+      <w:proofErr w:type="spellStart"/>
+      <w:r>
+        <w:t>Feature</w:t>
+      </w:r>
+      <w:proofErr w:type="spellEnd"/>
+      <w:r>
+        <w:t xml:space="preserve"> </w:t>
+      </w:r>
+      <w:proofErr w:type="spellStart"/>
+      <w:r>
+        <w:t>Requests</w:t>
+      </w:r>
+      <w:proofErr w:type="spellEnd"/>
+    </w:p>
+    <w:p>
+      <w:pPr>
+        <w:pStyle w:val="NormalWeb"/>
+        <w:spacing w:before="0" w:beforeAutospacing="0" w:after="0" w:afterAutospacing="0"/>
+        <w:rPr>
+          <w:rFonts w:ascii="Calibri" w:hAnsi="Calibri"/>
+          <w:color w:val="000000"/>
+          <w:sz w:val="22"/>
+          <w:szCs w:val="22"/>
+        </w:rPr>
+      </w:pPr>
+      <w:r>
+        <w:rPr>
+          <w:rFonts w:ascii="Calibri" w:hAnsi="Calibri"/>
+          <w:b/>
+          <w:bCs/>
+          <w:color w:val="000000"/>
+          <w:sz w:val="22"/>
+          <w:szCs w:val="22"/>
+        </w:rPr>
+        <w:t xml:space="preserve">Que </w:t>
+      </w:r>
+      <w:proofErr w:type="spellStart"/>
+      <w:proofErr w:type="gramStart"/>
+      <w:r>
+        <w:rPr>
+          <w:rFonts w:ascii="Calibri" w:hAnsi="Calibri"/>
+          <w:b/>
+          <w:bCs/>
+          <w:color w:val="000000"/>
+          <w:sz w:val="22"/>
+          <w:szCs w:val="22"/>
+        </w:rPr>
+        <w:t>mas</w:t>
+      </w:r>
+      <w:proofErr w:type="spellEnd"/>
+      <w:proofErr w:type="gramEnd"/>
+      <w:r>
+        <w:rPr>
+          <w:rFonts w:ascii="Calibri" w:hAnsi="Calibri"/>
+          <w:b/>
+          <w:bCs/>
+          <w:color w:val="000000"/>
+          <w:sz w:val="22"/>
+          <w:szCs w:val="22"/>
+        </w:rPr>
+        <w:t xml:space="preserve"> </w:t>
+      </w:r>
+      <w:proofErr w:type="spellStart"/>
+      <w:r>
+        <w:rPr>
+          <w:rFonts w:ascii="Calibri" w:hAnsi="Calibri"/>
+          <w:b/>
+          <w:bCs/>
+          <w:color w:val="000000"/>
+          <w:sz w:val="22"/>
+          <w:szCs w:val="22"/>
+        </w:rPr>
+        <w:t>faltaria</w:t>
+      </w:r>
+      <w:proofErr w:type="spellEnd"/>
+    </w:p>
+    <w:p>
+      <w:pPr>
+        <w:pStyle w:val="NormalWeb"/>
+        <w:numPr>
+          <w:ilvl w:val="0"/>
+          <w:numId w:val="3"/>
+        </w:numPr>
+        <w:spacing w:before="0" w:beforeAutospacing="0" w:after="0" w:afterAutospacing="0"/>
+        <w:rPr>
+          <w:rFonts w:ascii="Calibri" w:hAnsi="Calibri"/>
+          <w:color w:val="000000"/>
+          <w:sz w:val="22"/>
+          <w:szCs w:val="22"/>
+        </w:rPr>
+      </w:pPr>
+      <w:r>
+        <w:rPr>
+          <w:rFonts w:ascii="Calibri" w:hAnsi="Calibri"/>
+          <w:color w:val="000000"/>
+          <w:sz w:val="22"/>
+          <w:szCs w:val="22"/>
+        </w:rPr>
+        <w:t xml:space="preserve">Que haya una </w:t>
+      </w:r>
+      <w:proofErr w:type="spellStart"/>
+      <w:r>
+        <w:rPr>
+          <w:rFonts w:ascii="Calibri" w:hAnsi="Calibri"/>
+          <w:color w:val="000000"/>
+          <w:sz w:val="22"/>
+          <w:szCs w:val="22"/>
+        </w:rPr>
+        <w:t>politica</w:t>
+      </w:r>
+      <w:proofErr w:type="spellEnd"/>
+      <w:r>
+        <w:rPr>
+          <w:rFonts w:ascii="Calibri" w:hAnsi="Calibri"/>
+          <w:color w:val="000000"/>
+          <w:sz w:val="22"/>
+          <w:szCs w:val="22"/>
+        </w:rPr>
+        <w:t xml:space="preserve"> de reintento en el </w:t>
+      </w:r>
+      <w:proofErr w:type="spellStart"/>
+      <w:r>
+        <w:rPr>
+          <w:rFonts w:ascii="Calibri" w:hAnsi="Calibri"/>
+          <w:color w:val="000000"/>
+          <w:sz w:val="22"/>
+          <w:szCs w:val="22"/>
+        </w:rPr>
+        <w:t>worker</w:t>
+      </w:r>
+      <w:proofErr w:type="spellEnd"/>
+      <w:r>
+        <w:rPr>
+          <w:rFonts w:ascii="Calibri" w:hAnsi="Calibri"/>
+          <w:color w:val="000000"/>
+          <w:sz w:val="22"/>
+          <w:szCs w:val="22"/>
+        </w:rPr>
+        <w:t xml:space="preserve">. A medida que se vaya reintentando va a tardar </w:t>
+      </w:r>
+      <w:proofErr w:type="spellStart"/>
+      <w:r>
+        <w:rPr>
+          <w:rFonts w:ascii="Calibri" w:hAnsi="Calibri"/>
+          <w:color w:val="000000"/>
+          <w:sz w:val="22"/>
+          <w:szCs w:val="22"/>
+        </w:rPr>
+        <w:t>mas</w:t>
+      </w:r>
+      <w:proofErr w:type="spellEnd"/>
+      <w:r>
+        <w:rPr>
+          <w:rFonts w:ascii="Calibri" w:hAnsi="Calibri"/>
+          <w:color w:val="000000"/>
+          <w:sz w:val="22"/>
+          <w:szCs w:val="22"/>
+        </w:rPr>
+        <w:t xml:space="preserve"> en volver a reintentar, </w:t>
+      </w:r>
+      <w:proofErr w:type="spellStart"/>
+      <w:r>
+        <w:rPr>
+          <w:rFonts w:ascii="Calibri" w:hAnsi="Calibri"/>
+          <w:color w:val="000000"/>
+          <w:sz w:val="22"/>
+          <w:szCs w:val="22"/>
+        </w:rPr>
+        <w:t>asi</w:t>
+      </w:r>
+      <w:proofErr w:type="spellEnd"/>
+      <w:r>
+        <w:rPr>
+          <w:rFonts w:ascii="Calibri" w:hAnsi="Calibri"/>
+          <w:color w:val="000000"/>
+          <w:sz w:val="22"/>
+          <w:szCs w:val="22"/>
+        </w:rPr>
+        <w:t xml:space="preserve"> como se hace el </w:t>
+      </w:r>
+      <w:proofErr w:type="spellStart"/>
+      <w:r>
+        <w:rPr>
+          <w:rFonts w:ascii="Calibri" w:hAnsi="Calibri"/>
+          <w:color w:val="000000"/>
+          <w:sz w:val="22"/>
+          <w:szCs w:val="22"/>
+        </w:rPr>
+        <w:t>poll</w:t>
+      </w:r>
+      <w:proofErr w:type="spellEnd"/>
+      <w:r>
+        <w:rPr>
+          <w:rFonts w:ascii="Calibri" w:hAnsi="Calibri"/>
+          <w:color w:val="000000"/>
+          <w:sz w:val="22"/>
+          <w:szCs w:val="22"/>
+        </w:rPr>
+        <w:t xml:space="preserve"> del </w:t>
+      </w:r>
+      <w:proofErr w:type="spellStart"/>
+      <w:r>
+        <w:rPr>
+          <w:rFonts w:ascii="Calibri" w:hAnsi="Calibri"/>
+          <w:color w:val="000000"/>
+          <w:sz w:val="22"/>
+          <w:szCs w:val="22"/>
+        </w:rPr>
+        <w:t>read</w:t>
+      </w:r>
+      <w:proofErr w:type="spellEnd"/>
+      <w:r>
+        <w:rPr>
+          <w:rFonts w:ascii="Calibri" w:hAnsi="Calibri"/>
+          <w:color w:val="000000"/>
+          <w:sz w:val="22"/>
+          <w:szCs w:val="22"/>
+        </w:rPr>
+        <w:t xml:space="preserve"> </w:t>
+      </w:r>
+      <w:proofErr w:type="spellStart"/>
+      <w:r>
+        <w:rPr>
+          <w:rFonts w:ascii="Calibri" w:hAnsi="Calibri"/>
+          <w:color w:val="000000"/>
+          <w:sz w:val="22"/>
+          <w:szCs w:val="22"/>
+        </w:rPr>
+        <w:t>model</w:t>
+      </w:r>
+      <w:proofErr w:type="spellEnd"/>
+      <w:r>
+        <w:rPr>
+          <w:rFonts w:ascii="Calibri" w:hAnsi="Calibri"/>
+          <w:color w:val="000000"/>
+          <w:sz w:val="22"/>
+          <w:szCs w:val="22"/>
+        </w:rPr>
+        <w:t xml:space="preserve"> de parte del cliente.</w:t>
+      </w:r>
+      <w:r>
+        <w:rPr>
+          <w:rFonts w:ascii="Calibri" w:hAnsi="Calibri"/>
+          <w:color w:val="000000"/>
+          <w:sz w:val="22"/>
+          <w:szCs w:val="22"/>
+        </w:rPr>
+        <w:t xml:space="preserve"> Configurable</w:t>
+      </w:r>
+    </w:p>
+    <w:p>
+      <w:pPr>
+        <w:pStyle w:val="NormalWeb"/>
+        <w:numPr>
+          <w:ilvl w:val="0"/>
+          <w:numId w:val="3"/>
+        </w:numPr>
+        <w:spacing w:before="0" w:beforeAutospacing="0" w:after="0" w:afterAutospacing="0"/>
+        <w:rPr>
+          <w:rFonts w:ascii="Calibri" w:hAnsi="Calibri"/>
+          <w:color w:val="000000"/>
+          <w:sz w:val="22"/>
+          <w:szCs w:val="22"/>
+        </w:rPr>
+      </w:pPr>
+      <w:proofErr w:type="spellStart"/>
+      <w:r>
+        <w:rPr>
+          <w:rFonts w:ascii="Calibri" w:hAnsi="Calibri"/>
+          <w:color w:val="000000"/>
+          <w:sz w:val="22"/>
+          <w:szCs w:val="22"/>
+        </w:rPr>
+        <w:t>Tambien</w:t>
+      </w:r>
+      <w:proofErr w:type="spellEnd"/>
+      <w:r>
+        <w:rPr>
+          <w:rFonts w:ascii="Calibri" w:hAnsi="Calibri"/>
+          <w:color w:val="000000"/>
+          <w:sz w:val="22"/>
+          <w:szCs w:val="22"/>
+        </w:rPr>
+        <w:t xml:space="preserve"> la política de reintento del </w:t>
+      </w:r>
+      <w:proofErr w:type="spellStart"/>
+      <w:r>
+        <w:rPr>
+          <w:rFonts w:ascii="Calibri" w:hAnsi="Calibri"/>
+          <w:color w:val="000000"/>
+          <w:sz w:val="22"/>
+          <w:szCs w:val="22"/>
+        </w:rPr>
+        <w:t>event</w:t>
+      </w:r>
+      <w:proofErr w:type="spellEnd"/>
+      <w:r>
+        <w:rPr>
+          <w:rFonts w:ascii="Calibri" w:hAnsi="Calibri"/>
+          <w:color w:val="000000"/>
+          <w:sz w:val="22"/>
+          <w:szCs w:val="22"/>
+        </w:rPr>
+        <w:t xml:space="preserve"> </w:t>
+      </w:r>
+      <w:proofErr w:type="spellStart"/>
+      <w:r>
+        <w:rPr>
+          <w:rFonts w:ascii="Calibri" w:hAnsi="Calibri"/>
+          <w:color w:val="000000"/>
+          <w:sz w:val="22"/>
+          <w:szCs w:val="22"/>
+        </w:rPr>
+        <w:t>handler</w:t>
+      </w:r>
+      <w:proofErr w:type="spellEnd"/>
+      <w:r>
+        <w:rPr>
+          <w:rFonts w:ascii="Calibri" w:hAnsi="Calibri"/>
+          <w:color w:val="000000"/>
+          <w:sz w:val="22"/>
+          <w:szCs w:val="22"/>
+        </w:rPr>
+        <w:t xml:space="preserve">, y ver la política de reintento del </w:t>
+      </w:r>
+      <w:proofErr w:type="spellStart"/>
+      <w:r>
+        <w:rPr>
+          <w:rFonts w:ascii="Calibri" w:hAnsi="Calibri"/>
+          <w:color w:val="000000"/>
+          <w:sz w:val="22"/>
+          <w:szCs w:val="22"/>
+        </w:rPr>
+        <w:t>command</w:t>
+      </w:r>
+      <w:proofErr w:type="spellEnd"/>
+      <w:r>
+        <w:rPr>
+          <w:rFonts w:ascii="Calibri" w:hAnsi="Calibri"/>
+          <w:color w:val="000000"/>
+          <w:sz w:val="22"/>
+          <w:szCs w:val="22"/>
+        </w:rPr>
+        <w:t xml:space="preserve"> </w:t>
+      </w:r>
+      <w:proofErr w:type="spellStart"/>
+      <w:r>
+        <w:rPr>
+          <w:rFonts w:ascii="Calibri" w:hAnsi="Calibri"/>
+          <w:color w:val="000000"/>
+          <w:sz w:val="22"/>
+          <w:szCs w:val="22"/>
+        </w:rPr>
+        <w:t>handler</w:t>
+      </w:r>
+      <w:proofErr w:type="spellEnd"/>
+      <w:r>
+        <w:rPr>
+          <w:rFonts w:ascii="Calibri" w:hAnsi="Calibri"/>
+          <w:color w:val="000000"/>
+          <w:sz w:val="22"/>
+          <w:szCs w:val="22"/>
+        </w:rPr>
+        <w:t>, que sea incremental. Verificar si esto no es lo mismo que en el punto 1.</w:t>
+      </w:r>
+    </w:p>
+    <w:p>
+      <w:pPr>
+        <w:pStyle w:val="NormalWeb"/>
+        <w:numPr>
+          <w:ilvl w:val="0"/>
+          <w:numId w:val="3"/>
+        </w:numPr>
+        <w:spacing w:before="0" w:beforeAutospacing="0" w:after="0" w:afterAutospacing="0"/>
+        <w:rPr>
+          <w:rFonts w:ascii="Calibri" w:hAnsi="Calibri"/>
+          <w:color w:val="000000"/>
+          <w:sz w:val="22"/>
+          <w:szCs w:val="22"/>
+        </w:rPr>
+      </w:pPr>
+      <w:r>
+        <w:rPr>
+          <w:rFonts w:ascii="Calibri" w:hAnsi="Calibri"/>
+          <w:color w:val="000000"/>
+          <w:sz w:val="22"/>
+          <w:szCs w:val="22"/>
+        </w:rPr>
+        <w:t xml:space="preserve">Que haya un </w:t>
+      </w:r>
+      <w:proofErr w:type="spellStart"/>
+      <w:r>
+        <w:rPr>
+          <w:rFonts w:ascii="Calibri" w:hAnsi="Calibri"/>
+          <w:color w:val="000000"/>
+          <w:sz w:val="22"/>
+          <w:szCs w:val="22"/>
+        </w:rPr>
+        <w:t>throtling</w:t>
+      </w:r>
+      <w:proofErr w:type="spellEnd"/>
+      <w:r>
+        <w:rPr>
+          <w:rFonts w:ascii="Calibri" w:hAnsi="Calibri"/>
+          <w:color w:val="000000"/>
+          <w:sz w:val="22"/>
+          <w:szCs w:val="22"/>
+        </w:rPr>
+        <w:t xml:space="preserve"> </w:t>
+      </w:r>
+      <w:proofErr w:type="spellStart"/>
+      <w:r>
+        <w:rPr>
+          <w:rFonts w:ascii="Calibri" w:hAnsi="Calibri"/>
+          <w:color w:val="000000"/>
+          <w:sz w:val="22"/>
+          <w:szCs w:val="22"/>
+        </w:rPr>
+        <w:t>policy</w:t>
+      </w:r>
+      <w:proofErr w:type="spellEnd"/>
+      <w:r>
+        <w:rPr>
+          <w:rFonts w:ascii="Calibri" w:hAnsi="Calibri"/>
+          <w:color w:val="000000"/>
+          <w:sz w:val="22"/>
+          <w:szCs w:val="22"/>
+        </w:rPr>
+        <w:t xml:space="preserve">. Algo </w:t>
+      </w:r>
+      <w:proofErr w:type="spellStart"/>
+      <w:r>
+        <w:rPr>
+          <w:rFonts w:ascii="Calibri" w:hAnsi="Calibri"/>
+          <w:color w:val="000000"/>
+          <w:sz w:val="22"/>
+          <w:szCs w:val="22"/>
+        </w:rPr>
+        <w:t>asi</w:t>
+      </w:r>
+      <w:proofErr w:type="spellEnd"/>
+      <w:r>
+        <w:rPr>
+          <w:rFonts w:ascii="Calibri" w:hAnsi="Calibri"/>
+          <w:color w:val="000000"/>
+          <w:sz w:val="22"/>
+          <w:szCs w:val="22"/>
+        </w:rPr>
+        <w:t xml:space="preserve"> como para poner un </w:t>
+      </w:r>
+      <w:proofErr w:type="spellStart"/>
+      <w:r>
+        <w:rPr>
+          <w:rFonts w:ascii="Calibri" w:hAnsi="Calibri"/>
+          <w:color w:val="000000"/>
+          <w:sz w:val="22"/>
+          <w:szCs w:val="22"/>
+        </w:rPr>
+        <w:t>limite</w:t>
+      </w:r>
+      <w:proofErr w:type="spellEnd"/>
+      <w:r>
+        <w:rPr>
+          <w:rFonts w:ascii="Calibri" w:hAnsi="Calibri"/>
+          <w:color w:val="000000"/>
+          <w:sz w:val="22"/>
+          <w:szCs w:val="22"/>
+        </w:rPr>
+        <w:t xml:space="preserve"> de procesos en simultaneo que puede existir en el </w:t>
+      </w:r>
+      <w:proofErr w:type="spellStart"/>
+      <w:r>
+        <w:rPr>
+          <w:rFonts w:ascii="Calibri" w:hAnsi="Calibri"/>
+          <w:color w:val="000000"/>
+          <w:sz w:val="22"/>
+          <w:szCs w:val="22"/>
+        </w:rPr>
+        <w:t>worker</w:t>
+      </w:r>
+      <w:proofErr w:type="spellEnd"/>
+      <w:r>
+        <w:rPr>
+          <w:rFonts w:ascii="Calibri" w:hAnsi="Calibri"/>
+          <w:color w:val="000000"/>
+          <w:sz w:val="22"/>
+          <w:szCs w:val="22"/>
+        </w:rPr>
+        <w:t>, teniendo en cuenta que cada vez que se encuentra un mensaje se crea un nuevo proceso para atender los mensajes que lleguen.</w:t>
+      </w:r>
+    </w:p>
+    <w:p/>
+    <w:p/>
     <w:p>
       <w:r>
         <w:t xml:space="preserve">Puntos de entrada para implementar un dominio con el </w:t>
@@ -166,6 +660,639 @@
       <w:r>
         <w:t>. Es el único lugar donde debería conectarse con la capa de aplicación.</w:t>
       </w:r>
+    </w:p>
+    <w:p/>
+    <w:p>
+      <w:pPr>
+        <w:pStyle w:val="NormalWeb"/>
+        <w:spacing w:before="0" w:beforeAutospacing="0" w:after="0" w:afterAutospacing="0"/>
+        <w:rPr>
+          <w:rFonts w:ascii="Calibri Light" w:hAnsi="Calibri Light"/>
+          <w:color w:val="000000"/>
+          <w:sz w:val="40"/>
+          <w:szCs w:val="40"/>
+        </w:rPr>
+      </w:pPr>
+      <w:proofErr w:type="spellStart"/>
+      <w:r>
+        <w:rPr>
+          <w:rFonts w:ascii="Calibri Light" w:hAnsi="Calibri Light"/>
+          <w:color w:val="000000"/>
+          <w:sz w:val="40"/>
+          <w:szCs w:val="40"/>
+        </w:rPr>
+        <w:t>Entity</w:t>
+      </w:r>
+      <w:proofErr w:type="spellEnd"/>
+      <w:r>
+        <w:rPr>
+          <w:rFonts w:ascii="Calibri Light" w:hAnsi="Calibri Light"/>
+          <w:color w:val="000000"/>
+          <w:sz w:val="40"/>
+          <w:szCs w:val="40"/>
+        </w:rPr>
+        <w:t xml:space="preserve"> Framework </w:t>
+      </w:r>
+      <w:proofErr w:type="spellStart"/>
+      <w:r>
+        <w:rPr>
+          <w:rFonts w:ascii="Calibri Light" w:hAnsi="Calibri Light"/>
+          <w:color w:val="000000"/>
+          <w:sz w:val="40"/>
+          <w:szCs w:val="40"/>
+        </w:rPr>
+        <w:t>Query</w:t>
+      </w:r>
+      <w:proofErr w:type="spellEnd"/>
+      <w:r>
+        <w:rPr>
+          <w:rFonts w:ascii="Calibri Light" w:hAnsi="Calibri Light"/>
+          <w:color w:val="000000"/>
+          <w:sz w:val="40"/>
+          <w:szCs w:val="40"/>
+        </w:rPr>
+        <w:t xml:space="preserve"> </w:t>
+      </w:r>
+      <w:proofErr w:type="spellStart"/>
+      <w:r>
+        <w:rPr>
+          <w:rFonts w:ascii="Calibri Light" w:hAnsi="Calibri Light"/>
+          <w:color w:val="000000"/>
+          <w:sz w:val="40"/>
+          <w:szCs w:val="40"/>
+        </w:rPr>
+        <w:t>Optimization</w:t>
+      </w:r>
+      <w:proofErr w:type="spellEnd"/>
+    </w:p>
+    <w:p>
+      <w:pPr>
+        <w:pStyle w:val="NormalWeb"/>
+        <w:spacing w:before="0" w:beforeAutospacing="0" w:after="0" w:afterAutospacing="0"/>
+        <w:rPr>
+          <w:rFonts w:ascii="Calibri" w:hAnsi="Calibri"/>
+          <w:color w:val="808080"/>
+          <w:sz w:val="20"/>
+          <w:szCs w:val="20"/>
+        </w:rPr>
+      </w:pPr>
+      <w:proofErr w:type="gramStart"/>
+      <w:r>
+        <w:rPr>
+          <w:rFonts w:ascii="Calibri" w:hAnsi="Calibri"/>
+          <w:color w:val="808080"/>
+          <w:sz w:val="20"/>
+          <w:szCs w:val="20"/>
+        </w:rPr>
+        <w:t>martes</w:t>
+      </w:r>
+      <w:proofErr w:type="gramEnd"/>
+      <w:r>
+        <w:rPr>
+          <w:rFonts w:ascii="Calibri" w:hAnsi="Calibri"/>
+          <w:color w:val="808080"/>
+          <w:sz w:val="20"/>
+          <w:szCs w:val="20"/>
+        </w:rPr>
+        <w:t>, 7 de abril de 2015</w:t>
+      </w:r>
+    </w:p>
+    <w:p>
+      <w:pPr>
+        <w:pStyle w:val="NormalWeb"/>
+        <w:spacing w:before="0" w:beforeAutospacing="0" w:after="0" w:afterAutospacing="0"/>
+        <w:rPr>
+          <w:rFonts w:ascii="Calibri" w:hAnsi="Calibri"/>
+          <w:color w:val="808080"/>
+          <w:sz w:val="20"/>
+          <w:szCs w:val="20"/>
+        </w:rPr>
+      </w:pPr>
+      <w:r>
+        <w:rPr>
+          <w:rFonts w:ascii="Calibri" w:hAnsi="Calibri"/>
+          <w:color w:val="808080"/>
+          <w:sz w:val="20"/>
+          <w:szCs w:val="20"/>
+        </w:rPr>
+        <w:lastRenderedPageBreak/>
+        <w:t>11:43</w:t>
+      </w:r>
+    </w:p>
+    <w:p>
+      <w:pPr>
+        <w:pStyle w:val="NormalWeb"/>
+        <w:spacing w:before="0" w:beforeAutospacing="0" w:after="0" w:afterAutospacing="0"/>
+        <w:rPr>
+          <w:rFonts w:ascii="Calibri" w:hAnsi="Calibri"/>
+          <w:color w:val="000000"/>
+          <w:sz w:val="22"/>
+          <w:szCs w:val="22"/>
+        </w:rPr>
+      </w:pPr>
+      <w:r>
+        <w:rPr>
+          <w:rFonts w:ascii="Calibri" w:hAnsi="Calibri"/>
+          <w:color w:val="000000"/>
+          <w:sz w:val="22"/>
+          <w:szCs w:val="22"/>
+        </w:rPr>
+        <w:t xml:space="preserve">En la capa de aplicación se </w:t>
+      </w:r>
+      <w:proofErr w:type="spellStart"/>
+      <w:r>
+        <w:rPr>
+          <w:rFonts w:ascii="Calibri" w:hAnsi="Calibri"/>
+          <w:color w:val="000000"/>
+          <w:sz w:val="22"/>
+          <w:szCs w:val="22"/>
+        </w:rPr>
+        <w:t>podrian</w:t>
+      </w:r>
+      <w:proofErr w:type="spellEnd"/>
+      <w:r>
+        <w:rPr>
+          <w:rFonts w:ascii="Calibri" w:hAnsi="Calibri"/>
+          <w:color w:val="000000"/>
+          <w:sz w:val="22"/>
+          <w:szCs w:val="22"/>
+        </w:rPr>
+        <w:t xml:space="preserve"> crear los </w:t>
+      </w:r>
+      <w:proofErr w:type="spellStart"/>
+      <w:r>
+        <w:rPr>
+          <w:rFonts w:ascii="Calibri" w:hAnsi="Calibri"/>
+          <w:color w:val="000000"/>
+          <w:sz w:val="22"/>
+          <w:szCs w:val="22"/>
+        </w:rPr>
+        <w:t>commands</w:t>
+      </w:r>
+      <w:proofErr w:type="spellEnd"/>
+      <w:r>
+        <w:rPr>
+          <w:rFonts w:ascii="Calibri" w:hAnsi="Calibri"/>
+          <w:color w:val="000000"/>
+          <w:sz w:val="22"/>
+          <w:szCs w:val="22"/>
+        </w:rPr>
+        <w:t>. Quizás allí ejecutar las primeras validaciones de que todo esté bien.</w:t>
+      </w:r>
+    </w:p>
+    <w:p>
+      <w:pPr>
+        <w:pStyle w:val="NormalWeb"/>
+        <w:spacing w:before="0" w:beforeAutospacing="0" w:after="0" w:afterAutospacing="0"/>
+        <w:rPr>
+          <w:rFonts w:ascii="Calibri" w:hAnsi="Calibri"/>
+          <w:color w:val="000000"/>
+          <w:sz w:val="22"/>
+          <w:szCs w:val="22"/>
+        </w:rPr>
+      </w:pPr>
+      <w:r>
+        <w:rPr>
+          <w:rFonts w:ascii="Calibri" w:hAnsi="Calibri"/>
+          <w:color w:val="000000"/>
+          <w:sz w:val="22"/>
+          <w:szCs w:val="22"/>
+        </w:rPr>
+        <w:t xml:space="preserve">La capa de aplicación contiene todos los objetos de </w:t>
+      </w:r>
+      <w:proofErr w:type="spellStart"/>
+      <w:r>
+        <w:rPr>
+          <w:rFonts w:ascii="Calibri" w:hAnsi="Calibri"/>
+          <w:color w:val="000000"/>
+          <w:sz w:val="22"/>
+          <w:szCs w:val="22"/>
+        </w:rPr>
+        <w:t>de</w:t>
+      </w:r>
+      <w:proofErr w:type="spellEnd"/>
+      <w:r>
+        <w:rPr>
+          <w:rFonts w:ascii="Calibri" w:hAnsi="Calibri"/>
+          <w:color w:val="000000"/>
+          <w:sz w:val="22"/>
+          <w:szCs w:val="22"/>
+        </w:rPr>
+        <w:t xml:space="preserve"> </w:t>
+      </w:r>
+      <w:proofErr w:type="spellStart"/>
+      <w:r>
+        <w:rPr>
+          <w:rFonts w:ascii="Calibri" w:hAnsi="Calibri"/>
+          <w:color w:val="000000"/>
+          <w:sz w:val="22"/>
+          <w:szCs w:val="22"/>
+        </w:rPr>
+        <w:t>read</w:t>
+      </w:r>
+      <w:proofErr w:type="spellEnd"/>
+      <w:r>
+        <w:rPr>
+          <w:rFonts w:ascii="Calibri" w:hAnsi="Calibri"/>
+          <w:color w:val="000000"/>
+          <w:sz w:val="22"/>
+          <w:szCs w:val="22"/>
+        </w:rPr>
+        <w:t xml:space="preserve"> </w:t>
+      </w:r>
+      <w:proofErr w:type="spellStart"/>
+      <w:r>
+        <w:rPr>
+          <w:rFonts w:ascii="Calibri" w:hAnsi="Calibri"/>
+          <w:color w:val="000000"/>
+          <w:sz w:val="22"/>
+          <w:szCs w:val="22"/>
+        </w:rPr>
+        <w:t>model</w:t>
+      </w:r>
+      <w:proofErr w:type="spellEnd"/>
+      <w:r>
+        <w:rPr>
+          <w:rFonts w:ascii="Calibri" w:hAnsi="Calibri"/>
+          <w:color w:val="000000"/>
+          <w:sz w:val="22"/>
+          <w:szCs w:val="22"/>
+        </w:rPr>
+        <w:t xml:space="preserve">, por ejemplo, y </w:t>
+      </w:r>
+      <w:proofErr w:type="spellStart"/>
+      <w:r>
+        <w:rPr>
+          <w:rFonts w:ascii="Calibri" w:hAnsi="Calibri"/>
+          <w:color w:val="000000"/>
+          <w:sz w:val="22"/>
+          <w:szCs w:val="22"/>
+        </w:rPr>
+        <w:t>tambien</w:t>
+      </w:r>
+      <w:proofErr w:type="spellEnd"/>
+      <w:r>
+        <w:rPr>
+          <w:rFonts w:ascii="Calibri" w:hAnsi="Calibri"/>
+          <w:color w:val="000000"/>
+          <w:sz w:val="22"/>
+          <w:szCs w:val="22"/>
+        </w:rPr>
+        <w:t xml:space="preserve"> para enviar </w:t>
+      </w:r>
+      <w:proofErr w:type="spellStart"/>
+      <w:r>
+        <w:rPr>
+          <w:rFonts w:ascii="Calibri" w:hAnsi="Calibri"/>
+          <w:color w:val="000000"/>
+          <w:sz w:val="22"/>
+          <w:szCs w:val="22"/>
+        </w:rPr>
+        <w:t>commands</w:t>
+      </w:r>
+      <w:proofErr w:type="spellEnd"/>
+      <w:r>
+        <w:rPr>
+          <w:rFonts w:ascii="Calibri" w:hAnsi="Calibri"/>
+          <w:color w:val="000000"/>
+          <w:sz w:val="22"/>
+          <w:szCs w:val="22"/>
+        </w:rPr>
+        <w:t xml:space="preserve">. Esto </w:t>
+      </w:r>
+      <w:proofErr w:type="spellStart"/>
+      <w:r>
+        <w:rPr>
+          <w:rFonts w:ascii="Calibri" w:hAnsi="Calibri"/>
+          <w:color w:val="000000"/>
+          <w:sz w:val="22"/>
+          <w:szCs w:val="22"/>
+        </w:rPr>
+        <w:t>ayudaria</w:t>
+      </w:r>
+      <w:proofErr w:type="spellEnd"/>
+      <w:r>
+        <w:rPr>
+          <w:rFonts w:ascii="Calibri" w:hAnsi="Calibri"/>
+          <w:color w:val="000000"/>
+          <w:sz w:val="22"/>
+          <w:szCs w:val="22"/>
+        </w:rPr>
+        <w:t xml:space="preserve"> a limpiar los </w:t>
+      </w:r>
+      <w:proofErr w:type="spellStart"/>
+      <w:r>
+        <w:rPr>
+          <w:rFonts w:ascii="Calibri" w:hAnsi="Calibri"/>
+          <w:color w:val="000000"/>
+          <w:sz w:val="22"/>
+          <w:szCs w:val="22"/>
+        </w:rPr>
+        <w:t>controller</w:t>
+      </w:r>
+      <w:proofErr w:type="spellEnd"/>
+      <w:r>
+        <w:rPr>
+          <w:rFonts w:ascii="Calibri" w:hAnsi="Calibri"/>
+          <w:color w:val="000000"/>
+          <w:sz w:val="22"/>
+          <w:szCs w:val="22"/>
+        </w:rPr>
+        <w:t xml:space="preserve">, hacer que los </w:t>
+      </w:r>
+      <w:proofErr w:type="spellStart"/>
+      <w:r>
+        <w:rPr>
+          <w:rFonts w:ascii="Calibri" w:hAnsi="Calibri"/>
+          <w:color w:val="000000"/>
+          <w:sz w:val="22"/>
+          <w:szCs w:val="22"/>
+        </w:rPr>
+        <w:t>command</w:t>
+      </w:r>
+      <w:proofErr w:type="spellEnd"/>
+      <w:r>
+        <w:rPr>
+          <w:rFonts w:ascii="Calibri" w:hAnsi="Calibri"/>
+          <w:color w:val="000000"/>
+          <w:sz w:val="22"/>
+          <w:szCs w:val="22"/>
+        </w:rPr>
+        <w:t xml:space="preserve"> </w:t>
+      </w:r>
+      <w:proofErr w:type="spellStart"/>
+      <w:r>
+        <w:rPr>
+          <w:rFonts w:ascii="Calibri" w:hAnsi="Calibri"/>
+          <w:color w:val="000000"/>
+          <w:sz w:val="22"/>
+          <w:szCs w:val="22"/>
+        </w:rPr>
+        <w:t>senders</w:t>
+      </w:r>
+      <w:proofErr w:type="spellEnd"/>
+      <w:r>
+        <w:rPr>
+          <w:rFonts w:ascii="Calibri" w:hAnsi="Calibri"/>
+          <w:color w:val="000000"/>
+          <w:sz w:val="22"/>
+          <w:szCs w:val="22"/>
+        </w:rPr>
+        <w:t xml:space="preserve"> sean </w:t>
+      </w:r>
+      <w:proofErr w:type="spellStart"/>
+      <w:r>
+        <w:rPr>
+          <w:rFonts w:ascii="Calibri" w:hAnsi="Calibri"/>
+          <w:color w:val="000000"/>
+          <w:sz w:val="22"/>
+          <w:szCs w:val="22"/>
+        </w:rPr>
+        <w:t>testeables</w:t>
+      </w:r>
+      <w:proofErr w:type="spellEnd"/>
+      <w:r>
+        <w:rPr>
+          <w:rFonts w:ascii="Calibri" w:hAnsi="Calibri"/>
+          <w:color w:val="000000"/>
+          <w:sz w:val="22"/>
+          <w:szCs w:val="22"/>
+        </w:rPr>
+        <w:t xml:space="preserve"> y </w:t>
+      </w:r>
+      <w:proofErr w:type="spellStart"/>
+      <w:r>
+        <w:rPr>
+          <w:rFonts w:ascii="Calibri" w:hAnsi="Calibri"/>
+          <w:color w:val="000000"/>
+          <w:sz w:val="22"/>
+          <w:szCs w:val="22"/>
+        </w:rPr>
+        <w:t>esten</w:t>
+      </w:r>
+      <w:proofErr w:type="spellEnd"/>
+      <w:r>
+        <w:rPr>
+          <w:rFonts w:ascii="Calibri" w:hAnsi="Calibri"/>
+          <w:color w:val="000000"/>
+          <w:sz w:val="22"/>
+          <w:szCs w:val="22"/>
+        </w:rPr>
+        <w:t xml:space="preserve"> libres de inyecciones por todos lados, o sea, de interfaces que se repiten constantemente. Mejor es inyectarle </w:t>
+      </w:r>
+      <w:proofErr w:type="gramStart"/>
+      <w:r>
+        <w:rPr>
+          <w:rFonts w:ascii="Calibri" w:hAnsi="Calibri"/>
+          <w:color w:val="000000"/>
+          <w:sz w:val="22"/>
+          <w:szCs w:val="22"/>
+        </w:rPr>
+        <w:t>una</w:t>
+      </w:r>
+      <w:proofErr w:type="gramEnd"/>
+      <w:r>
+        <w:rPr>
+          <w:rFonts w:ascii="Calibri" w:hAnsi="Calibri"/>
+          <w:color w:val="000000"/>
+          <w:sz w:val="22"/>
+          <w:szCs w:val="22"/>
+        </w:rPr>
+        <w:t xml:space="preserve"> </w:t>
+      </w:r>
+      <w:proofErr w:type="spellStart"/>
+      <w:r>
+        <w:rPr>
+          <w:rFonts w:ascii="Calibri" w:hAnsi="Calibri"/>
+          <w:color w:val="000000"/>
+          <w:sz w:val="22"/>
+          <w:szCs w:val="22"/>
+        </w:rPr>
+        <w:t>unico</w:t>
+      </w:r>
+      <w:proofErr w:type="spellEnd"/>
+      <w:r>
+        <w:rPr>
+          <w:rFonts w:ascii="Calibri" w:hAnsi="Calibri"/>
+          <w:color w:val="000000"/>
+          <w:sz w:val="22"/>
+          <w:szCs w:val="22"/>
+        </w:rPr>
+        <w:t xml:space="preserve"> objeto de "Aplicación" (DDD).</w:t>
+      </w:r>
+    </w:p>
+    <w:p>
+      <w:pPr>
+        <w:pStyle w:val="NormalWeb"/>
+        <w:spacing w:before="0" w:beforeAutospacing="0" w:after="0" w:afterAutospacing="0"/>
+        <w:rPr>
+          <w:rFonts w:ascii="Calibri" w:hAnsi="Calibri"/>
+          <w:color w:val="000000"/>
+          <w:sz w:val="22"/>
+          <w:szCs w:val="22"/>
+        </w:rPr>
+      </w:pPr>
+      <w:r>
+        <w:rPr>
+          <w:rFonts w:ascii="Calibri" w:hAnsi="Calibri"/>
+          <w:color w:val="000000"/>
+          <w:sz w:val="22"/>
+          <w:szCs w:val="22"/>
+        </w:rPr>
+        <w:t> </w:t>
+      </w:r>
+    </w:p>
+    <w:p>
+      <w:pPr>
+        <w:pStyle w:val="NormalWeb"/>
+        <w:spacing w:before="0" w:beforeAutospacing="0" w:after="0" w:afterAutospacing="0"/>
+        <w:rPr>
+          <w:rFonts w:ascii="Calibri" w:hAnsi="Calibri"/>
+          <w:color w:val="000000"/>
+          <w:sz w:val="22"/>
+          <w:szCs w:val="22"/>
+        </w:rPr>
+      </w:pPr>
+      <w:r>
+        <w:rPr>
+          <w:rFonts w:ascii="Calibri" w:hAnsi="Calibri"/>
+          <w:color w:val="000000"/>
+          <w:sz w:val="22"/>
+          <w:szCs w:val="22"/>
+        </w:rPr>
+        <w:t xml:space="preserve">El </w:t>
+      </w:r>
+      <w:proofErr w:type="spellStart"/>
+      <w:r>
+        <w:rPr>
+          <w:rFonts w:ascii="Calibri" w:hAnsi="Calibri"/>
+          <w:color w:val="000000"/>
+          <w:sz w:val="22"/>
+          <w:szCs w:val="22"/>
+        </w:rPr>
+        <w:t>disable</w:t>
+      </w:r>
+      <w:proofErr w:type="spellEnd"/>
+      <w:r>
+        <w:rPr>
+          <w:rFonts w:ascii="Calibri" w:hAnsi="Calibri"/>
+          <w:color w:val="000000"/>
+          <w:sz w:val="22"/>
+          <w:szCs w:val="22"/>
+        </w:rPr>
+        <w:t xml:space="preserve"> de </w:t>
+      </w:r>
+      <w:proofErr w:type="spellStart"/>
+      <w:r>
+        <w:rPr>
+          <w:rFonts w:ascii="Calibri" w:hAnsi="Calibri"/>
+          <w:color w:val="000000"/>
+          <w:sz w:val="22"/>
+          <w:szCs w:val="22"/>
+        </w:rPr>
+        <w:t>entity</w:t>
+      </w:r>
+      <w:proofErr w:type="spellEnd"/>
+      <w:r>
+        <w:rPr>
+          <w:rFonts w:ascii="Calibri" w:hAnsi="Calibri"/>
+          <w:color w:val="000000"/>
+          <w:sz w:val="22"/>
+          <w:szCs w:val="22"/>
+        </w:rPr>
+        <w:t xml:space="preserve"> </w:t>
+      </w:r>
+      <w:proofErr w:type="spellStart"/>
+      <w:r>
+        <w:rPr>
+          <w:rFonts w:ascii="Calibri" w:hAnsi="Calibri"/>
+          <w:color w:val="000000"/>
+          <w:sz w:val="22"/>
+          <w:szCs w:val="22"/>
+        </w:rPr>
+        <w:t>framework</w:t>
+      </w:r>
+      <w:proofErr w:type="spellEnd"/>
+      <w:r>
+        <w:rPr>
+          <w:rFonts w:ascii="Calibri" w:hAnsi="Calibri"/>
+          <w:color w:val="000000"/>
+          <w:sz w:val="22"/>
+          <w:szCs w:val="22"/>
+        </w:rPr>
+        <w:t xml:space="preserve"> para que sea más rápido.</w:t>
+      </w:r>
+    </w:p>
+    <w:p>
+      <w:pPr>
+        <w:pStyle w:val="NormalWeb"/>
+        <w:spacing w:before="0" w:beforeAutospacing="0" w:after="0" w:afterAutospacing="0"/>
+        <w:rPr>
+          <w:rFonts w:ascii="Calibri" w:hAnsi="Calibri"/>
+          <w:color w:val="000000"/>
+          <w:sz w:val="22"/>
+          <w:szCs w:val="22"/>
+        </w:rPr>
+      </w:pPr>
+      <w:r>
+        <w:rPr>
+          <w:rFonts w:ascii="Calibri" w:hAnsi="Calibri"/>
+          <w:noProof/>
+          <w:color w:val="000000"/>
+          <w:sz w:val="22"/>
+          <w:szCs w:val="22"/>
+        </w:rPr>
+        <w:drawing>
+          <wp:inline distT="0" distB="0" distL="0" distR="0">
+            <wp:extent cx="5486400" cy="3218180"/>
+            <wp:effectExtent l="0" t="0" r="0" b="1270"/>
+            <wp:docPr id="2" name="Picture 2" descr="Machine generated alternative text:&#10;PROJECT &#10;ocøuG &#10;TEAM &#10;TEST &#10;ANALYZE &#10;public MerpContext &#10;public Database() &#10;this . Context &#10;Context get; private set; &#10;new Merpcontext(); &#10;this .Context. Configuration.AutoDetectChangesEnab1ed false; &#10;*region IDatabase Members &#10;public IQueryablecActivityType) ActivityTypes &#10;get return Context. ActivityTypes; &#10;public IQueryabIe«BusinesslJnit) BusinesslJnits &#10;get return Context. BusinessUnits; ) &#10;31:31 / "/>
+            <wp:cNvGraphicFramePr>
+              <a:graphicFrameLocks xmlns:a="http://schemas.openxmlformats.org/drawingml/2006/main" noChangeAspect="1"/>
+            </wp:cNvGraphicFramePr>
+            <a:graphic xmlns:a="http://schemas.openxmlformats.org/drawingml/2006/main">
+              <a:graphicData uri="http://schemas.openxmlformats.org/drawingml/2006/picture">
+                <pic:pic xmlns:pic="http://schemas.openxmlformats.org/drawingml/2006/picture">
+                  <pic:nvPicPr>
+                    <pic:cNvPr id="0" name="Picture 1" descr="Machine generated alternative text:&#10;PROJECT &#10;ocøuG &#10;TEAM &#10;TEST &#10;ANALYZE &#10;public MerpContext &#10;public Database() &#10;this . Context &#10;Context get; private set; &#10;new Merpcontext(); &#10;this .Context. Configuration.AutoDetectChangesEnab1ed false; &#10;*region IDatabase Members &#10;public IQueryablecActivityType) ActivityTypes &#10;get return Context. ActivityTypes; &#10;public IQueryabIe«BusinesslJnit) BusinesslJnits &#10;get return Context. BusinessUnits; ) &#10;31:31 / "/>
+                    <pic:cNvPicPr>
+                      <a:picLocks noChangeAspect="1" noChangeArrowheads="1"/>
+                    </pic:cNvPicPr>
+                  </pic:nvPicPr>
+                  <pic:blipFill>
+                    <a:blip r:embed="rId6">
+                      <a:extLst>
+                        <a:ext uri="{28A0092B-C50C-407E-A947-70E740481C1C}">
+                          <a14:useLocalDpi xmlns:a14="http://schemas.microsoft.com/office/drawing/2010/main" val="0"/>
+                        </a:ext>
+                      </a:extLst>
+                    </a:blip>
+                    <a:srcRect/>
+                    <a:stretch>
+                      <a:fillRect/>
+                    </a:stretch>
+                  </pic:blipFill>
+                  <pic:spPr bwMode="auto">
+                    <a:xfrm>
+                      <a:off x="0" y="0"/>
+                      <a:ext cx="5486400" cy="3218180"/>
+                    </a:xfrm>
+                    <a:prstGeom prst="rect">
+                      <a:avLst/>
+                    </a:prstGeom>
+                    <a:noFill/>
+                    <a:ln>
+                      <a:noFill/>
+                    </a:ln>
+                  </pic:spPr>
+                </pic:pic>
+              </a:graphicData>
+            </a:graphic>
+          </wp:inline>
+        </w:drawing>
+      </w:r>
+    </w:p>
+    <w:p>
       <w:bookmarkStart w:id="0" w:name="_GoBack"/>
       <w:bookmarkEnd w:id="0"/>
     </w:p>
@@ -271,6 +1398,95 @@
     </w:lvl>
   </w:abstractNum>
   <w:abstractNum w:abstractNumId="1">
+    <w:nsid w:val="425F7C38"/>
+    <w:multiLevelType w:val="hybridMultilevel"/>
+    <w:tmpl w:val="28F238AE"/>
+    <w:lvl w:ilvl="0" w:tplc="87F68232">
+      <w:start w:val="1"/>
+      <w:numFmt w:val="decimal"/>
+      <w:lvlText w:val="%1."/>
+      <w:lvlJc w:val="left"/>
+      <w:pPr>
+        <w:ind w:left="900" w:hanging="360"/>
+      </w:pPr>
+      <w:rPr>
+        <w:rFonts w:hint="default"/>
+      </w:rPr>
+    </w:lvl>
+    <w:lvl w:ilvl="1" w:tplc="0C0A0019" w:tentative="1">
+      <w:start w:val="1"/>
+      <w:numFmt w:val="lowerLetter"/>
+      <w:lvlText w:val="%2."/>
+      <w:lvlJc w:val="left"/>
+      <w:pPr>
+        <w:ind w:left="1620" w:hanging="360"/>
+      </w:pPr>
+    </w:lvl>
+    <w:lvl w:ilvl="2" w:tplc="0C0A001B" w:tentative="1">
+      <w:start w:val="1"/>
+      <w:numFmt w:val="lowerRoman"/>
+      <w:lvlText w:val="%3."/>
+      <w:lvlJc w:val="right"/>
+      <w:pPr>
+        <w:ind w:left="2340" w:hanging="180"/>
+      </w:pPr>
+    </w:lvl>
+    <w:lvl w:ilvl="3" w:tplc="0C0A000F" w:tentative="1">
+      <w:start w:val="1"/>
+      <w:numFmt w:val="decimal"/>
+      <w:lvlText w:val="%4."/>
+      <w:lvlJc w:val="left"/>
+      <w:pPr>
+        <w:ind w:left="3060" w:hanging="360"/>
+      </w:pPr>
+    </w:lvl>
+    <w:lvl w:ilvl="4" w:tplc="0C0A0019" w:tentative="1">
+      <w:start w:val="1"/>
+      <w:numFmt w:val="lowerLetter"/>
+      <w:lvlText w:val="%5."/>
+      <w:lvlJc w:val="left"/>
+      <w:pPr>
+        <w:ind w:left="3780" w:hanging="360"/>
+      </w:pPr>
+    </w:lvl>
+    <w:lvl w:ilvl="5" w:tplc="0C0A001B" w:tentative="1">
+      <w:start w:val="1"/>
+      <w:numFmt w:val="lowerRoman"/>
+      <w:lvlText w:val="%6."/>
+      <w:lvlJc w:val="right"/>
+      <w:pPr>
+        <w:ind w:left="4500" w:hanging="180"/>
+      </w:pPr>
+    </w:lvl>
+    <w:lvl w:ilvl="6" w:tplc="0C0A000F" w:tentative="1">
+      <w:start w:val="1"/>
+      <w:numFmt w:val="decimal"/>
+      <w:lvlText w:val="%7."/>
+      <w:lvlJc w:val="left"/>
+      <w:pPr>
+        <w:ind w:left="5220" w:hanging="360"/>
+      </w:pPr>
+    </w:lvl>
+    <w:lvl w:ilvl="7" w:tplc="0C0A0019" w:tentative="1">
+      <w:start w:val="1"/>
+      <w:numFmt w:val="lowerLetter"/>
+      <w:lvlText w:val="%8."/>
+      <w:lvlJc w:val="left"/>
+      <w:pPr>
+        <w:ind w:left="5940" w:hanging="360"/>
+      </w:pPr>
+    </w:lvl>
+    <w:lvl w:ilvl="8" w:tplc="0C0A001B" w:tentative="1">
+      <w:start w:val="1"/>
+      <w:numFmt w:val="lowerRoman"/>
+      <w:lvlText w:val="%9."/>
+      <w:lvlJc w:val="right"/>
+      <w:pPr>
+        <w:ind w:left="6660" w:hanging="180"/>
+      </w:pPr>
+    </w:lvl>
+  </w:abstractNum>
+  <w:abstractNum w:abstractNumId="2">
     <w:nsid w:val="75064004"/>
     <w:multiLevelType w:val="hybridMultilevel"/>
     <w:tmpl w:val="59C2C1C8"/>
@@ -360,10 +1576,13 @@
     </w:lvl>
   </w:abstractNum>
   <w:num w:numId="1">
-    <w:abstractNumId w:val="1"/>
+    <w:abstractNumId w:val="2"/>
   </w:num>
   <w:num w:numId="2">
     <w:abstractNumId w:val="0"/>
+  </w:num>
+  <w:num w:numId="3">
+    <w:abstractNumId w:val="1"/>
   </w:num>
 </w:numbering>
 </file>
@@ -800,6 +2019,23 @@
       <w:contextualSpacing/>
     </w:pPr>
   </w:style>
+  <w:style w:type="paragraph" w:styleId="NormalWeb">
+    <w:name w:val="Normal (Web)"/>
+    <w:basedOn w:val="Normal"/>
+    <w:uiPriority w:val="99"/>
+    <w:semiHidden/>
+    <w:unhideWhenUsed/>
+    <w:rsid w:val="009878E8"/>
+    <w:pPr>
+      <w:spacing w:before="100" w:beforeAutospacing="1" w:after="100" w:afterAutospacing="1" w:line="240" w:lineRule="auto"/>
+    </w:pPr>
+    <w:rPr>
+      <w:rFonts w:ascii="Times New Roman" w:eastAsia="Times New Roman" w:hAnsi="Times New Roman" w:cs="Times New Roman"/>
+      <w:sz w:val="24"/>
+      <w:szCs w:val="24"/>
+      <w:lang w:eastAsia="es-ES"/>
+    </w:rPr>
+  </w:style>
 </w:styles>
 </file>
 

</xml_diff>

<commit_message>
El documento word ahora informa sobre la nueva forma que trabaja el bus
</commit_message>
<xml_diff>
--- a/Readme.docx
+++ b/Readme.docx
@@ -241,16 +241,7 @@
           <w:sz w:val="22"/>
           <w:szCs w:val="22"/>
         </w:rPr>
-        <w:t xml:space="preserve"> de parte del cliente.</w:t>
-      </w:r>
-      <w:r>
-        <w:rPr>
-          <w:rFonts w:ascii="Calibri" w:hAnsi="Calibri"/>
-          <w:color w:val="000000"/>
-          <w:sz w:val="22"/>
-          <w:szCs w:val="22"/>
-        </w:rPr>
-        <w:t xml:space="preserve"> Configurable</w:t>
+        <w:t xml:space="preserve"> de parte del cliente. Configurable</w:t>
       </w:r>
     </w:p>
     <w:p>
@@ -1292,7 +1283,73 @@
         </w:drawing>
       </w:r>
     </w:p>
+    <w:p/>
     <w:p>
+      <w:proofErr w:type="spellStart"/>
+      <w:r>
+        <w:t>Message</w:t>
+      </w:r>
+      <w:proofErr w:type="spellEnd"/>
+      <w:r>
+        <w:t xml:space="preserve"> Receiver.</w:t>
+      </w:r>
+    </w:p>
+    <w:p>
+      <w:r>
+        <w:t xml:space="preserve">Ahora se pueden ver como dos </w:t>
+      </w:r>
+      <w:proofErr w:type="spellStart"/>
+      <w:r>
+        <w:t>transcciones</w:t>
+      </w:r>
+      <w:proofErr w:type="spellEnd"/>
+      <w:r>
+        <w:t xml:space="preserve"> de vida larga en la base de datos a los procesos que miran las tablas del bus:</w:t>
+      </w:r>
+    </w:p>
+    <w:p>
+      <w:r>
+        <w:rPr>
+          <w:noProof/>
+          <w:lang w:eastAsia="es-ES"/>
+        </w:rPr>
+        <w:lastRenderedPageBreak/>
+        <w:drawing>
+          <wp:inline distT="0" distB="0" distL="0" distR="0" wp14:anchorId="5D67F893" wp14:editId="2ECDA899">
+            <wp:extent cx="5400040" cy="4055110"/>
+            <wp:effectExtent l="0" t="0" r="0" b="2540"/>
+            <wp:docPr id="3" name="Picture 3"/>
+            <wp:cNvGraphicFramePr>
+              <a:graphicFrameLocks xmlns:a="http://schemas.openxmlformats.org/drawingml/2006/main" noChangeAspect="1"/>
+            </wp:cNvGraphicFramePr>
+            <a:graphic xmlns:a="http://schemas.openxmlformats.org/drawingml/2006/main">
+              <a:graphicData uri="http://schemas.openxmlformats.org/drawingml/2006/picture">
+                <pic:pic xmlns:pic="http://schemas.openxmlformats.org/drawingml/2006/picture">
+                  <pic:nvPicPr>
+                    <pic:cNvPr id="1" name=""/>
+                    <pic:cNvPicPr/>
+                  </pic:nvPicPr>
+                  <pic:blipFill>
+                    <a:blip r:embed="rId7"/>
+                    <a:stretch>
+                      <a:fillRect/>
+                    </a:stretch>
+                  </pic:blipFill>
+                  <pic:spPr>
+                    <a:xfrm>
+                      <a:off x="0" y="0"/>
+                      <a:ext cx="5400040" cy="4055110"/>
+                    </a:xfrm>
+                    <a:prstGeom prst="rect">
+                      <a:avLst/>
+                    </a:prstGeom>
+                  </pic:spPr>
+                </pic:pic>
+              </a:graphicData>
+            </a:graphic>
+          </wp:inline>
+        </w:drawing>
+      </w:r>
       <w:bookmarkStart w:id="0" w:name="_GoBack"/>
       <w:bookmarkEnd w:id="0"/>
     </w:p>

</xml_diff>

<commit_message>
El timer task esta muy bueno.... del conference. Quizas pueda implementarlo.
</commit_message>
<xml_diff>
--- a/Readme.docx
+++ b/Readme.docx
@@ -362,130 +362,82 @@
     </w:p>
     <w:p>
       <w:pPr>
-        <w:pStyle w:val="NormalWeb"/>
+        <w:pStyle w:val="ListParagraph"/>
         <w:numPr>
           <w:ilvl w:val="0"/>
           <w:numId w:val="3"/>
         </w:numPr>
-        <w:spacing w:before="0" w:beforeAutospacing="0" w:after="0" w:afterAutospacing="0"/>
-        <w:rPr>
-          <w:rFonts w:ascii="Calibri" w:hAnsi="Calibri"/>
-          <w:color w:val="000000"/>
-          <w:sz w:val="22"/>
-          <w:szCs w:val="22"/>
-        </w:rPr>
-      </w:pPr>
-      <w:r>
-        <w:rPr>
-          <w:rFonts w:ascii="Calibri" w:hAnsi="Calibri"/>
-          <w:color w:val="000000"/>
-          <w:sz w:val="22"/>
-          <w:szCs w:val="22"/>
-        </w:rPr>
-        <w:t xml:space="preserve">Que haya un </w:t>
-      </w:r>
-      <w:proofErr w:type="spellStart"/>
-      <w:r>
-        <w:rPr>
-          <w:rFonts w:ascii="Calibri" w:hAnsi="Calibri"/>
-          <w:color w:val="000000"/>
-          <w:sz w:val="22"/>
-          <w:szCs w:val="22"/>
-        </w:rPr>
-        <w:t>throtling</w:t>
-      </w:r>
-      <w:proofErr w:type="spellEnd"/>
-      <w:r>
-        <w:rPr>
-          <w:rFonts w:ascii="Calibri" w:hAnsi="Calibri"/>
-          <w:color w:val="000000"/>
-          <w:sz w:val="22"/>
-          <w:szCs w:val="22"/>
-        </w:rPr>
+      </w:pPr>
+      <w:r>
+        <w:t xml:space="preserve">El </w:t>
+      </w:r>
+      <w:proofErr w:type="spellStart"/>
+      <w:r>
+        <w:t>TimerTaskFactory</w:t>
+      </w:r>
+      <w:proofErr w:type="spellEnd"/>
+      <w:r>
+        <w:t xml:space="preserve"> de </w:t>
+      </w:r>
+      <w:proofErr w:type="spellStart"/>
+      <w:r>
+        <w:t>Conference</w:t>
+      </w:r>
+      <w:proofErr w:type="spellEnd"/>
+      <w:r>
+        <w:t xml:space="preserve"> CQRS </w:t>
+      </w:r>
+      <w:proofErr w:type="spellStart"/>
+      <w:r>
+        <w:t>Journey</w:t>
+      </w:r>
+      <w:proofErr w:type="spellEnd"/>
+      <w:r>
+        <w:t xml:space="preserve"> se podría usar como un </w:t>
+      </w:r>
+      <w:proofErr w:type="spellStart"/>
+      <w:r>
+        <w:t>poll</w:t>
+      </w:r>
+      <w:proofErr w:type="spellEnd"/>
+      <w:r>
         <w:t xml:space="preserve"> </w:t>
       </w:r>
       <w:proofErr w:type="spellStart"/>
       <w:r>
-        <w:rPr>
-          <w:rFonts w:ascii="Calibri" w:hAnsi="Calibri"/>
-          <w:color w:val="000000"/>
-          <w:sz w:val="22"/>
-          <w:szCs w:val="22"/>
-        </w:rPr>
-        <w:t>policy</w:t>
-      </w:r>
-      <w:proofErr w:type="spellEnd"/>
-      <w:r>
-        <w:rPr>
-          <w:rFonts w:ascii="Calibri" w:hAnsi="Calibri"/>
-          <w:color w:val="000000"/>
-          <w:sz w:val="22"/>
-          <w:szCs w:val="22"/>
-        </w:rPr>
-        <w:t xml:space="preserve">. Algo </w:t>
-      </w:r>
-      <w:proofErr w:type="spellStart"/>
-      <w:r>
-        <w:rPr>
-          <w:rFonts w:ascii="Calibri" w:hAnsi="Calibri"/>
-          <w:color w:val="000000"/>
-          <w:sz w:val="22"/>
-          <w:szCs w:val="22"/>
-        </w:rPr>
+        <w:t>especifico</w:t>
+      </w:r>
+      <w:proofErr w:type="spellEnd"/>
+      <w:r>
+        <w:t xml:space="preserve"> para ver si se cumple una condición para </w:t>
+      </w:r>
+      <w:proofErr w:type="spellStart"/>
+      <w:r>
         <w:t>asi</w:t>
       </w:r>
       <w:proofErr w:type="spellEnd"/>
       <w:r>
-        <w:rPr>
-          <w:rFonts w:ascii="Calibri" w:hAnsi="Calibri"/>
-          <w:color w:val="000000"/>
-          <w:sz w:val="22"/>
-          <w:szCs w:val="22"/>
-        </w:rPr>
-        <w:t xml:space="preserve"> como para poner un </w:t>
-      </w:r>
-      <w:proofErr w:type="spellStart"/>
-      <w:r>
-        <w:rPr>
-          <w:rFonts w:ascii="Calibri" w:hAnsi="Calibri"/>
-          <w:color w:val="000000"/>
-          <w:sz w:val="22"/>
-          <w:szCs w:val="22"/>
-        </w:rPr>
-        <w:t>limite</w:t>
-      </w:r>
-      <w:proofErr w:type="spellEnd"/>
-      <w:r>
-        <w:rPr>
-          <w:rFonts w:ascii="Calibri" w:hAnsi="Calibri"/>
-          <w:color w:val="000000"/>
-          <w:sz w:val="22"/>
-          <w:szCs w:val="22"/>
-        </w:rPr>
-        <w:t xml:space="preserve"> de procesos en simultaneo que puede existir en el </w:t>
-      </w:r>
-      <w:proofErr w:type="spellStart"/>
-      <w:r>
-        <w:rPr>
-          <w:rFonts w:ascii="Calibri" w:hAnsi="Calibri"/>
-          <w:color w:val="000000"/>
-          <w:sz w:val="22"/>
-          <w:szCs w:val="22"/>
-        </w:rPr>
-        <w:t>worker</w:t>
-      </w:r>
-      <w:proofErr w:type="spellEnd"/>
-      <w:r>
-        <w:rPr>
-          <w:rFonts w:ascii="Calibri" w:hAnsi="Calibri"/>
-          <w:color w:val="000000"/>
-          <w:sz w:val="22"/>
-          <w:szCs w:val="22"/>
-        </w:rPr>
-        <w:t>, teniendo en cuenta que cada vez que se encuentra un mensaje se crea un nuevo proceso para atender los mensajes que lleguen.</w:t>
-      </w:r>
-    </w:p>
-    <w:p/>
+        <w:t xml:space="preserve"> saber que el evento se </w:t>
+      </w:r>
+      <w:proofErr w:type="spellStart"/>
+      <w:r>
+        <w:t>proceso</w:t>
+      </w:r>
+      <w:proofErr w:type="spellEnd"/>
+      <w:r>
+        <w:t xml:space="preserve"> correctamente. </w:t>
+      </w:r>
+      <w:proofErr w:type="spellStart"/>
+      <w:r>
+        <w:t>Esta</w:t>
+      </w:r>
+      <w:proofErr w:type="spellEnd"/>
+      <w:r>
+        <w:t xml:space="preserve"> muy buena la implementación. Se podría usar en paralelo a la implementación que hice yo.</w:t>
+      </w:r>
+      <w:bookmarkStart w:id="0" w:name="_GoBack"/>
+      <w:bookmarkEnd w:id="0"/>
+    </w:p>
     <w:p/>
     <w:p>
       <w:r>
@@ -1308,6 +1260,27 @@
       </w:r>
     </w:p>
     <w:p>
+      <w:pPr>
+        <w:rPr>
+          <w:noProof/>
+          <w:lang w:eastAsia="es-ES"/>
+        </w:rPr>
+      </w:pPr>
+    </w:p>
+    <w:p>
+      <w:pPr>
+        <w:rPr>
+          <w:noProof/>
+          <w:lang w:eastAsia="es-ES"/>
+        </w:rPr>
+      </w:pPr>
+    </w:p>
+    <w:p>
+      <w:pPr>
+        <w:rPr>
+          <w:lang w:val="en-US"/>
+        </w:rPr>
+      </w:pPr>
       <w:r>
         <w:rPr>
           <w:noProof/>
@@ -1350,8 +1323,20 @@
           </wp:inline>
         </w:drawing>
       </w:r>
-      <w:bookmarkStart w:id="0" w:name="_GoBack"/>
-      <w:bookmarkEnd w:id="0"/>
+    </w:p>
+    <w:p>
+      <w:pPr>
+        <w:rPr>
+          <w:lang w:val="en-US"/>
+        </w:rPr>
+      </w:pPr>
+    </w:p>
+    <w:p>
+      <w:pPr>
+        <w:rPr>
+          <w:lang w:val="en-US"/>
+        </w:rPr>
+      </w:pPr>
     </w:p>
     <w:sectPr>
       <w:pgSz w:w="11906" w:h="16838"/>

</xml_diff>

<commit_message>
No hace build. Pero ahora estoy por terminar el Read Model Rebuilder.
</commit_message>
<xml_diff>
--- a/Readme.docx
+++ b/Readme.docx
@@ -1,7 +1,56 @@
 
 <file path=word/document.xml><?xml version="1.0" encoding="utf-8"?>
-<w:document xmlns:wpc="http://schemas.microsoft.com/office/word/2010/wordprocessingCanvas" xmlns:mc="http://schemas.openxmlformats.org/markup-compatibility/2006" xmlns:o="urn:schemas-microsoft-com:office:office" xmlns:r="http://schemas.openxmlformats.org/officeDocument/2006/relationships" xmlns:m="http://schemas.openxmlformats.org/officeDocument/2006/math" xmlns:v="urn:schemas-microsoft-com:vml" xmlns:wp14="http://schemas.microsoft.com/office/word/2010/wordprocessingDrawing" xmlns:wp="http://schemas.openxmlformats.org/drawingml/2006/wordprocessingDrawing" xmlns:w10="urn:schemas-microsoft-com:office:word" xmlns:w="http://schemas.openxmlformats.org/wordprocessingml/2006/main" xmlns:w14="http://schemas.microsoft.com/office/word/2010/wordml" xmlns:w15="http://schemas.microsoft.com/office/word/2012/wordml" xmlns:wpg="http://schemas.microsoft.com/office/word/2010/wordprocessingGroup" xmlns:wpi="http://schemas.microsoft.com/office/word/2010/wordprocessingInk" xmlns:wne="http://schemas.microsoft.com/office/word/2006/wordml" xmlns:wps="http://schemas.microsoft.com/office/word/2010/wordprocessingShape" mc:Ignorable="w14 w15 wp14">
+<w:document xmlns:wpc="http://schemas.microsoft.com/office/word/2010/wordprocessingCanvas" xmlns:mc="http://schemas.openxmlformats.org/markup-compatibility/2006" xmlns:o="urn:schemas-microsoft-com:office:office" xmlns:r="http://schemas.openxmlformats.org/officeDocument/2006/relationships" xmlns:m="http://schemas.openxmlformats.org/officeDocument/2006/math" xmlns:v="urn:schemas-microsoft-com:vml" xmlns:wp14="http://schemas.microsoft.com/office/word/2010/wordprocessingDrawing" xmlns:wp="http://schemas.openxmlformats.org/drawingml/2006/wordprocessingDrawing" xmlns:w10="urn:schemas-microsoft-com:office:word" xmlns:w="http://schemas.openxmlformats.org/wordprocessingml/2006/main" xmlns:w14="http://schemas.microsoft.com/office/word/2010/wordml" xmlns:wpg="http://schemas.microsoft.com/office/word/2010/wordprocessingGroup" xmlns:wpi="http://schemas.microsoft.com/office/word/2010/wordprocessingInk" xmlns:wne="http://schemas.microsoft.com/office/word/2006/wordml" xmlns:wps="http://schemas.microsoft.com/office/word/2010/wordprocessingShape" mc:Ignorable="w14 wp14">
   <w:body>
+    <w:p>
+      <w:pPr>
+        <w:tabs>
+          <w:tab w:val="left" w:pos="2487"/>
+        </w:tabs>
+      </w:pPr>
+      <w:r>
+        <w:t>Tareas:</w:t>
+      </w:r>
+    </w:p>
+    <w:p>
+      <w:pPr>
+        <w:pStyle w:val="Prrafodelista"/>
+        <w:numPr>
+          <w:ilvl w:val="0"/>
+          <w:numId w:val="4"/>
+        </w:numPr>
+      </w:pPr>
+      <w:r>
+        <w:t xml:space="preserve">El </w:t>
+      </w:r>
+      <w:proofErr w:type="spellStart"/>
+      <w:r>
+        <w:t>Read</w:t>
+      </w:r>
+      <w:proofErr w:type="spellEnd"/>
+      <w:r>
+        <w:t xml:space="preserve"> </w:t>
+      </w:r>
+      <w:proofErr w:type="spellStart"/>
+      <w:r>
+        <w:t>model</w:t>
+      </w:r>
+      <w:proofErr w:type="spellEnd"/>
+      <w:r>
+        <w:t xml:space="preserve"> </w:t>
+      </w:r>
+      <w:proofErr w:type="spellStart"/>
+      <w:r>
+        <w:t>Rebuilder</w:t>
+      </w:r>
+      <w:proofErr w:type="spellEnd"/>
+      <w:r>
+        <w:t>.</w:t>
+      </w:r>
+      <w:bookmarkStart w:id="0" w:name="_GoBack"/>
+      <w:bookmarkEnd w:id="0"/>
+    </w:p>
+    <w:p/>
     <w:p>
       <w:proofErr w:type="spellStart"/>
       <w:r>
@@ -362,7 +411,7 @@
     </w:p>
     <w:p>
       <w:pPr>
-        <w:pStyle w:val="ListParagraph"/>
+        <w:pStyle w:val="Prrafodelista"/>
         <w:numPr>
           <w:ilvl w:val="0"/>
           <w:numId w:val="3"/>
@@ -435,8 +484,6 @@
       <w:r>
         <w:t xml:space="preserve"> muy buena la implementación. Se podría usar en paralelo a la implementación que hice yo.</w:t>
       </w:r>
-      <w:bookmarkStart w:id="0" w:name="_GoBack"/>
-      <w:bookmarkEnd w:id="0"/>
     </w:p>
     <w:p/>
     <w:p>
@@ -454,7 +501,7 @@
     </w:p>
     <w:p>
       <w:pPr>
-        <w:pStyle w:val="ListParagraph"/>
+        <w:pStyle w:val="Prrafodelista"/>
         <w:numPr>
           <w:ilvl w:val="0"/>
           <w:numId w:val="1"/>
@@ -482,7 +529,7 @@
     </w:p>
     <w:p>
       <w:pPr>
-        <w:pStyle w:val="ListParagraph"/>
+        <w:pStyle w:val="Prrafodelista"/>
         <w:numPr>
           <w:ilvl w:val="0"/>
           <w:numId w:val="1"/>
@@ -509,7 +556,7 @@
                     <pic:cNvPicPr/>
                   </pic:nvPicPr>
                   <pic:blipFill>
-                    <a:blip r:embed="rId5"/>
+                    <a:blip r:embed="rId6"/>
                     <a:stretch>
                       <a:fillRect/>
                     </a:stretch>
@@ -551,7 +598,7 @@
     </w:p>
     <w:p>
       <w:pPr>
-        <w:pStyle w:val="ListParagraph"/>
+        <w:pStyle w:val="Prrafodelista"/>
         <w:numPr>
           <w:ilvl w:val="0"/>
           <w:numId w:val="2"/>
@@ -581,7 +628,7 @@
     </w:p>
     <w:p>
       <w:pPr>
-        <w:pStyle w:val="ListParagraph"/>
+        <w:pStyle w:val="Prrafodelista"/>
         <w:numPr>
           <w:ilvl w:val="0"/>
           <w:numId w:val="2"/>
@@ -718,7 +765,6 @@
           <w:sz w:val="20"/>
           <w:szCs w:val="20"/>
         </w:rPr>
-        <w:lastRenderedPageBreak/>
         <w:t>11:43</w:t>
       </w:r>
     </w:p>
@@ -1203,7 +1249,7 @@
                     </pic:cNvPicPr>
                   </pic:nvPicPr>
                   <pic:blipFill>
-                    <a:blip r:embed="rId6">
+                    <a:blip r:embed="rId7">
                       <a:extLst>
                         <a:ext uri="{28A0092B-C50C-407E-A947-70E740481C1C}">
                           <a14:useLocalDpi xmlns:a14="http://schemas.microsoft.com/office/drawing/2010/main" val="0"/>
@@ -1303,7 +1349,7 @@
                     <pic:cNvPicPr/>
                   </pic:nvPicPr>
                   <pic:blipFill>
-                    <a:blip r:embed="rId7"/>
+                    <a:blip r:embed="rId8"/>
                     <a:stretch>
                       <a:fillRect/>
                     </a:stretch>
@@ -1349,7 +1395,7 @@
 </file>
 
 <file path=word/numbering.xml><?xml version="1.0" encoding="utf-8"?>
-<w:numbering xmlns:wpc="http://schemas.microsoft.com/office/word/2010/wordprocessingCanvas" xmlns:mc="http://schemas.openxmlformats.org/markup-compatibility/2006" xmlns:o="urn:schemas-microsoft-com:office:office" xmlns:r="http://schemas.openxmlformats.org/officeDocument/2006/relationships" xmlns:m="http://schemas.openxmlformats.org/officeDocument/2006/math" xmlns:v="urn:schemas-microsoft-com:vml" xmlns:wp14="http://schemas.microsoft.com/office/word/2010/wordprocessingDrawing" xmlns:wp="http://schemas.openxmlformats.org/drawingml/2006/wordprocessingDrawing" xmlns:w10="urn:schemas-microsoft-com:office:word" xmlns:w="http://schemas.openxmlformats.org/wordprocessingml/2006/main" xmlns:w14="http://schemas.microsoft.com/office/word/2010/wordml" xmlns:w15="http://schemas.microsoft.com/office/word/2012/wordml" xmlns:wpg="http://schemas.microsoft.com/office/word/2010/wordprocessingGroup" xmlns:wpi="http://schemas.microsoft.com/office/word/2010/wordprocessingInk" xmlns:wne="http://schemas.microsoft.com/office/word/2006/wordml" xmlns:wps="http://schemas.microsoft.com/office/word/2010/wordprocessingShape" mc:Ignorable="w14 w15 wp14">
+<w:numbering xmlns:wpc="http://schemas.microsoft.com/office/word/2010/wordprocessingCanvas" xmlns:mc="http://schemas.openxmlformats.org/markup-compatibility/2006" xmlns:o="urn:schemas-microsoft-com:office:office" xmlns:r="http://schemas.openxmlformats.org/officeDocument/2006/relationships" xmlns:m="http://schemas.openxmlformats.org/officeDocument/2006/math" xmlns:v="urn:schemas-microsoft-com:vml" xmlns:wp14="http://schemas.microsoft.com/office/word/2010/wordprocessingDrawing" xmlns:wp="http://schemas.openxmlformats.org/drawingml/2006/wordprocessingDrawing" xmlns:w10="urn:schemas-microsoft-com:office:word" xmlns:w="http://schemas.openxmlformats.org/wordprocessingml/2006/main" xmlns:w14="http://schemas.microsoft.com/office/word/2010/wordml" xmlns:wpg="http://schemas.microsoft.com/office/word/2010/wordprocessingGroup" xmlns:wpi="http://schemas.microsoft.com/office/word/2010/wordprocessingInk" xmlns:wne="http://schemas.microsoft.com/office/word/2006/wordml" xmlns:wps="http://schemas.microsoft.com/office/word/2010/wordprocessingShape" mc:Ignorable="w14 wp14">
   <w:abstractNum w:abstractNumId="0">
     <w:nsid w:val="0A8073A2"/>
     <w:multiLevelType w:val="hybridMultilevel"/>
@@ -1529,6 +1575,118 @@
     </w:lvl>
   </w:abstractNum>
   <w:abstractNum w:abstractNumId="2">
+    <w:nsid w:val="7303065E"/>
+    <w:multiLevelType w:val="hybridMultilevel"/>
+    <w:tmpl w:val="FAE83FA0"/>
+    <w:lvl w:ilvl="0" w:tplc="DEBA3FE8">
+      <w:numFmt w:val="bullet"/>
+      <w:lvlText w:val="-"/>
+      <w:lvlJc w:val="left"/>
+      <w:pPr>
+        <w:ind w:left="720" w:hanging="360"/>
+      </w:pPr>
+      <w:rPr>
+        <w:rFonts w:ascii="Calibri" w:eastAsiaTheme="minorHAnsi" w:hAnsi="Calibri" w:cstheme="minorBidi" w:hint="default"/>
+      </w:rPr>
+    </w:lvl>
+    <w:lvl w:ilvl="1" w:tplc="0C0A0003" w:tentative="1">
+      <w:start w:val="1"/>
+      <w:numFmt w:val="bullet"/>
+      <w:lvlText w:val="o"/>
+      <w:lvlJc w:val="left"/>
+      <w:pPr>
+        <w:ind w:left="1440" w:hanging="360"/>
+      </w:pPr>
+      <w:rPr>
+        <w:rFonts w:ascii="Courier New" w:hAnsi="Courier New" w:cs="Courier New" w:hint="default"/>
+      </w:rPr>
+    </w:lvl>
+    <w:lvl w:ilvl="2" w:tplc="0C0A0005" w:tentative="1">
+      <w:start w:val="1"/>
+      <w:numFmt w:val="bullet"/>
+      <w:lvlText w:val=""/>
+      <w:lvlJc w:val="left"/>
+      <w:pPr>
+        <w:ind w:left="2160" w:hanging="360"/>
+      </w:pPr>
+      <w:rPr>
+        <w:rFonts w:ascii="Wingdings" w:hAnsi="Wingdings" w:hint="default"/>
+      </w:rPr>
+    </w:lvl>
+    <w:lvl w:ilvl="3" w:tplc="0C0A0001" w:tentative="1">
+      <w:start w:val="1"/>
+      <w:numFmt w:val="bullet"/>
+      <w:lvlText w:val=""/>
+      <w:lvlJc w:val="left"/>
+      <w:pPr>
+        <w:ind w:left="2880" w:hanging="360"/>
+      </w:pPr>
+      <w:rPr>
+        <w:rFonts w:ascii="Symbol" w:hAnsi="Symbol" w:hint="default"/>
+      </w:rPr>
+    </w:lvl>
+    <w:lvl w:ilvl="4" w:tplc="0C0A0003" w:tentative="1">
+      <w:start w:val="1"/>
+      <w:numFmt w:val="bullet"/>
+      <w:lvlText w:val="o"/>
+      <w:lvlJc w:val="left"/>
+      <w:pPr>
+        <w:ind w:left="3600" w:hanging="360"/>
+      </w:pPr>
+      <w:rPr>
+        <w:rFonts w:ascii="Courier New" w:hAnsi="Courier New" w:cs="Courier New" w:hint="default"/>
+      </w:rPr>
+    </w:lvl>
+    <w:lvl w:ilvl="5" w:tplc="0C0A0005" w:tentative="1">
+      <w:start w:val="1"/>
+      <w:numFmt w:val="bullet"/>
+      <w:lvlText w:val=""/>
+      <w:lvlJc w:val="left"/>
+      <w:pPr>
+        <w:ind w:left="4320" w:hanging="360"/>
+      </w:pPr>
+      <w:rPr>
+        <w:rFonts w:ascii="Wingdings" w:hAnsi="Wingdings" w:hint="default"/>
+      </w:rPr>
+    </w:lvl>
+    <w:lvl w:ilvl="6" w:tplc="0C0A0001" w:tentative="1">
+      <w:start w:val="1"/>
+      <w:numFmt w:val="bullet"/>
+      <w:lvlText w:val=""/>
+      <w:lvlJc w:val="left"/>
+      <w:pPr>
+        <w:ind w:left="5040" w:hanging="360"/>
+      </w:pPr>
+      <w:rPr>
+        <w:rFonts w:ascii="Symbol" w:hAnsi="Symbol" w:hint="default"/>
+      </w:rPr>
+    </w:lvl>
+    <w:lvl w:ilvl="7" w:tplc="0C0A0003" w:tentative="1">
+      <w:start w:val="1"/>
+      <w:numFmt w:val="bullet"/>
+      <w:lvlText w:val="o"/>
+      <w:lvlJc w:val="left"/>
+      <w:pPr>
+        <w:ind w:left="5760" w:hanging="360"/>
+      </w:pPr>
+      <w:rPr>
+        <w:rFonts w:ascii="Courier New" w:hAnsi="Courier New" w:cs="Courier New" w:hint="default"/>
+      </w:rPr>
+    </w:lvl>
+    <w:lvl w:ilvl="8" w:tplc="0C0A0005" w:tentative="1">
+      <w:start w:val="1"/>
+      <w:numFmt w:val="bullet"/>
+      <w:lvlText w:val=""/>
+      <w:lvlJc w:val="left"/>
+      <w:pPr>
+        <w:ind w:left="6480" w:hanging="360"/>
+      </w:pPr>
+      <w:rPr>
+        <w:rFonts w:ascii="Wingdings" w:hAnsi="Wingdings" w:hint="default"/>
+      </w:rPr>
+    </w:lvl>
+  </w:abstractNum>
+  <w:abstractNum w:abstractNumId="3">
     <w:nsid w:val="75064004"/>
     <w:multiLevelType w:val="hybridMultilevel"/>
     <w:tmpl w:val="59C2C1C8"/>
@@ -1618,7 +1776,7 @@
     </w:lvl>
   </w:abstractNum>
   <w:num w:numId="1">
-    <w:abstractNumId w:val="2"/>
+    <w:abstractNumId w:val="3"/>
   </w:num>
   <w:num w:numId="2">
     <w:abstractNumId w:val="0"/>
@@ -1626,11 +1784,14 @@
   <w:num w:numId="3">
     <w:abstractNumId w:val="1"/>
   </w:num>
+  <w:num w:numId="4">
+    <w:abstractNumId w:val="2"/>
+  </w:num>
 </w:numbering>
 </file>
 
 <file path=word/styles.xml><?xml version="1.0" encoding="utf-8"?>
-<w:styles xmlns:mc="http://schemas.openxmlformats.org/markup-compatibility/2006" xmlns:r="http://schemas.openxmlformats.org/officeDocument/2006/relationships" xmlns:w="http://schemas.openxmlformats.org/wordprocessingml/2006/main" xmlns:w14="http://schemas.microsoft.com/office/word/2010/wordml" xmlns:w15="http://schemas.microsoft.com/office/word/2012/wordml" mc:Ignorable="w14 w15">
+<w:styles xmlns:mc="http://schemas.openxmlformats.org/markup-compatibility/2006" xmlns:r="http://schemas.openxmlformats.org/officeDocument/2006/relationships" xmlns:w="http://schemas.openxmlformats.org/wordprocessingml/2006/main" xmlns:w14="http://schemas.microsoft.com/office/word/2010/wordml" mc:Ignorable="w14">
   <w:docDefaults>
     <w:rPrDefault>
       <w:rPr>
@@ -1646,390 +1807,156 @@
       </w:pPr>
     </w:pPrDefault>
   </w:docDefaults>
-  <w:latentStyles w:defLockedState="0" w:defUIPriority="99" w:defSemiHidden="0" w:defUnhideWhenUsed="0" w:defQFormat="0" w:count="371">
-    <w:lsdException w:name="Normal" w:uiPriority="0" w:qFormat="1"/>
-    <w:lsdException w:name="heading 1" w:uiPriority="9" w:qFormat="1"/>
-    <w:lsdException w:name="heading 2" w:semiHidden="1" w:uiPriority="9" w:unhideWhenUsed="1" w:qFormat="1"/>
-    <w:lsdException w:name="heading 3" w:semiHidden="1" w:uiPriority="9" w:unhideWhenUsed="1" w:qFormat="1"/>
-    <w:lsdException w:name="heading 4" w:semiHidden="1" w:uiPriority="9" w:unhideWhenUsed="1" w:qFormat="1"/>
-    <w:lsdException w:name="heading 5" w:semiHidden="1" w:uiPriority="9" w:unhideWhenUsed="1" w:qFormat="1"/>
-    <w:lsdException w:name="heading 6" w:semiHidden="1" w:uiPriority="9" w:unhideWhenUsed="1" w:qFormat="1"/>
-    <w:lsdException w:name="heading 7" w:semiHidden="1" w:uiPriority="9" w:unhideWhenUsed="1" w:qFormat="1"/>
-    <w:lsdException w:name="heading 8" w:semiHidden="1" w:uiPriority="9" w:unhideWhenUsed="1" w:qFormat="1"/>
-    <w:lsdException w:name="heading 9" w:semiHidden="1" w:uiPriority="9" w:unhideWhenUsed="1" w:qFormat="1"/>
-    <w:lsdException w:name="index 1" w:semiHidden="1" w:unhideWhenUsed="1"/>
-    <w:lsdException w:name="index 2" w:semiHidden="1" w:unhideWhenUsed="1"/>
-    <w:lsdException w:name="index 3" w:semiHidden="1" w:unhideWhenUsed="1"/>
-    <w:lsdException w:name="index 4" w:semiHidden="1" w:unhideWhenUsed="1"/>
-    <w:lsdException w:name="index 5" w:semiHidden="1" w:unhideWhenUsed="1"/>
-    <w:lsdException w:name="index 6" w:semiHidden="1" w:unhideWhenUsed="1"/>
-    <w:lsdException w:name="index 7" w:semiHidden="1" w:unhideWhenUsed="1"/>
-    <w:lsdException w:name="index 8" w:semiHidden="1" w:unhideWhenUsed="1"/>
-    <w:lsdException w:name="index 9" w:semiHidden="1" w:unhideWhenUsed="1"/>
-    <w:lsdException w:name="toc 1" w:semiHidden="1" w:uiPriority="39" w:unhideWhenUsed="1"/>
-    <w:lsdException w:name="toc 2" w:semiHidden="1" w:uiPriority="39" w:unhideWhenUsed="1"/>
-    <w:lsdException w:name="toc 3" w:semiHidden="1" w:uiPriority="39" w:unhideWhenUsed="1"/>
-    <w:lsdException w:name="toc 4" w:semiHidden="1" w:uiPriority="39" w:unhideWhenUsed="1"/>
-    <w:lsdException w:name="toc 5" w:semiHidden="1" w:uiPriority="39" w:unhideWhenUsed="1"/>
-    <w:lsdException w:name="toc 6" w:semiHidden="1" w:uiPriority="39" w:unhideWhenUsed="1"/>
-    <w:lsdException w:name="toc 7" w:semiHidden="1" w:uiPriority="39" w:unhideWhenUsed="1"/>
-    <w:lsdException w:name="toc 8" w:semiHidden="1" w:uiPriority="39" w:unhideWhenUsed="1"/>
-    <w:lsdException w:name="toc 9" w:semiHidden="1" w:uiPriority="39" w:unhideWhenUsed="1"/>
-    <w:lsdException w:name="Normal Indent" w:semiHidden="1" w:unhideWhenUsed="1"/>
-    <w:lsdException w:name="footnote text" w:semiHidden="1" w:unhideWhenUsed="1"/>
-    <w:lsdException w:name="annotation text" w:semiHidden="1" w:unhideWhenUsed="1"/>
-    <w:lsdException w:name="header" w:semiHidden="1" w:unhideWhenUsed="1"/>
-    <w:lsdException w:name="footer" w:semiHidden="1" w:unhideWhenUsed="1"/>
-    <w:lsdException w:name="index heading" w:semiHidden="1" w:unhideWhenUsed="1"/>
-    <w:lsdException w:name="caption" w:semiHidden="1" w:uiPriority="35" w:unhideWhenUsed="1" w:qFormat="1"/>
-    <w:lsdException w:name="table of figures" w:semiHidden="1" w:unhideWhenUsed="1"/>
-    <w:lsdException w:name="envelope address" w:semiHidden="1" w:unhideWhenUsed="1"/>
-    <w:lsdException w:name="envelope return" w:semiHidden="1" w:unhideWhenUsed="1"/>
-    <w:lsdException w:name="footnote reference" w:semiHidden="1" w:unhideWhenUsed="1"/>
-    <w:lsdException w:name="annotation reference" w:semiHidden="1" w:unhideWhenUsed="1"/>
-    <w:lsdException w:name="line number" w:semiHidden="1" w:unhideWhenUsed="1"/>
-    <w:lsdException w:name="page number" w:semiHidden="1" w:unhideWhenUsed="1"/>
-    <w:lsdException w:name="endnote reference" w:semiHidden="1" w:unhideWhenUsed="1"/>
-    <w:lsdException w:name="endnote text" w:semiHidden="1" w:unhideWhenUsed="1"/>
-    <w:lsdException w:name="table of authorities" w:semiHidden="1" w:unhideWhenUsed="1"/>
-    <w:lsdException w:name="macro" w:semiHidden="1" w:unhideWhenUsed="1"/>
-    <w:lsdException w:name="toa heading" w:semiHidden="1" w:unhideWhenUsed="1"/>
-    <w:lsdException w:name="List" w:semiHidden="1" w:unhideWhenUsed="1"/>
-    <w:lsdException w:name="List Bullet" w:semiHidden="1" w:unhideWhenUsed="1"/>
-    <w:lsdException w:name="List Number" w:semiHidden="1" w:unhideWhenUsed="1"/>
-    <w:lsdException w:name="List 2" w:semiHidden="1" w:unhideWhenUsed="1"/>
-    <w:lsdException w:name="List 3" w:semiHidden="1" w:unhideWhenUsed="1"/>
-    <w:lsdException w:name="List 4" w:semiHidden="1" w:unhideWhenUsed="1"/>
-    <w:lsdException w:name="List 5" w:semiHidden="1" w:unhideWhenUsed="1"/>
-    <w:lsdException w:name="List Bullet 2" w:semiHidden="1" w:unhideWhenUsed="1"/>
-    <w:lsdException w:name="List Bullet 3" w:semiHidden="1" w:unhideWhenUsed="1"/>
-    <w:lsdException w:name="List Bullet 4" w:semiHidden="1" w:unhideWhenUsed="1"/>
-    <w:lsdException w:name="List Bullet 5" w:semiHidden="1" w:unhideWhenUsed="1"/>
-    <w:lsdException w:name="List Number 2" w:semiHidden="1" w:unhideWhenUsed="1"/>
-    <w:lsdException w:name="List Number 3" w:semiHidden="1" w:unhideWhenUsed="1"/>
-    <w:lsdException w:name="List Number 4" w:semiHidden="1" w:unhideWhenUsed="1"/>
-    <w:lsdException w:name="List Number 5" w:semiHidden="1" w:unhideWhenUsed="1"/>
-    <w:lsdException w:name="Title" w:uiPriority="10" w:qFormat="1"/>
-    <w:lsdException w:name="Closing" w:semiHidden="1" w:unhideWhenUsed="1"/>
-    <w:lsdException w:name="Signature" w:semiHidden="1" w:unhideWhenUsed="1"/>
-    <w:lsdException w:name="Default Paragraph Font" w:semiHidden="1" w:uiPriority="1" w:unhideWhenUsed="1"/>
-    <w:lsdException w:name="Body Text" w:semiHidden="1" w:unhideWhenUsed="1"/>
-    <w:lsdException w:name="Body Text Indent" w:semiHidden="1" w:unhideWhenUsed="1"/>
-    <w:lsdException w:name="List Continue" w:semiHidden="1" w:unhideWhenUsed="1"/>
-    <w:lsdException w:name="List Continue 2" w:semiHidden="1" w:unhideWhenUsed="1"/>
-    <w:lsdException w:name="List Continue 3" w:semiHidden="1" w:unhideWhenUsed="1"/>
-    <w:lsdException w:name="List Continue 4" w:semiHidden="1" w:unhideWhenUsed="1"/>
-    <w:lsdException w:name="List Continue 5" w:semiHidden="1" w:unhideWhenUsed="1"/>
-    <w:lsdException w:name="Message Header" w:semiHidden="1" w:unhideWhenUsed="1"/>
-    <w:lsdException w:name="Subtitle" w:uiPriority="11" w:qFormat="1"/>
-    <w:lsdException w:name="Salutation" w:semiHidden="1" w:unhideWhenUsed="1"/>
-    <w:lsdException w:name="Date" w:semiHidden="1" w:unhideWhenUsed="1"/>
-    <w:lsdException w:name="Body Text First Indent" w:semiHidden="1" w:unhideWhenUsed="1"/>
-    <w:lsdException w:name="Body Text First Indent 2" w:semiHidden="1" w:unhideWhenUsed="1"/>
-    <w:lsdException w:name="Note Heading" w:semiHidden="1" w:unhideWhenUsed="1"/>
-    <w:lsdException w:name="Body Text 2" w:semiHidden="1" w:unhideWhenUsed="1"/>
-    <w:lsdException w:name="Body Text 3" w:semiHidden="1" w:unhideWhenUsed="1"/>
-    <w:lsdException w:name="Body Text Indent 2" w:semiHidden="1" w:unhideWhenUsed="1"/>
-    <w:lsdException w:name="Body Text Indent 3" w:semiHidden="1" w:unhideWhenUsed="1"/>
-    <w:lsdException w:name="Block Text" w:semiHidden="1" w:unhideWhenUsed="1"/>
-    <w:lsdException w:name="Hyperlink" w:semiHidden="1" w:unhideWhenUsed="1"/>
-    <w:lsdException w:name="FollowedHyperlink" w:semiHidden="1" w:unhideWhenUsed="1"/>
-    <w:lsdException w:name="Strong" w:uiPriority="22" w:qFormat="1"/>
-    <w:lsdException w:name="Emphasis" w:uiPriority="20" w:qFormat="1"/>
-    <w:lsdException w:name="Document Map" w:semiHidden="1" w:unhideWhenUsed="1"/>
-    <w:lsdException w:name="Plain Text" w:semiHidden="1" w:unhideWhenUsed="1"/>
-    <w:lsdException w:name="E-mail Signature" w:semiHidden="1" w:unhideWhenUsed="1"/>
-    <w:lsdException w:name="HTML Top of Form" w:semiHidden="1" w:unhideWhenUsed="1"/>
-    <w:lsdException w:name="HTML Bottom of Form" w:semiHidden="1" w:unhideWhenUsed="1"/>
-    <w:lsdException w:name="Normal (Web)" w:semiHidden="1" w:unhideWhenUsed="1"/>
-    <w:lsdException w:name="HTML Acronym" w:semiHidden="1" w:unhideWhenUsed="1"/>
-    <w:lsdException w:name="HTML Address" w:semiHidden="1" w:unhideWhenUsed="1"/>
-    <w:lsdException w:name="HTML Cite" w:semiHidden="1" w:unhideWhenUsed="1"/>
-    <w:lsdException w:name="HTML Code" w:semiHidden="1" w:unhideWhenUsed="1"/>
-    <w:lsdException w:name="HTML Definition" w:semiHidden="1" w:unhideWhenUsed="1"/>
-    <w:lsdException w:name="HTML Keyboard" w:semiHidden="1" w:unhideWhenUsed="1"/>
-    <w:lsdException w:name="HTML Preformatted" w:semiHidden="1" w:unhideWhenUsed="1"/>
-    <w:lsdException w:name="HTML Sample" w:semiHidden="1" w:unhideWhenUsed="1"/>
-    <w:lsdException w:name="HTML Typewriter" w:semiHidden="1" w:unhideWhenUsed="1"/>
-    <w:lsdException w:name="HTML Variable" w:semiHidden="1" w:unhideWhenUsed="1"/>
-    <w:lsdException w:name="Normal Table" w:semiHidden="1" w:unhideWhenUsed="1"/>
-    <w:lsdException w:name="annotation subject" w:semiHidden="1" w:unhideWhenUsed="1"/>
-    <w:lsdException w:name="No List" w:semiHidden="1" w:unhideWhenUsed="1"/>
-    <w:lsdException w:name="Outline List 1" w:semiHidden="1" w:unhideWhenUsed="1"/>
-    <w:lsdException w:name="Outline List 2" w:semiHidden="1" w:unhideWhenUsed="1"/>
-    <w:lsdException w:name="Outline List 3" w:semiHidden="1" w:unhideWhenUsed="1"/>
-    <w:lsdException w:name="Table Simple 1" w:semiHidden="1" w:unhideWhenUsed="1"/>
-    <w:lsdException w:name="Table Simple 2" w:semiHidden="1" w:unhideWhenUsed="1"/>
-    <w:lsdException w:name="Table Simple 3" w:semiHidden="1" w:unhideWhenUsed="1"/>
-    <w:lsdException w:name="Table Classic 1" w:semiHidden="1" w:unhideWhenUsed="1"/>
-    <w:lsdException w:name="Table Classic 2" w:semiHidden="1" w:unhideWhenUsed="1"/>
-    <w:lsdException w:name="Table Classic 3" w:semiHidden="1" w:unhideWhenUsed="1"/>
-    <w:lsdException w:name="Table Classic 4" w:semiHidden="1" w:unhideWhenUsed="1"/>
-    <w:lsdException w:name="Table Colorful 1" w:semiHidden="1" w:unhideWhenUsed="1"/>
-    <w:lsdException w:name="Table Colorful 2" w:semiHidden="1" w:unhideWhenUsed="1"/>
-    <w:lsdException w:name="Table Colorful 3" w:semiHidden="1" w:unhideWhenUsed="1"/>
-    <w:lsdException w:name="Table Columns 1" w:semiHidden="1" w:unhideWhenUsed="1"/>
-    <w:lsdException w:name="Table Columns 2" w:semiHidden="1" w:unhideWhenUsed="1"/>
-    <w:lsdException w:name="Table Columns 3" w:semiHidden="1" w:unhideWhenUsed="1"/>
-    <w:lsdException w:name="Table Columns 4" w:semiHidden="1" w:unhideWhenUsed="1"/>
-    <w:lsdException w:name="Table Columns 5" w:semiHidden="1" w:unhideWhenUsed="1"/>
-    <w:lsdException w:name="Table Grid 1" w:semiHidden="1" w:unhideWhenUsed="1"/>
-    <w:lsdException w:name="Table Grid 2" w:semiHidden="1" w:unhideWhenUsed="1"/>
-    <w:lsdException w:name="Table Grid 3" w:semiHidden="1" w:unhideWhenUsed="1"/>
-    <w:lsdException w:name="Table Grid 4" w:semiHidden="1" w:unhideWhenUsed="1"/>
-    <w:lsdException w:name="Table Grid 5" w:semiHidden="1" w:unhideWhenUsed="1"/>
-    <w:lsdException w:name="Table Grid 6" w:semiHidden="1" w:unhideWhenUsed="1"/>
-    <w:lsdException w:name="Table Grid 7" w:semiHidden="1" w:unhideWhenUsed="1"/>
-    <w:lsdException w:name="Table Grid 8" w:semiHidden="1" w:unhideWhenUsed="1"/>
-    <w:lsdException w:name="Table List 1" w:semiHidden="1" w:unhideWhenUsed="1"/>
-    <w:lsdException w:name="Table List 2" w:semiHidden="1" w:unhideWhenUsed="1"/>
-    <w:lsdException w:name="Table List 3" w:semiHidden="1" w:unhideWhenUsed="1"/>
-    <w:lsdException w:name="Table List 4" w:semiHidden="1" w:unhideWhenUsed="1"/>
-    <w:lsdException w:name="Table List 5" w:semiHidden="1" w:unhideWhenUsed="1"/>
-    <w:lsdException w:name="Table List 6" w:semiHidden="1" w:unhideWhenUsed="1"/>
-    <w:lsdException w:name="Table List 7" w:semiHidden="1" w:unhideWhenUsed="1"/>
-    <w:lsdException w:name="Table List 8" w:semiHidden="1" w:unhideWhenUsed="1"/>
-    <w:lsdException w:name="Table 3D effects 1" w:semiHidden="1" w:unhideWhenUsed="1"/>
-    <w:lsdException w:name="Table 3D effects 2" w:semiHidden="1" w:unhideWhenUsed="1"/>
-    <w:lsdException w:name="Table 3D effects 3" w:semiHidden="1" w:unhideWhenUsed="1"/>
-    <w:lsdException w:name="Table Contemporary" w:semiHidden="1" w:unhideWhenUsed="1"/>
-    <w:lsdException w:name="Table Elegant" w:semiHidden="1" w:unhideWhenUsed="1"/>
-    <w:lsdException w:name="Table Professional" w:semiHidden="1" w:unhideWhenUsed="1"/>
-    <w:lsdException w:name="Table Subtle 1" w:semiHidden="1" w:unhideWhenUsed="1"/>
-    <w:lsdException w:name="Table Subtle 2" w:semiHidden="1" w:unhideWhenUsed="1"/>
-    <w:lsdException w:name="Table Web 1" w:semiHidden="1" w:unhideWhenUsed="1"/>
-    <w:lsdException w:name="Table Web 2" w:semiHidden="1" w:unhideWhenUsed="1"/>
-    <w:lsdException w:name="Table Web 3" w:semiHidden="1" w:unhideWhenUsed="1"/>
-    <w:lsdException w:name="Balloon Text" w:semiHidden="1" w:unhideWhenUsed="1"/>
-    <w:lsdException w:name="Table Grid" w:uiPriority="39"/>
-    <w:lsdException w:name="Table Theme" w:semiHidden="1" w:unhideWhenUsed="1"/>
-    <w:lsdException w:name="Placeholder Text" w:semiHidden="1"/>
-    <w:lsdException w:name="No Spacing" w:uiPriority="1" w:qFormat="1"/>
-    <w:lsdException w:name="Light Shading" w:uiPriority="60"/>
-    <w:lsdException w:name="Light List" w:uiPriority="61"/>
-    <w:lsdException w:name="Light Grid" w:uiPriority="62"/>
-    <w:lsdException w:name="Medium Shading 1" w:uiPriority="63"/>
-    <w:lsdException w:name="Medium Shading 2" w:uiPriority="64"/>
-    <w:lsdException w:name="Medium List 1" w:uiPriority="65"/>
-    <w:lsdException w:name="Medium List 2" w:uiPriority="66"/>
-    <w:lsdException w:name="Medium Grid 1" w:uiPriority="67"/>
-    <w:lsdException w:name="Medium Grid 2" w:uiPriority="68"/>
-    <w:lsdException w:name="Medium Grid 3" w:uiPriority="69"/>
-    <w:lsdException w:name="Dark List" w:uiPriority="70"/>
-    <w:lsdException w:name="Colorful Shading" w:uiPriority="71"/>
-    <w:lsdException w:name="Colorful List" w:uiPriority="72"/>
-    <w:lsdException w:name="Colorful Grid" w:uiPriority="73"/>
-    <w:lsdException w:name="Light Shading Accent 1" w:uiPriority="60"/>
-    <w:lsdException w:name="Light List Accent 1" w:uiPriority="61"/>
-    <w:lsdException w:name="Light Grid Accent 1" w:uiPriority="62"/>
-    <w:lsdException w:name="Medium Shading 1 Accent 1" w:uiPriority="63"/>
-    <w:lsdException w:name="Medium Shading 2 Accent 1" w:uiPriority="64"/>
-    <w:lsdException w:name="Medium List 1 Accent 1" w:uiPriority="65"/>
-    <w:lsdException w:name="Revision" w:semiHidden="1"/>
-    <w:lsdException w:name="List Paragraph" w:uiPriority="34" w:qFormat="1"/>
-    <w:lsdException w:name="Quote" w:uiPriority="29" w:qFormat="1"/>
-    <w:lsdException w:name="Intense Quote" w:uiPriority="30" w:qFormat="1"/>
-    <w:lsdException w:name="Medium List 2 Accent 1" w:uiPriority="66"/>
-    <w:lsdException w:name="Medium Grid 1 Accent 1" w:uiPriority="67"/>
-    <w:lsdException w:name="Medium Grid 2 Accent 1" w:uiPriority="68"/>
-    <w:lsdException w:name="Medium Grid 3 Accent 1" w:uiPriority="69"/>
-    <w:lsdException w:name="Dark List Accent 1" w:uiPriority="70"/>
-    <w:lsdException w:name="Colorful Shading Accent 1" w:uiPriority="71"/>
-    <w:lsdException w:name="Colorful List Accent 1" w:uiPriority="72"/>
-    <w:lsdException w:name="Colorful Grid Accent 1" w:uiPriority="73"/>
-    <w:lsdException w:name="Light Shading Accent 2" w:uiPriority="60"/>
-    <w:lsdException w:name="Light List Accent 2" w:uiPriority="61"/>
-    <w:lsdException w:name="Light Grid Accent 2" w:uiPriority="62"/>
-    <w:lsdException w:name="Medium Shading 1 Accent 2" w:uiPriority="63"/>
-    <w:lsdException w:name="Medium Shading 2 Accent 2" w:uiPriority="64"/>
-    <w:lsdException w:name="Medium List 1 Accent 2" w:uiPriority="65"/>
-    <w:lsdException w:name="Medium List 2 Accent 2" w:uiPriority="66"/>
-    <w:lsdException w:name="Medium Grid 1 Accent 2" w:uiPriority="67"/>
-    <w:lsdException w:name="Medium Grid 2 Accent 2" w:uiPriority="68"/>
-    <w:lsdException w:name="Medium Grid 3 Accent 2" w:uiPriority="69"/>
-    <w:lsdException w:name="Dark List Accent 2" w:uiPriority="70"/>
-    <w:lsdException w:name="Colorful Shading Accent 2" w:uiPriority="71"/>
-    <w:lsdException w:name="Colorful List Accent 2" w:uiPriority="72"/>
-    <w:lsdException w:name="Colorful Grid Accent 2" w:uiPriority="73"/>
-    <w:lsdException w:name="Light Shading Accent 3" w:uiPriority="60"/>
-    <w:lsdException w:name="Light List Accent 3" w:uiPriority="61"/>
-    <w:lsdException w:name="Light Grid Accent 3" w:uiPriority="62"/>
-    <w:lsdException w:name="Medium Shading 1 Accent 3" w:uiPriority="63"/>
-    <w:lsdException w:name="Medium Shading 2 Accent 3" w:uiPriority="64"/>
-    <w:lsdException w:name="Medium List 1 Accent 3" w:uiPriority="65"/>
-    <w:lsdException w:name="Medium List 2 Accent 3" w:uiPriority="66"/>
-    <w:lsdException w:name="Medium Grid 1 Accent 3" w:uiPriority="67"/>
-    <w:lsdException w:name="Medium Grid 2 Accent 3" w:uiPriority="68"/>
-    <w:lsdException w:name="Medium Grid 3 Accent 3" w:uiPriority="69"/>
-    <w:lsdException w:name="Dark List Accent 3" w:uiPriority="70"/>
-    <w:lsdException w:name="Colorful Shading Accent 3" w:uiPriority="71"/>
-    <w:lsdException w:name="Colorful List Accent 3" w:uiPriority="72"/>
-    <w:lsdException w:name="Colorful Grid Accent 3" w:uiPriority="73"/>
-    <w:lsdException w:name="Light Shading Accent 4" w:uiPriority="60"/>
-    <w:lsdException w:name="Light List Accent 4" w:uiPriority="61"/>
-    <w:lsdException w:name="Light Grid Accent 4" w:uiPriority="62"/>
-    <w:lsdException w:name="Medium Shading 1 Accent 4" w:uiPriority="63"/>
-    <w:lsdException w:name="Medium Shading 2 Accent 4" w:uiPriority="64"/>
-    <w:lsdException w:name="Medium List 1 Accent 4" w:uiPriority="65"/>
-    <w:lsdException w:name="Medium List 2 Accent 4" w:uiPriority="66"/>
-    <w:lsdException w:name="Medium Grid 1 Accent 4" w:uiPriority="67"/>
-    <w:lsdException w:name="Medium Grid 2 Accent 4" w:uiPriority="68"/>
-    <w:lsdException w:name="Medium Grid 3 Accent 4" w:uiPriority="69"/>
-    <w:lsdException w:name="Dark List Accent 4" w:uiPriority="70"/>
-    <w:lsdException w:name="Colorful Shading Accent 4" w:uiPriority="71"/>
-    <w:lsdException w:name="Colorful List Accent 4" w:uiPriority="72"/>
-    <w:lsdException w:name="Colorful Grid Accent 4" w:uiPriority="73"/>
-    <w:lsdException w:name="Light Shading Accent 5" w:uiPriority="60"/>
-    <w:lsdException w:name="Light List Accent 5" w:uiPriority="61"/>
-    <w:lsdException w:name="Light Grid Accent 5" w:uiPriority="62"/>
-    <w:lsdException w:name="Medium Shading 1 Accent 5" w:uiPriority="63"/>
-    <w:lsdException w:name="Medium Shading 2 Accent 5" w:uiPriority="64"/>
-    <w:lsdException w:name="Medium List 1 Accent 5" w:uiPriority="65"/>
-    <w:lsdException w:name="Medium List 2 Accent 5" w:uiPriority="66"/>
-    <w:lsdException w:name="Medium Grid 1 Accent 5" w:uiPriority="67"/>
-    <w:lsdException w:name="Medium Grid 2 Accent 5" w:uiPriority="68"/>
-    <w:lsdException w:name="Medium Grid 3 Accent 5" w:uiPriority="69"/>
-    <w:lsdException w:name="Dark List Accent 5" w:uiPriority="70"/>
-    <w:lsdException w:name="Colorful Shading Accent 5" w:uiPriority="71"/>
-    <w:lsdException w:name="Colorful List Accent 5" w:uiPriority="72"/>
-    <w:lsdException w:name="Colorful Grid Accent 5" w:uiPriority="73"/>
-    <w:lsdException w:name="Light Shading Accent 6" w:uiPriority="60"/>
-    <w:lsdException w:name="Light List Accent 6" w:uiPriority="61"/>
-    <w:lsdException w:name="Light Grid Accent 6" w:uiPriority="62"/>
-    <w:lsdException w:name="Medium Shading 1 Accent 6" w:uiPriority="63"/>
-    <w:lsdException w:name="Medium Shading 2 Accent 6" w:uiPriority="64"/>
-    <w:lsdException w:name="Medium List 1 Accent 6" w:uiPriority="65"/>
-    <w:lsdException w:name="Medium List 2 Accent 6" w:uiPriority="66"/>
-    <w:lsdException w:name="Medium Grid 1 Accent 6" w:uiPriority="67"/>
-    <w:lsdException w:name="Medium Grid 2 Accent 6" w:uiPriority="68"/>
-    <w:lsdException w:name="Medium Grid 3 Accent 6" w:uiPriority="69"/>
-    <w:lsdException w:name="Dark List Accent 6" w:uiPriority="70"/>
-    <w:lsdException w:name="Colorful Shading Accent 6" w:uiPriority="71"/>
-    <w:lsdException w:name="Colorful List Accent 6" w:uiPriority="72"/>
-    <w:lsdException w:name="Colorful Grid Accent 6" w:uiPriority="73"/>
-    <w:lsdException w:name="Subtle Emphasis" w:uiPriority="19" w:qFormat="1"/>
-    <w:lsdException w:name="Intense Emphasis" w:uiPriority="21" w:qFormat="1"/>
-    <w:lsdException w:name="Subtle Reference" w:uiPriority="31" w:qFormat="1"/>
-    <w:lsdException w:name="Intense Reference" w:uiPriority="32" w:qFormat="1"/>
-    <w:lsdException w:name="Book Title" w:uiPriority="33" w:qFormat="1"/>
-    <w:lsdException w:name="Bibliography" w:semiHidden="1" w:uiPriority="37" w:unhideWhenUsed="1"/>
-    <w:lsdException w:name="TOC Heading" w:semiHidden="1" w:uiPriority="39" w:unhideWhenUsed="1" w:qFormat="1"/>
-    <w:lsdException w:name="Plain Table 1" w:uiPriority="41"/>
-    <w:lsdException w:name="Plain Table 2" w:uiPriority="42"/>
-    <w:lsdException w:name="Plain Table 3" w:uiPriority="43"/>
-    <w:lsdException w:name="Plain Table 4" w:uiPriority="44"/>
-    <w:lsdException w:name="Plain Table 5" w:uiPriority="45"/>
-    <w:lsdException w:name="Grid Table Light" w:uiPriority="40"/>
-    <w:lsdException w:name="Grid Table 1 Light" w:uiPriority="46"/>
-    <w:lsdException w:name="Grid Table 2" w:uiPriority="47"/>
-    <w:lsdException w:name="Grid Table 3" w:uiPriority="48"/>
-    <w:lsdException w:name="Grid Table 4" w:uiPriority="49"/>
-    <w:lsdException w:name="Grid Table 5 Dark" w:uiPriority="50"/>
-    <w:lsdException w:name="Grid Table 6 Colorful" w:uiPriority="51"/>
-    <w:lsdException w:name="Grid Table 7 Colorful" w:uiPriority="52"/>
-    <w:lsdException w:name="Grid Table 1 Light Accent 1" w:uiPriority="46"/>
-    <w:lsdException w:name="Grid Table 2 Accent 1" w:uiPriority="47"/>
-    <w:lsdException w:name="Grid Table 3 Accent 1" w:uiPriority="48"/>
-    <w:lsdException w:name="Grid Table 4 Accent 1" w:uiPriority="49"/>
-    <w:lsdException w:name="Grid Table 5 Dark Accent 1" w:uiPriority="50"/>
-    <w:lsdException w:name="Grid Table 6 Colorful Accent 1" w:uiPriority="51"/>
-    <w:lsdException w:name="Grid Table 7 Colorful Accent 1" w:uiPriority="52"/>
-    <w:lsdException w:name="Grid Table 1 Light Accent 2" w:uiPriority="46"/>
-    <w:lsdException w:name="Grid Table 2 Accent 2" w:uiPriority="47"/>
-    <w:lsdException w:name="Grid Table 3 Accent 2" w:uiPriority="48"/>
-    <w:lsdException w:name="Grid Table 4 Accent 2" w:uiPriority="49"/>
-    <w:lsdException w:name="Grid Table 5 Dark Accent 2" w:uiPriority="50"/>
-    <w:lsdException w:name="Grid Table 6 Colorful Accent 2" w:uiPriority="51"/>
-    <w:lsdException w:name="Grid Table 7 Colorful Accent 2" w:uiPriority="52"/>
-    <w:lsdException w:name="Grid Table 1 Light Accent 3" w:uiPriority="46"/>
-    <w:lsdException w:name="Grid Table 2 Accent 3" w:uiPriority="47"/>
-    <w:lsdException w:name="Grid Table 3 Accent 3" w:uiPriority="48"/>
-    <w:lsdException w:name="Grid Table 4 Accent 3" w:uiPriority="49"/>
-    <w:lsdException w:name="Grid Table 5 Dark Accent 3" w:uiPriority="50"/>
-    <w:lsdException w:name="Grid Table 6 Colorful Accent 3" w:uiPriority="51"/>
-    <w:lsdException w:name="Grid Table 7 Colorful Accent 3" w:uiPriority="52"/>
-    <w:lsdException w:name="Grid Table 1 Light Accent 4" w:uiPriority="46"/>
-    <w:lsdException w:name="Grid Table 2 Accent 4" w:uiPriority="47"/>
-    <w:lsdException w:name="Grid Table 3 Accent 4" w:uiPriority="48"/>
-    <w:lsdException w:name="Grid Table 4 Accent 4" w:uiPriority="49"/>
-    <w:lsdException w:name="Grid Table 5 Dark Accent 4" w:uiPriority="50"/>
-    <w:lsdException w:name="Grid Table 6 Colorful Accent 4" w:uiPriority="51"/>
-    <w:lsdException w:name="Grid Table 7 Colorful Accent 4" w:uiPriority="52"/>
-    <w:lsdException w:name="Grid Table 1 Light Accent 5" w:uiPriority="46"/>
-    <w:lsdException w:name="Grid Table 2 Accent 5" w:uiPriority="47"/>
-    <w:lsdException w:name="Grid Table 3 Accent 5" w:uiPriority="48"/>
-    <w:lsdException w:name="Grid Table 4 Accent 5" w:uiPriority="49"/>
-    <w:lsdException w:name="Grid Table 5 Dark Accent 5" w:uiPriority="50"/>
-    <w:lsdException w:name="Grid Table 6 Colorful Accent 5" w:uiPriority="51"/>
-    <w:lsdException w:name="Grid Table 7 Colorful Accent 5" w:uiPriority="52"/>
-    <w:lsdException w:name="Grid Table 1 Light Accent 6" w:uiPriority="46"/>
-    <w:lsdException w:name="Grid Table 2 Accent 6" w:uiPriority="47"/>
-    <w:lsdException w:name="Grid Table 3 Accent 6" w:uiPriority="48"/>
-    <w:lsdException w:name="Grid Table 4 Accent 6" w:uiPriority="49"/>
-    <w:lsdException w:name="Grid Table 5 Dark Accent 6" w:uiPriority="50"/>
-    <w:lsdException w:name="Grid Table 6 Colorful Accent 6" w:uiPriority="51"/>
-    <w:lsdException w:name="Grid Table 7 Colorful Accent 6" w:uiPriority="52"/>
-    <w:lsdException w:name="List Table 1 Light" w:uiPriority="46"/>
-    <w:lsdException w:name="List Table 2" w:uiPriority="47"/>
-    <w:lsdException w:name="List Table 3" w:uiPriority="48"/>
-    <w:lsdException w:name="List Table 4" w:uiPriority="49"/>
-    <w:lsdException w:name="List Table 5 Dark" w:uiPriority="50"/>
-    <w:lsdException w:name="List Table 6 Colorful" w:uiPriority="51"/>
-    <w:lsdException w:name="List Table 7 Colorful" w:uiPriority="52"/>
-    <w:lsdException w:name="List Table 1 Light Accent 1" w:uiPriority="46"/>
-    <w:lsdException w:name="List Table 2 Accent 1" w:uiPriority="47"/>
-    <w:lsdException w:name="List Table 3 Accent 1" w:uiPriority="48"/>
-    <w:lsdException w:name="List Table 4 Accent 1" w:uiPriority="49"/>
-    <w:lsdException w:name="List Table 5 Dark Accent 1" w:uiPriority="50"/>
-    <w:lsdException w:name="List Table 6 Colorful Accent 1" w:uiPriority="51"/>
-    <w:lsdException w:name="List Table 7 Colorful Accent 1" w:uiPriority="52"/>
-    <w:lsdException w:name="List Table 1 Light Accent 2" w:uiPriority="46"/>
-    <w:lsdException w:name="List Table 2 Accent 2" w:uiPriority="47"/>
-    <w:lsdException w:name="List Table 3 Accent 2" w:uiPriority="48"/>
-    <w:lsdException w:name="List Table 4 Accent 2" w:uiPriority="49"/>
-    <w:lsdException w:name="List Table 5 Dark Accent 2" w:uiPriority="50"/>
-    <w:lsdException w:name="List Table 6 Colorful Accent 2" w:uiPriority="51"/>
-    <w:lsdException w:name="List Table 7 Colorful Accent 2" w:uiPriority="52"/>
-    <w:lsdException w:name="List Table 1 Light Accent 3" w:uiPriority="46"/>
-    <w:lsdException w:name="List Table 2 Accent 3" w:uiPriority="47"/>
-    <w:lsdException w:name="List Table 3 Accent 3" w:uiPriority="48"/>
-    <w:lsdException w:name="List Table 4 Accent 3" w:uiPriority="49"/>
-    <w:lsdException w:name="List Table 5 Dark Accent 3" w:uiPriority="50"/>
-    <w:lsdException w:name="List Table 6 Colorful Accent 3" w:uiPriority="51"/>
-    <w:lsdException w:name="List Table 7 Colorful Accent 3" w:uiPriority="52"/>
-    <w:lsdException w:name="List Table 1 Light Accent 4" w:uiPriority="46"/>
-    <w:lsdException w:name="List Table 2 Accent 4" w:uiPriority="47"/>
-    <w:lsdException w:name="List Table 3 Accent 4" w:uiPriority="48"/>
-    <w:lsdException w:name="List Table 4 Accent 4" w:uiPriority="49"/>
-    <w:lsdException w:name="List Table 5 Dark Accent 4" w:uiPriority="50"/>
-    <w:lsdException w:name="List Table 6 Colorful Accent 4" w:uiPriority="51"/>
-    <w:lsdException w:name="List Table 7 Colorful Accent 4" w:uiPriority="52"/>
-    <w:lsdException w:name="List Table 1 Light Accent 5" w:uiPriority="46"/>
-    <w:lsdException w:name="List Table 2 Accent 5" w:uiPriority="47"/>
-    <w:lsdException w:name="List Table 3 Accent 5" w:uiPriority="48"/>
-    <w:lsdException w:name="List Table 4 Accent 5" w:uiPriority="49"/>
-    <w:lsdException w:name="List Table 5 Dark Accent 5" w:uiPriority="50"/>
-    <w:lsdException w:name="List Table 6 Colorful Accent 5" w:uiPriority="51"/>
-    <w:lsdException w:name="List Table 7 Colorful Accent 5" w:uiPriority="52"/>
-    <w:lsdException w:name="List Table 1 Light Accent 6" w:uiPriority="46"/>
-    <w:lsdException w:name="List Table 2 Accent 6" w:uiPriority="47"/>
-    <w:lsdException w:name="List Table 3 Accent 6" w:uiPriority="48"/>
-    <w:lsdException w:name="List Table 4 Accent 6" w:uiPriority="49"/>
-    <w:lsdException w:name="List Table 5 Dark Accent 6" w:uiPriority="50"/>
-    <w:lsdException w:name="List Table 6 Colorful Accent 6" w:uiPriority="51"/>
-    <w:lsdException w:name="List Table 7 Colorful Accent 6" w:uiPriority="52"/>
+  <w:latentStyles w:defLockedState="0" w:defUIPriority="99" w:defSemiHidden="1" w:defUnhideWhenUsed="1" w:defQFormat="0" w:count="267">
+    <w:lsdException w:name="Normal" w:semiHidden="0" w:uiPriority="0" w:unhideWhenUsed="0" w:qFormat="1"/>
+    <w:lsdException w:name="heading 1" w:semiHidden="0" w:uiPriority="9" w:unhideWhenUsed="0" w:qFormat="1"/>
+    <w:lsdException w:name="heading 2" w:uiPriority="9" w:qFormat="1"/>
+    <w:lsdException w:name="heading 3" w:uiPriority="9" w:qFormat="1"/>
+    <w:lsdException w:name="heading 4" w:uiPriority="9" w:qFormat="1"/>
+    <w:lsdException w:name="heading 5" w:uiPriority="9" w:qFormat="1"/>
+    <w:lsdException w:name="heading 6" w:uiPriority="9" w:qFormat="1"/>
+    <w:lsdException w:name="heading 7" w:uiPriority="9" w:qFormat="1"/>
+    <w:lsdException w:name="heading 8" w:uiPriority="9" w:qFormat="1"/>
+    <w:lsdException w:name="heading 9" w:uiPriority="9" w:qFormat="1"/>
+    <w:lsdException w:name="toc 1" w:uiPriority="39"/>
+    <w:lsdException w:name="toc 2" w:uiPriority="39"/>
+    <w:lsdException w:name="toc 3" w:uiPriority="39"/>
+    <w:lsdException w:name="toc 4" w:uiPriority="39"/>
+    <w:lsdException w:name="toc 5" w:uiPriority="39"/>
+    <w:lsdException w:name="toc 6" w:uiPriority="39"/>
+    <w:lsdException w:name="toc 7" w:uiPriority="39"/>
+    <w:lsdException w:name="toc 8" w:uiPriority="39"/>
+    <w:lsdException w:name="toc 9" w:uiPriority="39"/>
+    <w:lsdException w:name="caption" w:uiPriority="35" w:qFormat="1"/>
+    <w:lsdException w:name="Title" w:semiHidden="0" w:uiPriority="10" w:unhideWhenUsed="0" w:qFormat="1"/>
+    <w:lsdException w:name="Default Paragraph Font" w:uiPriority="1"/>
+    <w:lsdException w:name="Subtitle" w:semiHidden="0" w:uiPriority="11" w:unhideWhenUsed="0" w:qFormat="1"/>
+    <w:lsdException w:name="Strong" w:semiHidden="0" w:uiPriority="22" w:unhideWhenUsed="0" w:qFormat="1"/>
+    <w:lsdException w:name="Emphasis" w:semiHidden="0" w:uiPriority="20" w:unhideWhenUsed="0" w:qFormat="1"/>
+    <w:lsdException w:name="Table Grid" w:semiHidden="0" w:uiPriority="39" w:unhideWhenUsed="0"/>
+    <w:lsdException w:name="Placeholder Text" w:unhideWhenUsed="0"/>
+    <w:lsdException w:name="No Spacing" w:semiHidden="0" w:uiPriority="1" w:unhideWhenUsed="0" w:qFormat="1"/>
+    <w:lsdException w:name="Light Shading" w:semiHidden="0" w:uiPriority="60" w:unhideWhenUsed="0"/>
+    <w:lsdException w:name="Light List" w:semiHidden="0" w:uiPriority="61" w:unhideWhenUsed="0"/>
+    <w:lsdException w:name="Light Grid" w:semiHidden="0" w:uiPriority="62" w:unhideWhenUsed="0"/>
+    <w:lsdException w:name="Medium Shading 1" w:semiHidden="0" w:uiPriority="63" w:unhideWhenUsed="0"/>
+    <w:lsdException w:name="Medium Shading 2" w:semiHidden="0" w:uiPriority="64" w:unhideWhenUsed="0"/>
+    <w:lsdException w:name="Medium List 1" w:semiHidden="0" w:uiPriority="65" w:unhideWhenUsed="0"/>
+    <w:lsdException w:name="Medium List 2" w:semiHidden="0" w:uiPriority="66" w:unhideWhenUsed="0"/>
+    <w:lsdException w:name="Medium Grid 1" w:semiHidden="0" w:uiPriority="67" w:unhideWhenUsed="0"/>
+    <w:lsdException w:name="Medium Grid 2" w:semiHidden="0" w:uiPriority="68" w:unhideWhenUsed="0"/>
+    <w:lsdException w:name="Medium Grid 3" w:semiHidden="0" w:uiPriority="69" w:unhideWhenUsed="0"/>
+    <w:lsdException w:name="Dark List" w:semiHidden="0" w:uiPriority="70" w:unhideWhenUsed="0"/>
+    <w:lsdException w:name="Colorful Shading" w:semiHidden="0" w:uiPriority="71" w:unhideWhenUsed="0"/>
+    <w:lsdException w:name="Colorful List" w:semiHidden="0" w:uiPriority="72" w:unhideWhenUsed="0"/>
+    <w:lsdException w:name="Colorful Grid" w:semiHidden="0" w:uiPriority="73" w:unhideWhenUsed="0"/>
+    <w:lsdException w:name="Light Shading Accent 1" w:semiHidden="0" w:uiPriority="60" w:unhideWhenUsed="0"/>
+    <w:lsdException w:name="Light List Accent 1" w:semiHidden="0" w:uiPriority="61" w:unhideWhenUsed="0"/>
+    <w:lsdException w:name="Light Grid Accent 1" w:semiHidden="0" w:uiPriority="62" w:unhideWhenUsed="0"/>
+    <w:lsdException w:name="Medium Shading 1 Accent 1" w:semiHidden="0" w:uiPriority="63" w:unhideWhenUsed="0"/>
+    <w:lsdException w:name="Medium Shading 2 Accent 1" w:semiHidden="0" w:uiPriority="64" w:unhideWhenUsed="0"/>
+    <w:lsdException w:name="Medium List 1 Accent 1" w:semiHidden="0" w:uiPriority="65" w:unhideWhenUsed="0"/>
+    <w:lsdException w:name="Revision" w:unhideWhenUsed="0"/>
+    <w:lsdException w:name="List Paragraph" w:semiHidden="0" w:uiPriority="34" w:unhideWhenUsed="0" w:qFormat="1"/>
+    <w:lsdException w:name="Quote" w:semiHidden="0" w:uiPriority="29" w:unhideWhenUsed="0" w:qFormat="1"/>
+    <w:lsdException w:name="Intense Quote" w:semiHidden="0" w:uiPriority="30" w:unhideWhenUsed="0" w:qFormat="1"/>
+    <w:lsdException w:name="Medium List 2 Accent 1" w:semiHidden="0" w:uiPriority="66" w:unhideWhenUsed="0"/>
+    <w:lsdException w:name="Medium Grid 1 Accent 1" w:semiHidden="0" w:uiPriority="67" w:unhideWhenUsed="0"/>
+    <w:lsdException w:name="Medium Grid 2 Accent 1" w:semiHidden="0" w:uiPriority="68" w:unhideWhenUsed="0"/>
+    <w:lsdException w:name="Medium Grid 3 Accent 1" w:semiHidden="0" w:uiPriority="69" w:unhideWhenUsed="0"/>
+    <w:lsdException w:name="Dark List Accent 1" w:semiHidden="0" w:uiPriority="70" w:unhideWhenUsed="0"/>
+    <w:lsdException w:name="Colorful Shading Accent 1" w:semiHidden="0" w:uiPriority="71" w:unhideWhenUsed="0"/>
+    <w:lsdException w:name="Colorful List Accent 1" w:semiHidden="0" w:uiPriority="72" w:unhideWhenUsed="0"/>
+    <w:lsdException w:name="Colorful Grid Accent 1" w:semiHidden="0" w:uiPriority="73" w:unhideWhenUsed="0"/>
+    <w:lsdException w:name="Light Shading Accent 2" w:semiHidden="0" w:uiPriority="60" w:unhideWhenUsed="0"/>
+    <w:lsdException w:name="Light List Accent 2" w:semiHidden="0" w:uiPriority="61" w:unhideWhenUsed="0"/>
+    <w:lsdException w:name="Light Grid Accent 2" w:semiHidden="0" w:uiPriority="62" w:unhideWhenUsed="0"/>
+    <w:lsdException w:name="Medium Shading 1 Accent 2" w:semiHidden="0" w:uiPriority="63" w:unhideWhenUsed="0"/>
+    <w:lsdException w:name="Medium Shading 2 Accent 2" w:semiHidden="0" w:uiPriority="64" w:unhideWhenUsed="0"/>
+    <w:lsdException w:name="Medium List 1 Accent 2" w:semiHidden="0" w:uiPriority="65" w:unhideWhenUsed="0"/>
+    <w:lsdException w:name="Medium List 2 Accent 2" w:semiHidden="0" w:uiPriority="66" w:unhideWhenUsed="0"/>
+    <w:lsdException w:name="Medium Grid 1 Accent 2" w:semiHidden="0" w:uiPriority="67" w:unhideWhenUsed="0"/>
+    <w:lsdException w:name="Medium Grid 2 Accent 2" w:semiHidden="0" w:uiPriority="68" w:unhideWhenUsed="0"/>
+    <w:lsdException w:name="Medium Grid 3 Accent 2" w:semiHidden="0" w:uiPriority="69" w:unhideWhenUsed="0"/>
+    <w:lsdException w:name="Dark List Accent 2" w:semiHidden="0" w:uiPriority="70" w:unhideWhenUsed="0"/>
+    <w:lsdException w:name="Colorful Shading Accent 2" w:semiHidden="0" w:uiPriority="71" w:unhideWhenUsed="0"/>
+    <w:lsdException w:name="Colorful List Accent 2" w:semiHidden="0" w:uiPriority="72" w:unhideWhenUsed="0"/>
+    <w:lsdException w:name="Colorful Grid Accent 2" w:semiHidden="0" w:uiPriority="73" w:unhideWhenUsed="0"/>
+    <w:lsdException w:name="Light Shading Accent 3" w:semiHidden="0" w:uiPriority="60" w:unhideWhenUsed="0"/>
+    <w:lsdException w:name="Light List Accent 3" w:semiHidden="0" w:uiPriority="61" w:unhideWhenUsed="0"/>
+    <w:lsdException w:name="Light Grid Accent 3" w:semiHidden="0" w:uiPriority="62" w:unhideWhenUsed="0"/>
+    <w:lsdException w:name="Medium Shading 1 Accent 3" w:semiHidden="0" w:uiPriority="63" w:unhideWhenUsed="0"/>
+    <w:lsdException w:name="Medium Shading 2 Accent 3" w:semiHidden="0" w:uiPriority="64" w:unhideWhenUsed="0"/>
+    <w:lsdException w:name="Medium List 1 Accent 3" w:semiHidden="0" w:uiPriority="65" w:unhideWhenUsed="0"/>
+    <w:lsdException w:name="Medium List 2 Accent 3" w:semiHidden="0" w:uiPriority="66" w:unhideWhenUsed="0"/>
+    <w:lsdException w:name="Medium Grid 1 Accent 3" w:semiHidden="0" w:uiPriority="67" w:unhideWhenUsed="0"/>
+    <w:lsdException w:name="Medium Grid 2 Accent 3" w:semiHidden="0" w:uiPriority="68" w:unhideWhenUsed="0"/>
+    <w:lsdException w:name="Medium Grid 3 Accent 3" w:semiHidden="0" w:uiPriority="69" w:unhideWhenUsed="0"/>
+    <w:lsdException w:name="Dark List Accent 3" w:semiHidden="0" w:uiPriority="70" w:unhideWhenUsed="0"/>
+    <w:lsdException w:name="Colorful Shading Accent 3" w:semiHidden="0" w:uiPriority="71" w:unhideWhenUsed="0"/>
+    <w:lsdException w:name="Colorful List Accent 3" w:semiHidden="0" w:uiPriority="72" w:unhideWhenUsed="0"/>
+    <w:lsdException w:name="Colorful Grid Accent 3" w:semiHidden="0" w:uiPriority="73" w:unhideWhenUsed="0"/>
+    <w:lsdException w:name="Light Shading Accent 4" w:semiHidden="0" w:uiPriority="60" w:unhideWhenUsed="0"/>
+    <w:lsdException w:name="Light List Accent 4" w:semiHidden="0" w:uiPriority="61" w:unhideWhenUsed="0"/>
+    <w:lsdException w:name="Light Grid Accent 4" w:semiHidden="0" w:uiPriority="62" w:unhideWhenUsed="0"/>
+    <w:lsdException w:name="Medium Shading 1 Accent 4" w:semiHidden="0" w:uiPriority="63" w:unhideWhenUsed="0"/>
+    <w:lsdException w:name="Medium Shading 2 Accent 4" w:semiHidden="0" w:uiPriority="64" w:unhideWhenUsed="0"/>
+    <w:lsdException w:name="Medium List 1 Accent 4" w:semiHidden="0" w:uiPriority="65" w:unhideWhenUsed="0"/>
+    <w:lsdException w:name="Medium List 2 Accent 4" w:semiHidden="0" w:uiPriority="66" w:unhideWhenUsed="0"/>
+    <w:lsdException w:name="Medium Grid 1 Accent 4" w:semiHidden="0" w:uiPriority="67" w:unhideWhenUsed="0"/>
+    <w:lsdException w:name="Medium Grid 2 Accent 4" w:semiHidden="0" w:uiPriority="68" w:unhideWhenUsed="0"/>
+    <w:lsdException w:name="Medium Grid 3 Accent 4" w:semiHidden="0" w:uiPriority="69" w:unhideWhenUsed="0"/>
+    <w:lsdException w:name="Dark List Accent 4" w:semiHidden="0" w:uiPriority="70" w:unhideWhenUsed="0"/>
+    <w:lsdException w:name="Colorful Shading Accent 4" w:semiHidden="0" w:uiPriority="71" w:unhideWhenUsed="0"/>
+    <w:lsdException w:name="Colorful List Accent 4" w:semiHidden="0" w:uiPriority="72" w:unhideWhenUsed="0"/>
+    <w:lsdException w:name="Colorful Grid Accent 4" w:semiHidden="0" w:uiPriority="73" w:unhideWhenUsed="0"/>
+    <w:lsdException w:name="Light Shading Accent 5" w:semiHidden="0" w:uiPriority="60" w:unhideWhenUsed="0"/>
+    <w:lsdException w:name="Light List Accent 5" w:semiHidden="0" w:uiPriority="61" w:unhideWhenUsed="0"/>
+    <w:lsdException w:name="Light Grid Accent 5" w:semiHidden="0" w:uiPriority="62" w:unhideWhenUsed="0"/>
+    <w:lsdException w:name="Medium Shading 1 Accent 5" w:semiHidden="0" w:uiPriority="63" w:unhideWhenUsed="0"/>
+    <w:lsdException w:name="Medium Shading 2 Accent 5" w:semiHidden="0" w:uiPriority="64" w:unhideWhenUsed="0"/>
+    <w:lsdException w:name="Medium List 1 Accent 5" w:semiHidden="0" w:uiPriority="65" w:unhideWhenUsed="0"/>
+    <w:lsdException w:name="Medium List 2 Accent 5" w:semiHidden="0" w:uiPriority="66" w:unhideWhenUsed="0"/>
+    <w:lsdException w:name="Medium Grid 1 Accent 5" w:semiHidden="0" w:uiPriority="67" w:unhideWhenUsed="0"/>
+    <w:lsdException w:name="Medium Grid 2 Accent 5" w:semiHidden="0" w:uiPriority="68" w:unhideWhenUsed="0"/>
+    <w:lsdException w:name="Medium Grid 3 Accent 5" w:semiHidden="0" w:uiPriority="69" w:unhideWhenUsed="0"/>
+    <w:lsdException w:name="Dark List Accent 5" w:semiHidden="0" w:uiPriority="70" w:unhideWhenUsed="0"/>
+    <w:lsdException w:name="Colorful Shading Accent 5" w:semiHidden="0" w:uiPriority="71" w:unhideWhenUsed="0"/>
+    <w:lsdException w:name="Colorful List Accent 5" w:semiHidden="0" w:uiPriority="72" w:unhideWhenUsed="0"/>
+    <w:lsdException w:name="Colorful Grid Accent 5" w:semiHidden="0" w:uiPriority="73" w:unhideWhenUsed="0"/>
+    <w:lsdException w:name="Light Shading Accent 6" w:semiHidden="0" w:uiPriority="60" w:unhideWhenUsed="0"/>
+    <w:lsdException w:name="Light List Accent 6" w:semiHidden="0" w:uiPriority="61" w:unhideWhenUsed="0"/>
+    <w:lsdException w:name="Light Grid Accent 6" w:semiHidden="0" w:uiPriority="62" w:unhideWhenUsed="0"/>
+    <w:lsdException w:name="Medium Shading 1 Accent 6" w:semiHidden="0" w:uiPriority="63" w:unhideWhenUsed="0"/>
+    <w:lsdException w:name="Medium Shading 2 Accent 6" w:semiHidden="0" w:uiPriority="64" w:unhideWhenUsed="0"/>
+    <w:lsdException w:name="Medium List 1 Accent 6" w:semiHidden="0" w:uiPriority="65" w:unhideWhenUsed="0"/>
+    <w:lsdException w:name="Medium List 2 Accent 6" w:semiHidden="0" w:uiPriority="66" w:unhideWhenUsed="0"/>
+    <w:lsdException w:name="Medium Grid 1 Accent 6" w:semiHidden="0" w:uiPriority="67" w:unhideWhenUsed="0"/>
+    <w:lsdException w:name="Medium Grid 2 Accent 6" w:semiHidden="0" w:uiPriority="68" w:unhideWhenUsed="0"/>
+    <w:lsdException w:name="Medium Grid 3 Accent 6" w:semiHidden="0" w:uiPriority="69" w:unhideWhenUsed="0"/>
+    <w:lsdException w:name="Dark List Accent 6" w:semiHidden="0" w:uiPriority="70" w:unhideWhenUsed="0"/>
+    <w:lsdException w:name="Colorful Shading Accent 6" w:semiHidden="0" w:uiPriority="71" w:unhideWhenUsed="0"/>
+    <w:lsdException w:name="Colorful List Accent 6" w:semiHidden="0" w:uiPriority="72" w:unhideWhenUsed="0"/>
+    <w:lsdException w:name="Colorful Grid Accent 6" w:semiHidden="0" w:uiPriority="73" w:unhideWhenUsed="0"/>
+    <w:lsdException w:name="Subtle Emphasis" w:semiHidden="0" w:uiPriority="19" w:unhideWhenUsed="0" w:qFormat="1"/>
+    <w:lsdException w:name="Intense Emphasis" w:semiHidden="0" w:uiPriority="21" w:unhideWhenUsed="0" w:qFormat="1"/>
+    <w:lsdException w:name="Subtle Reference" w:semiHidden="0" w:uiPriority="31" w:unhideWhenUsed="0" w:qFormat="1"/>
+    <w:lsdException w:name="Intense Reference" w:semiHidden="0" w:uiPriority="32" w:unhideWhenUsed="0" w:qFormat="1"/>
+    <w:lsdException w:name="Book Title" w:semiHidden="0" w:uiPriority="33" w:unhideWhenUsed="0" w:qFormat="1"/>
+    <w:lsdException w:name="Bibliography" w:uiPriority="37"/>
+    <w:lsdException w:name="TOC Heading" w:uiPriority="39" w:qFormat="1"/>
   </w:latentStyles>
   <w:style w:type="paragraph" w:default="1" w:styleId="Normal">
     <w:name w:val="Normal"/>
     <w:qFormat/>
   </w:style>
-  <w:style w:type="character" w:default="1" w:styleId="DefaultParagraphFont">
+  <w:style w:type="character" w:default="1" w:styleId="Fuentedeprrafopredeter">
     <w:name w:val="Default Paragraph Font"/>
     <w:uiPriority w:val="1"/>
     <w:semiHidden/>
     <w:unhideWhenUsed/>
   </w:style>
-  <w:style w:type="table" w:default="1" w:styleId="TableNormal">
+  <w:style w:type="table" w:default="1" w:styleId="Tablanormal">
     <w:name w:val="Normal Table"/>
     <w:uiPriority w:val="99"/>
     <w:semiHidden/>
@@ -2044,13 +1971,13 @@
       </w:tblCellMar>
     </w:tblPr>
   </w:style>
-  <w:style w:type="numbering" w:default="1" w:styleId="NoList">
+  <w:style w:type="numbering" w:default="1" w:styleId="Sinlista">
     <w:name w:val="No List"/>
     <w:uiPriority w:val="99"/>
     <w:semiHidden/>
     <w:unhideWhenUsed/>
   </w:style>
-  <w:style w:type="paragraph" w:styleId="ListParagraph">
+  <w:style w:type="paragraph" w:styleId="Prrafodelista">
     <w:name w:val="List Paragraph"/>
     <w:basedOn w:val="Normal"/>
     <w:uiPriority w:val="34"/>
@@ -2076,6 +2003,284 @@
       <w:sz w:val="24"/>
       <w:szCs w:val="24"/>
       <w:lang w:eastAsia="es-ES"/>
+    </w:rPr>
+  </w:style>
+  <w:style w:type="paragraph" w:styleId="Textodeglobo">
+    <w:name w:val="Balloon Text"/>
+    <w:basedOn w:val="Normal"/>
+    <w:link w:val="TextodegloboCar"/>
+    <w:uiPriority w:val="99"/>
+    <w:semiHidden/>
+    <w:unhideWhenUsed/>
+    <w:rsid w:val="003C57C2"/>
+    <w:pPr>
+      <w:spacing w:after="0" w:line="240" w:lineRule="auto"/>
+    </w:pPr>
+    <w:rPr>
+      <w:rFonts w:ascii="Tahoma" w:hAnsi="Tahoma" w:cs="Tahoma"/>
+      <w:sz w:val="16"/>
+      <w:szCs w:val="16"/>
+    </w:rPr>
+  </w:style>
+  <w:style w:type="character" w:customStyle="1" w:styleId="TextodegloboCar">
+    <w:name w:val="Texto de globo Car"/>
+    <w:basedOn w:val="Fuentedeprrafopredeter"/>
+    <w:link w:val="Textodeglobo"/>
+    <w:uiPriority w:val="99"/>
+    <w:semiHidden/>
+    <w:rsid w:val="003C57C2"/>
+    <w:rPr>
+      <w:rFonts w:ascii="Tahoma" w:hAnsi="Tahoma" w:cs="Tahoma"/>
+      <w:sz w:val="16"/>
+      <w:szCs w:val="16"/>
+    </w:rPr>
+  </w:style>
+</w:styles>
+</file>
+
+<file path=word/stylesWithEffects.xml><?xml version="1.0" encoding="utf-8"?>
+<w:styles xmlns:wpc="http://schemas.microsoft.com/office/word/2010/wordprocessingCanvas" xmlns:mc="http://schemas.openxmlformats.org/markup-compatibility/2006" xmlns:o="urn:schemas-microsoft-com:office:office" xmlns:r="http://schemas.openxmlformats.org/officeDocument/2006/relationships" xmlns:m="http://schemas.openxmlformats.org/officeDocument/2006/math" xmlns:v="urn:schemas-microsoft-com:vml" xmlns:wp14="http://schemas.microsoft.com/office/word/2010/wordprocessingDrawing" xmlns:wp="http://schemas.openxmlformats.org/drawingml/2006/wordprocessingDrawing" xmlns:w10="urn:schemas-microsoft-com:office:word" xmlns:w="http://schemas.openxmlformats.org/wordprocessingml/2006/main" xmlns:w14="http://schemas.microsoft.com/office/word/2010/wordml" xmlns:wpg="http://schemas.microsoft.com/office/word/2010/wordprocessingGroup" xmlns:wpi="http://schemas.microsoft.com/office/word/2010/wordprocessingInk" xmlns:wne="http://schemas.microsoft.com/office/word/2006/wordml" xmlns:wps="http://schemas.microsoft.com/office/word/2010/wordprocessingShape" mc:Ignorable="w14 wp14">
+  <w:docDefaults>
+    <w:rPrDefault>
+      <w:rPr>
+        <w:rFonts w:asciiTheme="minorHAnsi" w:eastAsiaTheme="minorHAnsi" w:hAnsiTheme="minorHAnsi" w:cstheme="minorBidi"/>
+        <w:sz w:val="22"/>
+        <w:szCs w:val="22"/>
+        <w:lang w:val="es-ES" w:eastAsia="en-US" w:bidi="ar-SA"/>
+      </w:rPr>
+    </w:rPrDefault>
+    <w:pPrDefault>
+      <w:pPr>
+        <w:spacing w:after="160" w:line="259" w:lineRule="auto"/>
+      </w:pPr>
+    </w:pPrDefault>
+  </w:docDefaults>
+  <w:latentStyles w:defLockedState="0" w:defUIPriority="99" w:defSemiHidden="1" w:defUnhideWhenUsed="1" w:defQFormat="0" w:count="267">
+    <w:lsdException w:name="Normal" w:semiHidden="0" w:uiPriority="0" w:unhideWhenUsed="0" w:qFormat="1"/>
+    <w:lsdException w:name="heading 1" w:semiHidden="0" w:uiPriority="9" w:unhideWhenUsed="0" w:qFormat="1"/>
+    <w:lsdException w:name="heading 2" w:uiPriority="9" w:qFormat="1"/>
+    <w:lsdException w:name="heading 3" w:uiPriority="9" w:qFormat="1"/>
+    <w:lsdException w:name="heading 4" w:uiPriority="9" w:qFormat="1"/>
+    <w:lsdException w:name="heading 5" w:uiPriority="9" w:qFormat="1"/>
+    <w:lsdException w:name="heading 6" w:uiPriority="9" w:qFormat="1"/>
+    <w:lsdException w:name="heading 7" w:uiPriority="9" w:qFormat="1"/>
+    <w:lsdException w:name="heading 8" w:uiPriority="9" w:qFormat="1"/>
+    <w:lsdException w:name="heading 9" w:uiPriority="9" w:qFormat="1"/>
+    <w:lsdException w:name="toc 1" w:uiPriority="39"/>
+    <w:lsdException w:name="toc 2" w:uiPriority="39"/>
+    <w:lsdException w:name="toc 3" w:uiPriority="39"/>
+    <w:lsdException w:name="toc 4" w:uiPriority="39"/>
+    <w:lsdException w:name="toc 5" w:uiPriority="39"/>
+    <w:lsdException w:name="toc 6" w:uiPriority="39"/>
+    <w:lsdException w:name="toc 7" w:uiPriority="39"/>
+    <w:lsdException w:name="toc 8" w:uiPriority="39"/>
+    <w:lsdException w:name="toc 9" w:uiPriority="39"/>
+    <w:lsdException w:name="caption" w:uiPriority="35" w:qFormat="1"/>
+    <w:lsdException w:name="Title" w:semiHidden="0" w:uiPriority="10" w:unhideWhenUsed="0" w:qFormat="1"/>
+    <w:lsdException w:name="Default Paragraph Font" w:uiPriority="1"/>
+    <w:lsdException w:name="Subtitle" w:semiHidden="0" w:uiPriority="11" w:unhideWhenUsed="0" w:qFormat="1"/>
+    <w:lsdException w:name="Strong" w:semiHidden="0" w:uiPriority="22" w:unhideWhenUsed="0" w:qFormat="1"/>
+    <w:lsdException w:name="Emphasis" w:semiHidden="0" w:uiPriority="20" w:unhideWhenUsed="0" w:qFormat="1"/>
+    <w:lsdException w:name="Table Grid" w:semiHidden="0" w:uiPriority="39" w:unhideWhenUsed="0"/>
+    <w:lsdException w:name="Placeholder Text" w:unhideWhenUsed="0"/>
+    <w:lsdException w:name="No Spacing" w:semiHidden="0" w:uiPriority="1" w:unhideWhenUsed="0" w:qFormat="1"/>
+    <w:lsdException w:name="Light Shading" w:semiHidden="0" w:uiPriority="60" w:unhideWhenUsed="0"/>
+    <w:lsdException w:name="Light List" w:semiHidden="0" w:uiPriority="61" w:unhideWhenUsed="0"/>
+    <w:lsdException w:name="Light Grid" w:semiHidden="0" w:uiPriority="62" w:unhideWhenUsed="0"/>
+    <w:lsdException w:name="Medium Shading 1" w:semiHidden="0" w:uiPriority="63" w:unhideWhenUsed="0"/>
+    <w:lsdException w:name="Medium Shading 2" w:semiHidden="0" w:uiPriority="64" w:unhideWhenUsed="0"/>
+    <w:lsdException w:name="Medium List 1" w:semiHidden="0" w:uiPriority="65" w:unhideWhenUsed="0"/>
+    <w:lsdException w:name="Medium List 2" w:semiHidden="0" w:uiPriority="66" w:unhideWhenUsed="0"/>
+    <w:lsdException w:name="Medium Grid 1" w:semiHidden="0" w:uiPriority="67" w:unhideWhenUsed="0"/>
+    <w:lsdException w:name="Medium Grid 2" w:semiHidden="0" w:uiPriority="68" w:unhideWhenUsed="0"/>
+    <w:lsdException w:name="Medium Grid 3" w:semiHidden="0" w:uiPriority="69" w:unhideWhenUsed="0"/>
+    <w:lsdException w:name="Dark List" w:semiHidden="0" w:uiPriority="70" w:unhideWhenUsed="0"/>
+    <w:lsdException w:name="Colorful Shading" w:semiHidden="0" w:uiPriority="71" w:unhideWhenUsed="0"/>
+    <w:lsdException w:name="Colorful List" w:semiHidden="0" w:uiPriority="72" w:unhideWhenUsed="0"/>
+    <w:lsdException w:name="Colorful Grid" w:semiHidden="0" w:uiPriority="73" w:unhideWhenUsed="0"/>
+    <w:lsdException w:name="Light Shading Accent 1" w:semiHidden="0" w:uiPriority="60" w:unhideWhenUsed="0"/>
+    <w:lsdException w:name="Light List Accent 1" w:semiHidden="0" w:uiPriority="61" w:unhideWhenUsed="0"/>
+    <w:lsdException w:name="Light Grid Accent 1" w:semiHidden="0" w:uiPriority="62" w:unhideWhenUsed="0"/>
+    <w:lsdException w:name="Medium Shading 1 Accent 1" w:semiHidden="0" w:uiPriority="63" w:unhideWhenUsed="0"/>
+    <w:lsdException w:name="Medium Shading 2 Accent 1" w:semiHidden="0" w:uiPriority="64" w:unhideWhenUsed="0"/>
+    <w:lsdException w:name="Medium List 1 Accent 1" w:semiHidden="0" w:uiPriority="65" w:unhideWhenUsed="0"/>
+    <w:lsdException w:name="Revision" w:unhideWhenUsed="0"/>
+    <w:lsdException w:name="List Paragraph" w:semiHidden="0" w:uiPriority="34" w:unhideWhenUsed="0" w:qFormat="1"/>
+    <w:lsdException w:name="Quote" w:semiHidden="0" w:uiPriority="29" w:unhideWhenUsed="0" w:qFormat="1"/>
+    <w:lsdException w:name="Intense Quote" w:semiHidden="0" w:uiPriority="30" w:unhideWhenUsed="0" w:qFormat="1"/>
+    <w:lsdException w:name="Medium List 2 Accent 1" w:semiHidden="0" w:uiPriority="66" w:unhideWhenUsed="0"/>
+    <w:lsdException w:name="Medium Grid 1 Accent 1" w:semiHidden="0" w:uiPriority="67" w:unhideWhenUsed="0"/>
+    <w:lsdException w:name="Medium Grid 2 Accent 1" w:semiHidden="0" w:uiPriority="68" w:unhideWhenUsed="0"/>
+    <w:lsdException w:name="Medium Grid 3 Accent 1" w:semiHidden="0" w:uiPriority="69" w:unhideWhenUsed="0"/>
+    <w:lsdException w:name="Dark List Accent 1" w:semiHidden="0" w:uiPriority="70" w:unhideWhenUsed="0"/>
+    <w:lsdException w:name="Colorful Shading Accent 1" w:semiHidden="0" w:uiPriority="71" w:unhideWhenUsed="0"/>
+    <w:lsdException w:name="Colorful List Accent 1" w:semiHidden="0" w:uiPriority="72" w:unhideWhenUsed="0"/>
+    <w:lsdException w:name="Colorful Grid Accent 1" w:semiHidden="0" w:uiPriority="73" w:unhideWhenUsed="0"/>
+    <w:lsdException w:name="Light Shading Accent 2" w:semiHidden="0" w:uiPriority="60" w:unhideWhenUsed="0"/>
+    <w:lsdException w:name="Light List Accent 2" w:semiHidden="0" w:uiPriority="61" w:unhideWhenUsed="0"/>
+    <w:lsdException w:name="Light Grid Accent 2" w:semiHidden="0" w:uiPriority="62" w:unhideWhenUsed="0"/>
+    <w:lsdException w:name="Medium Shading 1 Accent 2" w:semiHidden="0" w:uiPriority="63" w:unhideWhenUsed="0"/>
+    <w:lsdException w:name="Medium Shading 2 Accent 2" w:semiHidden="0" w:uiPriority="64" w:unhideWhenUsed="0"/>
+    <w:lsdException w:name="Medium List 1 Accent 2" w:semiHidden="0" w:uiPriority="65" w:unhideWhenUsed="0"/>
+    <w:lsdException w:name="Medium List 2 Accent 2" w:semiHidden="0" w:uiPriority="66" w:unhideWhenUsed="0"/>
+    <w:lsdException w:name="Medium Grid 1 Accent 2" w:semiHidden="0" w:uiPriority="67" w:unhideWhenUsed="0"/>
+    <w:lsdException w:name="Medium Grid 2 Accent 2" w:semiHidden="0" w:uiPriority="68" w:unhideWhenUsed="0"/>
+    <w:lsdException w:name="Medium Grid 3 Accent 2" w:semiHidden="0" w:uiPriority="69" w:unhideWhenUsed="0"/>
+    <w:lsdException w:name="Dark List Accent 2" w:semiHidden="0" w:uiPriority="70" w:unhideWhenUsed="0"/>
+    <w:lsdException w:name="Colorful Shading Accent 2" w:semiHidden="0" w:uiPriority="71" w:unhideWhenUsed="0"/>
+    <w:lsdException w:name="Colorful List Accent 2" w:semiHidden="0" w:uiPriority="72" w:unhideWhenUsed="0"/>
+    <w:lsdException w:name="Colorful Grid Accent 2" w:semiHidden="0" w:uiPriority="73" w:unhideWhenUsed="0"/>
+    <w:lsdException w:name="Light Shading Accent 3" w:semiHidden="0" w:uiPriority="60" w:unhideWhenUsed="0"/>
+    <w:lsdException w:name="Light List Accent 3" w:semiHidden="0" w:uiPriority="61" w:unhideWhenUsed="0"/>
+    <w:lsdException w:name="Light Grid Accent 3" w:semiHidden="0" w:uiPriority="62" w:unhideWhenUsed="0"/>
+    <w:lsdException w:name="Medium Shading 1 Accent 3" w:semiHidden="0" w:uiPriority="63" w:unhideWhenUsed="0"/>
+    <w:lsdException w:name="Medium Shading 2 Accent 3" w:semiHidden="0" w:uiPriority="64" w:unhideWhenUsed="0"/>
+    <w:lsdException w:name="Medium List 1 Accent 3" w:semiHidden="0" w:uiPriority="65" w:unhideWhenUsed="0"/>
+    <w:lsdException w:name="Medium List 2 Accent 3" w:semiHidden="0" w:uiPriority="66" w:unhideWhenUsed="0"/>
+    <w:lsdException w:name="Medium Grid 1 Accent 3" w:semiHidden="0" w:uiPriority="67" w:unhideWhenUsed="0"/>
+    <w:lsdException w:name="Medium Grid 2 Accent 3" w:semiHidden="0" w:uiPriority="68" w:unhideWhenUsed="0"/>
+    <w:lsdException w:name="Medium Grid 3 Accent 3" w:semiHidden="0" w:uiPriority="69" w:unhideWhenUsed="0"/>
+    <w:lsdException w:name="Dark List Accent 3" w:semiHidden="0" w:uiPriority="70" w:unhideWhenUsed="0"/>
+    <w:lsdException w:name="Colorful Shading Accent 3" w:semiHidden="0" w:uiPriority="71" w:unhideWhenUsed="0"/>
+    <w:lsdException w:name="Colorful List Accent 3" w:semiHidden="0" w:uiPriority="72" w:unhideWhenUsed="0"/>
+    <w:lsdException w:name="Colorful Grid Accent 3" w:semiHidden="0" w:uiPriority="73" w:unhideWhenUsed="0"/>
+    <w:lsdException w:name="Light Shading Accent 4" w:semiHidden="0" w:uiPriority="60" w:unhideWhenUsed="0"/>
+    <w:lsdException w:name="Light List Accent 4" w:semiHidden="0" w:uiPriority="61" w:unhideWhenUsed="0"/>
+    <w:lsdException w:name="Light Grid Accent 4" w:semiHidden="0" w:uiPriority="62" w:unhideWhenUsed="0"/>
+    <w:lsdException w:name="Medium Shading 1 Accent 4" w:semiHidden="0" w:uiPriority="63" w:unhideWhenUsed="0"/>
+    <w:lsdException w:name="Medium Shading 2 Accent 4" w:semiHidden="0" w:uiPriority="64" w:unhideWhenUsed="0"/>
+    <w:lsdException w:name="Medium List 1 Accent 4" w:semiHidden="0" w:uiPriority="65" w:unhideWhenUsed="0"/>
+    <w:lsdException w:name="Medium List 2 Accent 4" w:semiHidden="0" w:uiPriority="66" w:unhideWhenUsed="0"/>
+    <w:lsdException w:name="Medium Grid 1 Accent 4" w:semiHidden="0" w:uiPriority="67" w:unhideWhenUsed="0"/>
+    <w:lsdException w:name="Medium Grid 2 Accent 4" w:semiHidden="0" w:uiPriority="68" w:unhideWhenUsed="0"/>
+    <w:lsdException w:name="Medium Grid 3 Accent 4" w:semiHidden="0" w:uiPriority="69" w:unhideWhenUsed="0"/>
+    <w:lsdException w:name="Dark List Accent 4" w:semiHidden="0" w:uiPriority="70" w:unhideWhenUsed="0"/>
+    <w:lsdException w:name="Colorful Shading Accent 4" w:semiHidden="0" w:uiPriority="71" w:unhideWhenUsed="0"/>
+    <w:lsdException w:name="Colorful List Accent 4" w:semiHidden="0" w:uiPriority="72" w:unhideWhenUsed="0"/>
+    <w:lsdException w:name="Colorful Grid Accent 4" w:semiHidden="0" w:uiPriority="73" w:unhideWhenUsed="0"/>
+    <w:lsdException w:name="Light Shading Accent 5" w:semiHidden="0" w:uiPriority="60" w:unhideWhenUsed="0"/>
+    <w:lsdException w:name="Light List Accent 5" w:semiHidden="0" w:uiPriority="61" w:unhideWhenUsed="0"/>
+    <w:lsdException w:name="Light Grid Accent 5" w:semiHidden="0" w:uiPriority="62" w:unhideWhenUsed="0"/>
+    <w:lsdException w:name="Medium Shading 1 Accent 5" w:semiHidden="0" w:uiPriority="63" w:unhideWhenUsed="0"/>
+    <w:lsdException w:name="Medium Shading 2 Accent 5" w:semiHidden="0" w:uiPriority="64" w:unhideWhenUsed="0"/>
+    <w:lsdException w:name="Medium List 1 Accent 5" w:semiHidden="0" w:uiPriority="65" w:unhideWhenUsed="0"/>
+    <w:lsdException w:name="Medium List 2 Accent 5" w:semiHidden="0" w:uiPriority="66" w:unhideWhenUsed="0"/>
+    <w:lsdException w:name="Medium Grid 1 Accent 5" w:semiHidden="0" w:uiPriority="67" w:unhideWhenUsed="0"/>
+    <w:lsdException w:name="Medium Grid 2 Accent 5" w:semiHidden="0" w:uiPriority="68" w:unhideWhenUsed="0"/>
+    <w:lsdException w:name="Medium Grid 3 Accent 5" w:semiHidden="0" w:uiPriority="69" w:unhideWhenUsed="0"/>
+    <w:lsdException w:name="Dark List Accent 5" w:semiHidden="0" w:uiPriority="70" w:unhideWhenUsed="0"/>
+    <w:lsdException w:name="Colorful Shading Accent 5" w:semiHidden="0" w:uiPriority="71" w:unhideWhenUsed="0"/>
+    <w:lsdException w:name="Colorful List Accent 5" w:semiHidden="0" w:uiPriority="72" w:unhideWhenUsed="0"/>
+    <w:lsdException w:name="Colorful Grid Accent 5" w:semiHidden="0" w:uiPriority="73" w:unhideWhenUsed="0"/>
+    <w:lsdException w:name="Light Shading Accent 6" w:semiHidden="0" w:uiPriority="60" w:unhideWhenUsed="0"/>
+    <w:lsdException w:name="Light List Accent 6" w:semiHidden="0" w:uiPriority="61" w:unhideWhenUsed="0"/>
+    <w:lsdException w:name="Light Grid Accent 6" w:semiHidden="0" w:uiPriority="62" w:unhideWhenUsed="0"/>
+    <w:lsdException w:name="Medium Shading 1 Accent 6" w:semiHidden="0" w:uiPriority="63" w:unhideWhenUsed="0"/>
+    <w:lsdException w:name="Medium Shading 2 Accent 6" w:semiHidden="0" w:uiPriority="64" w:unhideWhenUsed="0"/>
+    <w:lsdException w:name="Medium List 1 Accent 6" w:semiHidden="0" w:uiPriority="65" w:unhideWhenUsed="0"/>
+    <w:lsdException w:name="Medium List 2 Accent 6" w:semiHidden="0" w:uiPriority="66" w:unhideWhenUsed="0"/>
+    <w:lsdException w:name="Medium Grid 1 Accent 6" w:semiHidden="0" w:uiPriority="67" w:unhideWhenUsed="0"/>
+    <w:lsdException w:name="Medium Grid 2 Accent 6" w:semiHidden="0" w:uiPriority="68" w:unhideWhenUsed="0"/>
+    <w:lsdException w:name="Medium Grid 3 Accent 6" w:semiHidden="0" w:uiPriority="69" w:unhideWhenUsed="0"/>
+    <w:lsdException w:name="Dark List Accent 6" w:semiHidden="0" w:uiPriority="70" w:unhideWhenUsed="0"/>
+    <w:lsdException w:name="Colorful Shading Accent 6" w:semiHidden="0" w:uiPriority="71" w:unhideWhenUsed="0"/>
+    <w:lsdException w:name="Colorful List Accent 6" w:semiHidden="0" w:uiPriority="72" w:unhideWhenUsed="0"/>
+    <w:lsdException w:name="Colorful Grid Accent 6" w:semiHidden="0" w:uiPriority="73" w:unhideWhenUsed="0"/>
+    <w:lsdException w:name="Subtle Emphasis" w:semiHidden="0" w:uiPriority="19" w:unhideWhenUsed="0" w:qFormat="1"/>
+    <w:lsdException w:name="Intense Emphasis" w:semiHidden="0" w:uiPriority="21" w:unhideWhenUsed="0" w:qFormat="1"/>
+    <w:lsdException w:name="Subtle Reference" w:semiHidden="0" w:uiPriority="31" w:unhideWhenUsed="0" w:qFormat="1"/>
+    <w:lsdException w:name="Intense Reference" w:semiHidden="0" w:uiPriority="32" w:unhideWhenUsed="0" w:qFormat="1"/>
+    <w:lsdException w:name="Book Title" w:semiHidden="0" w:uiPriority="33" w:unhideWhenUsed="0" w:qFormat="1"/>
+    <w:lsdException w:name="Bibliography" w:uiPriority="37"/>
+    <w:lsdException w:name="TOC Heading" w:uiPriority="39" w:qFormat="1"/>
+  </w:latentStyles>
+  <w:style w:type="paragraph" w:default="1" w:styleId="Normal">
+    <w:name w:val="Normal"/>
+    <w:qFormat/>
+  </w:style>
+  <w:style w:type="character" w:default="1" w:styleId="Fuentedeprrafopredeter">
+    <w:name w:val="Default Paragraph Font"/>
+    <w:uiPriority w:val="1"/>
+    <w:semiHidden/>
+    <w:unhideWhenUsed/>
+  </w:style>
+  <w:style w:type="table" w:default="1" w:styleId="Tablanormal">
+    <w:name w:val="Normal Table"/>
+    <w:uiPriority w:val="99"/>
+    <w:semiHidden/>
+    <w:unhideWhenUsed/>
+    <w:tblPr>
+      <w:tblInd w:w="0" w:type="dxa"/>
+      <w:tblCellMar>
+        <w:top w:w="0" w:type="dxa"/>
+        <w:left w:w="108" w:type="dxa"/>
+        <w:bottom w:w="0" w:type="dxa"/>
+        <w:right w:w="108" w:type="dxa"/>
+      </w:tblCellMar>
+    </w:tblPr>
+  </w:style>
+  <w:style w:type="numbering" w:default="1" w:styleId="Sinlista">
+    <w:name w:val="No List"/>
+    <w:uiPriority w:val="99"/>
+    <w:semiHidden/>
+    <w:unhideWhenUsed/>
+  </w:style>
+  <w:style w:type="paragraph" w:styleId="Prrafodelista">
+    <w:name w:val="List Paragraph"/>
+    <w:basedOn w:val="Normal"/>
+    <w:uiPriority w:val="34"/>
+    <w:qFormat/>
+    <w:rsid w:val="00535D45"/>
+    <w:pPr>
+      <w:ind w:left="720"/>
+      <w:contextualSpacing/>
+    </w:pPr>
+  </w:style>
+  <w:style w:type="paragraph" w:styleId="NormalWeb">
+    <w:name w:val="Normal (Web)"/>
+    <w:basedOn w:val="Normal"/>
+    <w:uiPriority w:val="99"/>
+    <w:semiHidden/>
+    <w:unhideWhenUsed/>
+    <w:rsid w:val="009878E8"/>
+    <w:pPr>
+      <w:spacing w:before="100" w:beforeAutospacing="1" w:after="100" w:afterAutospacing="1" w:line="240" w:lineRule="auto"/>
+    </w:pPr>
+    <w:rPr>
+      <w:rFonts w:ascii="Times New Roman" w:eastAsia="Times New Roman" w:hAnsi="Times New Roman" w:cs="Times New Roman"/>
+      <w:sz w:val="24"/>
+      <w:szCs w:val="24"/>
+      <w:lang w:eastAsia="es-ES"/>
+    </w:rPr>
+  </w:style>
+  <w:style w:type="paragraph" w:styleId="Textodeglobo">
+    <w:name w:val="Balloon Text"/>
+    <w:basedOn w:val="Normal"/>
+    <w:link w:val="TextodegloboCar"/>
+    <w:uiPriority w:val="99"/>
+    <w:semiHidden/>
+    <w:unhideWhenUsed/>
+    <w:rsid w:val="003C57C2"/>
+    <w:pPr>
+      <w:spacing w:after="0" w:line="240" w:lineRule="auto"/>
+    </w:pPr>
+    <w:rPr>
+      <w:rFonts w:ascii="Tahoma" w:hAnsi="Tahoma" w:cs="Tahoma"/>
+      <w:sz w:val="16"/>
+      <w:szCs w:val="16"/>
+    </w:rPr>
+  </w:style>
+  <w:style w:type="character" w:customStyle="1" w:styleId="TextodegloboCar">
+    <w:name w:val="Texto de globo Car"/>
+    <w:basedOn w:val="Fuentedeprrafopredeter"/>
+    <w:link w:val="Textodeglobo"/>
+    <w:uiPriority w:val="99"/>
+    <w:semiHidden/>
+    <w:rsid w:val="003C57C2"/>
+    <w:rPr>
+      <w:rFonts w:ascii="Tahoma" w:hAnsi="Tahoma" w:cs="Tahoma"/>
+      <w:sz w:val="16"/>
+      <w:szCs w:val="16"/>
     </w:rPr>
   </w:style>
 </w:styles>
@@ -2124,7 +2329,7 @@
     </a:clrScheme>
     <a:fontScheme name="Office">
       <a:majorFont>
-        <a:latin typeface="Calibri Light" panose="020F0302020204030204"/>
+        <a:latin typeface="Calibri Light"/>
         <a:ea typeface=""/>
         <a:cs typeface=""/>
         <a:font script="Jpan" typeface="ＭＳ ゴシック"/>
@@ -2159,7 +2364,7 @@
         <a:font script="Geor" typeface="Sylfaen"/>
       </a:majorFont>
       <a:minorFont>
-        <a:latin typeface="Calibri" panose="020F0502020204030204"/>
+        <a:latin typeface="Calibri"/>
         <a:ea typeface=""/>
         <a:cs typeface=""/>
         <a:font script="Jpan" typeface="ＭＳ 明朝"/>
@@ -2336,7 +2541,7 @@
   <a:extraClrSchemeLst/>
   <a:extLst>
     <a:ext uri="{05A4C25C-085E-4340-85A3-A5531E510DB2}">
-      <thm15:themeFamily xmlns:thm15="http://schemas.microsoft.com/office/thememl/2012/main" name="Office Theme" id="{62F939B6-93AF-4DB8-9C6B-D6C7DFDC589F}" vid="{4A3C46E8-61CC-4603-A589-7422A47A8E4A}"/>
+      <thm15:themeFamily xmlns:thm15="http://schemas.microsoft.com/office/thememl/2012/main" xmlns="" name="Office Theme" id="{62F939B6-93AF-4DB8-9C6B-D6C7DFDC589F}" vid="{4A3C46E8-61CC-4603-A589-7422A47A8E4A}"/>
     </a:ext>
   </a:extLst>
 </a:theme>

</xml_diff>

<commit_message>
El test del read model rebuilder ahora ya tiene un event store listo para guardar los eventos fakes. Decidi incluir como parte del worker el rebuilding del read model, dado que esto es una funcion principal para versionar el sistema.
</commit_message>
<xml_diff>
--- a/Readme.docx
+++ b/Readme.docx
@@ -19,33 +19,109 @@
           <w:ilvl w:val="0"/>
           <w:numId w:val="4"/>
         </w:numPr>
-      </w:pPr>
-      <w:r>
+        <w:rPr>
+          <w:highlight w:val="yellow"/>
+        </w:rPr>
+      </w:pPr>
+      <w:r>
+        <w:rPr>
+          <w:highlight w:val="yellow"/>
+        </w:rPr>
         <w:t xml:space="preserve">El </w:t>
       </w:r>
       <w:proofErr w:type="spellStart"/>
       <w:r>
+        <w:rPr>
+          <w:highlight w:val="yellow"/>
+        </w:rPr>
         <w:t>Read</w:t>
       </w:r>
       <w:proofErr w:type="spellEnd"/>
       <w:r>
+        <w:rPr>
+          <w:highlight w:val="yellow"/>
+        </w:rPr>
         <w:t xml:space="preserve"> </w:t>
       </w:r>
       <w:proofErr w:type="spellStart"/>
       <w:r>
+        <w:rPr>
+          <w:highlight w:val="yellow"/>
+        </w:rPr>
         <w:t>model</w:t>
       </w:r>
       <w:proofErr w:type="spellEnd"/>
       <w:r>
+        <w:rPr>
+          <w:highlight w:val="yellow"/>
+        </w:rPr>
         <w:t xml:space="preserve"> </w:t>
       </w:r>
       <w:proofErr w:type="spellStart"/>
       <w:r>
+        <w:rPr>
+          <w:highlight w:val="yellow"/>
+        </w:rPr>
         <w:t>Rebuilder</w:t>
       </w:r>
       <w:proofErr w:type="spellEnd"/>
       <w:r>
+        <w:rPr>
+          <w:highlight w:val="yellow"/>
+        </w:rPr>
         <w:t>.</w:t>
+      </w:r>
+    </w:p>
+    <w:p>
+      <w:pPr>
+        <w:pStyle w:val="Prrafodelista"/>
+        <w:numPr>
+          <w:ilvl w:val="0"/>
+          <w:numId w:val="4"/>
+        </w:numPr>
+      </w:pPr>
+      <w:r>
+        <w:t xml:space="preserve">Ahora el </w:t>
+      </w:r>
+      <w:proofErr w:type="spellStart"/>
+      <w:r>
+        <w:t>Rebuilder</w:t>
+      </w:r>
+      <w:proofErr w:type="spellEnd"/>
+      <w:r>
+        <w:t xml:space="preserve"> ya tiene </w:t>
+      </w:r>
+      <w:proofErr w:type="spellStart"/>
+      <w:r>
+        <w:t>event</w:t>
+      </w:r>
+      <w:proofErr w:type="spellEnd"/>
+      <w:r>
+        <w:t xml:space="preserve"> </w:t>
+      </w:r>
+      <w:proofErr w:type="spellStart"/>
+      <w:r>
+        <w:t>store</w:t>
+      </w:r>
+      <w:proofErr w:type="spellEnd"/>
+      <w:r>
+        <w:t xml:space="preserve">. Hay que guardar los primeros eventos en el </w:t>
+      </w:r>
+      <w:proofErr w:type="spellStart"/>
+      <w:r>
+        <w:t>event</w:t>
+      </w:r>
+      <w:proofErr w:type="spellEnd"/>
+      <w:r>
+        <w:t xml:space="preserve"> </w:t>
+      </w:r>
+      <w:proofErr w:type="spellStart"/>
+      <w:r>
+        <w:t>store</w:t>
+      </w:r>
+      <w:proofErr w:type="spellEnd"/>
+      <w:r>
+        <w:t>, para poder recuperarlos después (esto ayudaría a serializarlo y guardarlo en orden en la base de datos)</w:t>
       </w:r>
       <w:bookmarkStart w:id="0" w:name="_GoBack"/>
       <w:bookmarkEnd w:id="0"/>
@@ -89,7 +165,6 @@
         <w:t xml:space="preserve">Que </w:t>
       </w:r>
       <w:proofErr w:type="spellStart"/>
-      <w:proofErr w:type="gramStart"/>
       <w:r>
         <w:rPr>
           <w:rFonts w:ascii="Calibri" w:hAnsi="Calibri"/>
@@ -102,7 +177,6 @@
         <w:t>mas</w:t>
       </w:r>
       <w:proofErr w:type="spellEnd"/>
-      <w:proofErr w:type="gramEnd"/>
       <w:r>
         <w:rPr>
           <w:rFonts w:ascii="Calibri" w:hAnsi="Calibri"/>
@@ -606,6 +680,7 @@
       </w:pPr>
       <w:proofErr w:type="spellStart"/>
       <w:r>
+        <w:lastRenderedPageBreak/>
         <w:t>Domain</w:t>
       </w:r>
       <w:proofErr w:type="spellEnd"/>
@@ -726,7 +801,6 @@
           <w:szCs w:val="20"/>
         </w:rPr>
       </w:pPr>
-      <w:proofErr w:type="gramStart"/>
       <w:r>
         <w:rPr>
           <w:rFonts w:ascii="Calibri" w:hAnsi="Calibri"/>
@@ -734,37 +808,27 @@
           <w:sz w:val="20"/>
           <w:szCs w:val="20"/>
         </w:rPr>
-        <w:t>martes</w:t>
-      </w:r>
-      <w:proofErr w:type="gramEnd"/>
-      <w:r>
+        <w:t>martes, 7 de abril de 2015</w:t>
+      </w:r>
+    </w:p>
+    <w:p>
+      <w:pPr>
+        <w:pStyle w:val="NormalWeb"/>
+        <w:spacing w:before="0" w:beforeAutospacing="0" w:after="0" w:afterAutospacing="0"/>
         <w:rPr>
           <w:rFonts w:ascii="Calibri" w:hAnsi="Calibri"/>
           <w:color w:val="808080"/>
           <w:sz w:val="20"/>
           <w:szCs w:val="20"/>
         </w:rPr>
-        <w:t>, 7 de abril de 2015</w:t>
-      </w:r>
-    </w:p>
-    <w:p>
-      <w:pPr>
-        <w:pStyle w:val="NormalWeb"/>
-        <w:spacing w:before="0" w:beforeAutospacing="0" w:after="0" w:afterAutospacing="0"/>
+      </w:pPr>
+      <w:r>
         <w:rPr>
           <w:rFonts w:ascii="Calibri" w:hAnsi="Calibri"/>
           <w:color w:val="808080"/>
           <w:sz w:val="20"/>
           <w:szCs w:val="20"/>
         </w:rPr>
-      </w:pPr>
-      <w:r>
-        <w:rPr>
-          <w:rFonts w:ascii="Calibri" w:hAnsi="Calibri"/>
-          <w:color w:val="808080"/>
-          <w:sz w:val="20"/>
-          <w:szCs w:val="20"/>
-        </w:rPr>
         <w:t>11:43</w:t>
       </w:r>
     </w:p>
@@ -1067,27 +1131,7 @@
           <w:sz w:val="22"/>
           <w:szCs w:val="22"/>
         </w:rPr>
-        <w:t xml:space="preserve"> libres de inyecciones por todos lados, o sea, de interfaces que se repiten constantemente. Mejor es inyectarle </w:t>
-      </w:r>
-      <w:proofErr w:type="gramStart"/>
-      <w:r>
-        <w:rPr>
-          <w:rFonts w:ascii="Calibri" w:hAnsi="Calibri"/>
-          <w:color w:val="000000"/>
-          <w:sz w:val="22"/>
-          <w:szCs w:val="22"/>
-        </w:rPr>
-        <w:t>una</w:t>
-      </w:r>
-      <w:proofErr w:type="gramEnd"/>
-      <w:r>
-        <w:rPr>
-          <w:rFonts w:ascii="Calibri" w:hAnsi="Calibri"/>
-          <w:color w:val="000000"/>
-          <w:sz w:val="22"/>
-          <w:szCs w:val="22"/>
-        </w:rPr>
-        <w:t xml:space="preserve"> </w:t>
+        <w:t xml:space="preserve"> libres de inyecciones por todos lados, o sea, de interfaces que se repiten constantemente. Mejor es inyectarle una </w:t>
       </w:r>
       <w:proofErr w:type="spellStart"/>
       <w:r>
@@ -2541,7 +2585,7 @@
   <a:extraClrSchemeLst/>
   <a:extLst>
     <a:ext uri="{05A4C25C-085E-4340-85A3-A5531E510DB2}">
-      <thm15:themeFamily xmlns:thm15="http://schemas.microsoft.com/office/thememl/2012/main" xmlns="" name="Office Theme" id="{62F939B6-93AF-4DB8-9C6B-D6C7DFDC589F}" vid="{4A3C46E8-61CC-4603-A589-7422A47A8E4A}"/>
+      <thm15:themeFamily xmlns="" xmlns:thm15="http://schemas.microsoft.com/office/thememl/2012/main" name="Office Theme" id="{62F939B6-93AF-4DB8-9C6B-D6C7DFDC589F}" vid="{4A3C46E8-61CC-4603-A589-7422A47A8E4A}"/>
     </a:ext>
   </a:extLst>
 </a:theme>

</xml_diff>

<commit_message>
en el menu de Team hay que entrar para poder acceder a los repositorios del team
</commit_message>
<xml_diff>
--- a/Readme.docx
+++ b/Readme.docx
@@ -20,54 +20,60 @@
           <w:numId w:val="4"/>
         </w:numPr>
         <w:rPr>
-          <w:highlight w:val="yellow"/>
-        </w:rPr>
-      </w:pPr>
-      <w:r>
-        <w:rPr>
-          <w:highlight w:val="yellow"/>
+          <w:b/>
+        </w:rPr>
+      </w:pPr>
+      <w:r>
+        <w:rPr>
+          <w:b/>
+        </w:rPr>
+        <w:t xml:space="preserve">* </w:t>
+      </w:r>
+      <w:r>
+        <w:rPr>
+          <w:b/>
         </w:rPr>
         <w:t xml:space="preserve">El </w:t>
       </w:r>
       <w:proofErr w:type="spellStart"/>
       <w:r>
         <w:rPr>
-          <w:highlight w:val="yellow"/>
+          <w:b/>
         </w:rPr>
         <w:t>Read</w:t>
       </w:r>
       <w:proofErr w:type="spellEnd"/>
       <w:r>
         <w:rPr>
-          <w:highlight w:val="yellow"/>
+          <w:b/>
         </w:rPr>
         <w:t xml:space="preserve"> </w:t>
       </w:r>
       <w:proofErr w:type="spellStart"/>
       <w:r>
         <w:rPr>
-          <w:highlight w:val="yellow"/>
+          <w:b/>
         </w:rPr>
         <w:t>model</w:t>
       </w:r>
       <w:proofErr w:type="spellEnd"/>
       <w:r>
         <w:rPr>
-          <w:highlight w:val="yellow"/>
+          <w:b/>
         </w:rPr>
         <w:t xml:space="preserve"> </w:t>
       </w:r>
       <w:proofErr w:type="spellStart"/>
       <w:r>
         <w:rPr>
-          <w:highlight w:val="yellow"/>
+          <w:b/>
         </w:rPr>
         <w:t>Rebuilder</w:t>
       </w:r>
       <w:proofErr w:type="spellEnd"/>
       <w:r>
         <w:rPr>
-          <w:highlight w:val="yellow"/>
+          <w:b/>
         </w:rPr>
         <w:t>.</w:t>
       </w:r>
@@ -79,6 +85,227 @@
           <w:ilvl w:val="0"/>
           <w:numId w:val="4"/>
         </w:numPr>
+        <w:rPr>
+          <w:b/>
+        </w:rPr>
+      </w:pPr>
+      <w:r>
+        <w:t xml:space="preserve">El </w:t>
+      </w:r>
+      <w:proofErr w:type="spellStart"/>
+      <w:r>
+        <w:t>event</w:t>
+      </w:r>
+      <w:proofErr w:type="spellEnd"/>
+      <w:r>
+        <w:t xml:space="preserve"> </w:t>
+      </w:r>
+      <w:proofErr w:type="spellStart"/>
+      <w:r>
+        <w:t>store</w:t>
+      </w:r>
+      <w:proofErr w:type="spellEnd"/>
+      <w:r>
+        <w:t xml:space="preserve"> </w:t>
+      </w:r>
+      <w:proofErr w:type="spellStart"/>
+      <w:r>
+        <w:t>rebuilder</w:t>
+      </w:r>
+      <w:proofErr w:type="spellEnd"/>
+      <w:r>
+        <w:t xml:space="preserve">: Debe ir tomando los mensajes de a uno, e ir incluyendo todo en repositorios en memoria del </w:t>
+      </w:r>
+      <w:proofErr w:type="spellStart"/>
+      <w:r>
+        <w:t>eventStore</w:t>
+      </w:r>
+      <w:proofErr w:type="spellEnd"/>
+      <w:r>
+        <w:t xml:space="preserve"> y del </w:t>
+      </w:r>
+      <w:proofErr w:type="spellStart"/>
+      <w:r>
+        <w:t>message</w:t>
+      </w:r>
+      <w:proofErr w:type="spellEnd"/>
+      <w:r>
+        <w:t xml:space="preserve"> log. Luego debe hacer un </w:t>
+      </w:r>
+      <w:proofErr w:type="spellStart"/>
+      <w:r>
+        <w:t>super</w:t>
+      </w:r>
+      <w:proofErr w:type="spellEnd"/>
+      <w:r>
+        <w:t xml:space="preserve"> </w:t>
+      </w:r>
+      <w:proofErr w:type="spellStart"/>
+      <w:r>
+        <w:t>save</w:t>
+      </w:r>
+      <w:proofErr w:type="spellEnd"/>
+      <w:r>
+        <w:t xml:space="preserve"> </w:t>
+      </w:r>
+      <w:proofErr w:type="spellStart"/>
+      <w:r>
+        <w:t>changes</w:t>
+      </w:r>
+      <w:proofErr w:type="spellEnd"/>
+      <w:r>
+        <w:t xml:space="preserve">. Debe haber </w:t>
+      </w:r>
+      <w:proofErr w:type="spellStart"/>
+      <w:r>
+        <w:t>connections</w:t>
+      </w:r>
+      <w:proofErr w:type="spellEnd"/>
+      <w:r>
+        <w:t xml:space="preserve"> </w:t>
+      </w:r>
+      <w:proofErr w:type="spellStart"/>
+      <w:r>
+        <w:t>strings</w:t>
+      </w:r>
+      <w:proofErr w:type="spellEnd"/>
+      <w:r>
+        <w:t xml:space="preserve"> para el </w:t>
+      </w:r>
+      <w:proofErr w:type="spellStart"/>
+      <w:r>
+        <w:t>messagelog</w:t>
+      </w:r>
+      <w:proofErr w:type="spellEnd"/>
+      <w:r>
+        <w:t xml:space="preserve"> de destino.</w:t>
+      </w:r>
+    </w:p>
+    <w:p>
+      <w:pPr>
+        <w:pStyle w:val="Prrafodelista"/>
+        <w:numPr>
+          <w:ilvl w:val="0"/>
+          <w:numId w:val="4"/>
+        </w:numPr>
+        <w:rPr>
+          <w:b/>
+        </w:rPr>
+      </w:pPr>
+      <w:r>
+        <w:t xml:space="preserve">El </w:t>
+      </w:r>
+      <w:proofErr w:type="spellStart"/>
+      <w:r>
+        <w:t>eventstore</w:t>
+      </w:r>
+      <w:proofErr w:type="spellEnd"/>
+      <w:r>
+        <w:t xml:space="preserve"> </w:t>
+      </w:r>
+      <w:proofErr w:type="spellStart"/>
+      <w:r>
+        <w:t>db</w:t>
+      </w:r>
+      <w:proofErr w:type="spellEnd"/>
+      <w:r>
+        <w:t xml:space="preserve"> </w:t>
+      </w:r>
+      <w:proofErr w:type="spellStart"/>
+      <w:r>
+        <w:t>context</w:t>
+      </w:r>
+      <w:proofErr w:type="spellEnd"/>
+      <w:r>
+        <w:t xml:space="preserve"> debe tener un </w:t>
+      </w:r>
+      <w:proofErr w:type="spellStart"/>
+      <w:r>
+        <w:t>command</w:t>
+      </w:r>
+      <w:proofErr w:type="spellEnd"/>
+      <w:r>
+        <w:t xml:space="preserve"> bus y </w:t>
+      </w:r>
+      <w:proofErr w:type="spellStart"/>
+      <w:r>
+        <w:t>event</w:t>
+      </w:r>
+      <w:proofErr w:type="spellEnd"/>
+      <w:r>
+        <w:t xml:space="preserve"> bus en memoria, para poder hacer </w:t>
+      </w:r>
+      <w:proofErr w:type="spellStart"/>
+      <w:r>
+        <w:t>save</w:t>
+      </w:r>
+      <w:proofErr w:type="spellEnd"/>
+      <w:r>
+        <w:t xml:space="preserve"> </w:t>
+      </w:r>
+      <w:proofErr w:type="spellStart"/>
+      <w:r>
+        <w:t>changes</w:t>
+      </w:r>
+      <w:proofErr w:type="spellEnd"/>
+      <w:r>
+        <w:t xml:space="preserve">. Esto debe tener el </w:t>
+      </w:r>
+      <w:proofErr w:type="spellStart"/>
+      <w:r>
+        <w:t>event</w:t>
+      </w:r>
+      <w:proofErr w:type="spellEnd"/>
+      <w:r>
+        <w:t xml:space="preserve"> </w:t>
+      </w:r>
+      <w:proofErr w:type="spellStart"/>
+      <w:r>
+        <w:t>store</w:t>
+      </w:r>
+      <w:proofErr w:type="spellEnd"/>
+      <w:r>
+        <w:t xml:space="preserve">. Si esto funciona, quizás ya pueda hacer, por primera vez, un </w:t>
+      </w:r>
+      <w:proofErr w:type="spellStart"/>
+      <w:r>
+        <w:t>cqrs</w:t>
+      </w:r>
+      <w:proofErr w:type="spellEnd"/>
+      <w:r>
+        <w:t xml:space="preserve"> SIN DEPENDENCIA DE UN BUS EJECUTANDOSE EN segundo plano. Esto </w:t>
+      </w:r>
+      <w:proofErr w:type="spellStart"/>
+      <w:r>
+        <w:t>seria</w:t>
+      </w:r>
+      <w:proofErr w:type="spellEnd"/>
+      <w:r>
+        <w:t xml:space="preserve"> excelente.</w:t>
+      </w:r>
+    </w:p>
+    <w:p>
+      <w:pPr>
+        <w:pStyle w:val="Prrafodelista"/>
+        <w:numPr>
+          <w:ilvl w:val="0"/>
+          <w:numId w:val="4"/>
+        </w:numPr>
+        <w:rPr>
+          <w:b/>
+        </w:rPr>
+      </w:pPr>
+      <w:r>
+        <w:t>Las estadísticas del procesamiento de eventos.</w:t>
+      </w:r>
+    </w:p>
+    <w:p>
+      <w:pPr>
+        <w:pStyle w:val="Prrafodelista"/>
+        <w:numPr>
+          <w:ilvl w:val="0"/>
+          <w:numId w:val="4"/>
+        </w:numPr>
       </w:pPr>
       <w:r>
         <w:t xml:space="preserve">Ahora el </w:t>
@@ -123,8 +350,6 @@
       <w:r>
         <w:t>, para poder recuperarlos después (esto ayudaría a serializarlo y guardarlo en orden en la base de datos)</w:t>
       </w:r>
-      <w:bookmarkStart w:id="0" w:name="_GoBack"/>
-      <w:bookmarkEnd w:id="0"/>
     </w:p>
     <w:p/>
     <w:p>
@@ -165,6 +390,7 @@
         <w:t xml:space="preserve">Que </w:t>
       </w:r>
       <w:proofErr w:type="spellStart"/>
+      <w:proofErr w:type="gramStart"/>
       <w:r>
         <w:rPr>
           <w:rFonts w:ascii="Calibri" w:hAnsi="Calibri"/>
@@ -177,6 +403,7 @@
         <w:t>mas</w:t>
       </w:r>
       <w:proofErr w:type="spellEnd"/>
+      <w:proofErr w:type="gramEnd"/>
       <w:r>
         <w:rPr>
           <w:rFonts w:ascii="Calibri" w:hAnsi="Calibri"/>
@@ -614,6 +841,7 @@
           <w:noProof/>
           <w:lang w:eastAsia="es-ES"/>
         </w:rPr>
+        <w:lastRenderedPageBreak/>
         <w:drawing>
           <wp:inline distT="0" distB="0" distL="0" distR="0" wp14:anchorId="27C32B3B" wp14:editId="341363AE">
             <wp:extent cx="5400040" cy="3583305"/>
@@ -680,7 +908,6 @@
       </w:pPr>
       <w:proofErr w:type="spellStart"/>
       <w:r>
-        <w:lastRenderedPageBreak/>
         <w:t>Domain</w:t>
       </w:r>
       <w:proofErr w:type="spellEnd"/>
@@ -801,6 +1028,7 @@
           <w:szCs w:val="20"/>
         </w:rPr>
       </w:pPr>
+      <w:proofErr w:type="gramStart"/>
       <w:r>
         <w:rPr>
           <w:rFonts w:ascii="Calibri" w:hAnsi="Calibri"/>
@@ -808,27 +1036,37 @@
           <w:sz w:val="20"/>
           <w:szCs w:val="20"/>
         </w:rPr>
-        <w:t>martes, 7 de abril de 2015</w:t>
-      </w:r>
-    </w:p>
-    <w:p>
-      <w:pPr>
-        <w:pStyle w:val="NormalWeb"/>
-        <w:spacing w:before="0" w:beforeAutospacing="0" w:after="0" w:afterAutospacing="0"/>
+        <w:t>martes</w:t>
+      </w:r>
+      <w:proofErr w:type="gramEnd"/>
+      <w:r>
         <w:rPr>
           <w:rFonts w:ascii="Calibri" w:hAnsi="Calibri"/>
           <w:color w:val="808080"/>
           <w:sz w:val="20"/>
           <w:szCs w:val="20"/>
         </w:rPr>
-      </w:pPr>
-      <w:r>
+        <w:t>, 7 de abril de 2015</w:t>
+      </w:r>
+    </w:p>
+    <w:p>
+      <w:pPr>
+        <w:pStyle w:val="NormalWeb"/>
+        <w:spacing w:before="0" w:beforeAutospacing="0" w:after="0" w:afterAutospacing="0"/>
         <w:rPr>
           <w:rFonts w:ascii="Calibri" w:hAnsi="Calibri"/>
           <w:color w:val="808080"/>
           <w:sz w:val="20"/>
           <w:szCs w:val="20"/>
         </w:rPr>
+      </w:pPr>
+      <w:r>
+        <w:rPr>
+          <w:rFonts w:ascii="Calibri" w:hAnsi="Calibri"/>
+          <w:color w:val="808080"/>
+          <w:sz w:val="20"/>
+          <w:szCs w:val="20"/>
+        </w:rPr>
         <w:t>11:43</w:t>
       </w:r>
     </w:p>
@@ -1131,7 +1369,27 @@
           <w:sz w:val="22"/>
           <w:szCs w:val="22"/>
         </w:rPr>
-        <w:t xml:space="preserve"> libres de inyecciones por todos lados, o sea, de interfaces que se repiten constantemente. Mejor es inyectarle una </w:t>
+        <w:t xml:space="preserve"> libres de inyecciones por todos lados, o sea, de interfaces que se repiten constantemente. Mejor es inyectarle </w:t>
+      </w:r>
+      <w:proofErr w:type="gramStart"/>
+      <w:r>
+        <w:rPr>
+          <w:rFonts w:ascii="Calibri" w:hAnsi="Calibri"/>
+          <w:color w:val="000000"/>
+          <w:sz w:val="22"/>
+          <w:szCs w:val="22"/>
+        </w:rPr>
+        <w:t>una</w:t>
+      </w:r>
+      <w:proofErr w:type="gramEnd"/>
+      <w:r>
+        <w:rPr>
+          <w:rFonts w:ascii="Calibri" w:hAnsi="Calibri"/>
+          <w:color w:val="000000"/>
+          <w:sz w:val="22"/>
+          <w:szCs w:val="22"/>
+        </w:rPr>
+        <w:t xml:space="preserve"> </w:t>
       </w:r>
       <w:proofErr w:type="spellStart"/>
       <w:r>
@@ -1275,6 +1533,7 @@
           <w:sz w:val="22"/>
           <w:szCs w:val="22"/>
         </w:rPr>
+        <w:lastRenderedPageBreak/>
         <w:drawing>
           <wp:inline distT="0" distB="0" distL="0" distR="0">
             <wp:extent cx="5486400" cy="3218180"/>
@@ -1376,7 +1635,6 @@
           <w:noProof/>
           <w:lang w:eastAsia="es-ES"/>
         </w:rPr>
-        <w:lastRenderedPageBreak/>
         <w:drawing>
           <wp:inline distT="0" distB="0" distL="0" distR="0" wp14:anchorId="5D67F893" wp14:editId="2ECDA899">
             <wp:extent cx="5400040" cy="4055110"/>
@@ -1422,11 +1680,66 @@
       </w:pPr>
     </w:p>
     <w:p>
-      <w:pPr>
-        <w:rPr>
-          <w:lang w:val="en-US"/>
-        </w:rPr>
-      </w:pPr>
+      <w:r>
+        <w:t>SOB</w:t>
+      </w:r>
+      <w:r>
+        <w:t>RE PORQUE NO USO BUS EN MEMORIA – 3  RAZONES</w:t>
+      </w:r>
+    </w:p>
+    <w:p>
+      <w:pPr>
+        <w:pStyle w:val="Prrafodelista"/>
+        <w:numPr>
+          <w:ilvl w:val="0"/>
+          <w:numId w:val="5"/>
+        </w:numPr>
+      </w:pPr>
+      <w:r>
+        <w:t>Se pierde la capacidad de programar tareas (poniendo fecha de procesamiento del mensaje en el bus).</w:t>
+      </w:r>
+    </w:p>
+    <w:p>
+      <w:pPr>
+        <w:pStyle w:val="Prrafodelista"/>
+        <w:numPr>
+          <w:ilvl w:val="0"/>
+          <w:numId w:val="5"/>
+        </w:numPr>
+      </w:pPr>
+      <w:r>
+        <w:t>Se pierde la capacidad de ejecutar largos procesos de análisis de eventos. Si fuera en memoria se tendría que ejecutar todo primero antes de mostrarle cosas al usuario. Esto quizás si no fuera muy largo sería rapidísimo.</w:t>
+      </w:r>
+    </w:p>
+    <w:p>
+      <w:pPr>
+        <w:pStyle w:val="Prrafodelista"/>
+        <w:numPr>
+          <w:ilvl w:val="0"/>
+          <w:numId w:val="5"/>
+        </w:numPr>
+      </w:pPr>
+      <w:r>
+        <w:t xml:space="preserve">Es más difícil el multiusuario (cada vez que se hace </w:t>
+      </w:r>
+      <w:proofErr w:type="spellStart"/>
+      <w:r>
+        <w:t>commit</w:t>
+      </w:r>
+      <w:proofErr w:type="spellEnd"/>
+      <w:r>
+        <w:t xml:space="preserve"> ya puede un usuario ganar un turno en el </w:t>
+      </w:r>
+      <w:proofErr w:type="spellStart"/>
+      <w:r>
+        <w:t>event</w:t>
+      </w:r>
+      <w:proofErr w:type="spellEnd"/>
+      <w:r>
+        <w:t xml:space="preserve"> store)</w:t>
+      </w:r>
+      <w:bookmarkStart w:id="0" w:name="_GoBack"/>
+      <w:bookmarkEnd w:id="0"/>
     </w:p>
     <w:sectPr>
       <w:pgSz w:w="11906" w:h="16838"/>
@@ -1530,6 +1843,95 @@
     </w:lvl>
   </w:abstractNum>
   <w:abstractNum w:abstractNumId="1">
+    <w:nsid w:val="2D850B0A"/>
+    <w:multiLevelType w:val="hybridMultilevel"/>
+    <w:tmpl w:val="DC124402"/>
+    <w:lvl w:ilvl="0" w:tplc="0C0A000F">
+      <w:start w:val="1"/>
+      <w:numFmt w:val="decimal"/>
+      <w:lvlText w:val="%1."/>
+      <w:lvlJc w:val="left"/>
+      <w:pPr>
+        <w:ind w:left="720" w:hanging="360"/>
+      </w:pPr>
+      <w:rPr>
+        <w:rFonts w:hint="default"/>
+      </w:rPr>
+    </w:lvl>
+    <w:lvl w:ilvl="1" w:tplc="0C0A0019" w:tentative="1">
+      <w:start w:val="1"/>
+      <w:numFmt w:val="lowerLetter"/>
+      <w:lvlText w:val="%2."/>
+      <w:lvlJc w:val="left"/>
+      <w:pPr>
+        <w:ind w:left="1440" w:hanging="360"/>
+      </w:pPr>
+    </w:lvl>
+    <w:lvl w:ilvl="2" w:tplc="0C0A001B" w:tentative="1">
+      <w:start w:val="1"/>
+      <w:numFmt w:val="lowerRoman"/>
+      <w:lvlText w:val="%3."/>
+      <w:lvlJc w:val="right"/>
+      <w:pPr>
+        <w:ind w:left="2160" w:hanging="180"/>
+      </w:pPr>
+    </w:lvl>
+    <w:lvl w:ilvl="3" w:tplc="0C0A000F" w:tentative="1">
+      <w:start w:val="1"/>
+      <w:numFmt w:val="decimal"/>
+      <w:lvlText w:val="%4."/>
+      <w:lvlJc w:val="left"/>
+      <w:pPr>
+        <w:ind w:left="2880" w:hanging="360"/>
+      </w:pPr>
+    </w:lvl>
+    <w:lvl w:ilvl="4" w:tplc="0C0A0019" w:tentative="1">
+      <w:start w:val="1"/>
+      <w:numFmt w:val="lowerLetter"/>
+      <w:lvlText w:val="%5."/>
+      <w:lvlJc w:val="left"/>
+      <w:pPr>
+        <w:ind w:left="3600" w:hanging="360"/>
+      </w:pPr>
+    </w:lvl>
+    <w:lvl w:ilvl="5" w:tplc="0C0A001B" w:tentative="1">
+      <w:start w:val="1"/>
+      <w:numFmt w:val="lowerRoman"/>
+      <w:lvlText w:val="%6."/>
+      <w:lvlJc w:val="right"/>
+      <w:pPr>
+        <w:ind w:left="4320" w:hanging="180"/>
+      </w:pPr>
+    </w:lvl>
+    <w:lvl w:ilvl="6" w:tplc="0C0A000F" w:tentative="1">
+      <w:start w:val="1"/>
+      <w:numFmt w:val="decimal"/>
+      <w:lvlText w:val="%7."/>
+      <w:lvlJc w:val="left"/>
+      <w:pPr>
+        <w:ind w:left="5040" w:hanging="360"/>
+      </w:pPr>
+    </w:lvl>
+    <w:lvl w:ilvl="7" w:tplc="0C0A0019" w:tentative="1">
+      <w:start w:val="1"/>
+      <w:numFmt w:val="lowerLetter"/>
+      <w:lvlText w:val="%8."/>
+      <w:lvlJc w:val="left"/>
+      <w:pPr>
+        <w:ind w:left="5760" w:hanging="360"/>
+      </w:pPr>
+    </w:lvl>
+    <w:lvl w:ilvl="8" w:tplc="0C0A001B" w:tentative="1">
+      <w:start w:val="1"/>
+      <w:numFmt w:val="lowerRoman"/>
+      <w:lvlText w:val="%9."/>
+      <w:lvlJc w:val="right"/>
+      <w:pPr>
+        <w:ind w:left="6480" w:hanging="180"/>
+      </w:pPr>
+    </w:lvl>
+  </w:abstractNum>
+  <w:abstractNum w:abstractNumId="2">
     <w:nsid w:val="425F7C38"/>
     <w:multiLevelType w:val="hybridMultilevel"/>
     <w:tmpl w:val="28F238AE"/>
@@ -1618,7 +2020,7 @@
       </w:pPr>
     </w:lvl>
   </w:abstractNum>
-  <w:abstractNum w:abstractNumId="2">
+  <w:abstractNum w:abstractNumId="3">
     <w:nsid w:val="7303065E"/>
     <w:multiLevelType w:val="hybridMultilevel"/>
     <w:tmpl w:val="FAE83FA0"/>
@@ -1730,7 +2132,7 @@
       </w:rPr>
     </w:lvl>
   </w:abstractNum>
-  <w:abstractNum w:abstractNumId="3">
+  <w:abstractNum w:abstractNumId="4">
     <w:nsid w:val="75064004"/>
     <w:multiLevelType w:val="hybridMultilevel"/>
     <w:tmpl w:val="59C2C1C8"/>
@@ -1820,16 +2222,19 @@
     </w:lvl>
   </w:abstractNum>
   <w:num w:numId="1">
-    <w:abstractNumId w:val="3"/>
+    <w:abstractNumId w:val="4"/>
   </w:num>
   <w:num w:numId="2">
     <w:abstractNumId w:val="0"/>
   </w:num>
   <w:num w:numId="3">
-    <w:abstractNumId w:val="1"/>
+    <w:abstractNumId w:val="2"/>
   </w:num>
   <w:num w:numId="4">
-    <w:abstractNumId w:val="2"/>
+    <w:abstractNumId w:val="3"/>
+  </w:num>
+  <w:num w:numId="5">
+    <w:abstractNumId w:val="1"/>
   </w:num>
 </w:numbering>
 </file>
@@ -2585,7 +2990,7 @@
   <a:extraClrSchemeLst/>
   <a:extLst>
     <a:ext uri="{05A4C25C-085E-4340-85A3-A5531E510DB2}">
-      <thm15:themeFamily xmlns="" xmlns:thm15="http://schemas.microsoft.com/office/thememl/2012/main" name="Office Theme" id="{62F939B6-93AF-4DB8-9C6B-D6C7DFDC589F}" vid="{4A3C46E8-61CC-4603-A589-7422A47A8E4A}"/>
+      <thm15:themeFamily xmlns:thm15="http://schemas.microsoft.com/office/thememl/2012/main" xmlns="" name="Office Theme" id="{62F939B6-93AF-4DB8-9C6B-D6C7DFDC589F}" vid="{4A3C46E8-61CC-4603-A589-7422A47A8E4A}"/>
     </a:ext>
   </a:extLst>
 </a:theme>

</xml_diff>

<commit_message>
Demasiado apasionandte ya esta....!
</commit_message>
<xml_diff>
--- a/Readme.docx
+++ b/Readme.docx
@@ -21,18 +21,36 @@
         </w:numPr>
         <w:rPr>
           <w:b/>
-        </w:rPr>
-      </w:pPr>
-      <w:r>
-        <w:t xml:space="preserve">Que sea transaccional el </w:t>
-      </w:r>
-      <w:proofErr w:type="spellStart"/>
-      <w:r>
-        <w:t>rebuilder</w:t>
-      </w:r>
-      <w:proofErr w:type="spellEnd"/>
-      <w:r>
-        <w:t xml:space="preserve"> (“abrir dos transacciones”)</w:t>
+          <w:lang w:val="en-US"/>
+        </w:rPr>
+      </w:pPr>
+      <w:proofErr w:type="spellStart"/>
+      <w:r>
+        <w:rPr>
+          <w:lang w:val="en-US"/>
+        </w:rPr>
+        <w:t>Conectarse</w:t>
+      </w:r>
+      <w:proofErr w:type="spellEnd"/>
+      <w:r>
+        <w:rPr>
+          <w:lang w:val="en-US"/>
+        </w:rPr>
+        <w:t xml:space="preserve"> con web </w:t>
+      </w:r>
+      <w:proofErr w:type="spellStart"/>
+      <w:r>
+        <w:rPr>
+          <w:lang w:val="en-US"/>
+        </w:rPr>
+        <w:t>api</w:t>
+      </w:r>
+      <w:proofErr w:type="spellEnd"/>
+      <w:r>
+        <w:rPr>
+          <w:lang w:val="en-US"/>
+        </w:rPr>
+        <w:t xml:space="preserve"> al event store rebuilder</w:t>
       </w:r>
     </w:p>
     <w:p>
@@ -46,22 +64,22 @@
           <w:b/>
         </w:rPr>
       </w:pPr>
-      <w:r>
-        <w:t xml:space="preserve">El </w:t>
-      </w:r>
-      <w:proofErr w:type="spellStart"/>
-      <w:r>
-        <w:t>config</w:t>
-      </w:r>
-      <w:proofErr w:type="spellEnd"/>
-      <w:r>
-        <w:t xml:space="preserve"> de donde se va a tomar los parámetros para el </w:t>
-      </w:r>
-      <w:proofErr w:type="spellStart"/>
-      <w:r>
-        <w:t>rebuilder</w:t>
-      </w:r>
-      <w:proofErr w:type="spellEnd"/>
+      <w:proofErr w:type="spellStart"/>
+      <w:r>
+        <w:t>Asi</w:t>
+      </w:r>
+      <w:proofErr w:type="spellEnd"/>
+      <w:r>
+        <w:t xml:space="preserve"> ya estaría listo para poder hacer un proyecto por </w:t>
+      </w:r>
+      <w:proofErr w:type="spellStart"/>
+      <w:r>
+        <w:t>si</w:t>
+      </w:r>
+      <w:proofErr w:type="spellEnd"/>
+      <w:r>
+        <w:t xml:space="preserve"> solo.</w:t>
+      </w:r>
     </w:p>
     <w:p>
       <w:pPr>
@@ -75,24 +93,26 @@
         </w:rPr>
       </w:pPr>
       <w:r>
-        <w:t xml:space="preserve">El registrador para el </w:t>
-      </w:r>
-      <w:proofErr w:type="spellStart"/>
-      <w:r>
-        <w:t>event</w:t>
-      </w:r>
-      <w:proofErr w:type="spellEnd"/>
-      <w:r>
-        <w:t xml:space="preserve"> store </w:t>
-      </w:r>
-      <w:proofErr w:type="spellStart"/>
-      <w:r>
-        <w:t>rebuilder</w:t>
-      </w:r>
-      <w:proofErr w:type="spellEnd"/>
-      <w:r>
-        <w:t>. Esto es crucial para que pueda migrarse.</w:t>
-      </w:r>
+        <w:t xml:space="preserve">Crear la </w:t>
+      </w:r>
+      <w:proofErr w:type="spellStart"/>
+      <w:r>
+        <w:t>opcion</w:t>
+      </w:r>
+      <w:proofErr w:type="spellEnd"/>
+      <w:r>
+        <w:t xml:space="preserve"> de hacer las dos cosas juntas, como un </w:t>
+      </w:r>
+      <w:proofErr w:type="spellStart"/>
+      <w:r>
+        <w:t>batch</w:t>
+      </w:r>
+      <w:proofErr w:type="spellEnd"/>
+      <w:r>
+        <w:t>.</w:t>
+      </w:r>
+      <w:bookmarkStart w:id="0" w:name="_GoBack"/>
+      <w:bookmarkEnd w:id="0"/>
     </w:p>
     <w:p>
       <w:pPr>
@@ -144,114 +164,6 @@
       <w:r>
         <w:t>Las estadísticas del procesamiento de eventos.</w:t>
       </w:r>
-    </w:p>
-    <w:p>
-      <w:pPr>
-        <w:pStyle w:val="ListParagraph"/>
-        <w:numPr>
-          <w:ilvl w:val="0"/>
-          <w:numId w:val="4"/>
-        </w:numPr>
-        <w:rPr>
-          <w:b/>
-          <w:lang w:val="en-US"/>
-        </w:rPr>
-      </w:pPr>
-      <w:proofErr w:type="spellStart"/>
-      <w:r>
-        <w:rPr>
-          <w:lang w:val="en-US"/>
-        </w:rPr>
-        <w:t>Conectarse</w:t>
-      </w:r>
-      <w:proofErr w:type="spellEnd"/>
-      <w:r>
-        <w:rPr>
-          <w:lang w:val="en-US"/>
-        </w:rPr>
-        <w:t xml:space="preserve"> con web </w:t>
-      </w:r>
-      <w:proofErr w:type="spellStart"/>
-      <w:r>
-        <w:rPr>
-          <w:lang w:val="en-US"/>
-        </w:rPr>
-        <w:t>api</w:t>
-      </w:r>
-      <w:proofErr w:type="spellEnd"/>
-      <w:r>
-        <w:rPr>
-          <w:lang w:val="en-US"/>
-        </w:rPr>
-        <w:t xml:space="preserve"> al </w:t>
-      </w:r>
-      <w:r>
-        <w:rPr>
-          <w:lang w:val="en-US"/>
-        </w:rPr>
-        <w:t>event store rebuilder</w:t>
-      </w:r>
-    </w:p>
-    <w:p>
-      <w:pPr>
-        <w:pStyle w:val="ListParagraph"/>
-        <w:numPr>
-          <w:ilvl w:val="0"/>
-          <w:numId w:val="4"/>
-        </w:numPr>
-        <w:rPr>
-          <w:b/>
-        </w:rPr>
-      </w:pPr>
-      <w:r>
-        <w:t xml:space="preserve">Crear la </w:t>
-      </w:r>
-      <w:proofErr w:type="spellStart"/>
-      <w:r>
-        <w:t>opcion</w:t>
-      </w:r>
-      <w:proofErr w:type="spellEnd"/>
-      <w:r>
-        <w:t xml:space="preserve"> de hacer las dos cosas juntas, como un </w:t>
-      </w:r>
-      <w:proofErr w:type="spellStart"/>
-      <w:r>
-        <w:t>batch</w:t>
-      </w:r>
-      <w:proofErr w:type="spellEnd"/>
-      <w:r>
-        <w:t>.</w:t>
-      </w:r>
-    </w:p>
-    <w:p>
-      <w:pPr>
-        <w:pStyle w:val="ListParagraph"/>
-        <w:numPr>
-          <w:ilvl w:val="0"/>
-          <w:numId w:val="4"/>
-        </w:numPr>
-        <w:rPr>
-          <w:b/>
-        </w:rPr>
-      </w:pPr>
-      <w:proofErr w:type="spellStart"/>
-      <w:r>
-        <w:t>Asi</w:t>
-      </w:r>
-      <w:proofErr w:type="spellEnd"/>
-      <w:r>
-        <w:t xml:space="preserve"> ya estaría listo para poder hacer un proyecto por </w:t>
-      </w:r>
-      <w:proofErr w:type="spellStart"/>
-      <w:r>
-        <w:t>si</w:t>
-      </w:r>
-      <w:proofErr w:type="spellEnd"/>
-      <w:r>
-        <w:t xml:space="preserve"> solo.</w:t>
-      </w:r>
-      <w:bookmarkStart w:id="0" w:name="_GoBack"/>
-      <w:bookmarkEnd w:id="0"/>
     </w:p>
     <w:p>
       <w:proofErr w:type="spellStart"/>
@@ -685,6 +597,66 @@
       <w:proofErr w:type="spellEnd"/>
       <w:r>
         <w:t xml:space="preserve"> muy buena la implementación. Se podría usar en paralelo a la implementación que hice yo.</w:t>
+      </w:r>
+    </w:p>
+    <w:p>
+      <w:pPr>
+        <w:pStyle w:val="ListParagraph"/>
+        <w:numPr>
+          <w:ilvl w:val="0"/>
+          <w:numId w:val="3"/>
+        </w:numPr>
+      </w:pPr>
+      <w:r>
+        <w:t xml:space="preserve">El </w:t>
+      </w:r>
+      <w:proofErr w:type="spellStart"/>
+      <w:r>
+        <w:t>message</w:t>
+      </w:r>
+      <w:proofErr w:type="spellEnd"/>
+      <w:r>
+        <w:t xml:space="preserve"> log debería guardar, a parte del </w:t>
+      </w:r>
+      <w:proofErr w:type="spellStart"/>
+      <w:r>
+        <w:t>creation</w:t>
+      </w:r>
+      <w:proofErr w:type="spellEnd"/>
+      <w:r>
+        <w:t xml:space="preserve"> date (fecha donde se hizo </w:t>
+      </w:r>
+      <w:proofErr w:type="spellStart"/>
+      <w:r>
+        <w:t>insert</w:t>
+      </w:r>
+      <w:proofErr w:type="spellEnd"/>
+      <w:r>
+        <w:t xml:space="preserve">) también la fecha de cuando se </w:t>
+      </w:r>
+      <w:proofErr w:type="spellStart"/>
+      <w:r>
+        <w:t>creo</w:t>
+      </w:r>
+      <w:proofErr w:type="spellEnd"/>
+      <w:r>
+        <w:t xml:space="preserve"> el mensaje (tanto para eventos como para comandos) para que se pueda filtrar del </w:t>
+      </w:r>
+      <w:proofErr w:type="spellStart"/>
+      <w:r>
+        <w:t>message</w:t>
+      </w:r>
+      <w:proofErr w:type="spellEnd"/>
+      <w:r>
+        <w:t xml:space="preserve"> log y </w:t>
+      </w:r>
+      <w:proofErr w:type="spellStart"/>
+      <w:r>
+        <w:t>asi</w:t>
+      </w:r>
+      <w:proofErr w:type="spellEnd"/>
+      <w:r>
+        <w:t xml:space="preserve"> restaurar un sistema hasta cierto punto.</w:t>
       </w:r>
     </w:p>
     <w:p/>
@@ -782,7 +754,6 @@
     <w:p/>
     <w:p>
       <w:r>
-        <w:lastRenderedPageBreak/>
         <w:t xml:space="preserve">Arquitectura de un dominio. </w:t>
       </w:r>
       <w:proofErr w:type="spellStart"/>

</xml_diff>

<commit_message>
Por fin es medianamente funcional mi motor de CQRS y Event Sourcint!
</commit_message>
<xml_diff>
--- a/Readme.docx
+++ b/Readme.docx
@@ -10,6 +10,118 @@
       </w:pPr>
       <w:r>
         <w:t>Tareas:</w:t>
+      </w:r>
+    </w:p>
+    <w:p>
+      <w:pPr>
+        <w:pStyle w:val="ListParagraph"/>
+        <w:rPr>
+          <w:b/>
+        </w:rPr>
+      </w:pPr>
+      <w:r>
+        <w:rPr>
+          <w:b/>
+        </w:rPr>
+        <w:t xml:space="preserve">IMPORTANTE: las fechas del </w:t>
+      </w:r>
+      <w:proofErr w:type="spellStart"/>
+      <w:r>
+        <w:rPr>
+          <w:b/>
+        </w:rPr>
+        <w:t>event</w:t>
+      </w:r>
+      <w:proofErr w:type="spellEnd"/>
+      <w:r>
+        <w:rPr>
+          <w:b/>
+        </w:rPr>
+        <w:t xml:space="preserve"> store y del </w:t>
+      </w:r>
+      <w:proofErr w:type="spellStart"/>
+      <w:r>
+        <w:rPr>
+          <w:b/>
+        </w:rPr>
+        <w:t>message</w:t>
+      </w:r>
+      <w:proofErr w:type="spellEnd"/>
+      <w:r>
+        <w:rPr>
+          <w:b/>
+        </w:rPr>
+        <w:t xml:space="preserve"> log. Al menos del </w:t>
+      </w:r>
+      <w:proofErr w:type="spellStart"/>
+      <w:r>
+        <w:rPr>
+          <w:b/>
+        </w:rPr>
+        <w:t>del</w:t>
+      </w:r>
+      <w:proofErr w:type="spellEnd"/>
+      <w:r>
+        <w:rPr>
+          <w:b/>
+        </w:rPr>
+        <w:t xml:space="preserve"> </w:t>
+      </w:r>
+      <w:proofErr w:type="spellStart"/>
+      <w:r>
+        <w:rPr>
+          <w:b/>
+        </w:rPr>
+        <w:t>message</w:t>
+      </w:r>
+      <w:proofErr w:type="spellEnd"/>
+      <w:r>
+        <w:rPr>
+          <w:b/>
+        </w:rPr>
+        <w:t xml:space="preserve"> log debería poder verse la fecha real del evento. Si, la fecha real en que se </w:t>
+      </w:r>
+      <w:proofErr w:type="spellStart"/>
+      <w:r>
+        <w:rPr>
+          <w:b/>
+        </w:rPr>
+        <w:t>creo</w:t>
+      </w:r>
+      <w:proofErr w:type="spellEnd"/>
+      <w:r>
+        <w:rPr>
+          <w:b/>
+        </w:rPr>
+        <w:t xml:space="preserve">. </w:t>
+      </w:r>
+      <w:proofErr w:type="spellStart"/>
+      <w:r>
+        <w:rPr>
+          <w:b/>
+        </w:rPr>
+        <w:t>Por que</w:t>
+      </w:r>
+      <w:proofErr w:type="spellEnd"/>
+      <w:r>
+        <w:rPr>
+          <w:b/>
+        </w:rPr>
+        <w:t xml:space="preserve"> del </w:t>
+      </w:r>
+      <w:proofErr w:type="spellStart"/>
+      <w:r>
+        <w:rPr>
+          <w:b/>
+        </w:rPr>
+        <w:t>rebuilding</w:t>
+      </w:r>
+      <w:proofErr w:type="spellEnd"/>
+      <w:r>
+        <w:rPr>
+          <w:b/>
+        </w:rPr>
+        <w:t xml:space="preserve"> no nos es útil, si no la fecha de la creación.</w:t>
       </w:r>
     </w:p>
     <w:p>
@@ -21,37 +133,32 @@
         </w:numPr>
         <w:rPr>
           <w:b/>
-          <w:lang w:val="en-US"/>
-        </w:rPr>
-      </w:pPr>
-      <w:proofErr w:type="spellStart"/>
-      <w:r>
-        <w:rPr>
-          <w:lang w:val="en-US"/>
-        </w:rPr>
-        <w:t>Conectarse</w:t>
-      </w:r>
-      <w:proofErr w:type="spellEnd"/>
-      <w:r>
-        <w:rPr>
-          <w:lang w:val="en-US"/>
-        </w:rPr>
-        <w:t xml:space="preserve"> con web </w:t>
-      </w:r>
-      <w:proofErr w:type="spellStart"/>
-      <w:r>
-        <w:rPr>
-          <w:lang w:val="en-US"/>
-        </w:rPr>
-        <w:t>api</w:t>
-      </w:r>
-      <w:proofErr w:type="spellEnd"/>
-      <w:r>
-        <w:rPr>
-          <w:lang w:val="en-US"/>
-        </w:rPr>
-        <w:t xml:space="preserve"> al event store rebuilder</w:t>
-      </w:r>
+        </w:rPr>
+      </w:pPr>
+      <w:r>
+        <w:t xml:space="preserve">Las </w:t>
+      </w:r>
+      <w:proofErr w:type="spellStart"/>
+      <w:r>
+        <w:t>estatidisticas</w:t>
+      </w:r>
+      <w:proofErr w:type="spellEnd"/>
+      <w:r>
+        <w:t xml:space="preserve"> del procesamiento del </w:t>
+      </w:r>
+      <w:proofErr w:type="spellStart"/>
+      <w:r>
+        <w:t>event</w:t>
+      </w:r>
+      <w:proofErr w:type="spellEnd"/>
+      <w:r>
+        <w:t xml:space="preserve"> store </w:t>
+      </w:r>
+      <w:proofErr w:type="spellStart"/>
+      <w:r>
+        <w:t>rebuilder</w:t>
+      </w:r>
+      <w:proofErr w:type="spellEnd"/>
     </w:p>
     <w:p>
       <w:pPr>
@@ -64,21 +171,21 @@
           <w:b/>
         </w:rPr>
       </w:pPr>
-      <w:proofErr w:type="spellStart"/>
-      <w:r>
-        <w:t>Asi</w:t>
-      </w:r>
-      <w:proofErr w:type="spellEnd"/>
-      <w:r>
-        <w:t xml:space="preserve"> ya estaría listo para poder hacer un proyecto por </w:t>
-      </w:r>
-      <w:proofErr w:type="spellStart"/>
-      <w:r>
-        <w:t>si</w:t>
-      </w:r>
-      <w:proofErr w:type="spellEnd"/>
-      <w:r>
-        <w:t xml:space="preserve"> solo.</w:t>
+      <w:r>
+        <w:t>Las estadísticas del procesamiento de eventos.</w:t>
+      </w:r>
+    </w:p>
+    <w:p>
+      <w:pPr>
+        <w:rPr>
+          <w:b/>
+        </w:rPr>
+      </w:pPr>
+      <w:r>
+        <w:rPr>
+          <w:b/>
+        </w:rPr>
+        <w:t>Notas de mi teléfono:</w:t>
       </w:r>
     </w:p>
     <w:p>
@@ -86,89 +193,74 @@
         <w:pStyle w:val="ListParagraph"/>
         <w:numPr>
           <w:ilvl w:val="0"/>
-          <w:numId w:val="4"/>
+          <w:numId w:val="6"/>
         </w:numPr>
-        <w:rPr>
-          <w:b/>
-        </w:rPr>
-      </w:pPr>
-      <w:r>
-        <w:t xml:space="preserve">Crear la </w:t>
-      </w:r>
-      <w:proofErr w:type="spellStart"/>
-      <w:r>
-        <w:t>opcion</w:t>
-      </w:r>
-      <w:proofErr w:type="spellEnd"/>
-      <w:r>
-        <w:t xml:space="preserve"> de hacer las dos cosas juntas, como un </w:t>
-      </w:r>
-      <w:proofErr w:type="spellStart"/>
-      <w:r>
-        <w:t>batch</w:t>
-      </w:r>
-      <w:proofErr w:type="spellEnd"/>
-      <w:r>
-        <w:t>.</w:t>
-      </w:r>
-      <w:bookmarkStart w:id="0" w:name="_GoBack"/>
-      <w:bookmarkEnd w:id="0"/>
+      </w:pPr>
+      <w:r>
+        <w:t xml:space="preserve">Todo comando debe generar un evento. </w:t>
+      </w:r>
+      <w:proofErr w:type="spellStart"/>
+      <w:r>
+        <w:t>Asi</w:t>
+      </w:r>
+      <w:proofErr w:type="spellEnd"/>
+      <w:r>
+        <w:t xml:space="preserve"> se evita el reprocesamiento.</w:t>
+      </w:r>
     </w:p>
     <w:p>
       <w:pPr>
         <w:pStyle w:val="ListParagraph"/>
         <w:numPr>
           <w:ilvl w:val="0"/>
-          <w:numId w:val="4"/>
+          <w:numId w:val="6"/>
         </w:numPr>
-        <w:rPr>
-          <w:b/>
-        </w:rPr>
-      </w:pPr>
-      <w:r>
-        <w:t xml:space="preserve">Las </w:t>
-      </w:r>
-      <w:proofErr w:type="spellStart"/>
-      <w:r>
-        <w:t>estatidisticas</w:t>
-      </w:r>
-      <w:proofErr w:type="spellEnd"/>
-      <w:r>
-        <w:t xml:space="preserve"> del procesamiento del </w:t>
-      </w:r>
-      <w:proofErr w:type="spellStart"/>
-      <w:r>
-        <w:t>event</w:t>
-      </w:r>
-      <w:proofErr w:type="spellEnd"/>
-      <w:r>
-        <w:t xml:space="preserve"> store </w:t>
-      </w:r>
-      <w:proofErr w:type="spellStart"/>
-      <w:r>
-        <w:t>rebuilder</w:t>
-      </w:r>
-      <w:proofErr w:type="spellEnd"/>
+      </w:pPr>
+      <w:r>
+        <w:t>Verificar que el log siempre escriba un único log por mensaje.</w:t>
+      </w:r>
     </w:p>
     <w:p>
       <w:pPr>
         <w:pStyle w:val="ListParagraph"/>
         <w:numPr>
           <w:ilvl w:val="0"/>
-          <w:numId w:val="4"/>
+          <w:numId w:val="6"/>
         </w:numPr>
-        <w:rPr>
-          <w:b/>
-        </w:rPr>
-      </w:pPr>
-      <w:r>
-        <w:t>Las estadísticas del procesamiento de eventos.</w:t>
-      </w:r>
-    </w:p>
-    <w:p>
-      <w:proofErr w:type="spellStart"/>
-      <w:r>
-        <w:t>Feature</w:t>
+      </w:pPr>
+      <w:r>
+        <w:t xml:space="preserve">Hacer del </w:t>
+      </w:r>
+      <w:proofErr w:type="spellStart"/>
+      <w:r>
+        <w:t>snapshot</w:t>
+      </w:r>
+      <w:proofErr w:type="spellEnd"/>
+      <w:r>
+        <w:t xml:space="preserve"> un proceso secundario asíncrono de importancia media (como el </w:t>
+      </w:r>
+      <w:proofErr w:type="spellStart"/>
+      <w:r>
+        <w:t>tracer</w:t>
+      </w:r>
+      <w:proofErr w:type="spellEnd"/>
+      <w:r>
+        <w:t>)</w:t>
+      </w:r>
+      <w:r>
+        <w:t xml:space="preserve"> que guarde una copia serializada del actor o </w:t>
+      </w:r>
+      <w:proofErr w:type="spellStart"/>
+      <w:r>
+        <w:t>aggregate</w:t>
+      </w:r>
+      <w:proofErr w:type="spellEnd"/>
+      <w:r>
+        <w:t xml:space="preserve"> (como un mensaje) en una tabla con </w:t>
+      </w:r>
+      <w:proofErr w:type="spellStart"/>
+      <w:r>
+        <w:t>connection</w:t>
       </w:r>
       <w:proofErr w:type="spellEnd"/>
       <w:r>
@@ -176,9 +268,157 @@
       </w:r>
       <w:proofErr w:type="spellStart"/>
       <w:r>
-        <w:t>Requests</w:t>
-      </w:r>
-      <w:proofErr w:type="spellEnd"/>
+        <w:t>string</w:t>
+      </w:r>
+      <w:proofErr w:type="spellEnd"/>
+      <w:r>
+        <w:t xml:space="preserve"> configurable (puede estar en otra base de datos con </w:t>
+      </w:r>
+      <w:bookmarkStart w:id="0" w:name="_GoBack"/>
+      <w:bookmarkEnd w:id="0"/>
+      <w:r>
+        <w:t xml:space="preserve">otro </w:t>
+      </w:r>
+      <w:proofErr w:type="spellStart"/>
+      <w:r>
+        <w:t>servior</w:t>
+      </w:r>
+      <w:proofErr w:type="spellEnd"/>
+      <w:r>
+        <w:t xml:space="preserve">). El esquema podría ser </w:t>
+      </w:r>
+      <w:proofErr w:type="spellStart"/>
+      <w:r>
+        <w:t>EventStore.Snapshots</w:t>
+      </w:r>
+      <w:proofErr w:type="spellEnd"/>
+      <w:r>
+        <w:t xml:space="preserve">. El </w:t>
+      </w:r>
+      <w:proofErr w:type="spellStart"/>
+      <w:r>
+        <w:t>event</w:t>
+      </w:r>
+      <w:proofErr w:type="spellEnd"/>
+      <w:r>
+        <w:t xml:space="preserve"> store </w:t>
+      </w:r>
+      <w:proofErr w:type="spellStart"/>
+      <w:r>
+        <w:t>rebuilder</w:t>
+      </w:r>
+      <w:proofErr w:type="spellEnd"/>
+      <w:r>
+        <w:t xml:space="preserve"> también puede reconstruir esto. Debe tener el mismo principio de </w:t>
+      </w:r>
+      <w:proofErr w:type="spellStart"/>
+      <w:r>
+        <w:t>append</w:t>
+      </w:r>
+      <w:proofErr w:type="spellEnd"/>
+      <w:r>
+        <w:t xml:space="preserve"> </w:t>
+      </w:r>
+      <w:proofErr w:type="spellStart"/>
+      <w:r>
+        <w:t>only</w:t>
+      </w:r>
+      <w:proofErr w:type="spellEnd"/>
+      <w:r>
+        <w:t xml:space="preserve">. Al momento de guardar se puede disparar otro proceso secundario, como un </w:t>
+      </w:r>
+      <w:proofErr w:type="spellStart"/>
+      <w:r>
+        <w:t>IStaleSnapshotCollector</w:t>
+      </w:r>
+      <w:proofErr w:type="spellEnd"/>
+      <w:r>
+        <w:t xml:space="preserve"> que se encarga de mirar las tablas y borrar todas las versiones anteriores del actor y borrarlas. Proceso de importancia baja. Esto debe siempre poder ser compatible con </w:t>
+      </w:r>
+      <w:proofErr w:type="spellStart"/>
+      <w:r>
+        <w:t>al</w:t>
+      </w:r>
+      <w:proofErr w:type="spellEnd"/>
+      <w:r>
+        <w:t xml:space="preserve"> implementación anterior de </w:t>
+      </w:r>
+      <w:proofErr w:type="spellStart"/>
+      <w:r>
+        <w:t>snapshots</w:t>
+      </w:r>
+      <w:proofErr w:type="spellEnd"/>
+      <w:r>
+        <w:t xml:space="preserve"> en memoria. Si se implementa esto, entonces se podría devolver el temporizador de expiración de los actores en el cache, para liberar memoria que no </w:t>
+      </w:r>
+      <w:proofErr w:type="spellStart"/>
+      <w:r>
+        <w:t>esta</w:t>
+      </w:r>
+      <w:proofErr w:type="spellEnd"/>
+      <w:r>
+        <w:t xml:space="preserve"> usando. Esto </w:t>
+      </w:r>
+      <w:proofErr w:type="spellStart"/>
+      <w:r>
+        <w:t>seria</w:t>
+      </w:r>
+      <w:proofErr w:type="spellEnd"/>
+      <w:r>
+        <w:t xml:space="preserve"> una importante </w:t>
+      </w:r>
+      <w:proofErr w:type="spellStart"/>
+      <w:r>
+        <w:t>optimizadcion</w:t>
+      </w:r>
+      <w:proofErr w:type="spellEnd"/>
+      <w:r>
+        <w:t xml:space="preserve"> de performance, </w:t>
+      </w:r>
+      <w:proofErr w:type="spellStart"/>
+      <w:r>
+        <w:t>liberanto</w:t>
+      </w:r>
+      <w:proofErr w:type="spellEnd"/>
+      <w:r>
+        <w:t xml:space="preserve"> a los actores en memoria que no están haciendo nada…</w:t>
+      </w:r>
+    </w:p>
+    <w:p>
+      <w:pPr>
+        <w:pStyle w:val="ListParagraph"/>
+        <w:numPr>
+          <w:ilvl w:val="0"/>
+          <w:numId w:val="6"/>
+        </w:numPr>
+      </w:pPr>
+      <w:r>
+        <w:t xml:space="preserve">Hacer que </w:t>
+      </w:r>
+      <w:proofErr w:type="spellStart"/>
+      <w:r>
+        <w:t>tracer</w:t>
+      </w:r>
+      <w:proofErr w:type="spellEnd"/>
+      <w:r>
+        <w:t xml:space="preserve"> se pueda apagar (un </w:t>
+      </w:r>
+      <w:proofErr w:type="spellStart"/>
+      <w:r>
+        <w:t>flag</w:t>
+      </w:r>
+      <w:proofErr w:type="spellEnd"/>
+      <w:r>
+        <w:t xml:space="preserve"> en un campo que si </w:t>
+      </w:r>
+      <w:proofErr w:type="spellStart"/>
+      <w:r>
+        <w:t>esta</w:t>
+      </w:r>
+      <w:proofErr w:type="spellEnd"/>
+      <w:r>
+        <w:t xml:space="preserve"> apagado, no hace nada) Esto no es tan importante.</w:t>
+      </w:r>
     </w:p>
     <w:p>
       <w:pPr>
@@ -714,6 +954,7 @@
           <w:noProof/>
           <w:lang w:eastAsia="es-ES"/>
         </w:rPr>
+        <w:lastRenderedPageBreak/>
         <w:drawing>
           <wp:inline distT="0" distB="0" distL="0" distR="0" wp14:anchorId="27C32B3B" wp14:editId="341363AE">
             <wp:extent cx="5400040" cy="3583305"/>
@@ -1405,6 +1646,7 @@
           <w:sz w:val="22"/>
           <w:szCs w:val="22"/>
         </w:rPr>
+        <w:lastRenderedPageBreak/>
         <w:drawing>
           <wp:inline distT="0" distB="0" distL="0" distR="0">
             <wp:extent cx="5486400" cy="3218180"/>
@@ -1506,7 +1748,6 @@
           <w:noProof/>
           <w:lang w:eastAsia="es-ES"/>
         </w:rPr>
-        <w:lastRenderedPageBreak/>
         <w:drawing>
           <wp:inline distT="0" distB="0" distL="0" distR="0" wp14:anchorId="5D67F893" wp14:editId="2ECDA899">
             <wp:extent cx="5400040" cy="4055110"/>
@@ -1802,6 +2043,95 @@
     </w:lvl>
   </w:abstractNum>
   <w:abstractNum w:abstractNumId="2">
+    <w:nsid w:val="37335330"/>
+    <w:multiLevelType w:val="hybridMultilevel"/>
+    <w:tmpl w:val="FB768D88"/>
+    <w:lvl w:ilvl="0" w:tplc="0C0A000F">
+      <w:start w:val="1"/>
+      <w:numFmt w:val="decimal"/>
+      <w:lvlText w:val="%1."/>
+      <w:lvlJc w:val="left"/>
+      <w:pPr>
+        <w:ind w:left="720" w:hanging="360"/>
+      </w:pPr>
+      <w:rPr>
+        <w:rFonts w:hint="default"/>
+      </w:rPr>
+    </w:lvl>
+    <w:lvl w:ilvl="1" w:tplc="0C0A0019" w:tentative="1">
+      <w:start w:val="1"/>
+      <w:numFmt w:val="lowerLetter"/>
+      <w:lvlText w:val="%2."/>
+      <w:lvlJc w:val="left"/>
+      <w:pPr>
+        <w:ind w:left="1440" w:hanging="360"/>
+      </w:pPr>
+    </w:lvl>
+    <w:lvl w:ilvl="2" w:tplc="0C0A001B" w:tentative="1">
+      <w:start w:val="1"/>
+      <w:numFmt w:val="lowerRoman"/>
+      <w:lvlText w:val="%3."/>
+      <w:lvlJc w:val="right"/>
+      <w:pPr>
+        <w:ind w:left="2160" w:hanging="180"/>
+      </w:pPr>
+    </w:lvl>
+    <w:lvl w:ilvl="3" w:tplc="0C0A000F" w:tentative="1">
+      <w:start w:val="1"/>
+      <w:numFmt w:val="decimal"/>
+      <w:lvlText w:val="%4."/>
+      <w:lvlJc w:val="left"/>
+      <w:pPr>
+        <w:ind w:left="2880" w:hanging="360"/>
+      </w:pPr>
+    </w:lvl>
+    <w:lvl w:ilvl="4" w:tplc="0C0A0019" w:tentative="1">
+      <w:start w:val="1"/>
+      <w:numFmt w:val="lowerLetter"/>
+      <w:lvlText w:val="%5."/>
+      <w:lvlJc w:val="left"/>
+      <w:pPr>
+        <w:ind w:left="3600" w:hanging="360"/>
+      </w:pPr>
+    </w:lvl>
+    <w:lvl w:ilvl="5" w:tplc="0C0A001B" w:tentative="1">
+      <w:start w:val="1"/>
+      <w:numFmt w:val="lowerRoman"/>
+      <w:lvlText w:val="%6."/>
+      <w:lvlJc w:val="right"/>
+      <w:pPr>
+        <w:ind w:left="4320" w:hanging="180"/>
+      </w:pPr>
+    </w:lvl>
+    <w:lvl w:ilvl="6" w:tplc="0C0A000F" w:tentative="1">
+      <w:start w:val="1"/>
+      <w:numFmt w:val="decimal"/>
+      <w:lvlText w:val="%7."/>
+      <w:lvlJc w:val="left"/>
+      <w:pPr>
+        <w:ind w:left="5040" w:hanging="360"/>
+      </w:pPr>
+    </w:lvl>
+    <w:lvl w:ilvl="7" w:tplc="0C0A0019" w:tentative="1">
+      <w:start w:val="1"/>
+      <w:numFmt w:val="lowerLetter"/>
+      <w:lvlText w:val="%8."/>
+      <w:lvlJc w:val="left"/>
+      <w:pPr>
+        <w:ind w:left="5760" w:hanging="360"/>
+      </w:pPr>
+    </w:lvl>
+    <w:lvl w:ilvl="8" w:tplc="0C0A001B" w:tentative="1">
+      <w:start w:val="1"/>
+      <w:numFmt w:val="lowerRoman"/>
+      <w:lvlText w:val="%9."/>
+      <w:lvlJc w:val="right"/>
+      <w:pPr>
+        <w:ind w:left="6480" w:hanging="180"/>
+      </w:pPr>
+    </w:lvl>
+  </w:abstractNum>
+  <w:abstractNum w:abstractNumId="3">
     <w:nsid w:val="425F7C38"/>
     <w:multiLevelType w:val="hybridMultilevel"/>
     <w:tmpl w:val="28F238AE"/>
@@ -1890,7 +2220,7 @@
       </w:pPr>
     </w:lvl>
   </w:abstractNum>
-  <w:abstractNum w:abstractNumId="3">
+  <w:abstractNum w:abstractNumId="4">
     <w:nsid w:val="7303065E"/>
     <w:multiLevelType w:val="hybridMultilevel"/>
     <w:tmpl w:val="FAE83FA0"/>
@@ -2002,7 +2332,7 @@
       </w:rPr>
     </w:lvl>
   </w:abstractNum>
-  <w:abstractNum w:abstractNumId="4">
+  <w:abstractNum w:abstractNumId="5">
     <w:nsid w:val="75064004"/>
     <w:multiLevelType w:val="hybridMultilevel"/>
     <w:tmpl w:val="59C2C1C8"/>
@@ -2092,19 +2422,22 @@
     </w:lvl>
   </w:abstractNum>
   <w:num w:numId="1">
-    <w:abstractNumId w:val="4"/>
+    <w:abstractNumId w:val="5"/>
   </w:num>
   <w:num w:numId="2">
     <w:abstractNumId w:val="0"/>
   </w:num>
   <w:num w:numId="3">
-    <w:abstractNumId w:val="2"/>
+    <w:abstractNumId w:val="3"/>
   </w:num>
   <w:num w:numId="4">
-    <w:abstractNumId w:val="3"/>
+    <w:abstractNumId w:val="4"/>
   </w:num>
   <w:num w:numId="5">
     <w:abstractNumId w:val="1"/>
+  </w:num>
+  <w:num w:numId="6">
+    <w:abstractNumId w:val="2"/>
   </w:num>
 </w:numbering>
 </file>

</xml_diff>

<commit_message>
Ahora el snapshoter es un nuevo componente y se separo del event store
</commit_message>
<xml_diff>
--- a/Readme.docx
+++ b/Readme.docx
@@ -1,6 +1,6 @@
 
 <file path=word/document.xml><?xml version="1.0" encoding="utf-8"?>
-<w:document xmlns:wpc="http://schemas.microsoft.com/office/word/2010/wordprocessingCanvas" xmlns:mc="http://schemas.openxmlformats.org/markup-compatibility/2006" xmlns:o="urn:schemas-microsoft-com:office:office" xmlns:r="http://schemas.openxmlformats.org/officeDocument/2006/relationships" xmlns:m="http://schemas.openxmlformats.org/officeDocument/2006/math" xmlns:v="urn:schemas-microsoft-com:vml" xmlns:wp14="http://schemas.microsoft.com/office/word/2010/wordprocessingDrawing" xmlns:wp="http://schemas.openxmlformats.org/drawingml/2006/wordprocessingDrawing" xmlns:w10="urn:schemas-microsoft-com:office:word" xmlns:w="http://schemas.openxmlformats.org/wordprocessingml/2006/main" xmlns:w14="http://schemas.microsoft.com/office/word/2010/wordml" xmlns:w15="http://schemas.microsoft.com/office/word/2012/wordml" xmlns:wpg="http://schemas.microsoft.com/office/word/2010/wordprocessingGroup" xmlns:wpi="http://schemas.microsoft.com/office/word/2010/wordprocessingInk" xmlns:wne="http://schemas.microsoft.com/office/word/2006/wordml" xmlns:wps="http://schemas.microsoft.com/office/word/2010/wordprocessingShape" mc:Ignorable="w14 w15 wp14">
+<w:document xmlns:wpc="http://schemas.microsoft.com/office/word/2010/wordprocessingCanvas" xmlns:mc="http://schemas.openxmlformats.org/markup-compatibility/2006" xmlns:o="urn:schemas-microsoft-com:office:office" xmlns:r="http://schemas.openxmlformats.org/officeDocument/2006/relationships" xmlns:m="http://schemas.openxmlformats.org/officeDocument/2006/math" xmlns:v="urn:schemas-microsoft-com:vml" xmlns:wp14="http://schemas.microsoft.com/office/word/2010/wordprocessingDrawing" xmlns:wp="http://schemas.openxmlformats.org/drawingml/2006/wordprocessingDrawing" xmlns:w10="urn:schemas-microsoft-com:office:word" xmlns:w="http://schemas.openxmlformats.org/wordprocessingml/2006/main" xmlns:w14="http://schemas.microsoft.com/office/word/2010/wordml" xmlns:wpg="http://schemas.microsoft.com/office/word/2010/wordprocessingGroup" xmlns:wpi="http://schemas.microsoft.com/office/word/2010/wordprocessingInk" xmlns:wne="http://schemas.microsoft.com/office/word/2006/wordml" xmlns:wps="http://schemas.microsoft.com/office/word/2010/wordprocessingShape" mc:Ignorable="w14 wp14">
   <w:body>
     <w:p>
       <w:pPr>
@@ -14,7 +14,7 @@
     </w:p>
     <w:p>
       <w:pPr>
-        <w:pStyle w:val="ListParagraph"/>
+        <w:pStyle w:val="Prrafodelista"/>
         <w:rPr>
           <w:b/>
         </w:rPr>
@@ -37,13 +37,27 @@
         <w:rPr>
           <w:b/>
         </w:rPr>
-        <w:t xml:space="preserve"> store y del </w:t>
+        <w:t xml:space="preserve"> </w:t>
       </w:r>
       <w:proofErr w:type="spellStart"/>
       <w:r>
         <w:rPr>
           <w:b/>
         </w:rPr>
+        <w:t>store</w:t>
+      </w:r>
+      <w:proofErr w:type="spellEnd"/>
+      <w:r>
+        <w:rPr>
+          <w:b/>
+        </w:rPr>
+        <w:t xml:space="preserve"> y del </w:t>
+      </w:r>
+      <w:proofErr w:type="spellStart"/>
+      <w:r>
+        <w:rPr>
+          <w:b/>
+        </w:rPr>
         <w:t>message</w:t>
       </w:r>
       <w:proofErr w:type="spellEnd"/>
@@ -126,7 +140,7 @@
     </w:p>
     <w:p>
       <w:pPr>
-        <w:pStyle w:val="ListParagraph"/>
+        <w:pStyle w:val="Prrafodelista"/>
         <w:numPr>
           <w:ilvl w:val="0"/>
           <w:numId w:val="4"/>
@@ -152,7 +166,15 @@
       </w:r>
       <w:proofErr w:type="spellEnd"/>
       <w:r>
-        <w:t xml:space="preserve"> store </w:t>
+        <w:t xml:space="preserve"> </w:t>
+      </w:r>
+      <w:proofErr w:type="spellStart"/>
+      <w:r>
+        <w:t>store</w:t>
+      </w:r>
+      <w:proofErr w:type="spellEnd"/>
+      <w:r>
+        <w:t xml:space="preserve"> </w:t>
       </w:r>
       <w:proofErr w:type="spellStart"/>
       <w:r>
@@ -162,7 +184,7 @@
     </w:p>
     <w:p>
       <w:pPr>
-        <w:pStyle w:val="ListParagraph"/>
+        <w:pStyle w:val="Prrafodelista"/>
         <w:numPr>
           <w:ilvl w:val="0"/>
           <w:numId w:val="4"/>
@@ -190,7 +212,7 @@
     </w:p>
     <w:p>
       <w:pPr>
-        <w:pStyle w:val="ListParagraph"/>
+        <w:pStyle w:val="Prrafodelista"/>
         <w:numPr>
           <w:ilvl w:val="0"/>
           <w:numId w:val="6"/>
@@ -210,7 +232,7 @@
     </w:p>
     <w:p>
       <w:pPr>
-        <w:pStyle w:val="ListParagraph"/>
+        <w:pStyle w:val="Prrafodelista"/>
         <w:numPr>
           <w:ilvl w:val="0"/>
           <w:numId w:val="6"/>
@@ -222,7 +244,7 @@
     </w:p>
     <w:p>
       <w:pPr>
-        <w:pStyle w:val="ListParagraph"/>
+        <w:pStyle w:val="Prrafodelista"/>
         <w:numPr>
           <w:ilvl w:val="0"/>
           <w:numId w:val="6"/>
@@ -272,12 +294,7 @@
       </w:r>
       <w:proofErr w:type="spellEnd"/>
       <w:r>
-        <w:t xml:space="preserve"> configurable (puede estar en otra base de datos con </w:t>
-      </w:r>
-      <w:bookmarkStart w:id="0" w:name="_GoBack"/>
-      <w:bookmarkEnd w:id="0"/>
-      <w:r>
-        <w:t xml:space="preserve">otro </w:t>
+        <w:t xml:space="preserve"> configurable (puede estar en otra base de datos con otro </w:t>
       </w:r>
       <w:proofErr w:type="spellStart"/>
       <w:r>
@@ -301,7 +318,15 @@
       </w:r>
       <w:proofErr w:type="spellEnd"/>
       <w:r>
-        <w:t xml:space="preserve"> store </w:t>
+        <w:t xml:space="preserve"> </w:t>
+      </w:r>
+      <w:proofErr w:type="spellStart"/>
+      <w:r>
+        <w:t>store</w:t>
+      </w:r>
+      <w:proofErr w:type="spellEnd"/>
+      <w:r>
+        <w:t xml:space="preserve"> </w:t>
       </w:r>
       <w:proofErr w:type="spellStart"/>
       <w:r>
@@ -386,7 +411,7 @@
     </w:p>
     <w:p>
       <w:pPr>
-        <w:pStyle w:val="ListParagraph"/>
+        <w:pStyle w:val="Prrafodelista"/>
         <w:numPr>
           <w:ilvl w:val="0"/>
           <w:numId w:val="6"/>
@@ -504,147 +529,47 @@
           <w:sz w:val="22"/>
           <w:szCs w:val="22"/>
         </w:rPr>
-        <w:t xml:space="preserve">Que haya una </w:t>
-      </w:r>
-      <w:proofErr w:type="spellStart"/>
-      <w:r>
-        <w:rPr>
-          <w:rFonts w:ascii="Calibri" w:hAnsi="Calibri"/>
-          <w:color w:val="000000"/>
-          <w:sz w:val="22"/>
-          <w:szCs w:val="22"/>
-        </w:rPr>
-        <w:t>politica</w:t>
-      </w:r>
-      <w:proofErr w:type="spellEnd"/>
-      <w:r>
-        <w:rPr>
-          <w:rFonts w:ascii="Calibri" w:hAnsi="Calibri"/>
-          <w:color w:val="000000"/>
-          <w:sz w:val="22"/>
-          <w:szCs w:val="22"/>
-        </w:rPr>
-        <w:t xml:space="preserve"> de reintento en el </w:t>
-      </w:r>
-      <w:proofErr w:type="spellStart"/>
-      <w:r>
-        <w:rPr>
-          <w:rFonts w:ascii="Calibri" w:hAnsi="Calibri"/>
-          <w:color w:val="000000"/>
-          <w:sz w:val="22"/>
-          <w:szCs w:val="22"/>
-        </w:rPr>
-        <w:t>worker</w:t>
-      </w:r>
-      <w:proofErr w:type="spellEnd"/>
-      <w:r>
-        <w:rPr>
-          <w:rFonts w:ascii="Calibri" w:hAnsi="Calibri"/>
-          <w:color w:val="000000"/>
-          <w:sz w:val="22"/>
-          <w:szCs w:val="22"/>
-        </w:rPr>
-        <w:t xml:space="preserve">. A medida que se vaya reintentando va a tardar </w:t>
-      </w:r>
-      <w:proofErr w:type="spellStart"/>
-      <w:r>
-        <w:rPr>
-          <w:rFonts w:ascii="Calibri" w:hAnsi="Calibri"/>
-          <w:color w:val="000000"/>
-          <w:sz w:val="22"/>
-          <w:szCs w:val="22"/>
-        </w:rPr>
-        <w:t>mas</w:t>
-      </w:r>
-      <w:proofErr w:type="spellEnd"/>
-      <w:r>
-        <w:rPr>
-          <w:rFonts w:ascii="Calibri" w:hAnsi="Calibri"/>
-          <w:color w:val="000000"/>
-          <w:sz w:val="22"/>
-          <w:szCs w:val="22"/>
-        </w:rPr>
-        <w:t xml:space="preserve"> en volver a reintentar, </w:t>
-      </w:r>
-      <w:proofErr w:type="spellStart"/>
-      <w:r>
-        <w:rPr>
-          <w:rFonts w:ascii="Calibri" w:hAnsi="Calibri"/>
-          <w:color w:val="000000"/>
-          <w:sz w:val="22"/>
-          <w:szCs w:val="22"/>
-        </w:rPr>
-        <w:t>asi</w:t>
-      </w:r>
-      <w:proofErr w:type="spellEnd"/>
-      <w:r>
-        <w:rPr>
-          <w:rFonts w:ascii="Calibri" w:hAnsi="Calibri"/>
-          <w:color w:val="000000"/>
-          <w:sz w:val="22"/>
-          <w:szCs w:val="22"/>
-        </w:rPr>
-        <w:t xml:space="preserve"> como se hace el </w:t>
-      </w:r>
-      <w:proofErr w:type="spellStart"/>
-      <w:r>
-        <w:rPr>
-          <w:rFonts w:ascii="Calibri" w:hAnsi="Calibri"/>
-          <w:color w:val="000000"/>
-          <w:sz w:val="22"/>
-          <w:szCs w:val="22"/>
-        </w:rPr>
-        <w:t>poll</w:t>
-      </w:r>
-      <w:proofErr w:type="spellEnd"/>
-      <w:r>
-        <w:rPr>
-          <w:rFonts w:ascii="Calibri" w:hAnsi="Calibri"/>
-          <w:color w:val="000000"/>
-          <w:sz w:val="22"/>
-          <w:szCs w:val="22"/>
-        </w:rPr>
-        <w:t xml:space="preserve"> del </w:t>
-      </w:r>
-      <w:proofErr w:type="spellStart"/>
-      <w:r>
-        <w:rPr>
-          <w:rFonts w:ascii="Calibri" w:hAnsi="Calibri"/>
-          <w:color w:val="000000"/>
-          <w:sz w:val="22"/>
-          <w:szCs w:val="22"/>
-        </w:rPr>
-        <w:t>read</w:t>
-      </w:r>
-      <w:proofErr w:type="spellEnd"/>
-      <w:r>
-        <w:rPr>
-          <w:rFonts w:ascii="Calibri" w:hAnsi="Calibri"/>
-          <w:color w:val="000000"/>
-          <w:sz w:val="22"/>
-          <w:szCs w:val="22"/>
-        </w:rPr>
-        <w:t xml:space="preserve"> </w:t>
-      </w:r>
-      <w:proofErr w:type="spellStart"/>
-      <w:r>
-        <w:rPr>
-          <w:rFonts w:ascii="Calibri" w:hAnsi="Calibri"/>
-          <w:color w:val="000000"/>
-          <w:sz w:val="22"/>
-          <w:szCs w:val="22"/>
-        </w:rPr>
-        <w:t>model</w:t>
-      </w:r>
-      <w:proofErr w:type="spellEnd"/>
-      <w:r>
-        <w:rPr>
-          <w:rFonts w:ascii="Calibri" w:hAnsi="Calibri"/>
-          <w:color w:val="000000"/>
-          <w:sz w:val="22"/>
-          <w:szCs w:val="22"/>
-        </w:rPr>
-        <w:t xml:space="preserve"> de parte del cliente. Configurable</w:t>
+        <w:t xml:space="preserve">El date time de </w:t>
+      </w:r>
+      <w:proofErr w:type="spellStart"/>
+      <w:r>
+        <w:rPr>
+          <w:rFonts w:ascii="Calibri" w:hAnsi="Calibri"/>
+          <w:color w:val="000000"/>
+          <w:sz w:val="22"/>
+          <w:szCs w:val="22"/>
+        </w:rPr>
+        <w:t>NEventStore</w:t>
+      </w:r>
+      <w:proofErr w:type="spellEnd"/>
+      <w:r>
+        <w:rPr>
+          <w:rFonts w:ascii="Calibri" w:hAnsi="Calibri"/>
+          <w:color w:val="000000"/>
+          <w:sz w:val="22"/>
+          <w:szCs w:val="22"/>
+        </w:rPr>
+        <w:t xml:space="preserve"> de Jonathan Oliver se ve muy bien. </w:t>
+      </w:r>
+      <w:proofErr w:type="spellStart"/>
+      <w:r>
+        <w:rPr>
+          <w:rFonts w:ascii="Calibri" w:hAnsi="Calibri"/>
+          <w:color w:val="000000"/>
+          <w:sz w:val="22"/>
+          <w:szCs w:val="22"/>
+        </w:rPr>
+        <w:t>Quiza</w:t>
+      </w:r>
+      <w:proofErr w:type="spellEnd"/>
+      <w:r>
+        <w:rPr>
+          <w:rFonts w:ascii="Calibri" w:hAnsi="Calibri"/>
+          <w:color w:val="000000"/>
+          <w:sz w:val="22"/>
+          <w:szCs w:val="22"/>
+        </w:rPr>
+        <w:t xml:space="preserve"> se pueda implementar.</w:t>
       </w:r>
     </w:p>
     <w:p>
@@ -662,196 +587,488 @@
           <w:szCs w:val="22"/>
         </w:rPr>
       </w:pPr>
-      <w:proofErr w:type="spellStart"/>
-      <w:r>
-        <w:rPr>
-          <w:rFonts w:ascii="Calibri" w:hAnsi="Calibri"/>
-          <w:color w:val="000000"/>
-          <w:sz w:val="22"/>
-          <w:szCs w:val="22"/>
-        </w:rPr>
-        <w:t>Tambien</w:t>
-      </w:r>
-      <w:proofErr w:type="spellEnd"/>
-      <w:r>
-        <w:rPr>
-          <w:rFonts w:ascii="Calibri" w:hAnsi="Calibri"/>
-          <w:color w:val="000000"/>
-          <w:sz w:val="22"/>
-          <w:szCs w:val="22"/>
-        </w:rPr>
-        <w:t xml:space="preserve"> la política de reintento del </w:t>
-      </w:r>
-      <w:proofErr w:type="spellStart"/>
-      <w:r>
-        <w:rPr>
-          <w:rFonts w:ascii="Calibri" w:hAnsi="Calibri"/>
-          <w:color w:val="000000"/>
-          <w:sz w:val="22"/>
-          <w:szCs w:val="22"/>
-        </w:rPr>
-        <w:t>event</w:t>
-      </w:r>
-      <w:proofErr w:type="spellEnd"/>
-      <w:r>
-        <w:rPr>
-          <w:rFonts w:ascii="Calibri" w:hAnsi="Calibri"/>
-          <w:color w:val="000000"/>
-          <w:sz w:val="22"/>
-          <w:szCs w:val="22"/>
-        </w:rPr>
-        <w:t xml:space="preserve"> </w:t>
-      </w:r>
-      <w:proofErr w:type="spellStart"/>
-      <w:r>
-        <w:rPr>
-          <w:rFonts w:ascii="Calibri" w:hAnsi="Calibri"/>
-          <w:color w:val="000000"/>
-          <w:sz w:val="22"/>
-          <w:szCs w:val="22"/>
-        </w:rPr>
-        <w:t>handler</w:t>
-      </w:r>
-      <w:proofErr w:type="spellEnd"/>
-      <w:r>
-        <w:rPr>
-          <w:rFonts w:ascii="Calibri" w:hAnsi="Calibri"/>
-          <w:color w:val="000000"/>
-          <w:sz w:val="22"/>
-          <w:szCs w:val="22"/>
-        </w:rPr>
-        <w:t xml:space="preserve">, y ver la política de reintento del </w:t>
-      </w:r>
-      <w:proofErr w:type="spellStart"/>
-      <w:r>
-        <w:rPr>
-          <w:rFonts w:ascii="Calibri" w:hAnsi="Calibri"/>
-          <w:color w:val="000000"/>
-          <w:sz w:val="22"/>
-          <w:szCs w:val="22"/>
-        </w:rPr>
-        <w:t>command</w:t>
-      </w:r>
-      <w:proofErr w:type="spellEnd"/>
-      <w:r>
-        <w:rPr>
-          <w:rFonts w:ascii="Calibri" w:hAnsi="Calibri"/>
-          <w:color w:val="000000"/>
-          <w:sz w:val="22"/>
-          <w:szCs w:val="22"/>
-        </w:rPr>
-        <w:t xml:space="preserve"> </w:t>
-      </w:r>
-      <w:proofErr w:type="spellStart"/>
-      <w:r>
-        <w:rPr>
-          <w:rFonts w:ascii="Calibri" w:hAnsi="Calibri"/>
-          <w:color w:val="000000"/>
-          <w:sz w:val="22"/>
-          <w:szCs w:val="22"/>
-        </w:rPr>
-        <w:t>handler</w:t>
-      </w:r>
-      <w:proofErr w:type="spellEnd"/>
-      <w:r>
-        <w:rPr>
-          <w:rFonts w:ascii="Calibri" w:hAnsi="Calibri"/>
-          <w:color w:val="000000"/>
-          <w:sz w:val="22"/>
-          <w:szCs w:val="22"/>
-        </w:rPr>
-        <w:t>, que sea incremental. Verificar si esto no es lo mismo que en el punto 1.</w:t>
-      </w:r>
-    </w:p>
-    <w:p>
-      <w:pPr>
-        <w:pStyle w:val="ListParagraph"/>
+      <w:r>
+        <w:rPr>
+          <w:rFonts w:ascii="Calibri" w:hAnsi="Calibri"/>
+          <w:color w:val="000000"/>
+          <w:sz w:val="22"/>
+          <w:szCs w:val="22"/>
+        </w:rPr>
+        <w:t xml:space="preserve">El id del </w:t>
+      </w:r>
+      <w:proofErr w:type="spellStart"/>
+      <w:r>
+        <w:rPr>
+          <w:rFonts w:ascii="Calibri" w:hAnsi="Calibri"/>
+          <w:color w:val="000000"/>
+          <w:sz w:val="22"/>
+          <w:szCs w:val="22"/>
+        </w:rPr>
+        <w:t>Command</w:t>
+      </w:r>
+      <w:proofErr w:type="spellEnd"/>
+      <w:r>
+        <w:rPr>
+          <w:rFonts w:ascii="Calibri" w:hAnsi="Calibri"/>
+          <w:color w:val="000000"/>
+          <w:sz w:val="22"/>
+          <w:szCs w:val="22"/>
+        </w:rPr>
+        <w:t xml:space="preserve"> Bus y del </w:t>
+      </w:r>
+      <w:proofErr w:type="spellStart"/>
+      <w:r>
+        <w:rPr>
+          <w:rFonts w:ascii="Calibri" w:hAnsi="Calibri"/>
+          <w:color w:val="000000"/>
+          <w:sz w:val="22"/>
+          <w:szCs w:val="22"/>
+        </w:rPr>
+        <w:t>Event</w:t>
+      </w:r>
+      <w:proofErr w:type="spellEnd"/>
+      <w:r>
+        <w:rPr>
+          <w:rFonts w:ascii="Calibri" w:hAnsi="Calibri"/>
+          <w:color w:val="000000"/>
+          <w:sz w:val="22"/>
+          <w:szCs w:val="22"/>
+        </w:rPr>
+        <w:t xml:space="preserve"> Bus en la base de datos debería </w:t>
+      </w:r>
+      <w:proofErr w:type="spellStart"/>
+      <w:r>
+        <w:rPr>
+          <w:rFonts w:ascii="Calibri" w:hAnsi="Calibri"/>
+          <w:color w:val="000000"/>
+          <w:sz w:val="22"/>
+          <w:szCs w:val="22"/>
+        </w:rPr>
+        <w:t>porder</w:t>
+      </w:r>
+      <w:proofErr w:type="spellEnd"/>
+      <w:r>
+        <w:rPr>
+          <w:rFonts w:ascii="Calibri" w:hAnsi="Calibri"/>
+          <w:color w:val="000000"/>
+          <w:sz w:val="22"/>
+          <w:szCs w:val="22"/>
+        </w:rPr>
+        <w:t xml:space="preserve"> ser el id en </w:t>
+      </w:r>
+      <w:proofErr w:type="spellStart"/>
+      <w:r>
+        <w:rPr>
+          <w:rFonts w:ascii="Calibri" w:hAnsi="Calibri"/>
+          <w:color w:val="000000"/>
+          <w:sz w:val="22"/>
+          <w:szCs w:val="22"/>
+        </w:rPr>
+        <w:t>long</w:t>
+      </w:r>
+      <w:proofErr w:type="spellEnd"/>
+      <w:r>
+        <w:rPr>
+          <w:rFonts w:ascii="Calibri" w:hAnsi="Calibri"/>
+          <w:color w:val="000000"/>
+          <w:sz w:val="22"/>
+          <w:szCs w:val="22"/>
+        </w:rPr>
+        <w:t>, para que pueda almacenar muchos, muchos</w:t>
+      </w:r>
+      <w:proofErr w:type="gramStart"/>
+      <w:r>
+        <w:rPr>
+          <w:rFonts w:ascii="Calibri" w:hAnsi="Calibri"/>
+          <w:color w:val="000000"/>
+          <w:sz w:val="22"/>
+          <w:szCs w:val="22"/>
+        </w:rPr>
+        <w:t>..</w:t>
+      </w:r>
+      <w:proofErr w:type="gramEnd"/>
+      <w:r>
+        <w:rPr>
+          <w:rFonts w:ascii="Calibri" w:hAnsi="Calibri"/>
+          <w:color w:val="000000"/>
+          <w:sz w:val="22"/>
+          <w:szCs w:val="22"/>
+        </w:rPr>
+        <w:t xml:space="preserve"> muchos Ids…..</w:t>
+      </w:r>
+      <w:bookmarkStart w:id="0" w:name="_GoBack"/>
+      <w:bookmarkEnd w:id="0"/>
+    </w:p>
+    <w:p>
+      <w:pPr>
+        <w:pStyle w:val="NormalWeb"/>
         <w:numPr>
           <w:ilvl w:val="0"/>
           <w:numId w:val="3"/>
         </w:numPr>
-      </w:pPr>
-      <w:r>
-        <w:t xml:space="preserve">El </w:t>
-      </w:r>
-      <w:proofErr w:type="spellStart"/>
-      <w:r>
-        <w:t>TimerTaskFactory</w:t>
-      </w:r>
-      <w:proofErr w:type="spellEnd"/>
-      <w:r>
-        <w:t xml:space="preserve"> de </w:t>
-      </w:r>
-      <w:proofErr w:type="spellStart"/>
-      <w:r>
-        <w:t>Conference</w:t>
-      </w:r>
-      <w:proofErr w:type="spellEnd"/>
-      <w:r>
-        <w:t xml:space="preserve"> CQRS </w:t>
-      </w:r>
-      <w:proofErr w:type="spellStart"/>
-      <w:r>
-        <w:t>Journey</w:t>
-      </w:r>
-      <w:proofErr w:type="spellEnd"/>
-      <w:r>
-        <w:t xml:space="preserve"> se podría usar como un </w:t>
-      </w:r>
-      <w:proofErr w:type="spellStart"/>
-      <w:r>
+        <w:spacing w:before="0" w:beforeAutospacing="0" w:after="0" w:afterAutospacing="0"/>
+        <w:rPr>
+          <w:rFonts w:ascii="Calibri" w:hAnsi="Calibri"/>
+          <w:color w:val="000000"/>
+          <w:sz w:val="22"/>
+          <w:szCs w:val="22"/>
+        </w:rPr>
+      </w:pPr>
+      <w:r>
+        <w:rPr>
+          <w:rFonts w:ascii="Calibri" w:hAnsi="Calibri"/>
+          <w:color w:val="000000"/>
+          <w:sz w:val="22"/>
+          <w:szCs w:val="22"/>
+        </w:rPr>
+        <w:t xml:space="preserve">Que haya una </w:t>
+      </w:r>
+      <w:proofErr w:type="spellStart"/>
+      <w:r>
+        <w:rPr>
+          <w:rFonts w:ascii="Calibri" w:hAnsi="Calibri"/>
+          <w:color w:val="000000"/>
+          <w:sz w:val="22"/>
+          <w:szCs w:val="22"/>
+        </w:rPr>
+        <w:t>politica</w:t>
+      </w:r>
+      <w:proofErr w:type="spellEnd"/>
+      <w:r>
+        <w:rPr>
+          <w:rFonts w:ascii="Calibri" w:hAnsi="Calibri"/>
+          <w:color w:val="000000"/>
+          <w:sz w:val="22"/>
+          <w:szCs w:val="22"/>
+        </w:rPr>
+        <w:t xml:space="preserve"> de reintento en el </w:t>
+      </w:r>
+      <w:proofErr w:type="spellStart"/>
+      <w:r>
+        <w:rPr>
+          <w:rFonts w:ascii="Calibri" w:hAnsi="Calibri"/>
+          <w:color w:val="000000"/>
+          <w:sz w:val="22"/>
+          <w:szCs w:val="22"/>
+        </w:rPr>
+        <w:t>worker</w:t>
+      </w:r>
+      <w:proofErr w:type="spellEnd"/>
+      <w:r>
+        <w:rPr>
+          <w:rFonts w:ascii="Calibri" w:hAnsi="Calibri"/>
+          <w:color w:val="000000"/>
+          <w:sz w:val="22"/>
+          <w:szCs w:val="22"/>
+        </w:rPr>
+        <w:t xml:space="preserve">. A medida que se vaya reintentando va a tardar </w:t>
+      </w:r>
+      <w:proofErr w:type="spellStart"/>
+      <w:r>
+        <w:rPr>
+          <w:rFonts w:ascii="Calibri" w:hAnsi="Calibri"/>
+          <w:color w:val="000000"/>
+          <w:sz w:val="22"/>
+          <w:szCs w:val="22"/>
+        </w:rPr>
+        <w:t>mas</w:t>
+      </w:r>
+      <w:proofErr w:type="spellEnd"/>
+      <w:r>
+        <w:rPr>
+          <w:rFonts w:ascii="Calibri" w:hAnsi="Calibri"/>
+          <w:color w:val="000000"/>
+          <w:sz w:val="22"/>
+          <w:szCs w:val="22"/>
+        </w:rPr>
+        <w:t xml:space="preserve"> en volver a reintentar, </w:t>
+      </w:r>
+      <w:proofErr w:type="spellStart"/>
+      <w:r>
+        <w:rPr>
+          <w:rFonts w:ascii="Calibri" w:hAnsi="Calibri"/>
+          <w:color w:val="000000"/>
+          <w:sz w:val="22"/>
+          <w:szCs w:val="22"/>
+        </w:rPr>
+        <w:t>asi</w:t>
+      </w:r>
+      <w:proofErr w:type="spellEnd"/>
+      <w:r>
+        <w:rPr>
+          <w:rFonts w:ascii="Calibri" w:hAnsi="Calibri"/>
+          <w:color w:val="000000"/>
+          <w:sz w:val="22"/>
+          <w:szCs w:val="22"/>
+        </w:rPr>
+        <w:t xml:space="preserve"> como se hace el </w:t>
+      </w:r>
+      <w:proofErr w:type="spellStart"/>
+      <w:r>
+        <w:rPr>
+          <w:rFonts w:ascii="Calibri" w:hAnsi="Calibri"/>
+          <w:color w:val="000000"/>
+          <w:sz w:val="22"/>
+          <w:szCs w:val="22"/>
+        </w:rPr>
         <w:t>poll</w:t>
       </w:r>
       <w:proofErr w:type="spellEnd"/>
       <w:r>
+        <w:rPr>
+          <w:rFonts w:ascii="Calibri" w:hAnsi="Calibri"/>
+          <w:color w:val="000000"/>
+          <w:sz w:val="22"/>
+          <w:szCs w:val="22"/>
+        </w:rPr>
+        <w:t xml:space="preserve"> del </w:t>
+      </w:r>
+      <w:proofErr w:type="spellStart"/>
+      <w:r>
+        <w:rPr>
+          <w:rFonts w:ascii="Calibri" w:hAnsi="Calibri"/>
+          <w:color w:val="000000"/>
+          <w:sz w:val="22"/>
+          <w:szCs w:val="22"/>
+        </w:rPr>
+        <w:t>read</w:t>
+      </w:r>
+      <w:proofErr w:type="spellEnd"/>
+      <w:r>
+        <w:rPr>
+          <w:rFonts w:ascii="Calibri" w:hAnsi="Calibri"/>
+          <w:color w:val="000000"/>
+          <w:sz w:val="22"/>
+          <w:szCs w:val="22"/>
+        </w:rPr>
         <w:t xml:space="preserve"> </w:t>
       </w:r>
       <w:proofErr w:type="spellStart"/>
       <w:r>
-        <w:t>especifico</w:t>
-      </w:r>
-      <w:proofErr w:type="spellEnd"/>
-      <w:r>
-        <w:t xml:space="preserve"> para ver si se cumple una condición para </w:t>
-      </w:r>
-      <w:proofErr w:type="spellStart"/>
-      <w:r>
-        <w:t>asi</w:t>
-      </w:r>
-      <w:proofErr w:type="spellEnd"/>
-      <w:r>
-        <w:t xml:space="preserve"> saber que el evento se </w:t>
-      </w:r>
-      <w:proofErr w:type="spellStart"/>
-      <w:r>
-        <w:t>proceso</w:t>
-      </w:r>
-      <w:proofErr w:type="spellEnd"/>
-      <w:r>
-        <w:t xml:space="preserve"> correctamente. </w:t>
-      </w:r>
-      <w:proofErr w:type="spellStart"/>
-      <w:r>
-        <w:t>Esta</w:t>
-      </w:r>
-      <w:proofErr w:type="spellEnd"/>
-      <w:r>
-        <w:t xml:space="preserve"> muy buena la implementación. Se podría usar en paralelo a la implementación que hice yo.</w:t>
-      </w:r>
-    </w:p>
-    <w:p>
-      <w:pPr>
-        <w:pStyle w:val="ListParagraph"/>
+        <w:rPr>
+          <w:rFonts w:ascii="Calibri" w:hAnsi="Calibri"/>
+          <w:color w:val="000000"/>
+          <w:sz w:val="22"/>
+          <w:szCs w:val="22"/>
+        </w:rPr>
+        <w:t>model</w:t>
+      </w:r>
+      <w:proofErr w:type="spellEnd"/>
+      <w:r>
+        <w:rPr>
+          <w:rFonts w:ascii="Calibri" w:hAnsi="Calibri"/>
+          <w:color w:val="000000"/>
+          <w:sz w:val="22"/>
+          <w:szCs w:val="22"/>
+        </w:rPr>
+        <w:t xml:space="preserve"> de parte del cliente. Configurable</w:t>
+      </w:r>
+    </w:p>
+    <w:p>
+      <w:pPr>
+        <w:pStyle w:val="NormalWeb"/>
         <w:numPr>
           <w:ilvl w:val="0"/>
           <w:numId w:val="3"/>
         </w:numPr>
+        <w:spacing w:before="0" w:beforeAutospacing="0" w:after="0" w:afterAutospacing="0"/>
+        <w:rPr>
+          <w:rFonts w:ascii="Calibri" w:hAnsi="Calibri"/>
+          <w:color w:val="000000"/>
+          <w:sz w:val="22"/>
+          <w:szCs w:val="22"/>
+        </w:rPr>
+      </w:pPr>
+      <w:proofErr w:type="spellStart"/>
+      <w:r>
+        <w:rPr>
+          <w:rFonts w:ascii="Calibri" w:hAnsi="Calibri"/>
+          <w:color w:val="000000"/>
+          <w:sz w:val="22"/>
+          <w:szCs w:val="22"/>
+        </w:rPr>
+        <w:t>Tambien</w:t>
+      </w:r>
+      <w:proofErr w:type="spellEnd"/>
+      <w:r>
+        <w:rPr>
+          <w:rFonts w:ascii="Calibri" w:hAnsi="Calibri"/>
+          <w:color w:val="000000"/>
+          <w:sz w:val="22"/>
+          <w:szCs w:val="22"/>
+        </w:rPr>
+        <w:t xml:space="preserve"> la política de reintento del </w:t>
+      </w:r>
+      <w:proofErr w:type="spellStart"/>
+      <w:r>
+        <w:rPr>
+          <w:rFonts w:ascii="Calibri" w:hAnsi="Calibri"/>
+          <w:color w:val="000000"/>
+          <w:sz w:val="22"/>
+          <w:szCs w:val="22"/>
+        </w:rPr>
+        <w:t>event</w:t>
+      </w:r>
+      <w:proofErr w:type="spellEnd"/>
+      <w:r>
+        <w:rPr>
+          <w:rFonts w:ascii="Calibri" w:hAnsi="Calibri"/>
+          <w:color w:val="000000"/>
+          <w:sz w:val="22"/>
+          <w:szCs w:val="22"/>
+        </w:rPr>
+        <w:t xml:space="preserve"> </w:t>
+      </w:r>
+      <w:proofErr w:type="spellStart"/>
+      <w:r>
+        <w:rPr>
+          <w:rFonts w:ascii="Calibri" w:hAnsi="Calibri"/>
+          <w:color w:val="000000"/>
+          <w:sz w:val="22"/>
+          <w:szCs w:val="22"/>
+        </w:rPr>
+        <w:t>handler</w:t>
+      </w:r>
+      <w:proofErr w:type="spellEnd"/>
+      <w:r>
+        <w:rPr>
+          <w:rFonts w:ascii="Calibri" w:hAnsi="Calibri"/>
+          <w:color w:val="000000"/>
+          <w:sz w:val="22"/>
+          <w:szCs w:val="22"/>
+        </w:rPr>
+        <w:t xml:space="preserve">, y ver la política de reintento del </w:t>
+      </w:r>
+      <w:proofErr w:type="spellStart"/>
+      <w:r>
+        <w:rPr>
+          <w:rFonts w:ascii="Calibri" w:hAnsi="Calibri"/>
+          <w:color w:val="000000"/>
+          <w:sz w:val="22"/>
+          <w:szCs w:val="22"/>
+        </w:rPr>
+        <w:t>command</w:t>
+      </w:r>
+      <w:proofErr w:type="spellEnd"/>
+      <w:r>
+        <w:rPr>
+          <w:rFonts w:ascii="Calibri" w:hAnsi="Calibri"/>
+          <w:color w:val="000000"/>
+          <w:sz w:val="22"/>
+          <w:szCs w:val="22"/>
+        </w:rPr>
+        <w:t xml:space="preserve"> </w:t>
+      </w:r>
+      <w:proofErr w:type="spellStart"/>
+      <w:r>
+        <w:rPr>
+          <w:rFonts w:ascii="Calibri" w:hAnsi="Calibri"/>
+          <w:color w:val="000000"/>
+          <w:sz w:val="22"/>
+          <w:szCs w:val="22"/>
+        </w:rPr>
+        <w:t>handler</w:t>
+      </w:r>
+      <w:proofErr w:type="spellEnd"/>
+      <w:r>
+        <w:rPr>
+          <w:rFonts w:ascii="Calibri" w:hAnsi="Calibri"/>
+          <w:color w:val="000000"/>
+          <w:sz w:val="22"/>
+          <w:szCs w:val="22"/>
+        </w:rPr>
+        <w:t>, que sea incremental. Verificar si esto no es lo mismo que en el punto 1.</w:t>
+      </w:r>
+    </w:p>
+    <w:p>
+      <w:pPr>
+        <w:pStyle w:val="Prrafodelista"/>
+        <w:numPr>
+          <w:ilvl w:val="0"/>
+          <w:numId w:val="3"/>
+        </w:numPr>
       </w:pPr>
       <w:r>
         <w:t xml:space="preserve">El </w:t>
       </w:r>
       <w:proofErr w:type="spellStart"/>
       <w:r>
+        <w:t>TimerTaskFactory</w:t>
+      </w:r>
+      <w:proofErr w:type="spellEnd"/>
+      <w:r>
+        <w:t xml:space="preserve"> de </w:t>
+      </w:r>
+      <w:proofErr w:type="spellStart"/>
+      <w:r>
+        <w:t>Conference</w:t>
+      </w:r>
+      <w:proofErr w:type="spellEnd"/>
+      <w:r>
+        <w:t xml:space="preserve"> CQRS </w:t>
+      </w:r>
+      <w:proofErr w:type="spellStart"/>
+      <w:r>
+        <w:t>Journey</w:t>
+      </w:r>
+      <w:proofErr w:type="spellEnd"/>
+      <w:r>
+        <w:t xml:space="preserve"> se podría usar como un </w:t>
+      </w:r>
+      <w:proofErr w:type="spellStart"/>
+      <w:r>
+        <w:t>poll</w:t>
+      </w:r>
+      <w:proofErr w:type="spellEnd"/>
+      <w:r>
+        <w:t xml:space="preserve"> </w:t>
+      </w:r>
+      <w:proofErr w:type="spellStart"/>
+      <w:r>
+        <w:t>especifico</w:t>
+      </w:r>
+      <w:proofErr w:type="spellEnd"/>
+      <w:r>
+        <w:t xml:space="preserve"> para ver si se cumple una condición para </w:t>
+      </w:r>
+      <w:proofErr w:type="spellStart"/>
+      <w:r>
+        <w:t>asi</w:t>
+      </w:r>
+      <w:proofErr w:type="spellEnd"/>
+      <w:r>
+        <w:t xml:space="preserve"> saber que el evento se </w:t>
+      </w:r>
+      <w:proofErr w:type="spellStart"/>
+      <w:r>
+        <w:t>proceso</w:t>
+      </w:r>
+      <w:proofErr w:type="spellEnd"/>
+      <w:r>
+        <w:t xml:space="preserve"> correctamente. </w:t>
+      </w:r>
+      <w:proofErr w:type="spellStart"/>
+      <w:r>
+        <w:t>Esta</w:t>
+      </w:r>
+      <w:proofErr w:type="spellEnd"/>
+      <w:r>
+        <w:t xml:space="preserve"> muy buena la implementación. Se podría usar en paralelo a la implementación que hice yo.</w:t>
+      </w:r>
+    </w:p>
+    <w:p>
+      <w:pPr>
+        <w:pStyle w:val="Prrafodelista"/>
+        <w:numPr>
+          <w:ilvl w:val="0"/>
+          <w:numId w:val="3"/>
+        </w:numPr>
+      </w:pPr>
+      <w:r>
+        <w:t xml:space="preserve">El </w:t>
+      </w:r>
+      <w:proofErr w:type="spellStart"/>
+      <w:r>
         <w:t>message</w:t>
       </w:r>
       <w:proofErr w:type="spellEnd"/>
@@ -915,13 +1132,14 @@
     </w:p>
     <w:p>
       <w:pPr>
-        <w:pStyle w:val="ListParagraph"/>
+        <w:pStyle w:val="Prrafodelista"/>
         <w:numPr>
           <w:ilvl w:val="0"/>
           <w:numId w:val="1"/>
         </w:numPr>
       </w:pPr>
       <w:r>
+        <w:lastRenderedPageBreak/>
         <w:t xml:space="preserve">Insertar el </w:t>
       </w:r>
       <w:proofErr w:type="spellStart"/>
@@ -943,7 +1161,7 @@
     </w:p>
     <w:p>
       <w:pPr>
-        <w:pStyle w:val="ListParagraph"/>
+        <w:pStyle w:val="Prrafodelista"/>
         <w:numPr>
           <w:ilvl w:val="0"/>
           <w:numId w:val="1"/>
@@ -954,7 +1172,6 @@
           <w:noProof/>
           <w:lang w:eastAsia="es-ES"/>
         </w:rPr>
-        <w:lastRenderedPageBreak/>
         <w:drawing>
           <wp:inline distT="0" distB="0" distL="0" distR="0" wp14:anchorId="27C32B3B" wp14:editId="341363AE">
             <wp:extent cx="5400040" cy="3583305"/>
@@ -971,7 +1188,7 @@
                     <pic:cNvPicPr/>
                   </pic:nvPicPr>
                   <pic:blipFill>
-                    <a:blip r:embed="rId5"/>
+                    <a:blip r:embed="rId6"/>
                     <a:stretch>
                       <a:fillRect/>
                     </a:stretch>
@@ -1013,7 +1230,7 @@
     </w:p>
     <w:p>
       <w:pPr>
-        <w:pStyle w:val="ListParagraph"/>
+        <w:pStyle w:val="Prrafodelista"/>
         <w:numPr>
           <w:ilvl w:val="0"/>
           <w:numId w:val="2"/>
@@ -1043,7 +1260,7 @@
     </w:p>
     <w:p>
       <w:pPr>
-        <w:pStyle w:val="ListParagraph"/>
+        <w:pStyle w:val="Prrafodelista"/>
         <w:numPr>
           <w:ilvl w:val="0"/>
           <w:numId w:val="2"/>
@@ -1665,7 +1882,7 @@
                     </pic:cNvPicPr>
                   </pic:nvPicPr>
                   <pic:blipFill>
-                    <a:blip r:embed="rId6">
+                    <a:blip r:embed="rId7">
                       <a:extLst>
                         <a:ext uri="{28A0092B-C50C-407E-A947-70E740481C1C}">
                           <a14:useLocalDpi xmlns:a14="http://schemas.microsoft.com/office/drawing/2010/main" val="0"/>
@@ -1764,7 +1981,7 @@
                     <pic:cNvPicPr/>
                   </pic:nvPicPr>
                   <pic:blipFill>
-                    <a:blip r:embed="rId7"/>
+                    <a:blip r:embed="rId8"/>
                     <a:stretch>
                       <a:fillRect/>
                     </a:stretch>
@@ -1802,7 +2019,7 @@
     </w:p>
     <w:p>
       <w:pPr>
-        <w:pStyle w:val="ListParagraph"/>
+        <w:pStyle w:val="Prrafodelista"/>
         <w:numPr>
           <w:ilvl w:val="0"/>
           <w:numId w:val="5"/>
@@ -1814,7 +2031,7 @@
     </w:p>
     <w:p>
       <w:pPr>
-        <w:pStyle w:val="ListParagraph"/>
+        <w:pStyle w:val="Prrafodelista"/>
         <w:numPr>
           <w:ilvl w:val="0"/>
           <w:numId w:val="5"/>
@@ -1826,7 +2043,7 @@
     </w:p>
     <w:p>
       <w:pPr>
-        <w:pStyle w:val="ListParagraph"/>
+        <w:pStyle w:val="Prrafodelista"/>
         <w:numPr>
           <w:ilvl w:val="0"/>
           <w:numId w:val="5"/>
@@ -1849,7 +2066,15 @@
       </w:r>
       <w:proofErr w:type="spellEnd"/>
       <w:r>
-        <w:t xml:space="preserve"> store)</w:t>
+        <w:t xml:space="preserve"> </w:t>
+      </w:r>
+      <w:proofErr w:type="spellStart"/>
+      <w:r>
+        <w:t>store</w:t>
+      </w:r>
+      <w:proofErr w:type="spellEnd"/>
+      <w:r>
+        <w:t>)</w:t>
       </w:r>
     </w:p>
     <w:sectPr>
@@ -1863,7 +2088,7 @@
 </file>
 
 <file path=word/numbering.xml><?xml version="1.0" encoding="utf-8"?>
-<w:numbering xmlns:wpc="http://schemas.microsoft.com/office/word/2010/wordprocessingCanvas" xmlns:mc="http://schemas.openxmlformats.org/markup-compatibility/2006" xmlns:o="urn:schemas-microsoft-com:office:office" xmlns:r="http://schemas.openxmlformats.org/officeDocument/2006/relationships" xmlns:m="http://schemas.openxmlformats.org/officeDocument/2006/math" xmlns:v="urn:schemas-microsoft-com:vml" xmlns:wp14="http://schemas.microsoft.com/office/word/2010/wordprocessingDrawing" xmlns:wp="http://schemas.openxmlformats.org/drawingml/2006/wordprocessingDrawing" xmlns:w10="urn:schemas-microsoft-com:office:word" xmlns:w="http://schemas.openxmlformats.org/wordprocessingml/2006/main" xmlns:w14="http://schemas.microsoft.com/office/word/2010/wordml" xmlns:w15="http://schemas.microsoft.com/office/word/2012/wordml" xmlns:wpg="http://schemas.microsoft.com/office/word/2010/wordprocessingGroup" xmlns:wpi="http://schemas.microsoft.com/office/word/2010/wordprocessingInk" xmlns:wne="http://schemas.microsoft.com/office/word/2006/wordml" xmlns:wps="http://schemas.microsoft.com/office/word/2010/wordprocessingShape" mc:Ignorable="w14 w15 wp14">
+<w:numbering xmlns:wpc="http://schemas.microsoft.com/office/word/2010/wordprocessingCanvas" xmlns:mc="http://schemas.openxmlformats.org/markup-compatibility/2006" xmlns:o="urn:schemas-microsoft-com:office:office" xmlns:r="http://schemas.openxmlformats.org/officeDocument/2006/relationships" xmlns:m="http://schemas.openxmlformats.org/officeDocument/2006/math" xmlns:v="urn:schemas-microsoft-com:vml" xmlns:wp14="http://schemas.microsoft.com/office/word/2010/wordprocessingDrawing" xmlns:wp="http://schemas.openxmlformats.org/drawingml/2006/wordprocessingDrawing" xmlns:w10="urn:schemas-microsoft-com:office:word" xmlns:w="http://schemas.openxmlformats.org/wordprocessingml/2006/main" xmlns:w14="http://schemas.microsoft.com/office/word/2010/wordml" xmlns:wpg="http://schemas.microsoft.com/office/word/2010/wordprocessingGroup" xmlns:wpi="http://schemas.microsoft.com/office/word/2010/wordprocessingInk" xmlns:wne="http://schemas.microsoft.com/office/word/2006/wordml" xmlns:wps="http://schemas.microsoft.com/office/word/2010/wordprocessingShape" mc:Ignorable="w14 wp14">
   <w:abstractNum w:abstractNumId="0">
     <w:nsid w:val="0A8073A2"/>
     <w:multiLevelType w:val="hybridMultilevel"/>
@@ -2443,7 +2668,7 @@
 </file>
 
 <file path=word/styles.xml><?xml version="1.0" encoding="utf-8"?>
-<w:styles xmlns:mc="http://schemas.openxmlformats.org/markup-compatibility/2006" xmlns:r="http://schemas.openxmlformats.org/officeDocument/2006/relationships" xmlns:w="http://schemas.openxmlformats.org/wordprocessingml/2006/main" xmlns:w14="http://schemas.microsoft.com/office/word/2010/wordml" xmlns:w15="http://schemas.microsoft.com/office/word/2012/wordml" mc:Ignorable="w14 w15">
+<w:styles xmlns:mc="http://schemas.openxmlformats.org/markup-compatibility/2006" xmlns:r="http://schemas.openxmlformats.org/officeDocument/2006/relationships" xmlns:w="http://schemas.openxmlformats.org/wordprocessingml/2006/main" xmlns:w14="http://schemas.microsoft.com/office/word/2010/wordml" mc:Ignorable="w14">
   <w:docDefaults>
     <w:rPrDefault>
       <w:rPr>
@@ -2459,390 +2684,156 @@
       </w:pPr>
     </w:pPrDefault>
   </w:docDefaults>
-  <w:latentStyles w:defLockedState="0" w:defUIPriority="99" w:defSemiHidden="0" w:defUnhideWhenUsed="0" w:defQFormat="0" w:count="371">
-    <w:lsdException w:name="Normal" w:uiPriority="0" w:qFormat="1"/>
-    <w:lsdException w:name="heading 1" w:uiPriority="9" w:qFormat="1"/>
-    <w:lsdException w:name="heading 2" w:semiHidden="1" w:uiPriority="9" w:unhideWhenUsed="1" w:qFormat="1"/>
-    <w:lsdException w:name="heading 3" w:semiHidden="1" w:uiPriority="9" w:unhideWhenUsed="1" w:qFormat="1"/>
-    <w:lsdException w:name="heading 4" w:semiHidden="1" w:uiPriority="9" w:unhideWhenUsed="1" w:qFormat="1"/>
-    <w:lsdException w:name="heading 5" w:semiHidden="1" w:uiPriority="9" w:unhideWhenUsed="1" w:qFormat="1"/>
-    <w:lsdException w:name="heading 6" w:semiHidden="1" w:uiPriority="9" w:unhideWhenUsed="1" w:qFormat="1"/>
-    <w:lsdException w:name="heading 7" w:semiHidden="1" w:uiPriority="9" w:unhideWhenUsed="1" w:qFormat="1"/>
-    <w:lsdException w:name="heading 8" w:semiHidden="1" w:uiPriority="9" w:unhideWhenUsed="1" w:qFormat="1"/>
-    <w:lsdException w:name="heading 9" w:semiHidden="1" w:uiPriority="9" w:unhideWhenUsed="1" w:qFormat="1"/>
-    <w:lsdException w:name="index 1" w:semiHidden="1" w:unhideWhenUsed="1"/>
-    <w:lsdException w:name="index 2" w:semiHidden="1" w:unhideWhenUsed="1"/>
-    <w:lsdException w:name="index 3" w:semiHidden="1" w:unhideWhenUsed="1"/>
-    <w:lsdException w:name="index 4" w:semiHidden="1" w:unhideWhenUsed="1"/>
-    <w:lsdException w:name="index 5" w:semiHidden="1" w:unhideWhenUsed="1"/>
-    <w:lsdException w:name="index 6" w:semiHidden="1" w:unhideWhenUsed="1"/>
-    <w:lsdException w:name="index 7" w:semiHidden="1" w:unhideWhenUsed="1"/>
-    <w:lsdException w:name="index 8" w:semiHidden="1" w:unhideWhenUsed="1"/>
-    <w:lsdException w:name="index 9" w:semiHidden="1" w:unhideWhenUsed="1"/>
-    <w:lsdException w:name="toc 1" w:semiHidden="1" w:uiPriority="39" w:unhideWhenUsed="1"/>
-    <w:lsdException w:name="toc 2" w:semiHidden="1" w:uiPriority="39" w:unhideWhenUsed="1"/>
-    <w:lsdException w:name="toc 3" w:semiHidden="1" w:uiPriority="39" w:unhideWhenUsed="1"/>
-    <w:lsdException w:name="toc 4" w:semiHidden="1" w:uiPriority="39" w:unhideWhenUsed="1"/>
-    <w:lsdException w:name="toc 5" w:semiHidden="1" w:uiPriority="39" w:unhideWhenUsed="1"/>
-    <w:lsdException w:name="toc 6" w:semiHidden="1" w:uiPriority="39" w:unhideWhenUsed="1"/>
-    <w:lsdException w:name="toc 7" w:semiHidden="1" w:uiPriority="39" w:unhideWhenUsed="1"/>
-    <w:lsdException w:name="toc 8" w:semiHidden="1" w:uiPriority="39" w:unhideWhenUsed="1"/>
-    <w:lsdException w:name="toc 9" w:semiHidden="1" w:uiPriority="39" w:unhideWhenUsed="1"/>
-    <w:lsdException w:name="Normal Indent" w:semiHidden="1" w:unhideWhenUsed="1"/>
-    <w:lsdException w:name="footnote text" w:semiHidden="1" w:unhideWhenUsed="1"/>
-    <w:lsdException w:name="annotation text" w:semiHidden="1" w:unhideWhenUsed="1"/>
-    <w:lsdException w:name="header" w:semiHidden="1" w:unhideWhenUsed="1"/>
-    <w:lsdException w:name="footer" w:semiHidden="1" w:unhideWhenUsed="1"/>
-    <w:lsdException w:name="index heading" w:semiHidden="1" w:unhideWhenUsed="1"/>
-    <w:lsdException w:name="caption" w:semiHidden="1" w:uiPriority="35" w:unhideWhenUsed="1" w:qFormat="1"/>
-    <w:lsdException w:name="table of figures" w:semiHidden="1" w:unhideWhenUsed="1"/>
-    <w:lsdException w:name="envelope address" w:semiHidden="1" w:unhideWhenUsed="1"/>
-    <w:lsdException w:name="envelope return" w:semiHidden="1" w:unhideWhenUsed="1"/>
-    <w:lsdException w:name="footnote reference" w:semiHidden="1" w:unhideWhenUsed="1"/>
-    <w:lsdException w:name="annotation reference" w:semiHidden="1" w:unhideWhenUsed="1"/>
-    <w:lsdException w:name="line number" w:semiHidden="1" w:unhideWhenUsed="1"/>
-    <w:lsdException w:name="page number" w:semiHidden="1" w:unhideWhenUsed="1"/>
-    <w:lsdException w:name="endnote reference" w:semiHidden="1" w:unhideWhenUsed="1"/>
-    <w:lsdException w:name="endnote text" w:semiHidden="1" w:unhideWhenUsed="1"/>
-    <w:lsdException w:name="table of authorities" w:semiHidden="1" w:unhideWhenUsed="1"/>
-    <w:lsdException w:name="macro" w:semiHidden="1" w:unhideWhenUsed="1"/>
-    <w:lsdException w:name="toa heading" w:semiHidden="1" w:unhideWhenUsed="1"/>
-    <w:lsdException w:name="List" w:semiHidden="1" w:unhideWhenUsed="1"/>
-    <w:lsdException w:name="List Bullet" w:semiHidden="1" w:unhideWhenUsed="1"/>
-    <w:lsdException w:name="List Number" w:semiHidden="1" w:unhideWhenUsed="1"/>
-    <w:lsdException w:name="List 2" w:semiHidden="1" w:unhideWhenUsed="1"/>
-    <w:lsdException w:name="List 3" w:semiHidden="1" w:unhideWhenUsed="1"/>
-    <w:lsdException w:name="List 4" w:semiHidden="1" w:unhideWhenUsed="1"/>
-    <w:lsdException w:name="List 5" w:semiHidden="1" w:unhideWhenUsed="1"/>
-    <w:lsdException w:name="List Bullet 2" w:semiHidden="1" w:unhideWhenUsed="1"/>
-    <w:lsdException w:name="List Bullet 3" w:semiHidden="1" w:unhideWhenUsed="1"/>
-    <w:lsdException w:name="List Bullet 4" w:semiHidden="1" w:unhideWhenUsed="1"/>
-    <w:lsdException w:name="List Bullet 5" w:semiHidden="1" w:unhideWhenUsed="1"/>
-    <w:lsdException w:name="List Number 2" w:semiHidden="1" w:unhideWhenUsed="1"/>
-    <w:lsdException w:name="List Number 3" w:semiHidden="1" w:unhideWhenUsed="1"/>
-    <w:lsdException w:name="List Number 4" w:semiHidden="1" w:unhideWhenUsed="1"/>
-    <w:lsdException w:name="List Number 5" w:semiHidden="1" w:unhideWhenUsed="1"/>
-    <w:lsdException w:name="Title" w:uiPriority="10" w:qFormat="1"/>
-    <w:lsdException w:name="Closing" w:semiHidden="1" w:unhideWhenUsed="1"/>
-    <w:lsdException w:name="Signature" w:semiHidden="1" w:unhideWhenUsed="1"/>
-    <w:lsdException w:name="Default Paragraph Font" w:semiHidden="1" w:uiPriority="1" w:unhideWhenUsed="1"/>
-    <w:lsdException w:name="Body Text" w:semiHidden="1" w:unhideWhenUsed="1"/>
-    <w:lsdException w:name="Body Text Indent" w:semiHidden="1" w:unhideWhenUsed="1"/>
-    <w:lsdException w:name="List Continue" w:semiHidden="1" w:unhideWhenUsed="1"/>
-    <w:lsdException w:name="List Continue 2" w:semiHidden="1" w:unhideWhenUsed="1"/>
-    <w:lsdException w:name="List Continue 3" w:semiHidden="1" w:unhideWhenUsed="1"/>
-    <w:lsdException w:name="List Continue 4" w:semiHidden="1" w:unhideWhenUsed="1"/>
-    <w:lsdException w:name="List Continue 5" w:semiHidden="1" w:unhideWhenUsed="1"/>
-    <w:lsdException w:name="Message Header" w:semiHidden="1" w:unhideWhenUsed="1"/>
-    <w:lsdException w:name="Subtitle" w:uiPriority="11" w:qFormat="1"/>
-    <w:lsdException w:name="Salutation" w:semiHidden="1" w:unhideWhenUsed="1"/>
-    <w:lsdException w:name="Date" w:semiHidden="1" w:unhideWhenUsed="1"/>
-    <w:lsdException w:name="Body Text First Indent" w:semiHidden="1" w:unhideWhenUsed="1"/>
-    <w:lsdException w:name="Body Text First Indent 2" w:semiHidden="1" w:unhideWhenUsed="1"/>
-    <w:lsdException w:name="Note Heading" w:semiHidden="1" w:unhideWhenUsed="1"/>
-    <w:lsdException w:name="Body Text 2" w:semiHidden="1" w:unhideWhenUsed="1"/>
-    <w:lsdException w:name="Body Text 3" w:semiHidden="1" w:unhideWhenUsed="1"/>
-    <w:lsdException w:name="Body Text Indent 2" w:semiHidden="1" w:unhideWhenUsed="1"/>
-    <w:lsdException w:name="Body Text Indent 3" w:semiHidden="1" w:unhideWhenUsed="1"/>
-    <w:lsdException w:name="Block Text" w:semiHidden="1" w:unhideWhenUsed="1"/>
-    <w:lsdException w:name="Hyperlink" w:semiHidden="1" w:unhideWhenUsed="1"/>
-    <w:lsdException w:name="FollowedHyperlink" w:semiHidden="1" w:unhideWhenUsed="1"/>
-    <w:lsdException w:name="Strong" w:uiPriority="22" w:qFormat="1"/>
-    <w:lsdException w:name="Emphasis" w:uiPriority="20" w:qFormat="1"/>
-    <w:lsdException w:name="Document Map" w:semiHidden="1" w:unhideWhenUsed="1"/>
-    <w:lsdException w:name="Plain Text" w:semiHidden="1" w:unhideWhenUsed="1"/>
-    <w:lsdException w:name="E-mail Signature" w:semiHidden="1" w:unhideWhenUsed="1"/>
-    <w:lsdException w:name="HTML Top of Form" w:semiHidden="1" w:unhideWhenUsed="1"/>
-    <w:lsdException w:name="HTML Bottom of Form" w:semiHidden="1" w:unhideWhenUsed="1"/>
-    <w:lsdException w:name="Normal (Web)" w:semiHidden="1" w:unhideWhenUsed="1"/>
-    <w:lsdException w:name="HTML Acronym" w:semiHidden="1" w:unhideWhenUsed="1"/>
-    <w:lsdException w:name="HTML Address" w:semiHidden="1" w:unhideWhenUsed="1"/>
-    <w:lsdException w:name="HTML Cite" w:semiHidden="1" w:unhideWhenUsed="1"/>
-    <w:lsdException w:name="HTML Code" w:semiHidden="1" w:unhideWhenUsed="1"/>
-    <w:lsdException w:name="HTML Definition" w:semiHidden="1" w:unhideWhenUsed="1"/>
-    <w:lsdException w:name="HTML Keyboard" w:semiHidden="1" w:unhideWhenUsed="1"/>
-    <w:lsdException w:name="HTML Preformatted" w:semiHidden="1" w:unhideWhenUsed="1"/>
-    <w:lsdException w:name="HTML Sample" w:semiHidden="1" w:unhideWhenUsed="1"/>
-    <w:lsdException w:name="HTML Typewriter" w:semiHidden="1" w:unhideWhenUsed="1"/>
-    <w:lsdException w:name="HTML Variable" w:semiHidden="1" w:unhideWhenUsed="1"/>
-    <w:lsdException w:name="Normal Table" w:semiHidden="1" w:unhideWhenUsed="1"/>
-    <w:lsdException w:name="annotation subject" w:semiHidden="1" w:unhideWhenUsed="1"/>
-    <w:lsdException w:name="No List" w:semiHidden="1" w:unhideWhenUsed="1"/>
-    <w:lsdException w:name="Outline List 1" w:semiHidden="1" w:unhideWhenUsed="1"/>
-    <w:lsdException w:name="Outline List 2" w:semiHidden="1" w:unhideWhenUsed="1"/>
-    <w:lsdException w:name="Outline List 3" w:semiHidden="1" w:unhideWhenUsed="1"/>
-    <w:lsdException w:name="Table Simple 1" w:semiHidden="1" w:unhideWhenUsed="1"/>
-    <w:lsdException w:name="Table Simple 2" w:semiHidden="1" w:unhideWhenUsed="1"/>
-    <w:lsdException w:name="Table Simple 3" w:semiHidden="1" w:unhideWhenUsed="1"/>
-    <w:lsdException w:name="Table Classic 1" w:semiHidden="1" w:unhideWhenUsed="1"/>
-    <w:lsdException w:name="Table Classic 2" w:semiHidden="1" w:unhideWhenUsed="1"/>
-    <w:lsdException w:name="Table Classic 3" w:semiHidden="1" w:unhideWhenUsed="1"/>
-    <w:lsdException w:name="Table Classic 4" w:semiHidden="1" w:unhideWhenUsed="1"/>
-    <w:lsdException w:name="Table Colorful 1" w:semiHidden="1" w:unhideWhenUsed="1"/>
-    <w:lsdException w:name="Table Colorful 2" w:semiHidden="1" w:unhideWhenUsed="1"/>
-    <w:lsdException w:name="Table Colorful 3" w:semiHidden="1" w:unhideWhenUsed="1"/>
-    <w:lsdException w:name="Table Columns 1" w:semiHidden="1" w:unhideWhenUsed="1"/>
-    <w:lsdException w:name="Table Columns 2" w:semiHidden="1" w:unhideWhenUsed="1"/>
-    <w:lsdException w:name="Table Columns 3" w:semiHidden="1" w:unhideWhenUsed="1"/>
-    <w:lsdException w:name="Table Columns 4" w:semiHidden="1" w:unhideWhenUsed="1"/>
-    <w:lsdException w:name="Table Columns 5" w:semiHidden="1" w:unhideWhenUsed="1"/>
-    <w:lsdException w:name="Table Grid 1" w:semiHidden="1" w:unhideWhenUsed="1"/>
-    <w:lsdException w:name="Table Grid 2" w:semiHidden="1" w:unhideWhenUsed="1"/>
-    <w:lsdException w:name="Table Grid 3" w:semiHidden="1" w:unhideWhenUsed="1"/>
-    <w:lsdException w:name="Table Grid 4" w:semiHidden="1" w:unhideWhenUsed="1"/>
-    <w:lsdException w:name="Table Grid 5" w:semiHidden="1" w:unhideWhenUsed="1"/>
-    <w:lsdException w:name="Table Grid 6" w:semiHidden="1" w:unhideWhenUsed="1"/>
-    <w:lsdException w:name="Table Grid 7" w:semiHidden="1" w:unhideWhenUsed="1"/>
-    <w:lsdException w:name="Table Grid 8" w:semiHidden="1" w:unhideWhenUsed="1"/>
-    <w:lsdException w:name="Table List 1" w:semiHidden="1" w:unhideWhenUsed="1"/>
-    <w:lsdException w:name="Table List 2" w:semiHidden="1" w:unhideWhenUsed="1"/>
-    <w:lsdException w:name="Table List 3" w:semiHidden="1" w:unhideWhenUsed="1"/>
-    <w:lsdException w:name="Table List 4" w:semiHidden="1" w:unhideWhenUsed="1"/>
-    <w:lsdException w:name="Table List 5" w:semiHidden="1" w:unhideWhenUsed="1"/>
-    <w:lsdException w:name="Table List 6" w:semiHidden="1" w:unhideWhenUsed="1"/>
-    <w:lsdException w:name="Table List 7" w:semiHidden="1" w:unhideWhenUsed="1"/>
-    <w:lsdException w:name="Table List 8" w:semiHidden="1" w:unhideWhenUsed="1"/>
-    <w:lsdException w:name="Table 3D effects 1" w:semiHidden="1" w:unhideWhenUsed="1"/>
-    <w:lsdException w:name="Table 3D effects 2" w:semiHidden="1" w:unhideWhenUsed="1"/>
-    <w:lsdException w:name="Table 3D effects 3" w:semiHidden="1" w:unhideWhenUsed="1"/>
-    <w:lsdException w:name="Table Contemporary" w:semiHidden="1" w:unhideWhenUsed="1"/>
-    <w:lsdException w:name="Table Elegant" w:semiHidden="1" w:unhideWhenUsed="1"/>
-    <w:lsdException w:name="Table Professional" w:semiHidden="1" w:unhideWhenUsed="1"/>
-    <w:lsdException w:name="Table Subtle 1" w:semiHidden="1" w:unhideWhenUsed="1"/>
-    <w:lsdException w:name="Table Subtle 2" w:semiHidden="1" w:unhideWhenUsed="1"/>
-    <w:lsdException w:name="Table Web 1" w:semiHidden="1" w:unhideWhenUsed="1"/>
-    <w:lsdException w:name="Table Web 2" w:semiHidden="1" w:unhideWhenUsed="1"/>
-    <w:lsdException w:name="Table Web 3" w:semiHidden="1" w:unhideWhenUsed="1"/>
-    <w:lsdException w:name="Balloon Text" w:semiHidden="1" w:unhideWhenUsed="1"/>
-    <w:lsdException w:name="Table Grid" w:uiPriority="39"/>
-    <w:lsdException w:name="Table Theme" w:semiHidden="1" w:unhideWhenUsed="1"/>
-    <w:lsdException w:name="Placeholder Text" w:semiHidden="1"/>
-    <w:lsdException w:name="No Spacing" w:uiPriority="1" w:qFormat="1"/>
-    <w:lsdException w:name="Light Shading" w:uiPriority="60"/>
-    <w:lsdException w:name="Light List" w:uiPriority="61"/>
-    <w:lsdException w:name="Light Grid" w:uiPriority="62"/>
-    <w:lsdException w:name="Medium Shading 1" w:uiPriority="63"/>
-    <w:lsdException w:name="Medium Shading 2" w:uiPriority="64"/>
-    <w:lsdException w:name="Medium List 1" w:uiPriority="65"/>
-    <w:lsdException w:name="Medium List 2" w:uiPriority="66"/>
-    <w:lsdException w:name="Medium Grid 1" w:uiPriority="67"/>
-    <w:lsdException w:name="Medium Grid 2" w:uiPriority="68"/>
-    <w:lsdException w:name="Medium Grid 3" w:uiPriority="69"/>
-    <w:lsdException w:name="Dark List" w:uiPriority="70"/>
-    <w:lsdException w:name="Colorful Shading" w:uiPriority="71"/>
-    <w:lsdException w:name="Colorful List" w:uiPriority="72"/>
-    <w:lsdException w:name="Colorful Grid" w:uiPriority="73"/>
-    <w:lsdException w:name="Light Shading Accent 1" w:uiPriority="60"/>
-    <w:lsdException w:name="Light List Accent 1" w:uiPriority="61"/>
-    <w:lsdException w:name="Light Grid Accent 1" w:uiPriority="62"/>
-    <w:lsdException w:name="Medium Shading 1 Accent 1" w:uiPriority="63"/>
-    <w:lsdException w:name="Medium Shading 2 Accent 1" w:uiPriority="64"/>
-    <w:lsdException w:name="Medium List 1 Accent 1" w:uiPriority="65"/>
-    <w:lsdException w:name="Revision" w:semiHidden="1"/>
-    <w:lsdException w:name="List Paragraph" w:uiPriority="34" w:qFormat="1"/>
-    <w:lsdException w:name="Quote" w:uiPriority="29" w:qFormat="1"/>
-    <w:lsdException w:name="Intense Quote" w:uiPriority="30" w:qFormat="1"/>
-    <w:lsdException w:name="Medium List 2 Accent 1" w:uiPriority="66"/>
-    <w:lsdException w:name="Medium Grid 1 Accent 1" w:uiPriority="67"/>
-    <w:lsdException w:name="Medium Grid 2 Accent 1" w:uiPriority="68"/>
-    <w:lsdException w:name="Medium Grid 3 Accent 1" w:uiPriority="69"/>
-    <w:lsdException w:name="Dark List Accent 1" w:uiPriority="70"/>
-    <w:lsdException w:name="Colorful Shading Accent 1" w:uiPriority="71"/>
-    <w:lsdException w:name="Colorful List Accent 1" w:uiPriority="72"/>
-    <w:lsdException w:name="Colorful Grid Accent 1" w:uiPriority="73"/>
-    <w:lsdException w:name="Light Shading Accent 2" w:uiPriority="60"/>
-    <w:lsdException w:name="Light List Accent 2" w:uiPriority="61"/>
-    <w:lsdException w:name="Light Grid Accent 2" w:uiPriority="62"/>
-    <w:lsdException w:name="Medium Shading 1 Accent 2" w:uiPriority="63"/>
-    <w:lsdException w:name="Medium Shading 2 Accent 2" w:uiPriority="64"/>
-    <w:lsdException w:name="Medium List 1 Accent 2" w:uiPriority="65"/>
-    <w:lsdException w:name="Medium List 2 Accent 2" w:uiPriority="66"/>
-    <w:lsdException w:name="Medium Grid 1 Accent 2" w:uiPriority="67"/>
-    <w:lsdException w:name="Medium Grid 2 Accent 2" w:uiPriority="68"/>
-    <w:lsdException w:name="Medium Grid 3 Accent 2" w:uiPriority="69"/>
-    <w:lsdException w:name="Dark List Accent 2" w:uiPriority="70"/>
-    <w:lsdException w:name="Colorful Shading Accent 2" w:uiPriority="71"/>
-    <w:lsdException w:name="Colorful List Accent 2" w:uiPriority="72"/>
-    <w:lsdException w:name="Colorful Grid Accent 2" w:uiPriority="73"/>
-    <w:lsdException w:name="Light Shading Accent 3" w:uiPriority="60"/>
-    <w:lsdException w:name="Light List Accent 3" w:uiPriority="61"/>
-    <w:lsdException w:name="Light Grid Accent 3" w:uiPriority="62"/>
-    <w:lsdException w:name="Medium Shading 1 Accent 3" w:uiPriority="63"/>
-    <w:lsdException w:name="Medium Shading 2 Accent 3" w:uiPriority="64"/>
-    <w:lsdException w:name="Medium List 1 Accent 3" w:uiPriority="65"/>
-    <w:lsdException w:name="Medium List 2 Accent 3" w:uiPriority="66"/>
-    <w:lsdException w:name="Medium Grid 1 Accent 3" w:uiPriority="67"/>
-    <w:lsdException w:name="Medium Grid 2 Accent 3" w:uiPriority="68"/>
-    <w:lsdException w:name="Medium Grid 3 Accent 3" w:uiPriority="69"/>
-    <w:lsdException w:name="Dark List Accent 3" w:uiPriority="70"/>
-    <w:lsdException w:name="Colorful Shading Accent 3" w:uiPriority="71"/>
-    <w:lsdException w:name="Colorful List Accent 3" w:uiPriority="72"/>
-    <w:lsdException w:name="Colorful Grid Accent 3" w:uiPriority="73"/>
-    <w:lsdException w:name="Light Shading Accent 4" w:uiPriority="60"/>
-    <w:lsdException w:name="Light List Accent 4" w:uiPriority="61"/>
-    <w:lsdException w:name="Light Grid Accent 4" w:uiPriority="62"/>
-    <w:lsdException w:name="Medium Shading 1 Accent 4" w:uiPriority="63"/>
-    <w:lsdException w:name="Medium Shading 2 Accent 4" w:uiPriority="64"/>
-    <w:lsdException w:name="Medium List 1 Accent 4" w:uiPriority="65"/>
-    <w:lsdException w:name="Medium List 2 Accent 4" w:uiPriority="66"/>
-    <w:lsdException w:name="Medium Grid 1 Accent 4" w:uiPriority="67"/>
-    <w:lsdException w:name="Medium Grid 2 Accent 4" w:uiPriority="68"/>
-    <w:lsdException w:name="Medium Grid 3 Accent 4" w:uiPriority="69"/>
-    <w:lsdException w:name="Dark List Accent 4" w:uiPriority="70"/>
-    <w:lsdException w:name="Colorful Shading Accent 4" w:uiPriority="71"/>
-    <w:lsdException w:name="Colorful List Accent 4" w:uiPriority="72"/>
-    <w:lsdException w:name="Colorful Grid Accent 4" w:uiPriority="73"/>
-    <w:lsdException w:name="Light Shading Accent 5" w:uiPriority="60"/>
-    <w:lsdException w:name="Light List Accent 5" w:uiPriority="61"/>
-    <w:lsdException w:name="Light Grid Accent 5" w:uiPriority="62"/>
-    <w:lsdException w:name="Medium Shading 1 Accent 5" w:uiPriority="63"/>
-    <w:lsdException w:name="Medium Shading 2 Accent 5" w:uiPriority="64"/>
-    <w:lsdException w:name="Medium List 1 Accent 5" w:uiPriority="65"/>
-    <w:lsdException w:name="Medium List 2 Accent 5" w:uiPriority="66"/>
-    <w:lsdException w:name="Medium Grid 1 Accent 5" w:uiPriority="67"/>
-    <w:lsdException w:name="Medium Grid 2 Accent 5" w:uiPriority="68"/>
-    <w:lsdException w:name="Medium Grid 3 Accent 5" w:uiPriority="69"/>
-    <w:lsdException w:name="Dark List Accent 5" w:uiPriority="70"/>
-    <w:lsdException w:name="Colorful Shading Accent 5" w:uiPriority="71"/>
-    <w:lsdException w:name="Colorful List Accent 5" w:uiPriority="72"/>
-    <w:lsdException w:name="Colorful Grid Accent 5" w:uiPriority="73"/>
-    <w:lsdException w:name="Light Shading Accent 6" w:uiPriority="60"/>
-    <w:lsdException w:name="Light List Accent 6" w:uiPriority="61"/>
-    <w:lsdException w:name="Light Grid Accent 6" w:uiPriority="62"/>
-    <w:lsdException w:name="Medium Shading 1 Accent 6" w:uiPriority="63"/>
-    <w:lsdException w:name="Medium Shading 2 Accent 6" w:uiPriority="64"/>
-    <w:lsdException w:name="Medium List 1 Accent 6" w:uiPriority="65"/>
-    <w:lsdException w:name="Medium List 2 Accent 6" w:uiPriority="66"/>
-    <w:lsdException w:name="Medium Grid 1 Accent 6" w:uiPriority="67"/>
-    <w:lsdException w:name="Medium Grid 2 Accent 6" w:uiPriority="68"/>
-    <w:lsdException w:name="Medium Grid 3 Accent 6" w:uiPriority="69"/>
-    <w:lsdException w:name="Dark List Accent 6" w:uiPriority="70"/>
-    <w:lsdException w:name="Colorful Shading Accent 6" w:uiPriority="71"/>
-    <w:lsdException w:name="Colorful List Accent 6" w:uiPriority="72"/>
-    <w:lsdException w:name="Colorful Grid Accent 6" w:uiPriority="73"/>
-    <w:lsdException w:name="Subtle Emphasis" w:uiPriority="19" w:qFormat="1"/>
-    <w:lsdException w:name="Intense Emphasis" w:uiPriority="21" w:qFormat="1"/>
-    <w:lsdException w:name="Subtle Reference" w:uiPriority="31" w:qFormat="1"/>
-    <w:lsdException w:name="Intense Reference" w:uiPriority="32" w:qFormat="1"/>
-    <w:lsdException w:name="Book Title" w:uiPriority="33" w:qFormat="1"/>
-    <w:lsdException w:name="Bibliography" w:semiHidden="1" w:uiPriority="37" w:unhideWhenUsed="1"/>
-    <w:lsdException w:name="TOC Heading" w:semiHidden="1" w:uiPriority="39" w:unhideWhenUsed="1" w:qFormat="1"/>
-    <w:lsdException w:name="Plain Table 1" w:uiPriority="41"/>
-    <w:lsdException w:name="Plain Table 2" w:uiPriority="42"/>
-    <w:lsdException w:name="Plain Table 3" w:uiPriority="43"/>
-    <w:lsdException w:name="Plain Table 4" w:uiPriority="44"/>
-    <w:lsdException w:name="Plain Table 5" w:uiPriority="45"/>
-    <w:lsdException w:name="Grid Table Light" w:uiPriority="40"/>
-    <w:lsdException w:name="Grid Table 1 Light" w:uiPriority="46"/>
-    <w:lsdException w:name="Grid Table 2" w:uiPriority="47"/>
-    <w:lsdException w:name="Grid Table 3" w:uiPriority="48"/>
-    <w:lsdException w:name="Grid Table 4" w:uiPriority="49"/>
-    <w:lsdException w:name="Grid Table 5 Dark" w:uiPriority="50"/>
-    <w:lsdException w:name="Grid Table 6 Colorful" w:uiPriority="51"/>
-    <w:lsdException w:name="Grid Table 7 Colorful" w:uiPriority="52"/>
-    <w:lsdException w:name="Grid Table 1 Light Accent 1" w:uiPriority="46"/>
-    <w:lsdException w:name="Grid Table 2 Accent 1" w:uiPriority="47"/>
-    <w:lsdException w:name="Grid Table 3 Accent 1" w:uiPriority="48"/>
-    <w:lsdException w:name="Grid Table 4 Accent 1" w:uiPriority="49"/>
-    <w:lsdException w:name="Grid Table 5 Dark Accent 1" w:uiPriority="50"/>
-    <w:lsdException w:name="Grid Table 6 Colorful Accent 1" w:uiPriority="51"/>
-    <w:lsdException w:name="Grid Table 7 Colorful Accent 1" w:uiPriority="52"/>
-    <w:lsdException w:name="Grid Table 1 Light Accent 2" w:uiPriority="46"/>
-    <w:lsdException w:name="Grid Table 2 Accent 2" w:uiPriority="47"/>
-    <w:lsdException w:name="Grid Table 3 Accent 2" w:uiPriority="48"/>
-    <w:lsdException w:name="Grid Table 4 Accent 2" w:uiPriority="49"/>
-    <w:lsdException w:name="Grid Table 5 Dark Accent 2" w:uiPriority="50"/>
-    <w:lsdException w:name="Grid Table 6 Colorful Accent 2" w:uiPriority="51"/>
-    <w:lsdException w:name="Grid Table 7 Colorful Accent 2" w:uiPriority="52"/>
-    <w:lsdException w:name="Grid Table 1 Light Accent 3" w:uiPriority="46"/>
-    <w:lsdException w:name="Grid Table 2 Accent 3" w:uiPriority="47"/>
-    <w:lsdException w:name="Grid Table 3 Accent 3" w:uiPriority="48"/>
-    <w:lsdException w:name="Grid Table 4 Accent 3" w:uiPriority="49"/>
-    <w:lsdException w:name="Grid Table 5 Dark Accent 3" w:uiPriority="50"/>
-    <w:lsdException w:name="Grid Table 6 Colorful Accent 3" w:uiPriority="51"/>
-    <w:lsdException w:name="Grid Table 7 Colorful Accent 3" w:uiPriority="52"/>
-    <w:lsdException w:name="Grid Table 1 Light Accent 4" w:uiPriority="46"/>
-    <w:lsdException w:name="Grid Table 2 Accent 4" w:uiPriority="47"/>
-    <w:lsdException w:name="Grid Table 3 Accent 4" w:uiPriority="48"/>
-    <w:lsdException w:name="Grid Table 4 Accent 4" w:uiPriority="49"/>
-    <w:lsdException w:name="Grid Table 5 Dark Accent 4" w:uiPriority="50"/>
-    <w:lsdException w:name="Grid Table 6 Colorful Accent 4" w:uiPriority="51"/>
-    <w:lsdException w:name="Grid Table 7 Colorful Accent 4" w:uiPriority="52"/>
-    <w:lsdException w:name="Grid Table 1 Light Accent 5" w:uiPriority="46"/>
-    <w:lsdException w:name="Grid Table 2 Accent 5" w:uiPriority="47"/>
-    <w:lsdException w:name="Grid Table 3 Accent 5" w:uiPriority="48"/>
-    <w:lsdException w:name="Grid Table 4 Accent 5" w:uiPriority="49"/>
-    <w:lsdException w:name="Grid Table 5 Dark Accent 5" w:uiPriority="50"/>
-    <w:lsdException w:name="Grid Table 6 Colorful Accent 5" w:uiPriority="51"/>
-    <w:lsdException w:name="Grid Table 7 Colorful Accent 5" w:uiPriority="52"/>
-    <w:lsdException w:name="Grid Table 1 Light Accent 6" w:uiPriority="46"/>
-    <w:lsdException w:name="Grid Table 2 Accent 6" w:uiPriority="47"/>
-    <w:lsdException w:name="Grid Table 3 Accent 6" w:uiPriority="48"/>
-    <w:lsdException w:name="Grid Table 4 Accent 6" w:uiPriority="49"/>
-    <w:lsdException w:name="Grid Table 5 Dark Accent 6" w:uiPriority="50"/>
-    <w:lsdException w:name="Grid Table 6 Colorful Accent 6" w:uiPriority="51"/>
-    <w:lsdException w:name="Grid Table 7 Colorful Accent 6" w:uiPriority="52"/>
-    <w:lsdException w:name="List Table 1 Light" w:uiPriority="46"/>
-    <w:lsdException w:name="List Table 2" w:uiPriority="47"/>
-    <w:lsdException w:name="List Table 3" w:uiPriority="48"/>
-    <w:lsdException w:name="List Table 4" w:uiPriority="49"/>
-    <w:lsdException w:name="List Table 5 Dark" w:uiPriority="50"/>
-    <w:lsdException w:name="List Table 6 Colorful" w:uiPriority="51"/>
-    <w:lsdException w:name="List Table 7 Colorful" w:uiPriority="52"/>
-    <w:lsdException w:name="List Table 1 Light Accent 1" w:uiPriority="46"/>
-    <w:lsdException w:name="List Table 2 Accent 1" w:uiPriority="47"/>
-    <w:lsdException w:name="List Table 3 Accent 1" w:uiPriority="48"/>
-    <w:lsdException w:name="List Table 4 Accent 1" w:uiPriority="49"/>
-    <w:lsdException w:name="List Table 5 Dark Accent 1" w:uiPriority="50"/>
-    <w:lsdException w:name="List Table 6 Colorful Accent 1" w:uiPriority="51"/>
-    <w:lsdException w:name="List Table 7 Colorful Accent 1" w:uiPriority="52"/>
-    <w:lsdException w:name="List Table 1 Light Accent 2" w:uiPriority="46"/>
-    <w:lsdException w:name="List Table 2 Accent 2" w:uiPriority="47"/>
-    <w:lsdException w:name="List Table 3 Accent 2" w:uiPriority="48"/>
-    <w:lsdException w:name="List Table 4 Accent 2" w:uiPriority="49"/>
-    <w:lsdException w:name="List Table 5 Dark Accent 2" w:uiPriority="50"/>
-    <w:lsdException w:name="List Table 6 Colorful Accent 2" w:uiPriority="51"/>
-    <w:lsdException w:name="List Table 7 Colorful Accent 2" w:uiPriority="52"/>
-    <w:lsdException w:name="List Table 1 Light Accent 3" w:uiPriority="46"/>
-    <w:lsdException w:name="List Table 2 Accent 3" w:uiPriority="47"/>
-    <w:lsdException w:name="List Table 3 Accent 3" w:uiPriority="48"/>
-    <w:lsdException w:name="List Table 4 Accent 3" w:uiPriority="49"/>
-    <w:lsdException w:name="List Table 5 Dark Accent 3" w:uiPriority="50"/>
-    <w:lsdException w:name="List Table 6 Colorful Accent 3" w:uiPriority="51"/>
-    <w:lsdException w:name="List Table 7 Colorful Accent 3" w:uiPriority="52"/>
-    <w:lsdException w:name="List Table 1 Light Accent 4" w:uiPriority="46"/>
-    <w:lsdException w:name="List Table 2 Accent 4" w:uiPriority="47"/>
-    <w:lsdException w:name="List Table 3 Accent 4" w:uiPriority="48"/>
-    <w:lsdException w:name="List Table 4 Accent 4" w:uiPriority="49"/>
-    <w:lsdException w:name="List Table 5 Dark Accent 4" w:uiPriority="50"/>
-    <w:lsdException w:name="List Table 6 Colorful Accent 4" w:uiPriority="51"/>
-    <w:lsdException w:name="List Table 7 Colorful Accent 4" w:uiPriority="52"/>
-    <w:lsdException w:name="List Table 1 Light Accent 5" w:uiPriority="46"/>
-    <w:lsdException w:name="List Table 2 Accent 5" w:uiPriority="47"/>
-    <w:lsdException w:name="List Table 3 Accent 5" w:uiPriority="48"/>
-    <w:lsdException w:name="List Table 4 Accent 5" w:uiPriority="49"/>
-    <w:lsdException w:name="List Table 5 Dark Accent 5" w:uiPriority="50"/>
-    <w:lsdException w:name="List Table 6 Colorful Accent 5" w:uiPriority="51"/>
-    <w:lsdException w:name="List Table 7 Colorful Accent 5" w:uiPriority="52"/>
-    <w:lsdException w:name="List Table 1 Light Accent 6" w:uiPriority="46"/>
-    <w:lsdException w:name="List Table 2 Accent 6" w:uiPriority="47"/>
-    <w:lsdException w:name="List Table 3 Accent 6" w:uiPriority="48"/>
-    <w:lsdException w:name="List Table 4 Accent 6" w:uiPriority="49"/>
-    <w:lsdException w:name="List Table 5 Dark Accent 6" w:uiPriority="50"/>
-    <w:lsdException w:name="List Table 6 Colorful Accent 6" w:uiPriority="51"/>
-    <w:lsdException w:name="List Table 7 Colorful Accent 6" w:uiPriority="52"/>
+  <w:latentStyles w:defLockedState="0" w:defUIPriority="99" w:defSemiHidden="1" w:defUnhideWhenUsed="1" w:defQFormat="0" w:count="267">
+    <w:lsdException w:name="Normal" w:semiHidden="0" w:uiPriority="0" w:unhideWhenUsed="0" w:qFormat="1"/>
+    <w:lsdException w:name="heading 1" w:semiHidden="0" w:uiPriority="9" w:unhideWhenUsed="0" w:qFormat="1"/>
+    <w:lsdException w:name="heading 2" w:uiPriority="9" w:qFormat="1"/>
+    <w:lsdException w:name="heading 3" w:uiPriority="9" w:qFormat="1"/>
+    <w:lsdException w:name="heading 4" w:uiPriority="9" w:qFormat="1"/>
+    <w:lsdException w:name="heading 5" w:uiPriority="9" w:qFormat="1"/>
+    <w:lsdException w:name="heading 6" w:uiPriority="9" w:qFormat="1"/>
+    <w:lsdException w:name="heading 7" w:uiPriority="9" w:qFormat="1"/>
+    <w:lsdException w:name="heading 8" w:uiPriority="9" w:qFormat="1"/>
+    <w:lsdException w:name="heading 9" w:uiPriority="9" w:qFormat="1"/>
+    <w:lsdException w:name="toc 1" w:uiPriority="39"/>
+    <w:lsdException w:name="toc 2" w:uiPriority="39"/>
+    <w:lsdException w:name="toc 3" w:uiPriority="39"/>
+    <w:lsdException w:name="toc 4" w:uiPriority="39"/>
+    <w:lsdException w:name="toc 5" w:uiPriority="39"/>
+    <w:lsdException w:name="toc 6" w:uiPriority="39"/>
+    <w:lsdException w:name="toc 7" w:uiPriority="39"/>
+    <w:lsdException w:name="toc 8" w:uiPriority="39"/>
+    <w:lsdException w:name="toc 9" w:uiPriority="39"/>
+    <w:lsdException w:name="caption" w:uiPriority="35" w:qFormat="1"/>
+    <w:lsdException w:name="Title" w:semiHidden="0" w:uiPriority="10" w:unhideWhenUsed="0" w:qFormat="1"/>
+    <w:lsdException w:name="Default Paragraph Font" w:uiPriority="1"/>
+    <w:lsdException w:name="Subtitle" w:semiHidden="0" w:uiPriority="11" w:unhideWhenUsed="0" w:qFormat="1"/>
+    <w:lsdException w:name="Strong" w:semiHidden="0" w:uiPriority="22" w:unhideWhenUsed="0" w:qFormat="1"/>
+    <w:lsdException w:name="Emphasis" w:semiHidden="0" w:uiPriority="20" w:unhideWhenUsed="0" w:qFormat="1"/>
+    <w:lsdException w:name="Table Grid" w:semiHidden="0" w:uiPriority="39" w:unhideWhenUsed="0"/>
+    <w:lsdException w:name="Placeholder Text" w:unhideWhenUsed="0"/>
+    <w:lsdException w:name="No Spacing" w:semiHidden="0" w:uiPriority="1" w:unhideWhenUsed="0" w:qFormat="1"/>
+    <w:lsdException w:name="Light Shading" w:semiHidden="0" w:uiPriority="60" w:unhideWhenUsed="0"/>
+    <w:lsdException w:name="Light List" w:semiHidden="0" w:uiPriority="61" w:unhideWhenUsed="0"/>
+    <w:lsdException w:name="Light Grid" w:semiHidden="0" w:uiPriority="62" w:unhideWhenUsed="0"/>
+    <w:lsdException w:name="Medium Shading 1" w:semiHidden="0" w:uiPriority="63" w:unhideWhenUsed="0"/>
+    <w:lsdException w:name="Medium Shading 2" w:semiHidden="0" w:uiPriority="64" w:unhideWhenUsed="0"/>
+    <w:lsdException w:name="Medium List 1" w:semiHidden="0" w:uiPriority="65" w:unhideWhenUsed="0"/>
+    <w:lsdException w:name="Medium List 2" w:semiHidden="0" w:uiPriority="66" w:unhideWhenUsed="0"/>
+    <w:lsdException w:name="Medium Grid 1" w:semiHidden="0" w:uiPriority="67" w:unhideWhenUsed="0"/>
+    <w:lsdException w:name="Medium Grid 2" w:semiHidden="0" w:uiPriority="68" w:unhideWhenUsed="0"/>
+    <w:lsdException w:name="Medium Grid 3" w:semiHidden="0" w:uiPriority="69" w:unhideWhenUsed="0"/>
+    <w:lsdException w:name="Dark List" w:semiHidden="0" w:uiPriority="70" w:unhideWhenUsed="0"/>
+    <w:lsdException w:name="Colorful Shading" w:semiHidden="0" w:uiPriority="71" w:unhideWhenUsed="0"/>
+    <w:lsdException w:name="Colorful List" w:semiHidden="0" w:uiPriority="72" w:unhideWhenUsed="0"/>
+    <w:lsdException w:name="Colorful Grid" w:semiHidden="0" w:uiPriority="73" w:unhideWhenUsed="0"/>
+    <w:lsdException w:name="Light Shading Accent 1" w:semiHidden="0" w:uiPriority="60" w:unhideWhenUsed="0"/>
+    <w:lsdException w:name="Light List Accent 1" w:semiHidden="0" w:uiPriority="61" w:unhideWhenUsed="0"/>
+    <w:lsdException w:name="Light Grid Accent 1" w:semiHidden="0" w:uiPriority="62" w:unhideWhenUsed="0"/>
+    <w:lsdException w:name="Medium Shading 1 Accent 1" w:semiHidden="0" w:uiPriority="63" w:unhideWhenUsed="0"/>
+    <w:lsdException w:name="Medium Shading 2 Accent 1" w:semiHidden="0" w:uiPriority="64" w:unhideWhenUsed="0"/>
+    <w:lsdException w:name="Medium List 1 Accent 1" w:semiHidden="0" w:uiPriority="65" w:unhideWhenUsed="0"/>
+    <w:lsdException w:name="Revision" w:unhideWhenUsed="0"/>
+    <w:lsdException w:name="List Paragraph" w:semiHidden="0" w:uiPriority="34" w:unhideWhenUsed="0" w:qFormat="1"/>
+    <w:lsdException w:name="Quote" w:semiHidden="0" w:uiPriority="29" w:unhideWhenUsed="0" w:qFormat="1"/>
+    <w:lsdException w:name="Intense Quote" w:semiHidden="0" w:uiPriority="30" w:unhideWhenUsed="0" w:qFormat="1"/>
+    <w:lsdException w:name="Medium List 2 Accent 1" w:semiHidden="0" w:uiPriority="66" w:unhideWhenUsed="0"/>
+    <w:lsdException w:name="Medium Grid 1 Accent 1" w:semiHidden="0" w:uiPriority="67" w:unhideWhenUsed="0"/>
+    <w:lsdException w:name="Medium Grid 2 Accent 1" w:semiHidden="0" w:uiPriority="68" w:unhideWhenUsed="0"/>
+    <w:lsdException w:name="Medium Grid 3 Accent 1" w:semiHidden="0" w:uiPriority="69" w:unhideWhenUsed="0"/>
+    <w:lsdException w:name="Dark List Accent 1" w:semiHidden="0" w:uiPriority="70" w:unhideWhenUsed="0"/>
+    <w:lsdException w:name="Colorful Shading Accent 1" w:semiHidden="0" w:uiPriority="71" w:unhideWhenUsed="0"/>
+    <w:lsdException w:name="Colorful List Accent 1" w:semiHidden="0" w:uiPriority="72" w:unhideWhenUsed="0"/>
+    <w:lsdException w:name="Colorful Grid Accent 1" w:semiHidden="0" w:uiPriority="73" w:unhideWhenUsed="0"/>
+    <w:lsdException w:name="Light Shading Accent 2" w:semiHidden="0" w:uiPriority="60" w:unhideWhenUsed="0"/>
+    <w:lsdException w:name="Light List Accent 2" w:semiHidden="0" w:uiPriority="61" w:unhideWhenUsed="0"/>
+    <w:lsdException w:name="Light Grid Accent 2" w:semiHidden="0" w:uiPriority="62" w:unhideWhenUsed="0"/>
+    <w:lsdException w:name="Medium Shading 1 Accent 2" w:semiHidden="0" w:uiPriority="63" w:unhideWhenUsed="0"/>
+    <w:lsdException w:name="Medium Shading 2 Accent 2" w:semiHidden="0" w:uiPriority="64" w:unhideWhenUsed="0"/>
+    <w:lsdException w:name="Medium List 1 Accent 2" w:semiHidden="0" w:uiPriority="65" w:unhideWhenUsed="0"/>
+    <w:lsdException w:name="Medium List 2 Accent 2" w:semiHidden="0" w:uiPriority="66" w:unhideWhenUsed="0"/>
+    <w:lsdException w:name="Medium Grid 1 Accent 2" w:semiHidden="0" w:uiPriority="67" w:unhideWhenUsed="0"/>
+    <w:lsdException w:name="Medium Grid 2 Accent 2" w:semiHidden="0" w:uiPriority="68" w:unhideWhenUsed="0"/>
+    <w:lsdException w:name="Medium Grid 3 Accent 2" w:semiHidden="0" w:uiPriority="69" w:unhideWhenUsed="0"/>
+    <w:lsdException w:name="Dark List Accent 2" w:semiHidden="0" w:uiPriority="70" w:unhideWhenUsed="0"/>
+    <w:lsdException w:name="Colorful Shading Accent 2" w:semiHidden="0" w:uiPriority="71" w:unhideWhenUsed="0"/>
+    <w:lsdException w:name="Colorful List Accent 2" w:semiHidden="0" w:uiPriority="72" w:unhideWhenUsed="0"/>
+    <w:lsdException w:name="Colorful Grid Accent 2" w:semiHidden="0" w:uiPriority="73" w:unhideWhenUsed="0"/>
+    <w:lsdException w:name="Light Shading Accent 3" w:semiHidden="0" w:uiPriority="60" w:unhideWhenUsed="0"/>
+    <w:lsdException w:name="Light List Accent 3" w:semiHidden="0" w:uiPriority="61" w:unhideWhenUsed="0"/>
+    <w:lsdException w:name="Light Grid Accent 3" w:semiHidden="0" w:uiPriority="62" w:unhideWhenUsed="0"/>
+    <w:lsdException w:name="Medium Shading 1 Accent 3" w:semiHidden="0" w:uiPriority="63" w:unhideWhenUsed="0"/>
+    <w:lsdException w:name="Medium Shading 2 Accent 3" w:semiHidden="0" w:uiPriority="64" w:unhideWhenUsed="0"/>
+    <w:lsdException w:name="Medium List 1 Accent 3" w:semiHidden="0" w:uiPriority="65" w:unhideWhenUsed="0"/>
+    <w:lsdException w:name="Medium List 2 Accent 3" w:semiHidden="0" w:uiPriority="66" w:unhideWhenUsed="0"/>
+    <w:lsdException w:name="Medium Grid 1 Accent 3" w:semiHidden="0" w:uiPriority="67" w:unhideWhenUsed="0"/>
+    <w:lsdException w:name="Medium Grid 2 Accent 3" w:semiHidden="0" w:uiPriority="68" w:unhideWhenUsed="0"/>
+    <w:lsdException w:name="Medium Grid 3 Accent 3" w:semiHidden="0" w:uiPriority="69" w:unhideWhenUsed="0"/>
+    <w:lsdException w:name="Dark List Accent 3" w:semiHidden="0" w:uiPriority="70" w:unhideWhenUsed="0"/>
+    <w:lsdException w:name="Colorful Shading Accent 3" w:semiHidden="0" w:uiPriority="71" w:unhideWhenUsed="0"/>
+    <w:lsdException w:name="Colorful List Accent 3" w:semiHidden="0" w:uiPriority="72" w:unhideWhenUsed="0"/>
+    <w:lsdException w:name="Colorful Grid Accent 3" w:semiHidden="0" w:uiPriority="73" w:unhideWhenUsed="0"/>
+    <w:lsdException w:name="Light Shading Accent 4" w:semiHidden="0" w:uiPriority="60" w:unhideWhenUsed="0"/>
+    <w:lsdException w:name="Light List Accent 4" w:semiHidden="0" w:uiPriority="61" w:unhideWhenUsed="0"/>
+    <w:lsdException w:name="Light Grid Accent 4" w:semiHidden="0" w:uiPriority="62" w:unhideWhenUsed="0"/>
+    <w:lsdException w:name="Medium Shading 1 Accent 4" w:semiHidden="0" w:uiPriority="63" w:unhideWhenUsed="0"/>
+    <w:lsdException w:name="Medium Shading 2 Accent 4" w:semiHidden="0" w:uiPriority="64" w:unhideWhenUsed="0"/>
+    <w:lsdException w:name="Medium List 1 Accent 4" w:semiHidden="0" w:uiPriority="65" w:unhideWhenUsed="0"/>
+    <w:lsdException w:name="Medium List 2 Accent 4" w:semiHidden="0" w:uiPriority="66" w:unhideWhenUsed="0"/>
+    <w:lsdException w:name="Medium Grid 1 Accent 4" w:semiHidden="0" w:uiPriority="67" w:unhideWhenUsed="0"/>
+    <w:lsdException w:name="Medium Grid 2 Accent 4" w:semiHidden="0" w:uiPriority="68" w:unhideWhenUsed="0"/>
+    <w:lsdException w:name="Medium Grid 3 Accent 4" w:semiHidden="0" w:uiPriority="69" w:unhideWhenUsed="0"/>
+    <w:lsdException w:name="Dark List Accent 4" w:semiHidden="0" w:uiPriority="70" w:unhideWhenUsed="0"/>
+    <w:lsdException w:name="Colorful Shading Accent 4" w:semiHidden="0" w:uiPriority="71" w:unhideWhenUsed="0"/>
+    <w:lsdException w:name="Colorful List Accent 4" w:semiHidden="0" w:uiPriority="72" w:unhideWhenUsed="0"/>
+    <w:lsdException w:name="Colorful Grid Accent 4" w:semiHidden="0" w:uiPriority="73" w:unhideWhenUsed="0"/>
+    <w:lsdException w:name="Light Shading Accent 5" w:semiHidden="0" w:uiPriority="60" w:unhideWhenUsed="0"/>
+    <w:lsdException w:name="Light List Accent 5" w:semiHidden="0" w:uiPriority="61" w:unhideWhenUsed="0"/>
+    <w:lsdException w:name="Light Grid Accent 5" w:semiHidden="0" w:uiPriority="62" w:unhideWhenUsed="0"/>
+    <w:lsdException w:name="Medium Shading 1 Accent 5" w:semiHidden="0" w:uiPriority="63" w:unhideWhenUsed="0"/>
+    <w:lsdException w:name="Medium Shading 2 Accent 5" w:semiHidden="0" w:uiPriority="64" w:unhideWhenUsed="0"/>
+    <w:lsdException w:name="Medium List 1 Accent 5" w:semiHidden="0" w:uiPriority="65" w:unhideWhenUsed="0"/>
+    <w:lsdException w:name="Medium List 2 Accent 5" w:semiHidden="0" w:uiPriority="66" w:unhideWhenUsed="0"/>
+    <w:lsdException w:name="Medium Grid 1 Accent 5" w:semiHidden="0" w:uiPriority="67" w:unhideWhenUsed="0"/>
+    <w:lsdException w:name="Medium Grid 2 Accent 5" w:semiHidden="0" w:uiPriority="68" w:unhideWhenUsed="0"/>
+    <w:lsdException w:name="Medium Grid 3 Accent 5" w:semiHidden="0" w:uiPriority="69" w:unhideWhenUsed="0"/>
+    <w:lsdException w:name="Dark List Accent 5" w:semiHidden="0" w:uiPriority="70" w:unhideWhenUsed="0"/>
+    <w:lsdException w:name="Colorful Shading Accent 5" w:semiHidden="0" w:uiPriority="71" w:unhideWhenUsed="0"/>
+    <w:lsdException w:name="Colorful List Accent 5" w:semiHidden="0" w:uiPriority="72" w:unhideWhenUsed="0"/>
+    <w:lsdException w:name="Colorful Grid Accent 5" w:semiHidden="0" w:uiPriority="73" w:unhideWhenUsed="0"/>
+    <w:lsdException w:name="Light Shading Accent 6" w:semiHidden="0" w:uiPriority="60" w:unhideWhenUsed="0"/>
+    <w:lsdException w:name="Light List Accent 6" w:semiHidden="0" w:uiPriority="61" w:unhideWhenUsed="0"/>
+    <w:lsdException w:name="Light Grid Accent 6" w:semiHidden="0" w:uiPriority="62" w:unhideWhenUsed="0"/>
+    <w:lsdException w:name="Medium Shading 1 Accent 6" w:semiHidden="0" w:uiPriority="63" w:unhideWhenUsed="0"/>
+    <w:lsdException w:name="Medium Shading 2 Accent 6" w:semiHidden="0" w:uiPriority="64" w:unhideWhenUsed="0"/>
+    <w:lsdException w:name="Medium List 1 Accent 6" w:semiHidden="0" w:uiPriority="65" w:unhideWhenUsed="0"/>
+    <w:lsdException w:name="Medium List 2 Accent 6" w:semiHidden="0" w:uiPriority="66" w:unhideWhenUsed="0"/>
+    <w:lsdException w:name="Medium Grid 1 Accent 6" w:semiHidden="0" w:uiPriority="67" w:unhideWhenUsed="0"/>
+    <w:lsdException w:name="Medium Grid 2 Accent 6" w:semiHidden="0" w:uiPriority="68" w:unhideWhenUsed="0"/>
+    <w:lsdException w:name="Medium Grid 3 Accent 6" w:semiHidden="0" w:uiPriority="69" w:unhideWhenUsed="0"/>
+    <w:lsdException w:name="Dark List Accent 6" w:semiHidden="0" w:uiPriority="70" w:unhideWhenUsed="0"/>
+    <w:lsdException w:name="Colorful Shading Accent 6" w:semiHidden="0" w:uiPriority="71" w:unhideWhenUsed="0"/>
+    <w:lsdException w:name="Colorful List Accent 6" w:semiHidden="0" w:uiPriority="72" w:unhideWhenUsed="0"/>
+    <w:lsdException w:name="Colorful Grid Accent 6" w:semiHidden="0" w:uiPriority="73" w:unhideWhenUsed="0"/>
+    <w:lsdException w:name="Subtle Emphasis" w:semiHidden="0" w:uiPriority="19" w:unhideWhenUsed="0" w:qFormat="1"/>
+    <w:lsdException w:name="Intense Emphasis" w:semiHidden="0" w:uiPriority="21" w:unhideWhenUsed="0" w:qFormat="1"/>
+    <w:lsdException w:name="Subtle Reference" w:semiHidden="0" w:uiPriority="31" w:unhideWhenUsed="0" w:qFormat="1"/>
+    <w:lsdException w:name="Intense Reference" w:semiHidden="0" w:uiPriority="32" w:unhideWhenUsed="0" w:qFormat="1"/>
+    <w:lsdException w:name="Book Title" w:semiHidden="0" w:uiPriority="33" w:unhideWhenUsed="0" w:qFormat="1"/>
+    <w:lsdException w:name="Bibliography" w:uiPriority="37"/>
+    <w:lsdException w:name="TOC Heading" w:uiPriority="39" w:qFormat="1"/>
   </w:latentStyles>
   <w:style w:type="paragraph" w:default="1" w:styleId="Normal">
     <w:name w:val="Normal"/>
     <w:qFormat/>
   </w:style>
-  <w:style w:type="character" w:default="1" w:styleId="DefaultParagraphFont">
+  <w:style w:type="character" w:default="1" w:styleId="Fuentedeprrafopredeter">
     <w:name w:val="Default Paragraph Font"/>
     <w:uiPriority w:val="1"/>
     <w:semiHidden/>
     <w:unhideWhenUsed/>
   </w:style>
-  <w:style w:type="table" w:default="1" w:styleId="TableNormal">
+  <w:style w:type="table" w:default="1" w:styleId="Tablanormal">
     <w:name w:val="Normal Table"/>
     <w:uiPriority w:val="99"/>
     <w:semiHidden/>
@@ -2857,13 +2848,13 @@
       </w:tblCellMar>
     </w:tblPr>
   </w:style>
-  <w:style w:type="numbering" w:default="1" w:styleId="NoList">
+  <w:style w:type="numbering" w:default="1" w:styleId="Sinlista">
     <w:name w:val="No List"/>
     <w:uiPriority w:val="99"/>
     <w:semiHidden/>
     <w:unhideWhenUsed/>
   </w:style>
-  <w:style w:type="paragraph" w:styleId="ListParagraph">
+  <w:style w:type="paragraph" w:styleId="Prrafodelista">
     <w:name w:val="List Paragraph"/>
     <w:basedOn w:val="Normal"/>
     <w:uiPriority w:val="34"/>
@@ -2891,10 +2882,10 @@
       <w:lang w:eastAsia="es-ES"/>
     </w:rPr>
   </w:style>
-  <w:style w:type="paragraph" w:styleId="BalloonText">
+  <w:style w:type="paragraph" w:styleId="Textodeglobo">
     <w:name w:val="Balloon Text"/>
     <w:basedOn w:val="Normal"/>
-    <w:link w:val="BalloonTextChar"/>
+    <w:link w:val="TextodegloboCar"/>
     <w:uiPriority w:val="99"/>
     <w:semiHidden/>
     <w:unhideWhenUsed/>
@@ -2908,10 +2899,258 @@
       <w:szCs w:val="16"/>
     </w:rPr>
   </w:style>
-  <w:style w:type="character" w:customStyle="1" w:styleId="BalloonTextChar">
-    <w:name w:val="Balloon Text Char"/>
-    <w:basedOn w:val="DefaultParagraphFont"/>
-    <w:link w:val="BalloonText"/>
+  <w:style w:type="character" w:customStyle="1" w:styleId="TextodegloboCar">
+    <w:name w:val="Texto de globo Car"/>
+    <w:basedOn w:val="Fuentedeprrafopredeter"/>
+    <w:link w:val="Textodeglobo"/>
+    <w:uiPriority w:val="99"/>
+    <w:semiHidden/>
+    <w:rsid w:val="003C57C2"/>
+    <w:rPr>
+      <w:rFonts w:ascii="Tahoma" w:hAnsi="Tahoma" w:cs="Tahoma"/>
+      <w:sz w:val="16"/>
+      <w:szCs w:val="16"/>
+    </w:rPr>
+  </w:style>
+</w:styles>
+</file>
+
+<file path=word/stylesWithEffects.xml><?xml version="1.0" encoding="utf-8"?>
+<w:styles xmlns:wpc="http://schemas.microsoft.com/office/word/2010/wordprocessingCanvas" xmlns:mc="http://schemas.openxmlformats.org/markup-compatibility/2006" xmlns:o="urn:schemas-microsoft-com:office:office" xmlns:r="http://schemas.openxmlformats.org/officeDocument/2006/relationships" xmlns:m="http://schemas.openxmlformats.org/officeDocument/2006/math" xmlns:v="urn:schemas-microsoft-com:vml" xmlns:wp14="http://schemas.microsoft.com/office/word/2010/wordprocessingDrawing" xmlns:wp="http://schemas.openxmlformats.org/drawingml/2006/wordprocessingDrawing" xmlns:w10="urn:schemas-microsoft-com:office:word" xmlns:w="http://schemas.openxmlformats.org/wordprocessingml/2006/main" xmlns:w14="http://schemas.microsoft.com/office/word/2010/wordml" xmlns:wpg="http://schemas.microsoft.com/office/word/2010/wordprocessingGroup" xmlns:wpi="http://schemas.microsoft.com/office/word/2010/wordprocessingInk" xmlns:wne="http://schemas.microsoft.com/office/word/2006/wordml" xmlns:wps="http://schemas.microsoft.com/office/word/2010/wordprocessingShape" mc:Ignorable="w14 wp14">
+  <w:docDefaults>
+    <w:rPrDefault>
+      <w:rPr>
+        <w:rFonts w:asciiTheme="minorHAnsi" w:eastAsiaTheme="minorHAnsi" w:hAnsiTheme="minorHAnsi" w:cstheme="minorBidi"/>
+        <w:sz w:val="22"/>
+        <w:szCs w:val="22"/>
+        <w:lang w:val="es-ES" w:eastAsia="en-US" w:bidi="ar-SA"/>
+      </w:rPr>
+    </w:rPrDefault>
+    <w:pPrDefault>
+      <w:pPr>
+        <w:spacing w:after="160" w:line="259" w:lineRule="auto"/>
+      </w:pPr>
+    </w:pPrDefault>
+  </w:docDefaults>
+  <w:latentStyles w:defLockedState="0" w:defUIPriority="99" w:defSemiHidden="1" w:defUnhideWhenUsed="1" w:defQFormat="0" w:count="267">
+    <w:lsdException w:name="Normal" w:semiHidden="0" w:uiPriority="0" w:unhideWhenUsed="0" w:qFormat="1"/>
+    <w:lsdException w:name="heading 1" w:semiHidden="0" w:uiPriority="9" w:unhideWhenUsed="0" w:qFormat="1"/>
+    <w:lsdException w:name="heading 2" w:uiPriority="9" w:qFormat="1"/>
+    <w:lsdException w:name="heading 3" w:uiPriority="9" w:qFormat="1"/>
+    <w:lsdException w:name="heading 4" w:uiPriority="9" w:qFormat="1"/>
+    <w:lsdException w:name="heading 5" w:uiPriority="9" w:qFormat="1"/>
+    <w:lsdException w:name="heading 6" w:uiPriority="9" w:qFormat="1"/>
+    <w:lsdException w:name="heading 7" w:uiPriority="9" w:qFormat="1"/>
+    <w:lsdException w:name="heading 8" w:uiPriority="9" w:qFormat="1"/>
+    <w:lsdException w:name="heading 9" w:uiPriority="9" w:qFormat="1"/>
+    <w:lsdException w:name="toc 1" w:uiPriority="39"/>
+    <w:lsdException w:name="toc 2" w:uiPriority="39"/>
+    <w:lsdException w:name="toc 3" w:uiPriority="39"/>
+    <w:lsdException w:name="toc 4" w:uiPriority="39"/>
+    <w:lsdException w:name="toc 5" w:uiPriority="39"/>
+    <w:lsdException w:name="toc 6" w:uiPriority="39"/>
+    <w:lsdException w:name="toc 7" w:uiPriority="39"/>
+    <w:lsdException w:name="toc 8" w:uiPriority="39"/>
+    <w:lsdException w:name="toc 9" w:uiPriority="39"/>
+    <w:lsdException w:name="caption" w:uiPriority="35" w:qFormat="1"/>
+    <w:lsdException w:name="Title" w:semiHidden="0" w:uiPriority="10" w:unhideWhenUsed="0" w:qFormat="1"/>
+    <w:lsdException w:name="Default Paragraph Font" w:uiPriority="1"/>
+    <w:lsdException w:name="Subtitle" w:semiHidden="0" w:uiPriority="11" w:unhideWhenUsed="0" w:qFormat="1"/>
+    <w:lsdException w:name="Strong" w:semiHidden="0" w:uiPriority="22" w:unhideWhenUsed="0" w:qFormat="1"/>
+    <w:lsdException w:name="Emphasis" w:semiHidden="0" w:uiPriority="20" w:unhideWhenUsed="0" w:qFormat="1"/>
+    <w:lsdException w:name="Table Grid" w:semiHidden="0" w:uiPriority="39" w:unhideWhenUsed="0"/>
+    <w:lsdException w:name="Placeholder Text" w:unhideWhenUsed="0"/>
+    <w:lsdException w:name="No Spacing" w:semiHidden="0" w:uiPriority="1" w:unhideWhenUsed="0" w:qFormat="1"/>
+    <w:lsdException w:name="Light Shading" w:semiHidden="0" w:uiPriority="60" w:unhideWhenUsed="0"/>
+    <w:lsdException w:name="Light List" w:semiHidden="0" w:uiPriority="61" w:unhideWhenUsed="0"/>
+    <w:lsdException w:name="Light Grid" w:semiHidden="0" w:uiPriority="62" w:unhideWhenUsed="0"/>
+    <w:lsdException w:name="Medium Shading 1" w:semiHidden="0" w:uiPriority="63" w:unhideWhenUsed="0"/>
+    <w:lsdException w:name="Medium Shading 2" w:semiHidden="0" w:uiPriority="64" w:unhideWhenUsed="0"/>
+    <w:lsdException w:name="Medium List 1" w:semiHidden="0" w:uiPriority="65" w:unhideWhenUsed="0"/>
+    <w:lsdException w:name="Medium List 2" w:semiHidden="0" w:uiPriority="66" w:unhideWhenUsed="0"/>
+    <w:lsdException w:name="Medium Grid 1" w:semiHidden="0" w:uiPriority="67" w:unhideWhenUsed="0"/>
+    <w:lsdException w:name="Medium Grid 2" w:semiHidden="0" w:uiPriority="68" w:unhideWhenUsed="0"/>
+    <w:lsdException w:name="Medium Grid 3" w:semiHidden="0" w:uiPriority="69" w:unhideWhenUsed="0"/>
+    <w:lsdException w:name="Dark List" w:semiHidden="0" w:uiPriority="70" w:unhideWhenUsed="0"/>
+    <w:lsdException w:name="Colorful Shading" w:semiHidden="0" w:uiPriority="71" w:unhideWhenUsed="0"/>
+    <w:lsdException w:name="Colorful List" w:semiHidden="0" w:uiPriority="72" w:unhideWhenUsed="0"/>
+    <w:lsdException w:name="Colorful Grid" w:semiHidden="0" w:uiPriority="73" w:unhideWhenUsed="0"/>
+    <w:lsdException w:name="Light Shading Accent 1" w:semiHidden="0" w:uiPriority="60" w:unhideWhenUsed="0"/>
+    <w:lsdException w:name="Light List Accent 1" w:semiHidden="0" w:uiPriority="61" w:unhideWhenUsed="0"/>
+    <w:lsdException w:name="Light Grid Accent 1" w:semiHidden="0" w:uiPriority="62" w:unhideWhenUsed="0"/>
+    <w:lsdException w:name="Medium Shading 1 Accent 1" w:semiHidden="0" w:uiPriority="63" w:unhideWhenUsed="0"/>
+    <w:lsdException w:name="Medium Shading 2 Accent 1" w:semiHidden="0" w:uiPriority="64" w:unhideWhenUsed="0"/>
+    <w:lsdException w:name="Medium List 1 Accent 1" w:semiHidden="0" w:uiPriority="65" w:unhideWhenUsed="0"/>
+    <w:lsdException w:name="Revision" w:unhideWhenUsed="0"/>
+    <w:lsdException w:name="List Paragraph" w:semiHidden="0" w:uiPriority="34" w:unhideWhenUsed="0" w:qFormat="1"/>
+    <w:lsdException w:name="Quote" w:semiHidden="0" w:uiPriority="29" w:unhideWhenUsed="0" w:qFormat="1"/>
+    <w:lsdException w:name="Intense Quote" w:semiHidden="0" w:uiPriority="30" w:unhideWhenUsed="0" w:qFormat="1"/>
+    <w:lsdException w:name="Medium List 2 Accent 1" w:semiHidden="0" w:uiPriority="66" w:unhideWhenUsed="0"/>
+    <w:lsdException w:name="Medium Grid 1 Accent 1" w:semiHidden="0" w:uiPriority="67" w:unhideWhenUsed="0"/>
+    <w:lsdException w:name="Medium Grid 2 Accent 1" w:semiHidden="0" w:uiPriority="68" w:unhideWhenUsed="0"/>
+    <w:lsdException w:name="Medium Grid 3 Accent 1" w:semiHidden="0" w:uiPriority="69" w:unhideWhenUsed="0"/>
+    <w:lsdException w:name="Dark List Accent 1" w:semiHidden="0" w:uiPriority="70" w:unhideWhenUsed="0"/>
+    <w:lsdException w:name="Colorful Shading Accent 1" w:semiHidden="0" w:uiPriority="71" w:unhideWhenUsed="0"/>
+    <w:lsdException w:name="Colorful List Accent 1" w:semiHidden="0" w:uiPriority="72" w:unhideWhenUsed="0"/>
+    <w:lsdException w:name="Colorful Grid Accent 1" w:semiHidden="0" w:uiPriority="73" w:unhideWhenUsed="0"/>
+    <w:lsdException w:name="Light Shading Accent 2" w:semiHidden="0" w:uiPriority="60" w:unhideWhenUsed="0"/>
+    <w:lsdException w:name="Light List Accent 2" w:semiHidden="0" w:uiPriority="61" w:unhideWhenUsed="0"/>
+    <w:lsdException w:name="Light Grid Accent 2" w:semiHidden="0" w:uiPriority="62" w:unhideWhenUsed="0"/>
+    <w:lsdException w:name="Medium Shading 1 Accent 2" w:semiHidden="0" w:uiPriority="63" w:unhideWhenUsed="0"/>
+    <w:lsdException w:name="Medium Shading 2 Accent 2" w:semiHidden="0" w:uiPriority="64" w:unhideWhenUsed="0"/>
+    <w:lsdException w:name="Medium List 1 Accent 2" w:semiHidden="0" w:uiPriority="65" w:unhideWhenUsed="0"/>
+    <w:lsdException w:name="Medium List 2 Accent 2" w:semiHidden="0" w:uiPriority="66" w:unhideWhenUsed="0"/>
+    <w:lsdException w:name="Medium Grid 1 Accent 2" w:semiHidden="0" w:uiPriority="67" w:unhideWhenUsed="0"/>
+    <w:lsdException w:name="Medium Grid 2 Accent 2" w:semiHidden="0" w:uiPriority="68" w:unhideWhenUsed="0"/>
+    <w:lsdException w:name="Medium Grid 3 Accent 2" w:semiHidden="0" w:uiPriority="69" w:unhideWhenUsed="0"/>
+    <w:lsdException w:name="Dark List Accent 2" w:semiHidden="0" w:uiPriority="70" w:unhideWhenUsed="0"/>
+    <w:lsdException w:name="Colorful Shading Accent 2" w:semiHidden="0" w:uiPriority="71" w:unhideWhenUsed="0"/>
+    <w:lsdException w:name="Colorful List Accent 2" w:semiHidden="0" w:uiPriority="72" w:unhideWhenUsed="0"/>
+    <w:lsdException w:name="Colorful Grid Accent 2" w:semiHidden="0" w:uiPriority="73" w:unhideWhenUsed="0"/>
+    <w:lsdException w:name="Light Shading Accent 3" w:semiHidden="0" w:uiPriority="60" w:unhideWhenUsed="0"/>
+    <w:lsdException w:name="Light List Accent 3" w:semiHidden="0" w:uiPriority="61" w:unhideWhenUsed="0"/>
+    <w:lsdException w:name="Light Grid Accent 3" w:semiHidden="0" w:uiPriority="62" w:unhideWhenUsed="0"/>
+    <w:lsdException w:name="Medium Shading 1 Accent 3" w:semiHidden="0" w:uiPriority="63" w:unhideWhenUsed="0"/>
+    <w:lsdException w:name="Medium Shading 2 Accent 3" w:semiHidden="0" w:uiPriority="64" w:unhideWhenUsed="0"/>
+    <w:lsdException w:name="Medium List 1 Accent 3" w:semiHidden="0" w:uiPriority="65" w:unhideWhenUsed="0"/>
+    <w:lsdException w:name="Medium List 2 Accent 3" w:semiHidden="0" w:uiPriority="66" w:unhideWhenUsed="0"/>
+    <w:lsdException w:name="Medium Grid 1 Accent 3" w:semiHidden="0" w:uiPriority="67" w:unhideWhenUsed="0"/>
+    <w:lsdException w:name="Medium Grid 2 Accent 3" w:semiHidden="0" w:uiPriority="68" w:unhideWhenUsed="0"/>
+    <w:lsdException w:name="Medium Grid 3 Accent 3" w:semiHidden="0" w:uiPriority="69" w:unhideWhenUsed="0"/>
+    <w:lsdException w:name="Dark List Accent 3" w:semiHidden="0" w:uiPriority="70" w:unhideWhenUsed="0"/>
+    <w:lsdException w:name="Colorful Shading Accent 3" w:semiHidden="0" w:uiPriority="71" w:unhideWhenUsed="0"/>
+    <w:lsdException w:name="Colorful List Accent 3" w:semiHidden="0" w:uiPriority="72" w:unhideWhenUsed="0"/>
+    <w:lsdException w:name="Colorful Grid Accent 3" w:semiHidden="0" w:uiPriority="73" w:unhideWhenUsed="0"/>
+    <w:lsdException w:name="Light Shading Accent 4" w:semiHidden="0" w:uiPriority="60" w:unhideWhenUsed="0"/>
+    <w:lsdException w:name="Light List Accent 4" w:semiHidden="0" w:uiPriority="61" w:unhideWhenUsed="0"/>
+    <w:lsdException w:name="Light Grid Accent 4" w:semiHidden="0" w:uiPriority="62" w:unhideWhenUsed="0"/>
+    <w:lsdException w:name="Medium Shading 1 Accent 4" w:semiHidden="0" w:uiPriority="63" w:unhideWhenUsed="0"/>
+    <w:lsdException w:name="Medium Shading 2 Accent 4" w:semiHidden="0" w:uiPriority="64" w:unhideWhenUsed="0"/>
+    <w:lsdException w:name="Medium List 1 Accent 4" w:semiHidden="0" w:uiPriority="65" w:unhideWhenUsed="0"/>
+    <w:lsdException w:name="Medium List 2 Accent 4" w:semiHidden="0" w:uiPriority="66" w:unhideWhenUsed="0"/>
+    <w:lsdException w:name="Medium Grid 1 Accent 4" w:semiHidden="0" w:uiPriority="67" w:unhideWhenUsed="0"/>
+    <w:lsdException w:name="Medium Grid 2 Accent 4" w:semiHidden="0" w:uiPriority="68" w:unhideWhenUsed="0"/>
+    <w:lsdException w:name="Medium Grid 3 Accent 4" w:semiHidden="0" w:uiPriority="69" w:unhideWhenUsed="0"/>
+    <w:lsdException w:name="Dark List Accent 4" w:semiHidden="0" w:uiPriority="70" w:unhideWhenUsed="0"/>
+    <w:lsdException w:name="Colorful Shading Accent 4" w:semiHidden="0" w:uiPriority="71" w:unhideWhenUsed="0"/>
+    <w:lsdException w:name="Colorful List Accent 4" w:semiHidden="0" w:uiPriority="72" w:unhideWhenUsed="0"/>
+    <w:lsdException w:name="Colorful Grid Accent 4" w:semiHidden="0" w:uiPriority="73" w:unhideWhenUsed="0"/>
+    <w:lsdException w:name="Light Shading Accent 5" w:semiHidden="0" w:uiPriority="60" w:unhideWhenUsed="0"/>
+    <w:lsdException w:name="Light List Accent 5" w:semiHidden="0" w:uiPriority="61" w:unhideWhenUsed="0"/>
+    <w:lsdException w:name="Light Grid Accent 5" w:semiHidden="0" w:uiPriority="62" w:unhideWhenUsed="0"/>
+    <w:lsdException w:name="Medium Shading 1 Accent 5" w:semiHidden="0" w:uiPriority="63" w:unhideWhenUsed="0"/>
+    <w:lsdException w:name="Medium Shading 2 Accent 5" w:semiHidden="0" w:uiPriority="64" w:unhideWhenUsed="0"/>
+    <w:lsdException w:name="Medium List 1 Accent 5" w:semiHidden="0" w:uiPriority="65" w:unhideWhenUsed="0"/>
+    <w:lsdException w:name="Medium List 2 Accent 5" w:semiHidden="0" w:uiPriority="66" w:unhideWhenUsed="0"/>
+    <w:lsdException w:name="Medium Grid 1 Accent 5" w:semiHidden="0" w:uiPriority="67" w:unhideWhenUsed="0"/>
+    <w:lsdException w:name="Medium Grid 2 Accent 5" w:semiHidden="0" w:uiPriority="68" w:unhideWhenUsed="0"/>
+    <w:lsdException w:name="Medium Grid 3 Accent 5" w:semiHidden="0" w:uiPriority="69" w:unhideWhenUsed="0"/>
+    <w:lsdException w:name="Dark List Accent 5" w:semiHidden="0" w:uiPriority="70" w:unhideWhenUsed="0"/>
+    <w:lsdException w:name="Colorful Shading Accent 5" w:semiHidden="0" w:uiPriority="71" w:unhideWhenUsed="0"/>
+    <w:lsdException w:name="Colorful List Accent 5" w:semiHidden="0" w:uiPriority="72" w:unhideWhenUsed="0"/>
+    <w:lsdException w:name="Colorful Grid Accent 5" w:semiHidden="0" w:uiPriority="73" w:unhideWhenUsed="0"/>
+    <w:lsdException w:name="Light Shading Accent 6" w:semiHidden="0" w:uiPriority="60" w:unhideWhenUsed="0"/>
+    <w:lsdException w:name="Light List Accent 6" w:semiHidden="0" w:uiPriority="61" w:unhideWhenUsed="0"/>
+    <w:lsdException w:name="Light Grid Accent 6" w:semiHidden="0" w:uiPriority="62" w:unhideWhenUsed="0"/>
+    <w:lsdException w:name="Medium Shading 1 Accent 6" w:semiHidden="0" w:uiPriority="63" w:unhideWhenUsed="0"/>
+    <w:lsdException w:name="Medium Shading 2 Accent 6" w:semiHidden="0" w:uiPriority="64" w:unhideWhenUsed="0"/>
+    <w:lsdException w:name="Medium List 1 Accent 6" w:semiHidden="0" w:uiPriority="65" w:unhideWhenUsed="0"/>
+    <w:lsdException w:name="Medium List 2 Accent 6" w:semiHidden="0" w:uiPriority="66" w:unhideWhenUsed="0"/>
+    <w:lsdException w:name="Medium Grid 1 Accent 6" w:semiHidden="0" w:uiPriority="67" w:unhideWhenUsed="0"/>
+    <w:lsdException w:name="Medium Grid 2 Accent 6" w:semiHidden="0" w:uiPriority="68" w:unhideWhenUsed="0"/>
+    <w:lsdException w:name="Medium Grid 3 Accent 6" w:semiHidden="0" w:uiPriority="69" w:unhideWhenUsed="0"/>
+    <w:lsdException w:name="Dark List Accent 6" w:semiHidden="0" w:uiPriority="70" w:unhideWhenUsed="0"/>
+    <w:lsdException w:name="Colorful Shading Accent 6" w:semiHidden="0" w:uiPriority="71" w:unhideWhenUsed="0"/>
+    <w:lsdException w:name="Colorful List Accent 6" w:semiHidden="0" w:uiPriority="72" w:unhideWhenUsed="0"/>
+    <w:lsdException w:name="Colorful Grid Accent 6" w:semiHidden="0" w:uiPriority="73" w:unhideWhenUsed="0"/>
+    <w:lsdException w:name="Subtle Emphasis" w:semiHidden="0" w:uiPriority="19" w:unhideWhenUsed="0" w:qFormat="1"/>
+    <w:lsdException w:name="Intense Emphasis" w:semiHidden="0" w:uiPriority="21" w:unhideWhenUsed="0" w:qFormat="1"/>
+    <w:lsdException w:name="Subtle Reference" w:semiHidden="0" w:uiPriority="31" w:unhideWhenUsed="0" w:qFormat="1"/>
+    <w:lsdException w:name="Intense Reference" w:semiHidden="0" w:uiPriority="32" w:unhideWhenUsed="0" w:qFormat="1"/>
+    <w:lsdException w:name="Book Title" w:semiHidden="0" w:uiPriority="33" w:unhideWhenUsed="0" w:qFormat="1"/>
+    <w:lsdException w:name="Bibliography" w:uiPriority="37"/>
+    <w:lsdException w:name="TOC Heading" w:uiPriority="39" w:qFormat="1"/>
+  </w:latentStyles>
+  <w:style w:type="paragraph" w:default="1" w:styleId="Normal">
+    <w:name w:val="Normal"/>
+    <w:qFormat/>
+  </w:style>
+  <w:style w:type="character" w:default="1" w:styleId="Fuentedeprrafopredeter">
+    <w:name w:val="Default Paragraph Font"/>
+    <w:uiPriority w:val="1"/>
+    <w:semiHidden/>
+    <w:unhideWhenUsed/>
+  </w:style>
+  <w:style w:type="table" w:default="1" w:styleId="Tablanormal">
+    <w:name w:val="Normal Table"/>
+    <w:uiPriority w:val="99"/>
+    <w:semiHidden/>
+    <w:unhideWhenUsed/>
+    <w:tblPr>
+      <w:tblInd w:w="0" w:type="dxa"/>
+      <w:tblCellMar>
+        <w:top w:w="0" w:type="dxa"/>
+        <w:left w:w="108" w:type="dxa"/>
+        <w:bottom w:w="0" w:type="dxa"/>
+        <w:right w:w="108" w:type="dxa"/>
+      </w:tblCellMar>
+    </w:tblPr>
+  </w:style>
+  <w:style w:type="numbering" w:default="1" w:styleId="Sinlista">
+    <w:name w:val="No List"/>
+    <w:uiPriority w:val="99"/>
+    <w:semiHidden/>
+    <w:unhideWhenUsed/>
+  </w:style>
+  <w:style w:type="paragraph" w:styleId="Prrafodelista">
+    <w:name w:val="List Paragraph"/>
+    <w:basedOn w:val="Normal"/>
+    <w:uiPriority w:val="34"/>
+    <w:qFormat/>
+    <w:rsid w:val="00535D45"/>
+    <w:pPr>
+      <w:ind w:left="720"/>
+      <w:contextualSpacing/>
+    </w:pPr>
+  </w:style>
+  <w:style w:type="paragraph" w:styleId="NormalWeb">
+    <w:name w:val="Normal (Web)"/>
+    <w:basedOn w:val="Normal"/>
+    <w:uiPriority w:val="99"/>
+    <w:semiHidden/>
+    <w:unhideWhenUsed/>
+    <w:rsid w:val="009878E8"/>
+    <w:pPr>
+      <w:spacing w:before="100" w:beforeAutospacing="1" w:after="100" w:afterAutospacing="1" w:line="240" w:lineRule="auto"/>
+    </w:pPr>
+    <w:rPr>
+      <w:rFonts w:ascii="Times New Roman" w:eastAsia="Times New Roman" w:hAnsi="Times New Roman" w:cs="Times New Roman"/>
+      <w:sz w:val="24"/>
+      <w:szCs w:val="24"/>
+      <w:lang w:eastAsia="es-ES"/>
+    </w:rPr>
+  </w:style>
+  <w:style w:type="paragraph" w:styleId="Textodeglobo">
+    <w:name w:val="Balloon Text"/>
+    <w:basedOn w:val="Normal"/>
+    <w:link w:val="TextodegloboCar"/>
+    <w:uiPriority w:val="99"/>
+    <w:semiHidden/>
+    <w:unhideWhenUsed/>
+    <w:rsid w:val="003C57C2"/>
+    <w:pPr>
+      <w:spacing w:after="0" w:line="240" w:lineRule="auto"/>
+    </w:pPr>
+    <w:rPr>
+      <w:rFonts w:ascii="Tahoma" w:hAnsi="Tahoma" w:cs="Tahoma"/>
+      <w:sz w:val="16"/>
+      <w:szCs w:val="16"/>
+    </w:rPr>
+  </w:style>
+  <w:style w:type="character" w:customStyle="1" w:styleId="TextodegloboCar">
+    <w:name w:val="Texto de globo Car"/>
+    <w:basedOn w:val="Fuentedeprrafopredeter"/>
+    <w:link w:val="Textodeglobo"/>
     <w:uiPriority w:val="99"/>
     <w:semiHidden/>
     <w:rsid w:val="003C57C2"/>
@@ -3179,7 +3418,7 @@
   <a:extraClrSchemeLst/>
   <a:extLst>
     <a:ext uri="{05A4C25C-085E-4340-85A3-A5531E510DB2}">
-      <thm15:themeFamily xmlns:thm15="http://schemas.microsoft.com/office/thememl/2012/main" name="Office Theme" id="{62F939B6-93AF-4DB8-9C6B-D6C7DFDC589F}" vid="{4A3C46E8-61CC-4603-A589-7422A47A8E4A}"/>
+      <thm15:themeFamily xmlns:thm15="http://schemas.microsoft.com/office/thememl/2012/main" xmlns="" name="Office Theme" id="{62F939B6-93AF-4DB8-9C6B-D6C7DFDC589F}" vid="{4A3C46E8-61CC-4603-A589-7422A47A8E4A}"/>
     </a:ext>
   </a:extLst>
 </a:theme>

</xml_diff>

<commit_message>
algun dia te voy a utilizar querido framework
</commit_message>
<xml_diff>
--- a/Readme.docx
+++ b/Readme.docx
@@ -694,10 +694,39 @@
           <w:sz w:val="22"/>
           <w:szCs w:val="22"/>
         </w:rPr>
-        <w:t xml:space="preserve"> muchos Ids…..</w:t>
-      </w:r>
-      <w:bookmarkStart w:id="0" w:name="_GoBack"/>
-      <w:bookmarkEnd w:id="0"/>
+        <w:t xml:space="preserve"> muchos </w:t>
+      </w:r>
+      <w:proofErr w:type="spellStart"/>
+      <w:r>
+        <w:rPr>
+          <w:rFonts w:ascii="Calibri" w:hAnsi="Calibri"/>
+          <w:color w:val="000000"/>
+          <w:sz w:val="22"/>
+          <w:szCs w:val="22"/>
+        </w:rPr>
+        <w:t>Ids</w:t>
+      </w:r>
+      <w:proofErr w:type="spellEnd"/>
+      <w:r>
+        <w:rPr>
+          <w:rFonts w:ascii="Calibri" w:hAnsi="Calibri"/>
+          <w:color w:val="000000"/>
+          <w:sz w:val="22"/>
+          <w:szCs w:val="22"/>
+        </w:rPr>
+        <w:t>…</w:t>
+      </w:r>
+      <w:proofErr w:type="gramStart"/>
+      <w:r>
+        <w:rPr>
+          <w:rFonts w:ascii="Calibri" w:hAnsi="Calibri"/>
+          <w:color w:val="000000"/>
+          <w:sz w:val="22"/>
+          <w:szCs w:val="22"/>
+        </w:rPr>
+        <w:t>..</w:t>
+      </w:r>
+      <w:proofErr w:type="gramEnd"/>
     </w:p>
     <w:p>
       <w:pPr>
@@ -1855,6 +1884,469 @@
           <w:szCs w:val="22"/>
         </w:rPr>
       </w:pPr>
+    </w:p>
+    <w:p>
+      <w:pPr>
+        <w:pStyle w:val="HTMLconformatoprevio"/>
+        <w:shd w:val="clear" w:color="auto" w:fill="1E1E1E"/>
+        <w:rPr>
+          <w:rFonts w:ascii="Consolas" w:hAnsi="Consolas" w:cs="Consolas"/>
+          <w:color w:val="DCDCDC"/>
+          <w:lang w:val="en-US"/>
+        </w:rPr>
+      </w:pPr>
+      <w:r>
+        <w:rPr>
+          <w:rFonts w:ascii="Consolas" w:hAnsi="Consolas" w:cs="Consolas"/>
+          <w:color w:val="569CD6"/>
+          <w:lang w:val="en-US"/>
+        </w:rPr>
+        <w:t>public</w:t>
+      </w:r>
+      <w:r>
+        <w:rPr>
+          <w:rFonts w:ascii="Consolas" w:hAnsi="Consolas" w:cs="Consolas"/>
+          <w:color w:val="DCDCDC"/>
+          <w:lang w:val="en-US"/>
+        </w:rPr>
+        <w:t> SimpleInventarioDao(</w:t>
+      </w:r>
+      <w:r>
+        <w:rPr>
+          <w:rFonts w:ascii="Consolas" w:hAnsi="Consolas" w:cs="Consolas"/>
+          <w:color w:val="4EC9B0"/>
+          <w:lang w:val="en-US"/>
+        </w:rPr>
+        <w:t>Func</w:t>
+      </w:r>
+      <w:r>
+        <w:rPr>
+          <w:rFonts w:ascii="Consolas" w:hAnsi="Consolas" w:cs="Consolas"/>
+          <w:color w:val="B4B4B4"/>
+          <w:lang w:val="en-US"/>
+        </w:rPr>
+        <w:t>&lt;</w:t>
+      </w:r>
+      <w:r>
+        <w:rPr>
+          <w:rFonts w:ascii="Consolas" w:hAnsi="Consolas" w:cs="Consolas"/>
+          <w:color w:val="4EC9B0"/>
+          <w:lang w:val="en-US"/>
+        </w:rPr>
+        <w:t>SimpleInventarioDbContext</w:t>
+      </w:r>
+      <w:r>
+        <w:rPr>
+          <w:rFonts w:ascii="Consolas" w:hAnsi="Consolas" w:cs="Consolas"/>
+          <w:color w:val="B4B4B4"/>
+          <w:lang w:val="en-US"/>
+        </w:rPr>
+        <w:t>&gt;</w:t>
+      </w:r>
+      <w:r>
+        <w:rPr>
+          <w:rFonts w:ascii="Consolas" w:hAnsi="Consolas" w:cs="Consolas"/>
+          <w:color w:val="DCDCDC"/>
+          <w:lang w:val="en-US"/>
+        </w:rPr>
+        <w:t> contextFactory)</w:t>
+      </w:r>
+    </w:p>
+    <w:p>
+      <w:pPr>
+        <w:pStyle w:val="HTMLconformatoprevio"/>
+        <w:shd w:val="clear" w:color="auto" w:fill="1E1E1E"/>
+        <w:rPr>
+          <w:rFonts w:ascii="Consolas" w:hAnsi="Consolas" w:cs="Consolas"/>
+          <w:color w:val="DCDCDC"/>
+          <w:lang w:val="en-US"/>
+        </w:rPr>
+      </w:pPr>
+      <w:r>
+        <w:rPr>
+          <w:rFonts w:ascii="Consolas" w:hAnsi="Consolas" w:cs="Consolas"/>
+          <w:color w:val="DCDCDC"/>
+          <w:lang w:val="en-US"/>
+        </w:rPr>
+        <w:t>        {</w:t>
+      </w:r>
+    </w:p>
+    <w:p>
+      <w:pPr>
+        <w:pStyle w:val="HTMLconformatoprevio"/>
+        <w:shd w:val="clear" w:color="auto" w:fill="1E1E1E"/>
+        <w:rPr>
+          <w:rFonts w:ascii="Consolas" w:hAnsi="Consolas" w:cs="Consolas"/>
+          <w:color w:val="DCDCDC"/>
+          <w:lang w:val="en-US"/>
+        </w:rPr>
+      </w:pPr>
+      <w:r>
+        <w:rPr>
+          <w:rFonts w:ascii="Consolas" w:hAnsi="Consolas" w:cs="Consolas"/>
+          <w:color w:val="DCDCDC"/>
+          <w:lang w:val="en-US"/>
+        </w:rPr>
+        <w:t>            </w:t>
+      </w:r>
+      <w:r>
+        <w:rPr>
+          <w:rFonts w:ascii="Consolas" w:hAnsi="Consolas" w:cs="Consolas"/>
+          <w:color w:val="57A64A"/>
+          <w:lang w:val="en-US"/>
+        </w:rPr>
+        <w:t>// performance optimizer.</w:t>
+      </w:r>
+    </w:p>
+    <w:p>
+      <w:pPr>
+        <w:pStyle w:val="HTMLconformatoprevio"/>
+        <w:shd w:val="clear" w:color="auto" w:fill="1E1E1E"/>
+        <w:rPr>
+          <w:rFonts w:ascii="Consolas" w:hAnsi="Consolas" w:cs="Consolas"/>
+          <w:color w:val="DCDCDC"/>
+          <w:lang w:val="en-US"/>
+        </w:rPr>
+      </w:pPr>
+      <w:r>
+        <w:rPr>
+          <w:rFonts w:ascii="Consolas" w:hAnsi="Consolas" w:cs="Consolas"/>
+          <w:color w:val="DCDCDC"/>
+          <w:lang w:val="en-US"/>
+        </w:rPr>
+        <w:t>            </w:t>
+      </w:r>
+      <w:r>
+        <w:rPr>
+          <w:rFonts w:ascii="Consolas" w:hAnsi="Consolas" w:cs="Consolas"/>
+          <w:color w:val="569CD6"/>
+          <w:lang w:val="en-US"/>
+        </w:rPr>
+        <w:t>this</w:t>
+      </w:r>
+      <w:r>
+        <w:rPr>
+          <w:rFonts w:ascii="Consolas" w:hAnsi="Consolas" w:cs="Consolas"/>
+          <w:color w:val="B4B4B4"/>
+          <w:lang w:val="en-US"/>
+        </w:rPr>
+        <w:t>.</w:t>
+      </w:r>
+      <w:r>
+        <w:rPr>
+          <w:rFonts w:ascii="Consolas" w:hAnsi="Consolas" w:cs="Consolas"/>
+          <w:color w:val="DCDCDC"/>
+          <w:lang w:val="en-US"/>
+        </w:rPr>
+        <w:t>contextFactory </w:t>
+      </w:r>
+      <w:r>
+        <w:rPr>
+          <w:rFonts w:ascii="Consolas" w:hAnsi="Consolas" w:cs="Consolas"/>
+          <w:color w:val="B4B4B4"/>
+          <w:lang w:val="en-US"/>
+        </w:rPr>
+        <w:t>=</w:t>
+      </w:r>
+      <w:r>
+        <w:rPr>
+          <w:rFonts w:ascii="Consolas" w:hAnsi="Consolas" w:cs="Consolas"/>
+          <w:color w:val="DCDCDC"/>
+          <w:lang w:val="en-US"/>
+        </w:rPr>
+        <w:t> () </w:t>
+      </w:r>
+      <w:r>
+        <w:rPr>
+          <w:rFonts w:ascii="Consolas" w:hAnsi="Consolas" w:cs="Consolas"/>
+          <w:color w:val="B4B4B4"/>
+          <w:lang w:val="en-US"/>
+        </w:rPr>
+        <w:t>=&gt;</w:t>
+      </w:r>
+    </w:p>
+    <w:p>
+      <w:pPr>
+        <w:pStyle w:val="HTMLconformatoprevio"/>
+        <w:shd w:val="clear" w:color="auto" w:fill="1E1E1E"/>
+        <w:rPr>
+          <w:rFonts w:ascii="Consolas" w:hAnsi="Consolas" w:cs="Consolas"/>
+          <w:color w:val="DCDCDC"/>
+          <w:lang w:val="en-US"/>
+        </w:rPr>
+      </w:pPr>
+      <w:r>
+        <w:rPr>
+          <w:rFonts w:ascii="Consolas" w:hAnsi="Consolas" w:cs="Consolas"/>
+          <w:color w:val="DCDCDC"/>
+          <w:lang w:val="en-US"/>
+        </w:rPr>
+        <w:t>            {</w:t>
+      </w:r>
+    </w:p>
+    <w:p>
+      <w:pPr>
+        <w:pStyle w:val="HTMLconformatoprevio"/>
+        <w:shd w:val="clear" w:color="auto" w:fill="1E1E1E"/>
+        <w:rPr>
+          <w:rFonts w:ascii="Consolas" w:hAnsi="Consolas" w:cs="Consolas"/>
+          <w:color w:val="DCDCDC"/>
+          <w:lang w:val="en-US"/>
+        </w:rPr>
+      </w:pPr>
+      <w:r>
+        <w:rPr>
+          <w:rFonts w:ascii="Consolas" w:hAnsi="Consolas" w:cs="Consolas"/>
+          <w:color w:val="DCDCDC"/>
+          <w:lang w:val="en-US"/>
+        </w:rPr>
+        <w:t>                </w:t>
+      </w:r>
+      <w:r>
+        <w:rPr>
+          <w:rFonts w:ascii="Consolas" w:hAnsi="Consolas" w:cs="Consolas"/>
+          <w:color w:val="569CD6"/>
+          <w:lang w:val="en-US"/>
+        </w:rPr>
+        <w:t>var</w:t>
+      </w:r>
+      <w:r>
+        <w:rPr>
+          <w:rFonts w:ascii="Consolas" w:hAnsi="Consolas" w:cs="Consolas"/>
+          <w:color w:val="DCDCDC"/>
+          <w:lang w:val="en-US"/>
+        </w:rPr>
+        <w:t> context </w:t>
+      </w:r>
+      <w:r>
+        <w:rPr>
+          <w:rFonts w:ascii="Consolas" w:hAnsi="Consolas" w:cs="Consolas"/>
+          <w:color w:val="B4B4B4"/>
+          <w:lang w:val="en-US"/>
+        </w:rPr>
+        <w:t>=</w:t>
+      </w:r>
+      <w:r>
+        <w:rPr>
+          <w:rFonts w:ascii="Consolas" w:hAnsi="Consolas" w:cs="Consolas"/>
+          <w:color w:val="DCDCDC"/>
+          <w:lang w:val="en-US"/>
+        </w:rPr>
+        <w:t> contextFactory</w:t>
+      </w:r>
+      <w:r>
+        <w:rPr>
+          <w:rFonts w:ascii="Consolas" w:hAnsi="Consolas" w:cs="Consolas"/>
+          <w:color w:val="B4B4B4"/>
+          <w:lang w:val="en-US"/>
+        </w:rPr>
+        <w:t>.</w:t>
+      </w:r>
+      <w:r>
+        <w:rPr>
+          <w:rFonts w:ascii="Consolas" w:hAnsi="Consolas" w:cs="Consolas"/>
+          <w:color w:val="DCDCDC"/>
+          <w:lang w:val="en-US"/>
+        </w:rPr>
+        <w:t>Invoke();</w:t>
+      </w:r>
+    </w:p>
+    <w:p>
+      <w:pPr>
+        <w:pStyle w:val="HTMLconformatoprevio"/>
+        <w:shd w:val="clear" w:color="auto" w:fill="1E1E1E"/>
+        <w:rPr>
+          <w:rFonts w:ascii="Consolas" w:hAnsi="Consolas" w:cs="Consolas"/>
+          <w:color w:val="DCDCDC"/>
+          <w:lang w:val="en-US"/>
+        </w:rPr>
+      </w:pPr>
+      <w:r>
+        <w:rPr>
+          <w:rFonts w:ascii="Consolas" w:hAnsi="Consolas" w:cs="Consolas"/>
+          <w:color w:val="DCDCDC"/>
+          <w:lang w:val="en-US"/>
+        </w:rPr>
+        <w:t>                context</w:t>
+      </w:r>
+      <w:r>
+        <w:rPr>
+          <w:rFonts w:ascii="Consolas" w:hAnsi="Consolas" w:cs="Consolas"/>
+          <w:color w:val="B4B4B4"/>
+          <w:lang w:val="en-US"/>
+        </w:rPr>
+        <w:t>.</w:t>
+      </w:r>
+      <w:r>
+        <w:rPr>
+          <w:rFonts w:ascii="Consolas" w:hAnsi="Consolas" w:cs="Consolas"/>
+          <w:color w:val="DCDCDC"/>
+          <w:lang w:val="en-US"/>
+        </w:rPr>
+        <w:t>Configuration</w:t>
+      </w:r>
+      <w:r>
+        <w:rPr>
+          <w:rFonts w:ascii="Consolas" w:hAnsi="Consolas" w:cs="Consolas"/>
+          <w:color w:val="B4B4B4"/>
+          <w:lang w:val="en-US"/>
+        </w:rPr>
+        <w:t>.</w:t>
+      </w:r>
+      <w:r>
+        <w:rPr>
+          <w:rFonts w:ascii="Consolas" w:hAnsi="Consolas" w:cs="Consolas"/>
+          <w:color w:val="DCDCDC"/>
+          <w:lang w:val="en-US"/>
+        </w:rPr>
+        <w:t>AutoDetectChangesEnabled </w:t>
+      </w:r>
+      <w:r>
+        <w:rPr>
+          <w:rFonts w:ascii="Consolas" w:hAnsi="Consolas" w:cs="Consolas"/>
+          <w:color w:val="B4B4B4"/>
+          <w:lang w:val="en-US"/>
+        </w:rPr>
+        <w:t>=</w:t>
+      </w:r>
+      <w:r>
+        <w:rPr>
+          <w:rFonts w:ascii="Consolas" w:hAnsi="Consolas" w:cs="Consolas"/>
+          <w:color w:val="DCDCDC"/>
+          <w:lang w:val="en-US"/>
+        </w:rPr>
+        <w:t> </w:t>
+      </w:r>
+      <w:r>
+        <w:rPr>
+          <w:rFonts w:ascii="Consolas" w:hAnsi="Consolas" w:cs="Consolas"/>
+          <w:color w:val="569CD6"/>
+          <w:lang w:val="en-US"/>
+        </w:rPr>
+        <w:t>false</w:t>
+      </w:r>
+      <w:r>
+        <w:rPr>
+          <w:rFonts w:ascii="Consolas" w:hAnsi="Consolas" w:cs="Consolas"/>
+          <w:color w:val="DCDCDC"/>
+          <w:lang w:val="en-US"/>
+        </w:rPr>
+        <w:t>;</w:t>
+      </w:r>
+    </w:p>
+    <w:p>
+      <w:pPr>
+        <w:pStyle w:val="HTMLconformatoprevio"/>
+        <w:shd w:val="clear" w:color="auto" w:fill="1E1E1E"/>
+        <w:rPr>
+          <w:rFonts w:ascii="Consolas" w:hAnsi="Consolas" w:cs="Consolas"/>
+          <w:color w:val="DCDCDC"/>
+        </w:rPr>
+      </w:pPr>
+      <w:r>
+        <w:rPr>
+          <w:rFonts w:ascii="Consolas" w:hAnsi="Consolas" w:cs="Consolas"/>
+          <w:color w:val="DCDCDC"/>
+          <w:lang w:val="en-US"/>
+        </w:rPr>
+        <w:t>                </w:t>
+      </w:r>
+      <w:proofErr w:type="spellStart"/>
+      <w:proofErr w:type="gramStart"/>
+      <w:r>
+        <w:rPr>
+          <w:rFonts w:ascii="Consolas" w:hAnsi="Consolas" w:cs="Consolas"/>
+          <w:color w:val="569CD6"/>
+        </w:rPr>
+        <w:t>return</w:t>
+      </w:r>
+      <w:proofErr w:type="spellEnd"/>
+      <w:proofErr w:type="gramEnd"/>
+      <w:r>
+        <w:rPr>
+          <w:rFonts w:ascii="Consolas" w:hAnsi="Consolas" w:cs="Consolas"/>
+          <w:color w:val="DCDCDC"/>
+        </w:rPr>
+        <w:t> </w:t>
+      </w:r>
+      <w:proofErr w:type="spellStart"/>
+      <w:r>
+        <w:rPr>
+          <w:rFonts w:ascii="Consolas" w:hAnsi="Consolas" w:cs="Consolas"/>
+          <w:color w:val="DCDCDC"/>
+        </w:rPr>
+        <w:t>context</w:t>
+      </w:r>
+      <w:proofErr w:type="spellEnd"/>
+      <w:r>
+        <w:rPr>
+          <w:rFonts w:ascii="Consolas" w:hAnsi="Consolas" w:cs="Consolas"/>
+          <w:color w:val="DCDCDC"/>
+        </w:rPr>
+        <w:t>;</w:t>
+      </w:r>
+    </w:p>
+    <w:p>
+      <w:pPr>
+        <w:pStyle w:val="HTMLconformatoprevio"/>
+        <w:shd w:val="clear" w:color="auto" w:fill="1E1E1E"/>
+        <w:rPr>
+          <w:rFonts w:ascii="Consolas" w:hAnsi="Consolas" w:cs="Consolas"/>
+          <w:color w:val="DCDCDC"/>
+        </w:rPr>
+      </w:pPr>
+      <w:r>
+        <w:rPr>
+          <w:rFonts w:ascii="Consolas" w:hAnsi="Consolas" w:cs="Consolas"/>
+          <w:color w:val="DCDCDC"/>
+        </w:rPr>
+        <w:t>            };</w:t>
+      </w:r>
+    </w:p>
+    <w:p>
+      <w:pPr>
+        <w:pStyle w:val="HTMLconformatoprevio"/>
+        <w:shd w:val="clear" w:color="auto" w:fill="1E1E1E"/>
+        <w:rPr>
+          <w:rFonts w:ascii="Consolas" w:hAnsi="Consolas" w:cs="Consolas"/>
+          <w:color w:val="DCDCDC"/>
+        </w:rPr>
+      </w:pPr>
+      <w:r>
+        <w:rPr>
+          <w:rFonts w:ascii="Consolas" w:hAnsi="Consolas" w:cs="Consolas"/>
+          <w:color w:val="DCDCDC"/>
+        </w:rPr>
+        <w:lastRenderedPageBreak/>
+        <w:t>        }</w:t>
+      </w:r>
+    </w:p>
+    <w:p>
+      <w:pPr>
+        <w:pStyle w:val="NormalWeb"/>
+        <w:spacing w:before="0" w:beforeAutospacing="0" w:after="0" w:afterAutospacing="0"/>
+        <w:rPr>
+          <w:rFonts w:ascii="Calibri" w:hAnsi="Calibri"/>
+          <w:color w:val="000000"/>
+          <w:sz w:val="22"/>
+          <w:szCs w:val="22"/>
+          <w:u w:val="single"/>
+        </w:rPr>
+      </w:pPr>
+      <w:bookmarkStart w:id="0" w:name="_GoBack"/>
+      <w:bookmarkEnd w:id="0"/>
+    </w:p>
+    <w:p>
+      <w:pPr>
+        <w:pStyle w:val="NormalWeb"/>
+        <w:spacing w:before="0" w:beforeAutospacing="0" w:after="0" w:afterAutospacing="0"/>
+        <w:rPr>
+          <w:rFonts w:ascii="Calibri" w:hAnsi="Calibri"/>
+          <w:color w:val="000000"/>
+          <w:sz w:val="22"/>
+          <w:szCs w:val="22"/>
+        </w:rPr>
+      </w:pPr>
       <w:r>
         <w:rPr>
           <w:rFonts w:ascii="Calibri" w:hAnsi="Calibri"/>
@@ -1863,7 +2355,6 @@
           <w:sz w:val="22"/>
           <w:szCs w:val="22"/>
         </w:rPr>
-        <w:lastRenderedPageBreak/>
         <w:drawing>
           <wp:inline distT="0" distB="0" distL="0" distR="0">
             <wp:extent cx="5486400" cy="3218180"/>
@@ -1965,6 +2456,7 @@
           <w:noProof/>
           <w:lang w:eastAsia="es-ES"/>
         </w:rPr>
+        <w:lastRenderedPageBreak/>
         <w:drawing>
           <wp:inline distT="0" distB="0" distL="0" distR="0" wp14:anchorId="5D67F893" wp14:editId="2ECDA899">
             <wp:extent cx="5400040" cy="4055110"/>
@@ -2912,6 +3404,56 @@
       <w:szCs w:val="16"/>
     </w:rPr>
   </w:style>
+  <w:style w:type="paragraph" w:styleId="HTMLconformatoprevio">
+    <w:name w:val="HTML Preformatted"/>
+    <w:basedOn w:val="Normal"/>
+    <w:link w:val="HTMLconformatoprevioCar"/>
+    <w:uiPriority w:val="99"/>
+    <w:semiHidden/>
+    <w:unhideWhenUsed/>
+    <w:rsid w:val="004A3265"/>
+    <w:pPr>
+      <w:tabs>
+        <w:tab w:val="left" w:pos="916"/>
+        <w:tab w:val="left" w:pos="1832"/>
+        <w:tab w:val="left" w:pos="2748"/>
+        <w:tab w:val="left" w:pos="3664"/>
+        <w:tab w:val="left" w:pos="4580"/>
+        <w:tab w:val="left" w:pos="5496"/>
+        <w:tab w:val="left" w:pos="6412"/>
+        <w:tab w:val="left" w:pos="7328"/>
+        <w:tab w:val="left" w:pos="8244"/>
+        <w:tab w:val="left" w:pos="9160"/>
+        <w:tab w:val="left" w:pos="10076"/>
+        <w:tab w:val="left" w:pos="10992"/>
+        <w:tab w:val="left" w:pos="11908"/>
+        <w:tab w:val="left" w:pos="12824"/>
+        <w:tab w:val="left" w:pos="13740"/>
+        <w:tab w:val="left" w:pos="14656"/>
+      </w:tabs>
+      <w:spacing w:after="0" w:line="240" w:lineRule="auto"/>
+    </w:pPr>
+    <w:rPr>
+      <w:rFonts w:ascii="Courier New" w:eastAsia="Times New Roman" w:hAnsi="Courier New" w:cs="Courier New"/>
+      <w:sz w:val="20"/>
+      <w:szCs w:val="20"/>
+      <w:lang w:eastAsia="es-ES"/>
+    </w:rPr>
+  </w:style>
+  <w:style w:type="character" w:customStyle="1" w:styleId="HTMLconformatoprevioCar">
+    <w:name w:val="HTML con formato previo Car"/>
+    <w:basedOn w:val="Fuentedeprrafopredeter"/>
+    <w:link w:val="HTMLconformatoprevio"/>
+    <w:uiPriority w:val="99"/>
+    <w:semiHidden/>
+    <w:rsid w:val="004A3265"/>
+    <w:rPr>
+      <w:rFonts w:ascii="Courier New" w:eastAsia="Times New Roman" w:hAnsi="Courier New" w:cs="Courier New"/>
+      <w:sz w:val="20"/>
+      <w:szCs w:val="20"/>
+      <w:lang w:eastAsia="es-ES"/>
+    </w:rPr>
+  </w:style>
 </w:styles>
 </file>
 
@@ -3158,6 +3700,56 @@
       <w:rFonts w:ascii="Tahoma" w:hAnsi="Tahoma" w:cs="Tahoma"/>
       <w:sz w:val="16"/>
       <w:szCs w:val="16"/>
+    </w:rPr>
+  </w:style>
+  <w:style w:type="paragraph" w:styleId="HTMLconformatoprevio">
+    <w:name w:val="HTML Preformatted"/>
+    <w:basedOn w:val="Normal"/>
+    <w:link w:val="HTMLconformatoprevioCar"/>
+    <w:uiPriority w:val="99"/>
+    <w:semiHidden/>
+    <w:unhideWhenUsed/>
+    <w:rsid w:val="004A3265"/>
+    <w:pPr>
+      <w:tabs>
+        <w:tab w:val="left" w:pos="916"/>
+        <w:tab w:val="left" w:pos="1832"/>
+        <w:tab w:val="left" w:pos="2748"/>
+        <w:tab w:val="left" w:pos="3664"/>
+        <w:tab w:val="left" w:pos="4580"/>
+        <w:tab w:val="left" w:pos="5496"/>
+        <w:tab w:val="left" w:pos="6412"/>
+        <w:tab w:val="left" w:pos="7328"/>
+        <w:tab w:val="left" w:pos="8244"/>
+        <w:tab w:val="left" w:pos="9160"/>
+        <w:tab w:val="left" w:pos="10076"/>
+        <w:tab w:val="left" w:pos="10992"/>
+        <w:tab w:val="left" w:pos="11908"/>
+        <w:tab w:val="left" w:pos="12824"/>
+        <w:tab w:val="left" w:pos="13740"/>
+        <w:tab w:val="left" w:pos="14656"/>
+      </w:tabs>
+      <w:spacing w:after="0" w:line="240" w:lineRule="auto"/>
+    </w:pPr>
+    <w:rPr>
+      <w:rFonts w:ascii="Courier New" w:eastAsia="Times New Roman" w:hAnsi="Courier New" w:cs="Courier New"/>
+      <w:sz w:val="20"/>
+      <w:szCs w:val="20"/>
+      <w:lang w:eastAsia="es-ES"/>
+    </w:rPr>
+  </w:style>
+  <w:style w:type="character" w:customStyle="1" w:styleId="HTMLconformatoprevioCar">
+    <w:name w:val="HTML con formato previo Car"/>
+    <w:basedOn w:val="Fuentedeprrafopredeter"/>
+    <w:link w:val="HTMLconformatoprevio"/>
+    <w:uiPriority w:val="99"/>
+    <w:semiHidden/>
+    <w:rsid w:val="004A3265"/>
+    <w:rPr>
+      <w:rFonts w:ascii="Courier New" w:eastAsia="Times New Roman" w:hAnsi="Courier New" w:cs="Courier New"/>
+      <w:sz w:val="20"/>
+      <w:szCs w:val="20"/>
+      <w:lang w:eastAsia="es-ES"/>
     </w:rPr>
   </w:style>
 </w:styles>

</xml_diff>

<commit_message>
Funciona correctamente el que guarda los snapshots y los recrea
</commit_message>
<xml_diff>
--- a/Readme.docx
+++ b/Readme.docx
@@ -1,6 +1,6 @@
 
 <file path=word/document.xml><?xml version="1.0" encoding="utf-8"?>
-<w:document xmlns:wpc="http://schemas.microsoft.com/office/word/2010/wordprocessingCanvas" xmlns:mc="http://schemas.openxmlformats.org/markup-compatibility/2006" xmlns:o="urn:schemas-microsoft-com:office:office" xmlns:r="http://schemas.openxmlformats.org/officeDocument/2006/relationships" xmlns:m="http://schemas.openxmlformats.org/officeDocument/2006/math" xmlns:v="urn:schemas-microsoft-com:vml" xmlns:wp14="http://schemas.microsoft.com/office/word/2010/wordprocessingDrawing" xmlns:wp="http://schemas.openxmlformats.org/drawingml/2006/wordprocessingDrawing" xmlns:w10="urn:schemas-microsoft-com:office:word" xmlns:w="http://schemas.openxmlformats.org/wordprocessingml/2006/main" xmlns:w14="http://schemas.microsoft.com/office/word/2010/wordml" xmlns:wpg="http://schemas.microsoft.com/office/word/2010/wordprocessingGroup" xmlns:wpi="http://schemas.microsoft.com/office/word/2010/wordprocessingInk" xmlns:wne="http://schemas.microsoft.com/office/word/2006/wordml" xmlns:wps="http://schemas.microsoft.com/office/word/2010/wordprocessingShape" mc:Ignorable="w14 wp14">
+<w:document xmlns:wpc="http://schemas.microsoft.com/office/word/2010/wordprocessingCanvas" xmlns:mc="http://schemas.openxmlformats.org/markup-compatibility/2006" xmlns:o="urn:schemas-microsoft-com:office:office" xmlns:r="http://schemas.openxmlformats.org/officeDocument/2006/relationships" xmlns:m="http://schemas.openxmlformats.org/officeDocument/2006/math" xmlns:v="urn:schemas-microsoft-com:vml" xmlns:wp14="http://schemas.microsoft.com/office/word/2010/wordprocessingDrawing" xmlns:wp="http://schemas.openxmlformats.org/drawingml/2006/wordprocessingDrawing" xmlns:w10="urn:schemas-microsoft-com:office:word" xmlns:w="http://schemas.openxmlformats.org/wordprocessingml/2006/main" xmlns:w14="http://schemas.microsoft.com/office/word/2010/wordml" xmlns:w15="http://schemas.microsoft.com/office/word/2012/wordml" xmlns:wpg="http://schemas.microsoft.com/office/word/2010/wordprocessingGroup" xmlns:wpi="http://schemas.microsoft.com/office/word/2010/wordprocessingInk" xmlns:wne="http://schemas.microsoft.com/office/word/2006/wordml" xmlns:wps="http://schemas.microsoft.com/office/word/2010/wordprocessingShape" mc:Ignorable="w14 w15 wp14">
   <w:body>
     <w:p>
       <w:pPr>
@@ -14,7 +14,7 @@
     </w:p>
     <w:p>
       <w:pPr>
-        <w:pStyle w:val="Prrafodelista"/>
+        <w:pStyle w:val="ListParagraph"/>
         <w:rPr>
           <w:b/>
         </w:rPr>
@@ -37,6 +37,34 @@
         <w:rPr>
           <w:b/>
         </w:rPr>
+        <w:t xml:space="preserve"> store y del </w:t>
+      </w:r>
+      <w:proofErr w:type="spellStart"/>
+      <w:r>
+        <w:rPr>
+          <w:b/>
+        </w:rPr>
+        <w:t>message</w:t>
+      </w:r>
+      <w:proofErr w:type="spellEnd"/>
+      <w:r>
+        <w:rPr>
+          <w:b/>
+        </w:rPr>
+        <w:t xml:space="preserve"> log. Al menos del </w:t>
+      </w:r>
+      <w:proofErr w:type="spellStart"/>
+      <w:r>
+        <w:rPr>
+          <w:b/>
+        </w:rPr>
+        <w:t>del</w:t>
+      </w:r>
+      <w:proofErr w:type="spellEnd"/>
+      <w:r>
+        <w:rPr>
+          <w:b/>
+        </w:rPr>
         <w:t xml:space="preserve"> </w:t>
       </w:r>
       <w:proofErr w:type="spellStart"/>
@@ -44,103 +72,61 @@
         <w:rPr>
           <w:b/>
         </w:rPr>
-        <w:t>store</w:t>
+        <w:t>message</w:t>
       </w:r>
       <w:proofErr w:type="spellEnd"/>
       <w:r>
         <w:rPr>
           <w:b/>
         </w:rPr>
-        <w:t xml:space="preserve"> y del </w:t>
+        <w:t xml:space="preserve"> log debería poder verse la fecha real del evento. Si, la fecha real en que se </w:t>
       </w:r>
       <w:proofErr w:type="spellStart"/>
       <w:r>
         <w:rPr>
           <w:b/>
         </w:rPr>
-        <w:t>message</w:t>
+        <w:t>creo</w:t>
       </w:r>
       <w:proofErr w:type="spellEnd"/>
       <w:r>
         <w:rPr>
           <w:b/>
         </w:rPr>
-        <w:t xml:space="preserve"> log. Al menos del </w:t>
+        <w:t xml:space="preserve">. </w:t>
       </w:r>
       <w:proofErr w:type="spellStart"/>
       <w:r>
         <w:rPr>
           <w:b/>
         </w:rPr>
-        <w:t>del</w:t>
+        <w:t>Por que</w:t>
       </w:r>
       <w:proofErr w:type="spellEnd"/>
       <w:r>
         <w:rPr>
           <w:b/>
         </w:rPr>
-        <w:t xml:space="preserve"> </w:t>
+        <w:t xml:space="preserve"> del </w:t>
       </w:r>
       <w:proofErr w:type="spellStart"/>
       <w:r>
         <w:rPr>
           <w:b/>
         </w:rPr>
-        <w:t>message</w:t>
+        <w:t>rebuilding</w:t>
       </w:r>
       <w:proofErr w:type="spellEnd"/>
       <w:r>
         <w:rPr>
           <w:b/>
         </w:rPr>
-        <w:t xml:space="preserve"> log debería poder verse la fecha real del evento. Si, la fecha real en que se </w:t>
-      </w:r>
-      <w:proofErr w:type="spellStart"/>
-      <w:r>
-        <w:rPr>
-          <w:b/>
-        </w:rPr>
-        <w:t>creo</w:t>
-      </w:r>
-      <w:proofErr w:type="spellEnd"/>
-      <w:r>
-        <w:rPr>
-          <w:b/>
-        </w:rPr>
-        <w:t xml:space="preserve">. </w:t>
-      </w:r>
-      <w:proofErr w:type="spellStart"/>
-      <w:r>
-        <w:rPr>
-          <w:b/>
-        </w:rPr>
-        <w:t>Por que</w:t>
-      </w:r>
-      <w:proofErr w:type="spellEnd"/>
-      <w:r>
-        <w:rPr>
-          <w:b/>
-        </w:rPr>
-        <w:t xml:space="preserve"> del </w:t>
-      </w:r>
-      <w:proofErr w:type="spellStart"/>
-      <w:r>
-        <w:rPr>
-          <w:b/>
-        </w:rPr>
-        <w:t>rebuilding</w:t>
-      </w:r>
-      <w:proofErr w:type="spellEnd"/>
-      <w:r>
-        <w:rPr>
-          <w:b/>
-        </w:rPr>
         <w:t xml:space="preserve"> no nos es útil, si no la fecha de la creación.</w:t>
       </w:r>
     </w:p>
     <w:p>
       <w:pPr>
-        <w:pStyle w:val="Prrafodelista"/>
+        <w:pStyle w:val="ListParagraph"/>
         <w:numPr>
           <w:ilvl w:val="0"/>
           <w:numId w:val="4"/>
@@ -166,15 +152,7 @@
       </w:r>
       <w:proofErr w:type="spellEnd"/>
       <w:r>
-        <w:t xml:space="preserve"> </w:t>
-      </w:r>
-      <w:proofErr w:type="spellStart"/>
-      <w:r>
-        <w:t>store</w:t>
-      </w:r>
-      <w:proofErr w:type="spellEnd"/>
-      <w:r>
-        <w:t xml:space="preserve"> </w:t>
+        <w:t xml:space="preserve"> store </w:t>
       </w:r>
       <w:proofErr w:type="spellStart"/>
       <w:r>
@@ -184,7 +162,7 @@
     </w:p>
     <w:p>
       <w:pPr>
-        <w:pStyle w:val="Prrafodelista"/>
+        <w:pStyle w:val="ListParagraph"/>
         <w:numPr>
           <w:ilvl w:val="0"/>
           <w:numId w:val="4"/>
@@ -203,16 +181,32 @@
           <w:b/>
         </w:rPr>
       </w:pPr>
+      <w:proofErr w:type="spellStart"/>
       <w:r>
         <w:rPr>
           <w:b/>
         </w:rPr>
-        <w:t>Notas de mi teléfono:</w:t>
-      </w:r>
-    </w:p>
-    <w:p>
-      <w:pPr>
-        <w:pStyle w:val="Prrafodelista"/>
+        <w:t>Next</w:t>
+      </w:r>
+      <w:proofErr w:type="spellEnd"/>
+      <w:r>
+        <w:rPr>
+          <w:b/>
+        </w:rPr>
+        <w:t xml:space="preserve"> </w:t>
+      </w:r>
+      <w:proofErr w:type="spellStart"/>
+      <w:r>
+        <w:rPr>
+          <w:b/>
+        </w:rPr>
+        <w:t>stepts</w:t>
+      </w:r>
+      <w:proofErr w:type="spellEnd"/>
+    </w:p>
+    <w:p>
+      <w:pPr>
+        <w:pStyle w:val="ListParagraph"/>
         <w:numPr>
           <w:ilvl w:val="0"/>
           <w:numId w:val="6"/>
@@ -232,192 +226,219 @@
     </w:p>
     <w:p>
       <w:pPr>
-        <w:pStyle w:val="Prrafodelista"/>
+        <w:pStyle w:val="ListParagraph"/>
         <w:numPr>
           <w:ilvl w:val="0"/>
           <w:numId w:val="6"/>
         </w:numPr>
       </w:pPr>
       <w:r>
-        <w:t>Verificar que el log siempre escriba un único log por mensaje.</w:t>
-      </w:r>
-    </w:p>
-    <w:p>
-      <w:pPr>
-        <w:pStyle w:val="Prrafodelista"/>
+        <w:t xml:space="preserve">Que limpie el </w:t>
+      </w:r>
+      <w:proofErr w:type="spellStart"/>
+      <w:r>
+        <w:t>command</w:t>
+      </w:r>
+      <w:proofErr w:type="spellEnd"/>
+      <w:r>
+        <w:t xml:space="preserve"> bus y el </w:t>
+      </w:r>
+      <w:proofErr w:type="spellStart"/>
+      <w:r>
+        <w:t>event</w:t>
+      </w:r>
+      <w:proofErr w:type="spellEnd"/>
+      <w:r>
+        <w:t xml:space="preserve"> bus y lo ponga todo en 0 los generadores de id en la base de datos.</w:t>
+      </w:r>
+      <w:bookmarkStart w:id="0" w:name="_GoBack"/>
+      <w:bookmarkEnd w:id="0"/>
+    </w:p>
+    <w:p>
+      <w:pPr>
+        <w:pStyle w:val="ListParagraph"/>
         <w:numPr>
           <w:ilvl w:val="0"/>
           <w:numId w:val="6"/>
         </w:numPr>
       </w:pPr>
       <w:r>
-        <w:t xml:space="preserve">Hacer del </w:t>
-      </w:r>
-      <w:proofErr w:type="spellStart"/>
-      <w:r>
-        <w:t>snapshot</w:t>
-      </w:r>
-      <w:proofErr w:type="spellEnd"/>
-      <w:r>
-        <w:t xml:space="preserve"> un proceso secundario asíncrono de importancia media (como el </w:t>
-      </w:r>
-      <w:proofErr w:type="spellStart"/>
-      <w:r>
-        <w:t>tracer</w:t>
-      </w:r>
-      <w:proofErr w:type="spellEnd"/>
-      <w:r>
-        <w:t>)</w:t>
-      </w:r>
-      <w:r>
-        <w:t xml:space="preserve"> que guarde una copia serializada del actor o </w:t>
-      </w:r>
-      <w:proofErr w:type="spellStart"/>
-      <w:r>
-        <w:t>aggregate</w:t>
-      </w:r>
-      <w:proofErr w:type="spellEnd"/>
-      <w:r>
-        <w:t xml:space="preserve"> (como un mensaje) en una tabla con </w:t>
-      </w:r>
-      <w:proofErr w:type="spellStart"/>
-      <w:r>
-        <w:t>connection</w:t>
-      </w:r>
-      <w:proofErr w:type="spellEnd"/>
-      <w:r>
-        <w:t xml:space="preserve"> </w:t>
-      </w:r>
-      <w:proofErr w:type="spellStart"/>
-      <w:r>
-        <w:t>string</w:t>
-      </w:r>
-      <w:proofErr w:type="spellEnd"/>
-      <w:r>
-        <w:t xml:space="preserve"> configurable (puede estar en otra base de datos con otro </w:t>
-      </w:r>
-      <w:proofErr w:type="spellStart"/>
-      <w:r>
-        <w:t>servior</w:t>
-      </w:r>
-      <w:proofErr w:type="spellEnd"/>
-      <w:r>
-        <w:t xml:space="preserve">). El esquema podría ser </w:t>
-      </w:r>
-      <w:proofErr w:type="spellStart"/>
-      <w:r>
-        <w:t>EventStore.Snapshots</w:t>
-      </w:r>
-      <w:proofErr w:type="spellEnd"/>
-      <w:r>
-        <w:t xml:space="preserve">. El </w:t>
-      </w:r>
-      <w:proofErr w:type="spellStart"/>
-      <w:r>
-        <w:t>event</w:t>
-      </w:r>
-      <w:proofErr w:type="spellEnd"/>
-      <w:r>
-        <w:t xml:space="preserve"> </w:t>
-      </w:r>
-      <w:proofErr w:type="spellStart"/>
-      <w:r>
-        <w:t>store</w:t>
-      </w:r>
-      <w:proofErr w:type="spellEnd"/>
-      <w:r>
-        <w:t xml:space="preserve"> </w:t>
-      </w:r>
-      <w:proofErr w:type="spellStart"/>
-      <w:r>
-        <w:t>rebuilder</w:t>
-      </w:r>
-      <w:proofErr w:type="spellEnd"/>
-      <w:r>
-        <w:t xml:space="preserve"> también puede reconstruir esto. Debe tener el mismo principio de </w:t>
-      </w:r>
-      <w:proofErr w:type="spellStart"/>
-      <w:r>
-        <w:t>append</w:t>
-      </w:r>
-      <w:proofErr w:type="spellEnd"/>
-      <w:r>
-        <w:t xml:space="preserve"> </w:t>
-      </w:r>
-      <w:proofErr w:type="spellStart"/>
-      <w:r>
-        <w:t>only</w:t>
-      </w:r>
-      <w:proofErr w:type="spellEnd"/>
-      <w:r>
-        <w:t xml:space="preserve">. Al momento de guardar se puede disparar otro proceso secundario, como un </w:t>
-      </w:r>
-      <w:proofErr w:type="spellStart"/>
-      <w:r>
-        <w:t>IStaleSnapshotCollector</w:t>
-      </w:r>
-      <w:proofErr w:type="spellEnd"/>
-      <w:r>
-        <w:t xml:space="preserve"> que se encarga de mirar las tablas y borrar todas las versiones anteriores del actor y borrarlas. Proceso de importancia baja. Esto debe siempre poder ser compatible con </w:t>
-      </w:r>
-      <w:proofErr w:type="spellStart"/>
-      <w:r>
-        <w:t>al</w:t>
-      </w:r>
-      <w:proofErr w:type="spellEnd"/>
-      <w:r>
-        <w:t xml:space="preserve"> implementación anterior de </w:t>
-      </w:r>
-      <w:proofErr w:type="spellStart"/>
-      <w:r>
-        <w:t>snapshots</w:t>
-      </w:r>
-      <w:proofErr w:type="spellEnd"/>
-      <w:r>
-        <w:t xml:space="preserve"> en memoria. Si se implementa esto, entonces se podría devolver el temporizador de expiración de los actores en el cache, para liberar memoria que no </w:t>
-      </w:r>
-      <w:proofErr w:type="spellStart"/>
-      <w:r>
-        <w:t>esta</w:t>
-      </w:r>
-      <w:proofErr w:type="spellEnd"/>
-      <w:r>
-        <w:t xml:space="preserve"> usando. Esto </w:t>
-      </w:r>
-      <w:proofErr w:type="spellStart"/>
-      <w:r>
-        <w:t>seria</w:t>
-      </w:r>
-      <w:proofErr w:type="spellEnd"/>
-      <w:r>
-        <w:t xml:space="preserve"> una importante </w:t>
-      </w:r>
-      <w:proofErr w:type="spellStart"/>
-      <w:r>
-        <w:t>optimizadcion</w:t>
-      </w:r>
-      <w:proofErr w:type="spellEnd"/>
-      <w:r>
-        <w:t xml:space="preserve"> de performance, </w:t>
-      </w:r>
-      <w:proofErr w:type="spellStart"/>
-      <w:r>
-        <w:t>liberanto</w:t>
-      </w:r>
-      <w:proofErr w:type="spellEnd"/>
-      <w:r>
-        <w:t xml:space="preserve"> a los actores en memoria que no están haciendo nada…</w:t>
-      </w:r>
-    </w:p>
-    <w:p>
-      <w:pPr>
-        <w:pStyle w:val="Prrafodelista"/>
+        <w:t>Verificar que el log siempre escriba un único log por mensaje.</w:t>
+      </w:r>
+    </w:p>
+    <w:p>
+      <w:pPr>
+        <w:pStyle w:val="ListParagraph"/>
         <w:numPr>
           <w:ilvl w:val="0"/>
           <w:numId w:val="6"/>
         </w:numPr>
       </w:pPr>
       <w:r>
+        <w:t xml:space="preserve">Hacer del </w:t>
+      </w:r>
+      <w:proofErr w:type="spellStart"/>
+      <w:r>
+        <w:t>snapshot</w:t>
+      </w:r>
+      <w:proofErr w:type="spellEnd"/>
+      <w:r>
+        <w:t xml:space="preserve"> un proceso secundario asíncrono de importancia media (como el </w:t>
+      </w:r>
+      <w:proofErr w:type="spellStart"/>
+      <w:r>
+        <w:t>tracer</w:t>
+      </w:r>
+      <w:proofErr w:type="spellEnd"/>
+      <w:r>
+        <w:t>)</w:t>
+      </w:r>
+      <w:r>
+        <w:t xml:space="preserve"> que guarde una copia serializada del actor o </w:t>
+      </w:r>
+      <w:proofErr w:type="spellStart"/>
+      <w:r>
+        <w:t>aggregate</w:t>
+      </w:r>
+      <w:proofErr w:type="spellEnd"/>
+      <w:r>
+        <w:t xml:space="preserve"> (como un mensaje) en una tabla con </w:t>
+      </w:r>
+      <w:proofErr w:type="spellStart"/>
+      <w:r>
+        <w:t>connection</w:t>
+      </w:r>
+      <w:proofErr w:type="spellEnd"/>
+      <w:r>
+        <w:t xml:space="preserve"> </w:t>
+      </w:r>
+      <w:proofErr w:type="spellStart"/>
+      <w:r>
+        <w:t>string</w:t>
+      </w:r>
+      <w:proofErr w:type="spellEnd"/>
+      <w:r>
+        <w:t xml:space="preserve"> configurable (puede estar en otra base de datos con otro </w:t>
+      </w:r>
+      <w:proofErr w:type="spellStart"/>
+      <w:r>
+        <w:t>servior</w:t>
+      </w:r>
+      <w:proofErr w:type="spellEnd"/>
+      <w:r>
+        <w:t xml:space="preserve">). El esquema podría ser </w:t>
+      </w:r>
+      <w:proofErr w:type="spellStart"/>
+      <w:r>
+        <w:t>EventStore.Snapshots</w:t>
+      </w:r>
+      <w:proofErr w:type="spellEnd"/>
+      <w:r>
+        <w:t xml:space="preserve">. El </w:t>
+      </w:r>
+      <w:proofErr w:type="spellStart"/>
+      <w:r>
+        <w:t>event</w:t>
+      </w:r>
+      <w:proofErr w:type="spellEnd"/>
+      <w:r>
+        <w:t xml:space="preserve"> store </w:t>
+      </w:r>
+      <w:proofErr w:type="spellStart"/>
+      <w:r>
+        <w:t>rebuilder</w:t>
+      </w:r>
+      <w:proofErr w:type="spellEnd"/>
+      <w:r>
+        <w:t xml:space="preserve"> también puede reconstruir esto. Debe tener el mismo principio de </w:t>
+      </w:r>
+      <w:proofErr w:type="spellStart"/>
+      <w:r>
+        <w:t>append</w:t>
+      </w:r>
+      <w:proofErr w:type="spellEnd"/>
+      <w:r>
+        <w:t xml:space="preserve"> </w:t>
+      </w:r>
+      <w:proofErr w:type="spellStart"/>
+      <w:r>
+        <w:t>only</w:t>
+      </w:r>
+      <w:proofErr w:type="spellEnd"/>
+      <w:r>
+        <w:t xml:space="preserve">. Al momento de guardar se puede disparar otro proceso secundario, como un </w:t>
+      </w:r>
+      <w:proofErr w:type="spellStart"/>
+      <w:r>
+        <w:t>IStaleSnapshotCollector</w:t>
+      </w:r>
+      <w:proofErr w:type="spellEnd"/>
+      <w:r>
+        <w:t xml:space="preserve"> que se encarga de mirar las tablas y borrar todas las versiones anteriores del actor y borrarlas. Proceso de importancia baja. Esto debe siempre poder ser compatible con </w:t>
+      </w:r>
+      <w:proofErr w:type="spellStart"/>
+      <w:r>
+        <w:t>al</w:t>
+      </w:r>
+      <w:proofErr w:type="spellEnd"/>
+      <w:r>
+        <w:t xml:space="preserve"> implementación anterior de </w:t>
+      </w:r>
+      <w:proofErr w:type="spellStart"/>
+      <w:r>
+        <w:t>snapshots</w:t>
+      </w:r>
+      <w:proofErr w:type="spellEnd"/>
+      <w:r>
+        <w:t xml:space="preserve"> en memoria. Si se implementa esto, entonces se podría devolver el temporizador de expiración de los actores en el cache, para liberar memoria que no </w:t>
+      </w:r>
+      <w:proofErr w:type="spellStart"/>
+      <w:r>
+        <w:t>esta</w:t>
+      </w:r>
+      <w:proofErr w:type="spellEnd"/>
+      <w:r>
+        <w:t xml:space="preserve"> usando. Esto </w:t>
+      </w:r>
+      <w:proofErr w:type="spellStart"/>
+      <w:r>
+        <w:t>seria</w:t>
+      </w:r>
+      <w:proofErr w:type="spellEnd"/>
+      <w:r>
+        <w:t xml:space="preserve"> una importante </w:t>
+      </w:r>
+      <w:proofErr w:type="spellStart"/>
+      <w:r>
+        <w:t>optimizadcion</w:t>
+      </w:r>
+      <w:proofErr w:type="spellEnd"/>
+      <w:r>
+        <w:t xml:space="preserve"> de performance, </w:t>
+      </w:r>
+      <w:proofErr w:type="spellStart"/>
+      <w:r>
+        <w:t>liberanto</w:t>
+      </w:r>
+      <w:proofErr w:type="spellEnd"/>
+      <w:r>
+        <w:t xml:space="preserve"> a los actores en memoria que no están haciendo nada…</w:t>
+      </w:r>
+    </w:p>
+    <w:p>
+      <w:pPr>
+        <w:pStyle w:val="ListParagraph"/>
+        <w:numPr>
+          <w:ilvl w:val="0"/>
+          <w:numId w:val="6"/>
+        </w:numPr>
+        <w:spacing w:after="0"/>
+        <w:rPr>
+          <w:rFonts w:ascii="Calibri" w:hAnsi="Calibri"/>
+          <w:color w:val="000000"/>
+        </w:rPr>
+      </w:pPr>
+      <w:r>
         <w:t xml:space="preserve">Hacer que </w:t>
       </w:r>
       <w:proofErr w:type="spellStart"/>
@@ -447,72 +468,63 @@
     </w:p>
     <w:p>
       <w:pPr>
-        <w:pStyle w:val="NormalWeb"/>
-        <w:spacing w:before="0" w:beforeAutospacing="0" w:after="0" w:afterAutospacing="0"/>
-        <w:rPr>
-          <w:rFonts w:ascii="Calibri" w:hAnsi="Calibri"/>
-          <w:color w:val="000000"/>
-          <w:sz w:val="22"/>
-          <w:szCs w:val="22"/>
-        </w:rPr>
-      </w:pPr>
-      <w:r>
-        <w:rPr>
-          <w:rFonts w:ascii="Calibri" w:hAnsi="Calibri"/>
-          <w:b/>
-          <w:bCs/>
-          <w:color w:val="000000"/>
-          <w:sz w:val="22"/>
-          <w:szCs w:val="22"/>
-        </w:rPr>
-        <w:t xml:space="preserve">Que </w:t>
-      </w:r>
-      <w:proofErr w:type="spellStart"/>
-      <w:proofErr w:type="gramStart"/>
-      <w:r>
-        <w:rPr>
-          <w:rFonts w:ascii="Calibri" w:hAnsi="Calibri"/>
-          <w:b/>
-          <w:bCs/>
-          <w:color w:val="000000"/>
-          <w:sz w:val="22"/>
-          <w:szCs w:val="22"/>
-        </w:rPr>
-        <w:t>mas</w:t>
-      </w:r>
-      <w:proofErr w:type="spellEnd"/>
-      <w:proofErr w:type="gramEnd"/>
-      <w:r>
-        <w:rPr>
-          <w:rFonts w:ascii="Calibri" w:hAnsi="Calibri"/>
-          <w:b/>
-          <w:bCs/>
-          <w:color w:val="000000"/>
-          <w:sz w:val="22"/>
-          <w:szCs w:val="22"/>
-        </w:rPr>
-        <w:t xml:space="preserve"> </w:t>
-      </w:r>
-      <w:proofErr w:type="spellStart"/>
-      <w:r>
-        <w:rPr>
-          <w:rFonts w:ascii="Calibri" w:hAnsi="Calibri"/>
-          <w:b/>
-          <w:bCs/>
-          <w:color w:val="000000"/>
-          <w:sz w:val="22"/>
-          <w:szCs w:val="22"/>
-        </w:rPr>
-        <w:t>faltaria</w:t>
-      </w:r>
-      <w:proofErr w:type="spellEnd"/>
+        <w:pStyle w:val="ListParagraph"/>
+        <w:numPr>
+          <w:ilvl w:val="0"/>
+          <w:numId w:val="6"/>
+        </w:numPr>
+        <w:spacing w:after="0"/>
+        <w:rPr>
+          <w:rFonts w:ascii="Calibri" w:hAnsi="Calibri"/>
+          <w:color w:val="000000"/>
+        </w:rPr>
+      </w:pPr>
+      <w:r>
+        <w:rPr>
+          <w:rFonts w:ascii="Calibri" w:hAnsi="Calibri"/>
+          <w:color w:val="000000"/>
+        </w:rPr>
+        <w:t xml:space="preserve">El date time de </w:t>
+      </w:r>
+      <w:proofErr w:type="spellStart"/>
+      <w:r>
+        <w:rPr>
+          <w:rFonts w:ascii="Calibri" w:hAnsi="Calibri"/>
+          <w:color w:val="000000"/>
+        </w:rPr>
+        <w:t>NEventStore</w:t>
+      </w:r>
+      <w:proofErr w:type="spellEnd"/>
+      <w:r>
+        <w:rPr>
+          <w:rFonts w:ascii="Calibri" w:hAnsi="Calibri"/>
+          <w:color w:val="000000"/>
+        </w:rPr>
+        <w:t xml:space="preserve"> de Jonathan Oliver se ve muy bien. </w:t>
+      </w:r>
+      <w:proofErr w:type="spellStart"/>
+      <w:r>
+        <w:rPr>
+          <w:rFonts w:ascii="Calibri" w:hAnsi="Calibri"/>
+          <w:color w:val="000000"/>
+        </w:rPr>
+        <w:t>Quiza</w:t>
+      </w:r>
+      <w:proofErr w:type="spellEnd"/>
+      <w:r>
+        <w:rPr>
+          <w:rFonts w:ascii="Calibri" w:hAnsi="Calibri"/>
+          <w:color w:val="000000"/>
+        </w:rPr>
+        <w:t xml:space="preserve"> se pueda implementar.</w:t>
+      </w:r>
     </w:p>
     <w:p>
       <w:pPr>
         <w:pStyle w:val="NormalWeb"/>
         <w:numPr>
           <w:ilvl w:val="0"/>
-          <w:numId w:val="3"/>
+          <w:numId w:val="6"/>
         </w:numPr>
         <w:spacing w:before="0" w:beforeAutospacing="0" w:after="0" w:afterAutospacing="0"/>
         <w:rPr>
@@ -529,55 +541,146 @@
           <w:sz w:val="22"/>
           <w:szCs w:val="22"/>
         </w:rPr>
-        <w:t xml:space="preserve">El date time de </w:t>
-      </w:r>
-      <w:proofErr w:type="spellStart"/>
-      <w:r>
-        <w:rPr>
-          <w:rFonts w:ascii="Calibri" w:hAnsi="Calibri"/>
-          <w:color w:val="000000"/>
-          <w:sz w:val="22"/>
-          <w:szCs w:val="22"/>
-        </w:rPr>
-        <w:t>NEventStore</w:t>
-      </w:r>
-      <w:proofErr w:type="spellEnd"/>
-      <w:r>
-        <w:rPr>
-          <w:rFonts w:ascii="Calibri" w:hAnsi="Calibri"/>
-          <w:color w:val="000000"/>
-          <w:sz w:val="22"/>
-          <w:szCs w:val="22"/>
-        </w:rPr>
-        <w:t xml:space="preserve"> de Jonathan Oliver se ve muy bien. </w:t>
-      </w:r>
-      <w:proofErr w:type="spellStart"/>
-      <w:r>
-        <w:rPr>
-          <w:rFonts w:ascii="Calibri" w:hAnsi="Calibri"/>
-          <w:color w:val="000000"/>
-          <w:sz w:val="22"/>
-          <w:szCs w:val="22"/>
-        </w:rPr>
-        <w:t>Quiza</w:t>
-      </w:r>
-      <w:proofErr w:type="spellEnd"/>
-      <w:r>
-        <w:rPr>
-          <w:rFonts w:ascii="Calibri" w:hAnsi="Calibri"/>
-          <w:color w:val="000000"/>
-          <w:sz w:val="22"/>
-          <w:szCs w:val="22"/>
-        </w:rPr>
-        <w:t xml:space="preserve"> se pueda implementar.</w:t>
-      </w:r>
+        <w:t xml:space="preserve">El id del </w:t>
+      </w:r>
+      <w:proofErr w:type="spellStart"/>
+      <w:r>
+        <w:rPr>
+          <w:rFonts w:ascii="Calibri" w:hAnsi="Calibri"/>
+          <w:color w:val="000000"/>
+          <w:sz w:val="22"/>
+          <w:szCs w:val="22"/>
+        </w:rPr>
+        <w:t>Command</w:t>
+      </w:r>
+      <w:proofErr w:type="spellEnd"/>
+      <w:r>
+        <w:rPr>
+          <w:rFonts w:ascii="Calibri" w:hAnsi="Calibri"/>
+          <w:color w:val="000000"/>
+          <w:sz w:val="22"/>
+          <w:szCs w:val="22"/>
+        </w:rPr>
+        <w:t xml:space="preserve"> Bus y del </w:t>
+      </w:r>
+      <w:proofErr w:type="spellStart"/>
+      <w:r>
+        <w:rPr>
+          <w:rFonts w:ascii="Calibri" w:hAnsi="Calibri"/>
+          <w:color w:val="000000"/>
+          <w:sz w:val="22"/>
+          <w:szCs w:val="22"/>
+        </w:rPr>
+        <w:t>Event</w:t>
+      </w:r>
+      <w:proofErr w:type="spellEnd"/>
+      <w:r>
+        <w:rPr>
+          <w:rFonts w:ascii="Calibri" w:hAnsi="Calibri"/>
+          <w:color w:val="000000"/>
+          <w:sz w:val="22"/>
+          <w:szCs w:val="22"/>
+        </w:rPr>
+        <w:t xml:space="preserve"> Bus en la base de datos debería </w:t>
+      </w:r>
+      <w:proofErr w:type="spellStart"/>
+      <w:r>
+        <w:rPr>
+          <w:rFonts w:ascii="Calibri" w:hAnsi="Calibri"/>
+          <w:color w:val="000000"/>
+          <w:sz w:val="22"/>
+          <w:szCs w:val="22"/>
+        </w:rPr>
+        <w:t>porder</w:t>
+      </w:r>
+      <w:proofErr w:type="spellEnd"/>
+      <w:r>
+        <w:rPr>
+          <w:rFonts w:ascii="Calibri" w:hAnsi="Calibri"/>
+          <w:color w:val="000000"/>
+          <w:sz w:val="22"/>
+          <w:szCs w:val="22"/>
+        </w:rPr>
+        <w:t xml:space="preserve"> ser el id en </w:t>
+      </w:r>
+      <w:proofErr w:type="spellStart"/>
+      <w:r>
+        <w:rPr>
+          <w:rFonts w:ascii="Calibri" w:hAnsi="Calibri"/>
+          <w:color w:val="000000"/>
+          <w:sz w:val="22"/>
+          <w:szCs w:val="22"/>
+        </w:rPr>
+        <w:t>long</w:t>
+      </w:r>
+      <w:proofErr w:type="spellEnd"/>
+      <w:r>
+        <w:rPr>
+          <w:rFonts w:ascii="Calibri" w:hAnsi="Calibri"/>
+          <w:color w:val="000000"/>
+          <w:sz w:val="22"/>
+          <w:szCs w:val="22"/>
+        </w:rPr>
+        <w:t>, para que pueda almacenar muchos, muchos</w:t>
+      </w:r>
+      <w:proofErr w:type="gramStart"/>
+      <w:r>
+        <w:rPr>
+          <w:rFonts w:ascii="Calibri" w:hAnsi="Calibri"/>
+          <w:color w:val="000000"/>
+          <w:sz w:val="22"/>
+          <w:szCs w:val="22"/>
+        </w:rPr>
+        <w:t>..</w:t>
+      </w:r>
+      <w:proofErr w:type="gramEnd"/>
+      <w:r>
+        <w:rPr>
+          <w:rFonts w:ascii="Calibri" w:hAnsi="Calibri"/>
+          <w:color w:val="000000"/>
+          <w:sz w:val="22"/>
+          <w:szCs w:val="22"/>
+        </w:rPr>
+        <w:t xml:space="preserve"> muchos </w:t>
+      </w:r>
+      <w:proofErr w:type="spellStart"/>
+      <w:r>
+        <w:rPr>
+          <w:rFonts w:ascii="Calibri" w:hAnsi="Calibri"/>
+          <w:color w:val="000000"/>
+          <w:sz w:val="22"/>
+          <w:szCs w:val="22"/>
+        </w:rPr>
+        <w:t>Ids</w:t>
+      </w:r>
+      <w:proofErr w:type="spellEnd"/>
+      <w:r>
+        <w:rPr>
+          <w:rFonts w:ascii="Calibri" w:hAnsi="Calibri"/>
+          <w:color w:val="000000"/>
+          <w:sz w:val="22"/>
+          <w:szCs w:val="22"/>
+        </w:rPr>
+        <w:t>…</w:t>
+      </w:r>
+      <w:proofErr w:type="gramStart"/>
+      <w:r>
+        <w:rPr>
+          <w:rFonts w:ascii="Calibri" w:hAnsi="Calibri"/>
+          <w:color w:val="000000"/>
+          <w:sz w:val="22"/>
+          <w:szCs w:val="22"/>
+        </w:rPr>
+        <w:t>..</w:t>
+      </w:r>
+      <w:proofErr w:type="gramEnd"/>
     </w:p>
     <w:p>
       <w:pPr>
         <w:pStyle w:val="NormalWeb"/>
         <w:numPr>
           <w:ilvl w:val="0"/>
-          <w:numId w:val="3"/>
+          <w:numId w:val="6"/>
         </w:numPr>
         <w:spacing w:before="0" w:beforeAutospacing="0" w:after="0" w:afterAutospacing="0"/>
         <w:rPr>
@@ -594,146 +697,155 @@
           <w:sz w:val="22"/>
           <w:szCs w:val="22"/>
         </w:rPr>
-        <w:t xml:space="preserve">El id del </w:t>
-      </w:r>
-      <w:proofErr w:type="spellStart"/>
-      <w:r>
-        <w:rPr>
-          <w:rFonts w:ascii="Calibri" w:hAnsi="Calibri"/>
-          <w:color w:val="000000"/>
-          <w:sz w:val="22"/>
-          <w:szCs w:val="22"/>
-        </w:rPr>
-        <w:t>Command</w:t>
-      </w:r>
-      <w:proofErr w:type="spellEnd"/>
-      <w:r>
-        <w:rPr>
-          <w:rFonts w:ascii="Calibri" w:hAnsi="Calibri"/>
-          <w:color w:val="000000"/>
-          <w:sz w:val="22"/>
-          <w:szCs w:val="22"/>
-        </w:rPr>
-        <w:t xml:space="preserve"> Bus y del </w:t>
-      </w:r>
-      <w:proofErr w:type="spellStart"/>
-      <w:r>
-        <w:rPr>
-          <w:rFonts w:ascii="Calibri" w:hAnsi="Calibri"/>
-          <w:color w:val="000000"/>
-          <w:sz w:val="22"/>
-          <w:szCs w:val="22"/>
-        </w:rPr>
-        <w:t>Event</w:t>
-      </w:r>
-      <w:proofErr w:type="spellEnd"/>
-      <w:r>
-        <w:rPr>
-          <w:rFonts w:ascii="Calibri" w:hAnsi="Calibri"/>
-          <w:color w:val="000000"/>
-          <w:sz w:val="22"/>
-          <w:szCs w:val="22"/>
-        </w:rPr>
-        <w:t xml:space="preserve"> Bus en la base de datos debería </w:t>
-      </w:r>
-      <w:proofErr w:type="spellStart"/>
-      <w:r>
-        <w:rPr>
-          <w:rFonts w:ascii="Calibri" w:hAnsi="Calibri"/>
-          <w:color w:val="000000"/>
-          <w:sz w:val="22"/>
-          <w:szCs w:val="22"/>
-        </w:rPr>
-        <w:t>porder</w:t>
-      </w:r>
-      <w:proofErr w:type="spellEnd"/>
-      <w:r>
-        <w:rPr>
-          <w:rFonts w:ascii="Calibri" w:hAnsi="Calibri"/>
-          <w:color w:val="000000"/>
-          <w:sz w:val="22"/>
-          <w:szCs w:val="22"/>
-        </w:rPr>
-        <w:t xml:space="preserve"> ser el id en </w:t>
-      </w:r>
-      <w:proofErr w:type="spellStart"/>
-      <w:r>
-        <w:rPr>
-          <w:rFonts w:ascii="Calibri" w:hAnsi="Calibri"/>
-          <w:color w:val="000000"/>
-          <w:sz w:val="22"/>
-          <w:szCs w:val="22"/>
-        </w:rPr>
-        <w:t>long</w:t>
-      </w:r>
-      <w:proofErr w:type="spellEnd"/>
-      <w:r>
-        <w:rPr>
-          <w:rFonts w:ascii="Calibri" w:hAnsi="Calibri"/>
-          <w:color w:val="000000"/>
-          <w:sz w:val="22"/>
-          <w:szCs w:val="22"/>
-        </w:rPr>
-        <w:t>, para que pueda almacenar muchos, muchos</w:t>
-      </w:r>
-      <w:proofErr w:type="gramStart"/>
-      <w:r>
-        <w:rPr>
-          <w:rFonts w:ascii="Calibri" w:hAnsi="Calibri"/>
-          <w:color w:val="000000"/>
-          <w:sz w:val="22"/>
-          <w:szCs w:val="22"/>
-        </w:rPr>
-        <w:t>..</w:t>
-      </w:r>
-      <w:proofErr w:type="gramEnd"/>
-      <w:r>
-        <w:rPr>
-          <w:rFonts w:ascii="Calibri" w:hAnsi="Calibri"/>
-          <w:color w:val="000000"/>
-          <w:sz w:val="22"/>
-          <w:szCs w:val="22"/>
-        </w:rPr>
-        <w:t xml:space="preserve"> muchos </w:t>
-      </w:r>
-      <w:proofErr w:type="spellStart"/>
-      <w:r>
-        <w:rPr>
-          <w:rFonts w:ascii="Calibri" w:hAnsi="Calibri"/>
-          <w:color w:val="000000"/>
-          <w:sz w:val="22"/>
-          <w:szCs w:val="22"/>
-        </w:rPr>
-        <w:t>Ids</w:t>
-      </w:r>
-      <w:proofErr w:type="spellEnd"/>
-      <w:r>
-        <w:rPr>
-          <w:rFonts w:ascii="Calibri" w:hAnsi="Calibri"/>
-          <w:color w:val="000000"/>
-          <w:sz w:val="22"/>
-          <w:szCs w:val="22"/>
-        </w:rPr>
-        <w:t>…</w:t>
-      </w:r>
-      <w:proofErr w:type="gramStart"/>
-      <w:r>
-        <w:rPr>
-          <w:rFonts w:ascii="Calibri" w:hAnsi="Calibri"/>
-          <w:color w:val="000000"/>
-          <w:sz w:val="22"/>
-          <w:szCs w:val="22"/>
-        </w:rPr>
-        <w:t>..</w:t>
-      </w:r>
-      <w:proofErr w:type="gramEnd"/>
+        <w:t xml:space="preserve">Que haya una </w:t>
+      </w:r>
+      <w:proofErr w:type="spellStart"/>
+      <w:r>
+        <w:rPr>
+          <w:rFonts w:ascii="Calibri" w:hAnsi="Calibri"/>
+          <w:color w:val="000000"/>
+          <w:sz w:val="22"/>
+          <w:szCs w:val="22"/>
+        </w:rPr>
+        <w:t>politica</w:t>
+      </w:r>
+      <w:proofErr w:type="spellEnd"/>
+      <w:r>
+        <w:rPr>
+          <w:rFonts w:ascii="Calibri" w:hAnsi="Calibri"/>
+          <w:color w:val="000000"/>
+          <w:sz w:val="22"/>
+          <w:szCs w:val="22"/>
+        </w:rPr>
+        <w:t xml:space="preserve"> de reintento en el </w:t>
+      </w:r>
+      <w:proofErr w:type="spellStart"/>
+      <w:r>
+        <w:rPr>
+          <w:rFonts w:ascii="Calibri" w:hAnsi="Calibri"/>
+          <w:color w:val="000000"/>
+          <w:sz w:val="22"/>
+          <w:szCs w:val="22"/>
+        </w:rPr>
+        <w:t>worker</w:t>
+      </w:r>
+      <w:proofErr w:type="spellEnd"/>
+      <w:r>
+        <w:rPr>
+          <w:rFonts w:ascii="Calibri" w:hAnsi="Calibri"/>
+          <w:color w:val="000000"/>
+          <w:sz w:val="22"/>
+          <w:szCs w:val="22"/>
+        </w:rPr>
+        <w:t xml:space="preserve">. A medida que se vaya reintentando va a tardar </w:t>
+      </w:r>
+      <w:proofErr w:type="spellStart"/>
+      <w:r>
+        <w:rPr>
+          <w:rFonts w:ascii="Calibri" w:hAnsi="Calibri"/>
+          <w:color w:val="000000"/>
+          <w:sz w:val="22"/>
+          <w:szCs w:val="22"/>
+        </w:rPr>
+        <w:t>mas</w:t>
+      </w:r>
+      <w:proofErr w:type="spellEnd"/>
+      <w:r>
+        <w:rPr>
+          <w:rFonts w:ascii="Calibri" w:hAnsi="Calibri"/>
+          <w:color w:val="000000"/>
+          <w:sz w:val="22"/>
+          <w:szCs w:val="22"/>
+        </w:rPr>
+        <w:t xml:space="preserve"> en volver a reintentar, </w:t>
+      </w:r>
+      <w:proofErr w:type="spellStart"/>
+      <w:r>
+        <w:rPr>
+          <w:rFonts w:ascii="Calibri" w:hAnsi="Calibri"/>
+          <w:color w:val="000000"/>
+          <w:sz w:val="22"/>
+          <w:szCs w:val="22"/>
+        </w:rPr>
+        <w:t>asi</w:t>
+      </w:r>
+      <w:proofErr w:type="spellEnd"/>
+      <w:r>
+        <w:rPr>
+          <w:rFonts w:ascii="Calibri" w:hAnsi="Calibri"/>
+          <w:color w:val="000000"/>
+          <w:sz w:val="22"/>
+          <w:szCs w:val="22"/>
+        </w:rPr>
+        <w:t xml:space="preserve"> como se hace el </w:t>
+      </w:r>
+      <w:proofErr w:type="spellStart"/>
+      <w:r>
+        <w:rPr>
+          <w:rFonts w:ascii="Calibri" w:hAnsi="Calibri"/>
+          <w:color w:val="000000"/>
+          <w:sz w:val="22"/>
+          <w:szCs w:val="22"/>
+        </w:rPr>
+        <w:t>poll</w:t>
+      </w:r>
+      <w:proofErr w:type="spellEnd"/>
+      <w:r>
+        <w:rPr>
+          <w:rFonts w:ascii="Calibri" w:hAnsi="Calibri"/>
+          <w:color w:val="000000"/>
+          <w:sz w:val="22"/>
+          <w:szCs w:val="22"/>
+        </w:rPr>
+        <w:t xml:space="preserve"> del </w:t>
+      </w:r>
+      <w:proofErr w:type="spellStart"/>
+      <w:r>
+        <w:rPr>
+          <w:rFonts w:ascii="Calibri" w:hAnsi="Calibri"/>
+          <w:color w:val="000000"/>
+          <w:sz w:val="22"/>
+          <w:szCs w:val="22"/>
+        </w:rPr>
+        <w:t>read</w:t>
+      </w:r>
+      <w:proofErr w:type="spellEnd"/>
+      <w:r>
+        <w:rPr>
+          <w:rFonts w:ascii="Calibri" w:hAnsi="Calibri"/>
+          <w:color w:val="000000"/>
+          <w:sz w:val="22"/>
+          <w:szCs w:val="22"/>
+        </w:rPr>
+        <w:t xml:space="preserve"> </w:t>
+      </w:r>
+      <w:proofErr w:type="spellStart"/>
+      <w:r>
+        <w:rPr>
+          <w:rFonts w:ascii="Calibri" w:hAnsi="Calibri"/>
+          <w:color w:val="000000"/>
+          <w:sz w:val="22"/>
+          <w:szCs w:val="22"/>
+        </w:rPr>
+        <w:t>model</w:t>
+      </w:r>
+      <w:proofErr w:type="spellEnd"/>
+      <w:r>
+        <w:rPr>
+          <w:rFonts w:ascii="Calibri" w:hAnsi="Calibri"/>
+          <w:color w:val="000000"/>
+          <w:sz w:val="22"/>
+          <w:szCs w:val="22"/>
+        </w:rPr>
+        <w:t xml:space="preserve"> de parte del cliente. Configurable</w:t>
+      </w:r>
     </w:p>
     <w:p>
       <w:pPr>
         <w:pStyle w:val="NormalWeb"/>
         <w:numPr>
           <w:ilvl w:val="0"/>
-          <w:numId w:val="3"/>
+          <w:numId w:val="6"/>
         </w:numPr>
         <w:spacing w:before="0" w:beforeAutospacing="0" w:after="0" w:afterAutospacing="0"/>
         <w:rPr>
@@ -743,124 +855,35 @@
           <w:szCs w:val="22"/>
         </w:rPr>
       </w:pPr>
-      <w:r>
-        <w:rPr>
-          <w:rFonts w:ascii="Calibri" w:hAnsi="Calibri"/>
-          <w:color w:val="000000"/>
-          <w:sz w:val="22"/>
-          <w:szCs w:val="22"/>
-        </w:rPr>
-        <w:t xml:space="preserve">Que haya una </w:t>
-      </w:r>
-      <w:proofErr w:type="spellStart"/>
-      <w:r>
-        <w:rPr>
-          <w:rFonts w:ascii="Calibri" w:hAnsi="Calibri"/>
-          <w:color w:val="000000"/>
-          <w:sz w:val="22"/>
-          <w:szCs w:val="22"/>
-        </w:rPr>
-        <w:t>politica</w:t>
-      </w:r>
-      <w:proofErr w:type="spellEnd"/>
-      <w:r>
-        <w:rPr>
-          <w:rFonts w:ascii="Calibri" w:hAnsi="Calibri"/>
-          <w:color w:val="000000"/>
-          <w:sz w:val="22"/>
-          <w:szCs w:val="22"/>
-        </w:rPr>
-        <w:t xml:space="preserve"> de reintento en el </w:t>
-      </w:r>
-      <w:proofErr w:type="spellStart"/>
-      <w:r>
-        <w:rPr>
-          <w:rFonts w:ascii="Calibri" w:hAnsi="Calibri"/>
-          <w:color w:val="000000"/>
-          <w:sz w:val="22"/>
-          <w:szCs w:val="22"/>
-        </w:rPr>
-        <w:t>worker</w:t>
-      </w:r>
-      <w:proofErr w:type="spellEnd"/>
-      <w:r>
-        <w:rPr>
-          <w:rFonts w:ascii="Calibri" w:hAnsi="Calibri"/>
-          <w:color w:val="000000"/>
-          <w:sz w:val="22"/>
-          <w:szCs w:val="22"/>
-        </w:rPr>
-        <w:t xml:space="preserve">. A medida que se vaya reintentando va a tardar </w:t>
-      </w:r>
-      <w:proofErr w:type="spellStart"/>
-      <w:r>
-        <w:rPr>
-          <w:rFonts w:ascii="Calibri" w:hAnsi="Calibri"/>
-          <w:color w:val="000000"/>
-          <w:sz w:val="22"/>
-          <w:szCs w:val="22"/>
-        </w:rPr>
-        <w:t>mas</w:t>
-      </w:r>
-      <w:proofErr w:type="spellEnd"/>
-      <w:r>
-        <w:rPr>
-          <w:rFonts w:ascii="Calibri" w:hAnsi="Calibri"/>
-          <w:color w:val="000000"/>
-          <w:sz w:val="22"/>
-          <w:szCs w:val="22"/>
-        </w:rPr>
-        <w:t xml:space="preserve"> en volver a reintentar, </w:t>
-      </w:r>
-      <w:proofErr w:type="spellStart"/>
-      <w:r>
-        <w:rPr>
-          <w:rFonts w:ascii="Calibri" w:hAnsi="Calibri"/>
-          <w:color w:val="000000"/>
-          <w:sz w:val="22"/>
-          <w:szCs w:val="22"/>
-        </w:rPr>
-        <w:t>asi</w:t>
-      </w:r>
-      <w:proofErr w:type="spellEnd"/>
-      <w:r>
-        <w:rPr>
-          <w:rFonts w:ascii="Calibri" w:hAnsi="Calibri"/>
-          <w:color w:val="000000"/>
-          <w:sz w:val="22"/>
-          <w:szCs w:val="22"/>
-        </w:rPr>
-        <w:t xml:space="preserve"> como se hace el </w:t>
-      </w:r>
-      <w:proofErr w:type="spellStart"/>
-      <w:r>
-        <w:rPr>
-          <w:rFonts w:ascii="Calibri" w:hAnsi="Calibri"/>
-          <w:color w:val="000000"/>
-          <w:sz w:val="22"/>
-          <w:szCs w:val="22"/>
-        </w:rPr>
-        <w:t>poll</w:t>
-      </w:r>
-      <w:proofErr w:type="spellEnd"/>
-      <w:r>
-        <w:rPr>
-          <w:rFonts w:ascii="Calibri" w:hAnsi="Calibri"/>
-          <w:color w:val="000000"/>
-          <w:sz w:val="22"/>
-          <w:szCs w:val="22"/>
-        </w:rPr>
-        <w:t xml:space="preserve"> del </w:t>
-      </w:r>
-      <w:proofErr w:type="spellStart"/>
-      <w:r>
-        <w:rPr>
-          <w:rFonts w:ascii="Calibri" w:hAnsi="Calibri"/>
-          <w:color w:val="000000"/>
-          <w:sz w:val="22"/>
-          <w:szCs w:val="22"/>
-        </w:rPr>
-        <w:t>read</w:t>
+      <w:proofErr w:type="spellStart"/>
+      <w:r>
+        <w:rPr>
+          <w:rFonts w:ascii="Calibri" w:hAnsi="Calibri"/>
+          <w:color w:val="000000"/>
+          <w:sz w:val="22"/>
+          <w:szCs w:val="22"/>
+        </w:rPr>
+        <w:t>Tambien</w:t>
+      </w:r>
+      <w:proofErr w:type="spellEnd"/>
+      <w:r>
+        <w:rPr>
+          <w:rFonts w:ascii="Calibri" w:hAnsi="Calibri"/>
+          <w:color w:val="000000"/>
+          <w:sz w:val="22"/>
+          <w:szCs w:val="22"/>
+        </w:rPr>
+        <w:t xml:space="preserve"> la política de reintento del </w:t>
+      </w:r>
+      <w:proofErr w:type="spellStart"/>
+      <w:r>
+        <w:rPr>
+          <w:rFonts w:ascii="Calibri" w:hAnsi="Calibri"/>
+          <w:color w:val="000000"/>
+          <w:sz w:val="22"/>
+          <w:szCs w:val="22"/>
+        </w:rPr>
+        <w:t>event</w:t>
       </w:r>
       <w:proofErr w:type="spellEnd"/>
       <w:r>
@@ -880,141 +903,141 @@
           <w:sz w:val="22"/>
           <w:szCs w:val="22"/>
         </w:rPr>
-        <w:t>model</w:t>
-      </w:r>
-      <w:proofErr w:type="spellEnd"/>
-      <w:r>
-        <w:rPr>
-          <w:rFonts w:ascii="Calibri" w:hAnsi="Calibri"/>
-          <w:color w:val="000000"/>
-          <w:sz w:val="22"/>
-          <w:szCs w:val="22"/>
-        </w:rPr>
-        <w:t xml:space="preserve"> de parte del cliente. Configurable</w:t>
-      </w:r>
-    </w:p>
-    <w:p>
-      <w:pPr>
-        <w:pStyle w:val="NormalWeb"/>
+        <w:t>handler</w:t>
+      </w:r>
+      <w:proofErr w:type="spellEnd"/>
+      <w:r>
+        <w:rPr>
+          <w:rFonts w:ascii="Calibri" w:hAnsi="Calibri"/>
+          <w:color w:val="000000"/>
+          <w:sz w:val="22"/>
+          <w:szCs w:val="22"/>
+        </w:rPr>
+        <w:t xml:space="preserve">, y ver la política de reintento del </w:t>
+      </w:r>
+      <w:proofErr w:type="spellStart"/>
+      <w:r>
+        <w:rPr>
+          <w:rFonts w:ascii="Calibri" w:hAnsi="Calibri"/>
+          <w:color w:val="000000"/>
+          <w:sz w:val="22"/>
+          <w:szCs w:val="22"/>
+        </w:rPr>
+        <w:t>command</w:t>
+      </w:r>
+      <w:proofErr w:type="spellEnd"/>
+      <w:r>
+        <w:rPr>
+          <w:rFonts w:ascii="Calibri" w:hAnsi="Calibri"/>
+          <w:color w:val="000000"/>
+          <w:sz w:val="22"/>
+          <w:szCs w:val="22"/>
+        </w:rPr>
+        <w:t xml:space="preserve"> </w:t>
+      </w:r>
+      <w:proofErr w:type="spellStart"/>
+      <w:r>
+        <w:rPr>
+          <w:rFonts w:ascii="Calibri" w:hAnsi="Calibri"/>
+          <w:color w:val="000000"/>
+          <w:sz w:val="22"/>
+          <w:szCs w:val="22"/>
+        </w:rPr>
+        <w:t>handler</w:t>
+      </w:r>
+      <w:proofErr w:type="spellEnd"/>
+      <w:r>
+        <w:rPr>
+          <w:rFonts w:ascii="Calibri" w:hAnsi="Calibri"/>
+          <w:color w:val="000000"/>
+          <w:sz w:val="22"/>
+          <w:szCs w:val="22"/>
+        </w:rPr>
+        <w:t>, que sea incremental. Verificar si esto no es lo mismo que en el punto 1.</w:t>
+      </w:r>
+    </w:p>
+    <w:p>
+      <w:pPr>
+        <w:pStyle w:val="ListParagraph"/>
         <w:numPr>
           <w:ilvl w:val="0"/>
-          <w:numId w:val="3"/>
+          <w:numId w:val="6"/>
         </w:numPr>
-        <w:spacing w:before="0" w:beforeAutospacing="0" w:after="0" w:afterAutospacing="0"/>
-        <w:rPr>
-          <w:rFonts w:ascii="Calibri" w:hAnsi="Calibri"/>
-          <w:color w:val="000000"/>
-          <w:sz w:val="22"/>
-          <w:szCs w:val="22"/>
-        </w:rPr>
-      </w:pPr>
-      <w:proofErr w:type="spellStart"/>
-      <w:r>
-        <w:rPr>
-          <w:rFonts w:ascii="Calibri" w:hAnsi="Calibri"/>
-          <w:color w:val="000000"/>
-          <w:sz w:val="22"/>
-          <w:szCs w:val="22"/>
-        </w:rPr>
-        <w:t>Tambien</w:t>
-      </w:r>
-      <w:proofErr w:type="spellEnd"/>
-      <w:r>
-        <w:rPr>
-          <w:rFonts w:ascii="Calibri" w:hAnsi="Calibri"/>
-          <w:color w:val="000000"/>
-          <w:sz w:val="22"/>
-          <w:szCs w:val="22"/>
-        </w:rPr>
-        <w:t xml:space="preserve"> la política de reintento del </w:t>
-      </w:r>
-      <w:proofErr w:type="spellStart"/>
-      <w:r>
-        <w:rPr>
-          <w:rFonts w:ascii="Calibri" w:hAnsi="Calibri"/>
-          <w:color w:val="000000"/>
-          <w:sz w:val="22"/>
-          <w:szCs w:val="22"/>
-        </w:rPr>
-        <w:t>event</w:t>
-      </w:r>
-      <w:proofErr w:type="spellEnd"/>
-      <w:r>
-        <w:rPr>
-          <w:rFonts w:ascii="Calibri" w:hAnsi="Calibri"/>
-          <w:color w:val="000000"/>
-          <w:sz w:val="22"/>
-          <w:szCs w:val="22"/>
-        </w:rPr>
+      </w:pPr>
+      <w:r>
+        <w:t xml:space="preserve">El </w:t>
+      </w:r>
+      <w:proofErr w:type="spellStart"/>
+      <w:r>
+        <w:t>TimerTaskFactory</w:t>
+      </w:r>
+      <w:proofErr w:type="spellEnd"/>
+      <w:r>
+        <w:t xml:space="preserve"> de </w:t>
+      </w:r>
+      <w:proofErr w:type="spellStart"/>
+      <w:r>
+        <w:t>Conference</w:t>
+      </w:r>
+      <w:proofErr w:type="spellEnd"/>
+      <w:r>
+        <w:t xml:space="preserve"> CQRS </w:t>
+      </w:r>
+      <w:proofErr w:type="spellStart"/>
+      <w:r>
+        <w:t>Journey</w:t>
+      </w:r>
+      <w:proofErr w:type="spellEnd"/>
+      <w:r>
+        <w:t xml:space="preserve"> se podría usar como un </w:t>
+      </w:r>
+      <w:proofErr w:type="spellStart"/>
+      <w:r>
+        <w:t>poll</w:t>
+      </w:r>
+      <w:proofErr w:type="spellEnd"/>
+      <w:r>
         <w:t xml:space="preserve"> </w:t>
       </w:r>
       <w:proofErr w:type="spellStart"/>
       <w:r>
-        <w:rPr>
-          <w:rFonts w:ascii="Calibri" w:hAnsi="Calibri"/>
-          <w:color w:val="000000"/>
-          <w:sz w:val="22"/>
-          <w:szCs w:val="22"/>
-        </w:rPr>
-        <w:t>handler</w:t>
-      </w:r>
-      <w:proofErr w:type="spellEnd"/>
-      <w:r>
-        <w:rPr>
-          <w:rFonts w:ascii="Calibri" w:hAnsi="Calibri"/>
-          <w:color w:val="000000"/>
-          <w:sz w:val="22"/>
-          <w:szCs w:val="22"/>
-        </w:rPr>
-        <w:t xml:space="preserve">, y ver la política de reintento del </w:t>
-      </w:r>
-      <w:proofErr w:type="spellStart"/>
-      <w:r>
-        <w:rPr>
-          <w:rFonts w:ascii="Calibri" w:hAnsi="Calibri"/>
-          <w:color w:val="000000"/>
-          <w:sz w:val="22"/>
-          <w:szCs w:val="22"/>
-        </w:rPr>
-        <w:t>command</w:t>
-      </w:r>
-      <w:proofErr w:type="spellEnd"/>
-      <w:r>
-        <w:rPr>
-          <w:rFonts w:ascii="Calibri" w:hAnsi="Calibri"/>
-          <w:color w:val="000000"/>
-          <w:sz w:val="22"/>
-          <w:szCs w:val="22"/>
-        </w:rPr>
-        <w:t xml:space="preserve"> </w:t>
-      </w:r>
-      <w:proofErr w:type="spellStart"/>
-      <w:r>
-        <w:rPr>
-          <w:rFonts w:ascii="Calibri" w:hAnsi="Calibri"/>
-          <w:color w:val="000000"/>
-          <w:sz w:val="22"/>
-          <w:szCs w:val="22"/>
-        </w:rPr>
-        <w:t>handler</w:t>
-      </w:r>
-      <w:proofErr w:type="spellEnd"/>
-      <w:r>
-        <w:rPr>
-          <w:rFonts w:ascii="Calibri" w:hAnsi="Calibri"/>
-          <w:color w:val="000000"/>
-          <w:sz w:val="22"/>
-          <w:szCs w:val="22"/>
-        </w:rPr>
-        <w:t>, que sea incremental. Verificar si esto no es lo mismo que en el punto 1.</w:t>
-      </w:r>
-    </w:p>
-    <w:p>
-      <w:pPr>
-        <w:pStyle w:val="Prrafodelista"/>
+        <w:t>especifico</w:t>
+      </w:r>
+      <w:proofErr w:type="spellEnd"/>
+      <w:r>
+        <w:t xml:space="preserve"> para ver si se cumple una condición para </w:t>
+      </w:r>
+      <w:proofErr w:type="spellStart"/>
+      <w:r>
+        <w:t>asi</w:t>
+      </w:r>
+      <w:proofErr w:type="spellEnd"/>
+      <w:r>
+        <w:t xml:space="preserve"> saber que el evento se </w:t>
+      </w:r>
+      <w:proofErr w:type="spellStart"/>
+      <w:r>
+        <w:t>proceso</w:t>
+      </w:r>
+      <w:proofErr w:type="spellEnd"/>
+      <w:r>
+        <w:t xml:space="preserve"> correctamente. </w:t>
+      </w:r>
+      <w:proofErr w:type="spellStart"/>
+      <w:r>
+        <w:t>Esta</w:t>
+      </w:r>
+      <w:proofErr w:type="spellEnd"/>
+      <w:r>
+        <w:t xml:space="preserve"> muy buena la implementación. Se podría usar en paralelo a la implementación que hice yo.</w:t>
+      </w:r>
+    </w:p>
+    <w:p>
+      <w:pPr>
+        <w:pStyle w:val="ListParagraph"/>
         <w:numPr>
           <w:ilvl w:val="0"/>
-          <w:numId w:val="3"/>
+          <w:numId w:val="6"/>
         </w:numPr>
       </w:pPr>
       <w:r>
@@ -1022,19 +1045,57 @@
       </w:r>
       <w:proofErr w:type="spellStart"/>
       <w:r>
-        <w:t>TimerTaskFactory</w:t>
-      </w:r>
-      <w:proofErr w:type="spellEnd"/>
-      <w:r>
-        <w:t xml:space="preserve"> de </w:t>
-      </w:r>
-      <w:proofErr w:type="spellStart"/>
-      <w:r>
-        <w:t>Conference</w:t>
-      </w:r>
-      <w:proofErr w:type="spellEnd"/>
-      <w:r>
-        <w:t xml:space="preserve"> CQRS </w:t>
+        <w:t>message</w:t>
+      </w:r>
+      <w:proofErr w:type="spellEnd"/>
+      <w:r>
+        <w:t xml:space="preserve"> log debería guardar, a parte del </w:t>
+      </w:r>
+      <w:proofErr w:type="spellStart"/>
+      <w:r>
+        <w:t>creation</w:t>
+      </w:r>
+      <w:proofErr w:type="spellEnd"/>
+      <w:r>
+        <w:t xml:space="preserve"> date (fecha donde se hizo </w:t>
+      </w:r>
+      <w:proofErr w:type="spellStart"/>
+      <w:r>
+        <w:t>insert</w:t>
+      </w:r>
+      <w:proofErr w:type="spellEnd"/>
+      <w:r>
+        <w:t xml:space="preserve">) también la fecha de cuando se </w:t>
+      </w:r>
+      <w:proofErr w:type="spellStart"/>
+      <w:r>
+        <w:t>creo</w:t>
+      </w:r>
+      <w:proofErr w:type="spellEnd"/>
+      <w:r>
+        <w:t xml:space="preserve"> el mensaje (tanto para eventos como para comandos) para que se pueda filtrar del </w:t>
+      </w:r>
+      <w:proofErr w:type="spellStart"/>
+      <w:r>
+        <w:t>message</w:t>
+      </w:r>
+      <w:proofErr w:type="spellEnd"/>
+      <w:r>
+        <w:t xml:space="preserve"> log y </w:t>
+      </w:r>
+      <w:proofErr w:type="spellStart"/>
+      <w:r>
+        <w:t>asi</w:t>
+      </w:r>
+      <w:proofErr w:type="spellEnd"/>
+      <w:r>
+        <w:t xml:space="preserve"> restaurar un sistema hasta cierto punto.</w:t>
+      </w:r>
+    </w:p>
+    <w:p/>
+    <w:p>
+      <w:r>
+        <w:t xml:space="preserve">Puntos de entrada para implementar un dominio con el </w:t>
       </w:r>
       <w:proofErr w:type="spellStart"/>
       <w:r>
@@ -1042,126 +1103,12 @@
       </w:r>
       <w:proofErr w:type="spellEnd"/>
       <w:r>
-        <w:t xml:space="preserve"> se podría usar como un </w:t>
-      </w:r>
-      <w:proofErr w:type="spellStart"/>
-      <w:r>
-        <w:t>poll</w:t>
-      </w:r>
-      <w:proofErr w:type="spellEnd"/>
-      <w:r>
-        <w:t xml:space="preserve"> </w:t>
-      </w:r>
-      <w:proofErr w:type="spellStart"/>
-      <w:r>
-        <w:t>especifico</w:t>
-      </w:r>
-      <w:proofErr w:type="spellEnd"/>
-      <w:r>
-        <w:t xml:space="preserve"> para ver si se cumple una condición para </w:t>
-      </w:r>
-      <w:proofErr w:type="spellStart"/>
-      <w:r>
-        <w:t>asi</w:t>
-      </w:r>
-      <w:proofErr w:type="spellEnd"/>
-      <w:r>
-        <w:t xml:space="preserve"> saber que el evento se </w:t>
-      </w:r>
-      <w:proofErr w:type="spellStart"/>
-      <w:r>
-        <w:t>proceso</w:t>
-      </w:r>
-      <w:proofErr w:type="spellEnd"/>
-      <w:r>
-        <w:t xml:space="preserve"> correctamente. </w:t>
-      </w:r>
-      <w:proofErr w:type="spellStart"/>
-      <w:r>
-        <w:t>Esta</w:t>
-      </w:r>
-      <w:proofErr w:type="spellEnd"/>
-      <w:r>
-        <w:t xml:space="preserve"> muy buena la implementación. Se podría usar en paralelo a la implementación que hice yo.</w:t>
-      </w:r>
-    </w:p>
-    <w:p>
-      <w:pPr>
-        <w:pStyle w:val="Prrafodelista"/>
-        <w:numPr>
-          <w:ilvl w:val="0"/>
-          <w:numId w:val="3"/>
-        </w:numPr>
-      </w:pPr>
-      <w:r>
-        <w:t xml:space="preserve">El </w:t>
-      </w:r>
-      <w:proofErr w:type="spellStart"/>
-      <w:r>
-        <w:t>message</w:t>
-      </w:r>
-      <w:proofErr w:type="spellEnd"/>
-      <w:r>
-        <w:t xml:space="preserve"> log debería guardar, a parte del </w:t>
-      </w:r>
-      <w:proofErr w:type="spellStart"/>
-      <w:r>
-        <w:t>creation</w:t>
-      </w:r>
-      <w:proofErr w:type="spellEnd"/>
-      <w:r>
-        <w:t xml:space="preserve"> date (fecha donde se hizo </w:t>
-      </w:r>
-      <w:proofErr w:type="spellStart"/>
-      <w:r>
-        <w:t>insert</w:t>
-      </w:r>
-      <w:proofErr w:type="spellEnd"/>
-      <w:r>
-        <w:t xml:space="preserve">) también la fecha de cuando se </w:t>
-      </w:r>
-      <w:proofErr w:type="spellStart"/>
-      <w:r>
-        <w:t>creo</w:t>
-      </w:r>
-      <w:proofErr w:type="spellEnd"/>
-      <w:r>
-        <w:t xml:space="preserve"> el mensaje (tanto para eventos como para comandos) para que se pueda filtrar del </w:t>
-      </w:r>
-      <w:proofErr w:type="spellStart"/>
-      <w:r>
-        <w:t>message</w:t>
-      </w:r>
-      <w:proofErr w:type="spellEnd"/>
-      <w:r>
-        <w:t xml:space="preserve"> log y </w:t>
-      </w:r>
-      <w:proofErr w:type="spellStart"/>
-      <w:r>
-        <w:t>asi</w:t>
-      </w:r>
-      <w:proofErr w:type="spellEnd"/>
-      <w:r>
-        <w:t xml:space="preserve"> restaurar un sistema hasta cierto punto.</w:t>
-      </w:r>
-    </w:p>
-    <w:p/>
-    <w:p>
-      <w:r>
-        <w:t xml:space="preserve">Puntos de entrada para implementar un dominio con el </w:t>
-      </w:r>
-      <w:proofErr w:type="spellStart"/>
-      <w:r>
-        <w:t>Journey</w:t>
-      </w:r>
-      <w:proofErr w:type="spellEnd"/>
-      <w:r>
         <w:t xml:space="preserve"> Framework:</w:t>
       </w:r>
     </w:p>
     <w:p>
       <w:pPr>
-        <w:pStyle w:val="Prrafodelista"/>
+        <w:pStyle w:val="ListParagraph"/>
         <w:numPr>
           <w:ilvl w:val="0"/>
           <w:numId w:val="1"/>
@@ -1190,7 +1137,7 @@
     </w:p>
     <w:p>
       <w:pPr>
-        <w:pStyle w:val="Prrafodelista"/>
+        <w:pStyle w:val="ListParagraph"/>
         <w:numPr>
           <w:ilvl w:val="0"/>
           <w:numId w:val="1"/>
@@ -1217,7 +1164,7 @@
                     <pic:cNvPicPr/>
                   </pic:nvPicPr>
                   <pic:blipFill>
-                    <a:blip r:embed="rId6"/>
+                    <a:blip r:embed="rId5"/>
                     <a:stretch>
                       <a:fillRect/>
                     </a:stretch>
@@ -1259,7 +1206,7 @@
     </w:p>
     <w:p>
       <w:pPr>
-        <w:pStyle w:val="Prrafodelista"/>
+        <w:pStyle w:val="ListParagraph"/>
         <w:numPr>
           <w:ilvl w:val="0"/>
           <w:numId w:val="2"/>
@@ -1289,7 +1236,7 @@
     </w:p>
     <w:p>
       <w:pPr>
-        <w:pStyle w:val="Prrafodelista"/>
+        <w:pStyle w:val="ListParagraph"/>
         <w:numPr>
           <w:ilvl w:val="0"/>
           <w:numId w:val="2"/>
@@ -1887,7 +1834,7 @@
     </w:p>
     <w:p>
       <w:pPr>
-        <w:pStyle w:val="HTMLconformatoprevio"/>
+        <w:pStyle w:val="HTMLPreformatted"/>
         <w:shd w:val="clear" w:color="auto" w:fill="1E1E1E"/>
         <w:rPr>
           <w:rFonts w:ascii="Consolas" w:hAnsi="Consolas" w:cs="Consolas"/>
@@ -1954,7 +1901,7 @@
     </w:p>
     <w:p>
       <w:pPr>
-        <w:pStyle w:val="HTMLconformatoprevio"/>
+        <w:pStyle w:val="HTMLPreformatted"/>
         <w:shd w:val="clear" w:color="auto" w:fill="1E1E1E"/>
         <w:rPr>
           <w:rFonts w:ascii="Consolas" w:hAnsi="Consolas" w:cs="Consolas"/>
@@ -1973,7 +1920,7 @@
     </w:p>
     <w:p>
       <w:pPr>
-        <w:pStyle w:val="HTMLconformatoprevio"/>
+        <w:pStyle w:val="HTMLPreformatted"/>
         <w:shd w:val="clear" w:color="auto" w:fill="1E1E1E"/>
         <w:rPr>
           <w:rFonts w:ascii="Consolas" w:hAnsi="Consolas" w:cs="Consolas"/>
@@ -2000,7 +1947,7 @@
     </w:p>
     <w:p>
       <w:pPr>
-        <w:pStyle w:val="HTMLconformatoprevio"/>
+        <w:pStyle w:val="HTMLPreformatted"/>
         <w:shd w:val="clear" w:color="auto" w:fill="1E1E1E"/>
         <w:rPr>
           <w:rFonts w:ascii="Consolas" w:hAnsi="Consolas" w:cs="Consolas"/>
@@ -2067,7 +2014,7 @@
     </w:p>
     <w:p>
       <w:pPr>
-        <w:pStyle w:val="HTMLconformatoprevio"/>
+        <w:pStyle w:val="HTMLPreformatted"/>
         <w:shd w:val="clear" w:color="auto" w:fill="1E1E1E"/>
         <w:rPr>
           <w:rFonts w:ascii="Consolas" w:hAnsi="Consolas" w:cs="Consolas"/>
@@ -2086,7 +2033,7 @@
     </w:p>
     <w:p>
       <w:pPr>
-        <w:pStyle w:val="HTMLconformatoprevio"/>
+        <w:pStyle w:val="HTMLPreformatted"/>
         <w:shd w:val="clear" w:color="auto" w:fill="1E1E1E"/>
         <w:rPr>
           <w:rFonts w:ascii="Consolas" w:hAnsi="Consolas" w:cs="Consolas"/>
@@ -2153,7 +2100,7 @@
     </w:p>
     <w:p>
       <w:pPr>
-        <w:pStyle w:val="HTMLconformatoprevio"/>
+        <w:pStyle w:val="HTMLPreformatted"/>
         <w:shd w:val="clear" w:color="auto" w:fill="1E1E1E"/>
         <w:rPr>
           <w:rFonts w:ascii="Consolas" w:hAnsi="Consolas" w:cs="Consolas"/>
@@ -2236,7 +2183,7 @@
     </w:p>
     <w:p>
       <w:pPr>
-        <w:pStyle w:val="HTMLconformatoprevio"/>
+        <w:pStyle w:val="HTMLPreformatted"/>
         <w:shd w:val="clear" w:color="auto" w:fill="1E1E1E"/>
         <w:rPr>
           <w:rFonts w:ascii="Consolas" w:hAnsi="Consolas" w:cs="Consolas"/>
@@ -2288,7 +2235,7 @@
     </w:p>
     <w:p>
       <w:pPr>
-        <w:pStyle w:val="HTMLconformatoprevio"/>
+        <w:pStyle w:val="HTMLPreformatted"/>
         <w:shd w:val="clear" w:color="auto" w:fill="1E1E1E"/>
         <w:rPr>
           <w:rFonts w:ascii="Consolas" w:hAnsi="Consolas" w:cs="Consolas"/>
@@ -2305,7 +2252,7 @@
     </w:p>
     <w:p>
       <w:pPr>
-        <w:pStyle w:val="HTMLconformatoprevio"/>
+        <w:pStyle w:val="HTMLPreformatted"/>
         <w:shd w:val="clear" w:color="auto" w:fill="1E1E1E"/>
         <w:rPr>
           <w:rFonts w:ascii="Consolas" w:hAnsi="Consolas" w:cs="Consolas"/>
@@ -2333,8 +2280,6 @@
           <w:u w:val="single"/>
         </w:rPr>
       </w:pPr>
-      <w:bookmarkStart w:id="0" w:name="_GoBack"/>
-      <w:bookmarkEnd w:id="0"/>
     </w:p>
     <w:p>
       <w:pPr>
@@ -2373,7 +2318,7 @@
                     </pic:cNvPicPr>
                   </pic:nvPicPr>
                   <pic:blipFill>
-                    <a:blip r:embed="rId7">
+                    <a:blip r:embed="rId6">
                       <a:extLst>
                         <a:ext uri="{28A0092B-C50C-407E-A947-70E740481C1C}">
                           <a14:useLocalDpi xmlns:a14="http://schemas.microsoft.com/office/drawing/2010/main" val="0"/>
@@ -2473,7 +2418,7 @@
                     <pic:cNvPicPr/>
                   </pic:nvPicPr>
                   <pic:blipFill>
-                    <a:blip r:embed="rId8"/>
+                    <a:blip r:embed="rId7"/>
                     <a:stretch>
                       <a:fillRect/>
                     </a:stretch>
@@ -2511,7 +2456,7 @@
     </w:p>
     <w:p>
       <w:pPr>
-        <w:pStyle w:val="Prrafodelista"/>
+        <w:pStyle w:val="ListParagraph"/>
         <w:numPr>
           <w:ilvl w:val="0"/>
           <w:numId w:val="5"/>
@@ -2523,7 +2468,7 @@
     </w:p>
     <w:p>
       <w:pPr>
-        <w:pStyle w:val="Prrafodelista"/>
+        <w:pStyle w:val="ListParagraph"/>
         <w:numPr>
           <w:ilvl w:val="0"/>
           <w:numId w:val="5"/>
@@ -2535,7 +2480,7 @@
     </w:p>
     <w:p>
       <w:pPr>
-        <w:pStyle w:val="Prrafodelista"/>
+        <w:pStyle w:val="ListParagraph"/>
         <w:numPr>
           <w:ilvl w:val="0"/>
           <w:numId w:val="5"/>
@@ -2558,15 +2503,7 @@
       </w:r>
       <w:proofErr w:type="spellEnd"/>
       <w:r>
-        <w:t xml:space="preserve"> </w:t>
-      </w:r>
-      <w:proofErr w:type="spellStart"/>
-      <w:r>
-        <w:t>store</w:t>
-      </w:r>
-      <w:proofErr w:type="spellEnd"/>
-      <w:r>
-        <w:t>)</w:t>
+        <w:t xml:space="preserve"> store)</w:t>
       </w:r>
     </w:p>
     <w:sectPr>
@@ -2580,7 +2517,7 @@
 </file>
 
 <file path=word/numbering.xml><?xml version="1.0" encoding="utf-8"?>
-<w:numbering xmlns:wpc="http://schemas.microsoft.com/office/word/2010/wordprocessingCanvas" xmlns:mc="http://schemas.openxmlformats.org/markup-compatibility/2006" xmlns:o="urn:schemas-microsoft-com:office:office" xmlns:r="http://schemas.openxmlformats.org/officeDocument/2006/relationships" xmlns:m="http://schemas.openxmlformats.org/officeDocument/2006/math" xmlns:v="urn:schemas-microsoft-com:vml" xmlns:wp14="http://schemas.microsoft.com/office/word/2010/wordprocessingDrawing" xmlns:wp="http://schemas.openxmlformats.org/drawingml/2006/wordprocessingDrawing" xmlns:w10="urn:schemas-microsoft-com:office:word" xmlns:w="http://schemas.openxmlformats.org/wordprocessingml/2006/main" xmlns:w14="http://schemas.microsoft.com/office/word/2010/wordml" xmlns:wpg="http://schemas.microsoft.com/office/word/2010/wordprocessingGroup" xmlns:wpi="http://schemas.microsoft.com/office/word/2010/wordprocessingInk" xmlns:wne="http://schemas.microsoft.com/office/word/2006/wordml" xmlns:wps="http://schemas.microsoft.com/office/word/2010/wordprocessingShape" mc:Ignorable="w14 wp14">
+<w:numbering xmlns:wpc="http://schemas.microsoft.com/office/word/2010/wordprocessingCanvas" xmlns:mc="http://schemas.openxmlformats.org/markup-compatibility/2006" xmlns:o="urn:schemas-microsoft-com:office:office" xmlns:r="http://schemas.openxmlformats.org/officeDocument/2006/relationships" xmlns:m="http://schemas.openxmlformats.org/officeDocument/2006/math" xmlns:v="urn:schemas-microsoft-com:vml" xmlns:wp14="http://schemas.microsoft.com/office/word/2010/wordprocessingDrawing" xmlns:wp="http://schemas.openxmlformats.org/drawingml/2006/wordprocessingDrawing" xmlns:w10="urn:schemas-microsoft-com:office:word" xmlns:w="http://schemas.openxmlformats.org/wordprocessingml/2006/main" xmlns:w14="http://schemas.microsoft.com/office/word/2010/wordml" xmlns:w15="http://schemas.microsoft.com/office/word/2012/wordml" xmlns:wpg="http://schemas.microsoft.com/office/word/2010/wordprocessingGroup" xmlns:wpi="http://schemas.microsoft.com/office/word/2010/wordprocessingInk" xmlns:wne="http://schemas.microsoft.com/office/word/2006/wordml" xmlns:wps="http://schemas.microsoft.com/office/word/2010/wordprocessingShape" mc:Ignorable="w14 w15 wp14">
   <w:abstractNum w:abstractNumId="0">
     <w:nsid w:val="0A8073A2"/>
     <w:multiLevelType w:val="hybridMultilevel"/>
@@ -3160,7 +3097,7 @@
 </file>
 
 <file path=word/styles.xml><?xml version="1.0" encoding="utf-8"?>
-<w:styles xmlns:mc="http://schemas.openxmlformats.org/markup-compatibility/2006" xmlns:r="http://schemas.openxmlformats.org/officeDocument/2006/relationships" xmlns:w="http://schemas.openxmlformats.org/wordprocessingml/2006/main" xmlns:w14="http://schemas.microsoft.com/office/word/2010/wordml" mc:Ignorable="w14">
+<w:styles xmlns:mc="http://schemas.openxmlformats.org/markup-compatibility/2006" xmlns:r="http://schemas.openxmlformats.org/officeDocument/2006/relationships" xmlns:w="http://schemas.openxmlformats.org/wordprocessingml/2006/main" xmlns:w14="http://schemas.microsoft.com/office/word/2010/wordml" xmlns:w15="http://schemas.microsoft.com/office/word/2012/wordml" mc:Ignorable="w14 w15">
   <w:docDefaults>
     <w:rPrDefault>
       <w:rPr>
@@ -3176,156 +3113,390 @@
       </w:pPr>
     </w:pPrDefault>
   </w:docDefaults>
-  <w:latentStyles w:defLockedState="0" w:defUIPriority="99" w:defSemiHidden="1" w:defUnhideWhenUsed="1" w:defQFormat="0" w:count="267">
-    <w:lsdException w:name="Normal" w:semiHidden="0" w:uiPriority="0" w:unhideWhenUsed="0" w:qFormat="1"/>
-    <w:lsdException w:name="heading 1" w:semiHidden="0" w:uiPriority="9" w:unhideWhenUsed="0" w:qFormat="1"/>
-    <w:lsdException w:name="heading 2" w:uiPriority="9" w:qFormat="1"/>
-    <w:lsdException w:name="heading 3" w:uiPriority="9" w:qFormat="1"/>
-    <w:lsdException w:name="heading 4" w:uiPriority="9" w:qFormat="1"/>
-    <w:lsdException w:name="heading 5" w:uiPriority="9" w:qFormat="1"/>
-    <w:lsdException w:name="heading 6" w:uiPriority="9" w:qFormat="1"/>
-    <w:lsdException w:name="heading 7" w:uiPriority="9" w:qFormat="1"/>
-    <w:lsdException w:name="heading 8" w:uiPriority="9" w:qFormat="1"/>
-    <w:lsdException w:name="heading 9" w:uiPriority="9" w:qFormat="1"/>
-    <w:lsdException w:name="toc 1" w:uiPriority="39"/>
-    <w:lsdException w:name="toc 2" w:uiPriority="39"/>
-    <w:lsdException w:name="toc 3" w:uiPriority="39"/>
-    <w:lsdException w:name="toc 4" w:uiPriority="39"/>
-    <w:lsdException w:name="toc 5" w:uiPriority="39"/>
-    <w:lsdException w:name="toc 6" w:uiPriority="39"/>
-    <w:lsdException w:name="toc 7" w:uiPriority="39"/>
-    <w:lsdException w:name="toc 8" w:uiPriority="39"/>
-    <w:lsdException w:name="toc 9" w:uiPriority="39"/>
-    <w:lsdException w:name="caption" w:uiPriority="35" w:qFormat="1"/>
-    <w:lsdException w:name="Title" w:semiHidden="0" w:uiPriority="10" w:unhideWhenUsed="0" w:qFormat="1"/>
-    <w:lsdException w:name="Default Paragraph Font" w:uiPriority="1"/>
-    <w:lsdException w:name="Subtitle" w:semiHidden="0" w:uiPriority="11" w:unhideWhenUsed="0" w:qFormat="1"/>
-    <w:lsdException w:name="Strong" w:semiHidden="0" w:uiPriority="22" w:unhideWhenUsed="0" w:qFormat="1"/>
-    <w:lsdException w:name="Emphasis" w:semiHidden="0" w:uiPriority="20" w:unhideWhenUsed="0" w:qFormat="1"/>
-    <w:lsdException w:name="Table Grid" w:semiHidden="0" w:uiPriority="39" w:unhideWhenUsed="0"/>
-    <w:lsdException w:name="Placeholder Text" w:unhideWhenUsed="0"/>
-    <w:lsdException w:name="No Spacing" w:semiHidden="0" w:uiPriority="1" w:unhideWhenUsed="0" w:qFormat="1"/>
-    <w:lsdException w:name="Light Shading" w:semiHidden="0" w:uiPriority="60" w:unhideWhenUsed="0"/>
-    <w:lsdException w:name="Light List" w:semiHidden="0" w:uiPriority="61" w:unhideWhenUsed="0"/>
-    <w:lsdException w:name="Light Grid" w:semiHidden="0" w:uiPriority="62" w:unhideWhenUsed="0"/>
-    <w:lsdException w:name="Medium Shading 1" w:semiHidden="0" w:uiPriority="63" w:unhideWhenUsed="0"/>
-    <w:lsdException w:name="Medium Shading 2" w:semiHidden="0" w:uiPriority="64" w:unhideWhenUsed="0"/>
-    <w:lsdException w:name="Medium List 1" w:semiHidden="0" w:uiPriority="65" w:unhideWhenUsed="0"/>
-    <w:lsdException w:name="Medium List 2" w:semiHidden="0" w:uiPriority="66" w:unhideWhenUsed="0"/>
-    <w:lsdException w:name="Medium Grid 1" w:semiHidden="0" w:uiPriority="67" w:unhideWhenUsed="0"/>
-    <w:lsdException w:name="Medium Grid 2" w:semiHidden="0" w:uiPriority="68" w:unhideWhenUsed="0"/>
-    <w:lsdException w:name="Medium Grid 3" w:semiHidden="0" w:uiPriority="69" w:unhideWhenUsed="0"/>
-    <w:lsdException w:name="Dark List" w:semiHidden="0" w:uiPriority="70" w:unhideWhenUsed="0"/>
-    <w:lsdException w:name="Colorful Shading" w:semiHidden="0" w:uiPriority="71" w:unhideWhenUsed="0"/>
-    <w:lsdException w:name="Colorful List" w:semiHidden="0" w:uiPriority="72" w:unhideWhenUsed="0"/>
-    <w:lsdException w:name="Colorful Grid" w:semiHidden="0" w:uiPriority="73" w:unhideWhenUsed="0"/>
-    <w:lsdException w:name="Light Shading Accent 1" w:semiHidden="0" w:uiPriority="60" w:unhideWhenUsed="0"/>
-    <w:lsdException w:name="Light List Accent 1" w:semiHidden="0" w:uiPriority="61" w:unhideWhenUsed="0"/>
-    <w:lsdException w:name="Light Grid Accent 1" w:semiHidden="0" w:uiPriority="62" w:unhideWhenUsed="0"/>
-    <w:lsdException w:name="Medium Shading 1 Accent 1" w:semiHidden="0" w:uiPriority="63" w:unhideWhenUsed="0"/>
-    <w:lsdException w:name="Medium Shading 2 Accent 1" w:semiHidden="0" w:uiPriority="64" w:unhideWhenUsed="0"/>
-    <w:lsdException w:name="Medium List 1 Accent 1" w:semiHidden="0" w:uiPriority="65" w:unhideWhenUsed="0"/>
-    <w:lsdException w:name="Revision" w:unhideWhenUsed="0"/>
-    <w:lsdException w:name="List Paragraph" w:semiHidden="0" w:uiPriority="34" w:unhideWhenUsed="0" w:qFormat="1"/>
-    <w:lsdException w:name="Quote" w:semiHidden="0" w:uiPriority="29" w:unhideWhenUsed="0" w:qFormat="1"/>
-    <w:lsdException w:name="Intense Quote" w:semiHidden="0" w:uiPriority="30" w:unhideWhenUsed="0" w:qFormat="1"/>
-    <w:lsdException w:name="Medium List 2 Accent 1" w:semiHidden="0" w:uiPriority="66" w:unhideWhenUsed="0"/>
-    <w:lsdException w:name="Medium Grid 1 Accent 1" w:semiHidden="0" w:uiPriority="67" w:unhideWhenUsed="0"/>
-    <w:lsdException w:name="Medium Grid 2 Accent 1" w:semiHidden="0" w:uiPriority="68" w:unhideWhenUsed="0"/>
-    <w:lsdException w:name="Medium Grid 3 Accent 1" w:semiHidden="0" w:uiPriority="69" w:unhideWhenUsed="0"/>
-    <w:lsdException w:name="Dark List Accent 1" w:semiHidden="0" w:uiPriority="70" w:unhideWhenUsed="0"/>
-    <w:lsdException w:name="Colorful Shading Accent 1" w:semiHidden="0" w:uiPriority="71" w:unhideWhenUsed="0"/>
-    <w:lsdException w:name="Colorful List Accent 1" w:semiHidden="0" w:uiPriority="72" w:unhideWhenUsed="0"/>
-    <w:lsdException w:name="Colorful Grid Accent 1" w:semiHidden="0" w:uiPriority="73" w:unhideWhenUsed="0"/>
-    <w:lsdException w:name="Light Shading Accent 2" w:semiHidden="0" w:uiPriority="60" w:unhideWhenUsed="0"/>
-    <w:lsdException w:name="Light List Accent 2" w:semiHidden="0" w:uiPriority="61" w:unhideWhenUsed="0"/>
-    <w:lsdException w:name="Light Grid Accent 2" w:semiHidden="0" w:uiPriority="62" w:unhideWhenUsed="0"/>
-    <w:lsdException w:name="Medium Shading 1 Accent 2" w:semiHidden="0" w:uiPriority="63" w:unhideWhenUsed="0"/>
-    <w:lsdException w:name="Medium Shading 2 Accent 2" w:semiHidden="0" w:uiPriority="64" w:unhideWhenUsed="0"/>
-    <w:lsdException w:name="Medium List 1 Accent 2" w:semiHidden="0" w:uiPriority="65" w:unhideWhenUsed="0"/>
-    <w:lsdException w:name="Medium List 2 Accent 2" w:semiHidden="0" w:uiPriority="66" w:unhideWhenUsed="0"/>
-    <w:lsdException w:name="Medium Grid 1 Accent 2" w:semiHidden="0" w:uiPriority="67" w:unhideWhenUsed="0"/>
-    <w:lsdException w:name="Medium Grid 2 Accent 2" w:semiHidden="0" w:uiPriority="68" w:unhideWhenUsed="0"/>
-    <w:lsdException w:name="Medium Grid 3 Accent 2" w:semiHidden="0" w:uiPriority="69" w:unhideWhenUsed="0"/>
-    <w:lsdException w:name="Dark List Accent 2" w:semiHidden="0" w:uiPriority="70" w:unhideWhenUsed="0"/>
-    <w:lsdException w:name="Colorful Shading Accent 2" w:semiHidden="0" w:uiPriority="71" w:unhideWhenUsed="0"/>
-    <w:lsdException w:name="Colorful List Accent 2" w:semiHidden="0" w:uiPriority="72" w:unhideWhenUsed="0"/>
-    <w:lsdException w:name="Colorful Grid Accent 2" w:semiHidden="0" w:uiPriority="73" w:unhideWhenUsed="0"/>
-    <w:lsdException w:name="Light Shading Accent 3" w:semiHidden="0" w:uiPriority="60" w:unhideWhenUsed="0"/>
-    <w:lsdException w:name="Light List Accent 3" w:semiHidden="0" w:uiPriority="61" w:unhideWhenUsed="0"/>
-    <w:lsdException w:name="Light Grid Accent 3" w:semiHidden="0" w:uiPriority="62" w:unhideWhenUsed="0"/>
-    <w:lsdException w:name="Medium Shading 1 Accent 3" w:semiHidden="0" w:uiPriority="63" w:unhideWhenUsed="0"/>
-    <w:lsdException w:name="Medium Shading 2 Accent 3" w:semiHidden="0" w:uiPriority="64" w:unhideWhenUsed="0"/>
-    <w:lsdException w:name="Medium List 1 Accent 3" w:semiHidden="0" w:uiPriority="65" w:unhideWhenUsed="0"/>
-    <w:lsdException w:name="Medium List 2 Accent 3" w:semiHidden="0" w:uiPriority="66" w:unhideWhenUsed="0"/>
-    <w:lsdException w:name="Medium Grid 1 Accent 3" w:semiHidden="0" w:uiPriority="67" w:unhideWhenUsed="0"/>
-    <w:lsdException w:name="Medium Grid 2 Accent 3" w:semiHidden="0" w:uiPriority="68" w:unhideWhenUsed="0"/>
-    <w:lsdException w:name="Medium Grid 3 Accent 3" w:semiHidden="0" w:uiPriority="69" w:unhideWhenUsed="0"/>
-    <w:lsdException w:name="Dark List Accent 3" w:semiHidden="0" w:uiPriority="70" w:unhideWhenUsed="0"/>
-    <w:lsdException w:name="Colorful Shading Accent 3" w:semiHidden="0" w:uiPriority="71" w:unhideWhenUsed="0"/>
-    <w:lsdException w:name="Colorful List Accent 3" w:semiHidden="0" w:uiPriority="72" w:unhideWhenUsed="0"/>
-    <w:lsdException w:name="Colorful Grid Accent 3" w:semiHidden="0" w:uiPriority="73" w:unhideWhenUsed="0"/>
-    <w:lsdException w:name="Light Shading Accent 4" w:semiHidden="0" w:uiPriority="60" w:unhideWhenUsed="0"/>
-    <w:lsdException w:name="Light List Accent 4" w:semiHidden="0" w:uiPriority="61" w:unhideWhenUsed="0"/>
-    <w:lsdException w:name="Light Grid Accent 4" w:semiHidden="0" w:uiPriority="62" w:unhideWhenUsed="0"/>
-    <w:lsdException w:name="Medium Shading 1 Accent 4" w:semiHidden="0" w:uiPriority="63" w:unhideWhenUsed="0"/>
-    <w:lsdException w:name="Medium Shading 2 Accent 4" w:semiHidden="0" w:uiPriority="64" w:unhideWhenUsed="0"/>
-    <w:lsdException w:name="Medium List 1 Accent 4" w:semiHidden="0" w:uiPriority="65" w:unhideWhenUsed="0"/>
-    <w:lsdException w:name="Medium List 2 Accent 4" w:semiHidden="0" w:uiPriority="66" w:unhideWhenUsed="0"/>
-    <w:lsdException w:name="Medium Grid 1 Accent 4" w:semiHidden="0" w:uiPriority="67" w:unhideWhenUsed="0"/>
-    <w:lsdException w:name="Medium Grid 2 Accent 4" w:semiHidden="0" w:uiPriority="68" w:unhideWhenUsed="0"/>
-    <w:lsdException w:name="Medium Grid 3 Accent 4" w:semiHidden="0" w:uiPriority="69" w:unhideWhenUsed="0"/>
-    <w:lsdException w:name="Dark List Accent 4" w:semiHidden="0" w:uiPriority="70" w:unhideWhenUsed="0"/>
-    <w:lsdException w:name="Colorful Shading Accent 4" w:semiHidden="0" w:uiPriority="71" w:unhideWhenUsed="0"/>
-    <w:lsdException w:name="Colorful List Accent 4" w:semiHidden="0" w:uiPriority="72" w:unhideWhenUsed="0"/>
-    <w:lsdException w:name="Colorful Grid Accent 4" w:semiHidden="0" w:uiPriority="73" w:unhideWhenUsed="0"/>
-    <w:lsdException w:name="Light Shading Accent 5" w:semiHidden="0" w:uiPriority="60" w:unhideWhenUsed="0"/>
-    <w:lsdException w:name="Light List Accent 5" w:semiHidden="0" w:uiPriority="61" w:unhideWhenUsed="0"/>
-    <w:lsdException w:name="Light Grid Accent 5" w:semiHidden="0" w:uiPriority="62" w:unhideWhenUsed="0"/>
-    <w:lsdException w:name="Medium Shading 1 Accent 5" w:semiHidden="0" w:uiPriority="63" w:unhideWhenUsed="0"/>
-    <w:lsdException w:name="Medium Shading 2 Accent 5" w:semiHidden="0" w:uiPriority="64" w:unhideWhenUsed="0"/>
-    <w:lsdException w:name="Medium List 1 Accent 5" w:semiHidden="0" w:uiPriority="65" w:unhideWhenUsed="0"/>
-    <w:lsdException w:name="Medium List 2 Accent 5" w:semiHidden="0" w:uiPriority="66" w:unhideWhenUsed="0"/>
-    <w:lsdException w:name="Medium Grid 1 Accent 5" w:semiHidden="0" w:uiPriority="67" w:unhideWhenUsed="0"/>
-    <w:lsdException w:name="Medium Grid 2 Accent 5" w:semiHidden="0" w:uiPriority="68" w:unhideWhenUsed="0"/>
-    <w:lsdException w:name="Medium Grid 3 Accent 5" w:semiHidden="0" w:uiPriority="69" w:unhideWhenUsed="0"/>
-    <w:lsdException w:name="Dark List Accent 5" w:semiHidden="0" w:uiPriority="70" w:unhideWhenUsed="0"/>
-    <w:lsdException w:name="Colorful Shading Accent 5" w:semiHidden="0" w:uiPriority="71" w:unhideWhenUsed="0"/>
-    <w:lsdException w:name="Colorful List Accent 5" w:semiHidden="0" w:uiPriority="72" w:unhideWhenUsed="0"/>
-    <w:lsdException w:name="Colorful Grid Accent 5" w:semiHidden="0" w:uiPriority="73" w:unhideWhenUsed="0"/>
-    <w:lsdException w:name="Light Shading Accent 6" w:semiHidden="0" w:uiPriority="60" w:unhideWhenUsed="0"/>
-    <w:lsdException w:name="Light List Accent 6" w:semiHidden="0" w:uiPriority="61" w:unhideWhenUsed="0"/>
-    <w:lsdException w:name="Light Grid Accent 6" w:semiHidden="0" w:uiPriority="62" w:unhideWhenUsed="0"/>
-    <w:lsdException w:name="Medium Shading 1 Accent 6" w:semiHidden="0" w:uiPriority="63" w:unhideWhenUsed="0"/>
-    <w:lsdException w:name="Medium Shading 2 Accent 6" w:semiHidden="0" w:uiPriority="64" w:unhideWhenUsed="0"/>
-    <w:lsdException w:name="Medium List 1 Accent 6" w:semiHidden="0" w:uiPriority="65" w:unhideWhenUsed="0"/>
-    <w:lsdException w:name="Medium List 2 Accent 6" w:semiHidden="0" w:uiPriority="66" w:unhideWhenUsed="0"/>
-    <w:lsdException w:name="Medium Grid 1 Accent 6" w:semiHidden="0" w:uiPriority="67" w:unhideWhenUsed="0"/>
-    <w:lsdException w:name="Medium Grid 2 Accent 6" w:semiHidden="0" w:uiPriority="68" w:unhideWhenUsed="0"/>
-    <w:lsdException w:name="Medium Grid 3 Accent 6" w:semiHidden="0" w:uiPriority="69" w:unhideWhenUsed="0"/>
-    <w:lsdException w:name="Dark List Accent 6" w:semiHidden="0" w:uiPriority="70" w:unhideWhenUsed="0"/>
-    <w:lsdException w:name="Colorful Shading Accent 6" w:semiHidden="0" w:uiPriority="71" w:unhideWhenUsed="0"/>
-    <w:lsdException w:name="Colorful List Accent 6" w:semiHidden="0" w:uiPriority="72" w:unhideWhenUsed="0"/>
-    <w:lsdException w:name="Colorful Grid Accent 6" w:semiHidden="0" w:uiPriority="73" w:unhideWhenUsed="0"/>
-    <w:lsdException w:name="Subtle Emphasis" w:semiHidden="0" w:uiPriority="19" w:unhideWhenUsed="0" w:qFormat="1"/>
-    <w:lsdException w:name="Intense Emphasis" w:semiHidden="0" w:uiPriority="21" w:unhideWhenUsed="0" w:qFormat="1"/>
-    <w:lsdException w:name="Subtle Reference" w:semiHidden="0" w:uiPriority="31" w:unhideWhenUsed="0" w:qFormat="1"/>
-    <w:lsdException w:name="Intense Reference" w:semiHidden="0" w:uiPriority="32" w:unhideWhenUsed="0" w:qFormat="1"/>
-    <w:lsdException w:name="Book Title" w:semiHidden="0" w:uiPriority="33" w:unhideWhenUsed="0" w:qFormat="1"/>
-    <w:lsdException w:name="Bibliography" w:uiPriority="37"/>
-    <w:lsdException w:name="TOC Heading" w:uiPriority="39" w:qFormat="1"/>
+  <w:latentStyles w:defLockedState="0" w:defUIPriority="99" w:defSemiHidden="0" w:defUnhideWhenUsed="0" w:defQFormat="0" w:count="371">
+    <w:lsdException w:name="Normal" w:uiPriority="0" w:qFormat="1"/>
+    <w:lsdException w:name="heading 1" w:uiPriority="9" w:qFormat="1"/>
+    <w:lsdException w:name="heading 2" w:semiHidden="1" w:uiPriority="9" w:unhideWhenUsed="1" w:qFormat="1"/>
+    <w:lsdException w:name="heading 3" w:semiHidden="1" w:uiPriority="9" w:unhideWhenUsed="1" w:qFormat="1"/>
+    <w:lsdException w:name="heading 4" w:semiHidden="1" w:uiPriority="9" w:unhideWhenUsed="1" w:qFormat="1"/>
+    <w:lsdException w:name="heading 5" w:semiHidden="1" w:uiPriority="9" w:unhideWhenUsed="1" w:qFormat="1"/>
+    <w:lsdException w:name="heading 6" w:semiHidden="1" w:uiPriority="9" w:unhideWhenUsed="1" w:qFormat="1"/>
+    <w:lsdException w:name="heading 7" w:semiHidden="1" w:uiPriority="9" w:unhideWhenUsed="1" w:qFormat="1"/>
+    <w:lsdException w:name="heading 8" w:semiHidden="1" w:uiPriority="9" w:unhideWhenUsed="1" w:qFormat="1"/>
+    <w:lsdException w:name="heading 9" w:semiHidden="1" w:uiPriority="9" w:unhideWhenUsed="1" w:qFormat="1"/>
+    <w:lsdException w:name="index 1" w:semiHidden="1" w:unhideWhenUsed="1"/>
+    <w:lsdException w:name="index 2" w:semiHidden="1" w:unhideWhenUsed="1"/>
+    <w:lsdException w:name="index 3" w:semiHidden="1" w:unhideWhenUsed="1"/>
+    <w:lsdException w:name="index 4" w:semiHidden="1" w:unhideWhenUsed="1"/>
+    <w:lsdException w:name="index 5" w:semiHidden="1" w:unhideWhenUsed="1"/>
+    <w:lsdException w:name="index 6" w:semiHidden="1" w:unhideWhenUsed="1"/>
+    <w:lsdException w:name="index 7" w:semiHidden="1" w:unhideWhenUsed="1"/>
+    <w:lsdException w:name="index 8" w:semiHidden="1" w:unhideWhenUsed="1"/>
+    <w:lsdException w:name="index 9" w:semiHidden="1" w:unhideWhenUsed="1"/>
+    <w:lsdException w:name="toc 1" w:semiHidden="1" w:uiPriority="39" w:unhideWhenUsed="1"/>
+    <w:lsdException w:name="toc 2" w:semiHidden="1" w:uiPriority="39" w:unhideWhenUsed="1"/>
+    <w:lsdException w:name="toc 3" w:semiHidden="1" w:uiPriority="39" w:unhideWhenUsed="1"/>
+    <w:lsdException w:name="toc 4" w:semiHidden="1" w:uiPriority="39" w:unhideWhenUsed="1"/>
+    <w:lsdException w:name="toc 5" w:semiHidden="1" w:uiPriority="39" w:unhideWhenUsed="1"/>
+    <w:lsdException w:name="toc 6" w:semiHidden="1" w:uiPriority="39" w:unhideWhenUsed="1"/>
+    <w:lsdException w:name="toc 7" w:semiHidden="1" w:uiPriority="39" w:unhideWhenUsed="1"/>
+    <w:lsdException w:name="toc 8" w:semiHidden="1" w:uiPriority="39" w:unhideWhenUsed="1"/>
+    <w:lsdException w:name="toc 9" w:semiHidden="1" w:uiPriority="39" w:unhideWhenUsed="1"/>
+    <w:lsdException w:name="Normal Indent" w:semiHidden="1" w:unhideWhenUsed="1"/>
+    <w:lsdException w:name="footnote text" w:semiHidden="1" w:unhideWhenUsed="1"/>
+    <w:lsdException w:name="annotation text" w:semiHidden="1" w:unhideWhenUsed="1"/>
+    <w:lsdException w:name="header" w:semiHidden="1" w:unhideWhenUsed="1"/>
+    <w:lsdException w:name="footer" w:semiHidden="1" w:unhideWhenUsed="1"/>
+    <w:lsdException w:name="index heading" w:semiHidden="1" w:unhideWhenUsed="1"/>
+    <w:lsdException w:name="caption" w:semiHidden="1" w:uiPriority="35" w:unhideWhenUsed="1" w:qFormat="1"/>
+    <w:lsdException w:name="table of figures" w:semiHidden="1" w:unhideWhenUsed="1"/>
+    <w:lsdException w:name="envelope address" w:semiHidden="1" w:unhideWhenUsed="1"/>
+    <w:lsdException w:name="envelope return" w:semiHidden="1" w:unhideWhenUsed="1"/>
+    <w:lsdException w:name="footnote reference" w:semiHidden="1" w:unhideWhenUsed="1"/>
+    <w:lsdException w:name="annotation reference" w:semiHidden="1" w:unhideWhenUsed="1"/>
+    <w:lsdException w:name="line number" w:semiHidden="1" w:unhideWhenUsed="1"/>
+    <w:lsdException w:name="page number" w:semiHidden="1" w:unhideWhenUsed="1"/>
+    <w:lsdException w:name="endnote reference" w:semiHidden="1" w:unhideWhenUsed="1"/>
+    <w:lsdException w:name="endnote text" w:semiHidden="1" w:unhideWhenUsed="1"/>
+    <w:lsdException w:name="table of authorities" w:semiHidden="1" w:unhideWhenUsed="1"/>
+    <w:lsdException w:name="macro" w:semiHidden="1" w:unhideWhenUsed="1"/>
+    <w:lsdException w:name="toa heading" w:semiHidden="1" w:unhideWhenUsed="1"/>
+    <w:lsdException w:name="List" w:semiHidden="1" w:unhideWhenUsed="1"/>
+    <w:lsdException w:name="List Bullet" w:semiHidden="1" w:unhideWhenUsed="1"/>
+    <w:lsdException w:name="List Number" w:semiHidden="1" w:unhideWhenUsed="1"/>
+    <w:lsdException w:name="List 2" w:semiHidden="1" w:unhideWhenUsed="1"/>
+    <w:lsdException w:name="List 3" w:semiHidden="1" w:unhideWhenUsed="1"/>
+    <w:lsdException w:name="List 4" w:semiHidden="1" w:unhideWhenUsed="1"/>
+    <w:lsdException w:name="List 5" w:semiHidden="1" w:unhideWhenUsed="1"/>
+    <w:lsdException w:name="List Bullet 2" w:semiHidden="1" w:unhideWhenUsed="1"/>
+    <w:lsdException w:name="List Bullet 3" w:semiHidden="1" w:unhideWhenUsed="1"/>
+    <w:lsdException w:name="List Bullet 4" w:semiHidden="1" w:unhideWhenUsed="1"/>
+    <w:lsdException w:name="List Bullet 5" w:semiHidden="1" w:unhideWhenUsed="1"/>
+    <w:lsdException w:name="List Number 2" w:semiHidden="1" w:unhideWhenUsed="1"/>
+    <w:lsdException w:name="List Number 3" w:semiHidden="1" w:unhideWhenUsed="1"/>
+    <w:lsdException w:name="List Number 4" w:semiHidden="1" w:unhideWhenUsed="1"/>
+    <w:lsdException w:name="List Number 5" w:semiHidden="1" w:unhideWhenUsed="1"/>
+    <w:lsdException w:name="Title" w:uiPriority="10" w:qFormat="1"/>
+    <w:lsdException w:name="Closing" w:semiHidden="1" w:unhideWhenUsed="1"/>
+    <w:lsdException w:name="Signature" w:semiHidden="1" w:unhideWhenUsed="1"/>
+    <w:lsdException w:name="Default Paragraph Font" w:semiHidden="1" w:uiPriority="1" w:unhideWhenUsed="1"/>
+    <w:lsdException w:name="Body Text" w:semiHidden="1" w:unhideWhenUsed="1"/>
+    <w:lsdException w:name="Body Text Indent" w:semiHidden="1" w:unhideWhenUsed="1"/>
+    <w:lsdException w:name="List Continue" w:semiHidden="1" w:unhideWhenUsed="1"/>
+    <w:lsdException w:name="List Continue 2" w:semiHidden="1" w:unhideWhenUsed="1"/>
+    <w:lsdException w:name="List Continue 3" w:semiHidden="1" w:unhideWhenUsed="1"/>
+    <w:lsdException w:name="List Continue 4" w:semiHidden="1" w:unhideWhenUsed="1"/>
+    <w:lsdException w:name="List Continue 5" w:semiHidden="1" w:unhideWhenUsed="1"/>
+    <w:lsdException w:name="Message Header" w:semiHidden="1" w:unhideWhenUsed="1"/>
+    <w:lsdException w:name="Subtitle" w:uiPriority="11" w:qFormat="1"/>
+    <w:lsdException w:name="Salutation" w:semiHidden="1" w:unhideWhenUsed="1"/>
+    <w:lsdException w:name="Date" w:semiHidden="1" w:unhideWhenUsed="1"/>
+    <w:lsdException w:name="Body Text First Indent" w:semiHidden="1" w:unhideWhenUsed="1"/>
+    <w:lsdException w:name="Body Text First Indent 2" w:semiHidden="1" w:unhideWhenUsed="1"/>
+    <w:lsdException w:name="Note Heading" w:semiHidden="1" w:unhideWhenUsed="1"/>
+    <w:lsdException w:name="Body Text 2" w:semiHidden="1" w:unhideWhenUsed="1"/>
+    <w:lsdException w:name="Body Text 3" w:semiHidden="1" w:unhideWhenUsed="1"/>
+    <w:lsdException w:name="Body Text Indent 2" w:semiHidden="1" w:unhideWhenUsed="1"/>
+    <w:lsdException w:name="Body Text Indent 3" w:semiHidden="1" w:unhideWhenUsed="1"/>
+    <w:lsdException w:name="Block Text" w:semiHidden="1" w:unhideWhenUsed="1"/>
+    <w:lsdException w:name="Hyperlink" w:semiHidden="1" w:unhideWhenUsed="1"/>
+    <w:lsdException w:name="FollowedHyperlink" w:semiHidden="1" w:unhideWhenUsed="1"/>
+    <w:lsdException w:name="Strong" w:uiPriority="22" w:qFormat="1"/>
+    <w:lsdException w:name="Emphasis" w:uiPriority="20" w:qFormat="1"/>
+    <w:lsdException w:name="Document Map" w:semiHidden="1" w:unhideWhenUsed="1"/>
+    <w:lsdException w:name="Plain Text" w:semiHidden="1" w:unhideWhenUsed="1"/>
+    <w:lsdException w:name="E-mail Signature" w:semiHidden="1" w:unhideWhenUsed="1"/>
+    <w:lsdException w:name="HTML Top of Form" w:semiHidden="1" w:unhideWhenUsed="1"/>
+    <w:lsdException w:name="HTML Bottom of Form" w:semiHidden="1" w:unhideWhenUsed="1"/>
+    <w:lsdException w:name="Normal (Web)" w:semiHidden="1" w:unhideWhenUsed="1"/>
+    <w:lsdException w:name="HTML Acronym" w:semiHidden="1" w:unhideWhenUsed="1"/>
+    <w:lsdException w:name="HTML Address" w:semiHidden="1" w:unhideWhenUsed="1"/>
+    <w:lsdException w:name="HTML Cite" w:semiHidden="1" w:unhideWhenUsed="1"/>
+    <w:lsdException w:name="HTML Code" w:semiHidden="1" w:unhideWhenUsed="1"/>
+    <w:lsdException w:name="HTML Definition" w:semiHidden="1" w:unhideWhenUsed="1"/>
+    <w:lsdException w:name="HTML Keyboard" w:semiHidden="1" w:unhideWhenUsed="1"/>
+    <w:lsdException w:name="HTML Preformatted" w:semiHidden="1" w:unhideWhenUsed="1"/>
+    <w:lsdException w:name="HTML Sample" w:semiHidden="1" w:unhideWhenUsed="1"/>
+    <w:lsdException w:name="HTML Typewriter" w:semiHidden="1" w:unhideWhenUsed="1"/>
+    <w:lsdException w:name="HTML Variable" w:semiHidden="1" w:unhideWhenUsed="1"/>
+    <w:lsdException w:name="Normal Table" w:semiHidden="1" w:unhideWhenUsed="1"/>
+    <w:lsdException w:name="annotation subject" w:semiHidden="1" w:unhideWhenUsed="1"/>
+    <w:lsdException w:name="No List" w:semiHidden="1" w:unhideWhenUsed="1"/>
+    <w:lsdException w:name="Outline List 1" w:semiHidden="1" w:unhideWhenUsed="1"/>
+    <w:lsdException w:name="Outline List 2" w:semiHidden="1" w:unhideWhenUsed="1"/>
+    <w:lsdException w:name="Outline List 3" w:semiHidden="1" w:unhideWhenUsed="1"/>
+    <w:lsdException w:name="Table Simple 1" w:semiHidden="1" w:unhideWhenUsed="1"/>
+    <w:lsdException w:name="Table Simple 2" w:semiHidden="1" w:unhideWhenUsed="1"/>
+    <w:lsdException w:name="Table Simple 3" w:semiHidden="1" w:unhideWhenUsed="1"/>
+    <w:lsdException w:name="Table Classic 1" w:semiHidden="1" w:unhideWhenUsed="1"/>
+    <w:lsdException w:name="Table Classic 2" w:semiHidden="1" w:unhideWhenUsed="1"/>
+    <w:lsdException w:name="Table Classic 3" w:semiHidden="1" w:unhideWhenUsed="1"/>
+    <w:lsdException w:name="Table Classic 4" w:semiHidden="1" w:unhideWhenUsed="1"/>
+    <w:lsdException w:name="Table Colorful 1" w:semiHidden="1" w:unhideWhenUsed="1"/>
+    <w:lsdException w:name="Table Colorful 2" w:semiHidden="1" w:unhideWhenUsed="1"/>
+    <w:lsdException w:name="Table Colorful 3" w:semiHidden="1" w:unhideWhenUsed="1"/>
+    <w:lsdException w:name="Table Columns 1" w:semiHidden="1" w:unhideWhenUsed="1"/>
+    <w:lsdException w:name="Table Columns 2" w:semiHidden="1" w:unhideWhenUsed="1"/>
+    <w:lsdException w:name="Table Columns 3" w:semiHidden="1" w:unhideWhenUsed="1"/>
+    <w:lsdException w:name="Table Columns 4" w:semiHidden="1" w:unhideWhenUsed="1"/>
+    <w:lsdException w:name="Table Columns 5" w:semiHidden="1" w:unhideWhenUsed="1"/>
+    <w:lsdException w:name="Table Grid 1" w:semiHidden="1" w:unhideWhenUsed="1"/>
+    <w:lsdException w:name="Table Grid 2" w:semiHidden="1" w:unhideWhenUsed="1"/>
+    <w:lsdException w:name="Table Grid 3" w:semiHidden="1" w:unhideWhenUsed="1"/>
+    <w:lsdException w:name="Table Grid 4" w:semiHidden="1" w:unhideWhenUsed="1"/>
+    <w:lsdException w:name="Table Grid 5" w:semiHidden="1" w:unhideWhenUsed="1"/>
+    <w:lsdException w:name="Table Grid 6" w:semiHidden="1" w:unhideWhenUsed="1"/>
+    <w:lsdException w:name="Table Grid 7" w:semiHidden="1" w:unhideWhenUsed="1"/>
+    <w:lsdException w:name="Table Grid 8" w:semiHidden="1" w:unhideWhenUsed="1"/>
+    <w:lsdException w:name="Table List 1" w:semiHidden="1" w:unhideWhenUsed="1"/>
+    <w:lsdException w:name="Table List 2" w:semiHidden="1" w:unhideWhenUsed="1"/>
+    <w:lsdException w:name="Table List 3" w:semiHidden="1" w:unhideWhenUsed="1"/>
+    <w:lsdException w:name="Table List 4" w:semiHidden="1" w:unhideWhenUsed="1"/>
+    <w:lsdException w:name="Table List 5" w:semiHidden="1" w:unhideWhenUsed="1"/>
+    <w:lsdException w:name="Table List 6" w:semiHidden="1" w:unhideWhenUsed="1"/>
+    <w:lsdException w:name="Table List 7" w:semiHidden="1" w:unhideWhenUsed="1"/>
+    <w:lsdException w:name="Table List 8" w:semiHidden="1" w:unhideWhenUsed="1"/>
+    <w:lsdException w:name="Table 3D effects 1" w:semiHidden="1" w:unhideWhenUsed="1"/>
+    <w:lsdException w:name="Table 3D effects 2" w:semiHidden="1" w:unhideWhenUsed="1"/>
+    <w:lsdException w:name="Table 3D effects 3" w:semiHidden="1" w:unhideWhenUsed="1"/>
+    <w:lsdException w:name="Table Contemporary" w:semiHidden="1" w:unhideWhenUsed="1"/>
+    <w:lsdException w:name="Table Elegant" w:semiHidden="1" w:unhideWhenUsed="1"/>
+    <w:lsdException w:name="Table Professional" w:semiHidden="1" w:unhideWhenUsed="1"/>
+    <w:lsdException w:name="Table Subtle 1" w:semiHidden="1" w:unhideWhenUsed="1"/>
+    <w:lsdException w:name="Table Subtle 2" w:semiHidden="1" w:unhideWhenUsed="1"/>
+    <w:lsdException w:name="Table Web 1" w:semiHidden="1" w:unhideWhenUsed="1"/>
+    <w:lsdException w:name="Table Web 2" w:semiHidden="1" w:unhideWhenUsed="1"/>
+    <w:lsdException w:name="Table Web 3" w:semiHidden="1" w:unhideWhenUsed="1"/>
+    <w:lsdException w:name="Balloon Text" w:semiHidden="1" w:unhideWhenUsed="1"/>
+    <w:lsdException w:name="Table Grid" w:uiPriority="39"/>
+    <w:lsdException w:name="Table Theme" w:semiHidden="1" w:unhideWhenUsed="1"/>
+    <w:lsdException w:name="Placeholder Text" w:semiHidden="1"/>
+    <w:lsdException w:name="No Spacing" w:uiPriority="1" w:qFormat="1"/>
+    <w:lsdException w:name="Light Shading" w:uiPriority="60"/>
+    <w:lsdException w:name="Light List" w:uiPriority="61"/>
+    <w:lsdException w:name="Light Grid" w:uiPriority="62"/>
+    <w:lsdException w:name="Medium Shading 1" w:uiPriority="63"/>
+    <w:lsdException w:name="Medium Shading 2" w:uiPriority="64"/>
+    <w:lsdException w:name="Medium List 1" w:uiPriority="65"/>
+    <w:lsdException w:name="Medium List 2" w:uiPriority="66"/>
+    <w:lsdException w:name="Medium Grid 1" w:uiPriority="67"/>
+    <w:lsdException w:name="Medium Grid 2" w:uiPriority="68"/>
+    <w:lsdException w:name="Medium Grid 3" w:uiPriority="69"/>
+    <w:lsdException w:name="Dark List" w:uiPriority="70"/>
+    <w:lsdException w:name="Colorful Shading" w:uiPriority="71"/>
+    <w:lsdException w:name="Colorful List" w:uiPriority="72"/>
+    <w:lsdException w:name="Colorful Grid" w:uiPriority="73"/>
+    <w:lsdException w:name="Light Shading Accent 1" w:uiPriority="60"/>
+    <w:lsdException w:name="Light List Accent 1" w:uiPriority="61"/>
+    <w:lsdException w:name="Light Grid Accent 1" w:uiPriority="62"/>
+    <w:lsdException w:name="Medium Shading 1 Accent 1" w:uiPriority="63"/>
+    <w:lsdException w:name="Medium Shading 2 Accent 1" w:uiPriority="64"/>
+    <w:lsdException w:name="Medium List 1 Accent 1" w:uiPriority="65"/>
+    <w:lsdException w:name="Revision" w:semiHidden="1"/>
+    <w:lsdException w:name="List Paragraph" w:uiPriority="34" w:qFormat="1"/>
+    <w:lsdException w:name="Quote" w:uiPriority="29" w:qFormat="1"/>
+    <w:lsdException w:name="Intense Quote" w:uiPriority="30" w:qFormat="1"/>
+    <w:lsdException w:name="Medium List 2 Accent 1" w:uiPriority="66"/>
+    <w:lsdException w:name="Medium Grid 1 Accent 1" w:uiPriority="67"/>
+    <w:lsdException w:name="Medium Grid 2 Accent 1" w:uiPriority="68"/>
+    <w:lsdException w:name="Medium Grid 3 Accent 1" w:uiPriority="69"/>
+    <w:lsdException w:name="Dark List Accent 1" w:uiPriority="70"/>
+    <w:lsdException w:name="Colorful Shading Accent 1" w:uiPriority="71"/>
+    <w:lsdException w:name="Colorful List Accent 1" w:uiPriority="72"/>
+    <w:lsdException w:name="Colorful Grid Accent 1" w:uiPriority="73"/>
+    <w:lsdException w:name="Light Shading Accent 2" w:uiPriority="60"/>
+    <w:lsdException w:name="Light List Accent 2" w:uiPriority="61"/>
+    <w:lsdException w:name="Light Grid Accent 2" w:uiPriority="62"/>
+    <w:lsdException w:name="Medium Shading 1 Accent 2" w:uiPriority="63"/>
+    <w:lsdException w:name="Medium Shading 2 Accent 2" w:uiPriority="64"/>
+    <w:lsdException w:name="Medium List 1 Accent 2" w:uiPriority="65"/>
+    <w:lsdException w:name="Medium List 2 Accent 2" w:uiPriority="66"/>
+    <w:lsdException w:name="Medium Grid 1 Accent 2" w:uiPriority="67"/>
+    <w:lsdException w:name="Medium Grid 2 Accent 2" w:uiPriority="68"/>
+    <w:lsdException w:name="Medium Grid 3 Accent 2" w:uiPriority="69"/>
+    <w:lsdException w:name="Dark List Accent 2" w:uiPriority="70"/>
+    <w:lsdException w:name="Colorful Shading Accent 2" w:uiPriority="71"/>
+    <w:lsdException w:name="Colorful List Accent 2" w:uiPriority="72"/>
+    <w:lsdException w:name="Colorful Grid Accent 2" w:uiPriority="73"/>
+    <w:lsdException w:name="Light Shading Accent 3" w:uiPriority="60"/>
+    <w:lsdException w:name="Light List Accent 3" w:uiPriority="61"/>
+    <w:lsdException w:name="Light Grid Accent 3" w:uiPriority="62"/>
+    <w:lsdException w:name="Medium Shading 1 Accent 3" w:uiPriority="63"/>
+    <w:lsdException w:name="Medium Shading 2 Accent 3" w:uiPriority="64"/>
+    <w:lsdException w:name="Medium List 1 Accent 3" w:uiPriority="65"/>
+    <w:lsdException w:name="Medium List 2 Accent 3" w:uiPriority="66"/>
+    <w:lsdException w:name="Medium Grid 1 Accent 3" w:uiPriority="67"/>
+    <w:lsdException w:name="Medium Grid 2 Accent 3" w:uiPriority="68"/>
+    <w:lsdException w:name="Medium Grid 3 Accent 3" w:uiPriority="69"/>
+    <w:lsdException w:name="Dark List Accent 3" w:uiPriority="70"/>
+    <w:lsdException w:name="Colorful Shading Accent 3" w:uiPriority="71"/>
+    <w:lsdException w:name="Colorful List Accent 3" w:uiPriority="72"/>
+    <w:lsdException w:name="Colorful Grid Accent 3" w:uiPriority="73"/>
+    <w:lsdException w:name="Light Shading Accent 4" w:uiPriority="60"/>
+    <w:lsdException w:name="Light List Accent 4" w:uiPriority="61"/>
+    <w:lsdException w:name="Light Grid Accent 4" w:uiPriority="62"/>
+    <w:lsdException w:name="Medium Shading 1 Accent 4" w:uiPriority="63"/>
+    <w:lsdException w:name="Medium Shading 2 Accent 4" w:uiPriority="64"/>
+    <w:lsdException w:name="Medium List 1 Accent 4" w:uiPriority="65"/>
+    <w:lsdException w:name="Medium List 2 Accent 4" w:uiPriority="66"/>
+    <w:lsdException w:name="Medium Grid 1 Accent 4" w:uiPriority="67"/>
+    <w:lsdException w:name="Medium Grid 2 Accent 4" w:uiPriority="68"/>
+    <w:lsdException w:name="Medium Grid 3 Accent 4" w:uiPriority="69"/>
+    <w:lsdException w:name="Dark List Accent 4" w:uiPriority="70"/>
+    <w:lsdException w:name="Colorful Shading Accent 4" w:uiPriority="71"/>
+    <w:lsdException w:name="Colorful List Accent 4" w:uiPriority="72"/>
+    <w:lsdException w:name="Colorful Grid Accent 4" w:uiPriority="73"/>
+    <w:lsdException w:name="Light Shading Accent 5" w:uiPriority="60"/>
+    <w:lsdException w:name="Light List Accent 5" w:uiPriority="61"/>
+    <w:lsdException w:name="Light Grid Accent 5" w:uiPriority="62"/>
+    <w:lsdException w:name="Medium Shading 1 Accent 5" w:uiPriority="63"/>
+    <w:lsdException w:name="Medium Shading 2 Accent 5" w:uiPriority="64"/>
+    <w:lsdException w:name="Medium List 1 Accent 5" w:uiPriority="65"/>
+    <w:lsdException w:name="Medium List 2 Accent 5" w:uiPriority="66"/>
+    <w:lsdException w:name="Medium Grid 1 Accent 5" w:uiPriority="67"/>
+    <w:lsdException w:name="Medium Grid 2 Accent 5" w:uiPriority="68"/>
+    <w:lsdException w:name="Medium Grid 3 Accent 5" w:uiPriority="69"/>
+    <w:lsdException w:name="Dark List Accent 5" w:uiPriority="70"/>
+    <w:lsdException w:name="Colorful Shading Accent 5" w:uiPriority="71"/>
+    <w:lsdException w:name="Colorful List Accent 5" w:uiPriority="72"/>
+    <w:lsdException w:name="Colorful Grid Accent 5" w:uiPriority="73"/>
+    <w:lsdException w:name="Light Shading Accent 6" w:uiPriority="60"/>
+    <w:lsdException w:name="Light List Accent 6" w:uiPriority="61"/>
+    <w:lsdException w:name="Light Grid Accent 6" w:uiPriority="62"/>
+    <w:lsdException w:name="Medium Shading 1 Accent 6" w:uiPriority="63"/>
+    <w:lsdException w:name="Medium Shading 2 Accent 6" w:uiPriority="64"/>
+    <w:lsdException w:name="Medium List 1 Accent 6" w:uiPriority="65"/>
+    <w:lsdException w:name="Medium List 2 Accent 6" w:uiPriority="66"/>
+    <w:lsdException w:name="Medium Grid 1 Accent 6" w:uiPriority="67"/>
+    <w:lsdException w:name="Medium Grid 2 Accent 6" w:uiPriority="68"/>
+    <w:lsdException w:name="Medium Grid 3 Accent 6" w:uiPriority="69"/>
+    <w:lsdException w:name="Dark List Accent 6" w:uiPriority="70"/>
+    <w:lsdException w:name="Colorful Shading Accent 6" w:uiPriority="71"/>
+    <w:lsdException w:name="Colorful List Accent 6" w:uiPriority="72"/>
+    <w:lsdException w:name="Colorful Grid Accent 6" w:uiPriority="73"/>
+    <w:lsdException w:name="Subtle Emphasis" w:uiPriority="19" w:qFormat="1"/>
+    <w:lsdException w:name="Intense Emphasis" w:uiPriority="21" w:qFormat="1"/>
+    <w:lsdException w:name="Subtle Reference" w:uiPriority="31" w:qFormat="1"/>
+    <w:lsdException w:name="Intense Reference" w:uiPriority="32" w:qFormat="1"/>
+    <w:lsdException w:name="Book Title" w:uiPriority="33" w:qFormat="1"/>
+    <w:lsdException w:name="Bibliography" w:semiHidden="1" w:uiPriority="37" w:unhideWhenUsed="1"/>
+    <w:lsdException w:name="TOC Heading" w:semiHidden="1" w:uiPriority="39" w:unhideWhenUsed="1" w:qFormat="1"/>
+    <w:lsdException w:name="Plain Table 1" w:uiPriority="41"/>
+    <w:lsdException w:name="Plain Table 2" w:uiPriority="42"/>
+    <w:lsdException w:name="Plain Table 3" w:uiPriority="43"/>
+    <w:lsdException w:name="Plain Table 4" w:uiPriority="44"/>
+    <w:lsdException w:name="Plain Table 5" w:uiPriority="45"/>
+    <w:lsdException w:name="Grid Table Light" w:uiPriority="40"/>
+    <w:lsdException w:name="Grid Table 1 Light" w:uiPriority="46"/>
+    <w:lsdException w:name="Grid Table 2" w:uiPriority="47"/>
+    <w:lsdException w:name="Grid Table 3" w:uiPriority="48"/>
+    <w:lsdException w:name="Grid Table 4" w:uiPriority="49"/>
+    <w:lsdException w:name="Grid Table 5 Dark" w:uiPriority="50"/>
+    <w:lsdException w:name="Grid Table 6 Colorful" w:uiPriority="51"/>
+    <w:lsdException w:name="Grid Table 7 Colorful" w:uiPriority="52"/>
+    <w:lsdException w:name="Grid Table 1 Light Accent 1" w:uiPriority="46"/>
+    <w:lsdException w:name="Grid Table 2 Accent 1" w:uiPriority="47"/>
+    <w:lsdException w:name="Grid Table 3 Accent 1" w:uiPriority="48"/>
+    <w:lsdException w:name="Grid Table 4 Accent 1" w:uiPriority="49"/>
+    <w:lsdException w:name="Grid Table 5 Dark Accent 1" w:uiPriority="50"/>
+    <w:lsdException w:name="Grid Table 6 Colorful Accent 1" w:uiPriority="51"/>
+    <w:lsdException w:name="Grid Table 7 Colorful Accent 1" w:uiPriority="52"/>
+    <w:lsdException w:name="Grid Table 1 Light Accent 2" w:uiPriority="46"/>
+    <w:lsdException w:name="Grid Table 2 Accent 2" w:uiPriority="47"/>
+    <w:lsdException w:name="Grid Table 3 Accent 2" w:uiPriority="48"/>
+    <w:lsdException w:name="Grid Table 4 Accent 2" w:uiPriority="49"/>
+    <w:lsdException w:name="Grid Table 5 Dark Accent 2" w:uiPriority="50"/>
+    <w:lsdException w:name="Grid Table 6 Colorful Accent 2" w:uiPriority="51"/>
+    <w:lsdException w:name="Grid Table 7 Colorful Accent 2" w:uiPriority="52"/>
+    <w:lsdException w:name="Grid Table 1 Light Accent 3" w:uiPriority="46"/>
+    <w:lsdException w:name="Grid Table 2 Accent 3" w:uiPriority="47"/>
+    <w:lsdException w:name="Grid Table 3 Accent 3" w:uiPriority="48"/>
+    <w:lsdException w:name="Grid Table 4 Accent 3" w:uiPriority="49"/>
+    <w:lsdException w:name="Grid Table 5 Dark Accent 3" w:uiPriority="50"/>
+    <w:lsdException w:name="Grid Table 6 Colorful Accent 3" w:uiPriority="51"/>
+    <w:lsdException w:name="Grid Table 7 Colorful Accent 3" w:uiPriority="52"/>
+    <w:lsdException w:name="Grid Table 1 Light Accent 4" w:uiPriority="46"/>
+    <w:lsdException w:name="Grid Table 2 Accent 4" w:uiPriority="47"/>
+    <w:lsdException w:name="Grid Table 3 Accent 4" w:uiPriority="48"/>
+    <w:lsdException w:name="Grid Table 4 Accent 4" w:uiPriority="49"/>
+    <w:lsdException w:name="Grid Table 5 Dark Accent 4" w:uiPriority="50"/>
+    <w:lsdException w:name="Grid Table 6 Colorful Accent 4" w:uiPriority="51"/>
+    <w:lsdException w:name="Grid Table 7 Colorful Accent 4" w:uiPriority="52"/>
+    <w:lsdException w:name="Grid Table 1 Light Accent 5" w:uiPriority="46"/>
+    <w:lsdException w:name="Grid Table 2 Accent 5" w:uiPriority="47"/>
+    <w:lsdException w:name="Grid Table 3 Accent 5" w:uiPriority="48"/>
+    <w:lsdException w:name="Grid Table 4 Accent 5" w:uiPriority="49"/>
+    <w:lsdException w:name="Grid Table 5 Dark Accent 5" w:uiPriority="50"/>
+    <w:lsdException w:name="Grid Table 6 Colorful Accent 5" w:uiPriority="51"/>
+    <w:lsdException w:name="Grid Table 7 Colorful Accent 5" w:uiPriority="52"/>
+    <w:lsdException w:name="Grid Table 1 Light Accent 6" w:uiPriority="46"/>
+    <w:lsdException w:name="Grid Table 2 Accent 6" w:uiPriority="47"/>
+    <w:lsdException w:name="Grid Table 3 Accent 6" w:uiPriority="48"/>
+    <w:lsdException w:name="Grid Table 4 Accent 6" w:uiPriority="49"/>
+    <w:lsdException w:name="Grid Table 5 Dark Accent 6" w:uiPriority="50"/>
+    <w:lsdException w:name="Grid Table 6 Colorful Accent 6" w:uiPriority="51"/>
+    <w:lsdException w:name="Grid Table 7 Colorful Accent 6" w:uiPriority="52"/>
+    <w:lsdException w:name="List Table 1 Light" w:uiPriority="46"/>
+    <w:lsdException w:name="List Table 2" w:uiPriority="47"/>
+    <w:lsdException w:name="List Table 3" w:uiPriority="48"/>
+    <w:lsdException w:name="List Table 4" w:uiPriority="49"/>
+    <w:lsdException w:name="List Table 5 Dark" w:uiPriority="50"/>
+    <w:lsdException w:name="List Table 6 Colorful" w:uiPriority="51"/>
+    <w:lsdException w:name="List Table 7 Colorful" w:uiPriority="52"/>
+    <w:lsdException w:name="List Table 1 Light Accent 1" w:uiPriority="46"/>
+    <w:lsdException w:name="List Table 2 Accent 1" w:uiPriority="47"/>
+    <w:lsdException w:name="List Table 3 Accent 1" w:uiPriority="48"/>
+    <w:lsdException w:name="List Table 4 Accent 1" w:uiPriority="49"/>
+    <w:lsdException w:name="List Table 5 Dark Accent 1" w:uiPriority="50"/>
+    <w:lsdException w:name="List Table 6 Colorful Accent 1" w:uiPriority="51"/>
+    <w:lsdException w:name="List Table 7 Colorful Accent 1" w:uiPriority="52"/>
+    <w:lsdException w:name="List Table 1 Light Accent 2" w:uiPriority="46"/>
+    <w:lsdException w:name="List Table 2 Accent 2" w:uiPriority="47"/>
+    <w:lsdException w:name="List Table 3 Accent 2" w:uiPriority="48"/>
+    <w:lsdException w:name="List Table 4 Accent 2" w:uiPriority="49"/>
+    <w:lsdException w:name="List Table 5 Dark Accent 2" w:uiPriority="50"/>
+    <w:lsdException w:name="List Table 6 Colorful Accent 2" w:uiPriority="51"/>
+    <w:lsdException w:name="List Table 7 Colorful Accent 2" w:uiPriority="52"/>
+    <w:lsdException w:name="List Table 1 Light Accent 3" w:uiPriority="46"/>
+    <w:lsdException w:name="List Table 2 Accent 3" w:uiPriority="47"/>
+    <w:lsdException w:name="List Table 3 Accent 3" w:uiPriority="48"/>
+    <w:lsdException w:name="List Table 4 Accent 3" w:uiPriority="49"/>
+    <w:lsdException w:name="List Table 5 Dark Accent 3" w:uiPriority="50"/>
+    <w:lsdException w:name="List Table 6 Colorful Accent 3" w:uiPriority="51"/>
+    <w:lsdException w:name="List Table 7 Colorful Accent 3" w:uiPriority="52"/>
+    <w:lsdException w:name="List Table 1 Light Accent 4" w:uiPriority="46"/>
+    <w:lsdException w:name="List Table 2 Accent 4" w:uiPriority="47"/>
+    <w:lsdException w:name="List Table 3 Accent 4" w:uiPriority="48"/>
+    <w:lsdException w:name="List Table 4 Accent 4" w:uiPriority="49"/>
+    <w:lsdException w:name="List Table 5 Dark Accent 4" w:uiPriority="50"/>
+    <w:lsdException w:name="List Table 6 Colorful Accent 4" w:uiPriority="51"/>
+    <w:lsdException w:name="List Table 7 Colorful Accent 4" w:uiPriority="52"/>
+    <w:lsdException w:name="List Table 1 Light Accent 5" w:uiPriority="46"/>
+    <w:lsdException w:name="List Table 2 Accent 5" w:uiPriority="47"/>
+    <w:lsdException w:name="List Table 3 Accent 5" w:uiPriority="48"/>
+    <w:lsdException w:name="List Table 4 Accent 5" w:uiPriority="49"/>
+    <w:lsdException w:name="List Table 5 Dark Accent 5" w:uiPriority="50"/>
+    <w:lsdException w:name="List Table 6 Colorful Accent 5" w:uiPriority="51"/>
+    <w:lsdException w:name="List Table 7 Colorful Accent 5" w:uiPriority="52"/>
+    <w:lsdException w:name="List Table 1 Light Accent 6" w:uiPriority="46"/>
+    <w:lsdException w:name="List Table 2 Accent 6" w:uiPriority="47"/>
+    <w:lsdException w:name="List Table 3 Accent 6" w:uiPriority="48"/>
+    <w:lsdException w:name="List Table 4 Accent 6" w:uiPriority="49"/>
+    <w:lsdException w:name="List Table 5 Dark Accent 6" w:uiPriority="50"/>
+    <w:lsdException w:name="List Table 6 Colorful Accent 6" w:uiPriority="51"/>
+    <w:lsdException w:name="List Table 7 Colorful Accent 6" w:uiPriority="52"/>
   </w:latentStyles>
   <w:style w:type="paragraph" w:default="1" w:styleId="Normal">
     <w:name w:val="Normal"/>
     <w:qFormat/>
   </w:style>
-  <w:style w:type="character" w:default="1" w:styleId="Fuentedeprrafopredeter">
+  <w:style w:type="character" w:default="1" w:styleId="DefaultParagraphFont">
     <w:name w:val="Default Paragraph Font"/>
     <w:uiPriority w:val="1"/>
     <w:semiHidden/>
     <w:unhideWhenUsed/>
   </w:style>
-  <w:style w:type="table" w:default="1" w:styleId="Tablanormal">
+  <w:style w:type="table" w:default="1" w:styleId="TableNormal">
     <w:name w:val="Normal Table"/>
     <w:uiPriority w:val="99"/>
     <w:semiHidden/>
@@ -3340,13 +3511,13 @@
       </w:tblCellMar>
     </w:tblPr>
   </w:style>
-  <w:style w:type="numbering" w:default="1" w:styleId="Sinlista">
+  <w:style w:type="numbering" w:default="1" w:styleId="NoList">
     <w:name w:val="No List"/>
     <w:uiPriority w:val="99"/>
     <w:semiHidden/>
     <w:unhideWhenUsed/>
   </w:style>
-  <w:style w:type="paragraph" w:styleId="Prrafodelista">
+  <w:style w:type="paragraph" w:styleId="ListParagraph">
     <w:name w:val="List Paragraph"/>
     <w:basedOn w:val="Normal"/>
     <w:uiPriority w:val="34"/>
@@ -3374,10 +3545,10 @@
       <w:lang w:eastAsia="es-ES"/>
     </w:rPr>
   </w:style>
-  <w:style w:type="paragraph" w:styleId="Textodeglobo">
+  <w:style w:type="paragraph" w:styleId="BalloonText">
     <w:name w:val="Balloon Text"/>
     <w:basedOn w:val="Normal"/>
-    <w:link w:val="TextodegloboCar"/>
+    <w:link w:val="BalloonTextChar"/>
     <w:uiPriority w:val="99"/>
     <w:semiHidden/>
     <w:unhideWhenUsed/>
@@ -3391,10 +3562,10 @@
       <w:szCs w:val="16"/>
     </w:rPr>
   </w:style>
-  <w:style w:type="character" w:customStyle="1" w:styleId="TextodegloboCar">
-    <w:name w:val="Texto de globo Car"/>
-    <w:basedOn w:val="Fuentedeprrafopredeter"/>
-    <w:link w:val="Textodeglobo"/>
+  <w:style w:type="character" w:customStyle="1" w:styleId="BalloonTextChar">
+    <w:name w:val="Balloon Text Char"/>
+    <w:basedOn w:val="DefaultParagraphFont"/>
+    <w:link w:val="BalloonText"/>
     <w:uiPriority w:val="99"/>
     <w:semiHidden/>
     <w:rsid w:val="003C57C2"/>
@@ -3404,10 +3575,10 @@
       <w:szCs w:val="16"/>
     </w:rPr>
   </w:style>
-  <w:style w:type="paragraph" w:styleId="HTMLconformatoprevio">
+  <w:style w:type="paragraph" w:styleId="HTMLPreformatted">
     <w:name w:val="HTML Preformatted"/>
     <w:basedOn w:val="Normal"/>
-    <w:link w:val="HTMLconformatoprevioCar"/>
+    <w:link w:val="HTMLPreformattedChar"/>
     <w:uiPriority w:val="99"/>
     <w:semiHidden/>
     <w:unhideWhenUsed/>
@@ -3440,308 +3611,10 @@
       <w:lang w:eastAsia="es-ES"/>
     </w:rPr>
   </w:style>
-  <w:style w:type="character" w:customStyle="1" w:styleId="HTMLconformatoprevioCar">
-    <w:name w:val="HTML con formato previo Car"/>
-    <w:basedOn w:val="Fuentedeprrafopredeter"/>
-    <w:link w:val="HTMLconformatoprevio"/>
-    <w:uiPriority w:val="99"/>
-    <w:semiHidden/>
-    <w:rsid w:val="004A3265"/>
-    <w:rPr>
-      <w:rFonts w:ascii="Courier New" w:eastAsia="Times New Roman" w:hAnsi="Courier New" w:cs="Courier New"/>
-      <w:sz w:val="20"/>
-      <w:szCs w:val="20"/>
-      <w:lang w:eastAsia="es-ES"/>
-    </w:rPr>
-  </w:style>
-</w:styles>
-</file>
-
-<file path=word/stylesWithEffects.xml><?xml version="1.0" encoding="utf-8"?>
-<w:styles xmlns:wpc="http://schemas.microsoft.com/office/word/2010/wordprocessingCanvas" xmlns:mc="http://schemas.openxmlformats.org/markup-compatibility/2006" xmlns:o="urn:schemas-microsoft-com:office:office" xmlns:r="http://schemas.openxmlformats.org/officeDocument/2006/relationships" xmlns:m="http://schemas.openxmlformats.org/officeDocument/2006/math" xmlns:v="urn:schemas-microsoft-com:vml" xmlns:wp14="http://schemas.microsoft.com/office/word/2010/wordprocessingDrawing" xmlns:wp="http://schemas.openxmlformats.org/drawingml/2006/wordprocessingDrawing" xmlns:w10="urn:schemas-microsoft-com:office:word" xmlns:w="http://schemas.openxmlformats.org/wordprocessingml/2006/main" xmlns:w14="http://schemas.microsoft.com/office/word/2010/wordml" xmlns:wpg="http://schemas.microsoft.com/office/word/2010/wordprocessingGroup" xmlns:wpi="http://schemas.microsoft.com/office/word/2010/wordprocessingInk" xmlns:wne="http://schemas.microsoft.com/office/word/2006/wordml" xmlns:wps="http://schemas.microsoft.com/office/word/2010/wordprocessingShape" mc:Ignorable="w14 wp14">
-  <w:docDefaults>
-    <w:rPrDefault>
-      <w:rPr>
-        <w:rFonts w:asciiTheme="minorHAnsi" w:eastAsiaTheme="minorHAnsi" w:hAnsiTheme="minorHAnsi" w:cstheme="minorBidi"/>
-        <w:sz w:val="22"/>
-        <w:szCs w:val="22"/>
-        <w:lang w:val="es-ES" w:eastAsia="en-US" w:bidi="ar-SA"/>
-      </w:rPr>
-    </w:rPrDefault>
-    <w:pPrDefault>
-      <w:pPr>
-        <w:spacing w:after="160" w:line="259" w:lineRule="auto"/>
-      </w:pPr>
-    </w:pPrDefault>
-  </w:docDefaults>
-  <w:latentStyles w:defLockedState="0" w:defUIPriority="99" w:defSemiHidden="1" w:defUnhideWhenUsed="1" w:defQFormat="0" w:count="267">
-    <w:lsdException w:name="Normal" w:semiHidden="0" w:uiPriority="0" w:unhideWhenUsed="0" w:qFormat="1"/>
-    <w:lsdException w:name="heading 1" w:semiHidden="0" w:uiPriority="9" w:unhideWhenUsed="0" w:qFormat="1"/>
-    <w:lsdException w:name="heading 2" w:uiPriority="9" w:qFormat="1"/>
-    <w:lsdException w:name="heading 3" w:uiPriority="9" w:qFormat="1"/>
-    <w:lsdException w:name="heading 4" w:uiPriority="9" w:qFormat="1"/>
-    <w:lsdException w:name="heading 5" w:uiPriority="9" w:qFormat="1"/>
-    <w:lsdException w:name="heading 6" w:uiPriority="9" w:qFormat="1"/>
-    <w:lsdException w:name="heading 7" w:uiPriority="9" w:qFormat="1"/>
-    <w:lsdException w:name="heading 8" w:uiPriority="9" w:qFormat="1"/>
-    <w:lsdException w:name="heading 9" w:uiPriority="9" w:qFormat="1"/>
-    <w:lsdException w:name="toc 1" w:uiPriority="39"/>
-    <w:lsdException w:name="toc 2" w:uiPriority="39"/>
-    <w:lsdException w:name="toc 3" w:uiPriority="39"/>
-    <w:lsdException w:name="toc 4" w:uiPriority="39"/>
-    <w:lsdException w:name="toc 5" w:uiPriority="39"/>
-    <w:lsdException w:name="toc 6" w:uiPriority="39"/>
-    <w:lsdException w:name="toc 7" w:uiPriority="39"/>
-    <w:lsdException w:name="toc 8" w:uiPriority="39"/>
-    <w:lsdException w:name="toc 9" w:uiPriority="39"/>
-    <w:lsdException w:name="caption" w:uiPriority="35" w:qFormat="1"/>
-    <w:lsdException w:name="Title" w:semiHidden="0" w:uiPriority="10" w:unhideWhenUsed="0" w:qFormat="1"/>
-    <w:lsdException w:name="Default Paragraph Font" w:uiPriority="1"/>
-    <w:lsdException w:name="Subtitle" w:semiHidden="0" w:uiPriority="11" w:unhideWhenUsed="0" w:qFormat="1"/>
-    <w:lsdException w:name="Strong" w:semiHidden="0" w:uiPriority="22" w:unhideWhenUsed="0" w:qFormat="1"/>
-    <w:lsdException w:name="Emphasis" w:semiHidden="0" w:uiPriority="20" w:unhideWhenUsed="0" w:qFormat="1"/>
-    <w:lsdException w:name="Table Grid" w:semiHidden="0" w:uiPriority="39" w:unhideWhenUsed="0"/>
-    <w:lsdException w:name="Placeholder Text" w:unhideWhenUsed="0"/>
-    <w:lsdException w:name="No Spacing" w:semiHidden="0" w:uiPriority="1" w:unhideWhenUsed="0" w:qFormat="1"/>
-    <w:lsdException w:name="Light Shading" w:semiHidden="0" w:uiPriority="60" w:unhideWhenUsed="0"/>
-    <w:lsdException w:name="Light List" w:semiHidden="0" w:uiPriority="61" w:unhideWhenUsed="0"/>
-    <w:lsdException w:name="Light Grid" w:semiHidden="0" w:uiPriority="62" w:unhideWhenUsed="0"/>
-    <w:lsdException w:name="Medium Shading 1" w:semiHidden="0" w:uiPriority="63" w:unhideWhenUsed="0"/>
-    <w:lsdException w:name="Medium Shading 2" w:semiHidden="0" w:uiPriority="64" w:unhideWhenUsed="0"/>
-    <w:lsdException w:name="Medium List 1" w:semiHidden="0" w:uiPriority="65" w:unhideWhenUsed="0"/>
-    <w:lsdException w:name="Medium List 2" w:semiHidden="0" w:uiPriority="66" w:unhideWhenUsed="0"/>
-    <w:lsdException w:name="Medium Grid 1" w:semiHidden="0" w:uiPriority="67" w:unhideWhenUsed="0"/>
-    <w:lsdException w:name="Medium Grid 2" w:semiHidden="0" w:uiPriority="68" w:unhideWhenUsed="0"/>
-    <w:lsdException w:name="Medium Grid 3" w:semiHidden="0" w:uiPriority="69" w:unhideWhenUsed="0"/>
-    <w:lsdException w:name="Dark List" w:semiHidden="0" w:uiPriority="70" w:unhideWhenUsed="0"/>
-    <w:lsdException w:name="Colorful Shading" w:semiHidden="0" w:uiPriority="71" w:unhideWhenUsed="0"/>
-    <w:lsdException w:name="Colorful List" w:semiHidden="0" w:uiPriority="72" w:unhideWhenUsed="0"/>
-    <w:lsdException w:name="Colorful Grid" w:semiHidden="0" w:uiPriority="73" w:unhideWhenUsed="0"/>
-    <w:lsdException w:name="Light Shading Accent 1" w:semiHidden="0" w:uiPriority="60" w:unhideWhenUsed="0"/>
-    <w:lsdException w:name="Light List Accent 1" w:semiHidden="0" w:uiPriority="61" w:unhideWhenUsed="0"/>
-    <w:lsdException w:name="Light Grid Accent 1" w:semiHidden="0" w:uiPriority="62" w:unhideWhenUsed="0"/>
-    <w:lsdException w:name="Medium Shading 1 Accent 1" w:semiHidden="0" w:uiPriority="63" w:unhideWhenUsed="0"/>
-    <w:lsdException w:name="Medium Shading 2 Accent 1" w:semiHidden="0" w:uiPriority="64" w:unhideWhenUsed="0"/>
-    <w:lsdException w:name="Medium List 1 Accent 1" w:semiHidden="0" w:uiPriority="65" w:unhideWhenUsed="0"/>
-    <w:lsdException w:name="Revision" w:unhideWhenUsed="0"/>
-    <w:lsdException w:name="List Paragraph" w:semiHidden="0" w:uiPriority="34" w:unhideWhenUsed="0" w:qFormat="1"/>
-    <w:lsdException w:name="Quote" w:semiHidden="0" w:uiPriority="29" w:unhideWhenUsed="0" w:qFormat="1"/>
-    <w:lsdException w:name="Intense Quote" w:semiHidden="0" w:uiPriority="30" w:unhideWhenUsed="0" w:qFormat="1"/>
-    <w:lsdException w:name="Medium List 2 Accent 1" w:semiHidden="0" w:uiPriority="66" w:unhideWhenUsed="0"/>
-    <w:lsdException w:name="Medium Grid 1 Accent 1" w:semiHidden="0" w:uiPriority="67" w:unhideWhenUsed="0"/>
-    <w:lsdException w:name="Medium Grid 2 Accent 1" w:semiHidden="0" w:uiPriority="68" w:unhideWhenUsed="0"/>
-    <w:lsdException w:name="Medium Grid 3 Accent 1" w:semiHidden="0" w:uiPriority="69" w:unhideWhenUsed="0"/>
-    <w:lsdException w:name="Dark List Accent 1" w:semiHidden="0" w:uiPriority="70" w:unhideWhenUsed="0"/>
-    <w:lsdException w:name="Colorful Shading Accent 1" w:semiHidden="0" w:uiPriority="71" w:unhideWhenUsed="0"/>
-    <w:lsdException w:name="Colorful List Accent 1" w:semiHidden="0" w:uiPriority="72" w:unhideWhenUsed="0"/>
-    <w:lsdException w:name="Colorful Grid Accent 1" w:semiHidden="0" w:uiPriority="73" w:unhideWhenUsed="0"/>
-    <w:lsdException w:name="Light Shading Accent 2" w:semiHidden="0" w:uiPriority="60" w:unhideWhenUsed="0"/>
-    <w:lsdException w:name="Light List Accent 2" w:semiHidden="0" w:uiPriority="61" w:unhideWhenUsed="0"/>
-    <w:lsdException w:name="Light Grid Accent 2" w:semiHidden="0" w:uiPriority="62" w:unhideWhenUsed="0"/>
-    <w:lsdException w:name="Medium Shading 1 Accent 2" w:semiHidden="0" w:uiPriority="63" w:unhideWhenUsed="0"/>
-    <w:lsdException w:name="Medium Shading 2 Accent 2" w:semiHidden="0" w:uiPriority="64" w:unhideWhenUsed="0"/>
-    <w:lsdException w:name="Medium List 1 Accent 2" w:semiHidden="0" w:uiPriority="65" w:unhideWhenUsed="0"/>
-    <w:lsdException w:name="Medium List 2 Accent 2" w:semiHidden="0" w:uiPriority="66" w:unhideWhenUsed="0"/>
-    <w:lsdException w:name="Medium Grid 1 Accent 2" w:semiHidden="0" w:uiPriority="67" w:unhideWhenUsed="0"/>
-    <w:lsdException w:name="Medium Grid 2 Accent 2" w:semiHidden="0" w:uiPriority="68" w:unhideWhenUsed="0"/>
-    <w:lsdException w:name="Medium Grid 3 Accent 2" w:semiHidden="0" w:uiPriority="69" w:unhideWhenUsed="0"/>
-    <w:lsdException w:name="Dark List Accent 2" w:semiHidden="0" w:uiPriority="70" w:unhideWhenUsed="0"/>
-    <w:lsdException w:name="Colorful Shading Accent 2" w:semiHidden="0" w:uiPriority="71" w:unhideWhenUsed="0"/>
-    <w:lsdException w:name="Colorful List Accent 2" w:semiHidden="0" w:uiPriority="72" w:unhideWhenUsed="0"/>
-    <w:lsdException w:name="Colorful Grid Accent 2" w:semiHidden="0" w:uiPriority="73" w:unhideWhenUsed="0"/>
-    <w:lsdException w:name="Light Shading Accent 3" w:semiHidden="0" w:uiPriority="60" w:unhideWhenUsed="0"/>
-    <w:lsdException w:name="Light List Accent 3" w:semiHidden="0" w:uiPriority="61" w:unhideWhenUsed="0"/>
-    <w:lsdException w:name="Light Grid Accent 3" w:semiHidden="0" w:uiPriority="62" w:unhideWhenUsed="0"/>
-    <w:lsdException w:name="Medium Shading 1 Accent 3" w:semiHidden="0" w:uiPriority="63" w:unhideWhenUsed="0"/>
-    <w:lsdException w:name="Medium Shading 2 Accent 3" w:semiHidden="0" w:uiPriority="64" w:unhideWhenUsed="0"/>
-    <w:lsdException w:name="Medium List 1 Accent 3" w:semiHidden="0" w:uiPriority="65" w:unhideWhenUsed="0"/>
-    <w:lsdException w:name="Medium List 2 Accent 3" w:semiHidden="0" w:uiPriority="66" w:unhideWhenUsed="0"/>
-    <w:lsdException w:name="Medium Grid 1 Accent 3" w:semiHidden="0" w:uiPriority="67" w:unhideWhenUsed="0"/>
-    <w:lsdException w:name="Medium Grid 2 Accent 3" w:semiHidden="0" w:uiPriority="68" w:unhideWhenUsed="0"/>
-    <w:lsdException w:name="Medium Grid 3 Accent 3" w:semiHidden="0" w:uiPriority="69" w:unhideWhenUsed="0"/>
-    <w:lsdException w:name="Dark List Accent 3" w:semiHidden="0" w:uiPriority="70" w:unhideWhenUsed="0"/>
-    <w:lsdException w:name="Colorful Shading Accent 3" w:semiHidden="0" w:uiPriority="71" w:unhideWhenUsed="0"/>
-    <w:lsdException w:name="Colorful List Accent 3" w:semiHidden="0" w:uiPriority="72" w:unhideWhenUsed="0"/>
-    <w:lsdException w:name="Colorful Grid Accent 3" w:semiHidden="0" w:uiPriority="73" w:unhideWhenUsed="0"/>
-    <w:lsdException w:name="Light Shading Accent 4" w:semiHidden="0" w:uiPriority="60" w:unhideWhenUsed="0"/>
-    <w:lsdException w:name="Light List Accent 4" w:semiHidden="0" w:uiPriority="61" w:unhideWhenUsed="0"/>
-    <w:lsdException w:name="Light Grid Accent 4" w:semiHidden="0" w:uiPriority="62" w:unhideWhenUsed="0"/>
-    <w:lsdException w:name="Medium Shading 1 Accent 4" w:semiHidden="0" w:uiPriority="63" w:unhideWhenUsed="0"/>
-    <w:lsdException w:name="Medium Shading 2 Accent 4" w:semiHidden="0" w:uiPriority="64" w:unhideWhenUsed="0"/>
-    <w:lsdException w:name="Medium List 1 Accent 4" w:semiHidden="0" w:uiPriority="65" w:unhideWhenUsed="0"/>
-    <w:lsdException w:name="Medium List 2 Accent 4" w:semiHidden="0" w:uiPriority="66" w:unhideWhenUsed="0"/>
-    <w:lsdException w:name="Medium Grid 1 Accent 4" w:semiHidden="0" w:uiPriority="67" w:unhideWhenUsed="0"/>
-    <w:lsdException w:name="Medium Grid 2 Accent 4" w:semiHidden="0" w:uiPriority="68" w:unhideWhenUsed="0"/>
-    <w:lsdException w:name="Medium Grid 3 Accent 4" w:semiHidden="0" w:uiPriority="69" w:unhideWhenUsed="0"/>
-    <w:lsdException w:name="Dark List Accent 4" w:semiHidden="0" w:uiPriority="70" w:unhideWhenUsed="0"/>
-    <w:lsdException w:name="Colorful Shading Accent 4" w:semiHidden="0" w:uiPriority="71" w:unhideWhenUsed="0"/>
-    <w:lsdException w:name="Colorful List Accent 4" w:semiHidden="0" w:uiPriority="72" w:unhideWhenUsed="0"/>
-    <w:lsdException w:name="Colorful Grid Accent 4" w:semiHidden="0" w:uiPriority="73" w:unhideWhenUsed="0"/>
-    <w:lsdException w:name="Light Shading Accent 5" w:semiHidden="0" w:uiPriority="60" w:unhideWhenUsed="0"/>
-    <w:lsdException w:name="Light List Accent 5" w:semiHidden="0" w:uiPriority="61" w:unhideWhenUsed="0"/>
-    <w:lsdException w:name="Light Grid Accent 5" w:semiHidden="0" w:uiPriority="62" w:unhideWhenUsed="0"/>
-    <w:lsdException w:name="Medium Shading 1 Accent 5" w:semiHidden="0" w:uiPriority="63" w:unhideWhenUsed="0"/>
-    <w:lsdException w:name="Medium Shading 2 Accent 5" w:semiHidden="0" w:uiPriority="64" w:unhideWhenUsed="0"/>
-    <w:lsdException w:name="Medium List 1 Accent 5" w:semiHidden="0" w:uiPriority="65" w:unhideWhenUsed="0"/>
-    <w:lsdException w:name="Medium List 2 Accent 5" w:semiHidden="0" w:uiPriority="66" w:unhideWhenUsed="0"/>
-    <w:lsdException w:name="Medium Grid 1 Accent 5" w:semiHidden="0" w:uiPriority="67" w:unhideWhenUsed="0"/>
-    <w:lsdException w:name="Medium Grid 2 Accent 5" w:semiHidden="0" w:uiPriority="68" w:unhideWhenUsed="0"/>
-    <w:lsdException w:name="Medium Grid 3 Accent 5" w:semiHidden="0" w:uiPriority="69" w:unhideWhenUsed="0"/>
-    <w:lsdException w:name="Dark List Accent 5" w:semiHidden="0" w:uiPriority="70" w:unhideWhenUsed="0"/>
-    <w:lsdException w:name="Colorful Shading Accent 5" w:semiHidden="0" w:uiPriority="71" w:unhideWhenUsed="0"/>
-    <w:lsdException w:name="Colorful List Accent 5" w:semiHidden="0" w:uiPriority="72" w:unhideWhenUsed="0"/>
-    <w:lsdException w:name="Colorful Grid Accent 5" w:semiHidden="0" w:uiPriority="73" w:unhideWhenUsed="0"/>
-    <w:lsdException w:name="Light Shading Accent 6" w:semiHidden="0" w:uiPriority="60" w:unhideWhenUsed="0"/>
-    <w:lsdException w:name="Light List Accent 6" w:semiHidden="0" w:uiPriority="61" w:unhideWhenUsed="0"/>
-    <w:lsdException w:name="Light Grid Accent 6" w:semiHidden="0" w:uiPriority="62" w:unhideWhenUsed="0"/>
-    <w:lsdException w:name="Medium Shading 1 Accent 6" w:semiHidden="0" w:uiPriority="63" w:unhideWhenUsed="0"/>
-    <w:lsdException w:name="Medium Shading 2 Accent 6" w:semiHidden="0" w:uiPriority="64" w:unhideWhenUsed="0"/>
-    <w:lsdException w:name="Medium List 1 Accent 6" w:semiHidden="0" w:uiPriority="65" w:unhideWhenUsed="0"/>
-    <w:lsdException w:name="Medium List 2 Accent 6" w:semiHidden="0" w:uiPriority="66" w:unhideWhenUsed="0"/>
-    <w:lsdException w:name="Medium Grid 1 Accent 6" w:semiHidden="0" w:uiPriority="67" w:unhideWhenUsed="0"/>
-    <w:lsdException w:name="Medium Grid 2 Accent 6" w:semiHidden="0" w:uiPriority="68" w:unhideWhenUsed="0"/>
-    <w:lsdException w:name="Medium Grid 3 Accent 6" w:semiHidden="0" w:uiPriority="69" w:unhideWhenUsed="0"/>
-    <w:lsdException w:name="Dark List Accent 6" w:semiHidden="0" w:uiPriority="70" w:unhideWhenUsed="0"/>
-    <w:lsdException w:name="Colorful Shading Accent 6" w:semiHidden="0" w:uiPriority="71" w:unhideWhenUsed="0"/>
-    <w:lsdException w:name="Colorful List Accent 6" w:semiHidden="0" w:uiPriority="72" w:unhideWhenUsed="0"/>
-    <w:lsdException w:name="Colorful Grid Accent 6" w:semiHidden="0" w:uiPriority="73" w:unhideWhenUsed="0"/>
-    <w:lsdException w:name="Subtle Emphasis" w:semiHidden="0" w:uiPriority="19" w:unhideWhenUsed="0" w:qFormat="1"/>
-    <w:lsdException w:name="Intense Emphasis" w:semiHidden="0" w:uiPriority="21" w:unhideWhenUsed="0" w:qFormat="1"/>
-    <w:lsdException w:name="Subtle Reference" w:semiHidden="0" w:uiPriority="31" w:unhideWhenUsed="0" w:qFormat="1"/>
-    <w:lsdException w:name="Intense Reference" w:semiHidden="0" w:uiPriority="32" w:unhideWhenUsed="0" w:qFormat="1"/>
-    <w:lsdException w:name="Book Title" w:semiHidden="0" w:uiPriority="33" w:unhideWhenUsed="0" w:qFormat="1"/>
-    <w:lsdException w:name="Bibliography" w:uiPriority="37"/>
-    <w:lsdException w:name="TOC Heading" w:uiPriority="39" w:qFormat="1"/>
-  </w:latentStyles>
-  <w:style w:type="paragraph" w:default="1" w:styleId="Normal">
-    <w:name w:val="Normal"/>
-    <w:qFormat/>
-  </w:style>
-  <w:style w:type="character" w:default="1" w:styleId="Fuentedeprrafopredeter">
-    <w:name w:val="Default Paragraph Font"/>
-    <w:uiPriority w:val="1"/>
-    <w:semiHidden/>
-    <w:unhideWhenUsed/>
-  </w:style>
-  <w:style w:type="table" w:default="1" w:styleId="Tablanormal">
-    <w:name w:val="Normal Table"/>
-    <w:uiPriority w:val="99"/>
-    <w:semiHidden/>
-    <w:unhideWhenUsed/>
-    <w:tblPr>
-      <w:tblInd w:w="0" w:type="dxa"/>
-      <w:tblCellMar>
-        <w:top w:w="0" w:type="dxa"/>
-        <w:left w:w="108" w:type="dxa"/>
-        <w:bottom w:w="0" w:type="dxa"/>
-        <w:right w:w="108" w:type="dxa"/>
-      </w:tblCellMar>
-    </w:tblPr>
-  </w:style>
-  <w:style w:type="numbering" w:default="1" w:styleId="Sinlista">
-    <w:name w:val="No List"/>
-    <w:uiPriority w:val="99"/>
-    <w:semiHidden/>
-    <w:unhideWhenUsed/>
-  </w:style>
-  <w:style w:type="paragraph" w:styleId="Prrafodelista">
-    <w:name w:val="List Paragraph"/>
-    <w:basedOn w:val="Normal"/>
-    <w:uiPriority w:val="34"/>
-    <w:qFormat/>
-    <w:rsid w:val="00535D45"/>
-    <w:pPr>
-      <w:ind w:left="720"/>
-      <w:contextualSpacing/>
-    </w:pPr>
-  </w:style>
-  <w:style w:type="paragraph" w:styleId="NormalWeb">
-    <w:name w:val="Normal (Web)"/>
-    <w:basedOn w:val="Normal"/>
-    <w:uiPriority w:val="99"/>
-    <w:semiHidden/>
-    <w:unhideWhenUsed/>
-    <w:rsid w:val="009878E8"/>
-    <w:pPr>
-      <w:spacing w:before="100" w:beforeAutospacing="1" w:after="100" w:afterAutospacing="1" w:line="240" w:lineRule="auto"/>
-    </w:pPr>
-    <w:rPr>
-      <w:rFonts w:ascii="Times New Roman" w:eastAsia="Times New Roman" w:hAnsi="Times New Roman" w:cs="Times New Roman"/>
-      <w:sz w:val="24"/>
-      <w:szCs w:val="24"/>
-      <w:lang w:eastAsia="es-ES"/>
-    </w:rPr>
-  </w:style>
-  <w:style w:type="paragraph" w:styleId="Textodeglobo">
-    <w:name w:val="Balloon Text"/>
-    <w:basedOn w:val="Normal"/>
-    <w:link w:val="TextodegloboCar"/>
-    <w:uiPriority w:val="99"/>
-    <w:semiHidden/>
-    <w:unhideWhenUsed/>
-    <w:rsid w:val="003C57C2"/>
-    <w:pPr>
-      <w:spacing w:after="0" w:line="240" w:lineRule="auto"/>
-    </w:pPr>
-    <w:rPr>
-      <w:rFonts w:ascii="Tahoma" w:hAnsi="Tahoma" w:cs="Tahoma"/>
-      <w:sz w:val="16"/>
-      <w:szCs w:val="16"/>
-    </w:rPr>
-  </w:style>
-  <w:style w:type="character" w:customStyle="1" w:styleId="TextodegloboCar">
-    <w:name w:val="Texto de globo Car"/>
-    <w:basedOn w:val="Fuentedeprrafopredeter"/>
-    <w:link w:val="Textodeglobo"/>
-    <w:uiPriority w:val="99"/>
-    <w:semiHidden/>
-    <w:rsid w:val="003C57C2"/>
-    <w:rPr>
-      <w:rFonts w:ascii="Tahoma" w:hAnsi="Tahoma" w:cs="Tahoma"/>
-      <w:sz w:val="16"/>
-      <w:szCs w:val="16"/>
-    </w:rPr>
-  </w:style>
-  <w:style w:type="paragraph" w:styleId="HTMLconformatoprevio">
-    <w:name w:val="HTML Preformatted"/>
-    <w:basedOn w:val="Normal"/>
-    <w:link w:val="HTMLconformatoprevioCar"/>
-    <w:uiPriority w:val="99"/>
-    <w:semiHidden/>
-    <w:unhideWhenUsed/>
-    <w:rsid w:val="004A3265"/>
-    <w:pPr>
-      <w:tabs>
-        <w:tab w:val="left" w:pos="916"/>
-        <w:tab w:val="left" w:pos="1832"/>
-        <w:tab w:val="left" w:pos="2748"/>
-        <w:tab w:val="left" w:pos="3664"/>
-        <w:tab w:val="left" w:pos="4580"/>
-        <w:tab w:val="left" w:pos="5496"/>
-        <w:tab w:val="left" w:pos="6412"/>
-        <w:tab w:val="left" w:pos="7328"/>
-        <w:tab w:val="left" w:pos="8244"/>
-        <w:tab w:val="left" w:pos="9160"/>
-        <w:tab w:val="left" w:pos="10076"/>
-        <w:tab w:val="left" w:pos="10992"/>
-        <w:tab w:val="left" w:pos="11908"/>
-        <w:tab w:val="left" w:pos="12824"/>
-        <w:tab w:val="left" w:pos="13740"/>
-        <w:tab w:val="left" w:pos="14656"/>
-      </w:tabs>
-      <w:spacing w:after="0" w:line="240" w:lineRule="auto"/>
-    </w:pPr>
-    <w:rPr>
-      <w:rFonts w:ascii="Courier New" w:eastAsia="Times New Roman" w:hAnsi="Courier New" w:cs="Courier New"/>
-      <w:sz w:val="20"/>
-      <w:szCs w:val="20"/>
-      <w:lang w:eastAsia="es-ES"/>
-    </w:rPr>
-  </w:style>
-  <w:style w:type="character" w:customStyle="1" w:styleId="HTMLconformatoprevioCar">
-    <w:name w:val="HTML con formato previo Car"/>
-    <w:basedOn w:val="Fuentedeprrafopredeter"/>
-    <w:link w:val="HTMLconformatoprevio"/>
+  <w:style w:type="character" w:customStyle="1" w:styleId="HTMLPreformattedChar">
+    <w:name w:val="HTML Preformatted Char"/>
+    <w:basedOn w:val="DefaultParagraphFont"/>
+    <w:link w:val="HTMLPreformatted"/>
     <w:uiPriority w:val="99"/>
     <w:semiHidden/>
     <w:rsid w:val="004A3265"/>
@@ -4010,7 +3883,7 @@
   <a:extraClrSchemeLst/>
   <a:extLst>
     <a:ext uri="{05A4C25C-085E-4340-85A3-A5531E510DB2}">
-      <thm15:themeFamily xmlns:thm15="http://schemas.microsoft.com/office/thememl/2012/main" xmlns="" name="Office Theme" id="{62F939B6-93AF-4DB8-9C6B-D6C7DFDC589F}" vid="{4A3C46E8-61CC-4603-A589-7422A47A8E4A}"/>
+      <thm15:themeFamily xmlns:thm15="http://schemas.microsoft.com/office/thememl/2012/main" name="Office Theme" id="{62F939B6-93AF-4DB8-9C6B-D6C7DFDC589F}" vid="{4A3C46E8-61CC-4603-A589-7422A47A8E4A}"/>
     </a:ext>
   </a:extLst>
 </a:theme>

</xml_diff>

<commit_message>
El tracer está espectacular!
</commit_message>
<xml_diff>
--- a/Readme.docx
+++ b/Readme.docx
@@ -215,12 +215,36 @@
           <w:b/>
         </w:rPr>
       </w:pPr>
-      <w:r>
-        <w:rPr>
-          <w:b/>
-        </w:rPr>
-        <w:t>LIMPIAR EL COMMAND Y EVENT BUS, esto sirve para procesar los eventos con fecha pendientes. De esta forma se preserva el flujo de trabajos programados al momento de la reconstrucción.</w:t>
-      </w:r>
+      <w:proofErr w:type="spellStart"/>
+      <w:r>
+        <w:rPr>
+          <w:rFonts w:ascii="Segoe Print" w:hAnsi="Segoe Print" w:cs="Segoe Print"/>
+        </w:rPr>
+        <w:t>retry</w:t>
+      </w:r>
+      <w:proofErr w:type="spellEnd"/>
+      <w:r>
+        <w:rPr>
+          <w:rFonts w:ascii="Segoe Print" w:hAnsi="Segoe Print" w:cs="Segoe Print"/>
+        </w:rPr>
+        <w:t xml:space="preserve"> </w:t>
+      </w:r>
+      <w:proofErr w:type="spellStart"/>
+      <w:r>
+        <w:rPr>
+          <w:rFonts w:ascii="Segoe Print" w:hAnsi="Segoe Print" w:cs="Segoe Print"/>
+        </w:rPr>
+        <w:t>system</w:t>
+      </w:r>
+      <w:proofErr w:type="spellEnd"/>
+      <w:r>
+        <w:rPr>
+          <w:rFonts w:ascii="Segoe Print" w:hAnsi="Segoe Print" w:cs="Segoe Print"/>
+        </w:rPr>
+        <w:t xml:space="preserve"> del snapshot.</w:t>
+      </w:r>
+      <w:bookmarkStart w:id="0" w:name="_GoBack"/>
+      <w:bookmarkEnd w:id="0"/>
     </w:p>
     <w:p>
       <w:pPr>
@@ -237,35 +261,7 @@
         <w:rPr>
           <w:b/>
         </w:rPr>
-        <w:t xml:space="preserve">El contador de performance de los </w:t>
-      </w:r>
-      <w:proofErr w:type="spellStart"/>
-      <w:r>
-        <w:rPr>
-          <w:b/>
-        </w:rPr>
-        <w:t>rebuilders</w:t>
-      </w:r>
-      <w:proofErr w:type="spellEnd"/>
-      <w:r>
-        <w:rPr>
-          <w:b/>
-        </w:rPr>
-        <w:t xml:space="preserve">. Hacer que sea un componente. Que pueda contar también la performance de cuando los dos </w:t>
-      </w:r>
-      <w:proofErr w:type="spellStart"/>
-      <w:r>
-        <w:rPr>
-          <w:b/>
-        </w:rPr>
-        <w:t>rebuilders</w:t>
-      </w:r>
-      <w:proofErr w:type="spellEnd"/>
-      <w:r>
-        <w:rPr>
-          <w:b/>
-        </w:rPr>
-        <w:t xml:space="preserve"> se ejecutan al mismo tiempo.</w:t>
+        <w:t>LIMPIAR EL COMMAND Y EVENT BUS, esto sirve para procesar los eventos con fecha pendientes. De esta forma se preserva el flujo de trabajos programados al momento de la reconstrucción.</w:t>
       </w:r>
     </w:p>
     <w:p>
@@ -283,35 +279,35 @@
         <w:rPr>
           <w:b/>
         </w:rPr>
-        <w:t xml:space="preserve">Tirar todo en el </w:t>
-      </w:r>
-      <w:proofErr w:type="spellStart"/>
-      <w:r>
-        <w:rPr>
-          <w:b/>
-        </w:rPr>
-        <w:t>thread</w:t>
-      </w:r>
-      <w:proofErr w:type="spellEnd"/>
-      <w:r>
-        <w:rPr>
-          <w:b/>
-        </w:rPr>
-        <w:t xml:space="preserve"> pool lo de ver los </w:t>
-      </w:r>
-      <w:proofErr w:type="spellStart"/>
-      <w:r>
-        <w:rPr>
-          <w:b/>
-        </w:rPr>
-        <w:t>tracing</w:t>
-      </w:r>
-      <w:proofErr w:type="spellEnd"/>
-      <w:r>
-        <w:rPr>
-          <w:b/>
-        </w:rPr>
-        <w:t xml:space="preserve">. </w:t>
+        <w:t xml:space="preserve">El contador de performance de los </w:t>
+      </w:r>
+      <w:proofErr w:type="spellStart"/>
+      <w:r>
+        <w:rPr>
+          <w:b/>
+        </w:rPr>
+        <w:t>rebuilders</w:t>
+      </w:r>
+      <w:proofErr w:type="spellEnd"/>
+      <w:r>
+        <w:rPr>
+          <w:b/>
+        </w:rPr>
+        <w:t xml:space="preserve">. Hacer que sea un componente. Que pueda contar también la performance de cuando los dos </w:t>
+      </w:r>
+      <w:proofErr w:type="spellStart"/>
+      <w:r>
+        <w:rPr>
+          <w:b/>
+        </w:rPr>
+        <w:t>rebuilders</w:t>
+      </w:r>
+      <w:proofErr w:type="spellEnd"/>
+      <w:r>
+        <w:rPr>
+          <w:b/>
+        </w:rPr>
+        <w:t xml:space="preserve"> se ejecutan al mismo tiempo.</w:t>
       </w:r>
     </w:p>
     <w:p>
@@ -329,6 +325,52 @@
         <w:rPr>
           <w:b/>
         </w:rPr>
+        <w:t xml:space="preserve">Tirar todo en el </w:t>
+      </w:r>
+      <w:proofErr w:type="spellStart"/>
+      <w:r>
+        <w:rPr>
+          <w:b/>
+        </w:rPr>
+        <w:t>thread</w:t>
+      </w:r>
+      <w:proofErr w:type="spellEnd"/>
+      <w:r>
+        <w:rPr>
+          <w:b/>
+        </w:rPr>
+        <w:t xml:space="preserve"> pool lo de ver los </w:t>
+      </w:r>
+      <w:proofErr w:type="spellStart"/>
+      <w:r>
+        <w:rPr>
+          <w:b/>
+        </w:rPr>
+        <w:t>tracing</w:t>
+      </w:r>
+      <w:proofErr w:type="spellEnd"/>
+      <w:r>
+        <w:rPr>
+          <w:b/>
+        </w:rPr>
+        <w:t xml:space="preserve">. </w:t>
+      </w:r>
+    </w:p>
+    <w:p>
+      <w:pPr>
+        <w:pStyle w:val="ListParagraph"/>
+        <w:numPr>
+          <w:ilvl w:val="0"/>
+          <w:numId w:val="6"/>
+        </w:numPr>
+        <w:rPr>
+          <w:b/>
+        </w:rPr>
+      </w:pPr>
+      <w:r>
+        <w:rPr>
+          <w:b/>
+        </w:rPr>
         <w:t>Crear lo de .</w:t>
       </w:r>
       <w:proofErr w:type="spellStart"/>
@@ -407,8 +449,6 @@
         </w:rPr>
         <w:t xml:space="preserve"> sea liviana para procesar miles de mensajes)</w:t>
       </w:r>
-      <w:bookmarkStart w:id="0" w:name="_GoBack"/>
-      <w:bookmarkEnd w:id="0"/>
     </w:p>
     <w:p>
       <w:pPr>
@@ -979,6 +1019,7 @@
           <w:sz w:val="22"/>
           <w:szCs w:val="22"/>
         </w:rPr>
+        <w:lastRenderedPageBreak/>
         <w:t xml:space="preserve">Que haya una </w:t>
       </w:r>
       <w:proofErr w:type="spellStart"/>
@@ -1145,7 +1186,6 @@
           <w:sz w:val="22"/>
           <w:szCs w:val="22"/>
         </w:rPr>
-        <w:lastRenderedPageBreak/>
         <w:t>Tambien</w:t>
       </w:r>
       <w:proofErr w:type="spellEnd"/>
@@ -1624,6 +1664,7 @@
           <w:sz w:val="20"/>
           <w:szCs w:val="20"/>
         </w:rPr>
+        <w:lastRenderedPageBreak/>
         <w:t>martes</w:t>
       </w:r>
       <w:proofErr w:type="gramEnd"/>
@@ -1676,7 +1717,6 @@
           <w:sz w:val="22"/>
           <w:szCs w:val="22"/>
         </w:rPr>
-        <w:lastRenderedPageBreak/>
         <w:t xml:space="preserve">En la capa de aplicación se </w:t>
       </w:r>
       <w:proofErr w:type="spellStart"/>

</xml_diff>

<commit_message>
Ahora funciona correctamente prácticamente todo! :D
</commit_message>
<xml_diff>
--- a/Readme.docx
+++ b/Readme.docx
@@ -1,212 +1,39 @@
 
 <file path=word/document.xml><?xml version="1.0" encoding="utf-8"?>
-<w:document xmlns:wpc="http://schemas.microsoft.com/office/word/2010/wordprocessingCanvas" xmlns:mc="http://schemas.openxmlformats.org/markup-compatibility/2006" xmlns:o="urn:schemas-microsoft-com:office:office" xmlns:r="http://schemas.openxmlformats.org/officeDocument/2006/relationships" xmlns:m="http://schemas.openxmlformats.org/officeDocument/2006/math" xmlns:v="urn:schemas-microsoft-com:vml" xmlns:wp14="http://schemas.microsoft.com/office/word/2010/wordprocessingDrawing" xmlns:wp="http://schemas.openxmlformats.org/drawingml/2006/wordprocessingDrawing" xmlns:w10="urn:schemas-microsoft-com:office:word" xmlns:w="http://schemas.openxmlformats.org/wordprocessingml/2006/main" xmlns:w14="http://schemas.microsoft.com/office/word/2010/wordml" xmlns:w15="http://schemas.microsoft.com/office/word/2012/wordml" xmlns:wpg="http://schemas.microsoft.com/office/word/2010/wordprocessingGroup" xmlns:wpi="http://schemas.microsoft.com/office/word/2010/wordprocessingInk" xmlns:wne="http://schemas.microsoft.com/office/word/2006/wordml" xmlns:wps="http://schemas.microsoft.com/office/word/2010/wordprocessingShape" mc:Ignorable="w14 w15 wp14">
+<w:document xmlns:wpc="http://schemas.microsoft.com/office/word/2010/wordprocessingCanvas" xmlns:mc="http://schemas.openxmlformats.org/markup-compatibility/2006" xmlns:o="urn:schemas-microsoft-com:office:office" xmlns:r="http://schemas.openxmlformats.org/officeDocument/2006/relationships" xmlns:m="http://schemas.openxmlformats.org/officeDocument/2006/math" xmlns:v="urn:schemas-microsoft-com:vml" xmlns:wp14="http://schemas.microsoft.com/office/word/2010/wordprocessingDrawing" xmlns:wp="http://schemas.openxmlformats.org/drawingml/2006/wordprocessingDrawing" xmlns:w10="urn:schemas-microsoft-com:office:word" xmlns:w="http://schemas.openxmlformats.org/wordprocessingml/2006/main" xmlns:w14="http://schemas.microsoft.com/office/word/2010/wordml" xmlns:wpg="http://schemas.microsoft.com/office/word/2010/wordprocessingGroup" xmlns:wpi="http://schemas.microsoft.com/office/word/2010/wordprocessingInk" xmlns:wne="http://schemas.microsoft.com/office/word/2006/wordml" xmlns:wps="http://schemas.microsoft.com/office/word/2010/wordprocessingShape" mc:Ignorable="w14 wp14">
   <w:body>
     <w:p>
       <w:pPr>
-        <w:tabs>
-          <w:tab w:val="left" w:pos="2487"/>
-        </w:tabs>
-      </w:pPr>
-      <w:r>
-        <w:t>Tareas:</w:t>
-      </w:r>
-    </w:p>
-    <w:p>
-      <w:pPr>
-        <w:pStyle w:val="ListParagraph"/>
         <w:rPr>
           <w:b/>
         </w:rPr>
       </w:pPr>
+      <w:proofErr w:type="spellStart"/>
       <w:r>
         <w:rPr>
           <w:b/>
         </w:rPr>
-        <w:t xml:space="preserve">IMPORTANTE: las fechas del </w:t>
-      </w:r>
-      <w:proofErr w:type="spellStart"/>
+        <w:t>Next</w:t>
+      </w:r>
+      <w:proofErr w:type="spellEnd"/>
       <w:r>
         <w:rPr>
           <w:b/>
         </w:rPr>
-        <w:t>event</w:t>
-      </w:r>
-      <w:proofErr w:type="spellEnd"/>
+        <w:t xml:space="preserve"> </w:t>
+      </w:r>
+      <w:proofErr w:type="spellStart"/>
       <w:r>
         <w:rPr>
           <w:b/>
         </w:rPr>
-        <w:t xml:space="preserve"> store y del </w:t>
-      </w:r>
-      <w:proofErr w:type="spellStart"/>
-      <w:r>
-        <w:rPr>
-          <w:b/>
-        </w:rPr>
-        <w:t>message</w:t>
-      </w:r>
-      <w:proofErr w:type="spellEnd"/>
-      <w:r>
-        <w:rPr>
-          <w:b/>
-        </w:rPr>
-        <w:t xml:space="preserve"> log. Al menos del </w:t>
-      </w:r>
-      <w:proofErr w:type="spellStart"/>
-      <w:r>
-        <w:rPr>
-          <w:b/>
-        </w:rPr>
-        <w:t>del</w:t>
-      </w:r>
-      <w:proofErr w:type="spellEnd"/>
-      <w:r>
-        <w:rPr>
-          <w:b/>
-        </w:rPr>
-        <w:t xml:space="preserve"> </w:t>
-      </w:r>
-      <w:proofErr w:type="spellStart"/>
-      <w:r>
-        <w:rPr>
-          <w:b/>
-        </w:rPr>
-        <w:t>message</w:t>
-      </w:r>
-      <w:proofErr w:type="spellEnd"/>
-      <w:r>
-        <w:rPr>
-          <w:b/>
-        </w:rPr>
-        <w:t xml:space="preserve"> log debería poder verse la fecha real del evento. Si, la fecha real en que se </w:t>
-      </w:r>
-      <w:proofErr w:type="spellStart"/>
-      <w:r>
-        <w:rPr>
-          <w:b/>
-        </w:rPr>
-        <w:t>creo</w:t>
-      </w:r>
-      <w:proofErr w:type="spellEnd"/>
-      <w:r>
-        <w:rPr>
-          <w:b/>
-        </w:rPr>
-        <w:t xml:space="preserve">. </w:t>
-      </w:r>
-      <w:proofErr w:type="spellStart"/>
-      <w:r>
-        <w:rPr>
-          <w:b/>
-        </w:rPr>
-        <w:t>Por que</w:t>
-      </w:r>
-      <w:proofErr w:type="spellEnd"/>
-      <w:r>
-        <w:rPr>
-          <w:b/>
-        </w:rPr>
-        <w:t xml:space="preserve"> del </w:t>
-      </w:r>
-      <w:proofErr w:type="spellStart"/>
-      <w:r>
-        <w:rPr>
-          <w:b/>
-        </w:rPr>
-        <w:t>rebuilding</w:t>
-      </w:r>
-      <w:proofErr w:type="spellEnd"/>
-      <w:r>
-        <w:rPr>
-          <w:b/>
-        </w:rPr>
-        <w:t xml:space="preserve"> no nos es útil, si no la fecha de la creación.</w:t>
-      </w:r>
-    </w:p>
-    <w:p>
-      <w:pPr>
-        <w:pStyle w:val="ListParagraph"/>
-        <w:numPr>
-          <w:ilvl w:val="0"/>
-          <w:numId w:val="4"/>
-        </w:numPr>
-        <w:rPr>
-          <w:b/>
-        </w:rPr>
-      </w:pPr>
-      <w:r>
-        <w:t xml:space="preserve">Las </w:t>
-      </w:r>
-      <w:proofErr w:type="spellStart"/>
-      <w:r>
-        <w:t>estatidisticas</w:t>
-      </w:r>
-      <w:proofErr w:type="spellEnd"/>
-      <w:r>
-        <w:t xml:space="preserve"> del procesamiento del </w:t>
-      </w:r>
-      <w:proofErr w:type="spellStart"/>
-      <w:r>
-        <w:t>event</w:t>
-      </w:r>
-      <w:proofErr w:type="spellEnd"/>
-      <w:r>
-        <w:t xml:space="preserve"> store </w:t>
-      </w:r>
-      <w:proofErr w:type="spellStart"/>
-      <w:r>
-        <w:t>rebuilder</w:t>
-      </w:r>
-      <w:proofErr w:type="spellEnd"/>
-    </w:p>
-    <w:p>
-      <w:pPr>
-        <w:pStyle w:val="ListParagraph"/>
-        <w:numPr>
-          <w:ilvl w:val="0"/>
-          <w:numId w:val="4"/>
-        </w:numPr>
-        <w:rPr>
-          <w:b/>
-        </w:rPr>
-      </w:pPr>
-      <w:r>
-        <w:t>Las estadísticas del procesamiento de eventos.</w:t>
-      </w:r>
-    </w:p>
-    <w:p>
-      <w:pPr>
-        <w:rPr>
-          <w:b/>
-        </w:rPr>
-      </w:pPr>
-      <w:proofErr w:type="spellStart"/>
-      <w:r>
-        <w:rPr>
-          <w:b/>
-        </w:rPr>
-        <w:t>Next</w:t>
-      </w:r>
-      <w:proofErr w:type="spellEnd"/>
-      <w:r>
-        <w:rPr>
-          <w:b/>
-        </w:rPr>
-        <w:t xml:space="preserve"> </w:t>
-      </w:r>
-      <w:proofErr w:type="spellStart"/>
-      <w:r>
-        <w:rPr>
-          <w:b/>
-        </w:rPr>
         <w:t>stepts</w:t>
       </w:r>
       <w:proofErr w:type="spellEnd"/>
     </w:p>
     <w:p>
       <w:pPr>
-        <w:pStyle w:val="ListParagraph"/>
+        <w:pStyle w:val="Prrafodelista"/>
         <w:numPr>
           <w:ilvl w:val="0"/>
           <w:numId w:val="6"/>
@@ -241,14 +68,26 @@
         <w:rPr>
           <w:rFonts w:ascii="Segoe Print" w:hAnsi="Segoe Print" w:cs="Segoe Print"/>
         </w:rPr>
-        <w:t xml:space="preserve"> del snapshot.</w:t>
-      </w:r>
-      <w:bookmarkStart w:id="0" w:name="_GoBack"/>
-      <w:bookmarkEnd w:id="0"/>
-    </w:p>
-    <w:p>
-      <w:pPr>
-        <w:pStyle w:val="ListParagraph"/>
+        <w:t xml:space="preserve"> del </w:t>
+      </w:r>
+      <w:proofErr w:type="spellStart"/>
+      <w:r>
+        <w:rPr>
+          <w:rFonts w:ascii="Segoe Print" w:hAnsi="Segoe Print" w:cs="Segoe Print"/>
+        </w:rPr>
+        <w:t>snapshot</w:t>
+      </w:r>
+      <w:proofErr w:type="spellEnd"/>
+      <w:r>
+        <w:rPr>
+          <w:rFonts w:ascii="Segoe Print" w:hAnsi="Segoe Print" w:cs="Segoe Print"/>
+        </w:rPr>
+        <w:t>.</w:t>
+      </w:r>
+    </w:p>
+    <w:p>
+      <w:pPr>
+        <w:pStyle w:val="Prrafodelista"/>
         <w:numPr>
           <w:ilvl w:val="0"/>
           <w:numId w:val="6"/>
@@ -266,7 +105,7 @@
     </w:p>
     <w:p>
       <w:pPr>
-        <w:pStyle w:val="ListParagraph"/>
+        <w:pStyle w:val="Prrafodelista"/>
         <w:numPr>
           <w:ilvl w:val="0"/>
           <w:numId w:val="6"/>
@@ -279,40 +118,88 @@
         <w:rPr>
           <w:b/>
         </w:rPr>
-        <w:t xml:space="preserve">El contador de performance de los </w:t>
+        <w:t>Crear lo de .</w:t>
       </w:r>
       <w:proofErr w:type="spellStart"/>
       <w:r>
         <w:rPr>
           <w:b/>
         </w:rPr>
-        <w:t>rebuilders</w:t>
+        <w:t>Notify</w:t>
       </w:r>
       <w:proofErr w:type="spellEnd"/>
       <w:r>
         <w:rPr>
           <w:b/>
         </w:rPr>
-        <w:t xml:space="preserve">. Hacer que sea un componente. Que pueda contar también la performance de cuando los dos </w:t>
-      </w:r>
-      <w:proofErr w:type="spellStart"/>
+        <w:t xml:space="preserve"> y .Trace</w:t>
+      </w:r>
       <w:r>
         <w:rPr>
           <w:b/>
         </w:rPr>
-        <w:t>rebuilders</w:t>
-      </w:r>
-      <w:proofErr w:type="spellEnd"/>
+        <w:t xml:space="preserve">, esto, </w:t>
+      </w:r>
+      <w:proofErr w:type="spellStart"/>
       <w:r>
         <w:rPr>
           <w:b/>
         </w:rPr>
-        <w:t xml:space="preserve"> se ejecutan al mismo tiempo.</w:t>
-      </w:r>
-    </w:p>
-    <w:p>
-      <w:pPr>
-        <w:pStyle w:val="ListParagraph"/>
+        <w:t>mas</w:t>
+      </w:r>
+      <w:proofErr w:type="spellEnd"/>
+      <w:r>
+        <w:rPr>
+          <w:b/>
+        </w:rPr>
+        <w:t xml:space="preserve"> un menú para activar y desactivar del </w:t>
+      </w:r>
+      <w:proofErr w:type="spellStart"/>
+      <w:r>
+        <w:rPr>
+          <w:b/>
+        </w:rPr>
+        <w:t>tracint</w:t>
+      </w:r>
+      <w:proofErr w:type="spellEnd"/>
+      <w:r>
+        <w:rPr>
+          <w:b/>
+        </w:rPr>
+        <w:t xml:space="preserve"> (un simple </w:t>
+      </w:r>
+      <w:proofErr w:type="spellStart"/>
+      <w:r>
+        <w:rPr>
+          <w:b/>
+        </w:rPr>
+        <w:t>bool</w:t>
+      </w:r>
+      <w:proofErr w:type="spellEnd"/>
+      <w:r>
+        <w:rPr>
+          <w:b/>
+        </w:rPr>
+        <w:t xml:space="preserve">, u otra instancia, que no haga nada y </w:t>
+      </w:r>
+      <w:proofErr w:type="spellStart"/>
+      <w:r>
+        <w:rPr>
+          <w:b/>
+        </w:rPr>
+        <w:t>asi</w:t>
+      </w:r>
+      <w:proofErr w:type="spellEnd"/>
+      <w:r>
+        <w:rPr>
+          <w:b/>
+        </w:rPr>
+        <w:t xml:space="preserve"> sea liviana para procesar miles de mensajes)</w:t>
+      </w:r>
+    </w:p>
+    <w:p>
+      <w:pPr>
+        <w:pStyle w:val="Prrafodelista"/>
         <w:numPr>
           <w:ilvl w:val="0"/>
           <w:numId w:val="6"/>
@@ -325,247 +212,132 @@
         <w:rPr>
           <w:b/>
         </w:rPr>
-        <w:t xml:space="preserve">Tirar todo en el </w:t>
+        <w:t xml:space="preserve">Probar el motor con 100 comandos, 1000 comandos y así </w:t>
       </w:r>
       <w:proofErr w:type="spellStart"/>
       <w:r>
         <w:rPr>
           <w:b/>
         </w:rPr>
-        <w:t>thread</w:t>
+        <w:t>sucesivametne</w:t>
       </w:r>
       <w:proofErr w:type="spellEnd"/>
       <w:r>
         <w:rPr>
           <w:b/>
         </w:rPr>
-        <w:t xml:space="preserve"> pool lo de ver los </w:t>
-      </w:r>
-      <w:proofErr w:type="spellStart"/>
-      <w:r>
-        <w:rPr>
-          <w:b/>
-        </w:rPr>
-        <w:t>tracing</w:t>
-      </w:r>
-      <w:proofErr w:type="spellEnd"/>
-      <w:r>
-        <w:rPr>
-          <w:b/>
-        </w:rPr>
-        <w:t xml:space="preserve">. </w:t>
-      </w:r>
-    </w:p>
-    <w:p>
-      <w:pPr>
-        <w:pStyle w:val="ListParagraph"/>
+        <w:t>, todos en el bus, para detectar problemas de performance. Todo esto se supone que sería asíncrono.</w:t>
+      </w:r>
+    </w:p>
+    <w:p>
+      <w:pPr>
+        <w:pStyle w:val="Prrafodelista"/>
         <w:numPr>
           <w:ilvl w:val="0"/>
           <w:numId w:val="6"/>
         </w:numPr>
-        <w:rPr>
-          <w:b/>
-        </w:rPr>
-      </w:pPr>
-      <w:r>
-        <w:rPr>
-          <w:b/>
-        </w:rPr>
-        <w:t>Crear lo de .</w:t>
-      </w:r>
-      <w:proofErr w:type="spellStart"/>
-      <w:r>
-        <w:rPr>
-          <w:b/>
-        </w:rPr>
-        <w:t>Notify</w:t>
-      </w:r>
-      <w:proofErr w:type="spellEnd"/>
-      <w:r>
-        <w:rPr>
-          <w:b/>
-        </w:rPr>
-        <w:t xml:space="preserve"> y .Trace</w:t>
-      </w:r>
-      <w:r>
-        <w:rPr>
-          <w:b/>
-        </w:rPr>
-        <w:t xml:space="preserve">, esto, </w:t>
-      </w:r>
-      <w:proofErr w:type="spellStart"/>
-      <w:r>
-        <w:rPr>
-          <w:b/>
-        </w:rPr>
-        <w:t>mas</w:t>
-      </w:r>
-      <w:proofErr w:type="spellEnd"/>
-      <w:r>
-        <w:rPr>
-          <w:b/>
-        </w:rPr>
-        <w:t xml:space="preserve"> un menú para activar y desactivar del </w:t>
-      </w:r>
-      <w:proofErr w:type="spellStart"/>
-      <w:r>
-        <w:rPr>
-          <w:b/>
-        </w:rPr>
-        <w:t>tracint</w:t>
-      </w:r>
-      <w:proofErr w:type="spellEnd"/>
-      <w:r>
-        <w:rPr>
-          <w:b/>
-        </w:rPr>
-        <w:t xml:space="preserve"> (un simple </w:t>
-      </w:r>
-      <w:proofErr w:type="spellStart"/>
-      <w:r>
-        <w:rPr>
-          <w:b/>
-        </w:rPr>
-        <w:t>bool</w:t>
-      </w:r>
-      <w:proofErr w:type="spellEnd"/>
-      <w:r>
-        <w:rPr>
-          <w:b/>
-        </w:rPr>
-        <w:t xml:space="preserve">, u otra instancia, que no haga nada y </w:t>
-      </w:r>
-      <w:proofErr w:type="spellStart"/>
-      <w:r>
-        <w:rPr>
-          <w:b/>
-        </w:rPr>
-        <w:t>asi</w:t>
-      </w:r>
-      <w:proofErr w:type="spellEnd"/>
-      <w:r>
-        <w:rPr>
-          <w:b/>
-        </w:rPr>
-        <w:t xml:space="preserve"> sea liviana para procesar miles de mensajes)</w:t>
-      </w:r>
-    </w:p>
-    <w:p>
-      <w:pPr>
-        <w:pStyle w:val="ListParagraph"/>
+      </w:pPr>
+      <w:r>
+        <w:t xml:space="preserve">Que limpie el </w:t>
+      </w:r>
+      <w:proofErr w:type="spellStart"/>
+      <w:r>
+        <w:t>command</w:t>
+      </w:r>
+      <w:proofErr w:type="spellEnd"/>
+      <w:r>
+        <w:t xml:space="preserve"> bus y el </w:t>
+      </w:r>
+      <w:proofErr w:type="spellStart"/>
+      <w:r>
+        <w:t>event</w:t>
+      </w:r>
+      <w:proofErr w:type="spellEnd"/>
+      <w:r>
+        <w:t xml:space="preserve"> bus y lo ponga todo en 0 los generadores de id en la base de datos.</w:t>
+      </w:r>
+    </w:p>
+    <w:p>
+      <w:pPr>
+        <w:pStyle w:val="Prrafodelista"/>
         <w:numPr>
           <w:ilvl w:val="0"/>
           <w:numId w:val="6"/>
         </w:numPr>
-        <w:rPr>
-          <w:b/>
-        </w:rPr>
-      </w:pPr>
-      <w:r>
-        <w:rPr>
-          <w:b/>
-        </w:rPr>
-        <w:t xml:space="preserve">Crear con el </w:t>
-      </w:r>
-      <w:proofErr w:type="spellStart"/>
-      <w:r>
-        <w:rPr>
-          <w:b/>
-        </w:rPr>
-        <w:t>thread</w:t>
-      </w:r>
-      <w:proofErr w:type="spellEnd"/>
-      <w:r>
-        <w:rPr>
-          <w:b/>
-        </w:rPr>
-        <w:t xml:space="preserve"> pool </w:t>
-      </w:r>
-      <w:proofErr w:type="spellStart"/>
-      <w:r>
-        <w:rPr>
-          <w:b/>
-        </w:rPr>
-        <w:t>envie</w:t>
-      </w:r>
-      <w:proofErr w:type="spellEnd"/>
-      <w:r>
-        <w:rPr>
-          <w:b/>
-        </w:rPr>
-        <w:t xml:space="preserve"> las notificaciones</w:t>
-      </w:r>
-    </w:p>
-    <w:p>
-      <w:pPr>
-        <w:pStyle w:val="ListParagraph"/>
+      </w:pPr>
+      <w:r>
+        <w:t>Verificar que el log siempre escriba un único log por mensaje.</w:t>
+      </w:r>
+    </w:p>
+    <w:p>
+      <w:pPr>
+        <w:pStyle w:val="Prrafodelista"/>
         <w:numPr>
           <w:ilvl w:val="0"/>
           <w:numId w:val="6"/>
         </w:numPr>
-        <w:rPr>
-          <w:b/>
-        </w:rPr>
-      </w:pPr>
-      <w:r>
-        <w:rPr>
-          <w:b/>
-        </w:rPr>
-        <w:t xml:space="preserve">Probar el motor con 100 comandos, 1000 comandos y así </w:t>
-      </w:r>
-      <w:proofErr w:type="spellStart"/>
-      <w:r>
-        <w:rPr>
-          <w:b/>
-        </w:rPr>
-        <w:t>sucesivametne</w:t>
-      </w:r>
-      <w:proofErr w:type="spellEnd"/>
-      <w:r>
-        <w:rPr>
-          <w:b/>
-        </w:rPr>
-        <w:t>, todos en el bus, para detectar problemas de performance. Todo esto se supone que sería asíncrono.</w:t>
-      </w:r>
-    </w:p>
-    <w:p>
-      <w:pPr>
-        <w:pStyle w:val="ListParagraph"/>
-        <w:numPr>
-          <w:ilvl w:val="0"/>
-          <w:numId w:val="6"/>
-        </w:numPr>
-      </w:pPr>
-      <w:r>
-        <w:t xml:space="preserve">Todo comando debe generar un evento. </w:t>
-      </w:r>
-      <w:proofErr w:type="spellStart"/>
-      <w:r>
-        <w:t>Asi</w:t>
-      </w:r>
-      <w:proofErr w:type="spellEnd"/>
-      <w:r>
-        <w:t xml:space="preserve"> se evita el reprocesamiento.</w:t>
-      </w:r>
-    </w:p>
-    <w:p>
-      <w:pPr>
-        <w:pStyle w:val="ListParagraph"/>
-        <w:numPr>
-          <w:ilvl w:val="0"/>
-          <w:numId w:val="6"/>
-        </w:numPr>
-      </w:pPr>
-      <w:r>
-        <w:t xml:space="preserve">Que limpie el </w:t>
-      </w:r>
-      <w:proofErr w:type="spellStart"/>
-      <w:r>
-        <w:t>command</w:t>
-      </w:r>
-      <w:proofErr w:type="spellEnd"/>
-      <w:r>
-        <w:t xml:space="preserve"> bus y el </w:t>
+      </w:pPr>
+      <w:r>
+        <w:t xml:space="preserve">Hacer del </w:t>
+      </w:r>
+      <w:proofErr w:type="spellStart"/>
+      <w:r>
+        <w:t>snapshot</w:t>
+      </w:r>
+      <w:proofErr w:type="spellEnd"/>
+      <w:r>
+        <w:t xml:space="preserve"> un proceso secundario asíncrono de importancia media (como el </w:t>
+      </w:r>
+      <w:proofErr w:type="spellStart"/>
+      <w:r>
+        <w:t>tracer</w:t>
+      </w:r>
+      <w:proofErr w:type="spellEnd"/>
+      <w:r>
+        <w:t>)</w:t>
+      </w:r>
+      <w:r>
+        <w:t xml:space="preserve"> que guarde una copia serializada del actor o </w:t>
+      </w:r>
+      <w:proofErr w:type="spellStart"/>
+      <w:r>
+        <w:t>aggregate</w:t>
+      </w:r>
+      <w:proofErr w:type="spellEnd"/>
+      <w:r>
+        <w:t xml:space="preserve"> (como un mensaje) en una tabla con </w:t>
+      </w:r>
+      <w:proofErr w:type="spellStart"/>
+      <w:r>
+        <w:t>connection</w:t>
+      </w:r>
+      <w:proofErr w:type="spellEnd"/>
+      <w:r>
+        <w:t xml:space="preserve"> </w:t>
+      </w:r>
+      <w:proofErr w:type="spellStart"/>
+      <w:r>
+        <w:t>string</w:t>
+      </w:r>
+      <w:proofErr w:type="spellEnd"/>
+      <w:r>
+        <w:t xml:space="preserve"> configurable (puede estar en otra base de datos con otro </w:t>
+      </w:r>
+      <w:proofErr w:type="spellStart"/>
+      <w:r>
+        <w:t>servior</w:t>
+      </w:r>
+      <w:proofErr w:type="spellEnd"/>
+      <w:r>
+        <w:t xml:space="preserve">). El esquema podría ser </w:t>
+      </w:r>
+      <w:proofErr w:type="spellStart"/>
+      <w:r>
+        <w:t>EventStore.Snapshots</w:t>
+      </w:r>
+      <w:proofErr w:type="spellEnd"/>
+      <w:r>
+        <w:t xml:space="preserve">. El </w:t>
       </w:r>
       <w:proofErr w:type="spellStart"/>
       <w:r>
@@ -573,98 +345,15 @@
       </w:r>
       <w:proofErr w:type="spellEnd"/>
       <w:r>
-        <w:t xml:space="preserve"> bus y lo ponga todo en 0 los generadores de id en la base de datos.</w:t>
-      </w:r>
-    </w:p>
-    <w:p>
-      <w:pPr>
-        <w:pStyle w:val="ListParagraph"/>
-        <w:numPr>
-          <w:ilvl w:val="0"/>
-          <w:numId w:val="6"/>
-        </w:numPr>
-      </w:pPr>
-      <w:r>
-        <w:t>Verificar que el log siempre escriba un único log por mensaje.</w:t>
-      </w:r>
-    </w:p>
-    <w:p>
-      <w:pPr>
-        <w:pStyle w:val="ListParagraph"/>
-        <w:numPr>
-          <w:ilvl w:val="0"/>
-          <w:numId w:val="6"/>
-        </w:numPr>
-      </w:pPr>
-      <w:r>
-        <w:t xml:space="preserve">Hacer del </w:t>
-      </w:r>
-      <w:proofErr w:type="spellStart"/>
-      <w:r>
-        <w:t>snapshot</w:t>
-      </w:r>
-      <w:proofErr w:type="spellEnd"/>
-      <w:r>
-        <w:t xml:space="preserve"> un proceso secundario asíncrono de importancia media (como el </w:t>
-      </w:r>
-      <w:proofErr w:type="spellStart"/>
-      <w:r>
-        <w:t>tracer</w:t>
-      </w:r>
-      <w:proofErr w:type="spellEnd"/>
-      <w:r>
-        <w:t>)</w:t>
-      </w:r>
-      <w:r>
-        <w:t xml:space="preserve"> que guarde una copia serializada del actor o </w:t>
-      </w:r>
-      <w:proofErr w:type="spellStart"/>
-      <w:r>
-        <w:t>aggregate</w:t>
-      </w:r>
-      <w:proofErr w:type="spellEnd"/>
-      <w:r>
-        <w:t xml:space="preserve"> (como un mensaje) en una tabla con </w:t>
-      </w:r>
-      <w:proofErr w:type="spellStart"/>
-      <w:r>
-        <w:t>connection</w:t>
-      </w:r>
-      <w:proofErr w:type="spellEnd"/>
-      <w:r>
         <w:t xml:space="preserve"> </w:t>
       </w:r>
       <w:proofErr w:type="spellStart"/>
       <w:r>
-        <w:t>string</w:t>
-      </w:r>
-      <w:proofErr w:type="spellEnd"/>
-      <w:r>
-        <w:t xml:space="preserve"> configurable (puede estar en otra base de datos con otro </w:t>
-      </w:r>
-      <w:proofErr w:type="spellStart"/>
-      <w:r>
-        <w:t>servior</w:t>
-      </w:r>
-      <w:proofErr w:type="spellEnd"/>
-      <w:r>
-        <w:t xml:space="preserve">). El esquema podría ser </w:t>
-      </w:r>
-      <w:proofErr w:type="spellStart"/>
-      <w:r>
-        <w:t>EventStore.Snapshots</w:t>
-      </w:r>
-      <w:proofErr w:type="spellEnd"/>
-      <w:r>
-        <w:t xml:space="preserve">. El </w:t>
-      </w:r>
-      <w:proofErr w:type="spellStart"/>
-      <w:r>
-        <w:t>event</w:t>
-      </w:r>
-      <w:proofErr w:type="spellEnd"/>
-      <w:r>
-        <w:t xml:space="preserve"> store </w:t>
+        <w:t>store</w:t>
+      </w:r>
+      <w:proofErr w:type="spellEnd"/>
+      <w:r>
+        <w:t xml:space="preserve"> </w:t>
       </w:r>
       <w:proofErr w:type="spellStart"/>
       <w:r>
@@ -749,7 +438,7 @@
     </w:p>
     <w:p>
       <w:pPr>
-        <w:pStyle w:val="ListParagraph"/>
+        <w:pStyle w:val="Prrafodelista"/>
         <w:numPr>
           <w:ilvl w:val="0"/>
           <w:numId w:val="6"/>
@@ -790,7 +479,7 @@
     </w:p>
     <w:p>
       <w:pPr>
-        <w:pStyle w:val="ListParagraph"/>
+        <w:pStyle w:val="Prrafodelista"/>
         <w:numPr>
           <w:ilvl w:val="0"/>
           <w:numId w:val="6"/>
@@ -1019,7 +708,6 @@
           <w:sz w:val="22"/>
           <w:szCs w:val="22"/>
         </w:rPr>
-        <w:lastRenderedPageBreak/>
         <w:t xml:space="preserve">Que haya una </w:t>
       </w:r>
       <w:proofErr w:type="spellStart"/>
@@ -1281,7 +969,7 @@
     </w:p>
     <w:p>
       <w:pPr>
-        <w:pStyle w:val="ListParagraph"/>
+        <w:pStyle w:val="Prrafodelista"/>
         <w:numPr>
           <w:ilvl w:val="0"/>
           <w:numId w:val="6"/>
@@ -1357,7 +1045,7 @@
     </w:p>
     <w:p>
       <w:pPr>
-        <w:pStyle w:val="ListParagraph"/>
+        <w:pStyle w:val="Prrafodelista"/>
         <w:numPr>
           <w:ilvl w:val="0"/>
           <w:numId w:val="6"/>
@@ -1431,7 +1119,7 @@
     </w:p>
     <w:p>
       <w:pPr>
-        <w:pStyle w:val="ListParagraph"/>
+        <w:pStyle w:val="Prrafodelista"/>
         <w:numPr>
           <w:ilvl w:val="0"/>
           <w:numId w:val="1"/>
@@ -1459,7 +1147,7 @@
     </w:p>
     <w:p>
       <w:pPr>
-        <w:pStyle w:val="ListParagraph"/>
+        <w:pStyle w:val="Prrafodelista"/>
         <w:numPr>
           <w:ilvl w:val="0"/>
           <w:numId w:val="1"/>
@@ -1486,7 +1174,7 @@
                     <pic:cNvPicPr/>
                   </pic:nvPicPr>
                   <pic:blipFill>
-                    <a:blip r:embed="rId5"/>
+                    <a:blip r:embed="rId6"/>
                     <a:stretch>
                       <a:fillRect/>
                     </a:stretch>
@@ -1528,7 +1216,7 @@
     </w:p>
     <w:p>
       <w:pPr>
-        <w:pStyle w:val="ListParagraph"/>
+        <w:pStyle w:val="Prrafodelista"/>
         <w:numPr>
           <w:ilvl w:val="0"/>
           <w:numId w:val="2"/>
@@ -1558,7 +1246,7 @@
     </w:p>
     <w:p>
       <w:pPr>
-        <w:pStyle w:val="ListParagraph"/>
+        <w:pStyle w:val="Prrafodelista"/>
         <w:numPr>
           <w:ilvl w:val="0"/>
           <w:numId w:val="2"/>
@@ -1581,10 +1269,40 @@
         <w:t>. Es el único lugar donde debería conectarse con la capa de aplicación.</w:t>
       </w:r>
     </w:p>
+    <w:p>
+      <w:r>
+        <w:t>Reglas:</w:t>
+      </w:r>
+    </w:p>
+    <w:p>
+      <w:pPr>
+        <w:pStyle w:val="Prrafodelista"/>
+        <w:numPr>
+          <w:ilvl w:val="0"/>
+          <w:numId w:val="7"/>
+        </w:numPr>
+      </w:pPr>
+      <w:r>
+        <w:t xml:space="preserve">Todo comando debe generar un evento. </w:t>
+      </w:r>
+      <w:proofErr w:type="spellStart"/>
+      <w:r>
+        <w:t>Asi</w:t>
+      </w:r>
+      <w:proofErr w:type="spellEnd"/>
+      <w:r>
+        <w:t xml:space="preserve"> se evita el reprocesamiento.</w:t>
+      </w:r>
+    </w:p>
     <w:p/>
+    <w:p/>
     <w:p>
       <w:pPr>
         <w:pStyle w:val="NormalWeb"/>
+        <w:numPr>
+          <w:ilvl w:val="0"/>
+          <w:numId w:val="7"/>
+        </w:numPr>
         <w:spacing w:before="0" w:beforeAutospacing="0" w:after="0" w:afterAutospacing="0"/>
         <w:rPr>
           <w:rFonts w:ascii="Calibri Light" w:hAnsi="Calibri Light"/>
@@ -1593,7 +1311,8 @@
           <w:szCs w:val="40"/>
         </w:rPr>
       </w:pPr>
-      <w:proofErr w:type="spellStart"/>
+      <w:bookmarkStart w:id="0" w:name="_GoBack"/>
+      <w:bookmarkEnd w:id="0"/>
       <w:r>
         <w:rPr>
           <w:rFonts w:ascii="Calibri Light" w:hAnsi="Calibri Light"/>
@@ -1601,17 +1320,7 @@
           <w:sz w:val="40"/>
           <w:szCs w:val="40"/>
         </w:rPr>
-        <w:t>Entity</w:t>
-      </w:r>
-      <w:proofErr w:type="spellEnd"/>
-      <w:r>
-        <w:rPr>
-          <w:rFonts w:ascii="Calibri Light" w:hAnsi="Calibri Light"/>
-          <w:color w:val="000000"/>
-          <w:sz w:val="40"/>
-          <w:szCs w:val="40"/>
-        </w:rPr>
-        <w:t xml:space="preserve"> Framework </w:t>
+        <w:t xml:space="preserve">Entity Framework </w:t>
       </w:r>
       <w:proofErr w:type="spellStart"/>
       <w:r>
@@ -1664,7 +1373,6 @@
           <w:sz w:val="20"/>
           <w:szCs w:val="20"/>
         </w:rPr>
-        <w:lastRenderedPageBreak/>
         <w:t>martes</w:t>
       </w:r>
       <w:proofErr w:type="gramEnd"/>
@@ -2157,7 +1865,7 @@
     </w:p>
     <w:p>
       <w:pPr>
-        <w:pStyle w:val="HTMLPreformatted"/>
+        <w:pStyle w:val="HTMLconformatoprevio"/>
         <w:shd w:val="clear" w:color="auto" w:fill="1E1E1E"/>
         <w:rPr>
           <w:rFonts w:ascii="Consolas" w:hAnsi="Consolas" w:cs="Consolas"/>
@@ -2224,7 +1932,7 @@
     </w:p>
     <w:p>
       <w:pPr>
-        <w:pStyle w:val="HTMLPreformatted"/>
+        <w:pStyle w:val="HTMLconformatoprevio"/>
         <w:shd w:val="clear" w:color="auto" w:fill="1E1E1E"/>
         <w:rPr>
           <w:rFonts w:ascii="Consolas" w:hAnsi="Consolas" w:cs="Consolas"/>
@@ -2243,7 +1951,7 @@
     </w:p>
     <w:p>
       <w:pPr>
-        <w:pStyle w:val="HTMLPreformatted"/>
+        <w:pStyle w:val="HTMLconformatoprevio"/>
         <w:shd w:val="clear" w:color="auto" w:fill="1E1E1E"/>
         <w:rPr>
           <w:rFonts w:ascii="Consolas" w:hAnsi="Consolas" w:cs="Consolas"/>
@@ -2270,7 +1978,7 @@
     </w:p>
     <w:p>
       <w:pPr>
-        <w:pStyle w:val="HTMLPreformatted"/>
+        <w:pStyle w:val="HTMLconformatoprevio"/>
         <w:shd w:val="clear" w:color="auto" w:fill="1E1E1E"/>
         <w:rPr>
           <w:rFonts w:ascii="Consolas" w:hAnsi="Consolas" w:cs="Consolas"/>
@@ -2337,7 +2045,7 @@
     </w:p>
     <w:p>
       <w:pPr>
-        <w:pStyle w:val="HTMLPreformatted"/>
+        <w:pStyle w:val="HTMLconformatoprevio"/>
         <w:shd w:val="clear" w:color="auto" w:fill="1E1E1E"/>
         <w:rPr>
           <w:rFonts w:ascii="Consolas" w:hAnsi="Consolas" w:cs="Consolas"/>
@@ -2356,7 +2064,7 @@
     </w:p>
     <w:p>
       <w:pPr>
-        <w:pStyle w:val="HTMLPreformatted"/>
+        <w:pStyle w:val="HTMLconformatoprevio"/>
         <w:shd w:val="clear" w:color="auto" w:fill="1E1E1E"/>
         <w:rPr>
           <w:rFonts w:ascii="Consolas" w:hAnsi="Consolas" w:cs="Consolas"/>
@@ -2423,7 +2131,7 @@
     </w:p>
     <w:p>
       <w:pPr>
-        <w:pStyle w:val="HTMLPreformatted"/>
+        <w:pStyle w:val="HTMLconformatoprevio"/>
         <w:shd w:val="clear" w:color="auto" w:fill="1E1E1E"/>
         <w:rPr>
           <w:rFonts w:ascii="Consolas" w:hAnsi="Consolas" w:cs="Consolas"/>
@@ -2506,7 +2214,7 @@
     </w:p>
     <w:p>
       <w:pPr>
-        <w:pStyle w:val="HTMLPreformatted"/>
+        <w:pStyle w:val="HTMLconformatoprevio"/>
         <w:shd w:val="clear" w:color="auto" w:fill="1E1E1E"/>
         <w:rPr>
           <w:rFonts w:ascii="Consolas" w:hAnsi="Consolas" w:cs="Consolas"/>
@@ -2558,7 +2266,7 @@
     </w:p>
     <w:p>
       <w:pPr>
-        <w:pStyle w:val="HTMLPreformatted"/>
+        <w:pStyle w:val="HTMLconformatoprevio"/>
         <w:shd w:val="clear" w:color="auto" w:fill="1E1E1E"/>
         <w:rPr>
           <w:rFonts w:ascii="Consolas" w:hAnsi="Consolas" w:cs="Consolas"/>
@@ -2575,7 +2283,7 @@
     </w:p>
     <w:p>
       <w:pPr>
-        <w:pStyle w:val="HTMLPreformatted"/>
+        <w:pStyle w:val="HTMLconformatoprevio"/>
         <w:shd w:val="clear" w:color="auto" w:fill="1E1E1E"/>
         <w:rPr>
           <w:rFonts w:ascii="Consolas" w:hAnsi="Consolas" w:cs="Consolas"/>
@@ -2640,7 +2348,7 @@
                     </pic:cNvPicPr>
                   </pic:nvPicPr>
                   <pic:blipFill>
-                    <a:blip r:embed="rId6">
+                    <a:blip r:embed="rId7">
                       <a:extLst>
                         <a:ext uri="{28A0092B-C50C-407E-A947-70E740481C1C}">
                           <a14:useLocalDpi xmlns:a14="http://schemas.microsoft.com/office/drawing/2010/main" val="0"/>
@@ -2740,7 +2448,7 @@
                     <pic:cNvPicPr/>
                   </pic:nvPicPr>
                   <pic:blipFill>
-                    <a:blip r:embed="rId7"/>
+                    <a:blip r:embed="rId8"/>
                     <a:stretch>
                       <a:fillRect/>
                     </a:stretch>
@@ -2778,7 +2486,7 @@
     </w:p>
     <w:p>
       <w:pPr>
-        <w:pStyle w:val="ListParagraph"/>
+        <w:pStyle w:val="Prrafodelista"/>
         <w:numPr>
           <w:ilvl w:val="0"/>
           <w:numId w:val="5"/>
@@ -2790,7 +2498,7 @@
     </w:p>
     <w:p>
       <w:pPr>
-        <w:pStyle w:val="ListParagraph"/>
+        <w:pStyle w:val="Prrafodelista"/>
         <w:numPr>
           <w:ilvl w:val="0"/>
           <w:numId w:val="5"/>
@@ -2802,7 +2510,7 @@
     </w:p>
     <w:p>
       <w:pPr>
-        <w:pStyle w:val="ListParagraph"/>
+        <w:pStyle w:val="Prrafodelista"/>
         <w:numPr>
           <w:ilvl w:val="0"/>
           <w:numId w:val="5"/>
@@ -2825,7 +2533,15 @@
       </w:r>
       <w:proofErr w:type="spellEnd"/>
       <w:r>
-        <w:t xml:space="preserve"> store)</w:t>
+        <w:t xml:space="preserve"> </w:t>
+      </w:r>
+      <w:proofErr w:type="spellStart"/>
+      <w:r>
+        <w:t>store</w:t>
+      </w:r>
+      <w:proofErr w:type="spellEnd"/>
+      <w:r>
+        <w:t>)</w:t>
       </w:r>
     </w:p>
     <w:sectPr>
@@ -2839,7 +2555,7 @@
 </file>
 
 <file path=word/numbering.xml><?xml version="1.0" encoding="utf-8"?>
-<w:numbering xmlns:wpc="http://schemas.microsoft.com/office/word/2010/wordprocessingCanvas" xmlns:mc="http://schemas.openxmlformats.org/markup-compatibility/2006" xmlns:o="urn:schemas-microsoft-com:office:office" xmlns:r="http://schemas.openxmlformats.org/officeDocument/2006/relationships" xmlns:m="http://schemas.openxmlformats.org/officeDocument/2006/math" xmlns:v="urn:schemas-microsoft-com:vml" xmlns:wp14="http://schemas.microsoft.com/office/word/2010/wordprocessingDrawing" xmlns:wp="http://schemas.openxmlformats.org/drawingml/2006/wordprocessingDrawing" xmlns:w10="urn:schemas-microsoft-com:office:word" xmlns:w="http://schemas.openxmlformats.org/wordprocessingml/2006/main" xmlns:w14="http://schemas.microsoft.com/office/word/2010/wordml" xmlns:w15="http://schemas.microsoft.com/office/word/2012/wordml" xmlns:wpg="http://schemas.microsoft.com/office/word/2010/wordprocessingGroup" xmlns:wpi="http://schemas.microsoft.com/office/word/2010/wordprocessingInk" xmlns:wne="http://schemas.microsoft.com/office/word/2006/wordml" xmlns:wps="http://schemas.microsoft.com/office/word/2010/wordprocessingShape" mc:Ignorable="w14 w15 wp14">
+<w:numbering xmlns:wpc="http://schemas.microsoft.com/office/word/2010/wordprocessingCanvas" xmlns:mc="http://schemas.openxmlformats.org/markup-compatibility/2006" xmlns:o="urn:schemas-microsoft-com:office:office" xmlns:r="http://schemas.openxmlformats.org/officeDocument/2006/relationships" xmlns:m="http://schemas.openxmlformats.org/officeDocument/2006/math" xmlns:v="urn:schemas-microsoft-com:vml" xmlns:wp14="http://schemas.microsoft.com/office/word/2010/wordprocessingDrawing" xmlns:wp="http://schemas.openxmlformats.org/drawingml/2006/wordprocessingDrawing" xmlns:w10="urn:schemas-microsoft-com:office:word" xmlns:w="http://schemas.openxmlformats.org/wordprocessingml/2006/main" xmlns:w14="http://schemas.microsoft.com/office/word/2010/wordml" xmlns:wpg="http://schemas.microsoft.com/office/word/2010/wordprocessingGroup" xmlns:wpi="http://schemas.microsoft.com/office/word/2010/wordprocessingInk" xmlns:wne="http://schemas.microsoft.com/office/word/2006/wordml" xmlns:wps="http://schemas.microsoft.com/office/word/2010/wordprocessingShape" mc:Ignorable="w14 wp14">
   <w:abstractNum w:abstractNumId="0">
     <w:nsid w:val="0A8073A2"/>
     <w:multiLevelType w:val="hybridMultilevel"/>
@@ -3309,6 +3025,95 @@
     </w:lvl>
   </w:abstractNum>
   <w:abstractNum w:abstractNumId="5">
+    <w:nsid w:val="74121A55"/>
+    <w:multiLevelType w:val="hybridMultilevel"/>
+    <w:tmpl w:val="85B609E8"/>
+    <w:lvl w:ilvl="0" w:tplc="0C0A000F">
+      <w:start w:val="1"/>
+      <w:numFmt w:val="decimal"/>
+      <w:lvlText w:val="%1."/>
+      <w:lvlJc w:val="left"/>
+      <w:pPr>
+        <w:ind w:left="720" w:hanging="360"/>
+      </w:pPr>
+      <w:rPr>
+        <w:rFonts w:hint="default"/>
+      </w:rPr>
+    </w:lvl>
+    <w:lvl w:ilvl="1" w:tplc="0C0A0019" w:tentative="1">
+      <w:start w:val="1"/>
+      <w:numFmt w:val="lowerLetter"/>
+      <w:lvlText w:val="%2."/>
+      <w:lvlJc w:val="left"/>
+      <w:pPr>
+        <w:ind w:left="1440" w:hanging="360"/>
+      </w:pPr>
+    </w:lvl>
+    <w:lvl w:ilvl="2" w:tplc="0C0A001B" w:tentative="1">
+      <w:start w:val="1"/>
+      <w:numFmt w:val="lowerRoman"/>
+      <w:lvlText w:val="%3."/>
+      <w:lvlJc w:val="right"/>
+      <w:pPr>
+        <w:ind w:left="2160" w:hanging="180"/>
+      </w:pPr>
+    </w:lvl>
+    <w:lvl w:ilvl="3" w:tplc="0C0A000F" w:tentative="1">
+      <w:start w:val="1"/>
+      <w:numFmt w:val="decimal"/>
+      <w:lvlText w:val="%4."/>
+      <w:lvlJc w:val="left"/>
+      <w:pPr>
+        <w:ind w:left="2880" w:hanging="360"/>
+      </w:pPr>
+    </w:lvl>
+    <w:lvl w:ilvl="4" w:tplc="0C0A0019" w:tentative="1">
+      <w:start w:val="1"/>
+      <w:numFmt w:val="lowerLetter"/>
+      <w:lvlText w:val="%5."/>
+      <w:lvlJc w:val="left"/>
+      <w:pPr>
+        <w:ind w:left="3600" w:hanging="360"/>
+      </w:pPr>
+    </w:lvl>
+    <w:lvl w:ilvl="5" w:tplc="0C0A001B" w:tentative="1">
+      <w:start w:val="1"/>
+      <w:numFmt w:val="lowerRoman"/>
+      <w:lvlText w:val="%6."/>
+      <w:lvlJc w:val="right"/>
+      <w:pPr>
+        <w:ind w:left="4320" w:hanging="180"/>
+      </w:pPr>
+    </w:lvl>
+    <w:lvl w:ilvl="6" w:tplc="0C0A000F" w:tentative="1">
+      <w:start w:val="1"/>
+      <w:numFmt w:val="decimal"/>
+      <w:lvlText w:val="%7."/>
+      <w:lvlJc w:val="left"/>
+      <w:pPr>
+        <w:ind w:left="5040" w:hanging="360"/>
+      </w:pPr>
+    </w:lvl>
+    <w:lvl w:ilvl="7" w:tplc="0C0A0019" w:tentative="1">
+      <w:start w:val="1"/>
+      <w:numFmt w:val="lowerLetter"/>
+      <w:lvlText w:val="%8."/>
+      <w:lvlJc w:val="left"/>
+      <w:pPr>
+        <w:ind w:left="5760" w:hanging="360"/>
+      </w:pPr>
+    </w:lvl>
+    <w:lvl w:ilvl="8" w:tplc="0C0A001B" w:tentative="1">
+      <w:start w:val="1"/>
+      <w:numFmt w:val="lowerRoman"/>
+      <w:lvlText w:val="%9."/>
+      <w:lvlJc w:val="right"/>
+      <w:pPr>
+        <w:ind w:left="6480" w:hanging="180"/>
+      </w:pPr>
+    </w:lvl>
+  </w:abstractNum>
+  <w:abstractNum w:abstractNumId="6">
     <w:nsid w:val="75064004"/>
     <w:multiLevelType w:val="hybridMultilevel"/>
     <w:tmpl w:val="59C2C1C8"/>
@@ -3398,7 +3203,7 @@
     </w:lvl>
   </w:abstractNum>
   <w:num w:numId="1">
-    <w:abstractNumId w:val="5"/>
+    <w:abstractNumId w:val="6"/>
   </w:num>
   <w:num w:numId="2">
     <w:abstractNumId w:val="0"/>
@@ -3415,11 +3220,14 @@
   <w:num w:numId="6">
     <w:abstractNumId w:val="2"/>
   </w:num>
+  <w:num w:numId="7">
+    <w:abstractNumId w:val="5"/>
+  </w:num>
 </w:numbering>
 </file>
 
 <file path=word/styles.xml><?xml version="1.0" encoding="utf-8"?>
-<w:styles xmlns:mc="http://schemas.openxmlformats.org/markup-compatibility/2006" xmlns:r="http://schemas.openxmlformats.org/officeDocument/2006/relationships" xmlns:w="http://schemas.openxmlformats.org/wordprocessingml/2006/main" xmlns:w14="http://schemas.microsoft.com/office/word/2010/wordml" xmlns:w15="http://schemas.microsoft.com/office/word/2012/wordml" mc:Ignorable="w14 w15">
+<w:styles xmlns:mc="http://schemas.openxmlformats.org/markup-compatibility/2006" xmlns:r="http://schemas.openxmlformats.org/officeDocument/2006/relationships" xmlns:w="http://schemas.openxmlformats.org/wordprocessingml/2006/main" xmlns:w14="http://schemas.microsoft.com/office/word/2010/wordml" mc:Ignorable="w14">
   <w:docDefaults>
     <w:rPrDefault>
       <w:rPr>
@@ -3435,390 +3243,156 @@
       </w:pPr>
     </w:pPrDefault>
   </w:docDefaults>
-  <w:latentStyles w:defLockedState="0" w:defUIPriority="99" w:defSemiHidden="0" w:defUnhideWhenUsed="0" w:defQFormat="0" w:count="371">
-    <w:lsdException w:name="Normal" w:uiPriority="0" w:qFormat="1"/>
-    <w:lsdException w:name="heading 1" w:uiPriority="9" w:qFormat="1"/>
-    <w:lsdException w:name="heading 2" w:semiHidden="1" w:uiPriority="9" w:unhideWhenUsed="1" w:qFormat="1"/>
-    <w:lsdException w:name="heading 3" w:semiHidden="1" w:uiPriority="9" w:unhideWhenUsed="1" w:qFormat="1"/>
-    <w:lsdException w:name="heading 4" w:semiHidden="1" w:uiPriority="9" w:unhideWhenUsed="1" w:qFormat="1"/>
-    <w:lsdException w:name="heading 5" w:semiHidden="1" w:uiPriority="9" w:unhideWhenUsed="1" w:qFormat="1"/>
-    <w:lsdException w:name="heading 6" w:semiHidden="1" w:uiPriority="9" w:unhideWhenUsed="1" w:qFormat="1"/>
-    <w:lsdException w:name="heading 7" w:semiHidden="1" w:uiPriority="9" w:unhideWhenUsed="1" w:qFormat="1"/>
-    <w:lsdException w:name="heading 8" w:semiHidden="1" w:uiPriority="9" w:unhideWhenUsed="1" w:qFormat="1"/>
-    <w:lsdException w:name="heading 9" w:semiHidden="1" w:uiPriority="9" w:unhideWhenUsed="1" w:qFormat="1"/>
-    <w:lsdException w:name="index 1" w:semiHidden="1" w:unhideWhenUsed="1"/>
-    <w:lsdException w:name="index 2" w:semiHidden="1" w:unhideWhenUsed="1"/>
-    <w:lsdException w:name="index 3" w:semiHidden="1" w:unhideWhenUsed="1"/>
-    <w:lsdException w:name="index 4" w:semiHidden="1" w:unhideWhenUsed="1"/>
-    <w:lsdException w:name="index 5" w:semiHidden="1" w:unhideWhenUsed="1"/>
-    <w:lsdException w:name="index 6" w:semiHidden="1" w:unhideWhenUsed="1"/>
-    <w:lsdException w:name="index 7" w:semiHidden="1" w:unhideWhenUsed="1"/>
-    <w:lsdException w:name="index 8" w:semiHidden="1" w:unhideWhenUsed="1"/>
-    <w:lsdException w:name="index 9" w:semiHidden="1" w:unhideWhenUsed="1"/>
-    <w:lsdException w:name="toc 1" w:semiHidden="1" w:uiPriority="39" w:unhideWhenUsed="1"/>
-    <w:lsdException w:name="toc 2" w:semiHidden="1" w:uiPriority="39" w:unhideWhenUsed="1"/>
-    <w:lsdException w:name="toc 3" w:semiHidden="1" w:uiPriority="39" w:unhideWhenUsed="1"/>
-    <w:lsdException w:name="toc 4" w:semiHidden="1" w:uiPriority="39" w:unhideWhenUsed="1"/>
-    <w:lsdException w:name="toc 5" w:semiHidden="1" w:uiPriority="39" w:unhideWhenUsed="1"/>
-    <w:lsdException w:name="toc 6" w:semiHidden="1" w:uiPriority="39" w:unhideWhenUsed="1"/>
-    <w:lsdException w:name="toc 7" w:semiHidden="1" w:uiPriority="39" w:unhideWhenUsed="1"/>
-    <w:lsdException w:name="toc 8" w:semiHidden="1" w:uiPriority="39" w:unhideWhenUsed="1"/>
-    <w:lsdException w:name="toc 9" w:semiHidden="1" w:uiPriority="39" w:unhideWhenUsed="1"/>
-    <w:lsdException w:name="Normal Indent" w:semiHidden="1" w:unhideWhenUsed="1"/>
-    <w:lsdException w:name="footnote text" w:semiHidden="1" w:unhideWhenUsed="1"/>
-    <w:lsdException w:name="annotation text" w:semiHidden="1" w:unhideWhenUsed="1"/>
-    <w:lsdException w:name="header" w:semiHidden="1" w:unhideWhenUsed="1"/>
-    <w:lsdException w:name="footer" w:semiHidden="1" w:unhideWhenUsed="1"/>
-    <w:lsdException w:name="index heading" w:semiHidden="1" w:unhideWhenUsed="1"/>
-    <w:lsdException w:name="caption" w:semiHidden="1" w:uiPriority="35" w:unhideWhenUsed="1" w:qFormat="1"/>
-    <w:lsdException w:name="table of figures" w:semiHidden="1" w:unhideWhenUsed="1"/>
-    <w:lsdException w:name="envelope address" w:semiHidden="1" w:unhideWhenUsed="1"/>
-    <w:lsdException w:name="envelope return" w:semiHidden="1" w:unhideWhenUsed="1"/>
-    <w:lsdException w:name="footnote reference" w:semiHidden="1" w:unhideWhenUsed="1"/>
-    <w:lsdException w:name="annotation reference" w:semiHidden="1" w:unhideWhenUsed="1"/>
-    <w:lsdException w:name="line number" w:semiHidden="1" w:unhideWhenUsed="1"/>
-    <w:lsdException w:name="page number" w:semiHidden="1" w:unhideWhenUsed="1"/>
-    <w:lsdException w:name="endnote reference" w:semiHidden="1" w:unhideWhenUsed="1"/>
-    <w:lsdException w:name="endnote text" w:semiHidden="1" w:unhideWhenUsed="1"/>
-    <w:lsdException w:name="table of authorities" w:semiHidden="1" w:unhideWhenUsed="1"/>
-    <w:lsdException w:name="macro" w:semiHidden="1" w:unhideWhenUsed="1"/>
-    <w:lsdException w:name="toa heading" w:semiHidden="1" w:unhideWhenUsed="1"/>
-    <w:lsdException w:name="List" w:semiHidden="1" w:unhideWhenUsed="1"/>
-    <w:lsdException w:name="List Bullet" w:semiHidden="1" w:unhideWhenUsed="1"/>
-    <w:lsdException w:name="List Number" w:semiHidden="1" w:unhideWhenUsed="1"/>
-    <w:lsdException w:name="List 2" w:semiHidden="1" w:unhideWhenUsed="1"/>
-    <w:lsdException w:name="List 3" w:semiHidden="1" w:unhideWhenUsed="1"/>
-    <w:lsdException w:name="List 4" w:semiHidden="1" w:unhideWhenUsed="1"/>
-    <w:lsdException w:name="List 5" w:semiHidden="1" w:unhideWhenUsed="1"/>
-    <w:lsdException w:name="List Bullet 2" w:semiHidden="1" w:unhideWhenUsed="1"/>
-    <w:lsdException w:name="List Bullet 3" w:semiHidden="1" w:unhideWhenUsed="1"/>
-    <w:lsdException w:name="List Bullet 4" w:semiHidden="1" w:unhideWhenUsed="1"/>
-    <w:lsdException w:name="List Bullet 5" w:semiHidden="1" w:unhideWhenUsed="1"/>
-    <w:lsdException w:name="List Number 2" w:semiHidden="1" w:unhideWhenUsed="1"/>
-    <w:lsdException w:name="List Number 3" w:semiHidden="1" w:unhideWhenUsed="1"/>
-    <w:lsdException w:name="List Number 4" w:semiHidden="1" w:unhideWhenUsed="1"/>
-    <w:lsdException w:name="List Number 5" w:semiHidden="1" w:unhideWhenUsed="1"/>
-    <w:lsdException w:name="Title" w:uiPriority="10" w:qFormat="1"/>
-    <w:lsdException w:name="Closing" w:semiHidden="1" w:unhideWhenUsed="1"/>
-    <w:lsdException w:name="Signature" w:semiHidden="1" w:unhideWhenUsed="1"/>
-    <w:lsdException w:name="Default Paragraph Font" w:semiHidden="1" w:uiPriority="1" w:unhideWhenUsed="1"/>
-    <w:lsdException w:name="Body Text" w:semiHidden="1" w:unhideWhenUsed="1"/>
-    <w:lsdException w:name="Body Text Indent" w:semiHidden="1" w:unhideWhenUsed="1"/>
-    <w:lsdException w:name="List Continue" w:semiHidden="1" w:unhideWhenUsed="1"/>
-    <w:lsdException w:name="List Continue 2" w:semiHidden="1" w:unhideWhenUsed="1"/>
-    <w:lsdException w:name="List Continue 3" w:semiHidden="1" w:unhideWhenUsed="1"/>
-    <w:lsdException w:name="List Continue 4" w:semiHidden="1" w:unhideWhenUsed="1"/>
-    <w:lsdException w:name="List Continue 5" w:semiHidden="1" w:unhideWhenUsed="1"/>
-    <w:lsdException w:name="Message Header" w:semiHidden="1" w:unhideWhenUsed="1"/>
-    <w:lsdException w:name="Subtitle" w:uiPriority="11" w:qFormat="1"/>
-    <w:lsdException w:name="Salutation" w:semiHidden="1" w:unhideWhenUsed="1"/>
-    <w:lsdException w:name="Date" w:semiHidden="1" w:unhideWhenUsed="1"/>
-    <w:lsdException w:name="Body Text First Indent" w:semiHidden="1" w:unhideWhenUsed="1"/>
-    <w:lsdException w:name="Body Text First Indent 2" w:semiHidden="1" w:unhideWhenUsed="1"/>
-    <w:lsdException w:name="Note Heading" w:semiHidden="1" w:unhideWhenUsed="1"/>
-    <w:lsdException w:name="Body Text 2" w:semiHidden="1" w:unhideWhenUsed="1"/>
-    <w:lsdException w:name="Body Text 3" w:semiHidden="1" w:unhideWhenUsed="1"/>
-    <w:lsdException w:name="Body Text Indent 2" w:semiHidden="1" w:unhideWhenUsed="1"/>
-    <w:lsdException w:name="Body Text Indent 3" w:semiHidden="1" w:unhideWhenUsed="1"/>
-    <w:lsdException w:name="Block Text" w:semiHidden="1" w:unhideWhenUsed="1"/>
-    <w:lsdException w:name="Hyperlink" w:semiHidden="1" w:unhideWhenUsed="1"/>
-    <w:lsdException w:name="FollowedHyperlink" w:semiHidden="1" w:unhideWhenUsed="1"/>
-    <w:lsdException w:name="Strong" w:uiPriority="22" w:qFormat="1"/>
-    <w:lsdException w:name="Emphasis" w:uiPriority="20" w:qFormat="1"/>
-    <w:lsdException w:name="Document Map" w:semiHidden="1" w:unhideWhenUsed="1"/>
-    <w:lsdException w:name="Plain Text" w:semiHidden="1" w:unhideWhenUsed="1"/>
-    <w:lsdException w:name="E-mail Signature" w:semiHidden="1" w:unhideWhenUsed="1"/>
-    <w:lsdException w:name="HTML Top of Form" w:semiHidden="1" w:unhideWhenUsed="1"/>
-    <w:lsdException w:name="HTML Bottom of Form" w:semiHidden="1" w:unhideWhenUsed="1"/>
-    <w:lsdException w:name="Normal (Web)" w:semiHidden="1" w:unhideWhenUsed="1"/>
-    <w:lsdException w:name="HTML Acronym" w:semiHidden="1" w:unhideWhenUsed="1"/>
-    <w:lsdException w:name="HTML Address" w:semiHidden="1" w:unhideWhenUsed="1"/>
-    <w:lsdException w:name="HTML Cite" w:semiHidden="1" w:unhideWhenUsed="1"/>
-    <w:lsdException w:name="HTML Code" w:semiHidden="1" w:unhideWhenUsed="1"/>
-    <w:lsdException w:name="HTML Definition" w:semiHidden="1" w:unhideWhenUsed="1"/>
-    <w:lsdException w:name="HTML Keyboard" w:semiHidden="1" w:unhideWhenUsed="1"/>
-    <w:lsdException w:name="HTML Preformatted" w:semiHidden="1" w:unhideWhenUsed="1"/>
-    <w:lsdException w:name="HTML Sample" w:semiHidden="1" w:unhideWhenUsed="1"/>
-    <w:lsdException w:name="HTML Typewriter" w:semiHidden="1" w:unhideWhenUsed="1"/>
-    <w:lsdException w:name="HTML Variable" w:semiHidden="1" w:unhideWhenUsed="1"/>
-    <w:lsdException w:name="Normal Table" w:semiHidden="1" w:unhideWhenUsed="1"/>
-    <w:lsdException w:name="annotation subject" w:semiHidden="1" w:unhideWhenUsed="1"/>
-    <w:lsdException w:name="No List" w:semiHidden="1" w:unhideWhenUsed="1"/>
-    <w:lsdException w:name="Outline List 1" w:semiHidden="1" w:unhideWhenUsed="1"/>
-    <w:lsdException w:name="Outline List 2" w:semiHidden="1" w:unhideWhenUsed="1"/>
-    <w:lsdException w:name="Outline List 3" w:semiHidden="1" w:unhideWhenUsed="1"/>
-    <w:lsdException w:name="Table Simple 1" w:semiHidden="1" w:unhideWhenUsed="1"/>
-    <w:lsdException w:name="Table Simple 2" w:semiHidden="1" w:unhideWhenUsed="1"/>
-    <w:lsdException w:name="Table Simple 3" w:semiHidden="1" w:unhideWhenUsed="1"/>
-    <w:lsdException w:name="Table Classic 1" w:semiHidden="1" w:unhideWhenUsed="1"/>
-    <w:lsdException w:name="Table Classic 2" w:semiHidden="1" w:unhideWhenUsed="1"/>
-    <w:lsdException w:name="Table Classic 3" w:semiHidden="1" w:unhideWhenUsed="1"/>
-    <w:lsdException w:name="Table Classic 4" w:semiHidden="1" w:unhideWhenUsed="1"/>
-    <w:lsdException w:name="Table Colorful 1" w:semiHidden="1" w:unhideWhenUsed="1"/>
-    <w:lsdException w:name="Table Colorful 2" w:semiHidden="1" w:unhideWhenUsed="1"/>
-    <w:lsdException w:name="Table Colorful 3" w:semiHidden="1" w:unhideWhenUsed="1"/>
-    <w:lsdException w:name="Table Columns 1" w:semiHidden="1" w:unhideWhenUsed="1"/>
-    <w:lsdException w:name="Table Columns 2" w:semiHidden="1" w:unhideWhenUsed="1"/>
-    <w:lsdException w:name="Table Columns 3" w:semiHidden="1" w:unhideWhenUsed="1"/>
-    <w:lsdException w:name="Table Columns 4" w:semiHidden="1" w:unhideWhenUsed="1"/>
-    <w:lsdException w:name="Table Columns 5" w:semiHidden="1" w:unhideWhenUsed="1"/>
-    <w:lsdException w:name="Table Grid 1" w:semiHidden="1" w:unhideWhenUsed="1"/>
-    <w:lsdException w:name="Table Grid 2" w:semiHidden="1" w:unhideWhenUsed="1"/>
-    <w:lsdException w:name="Table Grid 3" w:semiHidden="1" w:unhideWhenUsed="1"/>
-    <w:lsdException w:name="Table Grid 4" w:semiHidden="1" w:unhideWhenUsed="1"/>
-    <w:lsdException w:name="Table Grid 5" w:semiHidden="1" w:unhideWhenUsed="1"/>
-    <w:lsdException w:name="Table Grid 6" w:semiHidden="1" w:unhideWhenUsed="1"/>
-    <w:lsdException w:name="Table Grid 7" w:semiHidden="1" w:unhideWhenUsed="1"/>
-    <w:lsdException w:name="Table Grid 8" w:semiHidden="1" w:unhideWhenUsed="1"/>
-    <w:lsdException w:name="Table List 1" w:semiHidden="1" w:unhideWhenUsed="1"/>
-    <w:lsdException w:name="Table List 2" w:semiHidden="1" w:unhideWhenUsed="1"/>
-    <w:lsdException w:name="Table List 3" w:semiHidden="1" w:unhideWhenUsed="1"/>
-    <w:lsdException w:name="Table List 4" w:semiHidden="1" w:unhideWhenUsed="1"/>
-    <w:lsdException w:name="Table List 5" w:semiHidden="1" w:unhideWhenUsed="1"/>
-    <w:lsdException w:name="Table List 6" w:semiHidden="1" w:unhideWhenUsed="1"/>
-    <w:lsdException w:name="Table List 7" w:semiHidden="1" w:unhideWhenUsed="1"/>
-    <w:lsdException w:name="Table List 8" w:semiHidden="1" w:unhideWhenUsed="1"/>
-    <w:lsdException w:name="Table 3D effects 1" w:semiHidden="1" w:unhideWhenUsed="1"/>
-    <w:lsdException w:name="Table 3D effects 2" w:semiHidden="1" w:unhideWhenUsed="1"/>
-    <w:lsdException w:name="Table 3D effects 3" w:semiHidden="1" w:unhideWhenUsed="1"/>
-    <w:lsdException w:name="Table Contemporary" w:semiHidden="1" w:unhideWhenUsed="1"/>
-    <w:lsdException w:name="Table Elegant" w:semiHidden="1" w:unhideWhenUsed="1"/>
-    <w:lsdException w:name="Table Professional" w:semiHidden="1" w:unhideWhenUsed="1"/>
-    <w:lsdException w:name="Table Subtle 1" w:semiHidden="1" w:unhideWhenUsed="1"/>
-    <w:lsdException w:name="Table Subtle 2" w:semiHidden="1" w:unhideWhenUsed="1"/>
-    <w:lsdException w:name="Table Web 1" w:semiHidden="1" w:unhideWhenUsed="1"/>
-    <w:lsdException w:name="Table Web 2" w:semiHidden="1" w:unhideWhenUsed="1"/>
-    <w:lsdException w:name="Table Web 3" w:semiHidden="1" w:unhideWhenUsed="1"/>
-    <w:lsdException w:name="Balloon Text" w:semiHidden="1" w:unhideWhenUsed="1"/>
-    <w:lsdException w:name="Table Grid" w:uiPriority="39"/>
-    <w:lsdException w:name="Table Theme" w:semiHidden="1" w:unhideWhenUsed="1"/>
-    <w:lsdException w:name="Placeholder Text" w:semiHidden="1"/>
-    <w:lsdException w:name="No Spacing" w:uiPriority="1" w:qFormat="1"/>
-    <w:lsdException w:name="Light Shading" w:uiPriority="60"/>
-    <w:lsdException w:name="Light List" w:uiPriority="61"/>
-    <w:lsdException w:name="Light Grid" w:uiPriority="62"/>
-    <w:lsdException w:name="Medium Shading 1" w:uiPriority="63"/>
-    <w:lsdException w:name="Medium Shading 2" w:uiPriority="64"/>
-    <w:lsdException w:name="Medium List 1" w:uiPriority="65"/>
-    <w:lsdException w:name="Medium List 2" w:uiPriority="66"/>
-    <w:lsdException w:name="Medium Grid 1" w:uiPriority="67"/>
-    <w:lsdException w:name="Medium Grid 2" w:uiPriority="68"/>
-    <w:lsdException w:name="Medium Grid 3" w:uiPriority="69"/>
-    <w:lsdException w:name="Dark List" w:uiPriority="70"/>
-    <w:lsdException w:name="Colorful Shading" w:uiPriority="71"/>
-    <w:lsdException w:name="Colorful List" w:uiPriority="72"/>
-    <w:lsdException w:name="Colorful Grid" w:uiPriority="73"/>
-    <w:lsdException w:name="Light Shading Accent 1" w:uiPriority="60"/>
-    <w:lsdException w:name="Light List Accent 1" w:uiPriority="61"/>
-    <w:lsdException w:name="Light Grid Accent 1" w:uiPriority="62"/>
-    <w:lsdException w:name="Medium Shading 1 Accent 1" w:uiPriority="63"/>
-    <w:lsdException w:name="Medium Shading 2 Accent 1" w:uiPriority="64"/>
-    <w:lsdException w:name="Medium List 1 Accent 1" w:uiPriority="65"/>
-    <w:lsdException w:name="Revision" w:semiHidden="1"/>
-    <w:lsdException w:name="List Paragraph" w:uiPriority="34" w:qFormat="1"/>
-    <w:lsdException w:name="Quote" w:uiPriority="29" w:qFormat="1"/>
-    <w:lsdException w:name="Intense Quote" w:uiPriority="30" w:qFormat="1"/>
-    <w:lsdException w:name="Medium List 2 Accent 1" w:uiPriority="66"/>
-    <w:lsdException w:name="Medium Grid 1 Accent 1" w:uiPriority="67"/>
-    <w:lsdException w:name="Medium Grid 2 Accent 1" w:uiPriority="68"/>
-    <w:lsdException w:name="Medium Grid 3 Accent 1" w:uiPriority="69"/>
-    <w:lsdException w:name="Dark List Accent 1" w:uiPriority="70"/>
-    <w:lsdException w:name="Colorful Shading Accent 1" w:uiPriority="71"/>
-    <w:lsdException w:name="Colorful List Accent 1" w:uiPriority="72"/>
-    <w:lsdException w:name="Colorful Grid Accent 1" w:uiPriority="73"/>
-    <w:lsdException w:name="Light Shading Accent 2" w:uiPriority="60"/>
-    <w:lsdException w:name="Light List Accent 2" w:uiPriority="61"/>
-    <w:lsdException w:name="Light Grid Accent 2" w:uiPriority="62"/>
-    <w:lsdException w:name="Medium Shading 1 Accent 2" w:uiPriority="63"/>
-    <w:lsdException w:name="Medium Shading 2 Accent 2" w:uiPriority="64"/>
-    <w:lsdException w:name="Medium List 1 Accent 2" w:uiPriority="65"/>
-    <w:lsdException w:name="Medium List 2 Accent 2" w:uiPriority="66"/>
-    <w:lsdException w:name="Medium Grid 1 Accent 2" w:uiPriority="67"/>
-    <w:lsdException w:name="Medium Grid 2 Accent 2" w:uiPriority="68"/>
-    <w:lsdException w:name="Medium Grid 3 Accent 2" w:uiPriority="69"/>
-    <w:lsdException w:name="Dark List Accent 2" w:uiPriority="70"/>
-    <w:lsdException w:name="Colorful Shading Accent 2" w:uiPriority="71"/>
-    <w:lsdException w:name="Colorful List Accent 2" w:uiPriority="72"/>
-    <w:lsdException w:name="Colorful Grid Accent 2" w:uiPriority="73"/>
-    <w:lsdException w:name="Light Shading Accent 3" w:uiPriority="60"/>
-    <w:lsdException w:name="Light List Accent 3" w:uiPriority="61"/>
-    <w:lsdException w:name="Light Grid Accent 3" w:uiPriority="62"/>
-    <w:lsdException w:name="Medium Shading 1 Accent 3" w:uiPriority="63"/>
-    <w:lsdException w:name="Medium Shading 2 Accent 3" w:uiPriority="64"/>
-    <w:lsdException w:name="Medium List 1 Accent 3" w:uiPriority="65"/>
-    <w:lsdException w:name="Medium List 2 Accent 3" w:uiPriority="66"/>
-    <w:lsdException w:name="Medium Grid 1 Accent 3" w:uiPriority="67"/>
-    <w:lsdException w:name="Medium Grid 2 Accent 3" w:uiPriority="68"/>
-    <w:lsdException w:name="Medium Grid 3 Accent 3" w:uiPriority="69"/>
-    <w:lsdException w:name="Dark List Accent 3" w:uiPriority="70"/>
-    <w:lsdException w:name="Colorful Shading Accent 3" w:uiPriority="71"/>
-    <w:lsdException w:name="Colorful List Accent 3" w:uiPriority="72"/>
-    <w:lsdException w:name="Colorful Grid Accent 3" w:uiPriority="73"/>
-    <w:lsdException w:name="Light Shading Accent 4" w:uiPriority="60"/>
-    <w:lsdException w:name="Light List Accent 4" w:uiPriority="61"/>
-    <w:lsdException w:name="Light Grid Accent 4" w:uiPriority="62"/>
-    <w:lsdException w:name="Medium Shading 1 Accent 4" w:uiPriority="63"/>
-    <w:lsdException w:name="Medium Shading 2 Accent 4" w:uiPriority="64"/>
-    <w:lsdException w:name="Medium List 1 Accent 4" w:uiPriority="65"/>
-    <w:lsdException w:name="Medium List 2 Accent 4" w:uiPriority="66"/>
-    <w:lsdException w:name="Medium Grid 1 Accent 4" w:uiPriority="67"/>
-    <w:lsdException w:name="Medium Grid 2 Accent 4" w:uiPriority="68"/>
-    <w:lsdException w:name="Medium Grid 3 Accent 4" w:uiPriority="69"/>
-    <w:lsdException w:name="Dark List Accent 4" w:uiPriority="70"/>
-    <w:lsdException w:name="Colorful Shading Accent 4" w:uiPriority="71"/>
-    <w:lsdException w:name="Colorful List Accent 4" w:uiPriority="72"/>
-    <w:lsdException w:name="Colorful Grid Accent 4" w:uiPriority="73"/>
-    <w:lsdException w:name="Light Shading Accent 5" w:uiPriority="60"/>
-    <w:lsdException w:name="Light List Accent 5" w:uiPriority="61"/>
-    <w:lsdException w:name="Light Grid Accent 5" w:uiPriority="62"/>
-    <w:lsdException w:name="Medium Shading 1 Accent 5" w:uiPriority="63"/>
-    <w:lsdException w:name="Medium Shading 2 Accent 5" w:uiPriority="64"/>
-    <w:lsdException w:name="Medium List 1 Accent 5" w:uiPriority="65"/>
-    <w:lsdException w:name="Medium List 2 Accent 5" w:uiPriority="66"/>
-    <w:lsdException w:name="Medium Grid 1 Accent 5" w:uiPriority="67"/>
-    <w:lsdException w:name="Medium Grid 2 Accent 5" w:uiPriority="68"/>
-    <w:lsdException w:name="Medium Grid 3 Accent 5" w:uiPriority="69"/>
-    <w:lsdException w:name="Dark List Accent 5" w:uiPriority="70"/>
-    <w:lsdException w:name="Colorful Shading Accent 5" w:uiPriority="71"/>
-    <w:lsdException w:name="Colorful List Accent 5" w:uiPriority="72"/>
-    <w:lsdException w:name="Colorful Grid Accent 5" w:uiPriority="73"/>
-    <w:lsdException w:name="Light Shading Accent 6" w:uiPriority="60"/>
-    <w:lsdException w:name="Light List Accent 6" w:uiPriority="61"/>
-    <w:lsdException w:name="Light Grid Accent 6" w:uiPriority="62"/>
-    <w:lsdException w:name="Medium Shading 1 Accent 6" w:uiPriority="63"/>
-    <w:lsdException w:name="Medium Shading 2 Accent 6" w:uiPriority="64"/>
-    <w:lsdException w:name="Medium List 1 Accent 6" w:uiPriority="65"/>
-    <w:lsdException w:name="Medium List 2 Accent 6" w:uiPriority="66"/>
-    <w:lsdException w:name="Medium Grid 1 Accent 6" w:uiPriority="67"/>
-    <w:lsdException w:name="Medium Grid 2 Accent 6" w:uiPriority="68"/>
-    <w:lsdException w:name="Medium Grid 3 Accent 6" w:uiPriority="69"/>
-    <w:lsdException w:name="Dark List Accent 6" w:uiPriority="70"/>
-    <w:lsdException w:name="Colorful Shading Accent 6" w:uiPriority="71"/>
-    <w:lsdException w:name="Colorful List Accent 6" w:uiPriority="72"/>
-    <w:lsdException w:name="Colorful Grid Accent 6" w:uiPriority="73"/>
-    <w:lsdException w:name="Subtle Emphasis" w:uiPriority="19" w:qFormat="1"/>
-    <w:lsdException w:name="Intense Emphasis" w:uiPriority="21" w:qFormat="1"/>
-    <w:lsdException w:name="Subtle Reference" w:uiPriority="31" w:qFormat="1"/>
-    <w:lsdException w:name="Intense Reference" w:uiPriority="32" w:qFormat="1"/>
-    <w:lsdException w:name="Book Title" w:uiPriority="33" w:qFormat="1"/>
-    <w:lsdException w:name="Bibliography" w:semiHidden="1" w:uiPriority="37" w:unhideWhenUsed="1"/>
-    <w:lsdException w:name="TOC Heading" w:semiHidden="1" w:uiPriority="39" w:unhideWhenUsed="1" w:qFormat="1"/>
-    <w:lsdException w:name="Plain Table 1" w:uiPriority="41"/>
-    <w:lsdException w:name="Plain Table 2" w:uiPriority="42"/>
-    <w:lsdException w:name="Plain Table 3" w:uiPriority="43"/>
-    <w:lsdException w:name="Plain Table 4" w:uiPriority="44"/>
-    <w:lsdException w:name="Plain Table 5" w:uiPriority="45"/>
-    <w:lsdException w:name="Grid Table Light" w:uiPriority="40"/>
-    <w:lsdException w:name="Grid Table 1 Light" w:uiPriority="46"/>
-    <w:lsdException w:name="Grid Table 2" w:uiPriority="47"/>
-    <w:lsdException w:name="Grid Table 3" w:uiPriority="48"/>
-    <w:lsdException w:name="Grid Table 4" w:uiPriority="49"/>
-    <w:lsdException w:name="Grid Table 5 Dark" w:uiPriority="50"/>
-    <w:lsdException w:name="Grid Table 6 Colorful" w:uiPriority="51"/>
-    <w:lsdException w:name="Grid Table 7 Colorful" w:uiPriority="52"/>
-    <w:lsdException w:name="Grid Table 1 Light Accent 1" w:uiPriority="46"/>
-    <w:lsdException w:name="Grid Table 2 Accent 1" w:uiPriority="47"/>
-    <w:lsdException w:name="Grid Table 3 Accent 1" w:uiPriority="48"/>
-    <w:lsdException w:name="Grid Table 4 Accent 1" w:uiPriority="49"/>
-    <w:lsdException w:name="Grid Table 5 Dark Accent 1" w:uiPriority="50"/>
-    <w:lsdException w:name="Grid Table 6 Colorful Accent 1" w:uiPriority="51"/>
-    <w:lsdException w:name="Grid Table 7 Colorful Accent 1" w:uiPriority="52"/>
-    <w:lsdException w:name="Grid Table 1 Light Accent 2" w:uiPriority="46"/>
-    <w:lsdException w:name="Grid Table 2 Accent 2" w:uiPriority="47"/>
-    <w:lsdException w:name="Grid Table 3 Accent 2" w:uiPriority="48"/>
-    <w:lsdException w:name="Grid Table 4 Accent 2" w:uiPriority="49"/>
-    <w:lsdException w:name="Grid Table 5 Dark Accent 2" w:uiPriority="50"/>
-    <w:lsdException w:name="Grid Table 6 Colorful Accent 2" w:uiPriority="51"/>
-    <w:lsdException w:name="Grid Table 7 Colorful Accent 2" w:uiPriority="52"/>
-    <w:lsdException w:name="Grid Table 1 Light Accent 3" w:uiPriority="46"/>
-    <w:lsdException w:name="Grid Table 2 Accent 3" w:uiPriority="47"/>
-    <w:lsdException w:name="Grid Table 3 Accent 3" w:uiPriority="48"/>
-    <w:lsdException w:name="Grid Table 4 Accent 3" w:uiPriority="49"/>
-    <w:lsdException w:name="Grid Table 5 Dark Accent 3" w:uiPriority="50"/>
-    <w:lsdException w:name="Grid Table 6 Colorful Accent 3" w:uiPriority="51"/>
-    <w:lsdException w:name="Grid Table 7 Colorful Accent 3" w:uiPriority="52"/>
-    <w:lsdException w:name="Grid Table 1 Light Accent 4" w:uiPriority="46"/>
-    <w:lsdException w:name="Grid Table 2 Accent 4" w:uiPriority="47"/>
-    <w:lsdException w:name="Grid Table 3 Accent 4" w:uiPriority="48"/>
-    <w:lsdException w:name="Grid Table 4 Accent 4" w:uiPriority="49"/>
-    <w:lsdException w:name="Grid Table 5 Dark Accent 4" w:uiPriority="50"/>
-    <w:lsdException w:name="Grid Table 6 Colorful Accent 4" w:uiPriority="51"/>
-    <w:lsdException w:name="Grid Table 7 Colorful Accent 4" w:uiPriority="52"/>
-    <w:lsdException w:name="Grid Table 1 Light Accent 5" w:uiPriority="46"/>
-    <w:lsdException w:name="Grid Table 2 Accent 5" w:uiPriority="47"/>
-    <w:lsdException w:name="Grid Table 3 Accent 5" w:uiPriority="48"/>
-    <w:lsdException w:name="Grid Table 4 Accent 5" w:uiPriority="49"/>
-    <w:lsdException w:name="Grid Table 5 Dark Accent 5" w:uiPriority="50"/>
-    <w:lsdException w:name="Grid Table 6 Colorful Accent 5" w:uiPriority="51"/>
-    <w:lsdException w:name="Grid Table 7 Colorful Accent 5" w:uiPriority="52"/>
-    <w:lsdException w:name="Grid Table 1 Light Accent 6" w:uiPriority="46"/>
-    <w:lsdException w:name="Grid Table 2 Accent 6" w:uiPriority="47"/>
-    <w:lsdException w:name="Grid Table 3 Accent 6" w:uiPriority="48"/>
-    <w:lsdException w:name="Grid Table 4 Accent 6" w:uiPriority="49"/>
-    <w:lsdException w:name="Grid Table 5 Dark Accent 6" w:uiPriority="50"/>
-    <w:lsdException w:name="Grid Table 6 Colorful Accent 6" w:uiPriority="51"/>
-    <w:lsdException w:name="Grid Table 7 Colorful Accent 6" w:uiPriority="52"/>
-    <w:lsdException w:name="List Table 1 Light" w:uiPriority="46"/>
-    <w:lsdException w:name="List Table 2" w:uiPriority="47"/>
-    <w:lsdException w:name="List Table 3" w:uiPriority="48"/>
-    <w:lsdException w:name="List Table 4" w:uiPriority="49"/>
-    <w:lsdException w:name="List Table 5 Dark" w:uiPriority="50"/>
-    <w:lsdException w:name="List Table 6 Colorful" w:uiPriority="51"/>
-    <w:lsdException w:name="List Table 7 Colorful" w:uiPriority="52"/>
-    <w:lsdException w:name="List Table 1 Light Accent 1" w:uiPriority="46"/>
-    <w:lsdException w:name="List Table 2 Accent 1" w:uiPriority="47"/>
-    <w:lsdException w:name="List Table 3 Accent 1" w:uiPriority="48"/>
-    <w:lsdException w:name="List Table 4 Accent 1" w:uiPriority="49"/>
-    <w:lsdException w:name="List Table 5 Dark Accent 1" w:uiPriority="50"/>
-    <w:lsdException w:name="List Table 6 Colorful Accent 1" w:uiPriority="51"/>
-    <w:lsdException w:name="List Table 7 Colorful Accent 1" w:uiPriority="52"/>
-    <w:lsdException w:name="List Table 1 Light Accent 2" w:uiPriority="46"/>
-    <w:lsdException w:name="List Table 2 Accent 2" w:uiPriority="47"/>
-    <w:lsdException w:name="List Table 3 Accent 2" w:uiPriority="48"/>
-    <w:lsdException w:name="List Table 4 Accent 2" w:uiPriority="49"/>
-    <w:lsdException w:name="List Table 5 Dark Accent 2" w:uiPriority="50"/>
-    <w:lsdException w:name="List Table 6 Colorful Accent 2" w:uiPriority="51"/>
-    <w:lsdException w:name="List Table 7 Colorful Accent 2" w:uiPriority="52"/>
-    <w:lsdException w:name="List Table 1 Light Accent 3" w:uiPriority="46"/>
-    <w:lsdException w:name="List Table 2 Accent 3" w:uiPriority="47"/>
-    <w:lsdException w:name="List Table 3 Accent 3" w:uiPriority="48"/>
-    <w:lsdException w:name="List Table 4 Accent 3" w:uiPriority="49"/>
-    <w:lsdException w:name="List Table 5 Dark Accent 3" w:uiPriority="50"/>
-    <w:lsdException w:name="List Table 6 Colorful Accent 3" w:uiPriority="51"/>
-    <w:lsdException w:name="List Table 7 Colorful Accent 3" w:uiPriority="52"/>
-    <w:lsdException w:name="List Table 1 Light Accent 4" w:uiPriority="46"/>
-    <w:lsdException w:name="List Table 2 Accent 4" w:uiPriority="47"/>
-    <w:lsdException w:name="List Table 3 Accent 4" w:uiPriority="48"/>
-    <w:lsdException w:name="List Table 4 Accent 4" w:uiPriority="49"/>
-    <w:lsdException w:name="List Table 5 Dark Accent 4" w:uiPriority="50"/>
-    <w:lsdException w:name="List Table 6 Colorful Accent 4" w:uiPriority="51"/>
-    <w:lsdException w:name="List Table 7 Colorful Accent 4" w:uiPriority="52"/>
-    <w:lsdException w:name="List Table 1 Light Accent 5" w:uiPriority="46"/>
-    <w:lsdException w:name="List Table 2 Accent 5" w:uiPriority="47"/>
-    <w:lsdException w:name="List Table 3 Accent 5" w:uiPriority="48"/>
-    <w:lsdException w:name="List Table 4 Accent 5" w:uiPriority="49"/>
-    <w:lsdException w:name="List Table 5 Dark Accent 5" w:uiPriority="50"/>
-    <w:lsdException w:name="List Table 6 Colorful Accent 5" w:uiPriority="51"/>
-    <w:lsdException w:name="List Table 7 Colorful Accent 5" w:uiPriority="52"/>
-    <w:lsdException w:name="List Table 1 Light Accent 6" w:uiPriority="46"/>
-    <w:lsdException w:name="List Table 2 Accent 6" w:uiPriority="47"/>
-    <w:lsdException w:name="List Table 3 Accent 6" w:uiPriority="48"/>
-    <w:lsdException w:name="List Table 4 Accent 6" w:uiPriority="49"/>
-    <w:lsdException w:name="List Table 5 Dark Accent 6" w:uiPriority="50"/>
-    <w:lsdException w:name="List Table 6 Colorful Accent 6" w:uiPriority="51"/>
-    <w:lsdException w:name="List Table 7 Colorful Accent 6" w:uiPriority="52"/>
+  <w:latentStyles w:defLockedState="0" w:defUIPriority="99" w:defSemiHidden="1" w:defUnhideWhenUsed="1" w:defQFormat="0" w:count="267">
+    <w:lsdException w:name="Normal" w:semiHidden="0" w:uiPriority="0" w:unhideWhenUsed="0" w:qFormat="1"/>
+    <w:lsdException w:name="heading 1" w:semiHidden="0" w:uiPriority="9" w:unhideWhenUsed="0" w:qFormat="1"/>
+    <w:lsdException w:name="heading 2" w:uiPriority="9" w:qFormat="1"/>
+    <w:lsdException w:name="heading 3" w:uiPriority="9" w:qFormat="1"/>
+    <w:lsdException w:name="heading 4" w:uiPriority="9" w:qFormat="1"/>
+    <w:lsdException w:name="heading 5" w:uiPriority="9" w:qFormat="1"/>
+    <w:lsdException w:name="heading 6" w:uiPriority="9" w:qFormat="1"/>
+    <w:lsdException w:name="heading 7" w:uiPriority="9" w:qFormat="1"/>
+    <w:lsdException w:name="heading 8" w:uiPriority="9" w:qFormat="1"/>
+    <w:lsdException w:name="heading 9" w:uiPriority="9" w:qFormat="1"/>
+    <w:lsdException w:name="toc 1" w:uiPriority="39"/>
+    <w:lsdException w:name="toc 2" w:uiPriority="39"/>
+    <w:lsdException w:name="toc 3" w:uiPriority="39"/>
+    <w:lsdException w:name="toc 4" w:uiPriority="39"/>
+    <w:lsdException w:name="toc 5" w:uiPriority="39"/>
+    <w:lsdException w:name="toc 6" w:uiPriority="39"/>
+    <w:lsdException w:name="toc 7" w:uiPriority="39"/>
+    <w:lsdException w:name="toc 8" w:uiPriority="39"/>
+    <w:lsdException w:name="toc 9" w:uiPriority="39"/>
+    <w:lsdException w:name="caption" w:uiPriority="35" w:qFormat="1"/>
+    <w:lsdException w:name="Title" w:semiHidden="0" w:uiPriority="10" w:unhideWhenUsed="0" w:qFormat="1"/>
+    <w:lsdException w:name="Default Paragraph Font" w:uiPriority="1"/>
+    <w:lsdException w:name="Subtitle" w:semiHidden="0" w:uiPriority="11" w:unhideWhenUsed="0" w:qFormat="1"/>
+    <w:lsdException w:name="Strong" w:semiHidden="0" w:uiPriority="22" w:unhideWhenUsed="0" w:qFormat="1"/>
+    <w:lsdException w:name="Emphasis" w:semiHidden="0" w:uiPriority="20" w:unhideWhenUsed="0" w:qFormat="1"/>
+    <w:lsdException w:name="Table Grid" w:semiHidden="0" w:uiPriority="39" w:unhideWhenUsed="0"/>
+    <w:lsdException w:name="Placeholder Text" w:unhideWhenUsed="0"/>
+    <w:lsdException w:name="No Spacing" w:semiHidden="0" w:uiPriority="1" w:unhideWhenUsed="0" w:qFormat="1"/>
+    <w:lsdException w:name="Light Shading" w:semiHidden="0" w:uiPriority="60" w:unhideWhenUsed="0"/>
+    <w:lsdException w:name="Light List" w:semiHidden="0" w:uiPriority="61" w:unhideWhenUsed="0"/>
+    <w:lsdException w:name="Light Grid" w:semiHidden="0" w:uiPriority="62" w:unhideWhenUsed="0"/>
+    <w:lsdException w:name="Medium Shading 1" w:semiHidden="0" w:uiPriority="63" w:unhideWhenUsed="0"/>
+    <w:lsdException w:name="Medium Shading 2" w:semiHidden="0" w:uiPriority="64" w:unhideWhenUsed="0"/>
+    <w:lsdException w:name="Medium List 1" w:semiHidden="0" w:uiPriority="65" w:unhideWhenUsed="0"/>
+    <w:lsdException w:name="Medium List 2" w:semiHidden="0" w:uiPriority="66" w:unhideWhenUsed="0"/>
+    <w:lsdException w:name="Medium Grid 1" w:semiHidden="0" w:uiPriority="67" w:unhideWhenUsed="0"/>
+    <w:lsdException w:name="Medium Grid 2" w:semiHidden="0" w:uiPriority="68" w:unhideWhenUsed="0"/>
+    <w:lsdException w:name="Medium Grid 3" w:semiHidden="0" w:uiPriority="69" w:unhideWhenUsed="0"/>
+    <w:lsdException w:name="Dark List" w:semiHidden="0" w:uiPriority="70" w:unhideWhenUsed="0"/>
+    <w:lsdException w:name="Colorful Shading" w:semiHidden="0" w:uiPriority="71" w:unhideWhenUsed="0"/>
+    <w:lsdException w:name="Colorful List" w:semiHidden="0" w:uiPriority="72" w:unhideWhenUsed="0"/>
+    <w:lsdException w:name="Colorful Grid" w:semiHidden="0" w:uiPriority="73" w:unhideWhenUsed="0"/>
+    <w:lsdException w:name="Light Shading Accent 1" w:semiHidden="0" w:uiPriority="60" w:unhideWhenUsed="0"/>
+    <w:lsdException w:name="Light List Accent 1" w:semiHidden="0" w:uiPriority="61" w:unhideWhenUsed="0"/>
+    <w:lsdException w:name="Light Grid Accent 1" w:semiHidden="0" w:uiPriority="62" w:unhideWhenUsed="0"/>
+    <w:lsdException w:name="Medium Shading 1 Accent 1" w:semiHidden="0" w:uiPriority="63" w:unhideWhenUsed="0"/>
+    <w:lsdException w:name="Medium Shading 2 Accent 1" w:semiHidden="0" w:uiPriority="64" w:unhideWhenUsed="0"/>
+    <w:lsdException w:name="Medium List 1 Accent 1" w:semiHidden="0" w:uiPriority="65" w:unhideWhenUsed="0"/>
+    <w:lsdException w:name="Revision" w:unhideWhenUsed="0"/>
+    <w:lsdException w:name="List Paragraph" w:semiHidden="0" w:uiPriority="34" w:unhideWhenUsed="0" w:qFormat="1"/>
+    <w:lsdException w:name="Quote" w:semiHidden="0" w:uiPriority="29" w:unhideWhenUsed="0" w:qFormat="1"/>
+    <w:lsdException w:name="Intense Quote" w:semiHidden="0" w:uiPriority="30" w:unhideWhenUsed="0" w:qFormat="1"/>
+    <w:lsdException w:name="Medium List 2 Accent 1" w:semiHidden="0" w:uiPriority="66" w:unhideWhenUsed="0"/>
+    <w:lsdException w:name="Medium Grid 1 Accent 1" w:semiHidden="0" w:uiPriority="67" w:unhideWhenUsed="0"/>
+    <w:lsdException w:name="Medium Grid 2 Accent 1" w:semiHidden="0" w:uiPriority="68" w:unhideWhenUsed="0"/>
+    <w:lsdException w:name="Medium Grid 3 Accent 1" w:semiHidden="0" w:uiPriority="69" w:unhideWhenUsed="0"/>
+    <w:lsdException w:name="Dark List Accent 1" w:semiHidden="0" w:uiPriority="70" w:unhideWhenUsed="0"/>
+    <w:lsdException w:name="Colorful Shading Accent 1" w:semiHidden="0" w:uiPriority="71" w:unhideWhenUsed="0"/>
+    <w:lsdException w:name="Colorful List Accent 1" w:semiHidden="0" w:uiPriority="72" w:unhideWhenUsed="0"/>
+    <w:lsdException w:name="Colorful Grid Accent 1" w:semiHidden="0" w:uiPriority="73" w:unhideWhenUsed="0"/>
+    <w:lsdException w:name="Light Shading Accent 2" w:semiHidden="0" w:uiPriority="60" w:unhideWhenUsed="0"/>
+    <w:lsdException w:name="Light List Accent 2" w:semiHidden="0" w:uiPriority="61" w:unhideWhenUsed="0"/>
+    <w:lsdException w:name="Light Grid Accent 2" w:semiHidden="0" w:uiPriority="62" w:unhideWhenUsed="0"/>
+    <w:lsdException w:name="Medium Shading 1 Accent 2" w:semiHidden="0" w:uiPriority="63" w:unhideWhenUsed="0"/>
+    <w:lsdException w:name="Medium Shading 2 Accent 2" w:semiHidden="0" w:uiPriority="64" w:unhideWhenUsed="0"/>
+    <w:lsdException w:name="Medium List 1 Accent 2" w:semiHidden="0" w:uiPriority="65" w:unhideWhenUsed="0"/>
+    <w:lsdException w:name="Medium List 2 Accent 2" w:semiHidden="0" w:uiPriority="66" w:unhideWhenUsed="0"/>
+    <w:lsdException w:name="Medium Grid 1 Accent 2" w:semiHidden="0" w:uiPriority="67" w:unhideWhenUsed="0"/>
+    <w:lsdException w:name="Medium Grid 2 Accent 2" w:semiHidden="0" w:uiPriority="68" w:unhideWhenUsed="0"/>
+    <w:lsdException w:name="Medium Grid 3 Accent 2" w:semiHidden="0" w:uiPriority="69" w:unhideWhenUsed="0"/>
+    <w:lsdException w:name="Dark List Accent 2" w:semiHidden="0" w:uiPriority="70" w:unhideWhenUsed="0"/>
+    <w:lsdException w:name="Colorful Shading Accent 2" w:semiHidden="0" w:uiPriority="71" w:unhideWhenUsed="0"/>
+    <w:lsdException w:name="Colorful List Accent 2" w:semiHidden="0" w:uiPriority="72" w:unhideWhenUsed="0"/>
+    <w:lsdException w:name="Colorful Grid Accent 2" w:semiHidden="0" w:uiPriority="73" w:unhideWhenUsed="0"/>
+    <w:lsdException w:name="Light Shading Accent 3" w:semiHidden="0" w:uiPriority="60" w:unhideWhenUsed="0"/>
+    <w:lsdException w:name="Light List Accent 3" w:semiHidden="0" w:uiPriority="61" w:unhideWhenUsed="0"/>
+    <w:lsdException w:name="Light Grid Accent 3" w:semiHidden="0" w:uiPriority="62" w:unhideWhenUsed="0"/>
+    <w:lsdException w:name="Medium Shading 1 Accent 3" w:semiHidden="0" w:uiPriority="63" w:unhideWhenUsed="0"/>
+    <w:lsdException w:name="Medium Shading 2 Accent 3" w:semiHidden="0" w:uiPriority="64" w:unhideWhenUsed="0"/>
+    <w:lsdException w:name="Medium List 1 Accent 3" w:semiHidden="0" w:uiPriority="65" w:unhideWhenUsed="0"/>
+    <w:lsdException w:name="Medium List 2 Accent 3" w:semiHidden="0" w:uiPriority="66" w:unhideWhenUsed="0"/>
+    <w:lsdException w:name="Medium Grid 1 Accent 3" w:semiHidden="0" w:uiPriority="67" w:unhideWhenUsed="0"/>
+    <w:lsdException w:name="Medium Grid 2 Accent 3" w:semiHidden="0" w:uiPriority="68" w:unhideWhenUsed="0"/>
+    <w:lsdException w:name="Medium Grid 3 Accent 3" w:semiHidden="0" w:uiPriority="69" w:unhideWhenUsed="0"/>
+    <w:lsdException w:name="Dark List Accent 3" w:semiHidden="0" w:uiPriority="70" w:unhideWhenUsed="0"/>
+    <w:lsdException w:name="Colorful Shading Accent 3" w:semiHidden="0" w:uiPriority="71" w:unhideWhenUsed="0"/>
+    <w:lsdException w:name="Colorful List Accent 3" w:semiHidden="0" w:uiPriority="72" w:unhideWhenUsed="0"/>
+    <w:lsdException w:name="Colorful Grid Accent 3" w:semiHidden="0" w:uiPriority="73" w:unhideWhenUsed="0"/>
+    <w:lsdException w:name="Light Shading Accent 4" w:semiHidden="0" w:uiPriority="60" w:unhideWhenUsed="0"/>
+    <w:lsdException w:name="Light List Accent 4" w:semiHidden="0" w:uiPriority="61" w:unhideWhenUsed="0"/>
+    <w:lsdException w:name="Light Grid Accent 4" w:semiHidden="0" w:uiPriority="62" w:unhideWhenUsed="0"/>
+    <w:lsdException w:name="Medium Shading 1 Accent 4" w:semiHidden="0" w:uiPriority="63" w:unhideWhenUsed="0"/>
+    <w:lsdException w:name="Medium Shading 2 Accent 4" w:semiHidden="0" w:uiPriority="64" w:unhideWhenUsed="0"/>
+    <w:lsdException w:name="Medium List 1 Accent 4" w:semiHidden="0" w:uiPriority="65" w:unhideWhenUsed="0"/>
+    <w:lsdException w:name="Medium List 2 Accent 4" w:semiHidden="0" w:uiPriority="66" w:unhideWhenUsed="0"/>
+    <w:lsdException w:name="Medium Grid 1 Accent 4" w:semiHidden="0" w:uiPriority="67" w:unhideWhenUsed="0"/>
+    <w:lsdException w:name="Medium Grid 2 Accent 4" w:semiHidden="0" w:uiPriority="68" w:unhideWhenUsed="0"/>
+    <w:lsdException w:name="Medium Grid 3 Accent 4" w:semiHidden="0" w:uiPriority="69" w:unhideWhenUsed="0"/>
+    <w:lsdException w:name="Dark List Accent 4" w:semiHidden="0" w:uiPriority="70" w:unhideWhenUsed="0"/>
+    <w:lsdException w:name="Colorful Shading Accent 4" w:semiHidden="0" w:uiPriority="71" w:unhideWhenUsed="0"/>
+    <w:lsdException w:name="Colorful List Accent 4" w:semiHidden="0" w:uiPriority="72" w:unhideWhenUsed="0"/>
+    <w:lsdException w:name="Colorful Grid Accent 4" w:semiHidden="0" w:uiPriority="73" w:unhideWhenUsed="0"/>
+    <w:lsdException w:name="Light Shading Accent 5" w:semiHidden="0" w:uiPriority="60" w:unhideWhenUsed="0"/>
+    <w:lsdException w:name="Light List Accent 5" w:semiHidden="0" w:uiPriority="61" w:unhideWhenUsed="0"/>
+    <w:lsdException w:name="Light Grid Accent 5" w:semiHidden="0" w:uiPriority="62" w:unhideWhenUsed="0"/>
+    <w:lsdException w:name="Medium Shading 1 Accent 5" w:semiHidden="0" w:uiPriority="63" w:unhideWhenUsed="0"/>
+    <w:lsdException w:name="Medium Shading 2 Accent 5" w:semiHidden="0" w:uiPriority="64" w:unhideWhenUsed="0"/>
+    <w:lsdException w:name="Medium List 1 Accent 5" w:semiHidden="0" w:uiPriority="65" w:unhideWhenUsed="0"/>
+    <w:lsdException w:name="Medium List 2 Accent 5" w:semiHidden="0" w:uiPriority="66" w:unhideWhenUsed="0"/>
+    <w:lsdException w:name="Medium Grid 1 Accent 5" w:semiHidden="0" w:uiPriority="67" w:unhideWhenUsed="0"/>
+    <w:lsdException w:name="Medium Grid 2 Accent 5" w:semiHidden="0" w:uiPriority="68" w:unhideWhenUsed="0"/>
+    <w:lsdException w:name="Medium Grid 3 Accent 5" w:semiHidden="0" w:uiPriority="69" w:unhideWhenUsed="0"/>
+    <w:lsdException w:name="Dark List Accent 5" w:semiHidden="0" w:uiPriority="70" w:unhideWhenUsed="0"/>
+    <w:lsdException w:name="Colorful Shading Accent 5" w:semiHidden="0" w:uiPriority="71" w:unhideWhenUsed="0"/>
+    <w:lsdException w:name="Colorful List Accent 5" w:semiHidden="0" w:uiPriority="72" w:unhideWhenUsed="0"/>
+    <w:lsdException w:name="Colorful Grid Accent 5" w:semiHidden="0" w:uiPriority="73" w:unhideWhenUsed="0"/>
+    <w:lsdException w:name="Light Shading Accent 6" w:semiHidden="0" w:uiPriority="60" w:unhideWhenUsed="0"/>
+    <w:lsdException w:name="Light List Accent 6" w:semiHidden="0" w:uiPriority="61" w:unhideWhenUsed="0"/>
+    <w:lsdException w:name="Light Grid Accent 6" w:semiHidden="0" w:uiPriority="62" w:unhideWhenUsed="0"/>
+    <w:lsdException w:name="Medium Shading 1 Accent 6" w:semiHidden="0" w:uiPriority="63" w:unhideWhenUsed="0"/>
+    <w:lsdException w:name="Medium Shading 2 Accent 6" w:semiHidden="0" w:uiPriority="64" w:unhideWhenUsed="0"/>
+    <w:lsdException w:name="Medium List 1 Accent 6" w:semiHidden="0" w:uiPriority="65" w:unhideWhenUsed="0"/>
+    <w:lsdException w:name="Medium List 2 Accent 6" w:semiHidden="0" w:uiPriority="66" w:unhideWhenUsed="0"/>
+    <w:lsdException w:name="Medium Grid 1 Accent 6" w:semiHidden="0" w:uiPriority="67" w:unhideWhenUsed="0"/>
+    <w:lsdException w:name="Medium Grid 2 Accent 6" w:semiHidden="0" w:uiPriority="68" w:unhideWhenUsed="0"/>
+    <w:lsdException w:name="Medium Grid 3 Accent 6" w:semiHidden="0" w:uiPriority="69" w:unhideWhenUsed="0"/>
+    <w:lsdException w:name="Dark List Accent 6" w:semiHidden="0" w:uiPriority="70" w:unhideWhenUsed="0"/>
+    <w:lsdException w:name="Colorful Shading Accent 6" w:semiHidden="0" w:uiPriority="71" w:unhideWhenUsed="0"/>
+    <w:lsdException w:name="Colorful List Accent 6" w:semiHidden="0" w:uiPriority="72" w:unhideWhenUsed="0"/>
+    <w:lsdException w:name="Colorful Grid Accent 6" w:semiHidden="0" w:uiPriority="73" w:unhideWhenUsed="0"/>
+    <w:lsdException w:name="Subtle Emphasis" w:semiHidden="0" w:uiPriority="19" w:unhideWhenUsed="0" w:qFormat="1"/>
+    <w:lsdException w:name="Intense Emphasis" w:semiHidden="0" w:uiPriority="21" w:unhideWhenUsed="0" w:qFormat="1"/>
+    <w:lsdException w:name="Subtle Reference" w:semiHidden="0" w:uiPriority="31" w:unhideWhenUsed="0" w:qFormat="1"/>
+    <w:lsdException w:name="Intense Reference" w:semiHidden="0" w:uiPriority="32" w:unhideWhenUsed="0" w:qFormat="1"/>
+    <w:lsdException w:name="Book Title" w:semiHidden="0" w:uiPriority="33" w:unhideWhenUsed="0" w:qFormat="1"/>
+    <w:lsdException w:name="Bibliography" w:uiPriority="37"/>
+    <w:lsdException w:name="TOC Heading" w:uiPriority="39" w:qFormat="1"/>
   </w:latentStyles>
   <w:style w:type="paragraph" w:default="1" w:styleId="Normal">
     <w:name w:val="Normal"/>
     <w:qFormat/>
   </w:style>
-  <w:style w:type="character" w:default="1" w:styleId="DefaultParagraphFont">
+  <w:style w:type="character" w:default="1" w:styleId="Fuentedeprrafopredeter">
     <w:name w:val="Default Paragraph Font"/>
     <w:uiPriority w:val="1"/>
     <w:semiHidden/>
     <w:unhideWhenUsed/>
   </w:style>
-  <w:style w:type="table" w:default="1" w:styleId="TableNormal">
+  <w:style w:type="table" w:default="1" w:styleId="Tablanormal">
     <w:name w:val="Normal Table"/>
     <w:uiPriority w:val="99"/>
     <w:semiHidden/>
@@ -3833,13 +3407,13 @@
       </w:tblCellMar>
     </w:tblPr>
   </w:style>
-  <w:style w:type="numbering" w:default="1" w:styleId="NoList">
+  <w:style w:type="numbering" w:default="1" w:styleId="Sinlista">
     <w:name w:val="No List"/>
     <w:uiPriority w:val="99"/>
     <w:semiHidden/>
     <w:unhideWhenUsed/>
   </w:style>
-  <w:style w:type="paragraph" w:styleId="ListParagraph">
+  <w:style w:type="paragraph" w:styleId="Prrafodelista">
     <w:name w:val="List Paragraph"/>
     <w:basedOn w:val="Normal"/>
     <w:uiPriority w:val="34"/>
@@ -3867,10 +3441,10 @@
       <w:lang w:eastAsia="es-ES"/>
     </w:rPr>
   </w:style>
-  <w:style w:type="paragraph" w:styleId="BalloonText">
+  <w:style w:type="paragraph" w:styleId="Textodeglobo">
     <w:name w:val="Balloon Text"/>
     <w:basedOn w:val="Normal"/>
-    <w:link w:val="BalloonTextChar"/>
+    <w:link w:val="TextodegloboCar"/>
     <w:uiPriority w:val="99"/>
     <w:semiHidden/>
     <w:unhideWhenUsed/>
@@ -3884,10 +3458,10 @@
       <w:szCs w:val="16"/>
     </w:rPr>
   </w:style>
-  <w:style w:type="character" w:customStyle="1" w:styleId="BalloonTextChar">
-    <w:name w:val="Balloon Text Char"/>
-    <w:basedOn w:val="DefaultParagraphFont"/>
-    <w:link w:val="BalloonText"/>
+  <w:style w:type="character" w:customStyle="1" w:styleId="TextodegloboCar">
+    <w:name w:val="Texto de globo Car"/>
+    <w:basedOn w:val="Fuentedeprrafopredeter"/>
+    <w:link w:val="Textodeglobo"/>
     <w:uiPriority w:val="99"/>
     <w:semiHidden/>
     <w:rsid w:val="003C57C2"/>
@@ -3897,10 +3471,10 @@
       <w:szCs w:val="16"/>
     </w:rPr>
   </w:style>
-  <w:style w:type="paragraph" w:styleId="HTMLPreformatted">
+  <w:style w:type="paragraph" w:styleId="HTMLconformatoprevio">
     <w:name w:val="HTML Preformatted"/>
     <w:basedOn w:val="Normal"/>
-    <w:link w:val="HTMLPreformattedChar"/>
+    <w:link w:val="HTMLconformatoprevioCar"/>
     <w:uiPriority w:val="99"/>
     <w:semiHidden/>
     <w:unhideWhenUsed/>
@@ -3933,10 +3507,308 @@
       <w:lang w:eastAsia="es-ES"/>
     </w:rPr>
   </w:style>
-  <w:style w:type="character" w:customStyle="1" w:styleId="HTMLPreformattedChar">
-    <w:name w:val="HTML Preformatted Char"/>
-    <w:basedOn w:val="DefaultParagraphFont"/>
-    <w:link w:val="HTMLPreformatted"/>
+  <w:style w:type="character" w:customStyle="1" w:styleId="HTMLconformatoprevioCar">
+    <w:name w:val="HTML con formato previo Car"/>
+    <w:basedOn w:val="Fuentedeprrafopredeter"/>
+    <w:link w:val="HTMLconformatoprevio"/>
+    <w:uiPriority w:val="99"/>
+    <w:semiHidden/>
+    <w:rsid w:val="004A3265"/>
+    <w:rPr>
+      <w:rFonts w:ascii="Courier New" w:eastAsia="Times New Roman" w:hAnsi="Courier New" w:cs="Courier New"/>
+      <w:sz w:val="20"/>
+      <w:szCs w:val="20"/>
+      <w:lang w:eastAsia="es-ES"/>
+    </w:rPr>
+  </w:style>
+</w:styles>
+</file>
+
+<file path=word/stylesWithEffects.xml><?xml version="1.0" encoding="utf-8"?>
+<w:styles xmlns:wpc="http://schemas.microsoft.com/office/word/2010/wordprocessingCanvas" xmlns:mc="http://schemas.openxmlformats.org/markup-compatibility/2006" xmlns:o="urn:schemas-microsoft-com:office:office" xmlns:r="http://schemas.openxmlformats.org/officeDocument/2006/relationships" xmlns:m="http://schemas.openxmlformats.org/officeDocument/2006/math" xmlns:v="urn:schemas-microsoft-com:vml" xmlns:wp14="http://schemas.microsoft.com/office/word/2010/wordprocessingDrawing" xmlns:wp="http://schemas.openxmlformats.org/drawingml/2006/wordprocessingDrawing" xmlns:w10="urn:schemas-microsoft-com:office:word" xmlns:w="http://schemas.openxmlformats.org/wordprocessingml/2006/main" xmlns:w14="http://schemas.microsoft.com/office/word/2010/wordml" xmlns:wpg="http://schemas.microsoft.com/office/word/2010/wordprocessingGroup" xmlns:wpi="http://schemas.microsoft.com/office/word/2010/wordprocessingInk" xmlns:wne="http://schemas.microsoft.com/office/word/2006/wordml" xmlns:wps="http://schemas.microsoft.com/office/word/2010/wordprocessingShape" mc:Ignorable="w14 wp14">
+  <w:docDefaults>
+    <w:rPrDefault>
+      <w:rPr>
+        <w:rFonts w:asciiTheme="minorHAnsi" w:eastAsiaTheme="minorHAnsi" w:hAnsiTheme="minorHAnsi" w:cstheme="minorBidi"/>
+        <w:sz w:val="22"/>
+        <w:szCs w:val="22"/>
+        <w:lang w:val="es-ES" w:eastAsia="en-US" w:bidi="ar-SA"/>
+      </w:rPr>
+    </w:rPrDefault>
+    <w:pPrDefault>
+      <w:pPr>
+        <w:spacing w:after="160" w:line="259" w:lineRule="auto"/>
+      </w:pPr>
+    </w:pPrDefault>
+  </w:docDefaults>
+  <w:latentStyles w:defLockedState="0" w:defUIPriority="99" w:defSemiHidden="1" w:defUnhideWhenUsed="1" w:defQFormat="0" w:count="267">
+    <w:lsdException w:name="Normal" w:semiHidden="0" w:uiPriority="0" w:unhideWhenUsed="0" w:qFormat="1"/>
+    <w:lsdException w:name="heading 1" w:semiHidden="0" w:uiPriority="9" w:unhideWhenUsed="0" w:qFormat="1"/>
+    <w:lsdException w:name="heading 2" w:uiPriority="9" w:qFormat="1"/>
+    <w:lsdException w:name="heading 3" w:uiPriority="9" w:qFormat="1"/>
+    <w:lsdException w:name="heading 4" w:uiPriority="9" w:qFormat="1"/>
+    <w:lsdException w:name="heading 5" w:uiPriority="9" w:qFormat="1"/>
+    <w:lsdException w:name="heading 6" w:uiPriority="9" w:qFormat="1"/>
+    <w:lsdException w:name="heading 7" w:uiPriority="9" w:qFormat="1"/>
+    <w:lsdException w:name="heading 8" w:uiPriority="9" w:qFormat="1"/>
+    <w:lsdException w:name="heading 9" w:uiPriority="9" w:qFormat="1"/>
+    <w:lsdException w:name="toc 1" w:uiPriority="39"/>
+    <w:lsdException w:name="toc 2" w:uiPriority="39"/>
+    <w:lsdException w:name="toc 3" w:uiPriority="39"/>
+    <w:lsdException w:name="toc 4" w:uiPriority="39"/>
+    <w:lsdException w:name="toc 5" w:uiPriority="39"/>
+    <w:lsdException w:name="toc 6" w:uiPriority="39"/>
+    <w:lsdException w:name="toc 7" w:uiPriority="39"/>
+    <w:lsdException w:name="toc 8" w:uiPriority="39"/>
+    <w:lsdException w:name="toc 9" w:uiPriority="39"/>
+    <w:lsdException w:name="caption" w:uiPriority="35" w:qFormat="1"/>
+    <w:lsdException w:name="Title" w:semiHidden="0" w:uiPriority="10" w:unhideWhenUsed="0" w:qFormat="1"/>
+    <w:lsdException w:name="Default Paragraph Font" w:uiPriority="1"/>
+    <w:lsdException w:name="Subtitle" w:semiHidden="0" w:uiPriority="11" w:unhideWhenUsed="0" w:qFormat="1"/>
+    <w:lsdException w:name="Strong" w:semiHidden="0" w:uiPriority="22" w:unhideWhenUsed="0" w:qFormat="1"/>
+    <w:lsdException w:name="Emphasis" w:semiHidden="0" w:uiPriority="20" w:unhideWhenUsed="0" w:qFormat="1"/>
+    <w:lsdException w:name="Table Grid" w:semiHidden="0" w:uiPriority="39" w:unhideWhenUsed="0"/>
+    <w:lsdException w:name="Placeholder Text" w:unhideWhenUsed="0"/>
+    <w:lsdException w:name="No Spacing" w:semiHidden="0" w:uiPriority="1" w:unhideWhenUsed="0" w:qFormat="1"/>
+    <w:lsdException w:name="Light Shading" w:semiHidden="0" w:uiPriority="60" w:unhideWhenUsed="0"/>
+    <w:lsdException w:name="Light List" w:semiHidden="0" w:uiPriority="61" w:unhideWhenUsed="0"/>
+    <w:lsdException w:name="Light Grid" w:semiHidden="0" w:uiPriority="62" w:unhideWhenUsed="0"/>
+    <w:lsdException w:name="Medium Shading 1" w:semiHidden="0" w:uiPriority="63" w:unhideWhenUsed="0"/>
+    <w:lsdException w:name="Medium Shading 2" w:semiHidden="0" w:uiPriority="64" w:unhideWhenUsed="0"/>
+    <w:lsdException w:name="Medium List 1" w:semiHidden="0" w:uiPriority="65" w:unhideWhenUsed="0"/>
+    <w:lsdException w:name="Medium List 2" w:semiHidden="0" w:uiPriority="66" w:unhideWhenUsed="0"/>
+    <w:lsdException w:name="Medium Grid 1" w:semiHidden="0" w:uiPriority="67" w:unhideWhenUsed="0"/>
+    <w:lsdException w:name="Medium Grid 2" w:semiHidden="0" w:uiPriority="68" w:unhideWhenUsed="0"/>
+    <w:lsdException w:name="Medium Grid 3" w:semiHidden="0" w:uiPriority="69" w:unhideWhenUsed="0"/>
+    <w:lsdException w:name="Dark List" w:semiHidden="0" w:uiPriority="70" w:unhideWhenUsed="0"/>
+    <w:lsdException w:name="Colorful Shading" w:semiHidden="0" w:uiPriority="71" w:unhideWhenUsed="0"/>
+    <w:lsdException w:name="Colorful List" w:semiHidden="0" w:uiPriority="72" w:unhideWhenUsed="0"/>
+    <w:lsdException w:name="Colorful Grid" w:semiHidden="0" w:uiPriority="73" w:unhideWhenUsed="0"/>
+    <w:lsdException w:name="Light Shading Accent 1" w:semiHidden="0" w:uiPriority="60" w:unhideWhenUsed="0"/>
+    <w:lsdException w:name="Light List Accent 1" w:semiHidden="0" w:uiPriority="61" w:unhideWhenUsed="0"/>
+    <w:lsdException w:name="Light Grid Accent 1" w:semiHidden="0" w:uiPriority="62" w:unhideWhenUsed="0"/>
+    <w:lsdException w:name="Medium Shading 1 Accent 1" w:semiHidden="0" w:uiPriority="63" w:unhideWhenUsed="0"/>
+    <w:lsdException w:name="Medium Shading 2 Accent 1" w:semiHidden="0" w:uiPriority="64" w:unhideWhenUsed="0"/>
+    <w:lsdException w:name="Medium List 1 Accent 1" w:semiHidden="0" w:uiPriority="65" w:unhideWhenUsed="0"/>
+    <w:lsdException w:name="Revision" w:unhideWhenUsed="0"/>
+    <w:lsdException w:name="List Paragraph" w:semiHidden="0" w:uiPriority="34" w:unhideWhenUsed="0" w:qFormat="1"/>
+    <w:lsdException w:name="Quote" w:semiHidden="0" w:uiPriority="29" w:unhideWhenUsed="0" w:qFormat="1"/>
+    <w:lsdException w:name="Intense Quote" w:semiHidden="0" w:uiPriority="30" w:unhideWhenUsed="0" w:qFormat="1"/>
+    <w:lsdException w:name="Medium List 2 Accent 1" w:semiHidden="0" w:uiPriority="66" w:unhideWhenUsed="0"/>
+    <w:lsdException w:name="Medium Grid 1 Accent 1" w:semiHidden="0" w:uiPriority="67" w:unhideWhenUsed="0"/>
+    <w:lsdException w:name="Medium Grid 2 Accent 1" w:semiHidden="0" w:uiPriority="68" w:unhideWhenUsed="0"/>
+    <w:lsdException w:name="Medium Grid 3 Accent 1" w:semiHidden="0" w:uiPriority="69" w:unhideWhenUsed="0"/>
+    <w:lsdException w:name="Dark List Accent 1" w:semiHidden="0" w:uiPriority="70" w:unhideWhenUsed="0"/>
+    <w:lsdException w:name="Colorful Shading Accent 1" w:semiHidden="0" w:uiPriority="71" w:unhideWhenUsed="0"/>
+    <w:lsdException w:name="Colorful List Accent 1" w:semiHidden="0" w:uiPriority="72" w:unhideWhenUsed="0"/>
+    <w:lsdException w:name="Colorful Grid Accent 1" w:semiHidden="0" w:uiPriority="73" w:unhideWhenUsed="0"/>
+    <w:lsdException w:name="Light Shading Accent 2" w:semiHidden="0" w:uiPriority="60" w:unhideWhenUsed="0"/>
+    <w:lsdException w:name="Light List Accent 2" w:semiHidden="0" w:uiPriority="61" w:unhideWhenUsed="0"/>
+    <w:lsdException w:name="Light Grid Accent 2" w:semiHidden="0" w:uiPriority="62" w:unhideWhenUsed="0"/>
+    <w:lsdException w:name="Medium Shading 1 Accent 2" w:semiHidden="0" w:uiPriority="63" w:unhideWhenUsed="0"/>
+    <w:lsdException w:name="Medium Shading 2 Accent 2" w:semiHidden="0" w:uiPriority="64" w:unhideWhenUsed="0"/>
+    <w:lsdException w:name="Medium List 1 Accent 2" w:semiHidden="0" w:uiPriority="65" w:unhideWhenUsed="0"/>
+    <w:lsdException w:name="Medium List 2 Accent 2" w:semiHidden="0" w:uiPriority="66" w:unhideWhenUsed="0"/>
+    <w:lsdException w:name="Medium Grid 1 Accent 2" w:semiHidden="0" w:uiPriority="67" w:unhideWhenUsed="0"/>
+    <w:lsdException w:name="Medium Grid 2 Accent 2" w:semiHidden="0" w:uiPriority="68" w:unhideWhenUsed="0"/>
+    <w:lsdException w:name="Medium Grid 3 Accent 2" w:semiHidden="0" w:uiPriority="69" w:unhideWhenUsed="0"/>
+    <w:lsdException w:name="Dark List Accent 2" w:semiHidden="0" w:uiPriority="70" w:unhideWhenUsed="0"/>
+    <w:lsdException w:name="Colorful Shading Accent 2" w:semiHidden="0" w:uiPriority="71" w:unhideWhenUsed="0"/>
+    <w:lsdException w:name="Colorful List Accent 2" w:semiHidden="0" w:uiPriority="72" w:unhideWhenUsed="0"/>
+    <w:lsdException w:name="Colorful Grid Accent 2" w:semiHidden="0" w:uiPriority="73" w:unhideWhenUsed="0"/>
+    <w:lsdException w:name="Light Shading Accent 3" w:semiHidden="0" w:uiPriority="60" w:unhideWhenUsed="0"/>
+    <w:lsdException w:name="Light List Accent 3" w:semiHidden="0" w:uiPriority="61" w:unhideWhenUsed="0"/>
+    <w:lsdException w:name="Light Grid Accent 3" w:semiHidden="0" w:uiPriority="62" w:unhideWhenUsed="0"/>
+    <w:lsdException w:name="Medium Shading 1 Accent 3" w:semiHidden="0" w:uiPriority="63" w:unhideWhenUsed="0"/>
+    <w:lsdException w:name="Medium Shading 2 Accent 3" w:semiHidden="0" w:uiPriority="64" w:unhideWhenUsed="0"/>
+    <w:lsdException w:name="Medium List 1 Accent 3" w:semiHidden="0" w:uiPriority="65" w:unhideWhenUsed="0"/>
+    <w:lsdException w:name="Medium List 2 Accent 3" w:semiHidden="0" w:uiPriority="66" w:unhideWhenUsed="0"/>
+    <w:lsdException w:name="Medium Grid 1 Accent 3" w:semiHidden="0" w:uiPriority="67" w:unhideWhenUsed="0"/>
+    <w:lsdException w:name="Medium Grid 2 Accent 3" w:semiHidden="0" w:uiPriority="68" w:unhideWhenUsed="0"/>
+    <w:lsdException w:name="Medium Grid 3 Accent 3" w:semiHidden="0" w:uiPriority="69" w:unhideWhenUsed="0"/>
+    <w:lsdException w:name="Dark List Accent 3" w:semiHidden="0" w:uiPriority="70" w:unhideWhenUsed="0"/>
+    <w:lsdException w:name="Colorful Shading Accent 3" w:semiHidden="0" w:uiPriority="71" w:unhideWhenUsed="0"/>
+    <w:lsdException w:name="Colorful List Accent 3" w:semiHidden="0" w:uiPriority="72" w:unhideWhenUsed="0"/>
+    <w:lsdException w:name="Colorful Grid Accent 3" w:semiHidden="0" w:uiPriority="73" w:unhideWhenUsed="0"/>
+    <w:lsdException w:name="Light Shading Accent 4" w:semiHidden="0" w:uiPriority="60" w:unhideWhenUsed="0"/>
+    <w:lsdException w:name="Light List Accent 4" w:semiHidden="0" w:uiPriority="61" w:unhideWhenUsed="0"/>
+    <w:lsdException w:name="Light Grid Accent 4" w:semiHidden="0" w:uiPriority="62" w:unhideWhenUsed="0"/>
+    <w:lsdException w:name="Medium Shading 1 Accent 4" w:semiHidden="0" w:uiPriority="63" w:unhideWhenUsed="0"/>
+    <w:lsdException w:name="Medium Shading 2 Accent 4" w:semiHidden="0" w:uiPriority="64" w:unhideWhenUsed="0"/>
+    <w:lsdException w:name="Medium List 1 Accent 4" w:semiHidden="0" w:uiPriority="65" w:unhideWhenUsed="0"/>
+    <w:lsdException w:name="Medium List 2 Accent 4" w:semiHidden="0" w:uiPriority="66" w:unhideWhenUsed="0"/>
+    <w:lsdException w:name="Medium Grid 1 Accent 4" w:semiHidden="0" w:uiPriority="67" w:unhideWhenUsed="0"/>
+    <w:lsdException w:name="Medium Grid 2 Accent 4" w:semiHidden="0" w:uiPriority="68" w:unhideWhenUsed="0"/>
+    <w:lsdException w:name="Medium Grid 3 Accent 4" w:semiHidden="0" w:uiPriority="69" w:unhideWhenUsed="0"/>
+    <w:lsdException w:name="Dark List Accent 4" w:semiHidden="0" w:uiPriority="70" w:unhideWhenUsed="0"/>
+    <w:lsdException w:name="Colorful Shading Accent 4" w:semiHidden="0" w:uiPriority="71" w:unhideWhenUsed="0"/>
+    <w:lsdException w:name="Colorful List Accent 4" w:semiHidden="0" w:uiPriority="72" w:unhideWhenUsed="0"/>
+    <w:lsdException w:name="Colorful Grid Accent 4" w:semiHidden="0" w:uiPriority="73" w:unhideWhenUsed="0"/>
+    <w:lsdException w:name="Light Shading Accent 5" w:semiHidden="0" w:uiPriority="60" w:unhideWhenUsed="0"/>
+    <w:lsdException w:name="Light List Accent 5" w:semiHidden="0" w:uiPriority="61" w:unhideWhenUsed="0"/>
+    <w:lsdException w:name="Light Grid Accent 5" w:semiHidden="0" w:uiPriority="62" w:unhideWhenUsed="0"/>
+    <w:lsdException w:name="Medium Shading 1 Accent 5" w:semiHidden="0" w:uiPriority="63" w:unhideWhenUsed="0"/>
+    <w:lsdException w:name="Medium Shading 2 Accent 5" w:semiHidden="0" w:uiPriority="64" w:unhideWhenUsed="0"/>
+    <w:lsdException w:name="Medium List 1 Accent 5" w:semiHidden="0" w:uiPriority="65" w:unhideWhenUsed="0"/>
+    <w:lsdException w:name="Medium List 2 Accent 5" w:semiHidden="0" w:uiPriority="66" w:unhideWhenUsed="0"/>
+    <w:lsdException w:name="Medium Grid 1 Accent 5" w:semiHidden="0" w:uiPriority="67" w:unhideWhenUsed="0"/>
+    <w:lsdException w:name="Medium Grid 2 Accent 5" w:semiHidden="0" w:uiPriority="68" w:unhideWhenUsed="0"/>
+    <w:lsdException w:name="Medium Grid 3 Accent 5" w:semiHidden="0" w:uiPriority="69" w:unhideWhenUsed="0"/>
+    <w:lsdException w:name="Dark List Accent 5" w:semiHidden="0" w:uiPriority="70" w:unhideWhenUsed="0"/>
+    <w:lsdException w:name="Colorful Shading Accent 5" w:semiHidden="0" w:uiPriority="71" w:unhideWhenUsed="0"/>
+    <w:lsdException w:name="Colorful List Accent 5" w:semiHidden="0" w:uiPriority="72" w:unhideWhenUsed="0"/>
+    <w:lsdException w:name="Colorful Grid Accent 5" w:semiHidden="0" w:uiPriority="73" w:unhideWhenUsed="0"/>
+    <w:lsdException w:name="Light Shading Accent 6" w:semiHidden="0" w:uiPriority="60" w:unhideWhenUsed="0"/>
+    <w:lsdException w:name="Light List Accent 6" w:semiHidden="0" w:uiPriority="61" w:unhideWhenUsed="0"/>
+    <w:lsdException w:name="Light Grid Accent 6" w:semiHidden="0" w:uiPriority="62" w:unhideWhenUsed="0"/>
+    <w:lsdException w:name="Medium Shading 1 Accent 6" w:semiHidden="0" w:uiPriority="63" w:unhideWhenUsed="0"/>
+    <w:lsdException w:name="Medium Shading 2 Accent 6" w:semiHidden="0" w:uiPriority="64" w:unhideWhenUsed="0"/>
+    <w:lsdException w:name="Medium List 1 Accent 6" w:semiHidden="0" w:uiPriority="65" w:unhideWhenUsed="0"/>
+    <w:lsdException w:name="Medium List 2 Accent 6" w:semiHidden="0" w:uiPriority="66" w:unhideWhenUsed="0"/>
+    <w:lsdException w:name="Medium Grid 1 Accent 6" w:semiHidden="0" w:uiPriority="67" w:unhideWhenUsed="0"/>
+    <w:lsdException w:name="Medium Grid 2 Accent 6" w:semiHidden="0" w:uiPriority="68" w:unhideWhenUsed="0"/>
+    <w:lsdException w:name="Medium Grid 3 Accent 6" w:semiHidden="0" w:uiPriority="69" w:unhideWhenUsed="0"/>
+    <w:lsdException w:name="Dark List Accent 6" w:semiHidden="0" w:uiPriority="70" w:unhideWhenUsed="0"/>
+    <w:lsdException w:name="Colorful Shading Accent 6" w:semiHidden="0" w:uiPriority="71" w:unhideWhenUsed="0"/>
+    <w:lsdException w:name="Colorful List Accent 6" w:semiHidden="0" w:uiPriority="72" w:unhideWhenUsed="0"/>
+    <w:lsdException w:name="Colorful Grid Accent 6" w:semiHidden="0" w:uiPriority="73" w:unhideWhenUsed="0"/>
+    <w:lsdException w:name="Subtle Emphasis" w:semiHidden="0" w:uiPriority="19" w:unhideWhenUsed="0" w:qFormat="1"/>
+    <w:lsdException w:name="Intense Emphasis" w:semiHidden="0" w:uiPriority="21" w:unhideWhenUsed="0" w:qFormat="1"/>
+    <w:lsdException w:name="Subtle Reference" w:semiHidden="0" w:uiPriority="31" w:unhideWhenUsed="0" w:qFormat="1"/>
+    <w:lsdException w:name="Intense Reference" w:semiHidden="0" w:uiPriority="32" w:unhideWhenUsed="0" w:qFormat="1"/>
+    <w:lsdException w:name="Book Title" w:semiHidden="0" w:uiPriority="33" w:unhideWhenUsed="0" w:qFormat="1"/>
+    <w:lsdException w:name="Bibliography" w:uiPriority="37"/>
+    <w:lsdException w:name="TOC Heading" w:uiPriority="39" w:qFormat="1"/>
+  </w:latentStyles>
+  <w:style w:type="paragraph" w:default="1" w:styleId="Normal">
+    <w:name w:val="Normal"/>
+    <w:qFormat/>
+  </w:style>
+  <w:style w:type="character" w:default="1" w:styleId="Fuentedeprrafopredeter">
+    <w:name w:val="Default Paragraph Font"/>
+    <w:uiPriority w:val="1"/>
+    <w:semiHidden/>
+    <w:unhideWhenUsed/>
+  </w:style>
+  <w:style w:type="table" w:default="1" w:styleId="Tablanormal">
+    <w:name w:val="Normal Table"/>
+    <w:uiPriority w:val="99"/>
+    <w:semiHidden/>
+    <w:unhideWhenUsed/>
+    <w:tblPr>
+      <w:tblInd w:w="0" w:type="dxa"/>
+      <w:tblCellMar>
+        <w:top w:w="0" w:type="dxa"/>
+        <w:left w:w="108" w:type="dxa"/>
+        <w:bottom w:w="0" w:type="dxa"/>
+        <w:right w:w="108" w:type="dxa"/>
+      </w:tblCellMar>
+    </w:tblPr>
+  </w:style>
+  <w:style w:type="numbering" w:default="1" w:styleId="Sinlista">
+    <w:name w:val="No List"/>
+    <w:uiPriority w:val="99"/>
+    <w:semiHidden/>
+    <w:unhideWhenUsed/>
+  </w:style>
+  <w:style w:type="paragraph" w:styleId="Prrafodelista">
+    <w:name w:val="List Paragraph"/>
+    <w:basedOn w:val="Normal"/>
+    <w:uiPriority w:val="34"/>
+    <w:qFormat/>
+    <w:rsid w:val="00535D45"/>
+    <w:pPr>
+      <w:ind w:left="720"/>
+      <w:contextualSpacing/>
+    </w:pPr>
+  </w:style>
+  <w:style w:type="paragraph" w:styleId="NormalWeb">
+    <w:name w:val="Normal (Web)"/>
+    <w:basedOn w:val="Normal"/>
+    <w:uiPriority w:val="99"/>
+    <w:semiHidden/>
+    <w:unhideWhenUsed/>
+    <w:rsid w:val="009878E8"/>
+    <w:pPr>
+      <w:spacing w:before="100" w:beforeAutospacing="1" w:after="100" w:afterAutospacing="1" w:line="240" w:lineRule="auto"/>
+    </w:pPr>
+    <w:rPr>
+      <w:rFonts w:ascii="Times New Roman" w:eastAsia="Times New Roman" w:hAnsi="Times New Roman" w:cs="Times New Roman"/>
+      <w:sz w:val="24"/>
+      <w:szCs w:val="24"/>
+      <w:lang w:eastAsia="es-ES"/>
+    </w:rPr>
+  </w:style>
+  <w:style w:type="paragraph" w:styleId="Textodeglobo">
+    <w:name w:val="Balloon Text"/>
+    <w:basedOn w:val="Normal"/>
+    <w:link w:val="TextodegloboCar"/>
+    <w:uiPriority w:val="99"/>
+    <w:semiHidden/>
+    <w:unhideWhenUsed/>
+    <w:rsid w:val="003C57C2"/>
+    <w:pPr>
+      <w:spacing w:after="0" w:line="240" w:lineRule="auto"/>
+    </w:pPr>
+    <w:rPr>
+      <w:rFonts w:ascii="Tahoma" w:hAnsi="Tahoma" w:cs="Tahoma"/>
+      <w:sz w:val="16"/>
+      <w:szCs w:val="16"/>
+    </w:rPr>
+  </w:style>
+  <w:style w:type="character" w:customStyle="1" w:styleId="TextodegloboCar">
+    <w:name w:val="Texto de globo Car"/>
+    <w:basedOn w:val="Fuentedeprrafopredeter"/>
+    <w:link w:val="Textodeglobo"/>
+    <w:uiPriority w:val="99"/>
+    <w:semiHidden/>
+    <w:rsid w:val="003C57C2"/>
+    <w:rPr>
+      <w:rFonts w:ascii="Tahoma" w:hAnsi="Tahoma" w:cs="Tahoma"/>
+      <w:sz w:val="16"/>
+      <w:szCs w:val="16"/>
+    </w:rPr>
+  </w:style>
+  <w:style w:type="paragraph" w:styleId="HTMLconformatoprevio">
+    <w:name w:val="HTML Preformatted"/>
+    <w:basedOn w:val="Normal"/>
+    <w:link w:val="HTMLconformatoprevioCar"/>
+    <w:uiPriority w:val="99"/>
+    <w:semiHidden/>
+    <w:unhideWhenUsed/>
+    <w:rsid w:val="004A3265"/>
+    <w:pPr>
+      <w:tabs>
+        <w:tab w:val="left" w:pos="916"/>
+        <w:tab w:val="left" w:pos="1832"/>
+        <w:tab w:val="left" w:pos="2748"/>
+        <w:tab w:val="left" w:pos="3664"/>
+        <w:tab w:val="left" w:pos="4580"/>
+        <w:tab w:val="left" w:pos="5496"/>
+        <w:tab w:val="left" w:pos="6412"/>
+        <w:tab w:val="left" w:pos="7328"/>
+        <w:tab w:val="left" w:pos="8244"/>
+        <w:tab w:val="left" w:pos="9160"/>
+        <w:tab w:val="left" w:pos="10076"/>
+        <w:tab w:val="left" w:pos="10992"/>
+        <w:tab w:val="left" w:pos="11908"/>
+        <w:tab w:val="left" w:pos="12824"/>
+        <w:tab w:val="left" w:pos="13740"/>
+        <w:tab w:val="left" w:pos="14656"/>
+      </w:tabs>
+      <w:spacing w:after="0" w:line="240" w:lineRule="auto"/>
+    </w:pPr>
+    <w:rPr>
+      <w:rFonts w:ascii="Courier New" w:eastAsia="Times New Roman" w:hAnsi="Courier New" w:cs="Courier New"/>
+      <w:sz w:val="20"/>
+      <w:szCs w:val="20"/>
+      <w:lang w:eastAsia="es-ES"/>
+    </w:rPr>
+  </w:style>
+  <w:style w:type="character" w:customStyle="1" w:styleId="HTMLconformatoprevioCar">
+    <w:name w:val="HTML con formato previo Car"/>
+    <w:basedOn w:val="Fuentedeprrafopredeter"/>
+    <w:link w:val="HTMLconformatoprevio"/>
     <w:uiPriority w:val="99"/>
     <w:semiHidden/>
     <w:rsid w:val="004A3265"/>
@@ -4205,7 +4077,7 @@
   <a:extraClrSchemeLst/>
   <a:extLst>
     <a:ext uri="{05A4C25C-085E-4340-85A3-A5531E510DB2}">
-      <thm15:themeFamily xmlns:thm15="http://schemas.microsoft.com/office/thememl/2012/main" name="Office Theme" id="{62F939B6-93AF-4DB8-9C6B-D6C7DFDC589F}" vid="{4A3C46E8-61CC-4603-A589-7422A47A8E4A}"/>
+      <thm15:themeFamily xmlns:thm15="http://schemas.microsoft.com/office/thememl/2012/main" xmlns="" name="Office Theme" id="{62F939B6-93AF-4DB8-9C6B-D6C7DFDC589F}" vid="{4A3C46E8-61CC-4603-A589-7422A47A8E4A}"/>
     </a:ext>
   </a:extLst>
 </a:theme>

</xml_diff>

<commit_message>
TESTED! Supports a thousand users concurrently
</commit_message>
<xml_diff>
--- a/Readme.docx
+++ b/Readme.docx
@@ -1245,8 +1245,6 @@
       <w:r>
         <w:t xml:space="preserve"> </w:t>
       </w:r>
-      <w:bookmarkStart w:id="0" w:name="_GoBack"/>
-      <w:bookmarkEnd w:id="0"/>
       <w:r>
         <w:t xml:space="preserve"> tareas (poniendo fecha de procesamiento del mensaje en el bus).</w:t>
       </w:r>
@@ -1297,6 +1295,21 @@
       <w:proofErr w:type="spellEnd"/>
       <w:r>
         <w:t>)</w:t>
+      </w:r>
+    </w:p>
+    <w:p>
+      <w:proofErr w:type="spellStart"/>
+      <w:r>
+        <w:t>Testing</w:t>
+      </w:r>
+      <w:proofErr w:type="spellEnd"/>
+      <w:r>
+        <w:t xml:space="preserve"> - </w:t>
+      </w:r>
+      <w:bookmarkStart w:id="0" w:name="_GoBack"/>
+      <w:bookmarkEnd w:id="0"/>
+      <w:r>
+        <w:t>EN EL CONNECTION STRING DEL BUS EL POOLING DEBE SER FALSE</w:t>
       </w:r>
     </w:p>
     <w:sectPr>

</xml_diff>

<commit_message>
Purete! El rebuilder maneja correctamente 600 mensajes concurrentes sin problemas!
</commit_message>
<xml_diff>
--- a/Readme.docx
+++ b/Readme.docx
@@ -40,29 +40,34 @@
         </w:numPr>
       </w:pPr>
       <w:r>
-        <w:t xml:space="preserve">Mostrar el </w:t>
-      </w:r>
-      <w:proofErr w:type="spellStart"/>
-      <w:r>
-        <w:t>database</w:t>
-      </w:r>
-      <w:proofErr w:type="spellEnd"/>
-      <w:r>
-        <w:t xml:space="preserve"> </w:t>
-      </w:r>
-      <w:proofErr w:type="spellStart"/>
-      <w:r>
-        <w:t>commit</w:t>
-      </w:r>
-      <w:proofErr w:type="spellEnd"/>
-      <w:r>
-        <w:t xml:space="preserve"> </w:t>
-      </w:r>
-      <w:proofErr w:type="spellStart"/>
-      <w:r>
-        <w:t>delay</w:t>
-      </w:r>
-      <w:proofErr w:type="spellEnd"/>
+        <w:t xml:space="preserve">Crear el </w:t>
+      </w:r>
+      <w:proofErr w:type="spellStart"/>
+      <w:r>
+        <w:t>message</w:t>
+      </w:r>
+      <w:proofErr w:type="spellEnd"/>
+      <w:r>
+        <w:t xml:space="preserve"> log que es transaccional con el </w:t>
+      </w:r>
+      <w:proofErr w:type="spellStart"/>
+      <w:r>
+        <w:t>event</w:t>
+      </w:r>
+      <w:proofErr w:type="spellEnd"/>
+      <w:r>
+        <w:t xml:space="preserve"> store. Esto asegura que el </w:t>
+      </w:r>
+      <w:proofErr w:type="spellStart"/>
+      <w:r>
+        <w:t>rebuilding</w:t>
+      </w:r>
+      <w:proofErr w:type="spellEnd"/>
+      <w:r>
+        <w:t xml:space="preserve"> sea correcto SIEMPRE.</w:t>
+      </w:r>
+      <w:bookmarkStart w:id="0" w:name="_GoBack"/>
+      <w:bookmarkEnd w:id="0"/>
     </w:p>
     <w:p>
       <w:pPr>
@@ -116,6 +121,33 @@
         <w:t>ReadModel</w:t>
       </w:r>
       <w:proofErr w:type="spellEnd"/>
+      <w:r>
+        <w:t xml:space="preserve">. La web que hace los </w:t>
+      </w:r>
+      <w:proofErr w:type="spellStart"/>
+      <w:r>
+        <w:t>queryies</w:t>
+      </w:r>
+      <w:proofErr w:type="spellEnd"/>
+      <w:r>
+        <w:t xml:space="preserve"> debe tener </w:t>
+      </w:r>
+      <w:proofErr w:type="spellStart"/>
+      <w:r>
+        <w:t>pooling</w:t>
+      </w:r>
+      <w:proofErr w:type="spellEnd"/>
+      <w:r>
+        <w:t xml:space="preserve">, mientras que el </w:t>
+      </w:r>
+      <w:proofErr w:type="spellStart"/>
+      <w:r>
+        <w:t>worker</w:t>
+      </w:r>
+      <w:proofErr w:type="spellEnd"/>
+      <w:r>
+        <w:t xml:space="preserve"> no.</w:t>
+      </w:r>
     </w:p>
     <w:p>
       <w:pPr>
@@ -138,8 +170,6 @@
       <w:r>
         <w:t>step</w:t>
       </w:r>
-      <w:bookmarkStart w:id="0" w:name="_GoBack"/>
-      <w:bookmarkEnd w:id="0"/>
       <w:r>
         <w:t>s</w:t>
       </w:r>
@@ -1358,7 +1388,7 @@
 
 <file path=word/numbering.xml><?xml version="1.0" encoding="utf-8"?>
 <w:numbering xmlns:wpc="http://schemas.microsoft.com/office/word/2010/wordprocessingCanvas" xmlns:mc="http://schemas.openxmlformats.org/markup-compatibility/2006" xmlns:o="urn:schemas-microsoft-com:office:office" xmlns:r="http://schemas.openxmlformats.org/officeDocument/2006/relationships" xmlns:m="http://schemas.openxmlformats.org/officeDocument/2006/math" xmlns:v="urn:schemas-microsoft-com:vml" xmlns:wp14="http://schemas.microsoft.com/office/word/2010/wordprocessingDrawing" xmlns:wp="http://schemas.openxmlformats.org/drawingml/2006/wordprocessingDrawing" xmlns:w10="urn:schemas-microsoft-com:office:word" xmlns:w="http://schemas.openxmlformats.org/wordprocessingml/2006/main" xmlns:w14="http://schemas.microsoft.com/office/word/2010/wordml" xmlns:w15="http://schemas.microsoft.com/office/word/2012/wordml" xmlns:wpg="http://schemas.microsoft.com/office/word/2010/wordprocessingGroup" xmlns:wpi="http://schemas.microsoft.com/office/word/2010/wordprocessingInk" xmlns:wne="http://schemas.microsoft.com/office/word/2006/wordml" xmlns:wps="http://schemas.microsoft.com/office/word/2010/wordprocessingShape" mc:Ignorable="w14 w15 wp14">
-  <w:abstractNum w:abstractNumId="0">
+  <w:abstractNum w:abstractNumId="0" w15:restartNumberingAfterBreak="0">
     <w:nsid w:val="0A8073A2"/>
     <w:multiLevelType w:val="hybridMultilevel"/>
     <w:tmpl w:val="C2086802"/>
@@ -1447,7 +1477,7 @@
       </w:pPr>
     </w:lvl>
   </w:abstractNum>
-  <w:abstractNum w:abstractNumId="1">
+  <w:abstractNum w:abstractNumId="1" w15:restartNumberingAfterBreak="0">
     <w:nsid w:val="1DA57384"/>
     <w:multiLevelType w:val="hybridMultilevel"/>
     <w:tmpl w:val="FB768D88"/>
@@ -1536,7 +1566,7 @@
       </w:pPr>
     </w:lvl>
   </w:abstractNum>
-  <w:abstractNum w:abstractNumId="2">
+  <w:abstractNum w:abstractNumId="2" w15:restartNumberingAfterBreak="0">
     <w:nsid w:val="2D850B0A"/>
     <w:multiLevelType w:val="hybridMultilevel"/>
     <w:tmpl w:val="DC124402"/>
@@ -1625,7 +1655,7 @@
       </w:pPr>
     </w:lvl>
   </w:abstractNum>
-  <w:abstractNum w:abstractNumId="3">
+  <w:abstractNum w:abstractNumId="3" w15:restartNumberingAfterBreak="0">
     <w:nsid w:val="37335330"/>
     <w:multiLevelType w:val="hybridMultilevel"/>
     <w:tmpl w:val="FB768D88"/>
@@ -1714,7 +1744,7 @@
       </w:pPr>
     </w:lvl>
   </w:abstractNum>
-  <w:abstractNum w:abstractNumId="4">
+  <w:abstractNum w:abstractNumId="4" w15:restartNumberingAfterBreak="0">
     <w:nsid w:val="425F7C38"/>
     <w:multiLevelType w:val="hybridMultilevel"/>
     <w:tmpl w:val="28F238AE"/>
@@ -1803,7 +1833,7 @@
       </w:pPr>
     </w:lvl>
   </w:abstractNum>
-  <w:abstractNum w:abstractNumId="5">
+  <w:abstractNum w:abstractNumId="5" w15:restartNumberingAfterBreak="0">
     <w:nsid w:val="7303065E"/>
     <w:multiLevelType w:val="hybridMultilevel"/>
     <w:tmpl w:val="FAE83FA0"/>
@@ -1915,7 +1945,7 @@
       </w:rPr>
     </w:lvl>
   </w:abstractNum>
-  <w:abstractNum w:abstractNumId="6">
+  <w:abstractNum w:abstractNumId="6" w15:restartNumberingAfterBreak="0">
     <w:nsid w:val="74121A55"/>
     <w:multiLevelType w:val="hybridMultilevel"/>
     <w:tmpl w:val="85B609E8"/>
@@ -2004,7 +2034,7 @@
       </w:pPr>
     </w:lvl>
   </w:abstractNum>
-  <w:abstractNum w:abstractNumId="7">
+  <w:abstractNum w:abstractNumId="7" w15:restartNumberingAfterBreak="0">
     <w:nsid w:val="75064004"/>
     <w:multiLevelType w:val="hybridMultilevel"/>
     <w:tmpl w:val="59C2C1C8"/>

</xml_diff>

<commit_message>
Espectacular. Ahora debería terminar con esto y esperar que todo salga bien.
</commit_message>
<xml_diff>
--- a/Readme.docx
+++ b/Readme.docx
@@ -66,8 +66,64 @@
       <w:r>
         <w:t xml:space="preserve"> sea correcto SIEMPRE.</w:t>
       </w:r>
+    </w:p>
+    <w:p>
+      <w:pPr>
+        <w:pStyle w:val="ListParagraph"/>
+        <w:numPr>
+          <w:ilvl w:val="1"/>
+          <w:numId w:val="6"/>
+        </w:numPr>
+      </w:pPr>
+      <w:r>
+        <w:t xml:space="preserve">Una forma de hacerlo es que el </w:t>
+      </w:r>
+      <w:proofErr w:type="spellStart"/>
+      <w:r>
+        <w:t>event</w:t>
+      </w:r>
+      <w:proofErr w:type="spellEnd"/>
+      <w:r>
+        <w:t xml:space="preserve"> store tome el mensaje </w:t>
+      </w:r>
       <w:bookmarkStart w:id="0" w:name="_GoBack"/>
+      <w:r>
+        <w:rPr>
+          <w:b/>
+        </w:rPr>
+        <w:t>como parámetro</w:t>
+      </w:r>
+      <w:r>
+        <w:t xml:space="preserve"> </w:t>
+      </w:r>
       <w:bookmarkEnd w:id="0"/>
+      <w:r>
+        <w:t xml:space="preserve">(una interfaz para que no tome un </w:t>
+      </w:r>
+      <w:proofErr w:type="spellStart"/>
+      <w:r>
+        <w:t>object</w:t>
+      </w:r>
+      <w:proofErr w:type="spellEnd"/>
+      <w:r>
+        <w:t xml:space="preserve"> plano) y luego dentro se lo castee para ver si es un evento o un comando y se </w:t>
+      </w:r>
+      <w:proofErr w:type="spellStart"/>
+      <w:r>
+        <w:t>loguee</w:t>
+      </w:r>
+      <w:proofErr w:type="spellEnd"/>
+      <w:r>
+        <w:t xml:space="preserve"> en el </w:t>
+      </w:r>
+      <w:proofErr w:type="spellStart"/>
+      <w:r>
+        <w:t>message</w:t>
+      </w:r>
+      <w:proofErr w:type="spellEnd"/>
+      <w:r>
+        <w:t xml:space="preserve"> log).</w:t>
+      </w:r>
     </w:p>
     <w:p>
       <w:pPr>
@@ -1671,7 +1727,7 @@
         <w:rFonts w:hint="default"/>
       </w:rPr>
     </w:lvl>
-    <w:lvl w:ilvl="1" w:tplc="0C0A0019" w:tentative="1">
+    <w:lvl w:ilvl="1" w:tplc="0C0A0019">
       <w:start w:val="1"/>
       <w:numFmt w:val="lowerLetter"/>
       <w:lvlText w:val="%2."/>

</xml_diff>

<commit_message>
Lo del complex event procesor
</commit_message>
<xml_diff>
--- a/Readme.docx
+++ b/Readme.docx
@@ -1,10 +1,10 @@
 
 <file path=word/document.xml><?xml version="1.0" encoding="utf-8"?>
-<w:document xmlns:wpc="http://schemas.microsoft.com/office/word/2010/wordprocessingCanvas" xmlns:mc="http://schemas.openxmlformats.org/markup-compatibility/2006" xmlns:o="urn:schemas-microsoft-com:office:office" xmlns:r="http://schemas.openxmlformats.org/officeDocument/2006/relationships" xmlns:m="http://schemas.openxmlformats.org/officeDocument/2006/math" xmlns:v="urn:schemas-microsoft-com:vml" xmlns:wp14="http://schemas.microsoft.com/office/word/2010/wordprocessingDrawing" xmlns:wp="http://schemas.openxmlformats.org/drawingml/2006/wordprocessingDrawing" xmlns:w10="urn:schemas-microsoft-com:office:word" xmlns:w="http://schemas.openxmlformats.org/wordprocessingml/2006/main" xmlns:w14="http://schemas.microsoft.com/office/word/2010/wordml" xmlns:w15="http://schemas.microsoft.com/office/word/2012/wordml" xmlns:wpg="http://schemas.microsoft.com/office/word/2010/wordprocessingGroup" xmlns:wpi="http://schemas.microsoft.com/office/word/2010/wordprocessingInk" xmlns:wne="http://schemas.microsoft.com/office/word/2006/wordml" xmlns:wps="http://schemas.microsoft.com/office/word/2010/wordprocessingShape" mc:Ignorable="w14 w15 wp14">
+<w:document xmlns:wpc="http://schemas.microsoft.com/office/word/2010/wordprocessingCanvas" xmlns:mc="http://schemas.openxmlformats.org/markup-compatibility/2006" xmlns:o="urn:schemas-microsoft-com:office:office" xmlns:r="http://schemas.openxmlformats.org/officeDocument/2006/relationships" xmlns:m="http://schemas.openxmlformats.org/officeDocument/2006/math" xmlns:v="urn:schemas-microsoft-com:vml" xmlns:wp14="http://schemas.microsoft.com/office/word/2010/wordprocessingDrawing" xmlns:wp="http://schemas.openxmlformats.org/drawingml/2006/wordprocessingDrawing" xmlns:w10="urn:schemas-microsoft-com:office:word" xmlns:w="http://schemas.openxmlformats.org/wordprocessingml/2006/main" xmlns:w14="http://schemas.microsoft.com/office/word/2010/wordml" xmlns:wpg="http://schemas.microsoft.com/office/word/2010/wordprocessingGroup" xmlns:wpi="http://schemas.microsoft.com/office/word/2010/wordprocessingInk" xmlns:wne="http://schemas.microsoft.com/office/word/2006/wordml" xmlns:wps="http://schemas.microsoft.com/office/word/2010/wordprocessingShape" mc:Ignorable="w14 wp14">
   <w:body>
     <w:p>
       <w:pPr>
-        <w:pStyle w:val="Title"/>
+        <w:pStyle w:val="Ttulo"/>
       </w:pPr>
       <w:proofErr w:type="spellStart"/>
       <w:r>
@@ -24,7 +24,12 @@
       </w:r>
       <w:proofErr w:type="spellStart"/>
       <w:r>
-        <w:t>stepts</w:t>
+        <w:t>stept</w:t>
+      </w:r>
+      <w:bookmarkStart w:id="0" w:name="_GoBack"/>
+      <w:bookmarkEnd w:id="0"/>
+      <w:r>
+        <w:t>s</w:t>
       </w:r>
       <w:proofErr w:type="spellEnd"/>
       <w:r>
@@ -33,116 +38,68 @@
     </w:p>
     <w:p>
       <w:pPr>
-        <w:pStyle w:val="ListParagraph"/>
+        <w:pStyle w:val="Prrafodelista"/>
         <w:numPr>
           <w:ilvl w:val="0"/>
           <w:numId w:val="6"/>
         </w:numPr>
       </w:pPr>
       <w:r>
-        <w:t xml:space="preserve">Crear el </w:t>
-      </w:r>
-      <w:proofErr w:type="spellStart"/>
-      <w:r>
+        <w:rPr>
+          <w:highlight w:val="yellow"/>
+        </w:rPr>
+        <w:t xml:space="preserve">Asegurarse que el </w:t>
+      </w:r>
+      <w:proofErr w:type="spellStart"/>
+      <w:r>
+        <w:rPr>
+          <w:highlight w:val="yellow"/>
+        </w:rPr>
         <w:t>message</w:t>
       </w:r>
       <w:proofErr w:type="spellEnd"/>
       <w:r>
-        <w:t xml:space="preserve"> log que es transaccional con el </w:t>
-      </w:r>
-      <w:proofErr w:type="spellStart"/>
-      <w:r>
-        <w:t>event</w:t>
-      </w:r>
-      <w:proofErr w:type="spellEnd"/>
-      <w:r>
-        <w:t xml:space="preserve"> store. Esto asegura que el </w:t>
-      </w:r>
-      <w:proofErr w:type="spellStart"/>
-      <w:r>
-        <w:t>rebuilding</w:t>
-      </w:r>
-      <w:proofErr w:type="spellEnd"/>
-      <w:r>
-        <w:t xml:space="preserve"> sea correcto SIEMPRE.</w:t>
-      </w:r>
-    </w:p>
-    <w:p>
-      <w:pPr>
-        <w:pStyle w:val="ListParagraph"/>
-        <w:numPr>
-          <w:ilvl w:val="1"/>
-          <w:numId w:val="6"/>
-        </w:numPr>
-      </w:pPr>
-      <w:r>
-        <w:t xml:space="preserve">Una forma de hacerlo es que el </w:t>
-      </w:r>
-      <w:proofErr w:type="spellStart"/>
-      <w:r>
-        <w:t>event</w:t>
-      </w:r>
-      <w:proofErr w:type="spellEnd"/>
-      <w:r>
-        <w:t xml:space="preserve"> store tome el mensaje </w:t>
-      </w:r>
-      <w:bookmarkStart w:id="0" w:name="_GoBack"/>
-      <w:r>
-        <w:rPr>
-          <w:b/>
-        </w:rPr>
-        <w:t>como parámetro</w:t>
-      </w:r>
-      <w:r>
+        <w:rPr>
+          <w:highlight w:val="yellow"/>
+        </w:rPr>
         <w:t xml:space="preserve"> </w:t>
       </w:r>
-      <w:bookmarkEnd w:id="0"/>
-      <w:r>
-        <w:t xml:space="preserve">(una interfaz para que no tome un </w:t>
-      </w:r>
-      <w:proofErr w:type="spellStart"/>
-      <w:r>
-        <w:t>object</w:t>
-      </w:r>
-      <w:proofErr w:type="spellEnd"/>
-      <w:r>
-        <w:t xml:space="preserve"> plano) y luego dentro se lo castee para ver si es un evento o un comando y se </w:t>
-      </w:r>
-      <w:proofErr w:type="spellStart"/>
-      <w:r>
-        <w:t>loguee</w:t>
-      </w:r>
-      <w:proofErr w:type="spellEnd"/>
-      <w:r>
-        <w:t xml:space="preserve"> en el </w:t>
-      </w:r>
-      <w:proofErr w:type="spellStart"/>
-      <w:r>
-        <w:t>message</w:t>
-      </w:r>
-      <w:proofErr w:type="spellEnd"/>
-      <w:r>
-        <w:t xml:space="preserve"> log).</w:t>
-      </w:r>
-    </w:p>
-    <w:p>
-      <w:pPr>
-        <w:pStyle w:val="ListParagraph"/>
+      <w:proofErr w:type="spellStart"/>
+      <w:r>
+        <w:rPr>
+          <w:highlight w:val="yellow"/>
+        </w:rPr>
+        <w:t>procesor</w:t>
+      </w:r>
+      <w:proofErr w:type="spellEnd"/>
+      <w:r>
+        <w:rPr>
+          <w:highlight w:val="yellow"/>
+        </w:rPr>
+        <w:t xml:space="preserve"> procesa solamente una vez un evento</w:t>
+      </w:r>
+      <w:r>
+        <w:t>.</w:t>
+      </w:r>
+    </w:p>
+    <w:p>
+      <w:pPr>
+        <w:pStyle w:val="Prrafodelista"/>
         <w:numPr>
           <w:ilvl w:val="0"/>
           <w:numId w:val="6"/>
         </w:numPr>
       </w:pPr>
       <w:r>
-        <w:t xml:space="preserve">LIMPIAR EL COMMAND Y EVENT BUS, esto sirve para procesar los eventos con fecha pendientes. De esta forma se preserva el flujo de trabajos programados al momento de la reconstrucción. Que limpie el </w:t>
-      </w:r>
-      <w:proofErr w:type="spellStart"/>
-      <w:r>
-        <w:t>command</w:t>
-      </w:r>
-      <w:proofErr w:type="spellEnd"/>
-      <w:r>
-        <w:t xml:space="preserve"> bus y el </w:t>
+        <w:t xml:space="preserve">Asegurarse que si el </w:t>
+      </w:r>
+      <w:proofErr w:type="spellStart"/>
+      <w:r>
+        <w:t>complex</w:t>
+      </w:r>
+      <w:proofErr w:type="spellEnd"/>
+      <w:r>
+        <w:t xml:space="preserve"> </w:t>
       </w:r>
       <w:proofErr w:type="spellStart"/>
       <w:r>
@@ -150,18 +107,182 @@
       </w:r>
       <w:proofErr w:type="spellEnd"/>
       <w:r>
-        <w:t xml:space="preserve"> bus y lo ponga todo en 0 los generadores de id en la base de datos.</w:t>
-      </w:r>
-    </w:p>
-    <w:p>
-      <w:pPr>
-        <w:pStyle w:val="ListParagraph"/>
+        <w:t xml:space="preserve"> </w:t>
+      </w:r>
+      <w:proofErr w:type="spellStart"/>
+      <w:r>
+        <w:t>procesor</w:t>
+      </w:r>
+      <w:proofErr w:type="spellEnd"/>
+      <w:r>
+        <w:t xml:space="preserve"> recibió un mensaje muy temprano, entonces lo va a guardar para procesarlo apenas pueda.</w:t>
+      </w:r>
+    </w:p>
+    <w:p>
+      <w:pPr>
+        <w:pStyle w:val="Prrafodelista"/>
         <w:numPr>
           <w:ilvl w:val="0"/>
           <w:numId w:val="6"/>
         </w:numPr>
       </w:pPr>
       <w:r>
+        <w:t xml:space="preserve">Limitar la cantidad de mensajes que procesa al mismo tiempo (hacer </w:t>
+      </w:r>
+      <w:proofErr w:type="spellStart"/>
+      <w:r>
+        <w:t>tests</w:t>
+      </w:r>
+      <w:proofErr w:type="spellEnd"/>
+      <w:r>
+        <w:t xml:space="preserve"> de performance)</w:t>
+      </w:r>
+    </w:p>
+    <w:p>
+      <w:pPr>
+        <w:pStyle w:val="Prrafodelista"/>
+        <w:numPr>
+          <w:ilvl w:val="0"/>
+          <w:numId w:val="6"/>
+        </w:numPr>
+        <w:rPr>
+          <w:lang w:val="en-US"/>
+        </w:rPr>
+      </w:pPr>
+      <w:proofErr w:type="spellStart"/>
+      <w:r>
+        <w:rPr>
+          <w:lang w:val="en-US"/>
+        </w:rPr>
+        <w:t>Colocar</w:t>
+      </w:r>
+      <w:proofErr w:type="spellEnd"/>
+      <w:r>
+        <w:rPr>
+          <w:lang w:val="en-US"/>
+        </w:rPr>
+        <w:t xml:space="preserve"> </w:t>
+      </w:r>
+      <w:proofErr w:type="gramStart"/>
+      <w:r>
+        <w:rPr>
+          <w:lang w:val="en-US"/>
+        </w:rPr>
+        <w:t>el lock</w:t>
+      </w:r>
+      <w:proofErr w:type="gramEnd"/>
+      <w:r>
+        <w:rPr>
+          <w:lang w:val="en-US"/>
+        </w:rPr>
+        <w:t xml:space="preserve"> a los </w:t>
+      </w:r>
+      <w:proofErr w:type="spellStart"/>
+      <w:r>
+        <w:rPr>
+          <w:lang w:val="en-US"/>
+        </w:rPr>
+        <w:t>hight</w:t>
+      </w:r>
+      <w:proofErr w:type="spellEnd"/>
+      <w:r>
+        <w:rPr>
+          <w:lang w:val="en-US"/>
+        </w:rPr>
+        <w:t xml:space="preserve"> contentious handlers.</w:t>
+      </w:r>
+    </w:p>
+    <w:p>
+      <w:pPr>
+        <w:pStyle w:val="Prrafodelista"/>
+        <w:numPr>
+          <w:ilvl w:val="0"/>
+          <w:numId w:val="6"/>
+        </w:numPr>
+        <w:rPr>
+          <w:lang w:val="en-US"/>
+        </w:rPr>
+      </w:pPr>
+      <w:proofErr w:type="spellStart"/>
+      <w:r>
+        <w:rPr>
+          <w:lang w:val="en-US"/>
+        </w:rPr>
+        <w:t>Arreglar</w:t>
+      </w:r>
+      <w:proofErr w:type="spellEnd"/>
+      <w:r>
+        <w:rPr>
+          <w:lang w:val="en-US"/>
+        </w:rPr>
+        <w:t xml:space="preserve"> el event store rebuilder.</w:t>
+      </w:r>
+    </w:p>
+    <w:p>
+      <w:pPr>
+        <w:pStyle w:val="Prrafodelista"/>
+        <w:numPr>
+          <w:ilvl w:val="0"/>
+          <w:numId w:val="6"/>
+        </w:numPr>
+      </w:pPr>
+      <w:r>
+        <w:t xml:space="preserve">Testear en la madrugada si los </w:t>
+      </w:r>
+      <w:proofErr w:type="spellStart"/>
+      <w:r>
+        <w:t>commandos</w:t>
+      </w:r>
+      <w:proofErr w:type="spellEnd"/>
+      <w:r>
+        <w:t xml:space="preserve"> se procesan en IIS </w:t>
+      </w:r>
+      <w:proofErr w:type="spellStart"/>
+      <w:r>
+        <w:t>express</w:t>
+      </w:r>
+      <w:proofErr w:type="spellEnd"/>
+      <w:r>
+        <w:t xml:space="preserve"> al ser programados</w:t>
+      </w:r>
+    </w:p>
+    <w:p>
+      <w:pPr>
+        <w:pStyle w:val="Prrafodelista"/>
+        <w:numPr>
+          <w:ilvl w:val="0"/>
+          <w:numId w:val="6"/>
+        </w:numPr>
+      </w:pPr>
+      <w:r>
+        <w:t xml:space="preserve">LIMPIAR EL COMMAND Y EVENT BUS, esto sirve para procesar los eventos con fecha pendientes. De esta forma se preserva el flujo de trabajos programados al momento de la reconstrucción. Que limpie el </w:t>
+      </w:r>
+      <w:proofErr w:type="spellStart"/>
+      <w:r>
+        <w:t>command</w:t>
+      </w:r>
+      <w:proofErr w:type="spellEnd"/>
+      <w:r>
+        <w:t xml:space="preserve"> bus y el </w:t>
+      </w:r>
+      <w:proofErr w:type="spellStart"/>
+      <w:r>
+        <w:t>event</w:t>
+      </w:r>
+      <w:proofErr w:type="spellEnd"/>
+      <w:r>
+        <w:t xml:space="preserve"> bus y lo ponga todo en 0 los generadores de id en la base de datos.</w:t>
+      </w:r>
+    </w:p>
+    <w:p>
+      <w:pPr>
+        <w:pStyle w:val="Prrafodelista"/>
+        <w:numPr>
+          <w:ilvl w:val="0"/>
+          <w:numId w:val="6"/>
+        </w:numPr>
+      </w:pPr>
+      <w:r>
         <w:t xml:space="preserve">Hacer formatos empaquetados para colocar configuraciones con base de datos separados de Log, </w:t>
       </w:r>
       <w:proofErr w:type="spellStart"/>
@@ -207,12 +328,12 @@
     </w:p>
     <w:p>
       <w:pPr>
-        <w:pStyle w:val="ListParagraph"/>
-      </w:pPr>
-    </w:p>
-    <w:p>
-      <w:pPr>
-        <w:pStyle w:val="Title"/>
+        <w:pStyle w:val="Prrafodelista"/>
+      </w:pPr>
+    </w:p>
+    <w:p>
+      <w:pPr>
+        <w:pStyle w:val="Ttulo"/>
       </w:pPr>
       <w:proofErr w:type="spellStart"/>
       <w:r>
@@ -236,7 +357,7 @@
     </w:p>
     <w:p>
       <w:pPr>
-        <w:pStyle w:val="ListParagraph"/>
+        <w:pStyle w:val="Prrafodelista"/>
         <w:numPr>
           <w:ilvl w:val="0"/>
           <w:numId w:val="8"/>
@@ -345,7 +466,7 @@
     <w:p/>
     <w:p>
       <w:pPr>
-        <w:pStyle w:val="Title"/>
+        <w:pStyle w:val="Ttulo"/>
       </w:pPr>
       <w:proofErr w:type="spellStart"/>
       <w:r>
@@ -368,7 +489,7 @@
     </w:p>
     <w:p>
       <w:pPr>
-        <w:pStyle w:val="ListParagraph"/>
+        <w:pStyle w:val="Prrafodelista"/>
         <w:numPr>
           <w:ilvl w:val="0"/>
           <w:numId w:val="1"/>
@@ -396,7 +517,7 @@
     </w:p>
     <w:p>
       <w:pPr>
-        <w:pStyle w:val="ListParagraph"/>
+        <w:pStyle w:val="Prrafodelista"/>
         <w:numPr>
           <w:ilvl w:val="0"/>
           <w:numId w:val="1"/>
@@ -424,7 +545,7 @@
                     <pic:cNvPicPr/>
                   </pic:nvPicPr>
                   <pic:blipFill>
-                    <a:blip r:embed="rId5"/>
+                    <a:blip r:embed="rId6"/>
                     <a:stretch>
                       <a:fillRect/>
                     </a:stretch>
@@ -466,7 +587,7 @@
     </w:p>
     <w:p>
       <w:pPr>
-        <w:pStyle w:val="ListParagraph"/>
+        <w:pStyle w:val="Prrafodelista"/>
         <w:numPr>
           <w:ilvl w:val="0"/>
           <w:numId w:val="2"/>
@@ -496,7 +617,7 @@
     </w:p>
     <w:p>
       <w:pPr>
-        <w:pStyle w:val="ListParagraph"/>
+        <w:pStyle w:val="Prrafodelista"/>
         <w:numPr>
           <w:ilvl w:val="0"/>
           <w:numId w:val="2"/>
@@ -526,7 +647,7 @@
     </w:p>
     <w:p>
       <w:pPr>
-        <w:pStyle w:val="ListParagraph"/>
+        <w:pStyle w:val="Prrafodelista"/>
         <w:numPr>
           <w:ilvl w:val="0"/>
           <w:numId w:val="7"/>
@@ -542,6 +663,138 @@
       <w:proofErr w:type="spellEnd"/>
       <w:r>
         <w:t xml:space="preserve"> se evita el reprocesamiento.</w:t>
+      </w:r>
+    </w:p>
+    <w:p>
+      <w:pPr>
+        <w:pStyle w:val="Prrafodelista"/>
+        <w:numPr>
+          <w:ilvl w:val="0"/>
+          <w:numId w:val="7"/>
+        </w:numPr>
+      </w:pPr>
+      <w:r>
+        <w:t xml:space="preserve">Hay que poner un </w:t>
+      </w:r>
+      <w:proofErr w:type="spellStart"/>
+      <w:r>
+        <w:t>Lock</w:t>
+      </w:r>
+      <w:proofErr w:type="spellEnd"/>
+      <w:r>
+        <w:t xml:space="preserve"> en el </w:t>
+      </w:r>
+      <w:proofErr w:type="spellStart"/>
+      <w:r>
+        <w:t>handler</w:t>
+      </w:r>
+      <w:proofErr w:type="spellEnd"/>
+      <w:r>
+        <w:t xml:space="preserve"> cuando sea un evento o un comando que va a tener </w:t>
+      </w:r>
+      <w:proofErr w:type="spellStart"/>
+      <w:r>
+        <w:t>multiples</w:t>
+      </w:r>
+      <w:proofErr w:type="spellEnd"/>
+      <w:r>
+        <w:t xml:space="preserve"> usuarios concurrentes compitiendo por el mismo recurso. El </w:t>
+      </w:r>
+      <w:proofErr w:type="spellStart"/>
+      <w:r>
+        <w:t>handler</w:t>
+      </w:r>
+      <w:proofErr w:type="spellEnd"/>
+      <w:r>
+        <w:t xml:space="preserve"> debe manejar esto para evitar concurrencias.</w:t>
+      </w:r>
+    </w:p>
+    <w:p>
+      <w:pPr>
+        <w:pStyle w:val="Prrafodelista"/>
+        <w:numPr>
+          <w:ilvl w:val="0"/>
+          <w:numId w:val="7"/>
+        </w:numPr>
+      </w:pPr>
+      <w:r>
+        <w:t xml:space="preserve">Cada </w:t>
+      </w:r>
+      <w:proofErr w:type="spellStart"/>
+      <w:r>
+        <w:t>handler</w:t>
+      </w:r>
+      <w:proofErr w:type="spellEnd"/>
+      <w:r>
+        <w:t xml:space="preserve"> subscriptor, sea un </w:t>
+      </w:r>
+      <w:proofErr w:type="spellStart"/>
+      <w:r>
+        <w:t>read</w:t>
+      </w:r>
+      <w:proofErr w:type="spellEnd"/>
+      <w:r>
+        <w:t xml:space="preserve"> </w:t>
+      </w:r>
+      <w:proofErr w:type="spellStart"/>
+      <w:r>
+        <w:t>model</w:t>
+      </w:r>
+      <w:proofErr w:type="spellEnd"/>
+      <w:r>
+        <w:t xml:space="preserve"> </w:t>
+      </w:r>
+      <w:proofErr w:type="spellStart"/>
+      <w:r>
+        <w:t>generator</w:t>
+      </w:r>
+      <w:proofErr w:type="spellEnd"/>
+      <w:r>
+        <w:t xml:space="preserve"> o un </w:t>
+      </w:r>
+      <w:proofErr w:type="spellStart"/>
+      <w:r>
+        <w:t>complex</w:t>
+      </w:r>
+      <w:proofErr w:type="spellEnd"/>
+      <w:r>
+        <w:t xml:space="preserve"> </w:t>
+      </w:r>
+      <w:proofErr w:type="spellStart"/>
+      <w:r>
+        <w:t>event</w:t>
+      </w:r>
+      <w:proofErr w:type="spellEnd"/>
+      <w:r>
+        <w:t xml:space="preserve"> </w:t>
+      </w:r>
+      <w:proofErr w:type="spellStart"/>
+      <w:r>
+        <w:t>procesor</w:t>
+      </w:r>
+      <w:proofErr w:type="spellEnd"/>
+      <w:r>
+        <w:t xml:space="preserve"> debe ser </w:t>
+      </w:r>
+      <w:proofErr w:type="spellStart"/>
+      <w:r>
+        <w:t>idempotente</w:t>
+      </w:r>
+      <w:proofErr w:type="spellEnd"/>
+      <w:r>
+        <w:t>, o sea, aunque repetidamente se le pase el mismo evento debe poder ser capaz de procesarlo una sola vez.</w:t>
+      </w:r>
+    </w:p>
+    <w:p>
+      <w:pPr>
+        <w:pStyle w:val="Prrafodelista"/>
+        <w:numPr>
+          <w:ilvl w:val="0"/>
+          <w:numId w:val="7"/>
+        </w:numPr>
+      </w:pPr>
+      <w:r>
+        <w:t>Las materializaciones deben ser sencillas. Deben ser eventos que solamente necesitan ser copiados en una tabla, sin procesarlos.</w:t>
       </w:r>
     </w:p>
     <w:p/>
@@ -729,7 +982,7 @@
     </w:p>
     <w:p>
       <w:pPr>
-        <w:pStyle w:val="HTMLPreformatted"/>
+        <w:pStyle w:val="HTMLconformatoprevio"/>
         <w:shd w:val="clear" w:color="auto" w:fill="1E1E1E"/>
         <w:rPr>
           <w:rFonts w:ascii="Consolas" w:hAnsi="Consolas" w:cs="Consolas"/>
@@ -796,7 +1049,7 @@
     </w:p>
     <w:p>
       <w:pPr>
-        <w:pStyle w:val="HTMLPreformatted"/>
+        <w:pStyle w:val="HTMLconformatoprevio"/>
         <w:shd w:val="clear" w:color="auto" w:fill="1E1E1E"/>
         <w:rPr>
           <w:rFonts w:ascii="Consolas" w:hAnsi="Consolas" w:cs="Consolas"/>
@@ -815,7 +1068,7 @@
     </w:p>
     <w:p>
       <w:pPr>
-        <w:pStyle w:val="HTMLPreformatted"/>
+        <w:pStyle w:val="HTMLconformatoprevio"/>
         <w:shd w:val="clear" w:color="auto" w:fill="1E1E1E"/>
         <w:rPr>
           <w:rFonts w:ascii="Consolas" w:hAnsi="Consolas" w:cs="Consolas"/>
@@ -842,7 +1095,7 @@
     </w:p>
     <w:p>
       <w:pPr>
-        <w:pStyle w:val="HTMLPreformatted"/>
+        <w:pStyle w:val="HTMLconformatoprevio"/>
         <w:shd w:val="clear" w:color="auto" w:fill="1E1E1E"/>
         <w:rPr>
           <w:rFonts w:ascii="Consolas" w:hAnsi="Consolas" w:cs="Consolas"/>
@@ -856,6 +1109,7 @@
           <w:color w:val="DCDCDC"/>
           <w:lang w:val="en-US"/>
         </w:rPr>
+        <w:lastRenderedPageBreak/>
         <w:t>            </w:t>
       </w:r>
       <w:r>
@@ -909,7 +1163,7 @@
     </w:p>
     <w:p>
       <w:pPr>
-        <w:pStyle w:val="HTMLPreformatted"/>
+        <w:pStyle w:val="HTMLconformatoprevio"/>
         <w:shd w:val="clear" w:color="auto" w:fill="1E1E1E"/>
         <w:rPr>
           <w:rFonts w:ascii="Consolas" w:hAnsi="Consolas" w:cs="Consolas"/>
@@ -928,7 +1182,7 @@
     </w:p>
     <w:p>
       <w:pPr>
-        <w:pStyle w:val="HTMLPreformatted"/>
+        <w:pStyle w:val="HTMLconformatoprevio"/>
         <w:shd w:val="clear" w:color="auto" w:fill="1E1E1E"/>
         <w:rPr>
           <w:rFonts w:ascii="Consolas" w:hAnsi="Consolas" w:cs="Consolas"/>
@@ -995,7 +1249,7 @@
     </w:p>
     <w:p>
       <w:pPr>
-        <w:pStyle w:val="HTMLPreformatted"/>
+        <w:pStyle w:val="HTMLconformatoprevio"/>
         <w:shd w:val="clear" w:color="auto" w:fill="1E1E1E"/>
         <w:rPr>
           <w:rFonts w:ascii="Consolas" w:hAnsi="Consolas" w:cs="Consolas"/>
@@ -1078,7 +1332,7 @@
     </w:p>
     <w:p>
       <w:pPr>
-        <w:pStyle w:val="HTMLPreformatted"/>
+        <w:pStyle w:val="HTMLconformatoprevio"/>
         <w:shd w:val="clear" w:color="auto" w:fill="1E1E1E"/>
         <w:rPr>
           <w:rFonts w:ascii="Consolas" w:hAnsi="Consolas" w:cs="Consolas"/>
@@ -1130,7 +1384,7 @@
     </w:p>
     <w:p>
       <w:pPr>
-        <w:pStyle w:val="HTMLPreformatted"/>
+        <w:pStyle w:val="HTMLconformatoprevio"/>
         <w:shd w:val="clear" w:color="auto" w:fill="1E1E1E"/>
         <w:rPr>
           <w:rFonts w:ascii="Consolas" w:hAnsi="Consolas" w:cs="Consolas"/>
@@ -1147,7 +1401,7 @@
     </w:p>
     <w:p>
       <w:pPr>
-        <w:pStyle w:val="HTMLPreformatted"/>
+        <w:pStyle w:val="HTMLconformatoprevio"/>
         <w:shd w:val="clear" w:color="auto" w:fill="1E1E1E"/>
         <w:rPr>
           <w:rFonts w:ascii="Consolas" w:hAnsi="Consolas" w:cs="Consolas"/>
@@ -1194,7 +1448,6 @@
           <w:sz w:val="22"/>
           <w:szCs w:val="22"/>
         </w:rPr>
-        <w:lastRenderedPageBreak/>
         <w:drawing>
           <wp:inline distT="0" distB="0" distL="0" distR="0">
             <wp:extent cx="5486400" cy="3218180"/>
@@ -1213,7 +1466,7 @@
                     </pic:cNvPicPr>
                   </pic:nvPicPr>
                   <pic:blipFill>
-                    <a:blip r:embed="rId6">
+                    <a:blip r:embed="rId7">
                       <a:extLst>
                         <a:ext uri="{28A0092B-C50C-407E-A947-70E740481C1C}">
                           <a14:useLocalDpi xmlns:a14="http://schemas.microsoft.com/office/drawing/2010/main" val="0"/>
@@ -1296,6 +1549,7 @@
           <w:noProof/>
           <w:lang w:eastAsia="es-ES"/>
         </w:rPr>
+        <w:lastRenderedPageBreak/>
         <w:drawing>
           <wp:inline distT="0" distB="0" distL="0" distR="0" wp14:anchorId="5D67F893" wp14:editId="2ECDA899">
             <wp:extent cx="5400040" cy="4055110"/>
@@ -1312,7 +1566,7 @@
                     <pic:cNvPicPr/>
                   </pic:nvPicPr>
                   <pic:blipFill>
-                    <a:blip r:embed="rId7"/>
+                    <a:blip r:embed="rId8"/>
                     <a:stretch>
                       <a:fillRect/>
                     </a:stretch>
@@ -1350,7 +1604,7 @@
     </w:p>
     <w:p>
       <w:pPr>
-        <w:pStyle w:val="ListParagraph"/>
+        <w:pStyle w:val="Prrafodelista"/>
         <w:numPr>
           <w:ilvl w:val="0"/>
           <w:numId w:val="5"/>
@@ -1368,7 +1622,7 @@
     </w:p>
     <w:p>
       <w:pPr>
-        <w:pStyle w:val="ListParagraph"/>
+        <w:pStyle w:val="Prrafodelista"/>
         <w:numPr>
           <w:ilvl w:val="0"/>
           <w:numId w:val="5"/>
@@ -1380,7 +1634,7 @@
     </w:p>
     <w:p>
       <w:pPr>
-        <w:pStyle w:val="ListParagraph"/>
+        <w:pStyle w:val="Prrafodelista"/>
         <w:numPr>
           <w:ilvl w:val="0"/>
           <w:numId w:val="5"/>
@@ -1403,7 +1657,15 @@
       </w:r>
       <w:proofErr w:type="spellEnd"/>
       <w:r>
-        <w:t xml:space="preserve"> store)</w:t>
+        <w:t xml:space="preserve"> </w:t>
+      </w:r>
+      <w:proofErr w:type="spellStart"/>
+      <w:r>
+        <w:t>store</w:t>
+      </w:r>
+      <w:proofErr w:type="spellEnd"/>
+      <w:r>
+        <w:t>)</w:t>
       </w:r>
     </w:p>
     <w:p>
@@ -1443,8 +1705,8 @@
 </file>
 
 <file path=word/numbering.xml><?xml version="1.0" encoding="utf-8"?>
-<w:numbering xmlns:wpc="http://schemas.microsoft.com/office/word/2010/wordprocessingCanvas" xmlns:mc="http://schemas.openxmlformats.org/markup-compatibility/2006" xmlns:o="urn:schemas-microsoft-com:office:office" xmlns:r="http://schemas.openxmlformats.org/officeDocument/2006/relationships" xmlns:m="http://schemas.openxmlformats.org/officeDocument/2006/math" xmlns:v="urn:schemas-microsoft-com:vml" xmlns:wp14="http://schemas.microsoft.com/office/word/2010/wordprocessingDrawing" xmlns:wp="http://schemas.openxmlformats.org/drawingml/2006/wordprocessingDrawing" xmlns:w10="urn:schemas-microsoft-com:office:word" xmlns:w="http://schemas.openxmlformats.org/wordprocessingml/2006/main" xmlns:w14="http://schemas.microsoft.com/office/word/2010/wordml" xmlns:w15="http://schemas.microsoft.com/office/word/2012/wordml" xmlns:wpg="http://schemas.microsoft.com/office/word/2010/wordprocessingGroup" xmlns:wpi="http://schemas.microsoft.com/office/word/2010/wordprocessingInk" xmlns:wne="http://schemas.microsoft.com/office/word/2006/wordml" xmlns:wps="http://schemas.microsoft.com/office/word/2010/wordprocessingShape" mc:Ignorable="w14 w15 wp14">
-  <w:abstractNum w:abstractNumId="0" w15:restartNumberingAfterBreak="0">
+<w:numbering xmlns:wpc="http://schemas.microsoft.com/office/word/2010/wordprocessingCanvas" xmlns:mc="http://schemas.openxmlformats.org/markup-compatibility/2006" xmlns:o="urn:schemas-microsoft-com:office:office" xmlns:r="http://schemas.openxmlformats.org/officeDocument/2006/relationships" xmlns:m="http://schemas.openxmlformats.org/officeDocument/2006/math" xmlns:v="urn:schemas-microsoft-com:vml" xmlns:wp14="http://schemas.microsoft.com/office/word/2010/wordprocessingDrawing" xmlns:wp="http://schemas.openxmlformats.org/drawingml/2006/wordprocessingDrawing" xmlns:w10="urn:schemas-microsoft-com:office:word" xmlns:w="http://schemas.openxmlformats.org/wordprocessingml/2006/main" xmlns:w14="http://schemas.microsoft.com/office/word/2010/wordml" xmlns:wpg="http://schemas.microsoft.com/office/word/2010/wordprocessingGroup" xmlns:wpi="http://schemas.microsoft.com/office/word/2010/wordprocessingInk" xmlns:wne="http://schemas.microsoft.com/office/word/2006/wordml" xmlns:wps="http://schemas.microsoft.com/office/word/2010/wordprocessingShape" mc:Ignorable="w14 wp14">
+  <w:abstractNum w:abstractNumId="0">
     <w:nsid w:val="0A8073A2"/>
     <w:multiLevelType w:val="hybridMultilevel"/>
     <w:tmpl w:val="C2086802"/>
@@ -1533,7 +1795,7 @@
       </w:pPr>
     </w:lvl>
   </w:abstractNum>
-  <w:abstractNum w:abstractNumId="1" w15:restartNumberingAfterBreak="0">
+  <w:abstractNum w:abstractNumId="1">
     <w:nsid w:val="1DA57384"/>
     <w:multiLevelType w:val="hybridMultilevel"/>
     <w:tmpl w:val="FB768D88"/>
@@ -1622,7 +1884,7 @@
       </w:pPr>
     </w:lvl>
   </w:abstractNum>
-  <w:abstractNum w:abstractNumId="2" w15:restartNumberingAfterBreak="0">
+  <w:abstractNum w:abstractNumId="2">
     <w:nsid w:val="2D850B0A"/>
     <w:multiLevelType w:val="hybridMultilevel"/>
     <w:tmpl w:val="DC124402"/>
@@ -1711,7 +1973,7 @@
       </w:pPr>
     </w:lvl>
   </w:abstractNum>
-  <w:abstractNum w:abstractNumId="3" w15:restartNumberingAfterBreak="0">
+  <w:abstractNum w:abstractNumId="3">
     <w:nsid w:val="37335330"/>
     <w:multiLevelType w:val="hybridMultilevel"/>
     <w:tmpl w:val="FB768D88"/>
@@ -1800,7 +2062,7 @@
       </w:pPr>
     </w:lvl>
   </w:abstractNum>
-  <w:abstractNum w:abstractNumId="4" w15:restartNumberingAfterBreak="0">
+  <w:abstractNum w:abstractNumId="4">
     <w:nsid w:val="425F7C38"/>
     <w:multiLevelType w:val="hybridMultilevel"/>
     <w:tmpl w:val="28F238AE"/>
@@ -1889,7 +2151,7 @@
       </w:pPr>
     </w:lvl>
   </w:abstractNum>
-  <w:abstractNum w:abstractNumId="5" w15:restartNumberingAfterBreak="0">
+  <w:abstractNum w:abstractNumId="5">
     <w:nsid w:val="7303065E"/>
     <w:multiLevelType w:val="hybridMultilevel"/>
     <w:tmpl w:val="FAE83FA0"/>
@@ -2001,7 +2263,7 @@
       </w:rPr>
     </w:lvl>
   </w:abstractNum>
-  <w:abstractNum w:abstractNumId="6" w15:restartNumberingAfterBreak="0">
+  <w:abstractNum w:abstractNumId="6">
     <w:nsid w:val="74121A55"/>
     <w:multiLevelType w:val="hybridMultilevel"/>
     <w:tmpl w:val="85B609E8"/>
@@ -2090,7 +2352,7 @@
       </w:pPr>
     </w:lvl>
   </w:abstractNum>
-  <w:abstractNum w:abstractNumId="7" w15:restartNumberingAfterBreak="0">
+  <w:abstractNum w:abstractNumId="7">
     <w:nsid w:val="75064004"/>
     <w:multiLevelType w:val="hybridMultilevel"/>
     <w:tmpl w:val="59C2C1C8"/>
@@ -2207,7 +2469,7 @@
 </file>
 
 <file path=word/styles.xml><?xml version="1.0" encoding="utf-8"?>
-<w:styles xmlns:mc="http://schemas.openxmlformats.org/markup-compatibility/2006" xmlns:r="http://schemas.openxmlformats.org/officeDocument/2006/relationships" xmlns:w="http://schemas.openxmlformats.org/wordprocessingml/2006/main" xmlns:w14="http://schemas.microsoft.com/office/word/2010/wordml" xmlns:w15="http://schemas.microsoft.com/office/word/2012/wordml" mc:Ignorable="w14 w15">
+<w:styles xmlns:mc="http://schemas.openxmlformats.org/markup-compatibility/2006" xmlns:r="http://schemas.openxmlformats.org/officeDocument/2006/relationships" xmlns:w="http://schemas.openxmlformats.org/wordprocessingml/2006/main" xmlns:w14="http://schemas.microsoft.com/office/word/2010/wordml" mc:Ignorable="w14">
   <w:docDefaults>
     <w:rPrDefault>
       <w:rPr>
@@ -2223,390 +2485,156 @@
       </w:pPr>
     </w:pPrDefault>
   </w:docDefaults>
-  <w:latentStyles w:defLockedState="0" w:defUIPriority="99" w:defSemiHidden="0" w:defUnhideWhenUsed="0" w:defQFormat="0" w:count="371">
-    <w:lsdException w:name="Normal" w:uiPriority="0" w:qFormat="1"/>
-    <w:lsdException w:name="heading 1" w:uiPriority="9" w:qFormat="1"/>
-    <w:lsdException w:name="heading 2" w:semiHidden="1" w:uiPriority="9" w:unhideWhenUsed="1" w:qFormat="1"/>
-    <w:lsdException w:name="heading 3" w:semiHidden="1" w:uiPriority="9" w:unhideWhenUsed="1" w:qFormat="1"/>
-    <w:lsdException w:name="heading 4" w:semiHidden="1" w:uiPriority="9" w:unhideWhenUsed="1" w:qFormat="1"/>
-    <w:lsdException w:name="heading 5" w:semiHidden="1" w:uiPriority="9" w:unhideWhenUsed="1" w:qFormat="1"/>
-    <w:lsdException w:name="heading 6" w:semiHidden="1" w:uiPriority="9" w:unhideWhenUsed="1" w:qFormat="1"/>
-    <w:lsdException w:name="heading 7" w:semiHidden="1" w:uiPriority="9" w:unhideWhenUsed="1" w:qFormat="1"/>
-    <w:lsdException w:name="heading 8" w:semiHidden="1" w:uiPriority="9" w:unhideWhenUsed="1" w:qFormat="1"/>
-    <w:lsdException w:name="heading 9" w:semiHidden="1" w:uiPriority="9" w:unhideWhenUsed="1" w:qFormat="1"/>
-    <w:lsdException w:name="index 1" w:semiHidden="1" w:unhideWhenUsed="1"/>
-    <w:lsdException w:name="index 2" w:semiHidden="1" w:unhideWhenUsed="1"/>
-    <w:lsdException w:name="index 3" w:semiHidden="1" w:unhideWhenUsed="1"/>
-    <w:lsdException w:name="index 4" w:semiHidden="1" w:unhideWhenUsed="1"/>
-    <w:lsdException w:name="index 5" w:semiHidden="1" w:unhideWhenUsed="1"/>
-    <w:lsdException w:name="index 6" w:semiHidden="1" w:unhideWhenUsed="1"/>
-    <w:lsdException w:name="index 7" w:semiHidden="1" w:unhideWhenUsed="1"/>
-    <w:lsdException w:name="index 8" w:semiHidden="1" w:unhideWhenUsed="1"/>
-    <w:lsdException w:name="index 9" w:semiHidden="1" w:unhideWhenUsed="1"/>
-    <w:lsdException w:name="toc 1" w:semiHidden="1" w:uiPriority="39" w:unhideWhenUsed="1"/>
-    <w:lsdException w:name="toc 2" w:semiHidden="1" w:uiPriority="39" w:unhideWhenUsed="1"/>
-    <w:lsdException w:name="toc 3" w:semiHidden="1" w:uiPriority="39" w:unhideWhenUsed="1"/>
-    <w:lsdException w:name="toc 4" w:semiHidden="1" w:uiPriority="39" w:unhideWhenUsed="1"/>
-    <w:lsdException w:name="toc 5" w:semiHidden="1" w:uiPriority="39" w:unhideWhenUsed="1"/>
-    <w:lsdException w:name="toc 6" w:semiHidden="1" w:uiPriority="39" w:unhideWhenUsed="1"/>
-    <w:lsdException w:name="toc 7" w:semiHidden="1" w:uiPriority="39" w:unhideWhenUsed="1"/>
-    <w:lsdException w:name="toc 8" w:semiHidden="1" w:uiPriority="39" w:unhideWhenUsed="1"/>
-    <w:lsdException w:name="toc 9" w:semiHidden="1" w:uiPriority="39" w:unhideWhenUsed="1"/>
-    <w:lsdException w:name="Normal Indent" w:semiHidden="1" w:unhideWhenUsed="1"/>
-    <w:lsdException w:name="footnote text" w:semiHidden="1" w:unhideWhenUsed="1"/>
-    <w:lsdException w:name="annotation text" w:semiHidden="1" w:unhideWhenUsed="1"/>
-    <w:lsdException w:name="header" w:semiHidden="1" w:unhideWhenUsed="1"/>
-    <w:lsdException w:name="footer" w:semiHidden="1" w:unhideWhenUsed="1"/>
-    <w:lsdException w:name="index heading" w:semiHidden="1" w:unhideWhenUsed="1"/>
-    <w:lsdException w:name="caption" w:semiHidden="1" w:uiPriority="35" w:unhideWhenUsed="1" w:qFormat="1"/>
-    <w:lsdException w:name="table of figures" w:semiHidden="1" w:unhideWhenUsed="1"/>
-    <w:lsdException w:name="envelope address" w:semiHidden="1" w:unhideWhenUsed="1"/>
-    <w:lsdException w:name="envelope return" w:semiHidden="1" w:unhideWhenUsed="1"/>
-    <w:lsdException w:name="footnote reference" w:semiHidden="1" w:unhideWhenUsed="1"/>
-    <w:lsdException w:name="annotation reference" w:semiHidden="1" w:unhideWhenUsed="1"/>
-    <w:lsdException w:name="line number" w:semiHidden="1" w:unhideWhenUsed="1"/>
-    <w:lsdException w:name="page number" w:semiHidden="1" w:unhideWhenUsed="1"/>
-    <w:lsdException w:name="endnote reference" w:semiHidden="1" w:unhideWhenUsed="1"/>
-    <w:lsdException w:name="endnote text" w:semiHidden="1" w:unhideWhenUsed="1"/>
-    <w:lsdException w:name="table of authorities" w:semiHidden="1" w:unhideWhenUsed="1"/>
-    <w:lsdException w:name="macro" w:semiHidden="1" w:unhideWhenUsed="1"/>
-    <w:lsdException w:name="toa heading" w:semiHidden="1" w:unhideWhenUsed="1"/>
-    <w:lsdException w:name="List" w:semiHidden="1" w:unhideWhenUsed="1"/>
-    <w:lsdException w:name="List Bullet" w:semiHidden="1" w:unhideWhenUsed="1"/>
-    <w:lsdException w:name="List Number" w:semiHidden="1" w:unhideWhenUsed="1"/>
-    <w:lsdException w:name="List 2" w:semiHidden="1" w:unhideWhenUsed="1"/>
-    <w:lsdException w:name="List 3" w:semiHidden="1" w:unhideWhenUsed="1"/>
-    <w:lsdException w:name="List 4" w:semiHidden="1" w:unhideWhenUsed="1"/>
-    <w:lsdException w:name="List 5" w:semiHidden="1" w:unhideWhenUsed="1"/>
-    <w:lsdException w:name="List Bullet 2" w:semiHidden="1" w:unhideWhenUsed="1"/>
-    <w:lsdException w:name="List Bullet 3" w:semiHidden="1" w:unhideWhenUsed="1"/>
-    <w:lsdException w:name="List Bullet 4" w:semiHidden="1" w:unhideWhenUsed="1"/>
-    <w:lsdException w:name="List Bullet 5" w:semiHidden="1" w:unhideWhenUsed="1"/>
-    <w:lsdException w:name="List Number 2" w:semiHidden="1" w:unhideWhenUsed="1"/>
-    <w:lsdException w:name="List Number 3" w:semiHidden="1" w:unhideWhenUsed="1"/>
-    <w:lsdException w:name="List Number 4" w:semiHidden="1" w:unhideWhenUsed="1"/>
-    <w:lsdException w:name="List Number 5" w:semiHidden="1" w:unhideWhenUsed="1"/>
-    <w:lsdException w:name="Title" w:uiPriority="10" w:qFormat="1"/>
-    <w:lsdException w:name="Closing" w:semiHidden="1" w:unhideWhenUsed="1"/>
-    <w:lsdException w:name="Signature" w:semiHidden="1" w:unhideWhenUsed="1"/>
-    <w:lsdException w:name="Default Paragraph Font" w:semiHidden="1" w:uiPriority="1" w:unhideWhenUsed="1"/>
-    <w:lsdException w:name="Body Text" w:semiHidden="1" w:unhideWhenUsed="1"/>
-    <w:lsdException w:name="Body Text Indent" w:semiHidden="1" w:unhideWhenUsed="1"/>
-    <w:lsdException w:name="List Continue" w:semiHidden="1" w:unhideWhenUsed="1"/>
-    <w:lsdException w:name="List Continue 2" w:semiHidden="1" w:unhideWhenUsed="1"/>
-    <w:lsdException w:name="List Continue 3" w:semiHidden="1" w:unhideWhenUsed="1"/>
-    <w:lsdException w:name="List Continue 4" w:semiHidden="1" w:unhideWhenUsed="1"/>
-    <w:lsdException w:name="List Continue 5" w:semiHidden="1" w:unhideWhenUsed="1"/>
-    <w:lsdException w:name="Message Header" w:semiHidden="1" w:unhideWhenUsed="1"/>
-    <w:lsdException w:name="Subtitle" w:uiPriority="11" w:qFormat="1"/>
-    <w:lsdException w:name="Salutation" w:semiHidden="1" w:unhideWhenUsed="1"/>
-    <w:lsdException w:name="Date" w:semiHidden="1" w:unhideWhenUsed="1"/>
-    <w:lsdException w:name="Body Text First Indent" w:semiHidden="1" w:unhideWhenUsed="1"/>
-    <w:lsdException w:name="Body Text First Indent 2" w:semiHidden="1" w:unhideWhenUsed="1"/>
-    <w:lsdException w:name="Note Heading" w:semiHidden="1" w:unhideWhenUsed="1"/>
-    <w:lsdException w:name="Body Text 2" w:semiHidden="1" w:unhideWhenUsed="1"/>
-    <w:lsdException w:name="Body Text 3" w:semiHidden="1" w:unhideWhenUsed="1"/>
-    <w:lsdException w:name="Body Text Indent 2" w:semiHidden="1" w:unhideWhenUsed="1"/>
-    <w:lsdException w:name="Body Text Indent 3" w:semiHidden="1" w:unhideWhenUsed="1"/>
-    <w:lsdException w:name="Block Text" w:semiHidden="1" w:unhideWhenUsed="1"/>
-    <w:lsdException w:name="Hyperlink" w:semiHidden="1" w:unhideWhenUsed="1"/>
-    <w:lsdException w:name="FollowedHyperlink" w:semiHidden="1" w:unhideWhenUsed="1"/>
-    <w:lsdException w:name="Strong" w:uiPriority="22" w:qFormat="1"/>
-    <w:lsdException w:name="Emphasis" w:uiPriority="20" w:qFormat="1"/>
-    <w:lsdException w:name="Document Map" w:semiHidden="1" w:unhideWhenUsed="1"/>
-    <w:lsdException w:name="Plain Text" w:semiHidden="1" w:unhideWhenUsed="1"/>
-    <w:lsdException w:name="E-mail Signature" w:semiHidden="1" w:unhideWhenUsed="1"/>
-    <w:lsdException w:name="HTML Top of Form" w:semiHidden="1" w:unhideWhenUsed="1"/>
-    <w:lsdException w:name="HTML Bottom of Form" w:semiHidden="1" w:unhideWhenUsed="1"/>
-    <w:lsdException w:name="Normal (Web)" w:semiHidden="1" w:unhideWhenUsed="1"/>
-    <w:lsdException w:name="HTML Acronym" w:semiHidden="1" w:unhideWhenUsed="1"/>
-    <w:lsdException w:name="HTML Address" w:semiHidden="1" w:unhideWhenUsed="1"/>
-    <w:lsdException w:name="HTML Cite" w:semiHidden="1" w:unhideWhenUsed="1"/>
-    <w:lsdException w:name="HTML Code" w:semiHidden="1" w:unhideWhenUsed="1"/>
-    <w:lsdException w:name="HTML Definition" w:semiHidden="1" w:unhideWhenUsed="1"/>
-    <w:lsdException w:name="HTML Keyboard" w:semiHidden="1" w:unhideWhenUsed="1"/>
-    <w:lsdException w:name="HTML Preformatted" w:semiHidden="1" w:unhideWhenUsed="1"/>
-    <w:lsdException w:name="HTML Sample" w:semiHidden="1" w:unhideWhenUsed="1"/>
-    <w:lsdException w:name="HTML Typewriter" w:semiHidden="1" w:unhideWhenUsed="1"/>
-    <w:lsdException w:name="HTML Variable" w:semiHidden="1" w:unhideWhenUsed="1"/>
-    <w:lsdException w:name="Normal Table" w:semiHidden="1" w:unhideWhenUsed="1"/>
-    <w:lsdException w:name="annotation subject" w:semiHidden="1" w:unhideWhenUsed="1"/>
-    <w:lsdException w:name="No List" w:semiHidden="1" w:unhideWhenUsed="1"/>
-    <w:lsdException w:name="Outline List 1" w:semiHidden="1" w:unhideWhenUsed="1"/>
-    <w:lsdException w:name="Outline List 2" w:semiHidden="1" w:unhideWhenUsed="1"/>
-    <w:lsdException w:name="Outline List 3" w:semiHidden="1" w:unhideWhenUsed="1"/>
-    <w:lsdException w:name="Table Simple 1" w:semiHidden="1" w:unhideWhenUsed="1"/>
-    <w:lsdException w:name="Table Simple 2" w:semiHidden="1" w:unhideWhenUsed="1"/>
-    <w:lsdException w:name="Table Simple 3" w:semiHidden="1" w:unhideWhenUsed="1"/>
-    <w:lsdException w:name="Table Classic 1" w:semiHidden="1" w:unhideWhenUsed="1"/>
-    <w:lsdException w:name="Table Classic 2" w:semiHidden="1" w:unhideWhenUsed="1"/>
-    <w:lsdException w:name="Table Classic 3" w:semiHidden="1" w:unhideWhenUsed="1"/>
-    <w:lsdException w:name="Table Classic 4" w:semiHidden="1" w:unhideWhenUsed="1"/>
-    <w:lsdException w:name="Table Colorful 1" w:semiHidden="1" w:unhideWhenUsed="1"/>
-    <w:lsdException w:name="Table Colorful 2" w:semiHidden="1" w:unhideWhenUsed="1"/>
-    <w:lsdException w:name="Table Colorful 3" w:semiHidden="1" w:unhideWhenUsed="1"/>
-    <w:lsdException w:name="Table Columns 1" w:semiHidden="1" w:unhideWhenUsed="1"/>
-    <w:lsdException w:name="Table Columns 2" w:semiHidden="1" w:unhideWhenUsed="1"/>
-    <w:lsdException w:name="Table Columns 3" w:semiHidden="1" w:unhideWhenUsed="1"/>
-    <w:lsdException w:name="Table Columns 4" w:semiHidden="1" w:unhideWhenUsed="1"/>
-    <w:lsdException w:name="Table Columns 5" w:semiHidden="1" w:unhideWhenUsed="1"/>
-    <w:lsdException w:name="Table Grid 1" w:semiHidden="1" w:unhideWhenUsed="1"/>
-    <w:lsdException w:name="Table Grid 2" w:semiHidden="1" w:unhideWhenUsed="1"/>
-    <w:lsdException w:name="Table Grid 3" w:semiHidden="1" w:unhideWhenUsed="1"/>
-    <w:lsdException w:name="Table Grid 4" w:semiHidden="1" w:unhideWhenUsed="1"/>
-    <w:lsdException w:name="Table Grid 5" w:semiHidden="1" w:unhideWhenUsed="1"/>
-    <w:lsdException w:name="Table Grid 6" w:semiHidden="1" w:unhideWhenUsed="1"/>
-    <w:lsdException w:name="Table Grid 7" w:semiHidden="1" w:unhideWhenUsed="1"/>
-    <w:lsdException w:name="Table Grid 8" w:semiHidden="1" w:unhideWhenUsed="1"/>
-    <w:lsdException w:name="Table List 1" w:semiHidden="1" w:unhideWhenUsed="1"/>
-    <w:lsdException w:name="Table List 2" w:semiHidden="1" w:unhideWhenUsed="1"/>
-    <w:lsdException w:name="Table List 3" w:semiHidden="1" w:unhideWhenUsed="1"/>
-    <w:lsdException w:name="Table List 4" w:semiHidden="1" w:unhideWhenUsed="1"/>
-    <w:lsdException w:name="Table List 5" w:semiHidden="1" w:unhideWhenUsed="1"/>
-    <w:lsdException w:name="Table List 6" w:semiHidden="1" w:unhideWhenUsed="1"/>
-    <w:lsdException w:name="Table List 7" w:semiHidden="1" w:unhideWhenUsed="1"/>
-    <w:lsdException w:name="Table List 8" w:semiHidden="1" w:unhideWhenUsed="1"/>
-    <w:lsdException w:name="Table 3D effects 1" w:semiHidden="1" w:unhideWhenUsed="1"/>
-    <w:lsdException w:name="Table 3D effects 2" w:semiHidden="1" w:unhideWhenUsed="1"/>
-    <w:lsdException w:name="Table 3D effects 3" w:semiHidden="1" w:unhideWhenUsed="1"/>
-    <w:lsdException w:name="Table Contemporary" w:semiHidden="1" w:unhideWhenUsed="1"/>
-    <w:lsdException w:name="Table Elegant" w:semiHidden="1" w:unhideWhenUsed="1"/>
-    <w:lsdException w:name="Table Professional" w:semiHidden="1" w:unhideWhenUsed="1"/>
-    <w:lsdException w:name="Table Subtle 1" w:semiHidden="1" w:unhideWhenUsed="1"/>
-    <w:lsdException w:name="Table Subtle 2" w:semiHidden="1" w:unhideWhenUsed="1"/>
-    <w:lsdException w:name="Table Web 1" w:semiHidden="1" w:unhideWhenUsed="1"/>
-    <w:lsdException w:name="Table Web 2" w:semiHidden="1" w:unhideWhenUsed="1"/>
-    <w:lsdException w:name="Table Web 3" w:semiHidden="1" w:unhideWhenUsed="1"/>
-    <w:lsdException w:name="Balloon Text" w:semiHidden="1" w:unhideWhenUsed="1"/>
-    <w:lsdException w:name="Table Grid" w:uiPriority="39"/>
-    <w:lsdException w:name="Table Theme" w:semiHidden="1" w:unhideWhenUsed="1"/>
-    <w:lsdException w:name="Placeholder Text" w:semiHidden="1"/>
-    <w:lsdException w:name="No Spacing" w:uiPriority="1" w:qFormat="1"/>
-    <w:lsdException w:name="Light Shading" w:uiPriority="60"/>
-    <w:lsdException w:name="Light List" w:uiPriority="61"/>
-    <w:lsdException w:name="Light Grid" w:uiPriority="62"/>
-    <w:lsdException w:name="Medium Shading 1" w:uiPriority="63"/>
-    <w:lsdException w:name="Medium Shading 2" w:uiPriority="64"/>
-    <w:lsdException w:name="Medium List 1" w:uiPriority="65"/>
-    <w:lsdException w:name="Medium List 2" w:uiPriority="66"/>
-    <w:lsdException w:name="Medium Grid 1" w:uiPriority="67"/>
-    <w:lsdException w:name="Medium Grid 2" w:uiPriority="68"/>
-    <w:lsdException w:name="Medium Grid 3" w:uiPriority="69"/>
-    <w:lsdException w:name="Dark List" w:uiPriority="70"/>
-    <w:lsdException w:name="Colorful Shading" w:uiPriority="71"/>
-    <w:lsdException w:name="Colorful List" w:uiPriority="72"/>
-    <w:lsdException w:name="Colorful Grid" w:uiPriority="73"/>
-    <w:lsdException w:name="Light Shading Accent 1" w:uiPriority="60"/>
-    <w:lsdException w:name="Light List Accent 1" w:uiPriority="61"/>
-    <w:lsdException w:name="Light Grid Accent 1" w:uiPriority="62"/>
-    <w:lsdException w:name="Medium Shading 1 Accent 1" w:uiPriority="63"/>
-    <w:lsdException w:name="Medium Shading 2 Accent 1" w:uiPriority="64"/>
-    <w:lsdException w:name="Medium List 1 Accent 1" w:uiPriority="65"/>
-    <w:lsdException w:name="Revision" w:semiHidden="1"/>
-    <w:lsdException w:name="List Paragraph" w:uiPriority="34" w:qFormat="1"/>
-    <w:lsdException w:name="Quote" w:uiPriority="29" w:qFormat="1"/>
-    <w:lsdException w:name="Intense Quote" w:uiPriority="30" w:qFormat="1"/>
-    <w:lsdException w:name="Medium List 2 Accent 1" w:uiPriority="66"/>
-    <w:lsdException w:name="Medium Grid 1 Accent 1" w:uiPriority="67"/>
-    <w:lsdException w:name="Medium Grid 2 Accent 1" w:uiPriority="68"/>
-    <w:lsdException w:name="Medium Grid 3 Accent 1" w:uiPriority="69"/>
-    <w:lsdException w:name="Dark List Accent 1" w:uiPriority="70"/>
-    <w:lsdException w:name="Colorful Shading Accent 1" w:uiPriority="71"/>
-    <w:lsdException w:name="Colorful List Accent 1" w:uiPriority="72"/>
-    <w:lsdException w:name="Colorful Grid Accent 1" w:uiPriority="73"/>
-    <w:lsdException w:name="Light Shading Accent 2" w:uiPriority="60"/>
-    <w:lsdException w:name="Light List Accent 2" w:uiPriority="61"/>
-    <w:lsdException w:name="Light Grid Accent 2" w:uiPriority="62"/>
-    <w:lsdException w:name="Medium Shading 1 Accent 2" w:uiPriority="63"/>
-    <w:lsdException w:name="Medium Shading 2 Accent 2" w:uiPriority="64"/>
-    <w:lsdException w:name="Medium List 1 Accent 2" w:uiPriority="65"/>
-    <w:lsdException w:name="Medium List 2 Accent 2" w:uiPriority="66"/>
-    <w:lsdException w:name="Medium Grid 1 Accent 2" w:uiPriority="67"/>
-    <w:lsdException w:name="Medium Grid 2 Accent 2" w:uiPriority="68"/>
-    <w:lsdException w:name="Medium Grid 3 Accent 2" w:uiPriority="69"/>
-    <w:lsdException w:name="Dark List Accent 2" w:uiPriority="70"/>
-    <w:lsdException w:name="Colorful Shading Accent 2" w:uiPriority="71"/>
-    <w:lsdException w:name="Colorful List Accent 2" w:uiPriority="72"/>
-    <w:lsdException w:name="Colorful Grid Accent 2" w:uiPriority="73"/>
-    <w:lsdException w:name="Light Shading Accent 3" w:uiPriority="60"/>
-    <w:lsdException w:name="Light List Accent 3" w:uiPriority="61"/>
-    <w:lsdException w:name="Light Grid Accent 3" w:uiPriority="62"/>
-    <w:lsdException w:name="Medium Shading 1 Accent 3" w:uiPriority="63"/>
-    <w:lsdException w:name="Medium Shading 2 Accent 3" w:uiPriority="64"/>
-    <w:lsdException w:name="Medium List 1 Accent 3" w:uiPriority="65"/>
-    <w:lsdException w:name="Medium List 2 Accent 3" w:uiPriority="66"/>
-    <w:lsdException w:name="Medium Grid 1 Accent 3" w:uiPriority="67"/>
-    <w:lsdException w:name="Medium Grid 2 Accent 3" w:uiPriority="68"/>
-    <w:lsdException w:name="Medium Grid 3 Accent 3" w:uiPriority="69"/>
-    <w:lsdException w:name="Dark List Accent 3" w:uiPriority="70"/>
-    <w:lsdException w:name="Colorful Shading Accent 3" w:uiPriority="71"/>
-    <w:lsdException w:name="Colorful List Accent 3" w:uiPriority="72"/>
-    <w:lsdException w:name="Colorful Grid Accent 3" w:uiPriority="73"/>
-    <w:lsdException w:name="Light Shading Accent 4" w:uiPriority="60"/>
-    <w:lsdException w:name="Light List Accent 4" w:uiPriority="61"/>
-    <w:lsdException w:name="Light Grid Accent 4" w:uiPriority="62"/>
-    <w:lsdException w:name="Medium Shading 1 Accent 4" w:uiPriority="63"/>
-    <w:lsdException w:name="Medium Shading 2 Accent 4" w:uiPriority="64"/>
-    <w:lsdException w:name="Medium List 1 Accent 4" w:uiPriority="65"/>
-    <w:lsdException w:name="Medium List 2 Accent 4" w:uiPriority="66"/>
-    <w:lsdException w:name="Medium Grid 1 Accent 4" w:uiPriority="67"/>
-    <w:lsdException w:name="Medium Grid 2 Accent 4" w:uiPriority="68"/>
-    <w:lsdException w:name="Medium Grid 3 Accent 4" w:uiPriority="69"/>
-    <w:lsdException w:name="Dark List Accent 4" w:uiPriority="70"/>
-    <w:lsdException w:name="Colorful Shading Accent 4" w:uiPriority="71"/>
-    <w:lsdException w:name="Colorful List Accent 4" w:uiPriority="72"/>
-    <w:lsdException w:name="Colorful Grid Accent 4" w:uiPriority="73"/>
-    <w:lsdException w:name="Light Shading Accent 5" w:uiPriority="60"/>
-    <w:lsdException w:name="Light List Accent 5" w:uiPriority="61"/>
-    <w:lsdException w:name="Light Grid Accent 5" w:uiPriority="62"/>
-    <w:lsdException w:name="Medium Shading 1 Accent 5" w:uiPriority="63"/>
-    <w:lsdException w:name="Medium Shading 2 Accent 5" w:uiPriority="64"/>
-    <w:lsdException w:name="Medium List 1 Accent 5" w:uiPriority="65"/>
-    <w:lsdException w:name="Medium List 2 Accent 5" w:uiPriority="66"/>
-    <w:lsdException w:name="Medium Grid 1 Accent 5" w:uiPriority="67"/>
-    <w:lsdException w:name="Medium Grid 2 Accent 5" w:uiPriority="68"/>
-    <w:lsdException w:name="Medium Grid 3 Accent 5" w:uiPriority="69"/>
-    <w:lsdException w:name="Dark List Accent 5" w:uiPriority="70"/>
-    <w:lsdException w:name="Colorful Shading Accent 5" w:uiPriority="71"/>
-    <w:lsdException w:name="Colorful List Accent 5" w:uiPriority="72"/>
-    <w:lsdException w:name="Colorful Grid Accent 5" w:uiPriority="73"/>
-    <w:lsdException w:name="Light Shading Accent 6" w:uiPriority="60"/>
-    <w:lsdException w:name="Light List Accent 6" w:uiPriority="61"/>
-    <w:lsdException w:name="Light Grid Accent 6" w:uiPriority="62"/>
-    <w:lsdException w:name="Medium Shading 1 Accent 6" w:uiPriority="63"/>
-    <w:lsdException w:name="Medium Shading 2 Accent 6" w:uiPriority="64"/>
-    <w:lsdException w:name="Medium List 1 Accent 6" w:uiPriority="65"/>
-    <w:lsdException w:name="Medium List 2 Accent 6" w:uiPriority="66"/>
-    <w:lsdException w:name="Medium Grid 1 Accent 6" w:uiPriority="67"/>
-    <w:lsdException w:name="Medium Grid 2 Accent 6" w:uiPriority="68"/>
-    <w:lsdException w:name="Medium Grid 3 Accent 6" w:uiPriority="69"/>
-    <w:lsdException w:name="Dark List Accent 6" w:uiPriority="70"/>
-    <w:lsdException w:name="Colorful Shading Accent 6" w:uiPriority="71"/>
-    <w:lsdException w:name="Colorful List Accent 6" w:uiPriority="72"/>
-    <w:lsdException w:name="Colorful Grid Accent 6" w:uiPriority="73"/>
-    <w:lsdException w:name="Subtle Emphasis" w:uiPriority="19" w:qFormat="1"/>
-    <w:lsdException w:name="Intense Emphasis" w:uiPriority="21" w:qFormat="1"/>
-    <w:lsdException w:name="Subtle Reference" w:uiPriority="31" w:qFormat="1"/>
-    <w:lsdException w:name="Intense Reference" w:uiPriority="32" w:qFormat="1"/>
-    <w:lsdException w:name="Book Title" w:uiPriority="33" w:qFormat="1"/>
-    <w:lsdException w:name="Bibliography" w:semiHidden="1" w:uiPriority="37" w:unhideWhenUsed="1"/>
-    <w:lsdException w:name="TOC Heading" w:semiHidden="1" w:uiPriority="39" w:unhideWhenUsed="1" w:qFormat="1"/>
-    <w:lsdException w:name="Plain Table 1" w:uiPriority="41"/>
-    <w:lsdException w:name="Plain Table 2" w:uiPriority="42"/>
-    <w:lsdException w:name="Plain Table 3" w:uiPriority="43"/>
-    <w:lsdException w:name="Plain Table 4" w:uiPriority="44"/>
-    <w:lsdException w:name="Plain Table 5" w:uiPriority="45"/>
-    <w:lsdException w:name="Grid Table Light" w:uiPriority="40"/>
-    <w:lsdException w:name="Grid Table 1 Light" w:uiPriority="46"/>
-    <w:lsdException w:name="Grid Table 2" w:uiPriority="47"/>
-    <w:lsdException w:name="Grid Table 3" w:uiPriority="48"/>
-    <w:lsdException w:name="Grid Table 4" w:uiPriority="49"/>
-    <w:lsdException w:name="Grid Table 5 Dark" w:uiPriority="50"/>
-    <w:lsdException w:name="Grid Table 6 Colorful" w:uiPriority="51"/>
-    <w:lsdException w:name="Grid Table 7 Colorful" w:uiPriority="52"/>
-    <w:lsdException w:name="Grid Table 1 Light Accent 1" w:uiPriority="46"/>
-    <w:lsdException w:name="Grid Table 2 Accent 1" w:uiPriority="47"/>
-    <w:lsdException w:name="Grid Table 3 Accent 1" w:uiPriority="48"/>
-    <w:lsdException w:name="Grid Table 4 Accent 1" w:uiPriority="49"/>
-    <w:lsdException w:name="Grid Table 5 Dark Accent 1" w:uiPriority="50"/>
-    <w:lsdException w:name="Grid Table 6 Colorful Accent 1" w:uiPriority="51"/>
-    <w:lsdException w:name="Grid Table 7 Colorful Accent 1" w:uiPriority="52"/>
-    <w:lsdException w:name="Grid Table 1 Light Accent 2" w:uiPriority="46"/>
-    <w:lsdException w:name="Grid Table 2 Accent 2" w:uiPriority="47"/>
-    <w:lsdException w:name="Grid Table 3 Accent 2" w:uiPriority="48"/>
-    <w:lsdException w:name="Grid Table 4 Accent 2" w:uiPriority="49"/>
-    <w:lsdException w:name="Grid Table 5 Dark Accent 2" w:uiPriority="50"/>
-    <w:lsdException w:name="Grid Table 6 Colorful Accent 2" w:uiPriority="51"/>
-    <w:lsdException w:name="Grid Table 7 Colorful Accent 2" w:uiPriority="52"/>
-    <w:lsdException w:name="Grid Table 1 Light Accent 3" w:uiPriority="46"/>
-    <w:lsdException w:name="Grid Table 2 Accent 3" w:uiPriority="47"/>
-    <w:lsdException w:name="Grid Table 3 Accent 3" w:uiPriority="48"/>
-    <w:lsdException w:name="Grid Table 4 Accent 3" w:uiPriority="49"/>
-    <w:lsdException w:name="Grid Table 5 Dark Accent 3" w:uiPriority="50"/>
-    <w:lsdException w:name="Grid Table 6 Colorful Accent 3" w:uiPriority="51"/>
-    <w:lsdException w:name="Grid Table 7 Colorful Accent 3" w:uiPriority="52"/>
-    <w:lsdException w:name="Grid Table 1 Light Accent 4" w:uiPriority="46"/>
-    <w:lsdException w:name="Grid Table 2 Accent 4" w:uiPriority="47"/>
-    <w:lsdException w:name="Grid Table 3 Accent 4" w:uiPriority="48"/>
-    <w:lsdException w:name="Grid Table 4 Accent 4" w:uiPriority="49"/>
-    <w:lsdException w:name="Grid Table 5 Dark Accent 4" w:uiPriority="50"/>
-    <w:lsdException w:name="Grid Table 6 Colorful Accent 4" w:uiPriority="51"/>
-    <w:lsdException w:name="Grid Table 7 Colorful Accent 4" w:uiPriority="52"/>
-    <w:lsdException w:name="Grid Table 1 Light Accent 5" w:uiPriority="46"/>
-    <w:lsdException w:name="Grid Table 2 Accent 5" w:uiPriority="47"/>
-    <w:lsdException w:name="Grid Table 3 Accent 5" w:uiPriority="48"/>
-    <w:lsdException w:name="Grid Table 4 Accent 5" w:uiPriority="49"/>
-    <w:lsdException w:name="Grid Table 5 Dark Accent 5" w:uiPriority="50"/>
-    <w:lsdException w:name="Grid Table 6 Colorful Accent 5" w:uiPriority="51"/>
-    <w:lsdException w:name="Grid Table 7 Colorful Accent 5" w:uiPriority="52"/>
-    <w:lsdException w:name="Grid Table 1 Light Accent 6" w:uiPriority="46"/>
-    <w:lsdException w:name="Grid Table 2 Accent 6" w:uiPriority="47"/>
-    <w:lsdException w:name="Grid Table 3 Accent 6" w:uiPriority="48"/>
-    <w:lsdException w:name="Grid Table 4 Accent 6" w:uiPriority="49"/>
-    <w:lsdException w:name="Grid Table 5 Dark Accent 6" w:uiPriority="50"/>
-    <w:lsdException w:name="Grid Table 6 Colorful Accent 6" w:uiPriority="51"/>
-    <w:lsdException w:name="Grid Table 7 Colorful Accent 6" w:uiPriority="52"/>
-    <w:lsdException w:name="List Table 1 Light" w:uiPriority="46"/>
-    <w:lsdException w:name="List Table 2" w:uiPriority="47"/>
-    <w:lsdException w:name="List Table 3" w:uiPriority="48"/>
-    <w:lsdException w:name="List Table 4" w:uiPriority="49"/>
-    <w:lsdException w:name="List Table 5 Dark" w:uiPriority="50"/>
-    <w:lsdException w:name="List Table 6 Colorful" w:uiPriority="51"/>
-    <w:lsdException w:name="List Table 7 Colorful" w:uiPriority="52"/>
-    <w:lsdException w:name="List Table 1 Light Accent 1" w:uiPriority="46"/>
-    <w:lsdException w:name="List Table 2 Accent 1" w:uiPriority="47"/>
-    <w:lsdException w:name="List Table 3 Accent 1" w:uiPriority="48"/>
-    <w:lsdException w:name="List Table 4 Accent 1" w:uiPriority="49"/>
-    <w:lsdException w:name="List Table 5 Dark Accent 1" w:uiPriority="50"/>
-    <w:lsdException w:name="List Table 6 Colorful Accent 1" w:uiPriority="51"/>
-    <w:lsdException w:name="List Table 7 Colorful Accent 1" w:uiPriority="52"/>
-    <w:lsdException w:name="List Table 1 Light Accent 2" w:uiPriority="46"/>
-    <w:lsdException w:name="List Table 2 Accent 2" w:uiPriority="47"/>
-    <w:lsdException w:name="List Table 3 Accent 2" w:uiPriority="48"/>
-    <w:lsdException w:name="List Table 4 Accent 2" w:uiPriority="49"/>
-    <w:lsdException w:name="List Table 5 Dark Accent 2" w:uiPriority="50"/>
-    <w:lsdException w:name="List Table 6 Colorful Accent 2" w:uiPriority="51"/>
-    <w:lsdException w:name="List Table 7 Colorful Accent 2" w:uiPriority="52"/>
-    <w:lsdException w:name="List Table 1 Light Accent 3" w:uiPriority="46"/>
-    <w:lsdException w:name="List Table 2 Accent 3" w:uiPriority="47"/>
-    <w:lsdException w:name="List Table 3 Accent 3" w:uiPriority="48"/>
-    <w:lsdException w:name="List Table 4 Accent 3" w:uiPriority="49"/>
-    <w:lsdException w:name="List Table 5 Dark Accent 3" w:uiPriority="50"/>
-    <w:lsdException w:name="List Table 6 Colorful Accent 3" w:uiPriority="51"/>
-    <w:lsdException w:name="List Table 7 Colorful Accent 3" w:uiPriority="52"/>
-    <w:lsdException w:name="List Table 1 Light Accent 4" w:uiPriority="46"/>
-    <w:lsdException w:name="List Table 2 Accent 4" w:uiPriority="47"/>
-    <w:lsdException w:name="List Table 3 Accent 4" w:uiPriority="48"/>
-    <w:lsdException w:name="List Table 4 Accent 4" w:uiPriority="49"/>
-    <w:lsdException w:name="List Table 5 Dark Accent 4" w:uiPriority="50"/>
-    <w:lsdException w:name="List Table 6 Colorful Accent 4" w:uiPriority="51"/>
-    <w:lsdException w:name="List Table 7 Colorful Accent 4" w:uiPriority="52"/>
-    <w:lsdException w:name="List Table 1 Light Accent 5" w:uiPriority="46"/>
-    <w:lsdException w:name="List Table 2 Accent 5" w:uiPriority="47"/>
-    <w:lsdException w:name="List Table 3 Accent 5" w:uiPriority="48"/>
-    <w:lsdException w:name="List Table 4 Accent 5" w:uiPriority="49"/>
-    <w:lsdException w:name="List Table 5 Dark Accent 5" w:uiPriority="50"/>
-    <w:lsdException w:name="List Table 6 Colorful Accent 5" w:uiPriority="51"/>
-    <w:lsdException w:name="List Table 7 Colorful Accent 5" w:uiPriority="52"/>
-    <w:lsdException w:name="List Table 1 Light Accent 6" w:uiPriority="46"/>
-    <w:lsdException w:name="List Table 2 Accent 6" w:uiPriority="47"/>
-    <w:lsdException w:name="List Table 3 Accent 6" w:uiPriority="48"/>
-    <w:lsdException w:name="List Table 4 Accent 6" w:uiPriority="49"/>
-    <w:lsdException w:name="List Table 5 Dark Accent 6" w:uiPriority="50"/>
-    <w:lsdException w:name="List Table 6 Colorful Accent 6" w:uiPriority="51"/>
-    <w:lsdException w:name="List Table 7 Colorful Accent 6" w:uiPriority="52"/>
+  <w:latentStyles w:defLockedState="0" w:defUIPriority="99" w:defSemiHidden="1" w:defUnhideWhenUsed="1" w:defQFormat="0" w:count="267">
+    <w:lsdException w:name="Normal" w:semiHidden="0" w:uiPriority="0" w:unhideWhenUsed="0" w:qFormat="1"/>
+    <w:lsdException w:name="heading 1" w:semiHidden="0" w:uiPriority="9" w:unhideWhenUsed="0" w:qFormat="1"/>
+    <w:lsdException w:name="heading 2" w:uiPriority="9" w:qFormat="1"/>
+    <w:lsdException w:name="heading 3" w:uiPriority="9" w:qFormat="1"/>
+    <w:lsdException w:name="heading 4" w:uiPriority="9" w:qFormat="1"/>
+    <w:lsdException w:name="heading 5" w:uiPriority="9" w:qFormat="1"/>
+    <w:lsdException w:name="heading 6" w:uiPriority="9" w:qFormat="1"/>
+    <w:lsdException w:name="heading 7" w:uiPriority="9" w:qFormat="1"/>
+    <w:lsdException w:name="heading 8" w:uiPriority="9" w:qFormat="1"/>
+    <w:lsdException w:name="heading 9" w:uiPriority="9" w:qFormat="1"/>
+    <w:lsdException w:name="toc 1" w:uiPriority="39"/>
+    <w:lsdException w:name="toc 2" w:uiPriority="39"/>
+    <w:lsdException w:name="toc 3" w:uiPriority="39"/>
+    <w:lsdException w:name="toc 4" w:uiPriority="39"/>
+    <w:lsdException w:name="toc 5" w:uiPriority="39"/>
+    <w:lsdException w:name="toc 6" w:uiPriority="39"/>
+    <w:lsdException w:name="toc 7" w:uiPriority="39"/>
+    <w:lsdException w:name="toc 8" w:uiPriority="39"/>
+    <w:lsdException w:name="toc 9" w:uiPriority="39"/>
+    <w:lsdException w:name="caption" w:uiPriority="35" w:qFormat="1"/>
+    <w:lsdException w:name="Title" w:semiHidden="0" w:uiPriority="10" w:unhideWhenUsed="0" w:qFormat="1"/>
+    <w:lsdException w:name="Default Paragraph Font" w:uiPriority="1"/>
+    <w:lsdException w:name="Subtitle" w:semiHidden="0" w:uiPriority="11" w:unhideWhenUsed="0" w:qFormat="1"/>
+    <w:lsdException w:name="Strong" w:semiHidden="0" w:uiPriority="22" w:unhideWhenUsed="0" w:qFormat="1"/>
+    <w:lsdException w:name="Emphasis" w:semiHidden="0" w:uiPriority="20" w:unhideWhenUsed="0" w:qFormat="1"/>
+    <w:lsdException w:name="Table Grid" w:semiHidden="0" w:uiPriority="39" w:unhideWhenUsed="0"/>
+    <w:lsdException w:name="Placeholder Text" w:unhideWhenUsed="0"/>
+    <w:lsdException w:name="No Spacing" w:semiHidden="0" w:uiPriority="1" w:unhideWhenUsed="0" w:qFormat="1"/>
+    <w:lsdException w:name="Light Shading" w:semiHidden="0" w:uiPriority="60" w:unhideWhenUsed="0"/>
+    <w:lsdException w:name="Light List" w:semiHidden="0" w:uiPriority="61" w:unhideWhenUsed="0"/>
+    <w:lsdException w:name="Light Grid" w:semiHidden="0" w:uiPriority="62" w:unhideWhenUsed="0"/>
+    <w:lsdException w:name="Medium Shading 1" w:semiHidden="0" w:uiPriority="63" w:unhideWhenUsed="0"/>
+    <w:lsdException w:name="Medium Shading 2" w:semiHidden="0" w:uiPriority="64" w:unhideWhenUsed="0"/>
+    <w:lsdException w:name="Medium List 1" w:semiHidden="0" w:uiPriority="65" w:unhideWhenUsed="0"/>
+    <w:lsdException w:name="Medium List 2" w:semiHidden="0" w:uiPriority="66" w:unhideWhenUsed="0"/>
+    <w:lsdException w:name="Medium Grid 1" w:semiHidden="0" w:uiPriority="67" w:unhideWhenUsed="0"/>
+    <w:lsdException w:name="Medium Grid 2" w:semiHidden="0" w:uiPriority="68" w:unhideWhenUsed="0"/>
+    <w:lsdException w:name="Medium Grid 3" w:semiHidden="0" w:uiPriority="69" w:unhideWhenUsed="0"/>
+    <w:lsdException w:name="Dark List" w:semiHidden="0" w:uiPriority="70" w:unhideWhenUsed="0"/>
+    <w:lsdException w:name="Colorful Shading" w:semiHidden="0" w:uiPriority="71" w:unhideWhenUsed="0"/>
+    <w:lsdException w:name="Colorful List" w:semiHidden="0" w:uiPriority="72" w:unhideWhenUsed="0"/>
+    <w:lsdException w:name="Colorful Grid" w:semiHidden="0" w:uiPriority="73" w:unhideWhenUsed="0"/>
+    <w:lsdException w:name="Light Shading Accent 1" w:semiHidden="0" w:uiPriority="60" w:unhideWhenUsed="0"/>
+    <w:lsdException w:name="Light List Accent 1" w:semiHidden="0" w:uiPriority="61" w:unhideWhenUsed="0"/>
+    <w:lsdException w:name="Light Grid Accent 1" w:semiHidden="0" w:uiPriority="62" w:unhideWhenUsed="0"/>
+    <w:lsdException w:name="Medium Shading 1 Accent 1" w:semiHidden="0" w:uiPriority="63" w:unhideWhenUsed="0"/>
+    <w:lsdException w:name="Medium Shading 2 Accent 1" w:semiHidden="0" w:uiPriority="64" w:unhideWhenUsed="0"/>
+    <w:lsdException w:name="Medium List 1 Accent 1" w:semiHidden="0" w:uiPriority="65" w:unhideWhenUsed="0"/>
+    <w:lsdException w:name="Revision" w:unhideWhenUsed="0"/>
+    <w:lsdException w:name="List Paragraph" w:semiHidden="0" w:uiPriority="34" w:unhideWhenUsed="0" w:qFormat="1"/>
+    <w:lsdException w:name="Quote" w:semiHidden="0" w:uiPriority="29" w:unhideWhenUsed="0" w:qFormat="1"/>
+    <w:lsdException w:name="Intense Quote" w:semiHidden="0" w:uiPriority="30" w:unhideWhenUsed="0" w:qFormat="1"/>
+    <w:lsdException w:name="Medium List 2 Accent 1" w:semiHidden="0" w:uiPriority="66" w:unhideWhenUsed="0"/>
+    <w:lsdException w:name="Medium Grid 1 Accent 1" w:semiHidden="0" w:uiPriority="67" w:unhideWhenUsed="0"/>
+    <w:lsdException w:name="Medium Grid 2 Accent 1" w:semiHidden="0" w:uiPriority="68" w:unhideWhenUsed="0"/>
+    <w:lsdException w:name="Medium Grid 3 Accent 1" w:semiHidden="0" w:uiPriority="69" w:unhideWhenUsed="0"/>
+    <w:lsdException w:name="Dark List Accent 1" w:semiHidden="0" w:uiPriority="70" w:unhideWhenUsed="0"/>
+    <w:lsdException w:name="Colorful Shading Accent 1" w:semiHidden="0" w:uiPriority="71" w:unhideWhenUsed="0"/>
+    <w:lsdException w:name="Colorful List Accent 1" w:semiHidden="0" w:uiPriority="72" w:unhideWhenUsed="0"/>
+    <w:lsdException w:name="Colorful Grid Accent 1" w:semiHidden="0" w:uiPriority="73" w:unhideWhenUsed="0"/>
+    <w:lsdException w:name="Light Shading Accent 2" w:semiHidden="0" w:uiPriority="60" w:unhideWhenUsed="0"/>
+    <w:lsdException w:name="Light List Accent 2" w:semiHidden="0" w:uiPriority="61" w:unhideWhenUsed="0"/>
+    <w:lsdException w:name="Light Grid Accent 2" w:semiHidden="0" w:uiPriority="62" w:unhideWhenUsed="0"/>
+    <w:lsdException w:name="Medium Shading 1 Accent 2" w:semiHidden="0" w:uiPriority="63" w:unhideWhenUsed="0"/>
+    <w:lsdException w:name="Medium Shading 2 Accent 2" w:semiHidden="0" w:uiPriority="64" w:unhideWhenUsed="0"/>
+    <w:lsdException w:name="Medium List 1 Accent 2" w:semiHidden="0" w:uiPriority="65" w:unhideWhenUsed="0"/>
+    <w:lsdException w:name="Medium List 2 Accent 2" w:semiHidden="0" w:uiPriority="66" w:unhideWhenUsed="0"/>
+    <w:lsdException w:name="Medium Grid 1 Accent 2" w:semiHidden="0" w:uiPriority="67" w:unhideWhenUsed="0"/>
+    <w:lsdException w:name="Medium Grid 2 Accent 2" w:semiHidden="0" w:uiPriority="68" w:unhideWhenUsed="0"/>
+    <w:lsdException w:name="Medium Grid 3 Accent 2" w:semiHidden="0" w:uiPriority="69" w:unhideWhenUsed="0"/>
+    <w:lsdException w:name="Dark List Accent 2" w:semiHidden="0" w:uiPriority="70" w:unhideWhenUsed="0"/>
+    <w:lsdException w:name="Colorful Shading Accent 2" w:semiHidden="0" w:uiPriority="71" w:unhideWhenUsed="0"/>
+    <w:lsdException w:name="Colorful List Accent 2" w:semiHidden="0" w:uiPriority="72" w:unhideWhenUsed="0"/>
+    <w:lsdException w:name="Colorful Grid Accent 2" w:semiHidden="0" w:uiPriority="73" w:unhideWhenUsed="0"/>
+    <w:lsdException w:name="Light Shading Accent 3" w:semiHidden="0" w:uiPriority="60" w:unhideWhenUsed="0"/>
+    <w:lsdException w:name="Light List Accent 3" w:semiHidden="0" w:uiPriority="61" w:unhideWhenUsed="0"/>
+    <w:lsdException w:name="Light Grid Accent 3" w:semiHidden="0" w:uiPriority="62" w:unhideWhenUsed="0"/>
+    <w:lsdException w:name="Medium Shading 1 Accent 3" w:semiHidden="0" w:uiPriority="63" w:unhideWhenUsed="0"/>
+    <w:lsdException w:name="Medium Shading 2 Accent 3" w:semiHidden="0" w:uiPriority="64" w:unhideWhenUsed="0"/>
+    <w:lsdException w:name="Medium List 1 Accent 3" w:semiHidden="0" w:uiPriority="65" w:unhideWhenUsed="0"/>
+    <w:lsdException w:name="Medium List 2 Accent 3" w:semiHidden="0" w:uiPriority="66" w:unhideWhenUsed="0"/>
+    <w:lsdException w:name="Medium Grid 1 Accent 3" w:semiHidden="0" w:uiPriority="67" w:unhideWhenUsed="0"/>
+    <w:lsdException w:name="Medium Grid 2 Accent 3" w:semiHidden="0" w:uiPriority="68" w:unhideWhenUsed="0"/>
+    <w:lsdException w:name="Medium Grid 3 Accent 3" w:semiHidden="0" w:uiPriority="69" w:unhideWhenUsed="0"/>
+    <w:lsdException w:name="Dark List Accent 3" w:semiHidden="0" w:uiPriority="70" w:unhideWhenUsed="0"/>
+    <w:lsdException w:name="Colorful Shading Accent 3" w:semiHidden="0" w:uiPriority="71" w:unhideWhenUsed="0"/>
+    <w:lsdException w:name="Colorful List Accent 3" w:semiHidden="0" w:uiPriority="72" w:unhideWhenUsed="0"/>
+    <w:lsdException w:name="Colorful Grid Accent 3" w:semiHidden="0" w:uiPriority="73" w:unhideWhenUsed="0"/>
+    <w:lsdException w:name="Light Shading Accent 4" w:semiHidden="0" w:uiPriority="60" w:unhideWhenUsed="0"/>
+    <w:lsdException w:name="Light List Accent 4" w:semiHidden="0" w:uiPriority="61" w:unhideWhenUsed="0"/>
+    <w:lsdException w:name="Light Grid Accent 4" w:semiHidden="0" w:uiPriority="62" w:unhideWhenUsed="0"/>
+    <w:lsdException w:name="Medium Shading 1 Accent 4" w:semiHidden="0" w:uiPriority="63" w:unhideWhenUsed="0"/>
+    <w:lsdException w:name="Medium Shading 2 Accent 4" w:semiHidden="0" w:uiPriority="64" w:unhideWhenUsed="0"/>
+    <w:lsdException w:name="Medium List 1 Accent 4" w:semiHidden="0" w:uiPriority="65" w:unhideWhenUsed="0"/>
+    <w:lsdException w:name="Medium List 2 Accent 4" w:semiHidden="0" w:uiPriority="66" w:unhideWhenUsed="0"/>
+    <w:lsdException w:name="Medium Grid 1 Accent 4" w:semiHidden="0" w:uiPriority="67" w:unhideWhenUsed="0"/>
+    <w:lsdException w:name="Medium Grid 2 Accent 4" w:semiHidden="0" w:uiPriority="68" w:unhideWhenUsed="0"/>
+    <w:lsdException w:name="Medium Grid 3 Accent 4" w:semiHidden="0" w:uiPriority="69" w:unhideWhenUsed="0"/>
+    <w:lsdException w:name="Dark List Accent 4" w:semiHidden="0" w:uiPriority="70" w:unhideWhenUsed="0"/>
+    <w:lsdException w:name="Colorful Shading Accent 4" w:semiHidden="0" w:uiPriority="71" w:unhideWhenUsed="0"/>
+    <w:lsdException w:name="Colorful List Accent 4" w:semiHidden="0" w:uiPriority="72" w:unhideWhenUsed="0"/>
+    <w:lsdException w:name="Colorful Grid Accent 4" w:semiHidden="0" w:uiPriority="73" w:unhideWhenUsed="0"/>
+    <w:lsdException w:name="Light Shading Accent 5" w:semiHidden="0" w:uiPriority="60" w:unhideWhenUsed="0"/>
+    <w:lsdException w:name="Light List Accent 5" w:semiHidden="0" w:uiPriority="61" w:unhideWhenUsed="0"/>
+    <w:lsdException w:name="Light Grid Accent 5" w:semiHidden="0" w:uiPriority="62" w:unhideWhenUsed="0"/>
+    <w:lsdException w:name="Medium Shading 1 Accent 5" w:semiHidden="0" w:uiPriority="63" w:unhideWhenUsed="0"/>
+    <w:lsdException w:name="Medium Shading 2 Accent 5" w:semiHidden="0" w:uiPriority="64" w:unhideWhenUsed="0"/>
+    <w:lsdException w:name="Medium List 1 Accent 5" w:semiHidden="0" w:uiPriority="65" w:unhideWhenUsed="0"/>
+    <w:lsdException w:name="Medium List 2 Accent 5" w:semiHidden="0" w:uiPriority="66" w:unhideWhenUsed="0"/>
+    <w:lsdException w:name="Medium Grid 1 Accent 5" w:semiHidden="0" w:uiPriority="67" w:unhideWhenUsed="0"/>
+    <w:lsdException w:name="Medium Grid 2 Accent 5" w:semiHidden="0" w:uiPriority="68" w:unhideWhenUsed="0"/>
+    <w:lsdException w:name="Medium Grid 3 Accent 5" w:semiHidden="0" w:uiPriority="69" w:unhideWhenUsed="0"/>
+    <w:lsdException w:name="Dark List Accent 5" w:semiHidden="0" w:uiPriority="70" w:unhideWhenUsed="0"/>
+    <w:lsdException w:name="Colorful Shading Accent 5" w:semiHidden="0" w:uiPriority="71" w:unhideWhenUsed="0"/>
+    <w:lsdException w:name="Colorful List Accent 5" w:semiHidden="0" w:uiPriority="72" w:unhideWhenUsed="0"/>
+    <w:lsdException w:name="Colorful Grid Accent 5" w:semiHidden="0" w:uiPriority="73" w:unhideWhenUsed="0"/>
+    <w:lsdException w:name="Light Shading Accent 6" w:semiHidden="0" w:uiPriority="60" w:unhideWhenUsed="0"/>
+    <w:lsdException w:name="Light List Accent 6" w:semiHidden="0" w:uiPriority="61" w:unhideWhenUsed="0"/>
+    <w:lsdException w:name="Light Grid Accent 6" w:semiHidden="0" w:uiPriority="62" w:unhideWhenUsed="0"/>
+    <w:lsdException w:name="Medium Shading 1 Accent 6" w:semiHidden="0" w:uiPriority="63" w:unhideWhenUsed="0"/>
+    <w:lsdException w:name="Medium Shading 2 Accent 6" w:semiHidden="0" w:uiPriority="64" w:unhideWhenUsed="0"/>
+    <w:lsdException w:name="Medium List 1 Accent 6" w:semiHidden="0" w:uiPriority="65" w:unhideWhenUsed="0"/>
+    <w:lsdException w:name="Medium List 2 Accent 6" w:semiHidden="0" w:uiPriority="66" w:unhideWhenUsed="0"/>
+    <w:lsdException w:name="Medium Grid 1 Accent 6" w:semiHidden="0" w:uiPriority="67" w:unhideWhenUsed="0"/>
+    <w:lsdException w:name="Medium Grid 2 Accent 6" w:semiHidden="0" w:uiPriority="68" w:unhideWhenUsed="0"/>
+    <w:lsdException w:name="Medium Grid 3 Accent 6" w:semiHidden="0" w:uiPriority="69" w:unhideWhenUsed="0"/>
+    <w:lsdException w:name="Dark List Accent 6" w:semiHidden="0" w:uiPriority="70" w:unhideWhenUsed="0"/>
+    <w:lsdException w:name="Colorful Shading Accent 6" w:semiHidden="0" w:uiPriority="71" w:unhideWhenUsed="0"/>
+    <w:lsdException w:name="Colorful List Accent 6" w:semiHidden="0" w:uiPriority="72" w:unhideWhenUsed="0"/>
+    <w:lsdException w:name="Colorful Grid Accent 6" w:semiHidden="0" w:uiPriority="73" w:unhideWhenUsed="0"/>
+    <w:lsdException w:name="Subtle Emphasis" w:semiHidden="0" w:uiPriority="19" w:unhideWhenUsed="0" w:qFormat="1"/>
+    <w:lsdException w:name="Intense Emphasis" w:semiHidden="0" w:uiPriority="21" w:unhideWhenUsed="0" w:qFormat="1"/>
+    <w:lsdException w:name="Subtle Reference" w:semiHidden="0" w:uiPriority="31" w:unhideWhenUsed="0" w:qFormat="1"/>
+    <w:lsdException w:name="Intense Reference" w:semiHidden="0" w:uiPriority="32" w:unhideWhenUsed="0" w:qFormat="1"/>
+    <w:lsdException w:name="Book Title" w:semiHidden="0" w:uiPriority="33" w:unhideWhenUsed="0" w:qFormat="1"/>
+    <w:lsdException w:name="Bibliography" w:uiPriority="37"/>
+    <w:lsdException w:name="TOC Heading" w:uiPriority="39" w:qFormat="1"/>
   </w:latentStyles>
   <w:style w:type="paragraph" w:default="1" w:styleId="Normal">
     <w:name w:val="Normal"/>
     <w:qFormat/>
   </w:style>
-  <w:style w:type="character" w:default="1" w:styleId="DefaultParagraphFont">
+  <w:style w:type="character" w:default="1" w:styleId="Fuentedeprrafopredeter">
     <w:name w:val="Default Paragraph Font"/>
     <w:uiPriority w:val="1"/>
     <w:semiHidden/>
     <w:unhideWhenUsed/>
   </w:style>
-  <w:style w:type="table" w:default="1" w:styleId="TableNormal">
+  <w:style w:type="table" w:default="1" w:styleId="Tablanormal">
     <w:name w:val="Normal Table"/>
     <w:uiPriority w:val="99"/>
     <w:semiHidden/>
@@ -2621,13 +2649,13 @@
       </w:tblCellMar>
     </w:tblPr>
   </w:style>
-  <w:style w:type="numbering" w:default="1" w:styleId="NoList">
+  <w:style w:type="numbering" w:default="1" w:styleId="Sinlista">
     <w:name w:val="No List"/>
     <w:uiPriority w:val="99"/>
     <w:semiHidden/>
     <w:unhideWhenUsed/>
   </w:style>
-  <w:style w:type="paragraph" w:styleId="ListParagraph">
+  <w:style w:type="paragraph" w:styleId="Prrafodelista">
     <w:name w:val="List Paragraph"/>
     <w:basedOn w:val="Normal"/>
     <w:uiPriority w:val="34"/>
@@ -2655,10 +2683,10 @@
       <w:lang w:eastAsia="es-ES"/>
     </w:rPr>
   </w:style>
-  <w:style w:type="paragraph" w:styleId="BalloonText">
+  <w:style w:type="paragraph" w:styleId="Textodeglobo">
     <w:name w:val="Balloon Text"/>
     <w:basedOn w:val="Normal"/>
-    <w:link w:val="BalloonTextChar"/>
+    <w:link w:val="TextodegloboCar"/>
     <w:uiPriority w:val="99"/>
     <w:semiHidden/>
     <w:unhideWhenUsed/>
@@ -2672,10 +2700,10 @@
       <w:szCs w:val="16"/>
     </w:rPr>
   </w:style>
-  <w:style w:type="character" w:customStyle="1" w:styleId="BalloonTextChar">
-    <w:name w:val="Balloon Text Char"/>
-    <w:basedOn w:val="DefaultParagraphFont"/>
-    <w:link w:val="BalloonText"/>
+  <w:style w:type="character" w:customStyle="1" w:styleId="TextodegloboCar">
+    <w:name w:val="Texto de globo Car"/>
+    <w:basedOn w:val="Fuentedeprrafopredeter"/>
+    <w:link w:val="Textodeglobo"/>
     <w:uiPriority w:val="99"/>
     <w:semiHidden/>
     <w:rsid w:val="003C57C2"/>
@@ -2685,10 +2713,10 @@
       <w:szCs w:val="16"/>
     </w:rPr>
   </w:style>
-  <w:style w:type="paragraph" w:styleId="HTMLPreformatted">
+  <w:style w:type="paragraph" w:styleId="HTMLconformatoprevio">
     <w:name w:val="HTML Preformatted"/>
     <w:basedOn w:val="Normal"/>
-    <w:link w:val="HTMLPreformattedChar"/>
+    <w:link w:val="HTMLconformatoprevioCar"/>
     <w:uiPriority w:val="99"/>
     <w:semiHidden/>
     <w:unhideWhenUsed/>
@@ -2721,10 +2749,10 @@
       <w:lang w:eastAsia="es-ES"/>
     </w:rPr>
   </w:style>
-  <w:style w:type="character" w:customStyle="1" w:styleId="HTMLPreformattedChar">
-    <w:name w:val="HTML Preformatted Char"/>
-    <w:basedOn w:val="DefaultParagraphFont"/>
-    <w:link w:val="HTMLPreformatted"/>
+  <w:style w:type="character" w:customStyle="1" w:styleId="HTMLconformatoprevioCar">
+    <w:name w:val="HTML con formato previo Car"/>
+    <w:basedOn w:val="Fuentedeprrafopredeter"/>
+    <w:link w:val="HTMLconformatoprevio"/>
     <w:uiPriority w:val="99"/>
     <w:semiHidden/>
     <w:rsid w:val="004A3265"/>
@@ -2735,11 +2763,11 @@
       <w:lang w:eastAsia="es-ES"/>
     </w:rPr>
   </w:style>
-  <w:style w:type="paragraph" w:styleId="Title">
+  <w:style w:type="paragraph" w:styleId="Ttulo">
     <w:name w:val="Title"/>
     <w:basedOn w:val="Normal"/>
     <w:next w:val="Normal"/>
-    <w:link w:val="TitleChar"/>
+    <w:link w:val="TtuloCar"/>
     <w:uiPriority w:val="10"/>
     <w:qFormat/>
     <w:rsid w:val="00EC270B"/>
@@ -2759,10 +2787,347 @@
       <w:szCs w:val="52"/>
     </w:rPr>
   </w:style>
-  <w:style w:type="character" w:customStyle="1" w:styleId="TitleChar">
-    <w:name w:val="Title Char"/>
-    <w:basedOn w:val="DefaultParagraphFont"/>
-    <w:link w:val="Title"/>
+  <w:style w:type="character" w:customStyle="1" w:styleId="TtuloCar">
+    <w:name w:val="Título Car"/>
+    <w:basedOn w:val="Fuentedeprrafopredeter"/>
+    <w:link w:val="Ttulo"/>
+    <w:uiPriority w:val="10"/>
+    <w:rsid w:val="00EC270B"/>
+    <w:rPr>
+      <w:rFonts w:asciiTheme="majorHAnsi" w:eastAsiaTheme="majorEastAsia" w:hAnsiTheme="majorHAnsi" w:cstheme="majorBidi"/>
+      <w:color w:val="323E4F" w:themeColor="text2" w:themeShade="BF"/>
+      <w:spacing w:val="5"/>
+      <w:kern w:val="28"/>
+      <w:sz w:val="52"/>
+      <w:szCs w:val="52"/>
+    </w:rPr>
+  </w:style>
+</w:styles>
+</file>
+
+<file path=word/stylesWithEffects.xml><?xml version="1.0" encoding="utf-8"?>
+<w:styles xmlns:wpc="http://schemas.microsoft.com/office/word/2010/wordprocessingCanvas" xmlns:mc="http://schemas.openxmlformats.org/markup-compatibility/2006" xmlns:o="urn:schemas-microsoft-com:office:office" xmlns:r="http://schemas.openxmlformats.org/officeDocument/2006/relationships" xmlns:m="http://schemas.openxmlformats.org/officeDocument/2006/math" xmlns:v="urn:schemas-microsoft-com:vml" xmlns:wp14="http://schemas.microsoft.com/office/word/2010/wordprocessingDrawing" xmlns:wp="http://schemas.openxmlformats.org/drawingml/2006/wordprocessingDrawing" xmlns:w10="urn:schemas-microsoft-com:office:word" xmlns:w="http://schemas.openxmlformats.org/wordprocessingml/2006/main" xmlns:w14="http://schemas.microsoft.com/office/word/2010/wordml" xmlns:wpg="http://schemas.microsoft.com/office/word/2010/wordprocessingGroup" xmlns:wpi="http://schemas.microsoft.com/office/word/2010/wordprocessingInk" xmlns:wne="http://schemas.microsoft.com/office/word/2006/wordml" xmlns:wps="http://schemas.microsoft.com/office/word/2010/wordprocessingShape" mc:Ignorable="w14 wp14">
+  <w:docDefaults>
+    <w:rPrDefault>
+      <w:rPr>
+        <w:rFonts w:asciiTheme="minorHAnsi" w:eastAsiaTheme="minorHAnsi" w:hAnsiTheme="minorHAnsi" w:cstheme="minorBidi"/>
+        <w:sz w:val="22"/>
+        <w:szCs w:val="22"/>
+        <w:lang w:val="es-ES" w:eastAsia="en-US" w:bidi="ar-SA"/>
+      </w:rPr>
+    </w:rPrDefault>
+    <w:pPrDefault>
+      <w:pPr>
+        <w:spacing w:after="160" w:line="259" w:lineRule="auto"/>
+      </w:pPr>
+    </w:pPrDefault>
+  </w:docDefaults>
+  <w:latentStyles w:defLockedState="0" w:defUIPriority="99" w:defSemiHidden="1" w:defUnhideWhenUsed="1" w:defQFormat="0" w:count="267">
+    <w:lsdException w:name="Normal" w:semiHidden="0" w:uiPriority="0" w:unhideWhenUsed="0" w:qFormat="1"/>
+    <w:lsdException w:name="heading 1" w:semiHidden="0" w:uiPriority="9" w:unhideWhenUsed="0" w:qFormat="1"/>
+    <w:lsdException w:name="heading 2" w:uiPriority="9" w:qFormat="1"/>
+    <w:lsdException w:name="heading 3" w:uiPriority="9" w:qFormat="1"/>
+    <w:lsdException w:name="heading 4" w:uiPriority="9" w:qFormat="1"/>
+    <w:lsdException w:name="heading 5" w:uiPriority="9" w:qFormat="1"/>
+    <w:lsdException w:name="heading 6" w:uiPriority="9" w:qFormat="1"/>
+    <w:lsdException w:name="heading 7" w:uiPriority="9" w:qFormat="1"/>
+    <w:lsdException w:name="heading 8" w:uiPriority="9" w:qFormat="1"/>
+    <w:lsdException w:name="heading 9" w:uiPriority="9" w:qFormat="1"/>
+    <w:lsdException w:name="toc 1" w:uiPriority="39"/>
+    <w:lsdException w:name="toc 2" w:uiPriority="39"/>
+    <w:lsdException w:name="toc 3" w:uiPriority="39"/>
+    <w:lsdException w:name="toc 4" w:uiPriority="39"/>
+    <w:lsdException w:name="toc 5" w:uiPriority="39"/>
+    <w:lsdException w:name="toc 6" w:uiPriority="39"/>
+    <w:lsdException w:name="toc 7" w:uiPriority="39"/>
+    <w:lsdException w:name="toc 8" w:uiPriority="39"/>
+    <w:lsdException w:name="toc 9" w:uiPriority="39"/>
+    <w:lsdException w:name="caption" w:uiPriority="35" w:qFormat="1"/>
+    <w:lsdException w:name="Title" w:semiHidden="0" w:uiPriority="10" w:unhideWhenUsed="0" w:qFormat="1"/>
+    <w:lsdException w:name="Default Paragraph Font" w:uiPriority="1"/>
+    <w:lsdException w:name="Subtitle" w:semiHidden="0" w:uiPriority="11" w:unhideWhenUsed="0" w:qFormat="1"/>
+    <w:lsdException w:name="Strong" w:semiHidden="0" w:uiPriority="22" w:unhideWhenUsed="0" w:qFormat="1"/>
+    <w:lsdException w:name="Emphasis" w:semiHidden="0" w:uiPriority="20" w:unhideWhenUsed="0" w:qFormat="1"/>
+    <w:lsdException w:name="Table Grid" w:semiHidden="0" w:uiPriority="39" w:unhideWhenUsed="0"/>
+    <w:lsdException w:name="Placeholder Text" w:unhideWhenUsed="0"/>
+    <w:lsdException w:name="No Spacing" w:semiHidden="0" w:uiPriority="1" w:unhideWhenUsed="0" w:qFormat="1"/>
+    <w:lsdException w:name="Light Shading" w:semiHidden="0" w:uiPriority="60" w:unhideWhenUsed="0"/>
+    <w:lsdException w:name="Light List" w:semiHidden="0" w:uiPriority="61" w:unhideWhenUsed="0"/>
+    <w:lsdException w:name="Light Grid" w:semiHidden="0" w:uiPriority="62" w:unhideWhenUsed="0"/>
+    <w:lsdException w:name="Medium Shading 1" w:semiHidden="0" w:uiPriority="63" w:unhideWhenUsed="0"/>
+    <w:lsdException w:name="Medium Shading 2" w:semiHidden="0" w:uiPriority="64" w:unhideWhenUsed="0"/>
+    <w:lsdException w:name="Medium List 1" w:semiHidden="0" w:uiPriority="65" w:unhideWhenUsed="0"/>
+    <w:lsdException w:name="Medium List 2" w:semiHidden="0" w:uiPriority="66" w:unhideWhenUsed="0"/>
+    <w:lsdException w:name="Medium Grid 1" w:semiHidden="0" w:uiPriority="67" w:unhideWhenUsed="0"/>
+    <w:lsdException w:name="Medium Grid 2" w:semiHidden="0" w:uiPriority="68" w:unhideWhenUsed="0"/>
+    <w:lsdException w:name="Medium Grid 3" w:semiHidden="0" w:uiPriority="69" w:unhideWhenUsed="0"/>
+    <w:lsdException w:name="Dark List" w:semiHidden="0" w:uiPriority="70" w:unhideWhenUsed="0"/>
+    <w:lsdException w:name="Colorful Shading" w:semiHidden="0" w:uiPriority="71" w:unhideWhenUsed="0"/>
+    <w:lsdException w:name="Colorful List" w:semiHidden="0" w:uiPriority="72" w:unhideWhenUsed="0"/>
+    <w:lsdException w:name="Colorful Grid" w:semiHidden="0" w:uiPriority="73" w:unhideWhenUsed="0"/>
+    <w:lsdException w:name="Light Shading Accent 1" w:semiHidden="0" w:uiPriority="60" w:unhideWhenUsed="0"/>
+    <w:lsdException w:name="Light List Accent 1" w:semiHidden="0" w:uiPriority="61" w:unhideWhenUsed="0"/>
+    <w:lsdException w:name="Light Grid Accent 1" w:semiHidden="0" w:uiPriority="62" w:unhideWhenUsed="0"/>
+    <w:lsdException w:name="Medium Shading 1 Accent 1" w:semiHidden="0" w:uiPriority="63" w:unhideWhenUsed="0"/>
+    <w:lsdException w:name="Medium Shading 2 Accent 1" w:semiHidden="0" w:uiPriority="64" w:unhideWhenUsed="0"/>
+    <w:lsdException w:name="Medium List 1 Accent 1" w:semiHidden="0" w:uiPriority="65" w:unhideWhenUsed="0"/>
+    <w:lsdException w:name="Revision" w:unhideWhenUsed="0"/>
+    <w:lsdException w:name="List Paragraph" w:semiHidden="0" w:uiPriority="34" w:unhideWhenUsed="0" w:qFormat="1"/>
+    <w:lsdException w:name="Quote" w:semiHidden="0" w:uiPriority="29" w:unhideWhenUsed="0" w:qFormat="1"/>
+    <w:lsdException w:name="Intense Quote" w:semiHidden="0" w:uiPriority="30" w:unhideWhenUsed="0" w:qFormat="1"/>
+    <w:lsdException w:name="Medium List 2 Accent 1" w:semiHidden="0" w:uiPriority="66" w:unhideWhenUsed="0"/>
+    <w:lsdException w:name="Medium Grid 1 Accent 1" w:semiHidden="0" w:uiPriority="67" w:unhideWhenUsed="0"/>
+    <w:lsdException w:name="Medium Grid 2 Accent 1" w:semiHidden="0" w:uiPriority="68" w:unhideWhenUsed="0"/>
+    <w:lsdException w:name="Medium Grid 3 Accent 1" w:semiHidden="0" w:uiPriority="69" w:unhideWhenUsed="0"/>
+    <w:lsdException w:name="Dark List Accent 1" w:semiHidden="0" w:uiPriority="70" w:unhideWhenUsed="0"/>
+    <w:lsdException w:name="Colorful Shading Accent 1" w:semiHidden="0" w:uiPriority="71" w:unhideWhenUsed="0"/>
+    <w:lsdException w:name="Colorful List Accent 1" w:semiHidden="0" w:uiPriority="72" w:unhideWhenUsed="0"/>
+    <w:lsdException w:name="Colorful Grid Accent 1" w:semiHidden="0" w:uiPriority="73" w:unhideWhenUsed="0"/>
+    <w:lsdException w:name="Light Shading Accent 2" w:semiHidden="0" w:uiPriority="60" w:unhideWhenUsed="0"/>
+    <w:lsdException w:name="Light List Accent 2" w:semiHidden="0" w:uiPriority="61" w:unhideWhenUsed="0"/>
+    <w:lsdException w:name="Light Grid Accent 2" w:semiHidden="0" w:uiPriority="62" w:unhideWhenUsed="0"/>
+    <w:lsdException w:name="Medium Shading 1 Accent 2" w:semiHidden="0" w:uiPriority="63" w:unhideWhenUsed="0"/>
+    <w:lsdException w:name="Medium Shading 2 Accent 2" w:semiHidden="0" w:uiPriority="64" w:unhideWhenUsed="0"/>
+    <w:lsdException w:name="Medium List 1 Accent 2" w:semiHidden="0" w:uiPriority="65" w:unhideWhenUsed="0"/>
+    <w:lsdException w:name="Medium List 2 Accent 2" w:semiHidden="0" w:uiPriority="66" w:unhideWhenUsed="0"/>
+    <w:lsdException w:name="Medium Grid 1 Accent 2" w:semiHidden="0" w:uiPriority="67" w:unhideWhenUsed="0"/>
+    <w:lsdException w:name="Medium Grid 2 Accent 2" w:semiHidden="0" w:uiPriority="68" w:unhideWhenUsed="0"/>
+    <w:lsdException w:name="Medium Grid 3 Accent 2" w:semiHidden="0" w:uiPriority="69" w:unhideWhenUsed="0"/>
+    <w:lsdException w:name="Dark List Accent 2" w:semiHidden="0" w:uiPriority="70" w:unhideWhenUsed="0"/>
+    <w:lsdException w:name="Colorful Shading Accent 2" w:semiHidden="0" w:uiPriority="71" w:unhideWhenUsed="0"/>
+    <w:lsdException w:name="Colorful List Accent 2" w:semiHidden="0" w:uiPriority="72" w:unhideWhenUsed="0"/>
+    <w:lsdException w:name="Colorful Grid Accent 2" w:semiHidden="0" w:uiPriority="73" w:unhideWhenUsed="0"/>
+    <w:lsdException w:name="Light Shading Accent 3" w:semiHidden="0" w:uiPriority="60" w:unhideWhenUsed="0"/>
+    <w:lsdException w:name="Light List Accent 3" w:semiHidden="0" w:uiPriority="61" w:unhideWhenUsed="0"/>
+    <w:lsdException w:name="Light Grid Accent 3" w:semiHidden="0" w:uiPriority="62" w:unhideWhenUsed="0"/>
+    <w:lsdException w:name="Medium Shading 1 Accent 3" w:semiHidden="0" w:uiPriority="63" w:unhideWhenUsed="0"/>
+    <w:lsdException w:name="Medium Shading 2 Accent 3" w:semiHidden="0" w:uiPriority="64" w:unhideWhenUsed="0"/>
+    <w:lsdException w:name="Medium List 1 Accent 3" w:semiHidden="0" w:uiPriority="65" w:unhideWhenUsed="0"/>
+    <w:lsdException w:name="Medium List 2 Accent 3" w:semiHidden="0" w:uiPriority="66" w:unhideWhenUsed="0"/>
+    <w:lsdException w:name="Medium Grid 1 Accent 3" w:semiHidden="0" w:uiPriority="67" w:unhideWhenUsed="0"/>
+    <w:lsdException w:name="Medium Grid 2 Accent 3" w:semiHidden="0" w:uiPriority="68" w:unhideWhenUsed="0"/>
+    <w:lsdException w:name="Medium Grid 3 Accent 3" w:semiHidden="0" w:uiPriority="69" w:unhideWhenUsed="0"/>
+    <w:lsdException w:name="Dark List Accent 3" w:semiHidden="0" w:uiPriority="70" w:unhideWhenUsed="0"/>
+    <w:lsdException w:name="Colorful Shading Accent 3" w:semiHidden="0" w:uiPriority="71" w:unhideWhenUsed="0"/>
+    <w:lsdException w:name="Colorful List Accent 3" w:semiHidden="0" w:uiPriority="72" w:unhideWhenUsed="0"/>
+    <w:lsdException w:name="Colorful Grid Accent 3" w:semiHidden="0" w:uiPriority="73" w:unhideWhenUsed="0"/>
+    <w:lsdException w:name="Light Shading Accent 4" w:semiHidden="0" w:uiPriority="60" w:unhideWhenUsed="0"/>
+    <w:lsdException w:name="Light List Accent 4" w:semiHidden="0" w:uiPriority="61" w:unhideWhenUsed="0"/>
+    <w:lsdException w:name="Light Grid Accent 4" w:semiHidden="0" w:uiPriority="62" w:unhideWhenUsed="0"/>
+    <w:lsdException w:name="Medium Shading 1 Accent 4" w:semiHidden="0" w:uiPriority="63" w:unhideWhenUsed="0"/>
+    <w:lsdException w:name="Medium Shading 2 Accent 4" w:semiHidden="0" w:uiPriority="64" w:unhideWhenUsed="0"/>
+    <w:lsdException w:name="Medium List 1 Accent 4" w:semiHidden="0" w:uiPriority="65" w:unhideWhenUsed="0"/>
+    <w:lsdException w:name="Medium List 2 Accent 4" w:semiHidden="0" w:uiPriority="66" w:unhideWhenUsed="0"/>
+    <w:lsdException w:name="Medium Grid 1 Accent 4" w:semiHidden="0" w:uiPriority="67" w:unhideWhenUsed="0"/>
+    <w:lsdException w:name="Medium Grid 2 Accent 4" w:semiHidden="0" w:uiPriority="68" w:unhideWhenUsed="0"/>
+    <w:lsdException w:name="Medium Grid 3 Accent 4" w:semiHidden="0" w:uiPriority="69" w:unhideWhenUsed="0"/>
+    <w:lsdException w:name="Dark List Accent 4" w:semiHidden="0" w:uiPriority="70" w:unhideWhenUsed="0"/>
+    <w:lsdException w:name="Colorful Shading Accent 4" w:semiHidden="0" w:uiPriority="71" w:unhideWhenUsed="0"/>
+    <w:lsdException w:name="Colorful List Accent 4" w:semiHidden="0" w:uiPriority="72" w:unhideWhenUsed="0"/>
+    <w:lsdException w:name="Colorful Grid Accent 4" w:semiHidden="0" w:uiPriority="73" w:unhideWhenUsed="0"/>
+    <w:lsdException w:name="Light Shading Accent 5" w:semiHidden="0" w:uiPriority="60" w:unhideWhenUsed="0"/>
+    <w:lsdException w:name="Light List Accent 5" w:semiHidden="0" w:uiPriority="61" w:unhideWhenUsed="0"/>
+    <w:lsdException w:name="Light Grid Accent 5" w:semiHidden="0" w:uiPriority="62" w:unhideWhenUsed="0"/>
+    <w:lsdException w:name="Medium Shading 1 Accent 5" w:semiHidden="0" w:uiPriority="63" w:unhideWhenUsed="0"/>
+    <w:lsdException w:name="Medium Shading 2 Accent 5" w:semiHidden="0" w:uiPriority="64" w:unhideWhenUsed="0"/>
+    <w:lsdException w:name="Medium List 1 Accent 5" w:semiHidden="0" w:uiPriority="65" w:unhideWhenUsed="0"/>
+    <w:lsdException w:name="Medium List 2 Accent 5" w:semiHidden="0" w:uiPriority="66" w:unhideWhenUsed="0"/>
+    <w:lsdException w:name="Medium Grid 1 Accent 5" w:semiHidden="0" w:uiPriority="67" w:unhideWhenUsed="0"/>
+    <w:lsdException w:name="Medium Grid 2 Accent 5" w:semiHidden="0" w:uiPriority="68" w:unhideWhenUsed="0"/>
+    <w:lsdException w:name="Medium Grid 3 Accent 5" w:semiHidden="0" w:uiPriority="69" w:unhideWhenUsed="0"/>
+    <w:lsdException w:name="Dark List Accent 5" w:semiHidden="0" w:uiPriority="70" w:unhideWhenUsed="0"/>
+    <w:lsdException w:name="Colorful Shading Accent 5" w:semiHidden="0" w:uiPriority="71" w:unhideWhenUsed="0"/>
+    <w:lsdException w:name="Colorful List Accent 5" w:semiHidden="0" w:uiPriority="72" w:unhideWhenUsed="0"/>
+    <w:lsdException w:name="Colorful Grid Accent 5" w:semiHidden="0" w:uiPriority="73" w:unhideWhenUsed="0"/>
+    <w:lsdException w:name="Light Shading Accent 6" w:semiHidden="0" w:uiPriority="60" w:unhideWhenUsed="0"/>
+    <w:lsdException w:name="Light List Accent 6" w:semiHidden="0" w:uiPriority="61" w:unhideWhenUsed="0"/>
+    <w:lsdException w:name="Light Grid Accent 6" w:semiHidden="0" w:uiPriority="62" w:unhideWhenUsed="0"/>
+    <w:lsdException w:name="Medium Shading 1 Accent 6" w:semiHidden="0" w:uiPriority="63" w:unhideWhenUsed="0"/>
+    <w:lsdException w:name="Medium Shading 2 Accent 6" w:semiHidden="0" w:uiPriority="64" w:unhideWhenUsed="0"/>
+    <w:lsdException w:name="Medium List 1 Accent 6" w:semiHidden="0" w:uiPriority="65" w:unhideWhenUsed="0"/>
+    <w:lsdException w:name="Medium List 2 Accent 6" w:semiHidden="0" w:uiPriority="66" w:unhideWhenUsed="0"/>
+    <w:lsdException w:name="Medium Grid 1 Accent 6" w:semiHidden="0" w:uiPriority="67" w:unhideWhenUsed="0"/>
+    <w:lsdException w:name="Medium Grid 2 Accent 6" w:semiHidden="0" w:uiPriority="68" w:unhideWhenUsed="0"/>
+    <w:lsdException w:name="Medium Grid 3 Accent 6" w:semiHidden="0" w:uiPriority="69" w:unhideWhenUsed="0"/>
+    <w:lsdException w:name="Dark List Accent 6" w:semiHidden="0" w:uiPriority="70" w:unhideWhenUsed="0"/>
+    <w:lsdException w:name="Colorful Shading Accent 6" w:semiHidden="0" w:uiPriority="71" w:unhideWhenUsed="0"/>
+    <w:lsdException w:name="Colorful List Accent 6" w:semiHidden="0" w:uiPriority="72" w:unhideWhenUsed="0"/>
+    <w:lsdException w:name="Colorful Grid Accent 6" w:semiHidden="0" w:uiPriority="73" w:unhideWhenUsed="0"/>
+    <w:lsdException w:name="Subtle Emphasis" w:semiHidden="0" w:uiPriority="19" w:unhideWhenUsed="0" w:qFormat="1"/>
+    <w:lsdException w:name="Intense Emphasis" w:semiHidden="0" w:uiPriority="21" w:unhideWhenUsed="0" w:qFormat="1"/>
+    <w:lsdException w:name="Subtle Reference" w:semiHidden="0" w:uiPriority="31" w:unhideWhenUsed="0" w:qFormat="1"/>
+    <w:lsdException w:name="Intense Reference" w:semiHidden="0" w:uiPriority="32" w:unhideWhenUsed="0" w:qFormat="1"/>
+    <w:lsdException w:name="Book Title" w:semiHidden="0" w:uiPriority="33" w:unhideWhenUsed="0" w:qFormat="1"/>
+    <w:lsdException w:name="Bibliography" w:uiPriority="37"/>
+    <w:lsdException w:name="TOC Heading" w:uiPriority="39" w:qFormat="1"/>
+  </w:latentStyles>
+  <w:style w:type="paragraph" w:default="1" w:styleId="Normal">
+    <w:name w:val="Normal"/>
+    <w:qFormat/>
+  </w:style>
+  <w:style w:type="character" w:default="1" w:styleId="Fuentedeprrafopredeter">
+    <w:name w:val="Default Paragraph Font"/>
+    <w:uiPriority w:val="1"/>
+    <w:semiHidden/>
+    <w:unhideWhenUsed/>
+  </w:style>
+  <w:style w:type="table" w:default="1" w:styleId="Tablanormal">
+    <w:name w:val="Normal Table"/>
+    <w:uiPriority w:val="99"/>
+    <w:semiHidden/>
+    <w:unhideWhenUsed/>
+    <w:tblPr>
+      <w:tblInd w:w="0" w:type="dxa"/>
+      <w:tblCellMar>
+        <w:top w:w="0" w:type="dxa"/>
+        <w:left w:w="108" w:type="dxa"/>
+        <w:bottom w:w="0" w:type="dxa"/>
+        <w:right w:w="108" w:type="dxa"/>
+      </w:tblCellMar>
+    </w:tblPr>
+  </w:style>
+  <w:style w:type="numbering" w:default="1" w:styleId="Sinlista">
+    <w:name w:val="No List"/>
+    <w:uiPriority w:val="99"/>
+    <w:semiHidden/>
+    <w:unhideWhenUsed/>
+  </w:style>
+  <w:style w:type="paragraph" w:styleId="Prrafodelista">
+    <w:name w:val="List Paragraph"/>
+    <w:basedOn w:val="Normal"/>
+    <w:uiPriority w:val="34"/>
+    <w:qFormat/>
+    <w:rsid w:val="00535D45"/>
+    <w:pPr>
+      <w:ind w:left="720"/>
+      <w:contextualSpacing/>
+    </w:pPr>
+  </w:style>
+  <w:style w:type="paragraph" w:styleId="NormalWeb">
+    <w:name w:val="Normal (Web)"/>
+    <w:basedOn w:val="Normal"/>
+    <w:uiPriority w:val="99"/>
+    <w:semiHidden/>
+    <w:unhideWhenUsed/>
+    <w:rsid w:val="009878E8"/>
+    <w:pPr>
+      <w:spacing w:before="100" w:beforeAutospacing="1" w:after="100" w:afterAutospacing="1" w:line="240" w:lineRule="auto"/>
+    </w:pPr>
+    <w:rPr>
+      <w:rFonts w:ascii="Times New Roman" w:eastAsia="Times New Roman" w:hAnsi="Times New Roman" w:cs="Times New Roman"/>
+      <w:sz w:val="24"/>
+      <w:szCs w:val="24"/>
+      <w:lang w:eastAsia="es-ES"/>
+    </w:rPr>
+  </w:style>
+  <w:style w:type="paragraph" w:styleId="Textodeglobo">
+    <w:name w:val="Balloon Text"/>
+    <w:basedOn w:val="Normal"/>
+    <w:link w:val="TextodegloboCar"/>
+    <w:uiPriority w:val="99"/>
+    <w:semiHidden/>
+    <w:unhideWhenUsed/>
+    <w:rsid w:val="003C57C2"/>
+    <w:pPr>
+      <w:spacing w:after="0" w:line="240" w:lineRule="auto"/>
+    </w:pPr>
+    <w:rPr>
+      <w:rFonts w:ascii="Tahoma" w:hAnsi="Tahoma" w:cs="Tahoma"/>
+      <w:sz w:val="16"/>
+      <w:szCs w:val="16"/>
+    </w:rPr>
+  </w:style>
+  <w:style w:type="character" w:customStyle="1" w:styleId="TextodegloboCar">
+    <w:name w:val="Texto de globo Car"/>
+    <w:basedOn w:val="Fuentedeprrafopredeter"/>
+    <w:link w:val="Textodeglobo"/>
+    <w:uiPriority w:val="99"/>
+    <w:semiHidden/>
+    <w:rsid w:val="003C57C2"/>
+    <w:rPr>
+      <w:rFonts w:ascii="Tahoma" w:hAnsi="Tahoma" w:cs="Tahoma"/>
+      <w:sz w:val="16"/>
+      <w:szCs w:val="16"/>
+    </w:rPr>
+  </w:style>
+  <w:style w:type="paragraph" w:styleId="HTMLconformatoprevio">
+    <w:name w:val="HTML Preformatted"/>
+    <w:basedOn w:val="Normal"/>
+    <w:link w:val="HTMLconformatoprevioCar"/>
+    <w:uiPriority w:val="99"/>
+    <w:semiHidden/>
+    <w:unhideWhenUsed/>
+    <w:rsid w:val="004A3265"/>
+    <w:pPr>
+      <w:tabs>
+        <w:tab w:val="left" w:pos="916"/>
+        <w:tab w:val="left" w:pos="1832"/>
+        <w:tab w:val="left" w:pos="2748"/>
+        <w:tab w:val="left" w:pos="3664"/>
+        <w:tab w:val="left" w:pos="4580"/>
+        <w:tab w:val="left" w:pos="5496"/>
+        <w:tab w:val="left" w:pos="6412"/>
+        <w:tab w:val="left" w:pos="7328"/>
+        <w:tab w:val="left" w:pos="8244"/>
+        <w:tab w:val="left" w:pos="9160"/>
+        <w:tab w:val="left" w:pos="10076"/>
+        <w:tab w:val="left" w:pos="10992"/>
+        <w:tab w:val="left" w:pos="11908"/>
+        <w:tab w:val="left" w:pos="12824"/>
+        <w:tab w:val="left" w:pos="13740"/>
+        <w:tab w:val="left" w:pos="14656"/>
+      </w:tabs>
+      <w:spacing w:after="0" w:line="240" w:lineRule="auto"/>
+    </w:pPr>
+    <w:rPr>
+      <w:rFonts w:ascii="Courier New" w:eastAsia="Times New Roman" w:hAnsi="Courier New" w:cs="Courier New"/>
+      <w:sz w:val="20"/>
+      <w:szCs w:val="20"/>
+      <w:lang w:eastAsia="es-ES"/>
+    </w:rPr>
+  </w:style>
+  <w:style w:type="character" w:customStyle="1" w:styleId="HTMLconformatoprevioCar">
+    <w:name w:val="HTML con formato previo Car"/>
+    <w:basedOn w:val="Fuentedeprrafopredeter"/>
+    <w:link w:val="HTMLconformatoprevio"/>
+    <w:uiPriority w:val="99"/>
+    <w:semiHidden/>
+    <w:rsid w:val="004A3265"/>
+    <w:rPr>
+      <w:rFonts w:ascii="Courier New" w:eastAsia="Times New Roman" w:hAnsi="Courier New" w:cs="Courier New"/>
+      <w:sz w:val="20"/>
+      <w:szCs w:val="20"/>
+      <w:lang w:eastAsia="es-ES"/>
+    </w:rPr>
+  </w:style>
+  <w:style w:type="paragraph" w:styleId="Ttulo">
+    <w:name w:val="Title"/>
+    <w:basedOn w:val="Normal"/>
+    <w:next w:val="Normal"/>
+    <w:link w:val="TtuloCar"/>
+    <w:uiPriority w:val="10"/>
+    <w:qFormat/>
+    <w:rsid w:val="00EC270B"/>
+    <w:pPr>
+      <w:pBdr>
+        <w:bottom w:val="single" w:sz="8" w:space="4" w:color="5B9BD5" w:themeColor="accent1"/>
+      </w:pBdr>
+      <w:spacing w:after="300" w:line="240" w:lineRule="auto"/>
+      <w:contextualSpacing/>
+    </w:pPr>
+    <w:rPr>
+      <w:rFonts w:asciiTheme="majorHAnsi" w:eastAsiaTheme="majorEastAsia" w:hAnsiTheme="majorHAnsi" w:cstheme="majorBidi"/>
+      <w:color w:val="323E4F" w:themeColor="text2" w:themeShade="BF"/>
+      <w:spacing w:val="5"/>
+      <w:kern w:val="28"/>
+      <w:sz w:val="52"/>
+      <w:szCs w:val="52"/>
+    </w:rPr>
+  </w:style>
+  <w:style w:type="character" w:customStyle="1" w:styleId="TtuloCar">
+    <w:name w:val="Título Car"/>
+    <w:basedOn w:val="Fuentedeprrafopredeter"/>
+    <w:link w:val="Ttulo"/>
     <w:uiPriority w:val="10"/>
     <w:rsid w:val="00EC270B"/>
     <w:rPr>
@@ -3032,7 +3397,7 @@
   <a:extraClrSchemeLst/>
   <a:extLst>
     <a:ext uri="{05A4C25C-085E-4340-85A3-A5531E510DB2}">
-      <thm15:themeFamily xmlns:thm15="http://schemas.microsoft.com/office/thememl/2012/main" name="Office Theme" id="{62F939B6-93AF-4DB8-9C6B-D6C7DFDC589F}" vid="{4A3C46E8-61CC-4603-A589-7422A47A8E4A}"/>
+      <thm15:themeFamily xmlns:thm15="http://schemas.microsoft.com/office/thememl/2012/main" xmlns="" name="Office Theme" id="{62F939B6-93AF-4DB8-9C6B-D6C7DFDC589F}" vid="{4A3C46E8-61CC-4603-A589-7422A47A8E4A}"/>
     </a:ext>
   </a:extLst>
 </a:theme>

</xml_diff>

<commit_message>
espectacular esta ahora el handler. Cada vez está mucho mejor
</commit_message>
<xml_diff>
--- a/Readme.docx
+++ b/Readme.docx
@@ -24,12 +24,7 @@
       </w:r>
       <w:proofErr w:type="spellStart"/>
       <w:r>
-        <w:t>stept</w:t>
-      </w:r>
-      <w:bookmarkStart w:id="0" w:name="_GoBack"/>
-      <w:bookmarkEnd w:id="0"/>
-      <w:r>
-        <w:t>s</w:t>
+        <w:t>stepts</w:t>
       </w:r>
       <w:proofErr w:type="spellEnd"/>
       <w:r>
@@ -80,6 +75,47 @@
       </w:r>
       <w:r>
         <w:t>.</w:t>
+      </w:r>
+    </w:p>
+    <w:p>
+      <w:pPr>
+        <w:pStyle w:val="Prrafodelista"/>
+        <w:numPr>
+          <w:ilvl w:val="0"/>
+          <w:numId w:val="6"/>
+        </w:numPr>
+      </w:pPr>
+      <w:r>
+        <w:t xml:space="preserve">Colocar el </w:t>
+      </w:r>
+      <w:proofErr w:type="spellStart"/>
+      <w:r>
+        <w:t>lock</w:t>
+      </w:r>
+      <w:proofErr w:type="spellEnd"/>
+      <w:r>
+        <w:t xml:space="preserve"> </w:t>
+      </w:r>
+      <w:proofErr w:type="spellStart"/>
+      <w:r>
+        <w:t>statico</w:t>
+      </w:r>
+      <w:proofErr w:type="spellEnd"/>
+      <w:r>
+        <w:t xml:space="preserve"> en un command</w:t>
+      </w:r>
+      <w:bookmarkStart w:id="0" w:name="_GoBack"/>
+      <w:bookmarkEnd w:id="0"/>
+      <w:r>
+        <w:t xml:space="preserve"> </w:t>
+      </w:r>
+      <w:proofErr w:type="spellStart"/>
+      <w:r>
+        <w:t>handler</w:t>
+      </w:r>
+      <w:proofErr w:type="spellEnd"/>
+      <w:r>
+        <w:t xml:space="preserve"> que sea de alta contención</w:t>
       </w:r>
     </w:p>
     <w:p>
@@ -3397,7 +3433,7 @@
   <a:extraClrSchemeLst/>
   <a:extLst>
     <a:ext uri="{05A4C25C-085E-4340-85A3-A5531E510DB2}">
-      <thm15:themeFamily xmlns:thm15="http://schemas.microsoft.com/office/thememl/2012/main" xmlns="" name="Office Theme" id="{62F939B6-93AF-4DB8-9C6B-D6C7DFDC589F}" vid="{4A3C46E8-61CC-4603-A589-7422A47A8E4A}"/>
+      <thm15:themeFamily xmlns="" xmlns:thm15="http://schemas.microsoft.com/office/thememl/2012/main" name="Office Theme" id="{62F939B6-93AF-4DB8-9C6B-D6C7DFDC589F}" vid="{4A3C46E8-61CC-4603-A589-7422A47A8E4A}"/>
     </a:ext>
   </a:extLst>
 </a:theme>

</xml_diff>

<commit_message>
Agregué todo en el Readme. Colocar en el GitHub
</commit_message>
<xml_diff>
--- a/Readme.docx
+++ b/Readme.docx
@@ -40,42 +40,13 @@
         </w:numPr>
       </w:pPr>
       <w:r>
-        <w:rPr>
-          <w:highlight w:val="yellow"/>
-        </w:rPr>
-        <w:t xml:space="preserve">Asegurarse que el </w:t>
-      </w:r>
-      <w:proofErr w:type="spellStart"/>
-      <w:r>
-        <w:rPr>
-          <w:highlight w:val="yellow"/>
-        </w:rPr>
-        <w:t>message</w:t>
-      </w:r>
-      <w:proofErr w:type="spellEnd"/>
-      <w:r>
-        <w:rPr>
-          <w:highlight w:val="yellow"/>
-        </w:rPr>
-        <w:t xml:space="preserve"> </w:t>
-      </w:r>
-      <w:proofErr w:type="spellStart"/>
-      <w:r>
-        <w:rPr>
-          <w:highlight w:val="yellow"/>
-        </w:rPr>
-        <w:t>procesor</w:t>
-      </w:r>
-      <w:proofErr w:type="spellEnd"/>
-      <w:r>
-        <w:rPr>
-          <w:highlight w:val="yellow"/>
-        </w:rPr>
-        <w:t xml:space="preserve"> procesa solamente una vez un evento</w:t>
-      </w:r>
-      <w:r>
-        <w:t>.</w:t>
-      </w:r>
+        <w:t xml:space="preserve">Arreglar el memento para que funcione con los </w:t>
+      </w:r>
+      <w:proofErr w:type="spellStart"/>
+      <w:r>
+        <w:t>ComplexEventSourced</w:t>
+      </w:r>
+      <w:proofErr w:type="spellEnd"/>
     </w:p>
     <w:p>
       <w:pPr>
@@ -86,36 +57,15 @@
         </w:numPr>
       </w:pPr>
       <w:r>
-        <w:t xml:space="preserve">Colocar el </w:t>
-      </w:r>
-      <w:proofErr w:type="spellStart"/>
-      <w:r>
-        <w:t>lock</w:t>
-      </w:r>
-      <w:proofErr w:type="spellEnd"/>
-      <w:r>
-        <w:t xml:space="preserve"> </w:t>
-      </w:r>
-      <w:proofErr w:type="spellStart"/>
-      <w:r>
-        <w:t>statico</w:t>
-      </w:r>
-      <w:proofErr w:type="spellEnd"/>
-      <w:r>
-        <w:t xml:space="preserve"> en un command</w:t>
-      </w:r>
-      <w:bookmarkStart w:id="0" w:name="_GoBack"/>
-      <w:bookmarkEnd w:id="0"/>
-      <w:r>
-        <w:t xml:space="preserve"> </w:t>
-      </w:r>
-      <w:proofErr w:type="spellStart"/>
-      <w:r>
-        <w:t>handler</w:t>
-      </w:r>
-      <w:proofErr w:type="spellEnd"/>
-      <w:r>
-        <w:t xml:space="preserve"> que sea de alta contención</w:t>
+        <w:t xml:space="preserve">Limitar la cantidad de mensajes que procesa al mismo tiempo (hacer </w:t>
+      </w:r>
+      <w:proofErr w:type="spellStart"/>
+      <w:r>
+        <w:t>tests</w:t>
+      </w:r>
+      <w:proofErr w:type="spellEnd"/>
+      <w:r>
+        <w:t xml:space="preserve"> de performance)</w:t>
       </w:r>
     </w:p>
     <w:p>
@@ -125,116 +75,6 @@
           <w:ilvl w:val="0"/>
           <w:numId w:val="6"/>
         </w:numPr>
-      </w:pPr>
-      <w:r>
-        <w:t xml:space="preserve">Asegurarse que si el </w:t>
-      </w:r>
-      <w:proofErr w:type="spellStart"/>
-      <w:r>
-        <w:t>complex</w:t>
-      </w:r>
-      <w:proofErr w:type="spellEnd"/>
-      <w:r>
-        <w:t xml:space="preserve"> </w:t>
-      </w:r>
-      <w:proofErr w:type="spellStart"/>
-      <w:r>
-        <w:t>event</w:t>
-      </w:r>
-      <w:proofErr w:type="spellEnd"/>
-      <w:r>
-        <w:t xml:space="preserve"> </w:t>
-      </w:r>
-      <w:proofErr w:type="spellStart"/>
-      <w:r>
-        <w:t>procesor</w:t>
-      </w:r>
-      <w:proofErr w:type="spellEnd"/>
-      <w:r>
-        <w:t xml:space="preserve"> recibió un mensaje muy temprano, entonces lo va a guardar para procesarlo apenas pueda.</w:t>
-      </w:r>
-    </w:p>
-    <w:p>
-      <w:pPr>
-        <w:pStyle w:val="Prrafodelista"/>
-        <w:numPr>
-          <w:ilvl w:val="0"/>
-          <w:numId w:val="6"/>
-        </w:numPr>
-      </w:pPr>
-      <w:r>
-        <w:t xml:space="preserve">Limitar la cantidad de mensajes que procesa al mismo tiempo (hacer </w:t>
-      </w:r>
-      <w:proofErr w:type="spellStart"/>
-      <w:r>
-        <w:t>tests</w:t>
-      </w:r>
-      <w:proofErr w:type="spellEnd"/>
-      <w:r>
-        <w:t xml:space="preserve"> de performance)</w:t>
-      </w:r>
-    </w:p>
-    <w:p>
-      <w:pPr>
-        <w:pStyle w:val="Prrafodelista"/>
-        <w:numPr>
-          <w:ilvl w:val="0"/>
-          <w:numId w:val="6"/>
-        </w:numPr>
-        <w:rPr>
-          <w:lang w:val="en-US"/>
-        </w:rPr>
-      </w:pPr>
-      <w:proofErr w:type="spellStart"/>
-      <w:r>
-        <w:rPr>
-          <w:lang w:val="en-US"/>
-        </w:rPr>
-        <w:t>Colocar</w:t>
-      </w:r>
-      <w:proofErr w:type="spellEnd"/>
-      <w:r>
-        <w:rPr>
-          <w:lang w:val="en-US"/>
-        </w:rPr>
-        <w:t xml:space="preserve"> </w:t>
-      </w:r>
-      <w:proofErr w:type="gramStart"/>
-      <w:r>
-        <w:rPr>
-          <w:lang w:val="en-US"/>
-        </w:rPr>
-        <w:t>el lock</w:t>
-      </w:r>
-      <w:proofErr w:type="gramEnd"/>
-      <w:r>
-        <w:rPr>
-          <w:lang w:val="en-US"/>
-        </w:rPr>
-        <w:t xml:space="preserve"> a los </w:t>
-      </w:r>
-      <w:proofErr w:type="spellStart"/>
-      <w:r>
-        <w:rPr>
-          <w:lang w:val="en-US"/>
-        </w:rPr>
-        <w:t>hight</w:t>
-      </w:r>
-      <w:proofErr w:type="spellEnd"/>
-      <w:r>
-        <w:rPr>
-          <w:lang w:val="en-US"/>
-        </w:rPr>
-        <w:t xml:space="preserve"> contentious handlers.</w:t>
-      </w:r>
-    </w:p>
-    <w:p>
-      <w:pPr>
-        <w:pStyle w:val="Prrafodelista"/>
-        <w:numPr>
-          <w:ilvl w:val="0"/>
-          <w:numId w:val="6"/>
-        </w:numPr>
         <w:rPr>
           <w:lang w:val="en-US"/>
         </w:rPr>
@@ -253,6 +93,8 @@
         </w:rPr>
         <w:t xml:space="preserve"> el event store rebuilder.</w:t>
       </w:r>
+      <w:bookmarkStart w:id="0" w:name="_GoBack"/>
+      <w:bookmarkEnd w:id="0"/>
     </w:p>
     <w:p>
       <w:pPr>
@@ -3433,7 +3275,7 @@
   <a:extraClrSchemeLst/>
   <a:extLst>
     <a:ext uri="{05A4C25C-085E-4340-85A3-A5531E510DB2}">
-      <thm15:themeFamily xmlns="" xmlns:thm15="http://schemas.microsoft.com/office/thememl/2012/main" name="Office Theme" id="{62F939B6-93AF-4DB8-9C6B-D6C7DFDC589F}" vid="{4A3C46E8-61CC-4603-A589-7422A47A8E4A}"/>
+      <thm15:themeFamily xmlns:thm15="http://schemas.microsoft.com/office/thememl/2012/main" xmlns="" name="Office Theme" id="{62F939B6-93AF-4DB8-9C6B-D6C7DFDC589F}" vid="{4A3C46E8-61CC-4603-A589-7422A47A8E4A}"/>
     </a:ext>
   </a:extLst>
 </a:theme>

</xml_diff>

<commit_message>
ahora la documentacion refleja lo que se necesita
</commit_message>
<xml_diff>
--- a/Readme.docx
+++ b/Readme.docx
@@ -39,8 +39,44 @@
           <w:numId w:val="6"/>
         </w:numPr>
       </w:pPr>
+      <w:r>
+        <w:t xml:space="preserve">El bus debe quizás con doble </w:t>
+      </w:r>
+      <w:proofErr w:type="spellStart"/>
+      <w:r>
+        <w:t>locking</w:t>
+      </w:r>
+      <w:proofErr w:type="spellEnd"/>
+      <w:r>
+        <w:t xml:space="preserve"> hacer que se procese un mensaje a la vez a un </w:t>
+      </w:r>
+      <w:proofErr w:type="spellStart"/>
+      <w:r>
+        <w:t>aggregate</w:t>
+      </w:r>
+      <w:proofErr w:type="spellEnd"/>
+      <w:r>
+        <w:t xml:space="preserve"> a la vez. El que identifica un </w:t>
+      </w:r>
+      <w:proofErr w:type="spellStart"/>
+      <w:r>
+        <w:t>aggregate</w:t>
+      </w:r>
+      <w:proofErr w:type="spellEnd"/>
+      <w:r>
+        <w:t xml:space="preserve"> se simplemente el nombre completo y su id.</w:t>
+      </w:r>
       <w:bookmarkStart w:id="0" w:name="_GoBack"/>
       <w:bookmarkEnd w:id="0"/>
+    </w:p>
+    <w:p>
+      <w:pPr>
+        <w:pStyle w:val="Prrafodelista"/>
+        <w:numPr>
+          <w:ilvl w:val="0"/>
+          <w:numId w:val="6"/>
+        </w:numPr>
+      </w:pPr>
       <w:r>
         <w:t xml:space="preserve">Terminar de arreglar el </w:t>
       </w:r>
@@ -1743,15 +1779,7 @@
       </w:r>
       <w:proofErr w:type="spellEnd"/>
       <w:r>
-        <w:t xml:space="preserve"> </w:t>
-      </w:r>
-      <w:proofErr w:type="spellStart"/>
-      <w:r>
-        <w:t>store</w:t>
-      </w:r>
-      <w:proofErr w:type="spellEnd"/>
-      <w:r>
-        <w:t>)</w:t>
+        <w:t xml:space="preserve"> store)</w:t>
       </w:r>
     </w:p>
     <w:p>
@@ -3483,7 +3511,7 @@
   <a:extraClrSchemeLst/>
   <a:extLst>
     <a:ext uri="{05A4C25C-085E-4340-85A3-A5531E510DB2}">
-      <thm15:themeFamily xmlns="" xmlns:thm15="http://schemas.microsoft.com/office/thememl/2012/main" name="Office Theme" id="{62F939B6-93AF-4DB8-9C6B-D6C7DFDC589F}" vid="{4A3C46E8-61CC-4603-A589-7422A47A8E4A}"/>
+      <thm15:themeFamily xmlns:thm15="http://schemas.microsoft.com/office/thememl/2012/main" xmlns="" name="Office Theme" id="{62F939B6-93AF-4DB8-9C6B-D6C7DFDC589F}" vid="{4A3C46E8-61CC-4603-A589-7422A47A8E4A}"/>
     </a:ext>
   </a:extLst>
 </a:theme>

</xml_diff>